<commit_message>
Update some draft and exponential failure
</commit_message>
<xml_diff>
--- a/COVID_Transit.docx
+++ b/COVID_Transit.docx
@@ -485,14 +485,7 @@
           <w:rFonts w:ascii="Times New Roman" w:hAnsi="Times New Roman" w:cs="Times New Roman"/>
           <w:sz w:val="24"/>
         </w:rPr>
-        <w:t>unknown</w:t>
-      </w:r>
-      <w:r>
-        <w:rPr>
-          <w:rFonts w:ascii="Times New Roman" w:hAnsi="Times New Roman" w:cs="Times New Roman"/>
-          <w:sz w:val="24"/>
-        </w:rPr>
-        <w:t xml:space="preserve"> and </w:t>
+        <w:t xml:space="preserve">unknown and </w:t>
       </w:r>
       <w:r>
         <w:rPr>
@@ -578,14 +571,7 @@
           <w:rFonts w:ascii="Times New Roman" w:hAnsi="Times New Roman" w:cs="Times New Roman"/>
           <w:sz w:val="24"/>
         </w:rPr>
-        <w:t>Surely, the difference between the behaviors of apps users and other users</w:t>
-      </w:r>
-      <w:r>
-        <w:rPr>
-          <w:rFonts w:ascii="Times New Roman" w:hAnsi="Times New Roman" w:cs="Times New Roman"/>
-          <w:sz w:val="24"/>
-        </w:rPr>
-        <w:t>, the</w:t>
+        <w:t>Surely, the difference between the behaviors of apps users and other users, the</w:t>
       </w:r>
       <w:r>
         <w:rPr>
@@ -669,14 +655,7 @@
           <w:rFonts w:ascii="Times New Roman" w:hAnsi="Times New Roman" w:cs="Times New Roman"/>
           <w:sz w:val="24"/>
         </w:rPr>
-        <w:t xml:space="preserve"> due to t</w:t>
-      </w:r>
-      <w:r>
-        <w:rPr>
-          <w:rFonts w:ascii="Times New Roman" w:hAnsi="Times New Roman" w:cs="Times New Roman"/>
-          <w:sz w:val="24"/>
-        </w:rPr>
-        <w:t>he large user group and popularity of real-time transit apps.</w:t>
+        <w:t xml:space="preserve"> due to the large user group and popularity of real-time transit apps.</w:t>
       </w:r>
     </w:p>
     <w:p>
@@ -1234,6 +1213,132 @@
     </w:p>
     <w:p>
       <w:pPr>
+        <w:keepNext/>
+        <w:jc w:val="center"/>
+      </w:pPr>
+      <w:r>
+        <w:rPr>
+          <w:noProof/>
+        </w:rPr>
+        <w:lastRenderedPageBreak/>
+        <w:drawing>
+          <wp:inline distT="0" distB="0" distL="0" distR="0" wp14:anchorId="64BC2840" wp14:editId="216114E4">
+            <wp:extent cx="4397071" cy="4243273"/>
+            <wp:effectExtent l="0" t="0" r="3810" b="5080"/>
+            <wp:docPr id="2" name="Picture 2"/>
+            <wp:cNvGraphicFramePr>
+              <a:graphicFrameLocks xmlns:a="http://schemas.openxmlformats.org/drawingml/2006/main" noChangeAspect="1"/>
+            </wp:cNvGraphicFramePr>
+            <a:graphic xmlns:a="http://schemas.openxmlformats.org/drawingml/2006/main">
+              <a:graphicData uri="http://schemas.openxmlformats.org/drawingml/2006/picture">
+                <pic:pic xmlns:pic="http://schemas.openxmlformats.org/drawingml/2006/picture">
+                  <pic:nvPicPr>
+                    <pic:cNvPr id="0" name="Picture 2"/>
+                    <pic:cNvPicPr>
+                      <a:picLocks noChangeAspect="1" noChangeArrowheads="1"/>
+                    </pic:cNvPicPr>
+                  </pic:nvPicPr>
+                  <pic:blipFill>
+                    <a:blip r:embed="rId8">
+                      <a:extLst>
+                        <a:ext uri="{28A0092B-C50C-407E-A947-70E740481C1C}">
+                          <a14:useLocalDpi xmlns:a14="http://schemas.microsoft.com/office/drawing/2010/main" val="0"/>
+                        </a:ext>
+                      </a:extLst>
+                    </a:blip>
+                    <a:srcRect/>
+                    <a:stretch>
+                      <a:fillRect/>
+                    </a:stretch>
+                  </pic:blipFill>
+                  <pic:spPr bwMode="auto">
+                    <a:xfrm>
+                      <a:off x="0" y="0"/>
+                      <a:ext cx="4402034" cy="4248063"/>
+                    </a:xfrm>
+                    <a:prstGeom prst="rect">
+                      <a:avLst/>
+                    </a:prstGeom>
+                    <a:noFill/>
+                  </pic:spPr>
+                </pic:pic>
+              </a:graphicData>
+            </a:graphic>
+          </wp:inline>
+        </w:drawing>
+      </w:r>
+    </w:p>
+    <w:p>
+      <w:pPr>
+        <w:jc w:val="center"/>
+        <w:rPr>
+          <w:rFonts w:ascii="Times New Roman" w:hAnsi="Times New Roman" w:cs="Times New Roman"/>
+          <w:sz w:val="24"/>
+        </w:rPr>
+      </w:pPr>
+      <w:bookmarkStart w:id="1" w:name="_Ref36039102"/>
+      <w:r>
+        <w:rPr>
+          <w:rFonts w:ascii="Times New Roman" w:hAnsi="Times New Roman" w:cs="Times New Roman"/>
+          <w:sz w:val="24"/>
+        </w:rPr>
+        <w:t xml:space="preserve">Figure </w:t>
+      </w:r>
+      <w:r>
+        <w:rPr>
+          <w:rFonts w:ascii="Times New Roman" w:hAnsi="Times New Roman" w:cs="Times New Roman"/>
+          <w:sz w:val="24"/>
+        </w:rPr>
+        <w:fldChar w:fldCharType="begin"/>
+      </w:r>
+      <w:r>
+        <w:rPr>
+          <w:rFonts w:ascii="Times New Roman" w:hAnsi="Times New Roman" w:cs="Times New Roman"/>
+          <w:sz w:val="24"/>
+        </w:rPr>
+        <w:instrText xml:space="preserve"> SEQ Figure \* ARABIC </w:instrText>
+      </w:r>
+      <w:r>
+        <w:rPr>
+          <w:rFonts w:ascii="Times New Roman" w:hAnsi="Times New Roman" w:cs="Times New Roman"/>
+          <w:sz w:val="24"/>
+        </w:rPr>
+        <w:fldChar w:fldCharType="separate"/>
+      </w:r>
+      <w:r>
+        <w:rPr>
+          <w:rFonts w:ascii="Times New Roman" w:hAnsi="Times New Roman" w:cs="Times New Roman"/>
+          <w:noProof/>
+          <w:sz w:val="24"/>
+        </w:rPr>
+        <w:t>1</w:t>
+      </w:r>
+      <w:r>
+        <w:rPr>
+          <w:rFonts w:ascii="Times New Roman" w:hAnsi="Times New Roman" w:cs="Times New Roman"/>
+          <w:sz w:val="24"/>
+        </w:rPr>
+        <w:fldChar w:fldCharType="end"/>
+      </w:r>
+      <w:bookmarkEnd w:id="1"/>
+      <w:r>
+        <w:rPr>
+          <w:rFonts w:ascii="Times New Roman" w:hAnsi="Times New Roman" w:cs="Times New Roman"/>
+          <w:sz w:val="24"/>
+        </w:rPr>
+        <w:t>: the cluster of demand change for all systems</w:t>
+      </w:r>
+    </w:p>
+    <w:p>
+      <w:pPr>
+        <w:rPr>
+          <w:rFonts w:ascii="Times New Roman" w:hAnsi="Times New Roman" w:cs="Times New Roman"/>
+          <w:sz w:val="24"/>
+        </w:rPr>
+      </w:pPr>
+    </w:p>
+    <w:p>
+      <w:pPr>
         <w:ind w:firstLine="720"/>
         <w:rPr>
           <w:rFonts w:ascii="Times New Roman" w:hAnsi="Times New Roman" w:cs="Times New Roman"/>
@@ -1252,14 +1357,7 @@
           <w:rFonts w:ascii="Times New Roman" w:hAnsi="Times New Roman" w:cs="Times New Roman"/>
           <w:sz w:val="24"/>
         </w:rPr>
-        <w:t>; therefore, t</w:t>
-      </w:r>
-      <w:r>
-        <w:rPr>
-          <w:rFonts w:ascii="Times New Roman" w:hAnsi="Times New Roman" w:cs="Times New Roman"/>
-          <w:sz w:val="24"/>
-        </w:rPr>
-        <w:t>o generalize the change of transit demand</w:t>
+        <w:t>; therefore, to generalize the change of transit demand</w:t>
       </w:r>
       <w:r>
         <w:rPr>
@@ -1513,7 +1611,7 @@
                 <w:lang w:eastAsia="ja-JP"/>
               </w:rPr>
             </w:pPr>
-            <w:bookmarkStart w:id="1" w:name="_Ref19453714"/>
+            <w:bookmarkStart w:id="2" w:name="_Ref19453714"/>
             <w:r>
               <w:rPr>
                 <w:rFonts w:ascii="Times New Roman" w:eastAsia="Yu Mincho" w:hAnsi="Times New Roman" w:cs="Times New Roman"/>
@@ -1573,7 +1671,7 @@
               </w:rPr>
               <w:t>)</w:t>
             </w:r>
-            <w:bookmarkEnd w:id="1"/>
+            <w:bookmarkEnd w:id="2"/>
           </w:p>
         </w:tc>
       </w:tr>
@@ -1742,7 +1840,7 @@
     <w:p>
       <w:pPr>
         <w:rPr>
-          <w:rFonts w:ascii="Times New Roman" w:hAnsi="Times New Roman" w:cs="Times New Roman" w:hint="eastAsia"/>
+          <w:rFonts w:ascii="Times New Roman" w:hAnsi="Times New Roman" w:cs="Times New Roman"/>
           <w:sz w:val="24"/>
         </w:rPr>
       </w:pPr>
@@ -1752,7 +1850,39 @@
           <w:b/>
           <w:sz w:val="24"/>
         </w:rPr>
-        <w:t>L – Base value.</w:t>
+        <w:t>L –</w:t>
+      </w:r>
+      <w:r>
+        <w:rPr>
+          <w:rFonts w:ascii="Times New Roman" w:hAnsi="Times New Roman" w:cs="Times New Roman"/>
+          <w:b/>
+          <w:sz w:val="24"/>
+        </w:rPr>
+        <w:t xml:space="preserve"> </w:t>
+      </w:r>
+      <w:r>
+        <w:rPr>
+          <w:rFonts w:ascii="Times New Roman" w:hAnsi="Times New Roman" w:cs="Times New Roman"/>
+          <w:b/>
+          <w:sz w:val="24"/>
+        </w:rPr>
+        <w:t>Background</w:t>
+      </w:r>
+      <w:r>
+        <w:rPr>
+          <w:rFonts w:ascii="Times New Roman" w:hAnsi="Times New Roman" w:cs="Times New Roman"/>
+          <w:b/>
+          <w:sz w:val="24"/>
+        </w:rPr>
+        <w:t xml:space="preserve"> value</w:t>
+      </w:r>
+      <w:r>
+        <w:rPr>
+          <w:rFonts w:ascii="Times New Roman" w:hAnsi="Times New Roman" w:cs="Times New Roman"/>
+          <w:b/>
+          <w:sz w:val="24"/>
+        </w:rPr>
+        <w:t>.</w:t>
       </w:r>
       <w:r>
         <w:rPr>
@@ -1766,7 +1896,44 @@
           <w:rFonts w:ascii="Times New Roman" w:hAnsi="Times New Roman" w:cs="Times New Roman"/>
           <w:sz w:val="24"/>
         </w:rPr>
-        <w:t xml:space="preserve"> In the practical sense, it represents the ratio of public transit users in this system that still will not or cannot stop using it regardless of the pandemic.</w:t>
+        <w:t xml:space="preserve"> </w:t>
+      </w:r>
+      <w:r>
+        <w:rPr>
+          <w:rFonts w:ascii="Times New Roman" w:hAnsi="Times New Roman" w:cs="Times New Roman"/>
+          <w:sz w:val="24"/>
+        </w:rPr>
+        <w:t xml:space="preserve">The curve will decrease rapidly and then stabilize around the L value, therefore we name it </w:t>
+      </w:r>
+      <w:r>
+        <w:rPr>
+          <w:rFonts w:ascii="Times New Roman" w:hAnsi="Times New Roman" w:cs="Times New Roman"/>
+          <w:i/>
+          <w:sz w:val="24"/>
+        </w:rPr>
+        <w:t>background value</w:t>
+      </w:r>
+      <w:r>
+        <w:rPr>
+          <w:rFonts w:ascii="Times New Roman" w:hAnsi="Times New Roman" w:cs="Times New Roman"/>
+          <w:i/>
+          <w:sz w:val="24"/>
+        </w:rPr>
+        <w:t>.</w:t>
+      </w:r>
+      <w:r>
+        <w:rPr>
+          <w:rFonts w:ascii="Times New Roman" w:hAnsi="Times New Roman" w:cs="Times New Roman"/>
+          <w:sz w:val="24"/>
+        </w:rPr>
+        <w:t xml:space="preserve"> </w:t>
+      </w:r>
+      <w:r>
+        <w:rPr>
+          <w:rFonts w:ascii="Times New Roman" w:hAnsi="Times New Roman" w:cs="Times New Roman"/>
+          <w:sz w:val="24"/>
+        </w:rPr>
+        <w:t>In the practical sense, it represents the ratio of public transit users in this system that still will not or cannot stop using it regardless of the pandemic.</w:t>
       </w:r>
       <w:r>
         <w:rPr>
@@ -1780,26 +1947,65 @@
           <w:rFonts w:ascii="Times New Roman" w:hAnsi="Times New Roman" w:cs="Times New Roman"/>
           <w:sz w:val="24"/>
         </w:rPr>
-        <w:t xml:space="preserve">systems, the L value is vastly different. </w:t>
-      </w:r>
-      <w:bookmarkStart w:id="2" w:name="_GoBack"/>
-      <w:bookmarkEnd w:id="2"/>
+        <w:t>systems</w:t>
+      </w:r>
+      <w:r>
+        <w:rPr>
+          <w:rFonts w:ascii="Times New Roman" w:hAnsi="Times New Roman" w:cs="Times New Roman"/>
+          <w:sz w:val="24"/>
+        </w:rPr>
+        <w:t xml:space="preserve"> in different metro areas</w:t>
+      </w:r>
+      <w:r>
+        <w:rPr>
+          <w:rFonts w:ascii="Times New Roman" w:hAnsi="Times New Roman" w:cs="Times New Roman"/>
+          <w:sz w:val="24"/>
+        </w:rPr>
+        <w:t>, the background</w:t>
+      </w:r>
+      <w:r>
+        <w:rPr>
+          <w:rFonts w:ascii="Times New Roman" w:hAnsi="Times New Roman" w:cs="Times New Roman"/>
+          <w:sz w:val="24"/>
+        </w:rPr>
+        <w:t xml:space="preserve"> value is vastly different</w:t>
+      </w:r>
+      <w:r>
+        <w:rPr>
+          <w:rFonts w:ascii="Times New Roman" w:hAnsi="Times New Roman" w:cs="Times New Roman"/>
+          <w:sz w:val="24"/>
+        </w:rPr>
+        <w:t xml:space="preserve"> due to their different social and economic status</w:t>
+      </w:r>
+      <w:r>
+        <w:rPr>
+          <w:rFonts w:ascii="Times New Roman" w:hAnsi="Times New Roman" w:cs="Times New Roman"/>
+          <w:sz w:val="24"/>
+        </w:rPr>
+        <w:t xml:space="preserve">. </w:t>
+      </w:r>
+    </w:p>
+    <w:p>
+      <w:pPr>
+        <w:rPr>
+          <w:rFonts w:ascii="Times New Roman" w:hAnsi="Times New Roman" w:cs="Times New Roman"/>
+          <w:sz w:val="24"/>
+        </w:rPr>
+      </w:pPr>
     </w:p>
     <w:p>
       <w:pPr>
         <w:keepNext/>
-        <w:jc w:val="center"/>
       </w:pPr>
       <w:r>
         <w:rPr>
           <w:noProof/>
         </w:rPr>
-        <w:lastRenderedPageBreak/>
         <w:drawing>
-          <wp:inline distT="0" distB="0" distL="0" distR="0" wp14:anchorId="3FA9D72B" wp14:editId="67E38F1B">
-            <wp:extent cx="4397071" cy="4243273"/>
-            <wp:effectExtent l="0" t="0" r="3810" b="5080"/>
-            <wp:docPr id="2" name="Picture 2"/>
+          <wp:inline distT="0" distB="0" distL="0" distR="0" wp14:anchorId="102A23D8" wp14:editId="5B290965">
+            <wp:extent cx="5943600" cy="3464560"/>
+            <wp:effectExtent l="0" t="0" r="0" b="2540"/>
+            <wp:docPr id="1" name="Picture 1"/>
             <wp:cNvGraphicFramePr>
               <a:graphicFrameLocks xmlns:a="http://schemas.openxmlformats.org/drawingml/2006/main" noChangeAspect="1"/>
             </wp:cNvGraphicFramePr>
@@ -1807,33 +2013,23 @@
               <a:graphicData uri="http://schemas.openxmlformats.org/drawingml/2006/picture">
                 <pic:pic xmlns:pic="http://schemas.openxmlformats.org/drawingml/2006/picture">
                   <pic:nvPicPr>
-                    <pic:cNvPr id="0" name="Picture 2"/>
-                    <pic:cNvPicPr>
-                      <a:picLocks noChangeAspect="1" noChangeArrowheads="1"/>
-                    </pic:cNvPicPr>
+                    <pic:cNvPr id="1" name=""/>
+                    <pic:cNvPicPr/>
                   </pic:nvPicPr>
                   <pic:blipFill>
-                    <a:blip r:embed="rId8">
-                      <a:extLst>
-                        <a:ext uri="{28A0092B-C50C-407E-A947-70E740481C1C}">
-                          <a14:useLocalDpi xmlns:a14="http://schemas.microsoft.com/office/drawing/2010/main" val="0"/>
-                        </a:ext>
-                      </a:extLst>
-                    </a:blip>
-                    <a:srcRect/>
+                    <a:blip r:embed="rId9"/>
                     <a:stretch>
                       <a:fillRect/>
                     </a:stretch>
                   </pic:blipFill>
-                  <pic:spPr bwMode="auto">
+                  <pic:spPr>
                     <a:xfrm>
                       <a:off x="0" y="0"/>
-                      <a:ext cx="4402034" cy="4248063"/>
+                      <a:ext cx="5943600" cy="3464560"/>
                     </a:xfrm>
                     <a:prstGeom prst="rect">
                       <a:avLst/>
                     </a:prstGeom>
-                    <a:noFill/>
                   </pic:spPr>
                 </pic:pic>
               </a:graphicData>
@@ -1850,7 +2046,6 @@
           <w:sz w:val="24"/>
         </w:rPr>
       </w:pPr>
-      <w:bookmarkStart w:id="3" w:name="_Ref36039102"/>
       <w:r>
         <w:rPr>
           <w:rFonts w:ascii="Times New Roman" w:hAnsi="Times New Roman" w:cs="Times New Roman"/>
@@ -1882,9 +2077,10 @@
       <w:r>
         <w:rPr>
           <w:rFonts w:ascii="Times New Roman" w:hAnsi="Times New Roman" w:cs="Times New Roman"/>
-          <w:sz w:val="24"/>
-        </w:rPr>
-        <w:t>1</w:t>
+          <w:noProof/>
+          <w:sz w:val="24"/>
+        </w:rPr>
+        <w:t>2</w:t>
       </w:r>
       <w:r>
         <w:rPr>
@@ -1893,45 +2089,1306 @@
         </w:rPr>
         <w:fldChar w:fldCharType="end"/>
       </w:r>
+      <w:r>
+        <w:rPr>
+          <w:rFonts w:ascii="Times New Roman" w:hAnsi="Times New Roman" w:cs="Times New Roman"/>
+          <w:sz w:val="24"/>
+        </w:rPr>
+        <w:t>: The distribution of L value across the United States.</w:t>
+      </w:r>
+    </w:p>
+    <w:p>
+      <w:pPr>
+        <w:rPr>
+          <w:rFonts w:ascii="Times New Roman" w:hAnsi="Times New Roman" w:cs="Times New Roman"/>
+          <w:sz w:val="24"/>
+        </w:rPr>
+      </w:pPr>
+      <w:r>
+        <w:rPr>
+          <w:rFonts w:ascii="Times New Roman" w:hAnsi="Times New Roman" w:cs="Times New Roman"/>
+          <w:sz w:val="24"/>
+        </w:rPr>
+        <w:tab/>
+      </w:r>
+      <w:r>
+        <w:rPr>
+          <w:rFonts w:ascii="Times New Roman" w:hAnsi="Times New Roman" w:cs="Times New Roman"/>
+          <w:sz w:val="24"/>
+        </w:rPr>
+        <w:t xml:space="preserve"> </w:t>
+      </w:r>
+      <w:r>
+        <w:rPr>
+          <w:rFonts w:ascii="Times New Roman" w:hAnsi="Times New Roman" w:cs="Times New Roman"/>
+          <w:sz w:val="24"/>
+        </w:rPr>
+        <w:t xml:space="preserve">The first factor that can have a significant impact on the background value is the </w:t>
+      </w:r>
+      <w:r>
+        <w:rPr>
+          <w:rFonts w:ascii="Times New Roman" w:hAnsi="Times New Roman" w:cs="Times New Roman"/>
+          <w:sz w:val="24"/>
+        </w:rPr>
+        <w:t>non-physical occupation</w:t>
+      </w:r>
+      <w:r>
+        <w:rPr>
+          <w:rFonts w:ascii="Times New Roman" w:hAnsi="Times New Roman" w:cs="Times New Roman"/>
+          <w:sz w:val="24"/>
+        </w:rPr>
+        <w:t xml:space="preserve"> composition; or more specifically, the ratio of population that can work from home. If an area has higher ratio of </w:t>
+      </w:r>
+      <w:r>
+        <w:rPr>
+          <w:rFonts w:ascii="Times New Roman" w:hAnsi="Times New Roman" w:cs="Times New Roman"/>
+          <w:sz w:val="24"/>
+        </w:rPr>
+        <w:t xml:space="preserve">non-physical jobs, workers can easily work from home thus the transit demand will decrease further. </w:t>
+      </w:r>
+    </w:p>
+    <w:p>
+      <w:pPr>
+        <w:rPr>
+          <w:rFonts w:ascii="Times New Roman" w:hAnsi="Times New Roman" w:cs="Times New Roman"/>
+          <w:sz w:val="24"/>
+        </w:rPr>
+      </w:pPr>
+      <w:r>
+        <w:rPr>
+          <w:rFonts w:ascii="Times New Roman" w:hAnsi="Times New Roman" w:cs="Times New Roman"/>
+          <w:sz w:val="24"/>
+        </w:rPr>
+        <w:tab/>
+        <w:t>The second factor that can have a significant impact is the dependency on transit, which can be measured with</w:t>
+      </w:r>
+      <w:r>
+        <w:rPr>
+          <w:rFonts w:ascii="Times New Roman" w:hAnsi="Times New Roman" w:cs="Times New Roman"/>
+          <w:sz w:val="24"/>
+        </w:rPr>
+        <w:t xml:space="preserve"> the ratio of public transit to work</w:t>
+      </w:r>
+      <w:r>
+        <w:rPr>
+          <w:rFonts w:ascii="Times New Roman" w:hAnsi="Times New Roman" w:cs="Times New Roman"/>
+          <w:sz w:val="24"/>
+        </w:rPr>
+        <w:t xml:space="preserve"> or transit commuter</w:t>
+      </w:r>
+      <w:r>
+        <w:rPr>
+          <w:rFonts w:ascii="Times New Roman" w:hAnsi="Times New Roman" w:cs="Times New Roman"/>
+          <w:sz w:val="24"/>
+        </w:rPr>
+        <w:t xml:space="preserve"> rate</w:t>
+      </w:r>
+      <w:r>
+        <w:rPr>
+          <w:rFonts w:ascii="Times New Roman" w:hAnsi="Times New Roman" w:cs="Times New Roman"/>
+          <w:sz w:val="24"/>
+        </w:rPr>
+        <w:t xml:space="preserve">. Supposing two areas </w:t>
+      </w:r>
+      <w:r>
+        <w:rPr>
+          <w:rFonts w:ascii="Times New Roman" w:hAnsi="Times New Roman" w:cs="Times New Roman"/>
+          <w:sz w:val="24"/>
+        </w:rPr>
+        <w:t>with same non-physical jobs ratio, the area with higher transit</w:t>
+      </w:r>
+      <w:r>
+        <w:rPr>
+          <w:rFonts w:ascii="Times New Roman" w:hAnsi="Times New Roman" w:cs="Times New Roman"/>
+          <w:sz w:val="24"/>
+        </w:rPr>
+        <w:t xml:space="preserve"> commuter rate can witness less </w:t>
+      </w:r>
+      <w:r>
+        <w:rPr>
+          <w:rFonts w:ascii="Times New Roman" w:hAnsi="Times New Roman" w:cs="Times New Roman"/>
+          <w:sz w:val="24"/>
+        </w:rPr>
+        <w:t>demand decrease since more people still rely on the transit system to commute.</w:t>
+      </w:r>
+    </w:p>
+    <w:p>
+      <w:pPr>
+        <w:rPr>
+          <w:rFonts w:ascii="Times New Roman" w:hAnsi="Times New Roman" w:cs="Times New Roman"/>
+          <w:sz w:val="24"/>
+        </w:rPr>
+      </w:pPr>
+      <w:r>
+        <w:rPr>
+          <w:rFonts w:ascii="Times New Roman" w:hAnsi="Times New Roman" w:cs="Times New Roman"/>
+          <w:sz w:val="24"/>
+        </w:rPr>
+        <w:tab/>
+      </w:r>
+      <w:r>
+        <w:rPr>
+          <w:rFonts w:ascii="Times New Roman" w:hAnsi="Times New Roman" w:cs="Times New Roman"/>
+          <w:sz w:val="24"/>
+        </w:rPr>
+        <w:t>The regression analysis shows that:</w:t>
+      </w:r>
+    </w:p>
+    <w:p>
+      <w:pPr>
+        <w:rPr>
+          <w:rFonts w:ascii="Times New Roman" w:hAnsi="Times New Roman" w:cs="Times New Roman"/>
+          <w:sz w:val="24"/>
+        </w:rPr>
+      </w:pPr>
+    </w:p>
+    <w:p>
+      <w:pPr>
+        <w:rPr>
+          <w:rFonts w:ascii="Times New Roman" w:hAnsi="Times New Roman" w:cs="Times New Roman"/>
+          <w:sz w:val="24"/>
+        </w:rPr>
+      </w:pPr>
+      <w:r>
+        <w:rPr>
+          <w:rFonts w:ascii="Times New Roman" w:hAnsi="Times New Roman" w:cs="Times New Roman"/>
+          <w:b/>
+          <w:sz w:val="24"/>
+        </w:rPr>
+        <w:t>5 percentile value.</w:t>
+      </w:r>
+      <w:r>
+        <w:rPr>
+          <w:rFonts w:ascii="Times New Roman" w:hAnsi="Times New Roman" w:cs="Times New Roman"/>
+          <w:sz w:val="24"/>
+        </w:rPr>
+        <w:t xml:space="preserve">  To measure the initial of the demand decrease, we can calculate the 5 percentile value from the logistic model to represent the </w:t>
+      </w:r>
+      <w:r>
+        <w:rPr>
+          <w:rFonts w:ascii="Times New Roman" w:hAnsi="Times New Roman" w:cs="Times New Roman"/>
+          <w:i/>
+          <w:sz w:val="24"/>
+        </w:rPr>
+        <w:t xml:space="preserve">initial day </w:t>
+      </w:r>
+      <w:r>
+        <w:rPr>
+          <w:rFonts w:ascii="Times New Roman" w:hAnsi="Times New Roman" w:cs="Times New Roman"/>
+          <w:sz w:val="24"/>
+        </w:rPr>
+        <w:t>when the demand curve began to diverge from the normality:</w:t>
+      </w:r>
+    </w:p>
+    <w:tbl>
+      <w:tblPr>
+        <w:tblW w:w="5100" w:type="pct"/>
+        <w:jc w:val="center"/>
+        <w:tblLook w:val="04A0" w:firstRow="1" w:lastRow="0" w:firstColumn="1" w:lastColumn="0" w:noHBand="0" w:noVBand="1"/>
+      </w:tblPr>
+      <w:tblGrid>
+        <w:gridCol w:w="492"/>
+        <w:gridCol w:w="8520"/>
+        <w:gridCol w:w="535"/>
+      </w:tblGrid>
+      <w:tr>
+        <w:trPr>
+          <w:trHeight w:val="820"/>
+          <w:jc w:val="center"/>
+        </w:trPr>
+        <w:tc>
+          <w:tcPr>
+            <w:tcW w:w="258" w:type="pct"/>
+            <w:vAlign w:val="center"/>
+          </w:tcPr>
+          <w:p>
+            <w:pPr>
+              <w:spacing w:line="240" w:lineRule="auto"/>
+              <w:jc w:val="center"/>
+              <w:rPr>
+                <w:rFonts w:ascii="Times New Roman" w:eastAsia="Yu Mincho" w:hAnsi="Times New Roman" w:cs="Times New Roman"/>
+                <w:sz w:val="24"/>
+                <w:szCs w:val="24"/>
+                <w:lang w:eastAsia="ja-JP"/>
+              </w:rPr>
+            </w:pPr>
+          </w:p>
+        </w:tc>
+        <w:tc>
+          <w:tcPr>
+            <w:tcW w:w="4462" w:type="pct"/>
+            <w:vAlign w:val="center"/>
+            <w:hideMark/>
+          </w:tcPr>
+          <w:p>
+            <w:pPr>
+              <w:spacing w:line="240" w:lineRule="auto"/>
+              <w:jc w:val="both"/>
+              <w:rPr>
+                <w:rFonts w:ascii="Times New Roman" w:eastAsia="Yu Mincho" w:hAnsi="Times New Roman" w:cs="Times New Roman"/>
+                <w:sz w:val="24"/>
+                <w:szCs w:val="24"/>
+                <w:lang w:eastAsia="ja-JP"/>
+              </w:rPr>
+            </w:pPr>
+            <m:oMathPara>
+              <m:oMath>
+                <m:sSub>
+                  <m:sSubPr>
+                    <m:ctrlPr>
+                      <w:rPr>
+                        <w:rFonts w:ascii="Cambria Math" w:eastAsia="Yu Mincho" w:hAnsi="Cambria Math" w:cs="Times New Roman"/>
+                        <w:i/>
+                        <w:sz w:val="24"/>
+                        <w:szCs w:val="24"/>
+                        <w:lang w:eastAsia="ja-JP"/>
+                      </w:rPr>
+                    </m:ctrlPr>
+                  </m:sSubPr>
+                  <m:e>
+                    <m:r>
+                      <w:rPr>
+                        <w:rFonts w:ascii="Cambria Math" w:eastAsia="Yu Mincho" w:hAnsi="Cambria Math" w:cs="Times New Roman"/>
+                        <w:sz w:val="24"/>
+                        <w:szCs w:val="24"/>
+                        <w:lang w:eastAsia="ja-JP"/>
+                      </w:rPr>
+                      <m:t>x</m:t>
+                    </m:r>
+                  </m:e>
+                  <m:sub>
+                    <m:r>
+                      <w:rPr>
+                        <w:rFonts w:ascii="Cambria Math" w:eastAsia="Yu Mincho" w:hAnsi="Cambria Math" w:cs="Times New Roman"/>
+                        <w:sz w:val="24"/>
+                        <w:szCs w:val="24"/>
+                        <w:lang w:eastAsia="ja-JP"/>
+                      </w:rPr>
+                      <m:t>5%</m:t>
+                    </m:r>
+                  </m:sub>
+                </m:sSub>
+                <m:r>
+                  <w:rPr>
+                    <w:rFonts w:ascii="Cambria Math" w:eastAsia="Yu Mincho" w:hAnsi="Cambria Math" w:cs="Times New Roman"/>
+                    <w:sz w:val="24"/>
+                    <w:szCs w:val="24"/>
+                    <w:lang w:eastAsia="ja-JP"/>
+                  </w:rPr>
+                  <m:t>=</m:t>
+                </m:r>
+                <m:sSub>
+                  <m:sSubPr>
+                    <m:ctrlPr>
+                      <w:rPr>
+                        <w:rFonts w:ascii="Cambria Math" w:eastAsia="Yu Mincho" w:hAnsi="Cambria Math" w:cs="Times New Roman"/>
+                        <w:i/>
+                        <w:sz w:val="24"/>
+                        <w:szCs w:val="24"/>
+                        <w:lang w:eastAsia="ja-JP"/>
+                      </w:rPr>
+                    </m:ctrlPr>
+                  </m:sSubPr>
+                  <m:e>
+                    <m:r>
+                      <w:rPr>
+                        <w:rFonts w:ascii="Cambria Math" w:eastAsia="Yu Mincho" w:hAnsi="Cambria Math" w:cs="Times New Roman"/>
+                        <w:sz w:val="24"/>
+                        <w:szCs w:val="24"/>
+                        <w:lang w:eastAsia="ja-JP"/>
+                      </w:rPr>
+                      <m:t>x</m:t>
+                    </m:r>
+                  </m:e>
+                  <m:sub>
+                    <m:r>
+                      <w:rPr>
+                        <w:rFonts w:ascii="Cambria Math" w:eastAsia="Yu Mincho" w:hAnsi="Cambria Math" w:cs="Times New Roman"/>
+                        <w:sz w:val="24"/>
+                        <w:szCs w:val="24"/>
+                        <w:lang w:eastAsia="ja-JP"/>
+                      </w:rPr>
+                      <m:t>0</m:t>
+                    </m:r>
+                  </m:sub>
+                </m:sSub>
+                <m:r>
+                  <w:rPr>
+                    <w:rFonts w:ascii="Cambria Math" w:eastAsia="Yu Mincho" w:hAnsi="Cambria Math" w:cs="Times New Roman"/>
+                    <w:sz w:val="24"/>
+                    <w:szCs w:val="24"/>
+                    <w:lang w:eastAsia="ja-JP"/>
+                  </w:rPr>
+                  <m:t>-</m:t>
+                </m:r>
+                <m:f>
+                  <m:fPr>
+                    <m:ctrlPr>
+                      <w:rPr>
+                        <w:rFonts w:ascii="Cambria Math" w:eastAsia="Yu Mincho" w:hAnsi="Cambria Math" w:cs="Times New Roman"/>
+                        <w:i/>
+                        <w:sz w:val="24"/>
+                        <w:szCs w:val="24"/>
+                        <w:lang w:eastAsia="ja-JP"/>
+                      </w:rPr>
+                    </m:ctrlPr>
+                  </m:fPr>
+                  <m:num>
+                    <m:r>
+                      <m:rPr>
+                        <m:sty m:val="p"/>
+                      </m:rPr>
+                      <w:rPr>
+                        <w:rFonts w:ascii="Cambria Math" w:eastAsia="Yu Mincho" w:hAnsi="Cambria Math" w:cs="Times New Roman"/>
+                        <w:sz w:val="24"/>
+                        <w:szCs w:val="24"/>
+                        <w:lang w:eastAsia="ja-JP"/>
+                      </w:rPr>
+                      <m:t>ln⁡</m:t>
+                    </m:r>
+                    <m:r>
+                      <w:rPr>
+                        <w:rFonts w:ascii="Cambria Math" w:eastAsia="Yu Mincho" w:hAnsi="Cambria Math" w:cs="Times New Roman"/>
+                        <w:sz w:val="24"/>
+                        <w:szCs w:val="24"/>
+                        <w:lang w:eastAsia="ja-JP"/>
+                      </w:rPr>
+                      <m:t>(</m:t>
+                    </m:r>
+                    <m:f>
+                      <m:fPr>
+                        <m:ctrlPr>
+                          <w:rPr>
+                            <w:rFonts w:ascii="Cambria Math" w:eastAsia="Yu Mincho" w:hAnsi="Cambria Math" w:cs="Times New Roman"/>
+                            <w:i/>
+                            <w:sz w:val="24"/>
+                            <w:szCs w:val="24"/>
+                            <w:lang w:eastAsia="ja-JP"/>
+                          </w:rPr>
+                        </m:ctrlPr>
+                      </m:fPr>
+                      <m:num>
+                        <m:r>
+                          <w:rPr>
+                            <w:rFonts w:ascii="Cambria Math" w:eastAsia="Yu Mincho" w:hAnsi="Cambria Math" w:cs="Times New Roman"/>
+                            <w:sz w:val="24"/>
+                            <w:szCs w:val="24"/>
+                            <w:lang w:eastAsia="ja-JP"/>
+                          </w:rPr>
+                          <m:t>1</m:t>
+                        </m:r>
+                      </m:num>
+                      <m:den>
+                        <m:r>
+                          <w:rPr>
+                            <w:rFonts w:ascii="Cambria Math" w:eastAsia="Yu Mincho" w:hAnsi="Cambria Math" w:cs="Times New Roman"/>
+                            <w:sz w:val="24"/>
+                            <w:szCs w:val="24"/>
+                            <w:lang w:eastAsia="ja-JP"/>
+                          </w:rPr>
+                          <m:t>5%</m:t>
+                        </m:r>
+                      </m:den>
+                    </m:f>
+                    <m:r>
+                      <w:rPr>
+                        <w:rFonts w:ascii="Cambria Math" w:eastAsia="Yu Mincho" w:hAnsi="Cambria Math" w:cs="Times New Roman"/>
+                        <w:sz w:val="24"/>
+                        <w:szCs w:val="24"/>
+                        <w:lang w:eastAsia="ja-JP"/>
+                      </w:rPr>
+                      <m:t>-1)</m:t>
+                    </m:r>
+                  </m:num>
+                  <m:den>
+                    <m:r>
+                      <w:rPr>
+                        <w:rFonts w:ascii="Cambria Math" w:eastAsia="Yu Mincho" w:hAnsi="Cambria Math" w:cs="Times New Roman"/>
+                        <w:sz w:val="24"/>
+                        <w:szCs w:val="24"/>
+                        <w:lang w:eastAsia="ja-JP"/>
+                      </w:rPr>
+                      <m:t>k</m:t>
+                    </m:r>
+                  </m:den>
+                </m:f>
+              </m:oMath>
+            </m:oMathPara>
+          </w:p>
+        </w:tc>
+        <w:tc>
+          <w:tcPr>
+            <w:tcW w:w="280" w:type="pct"/>
+            <w:vAlign w:val="center"/>
+            <w:hideMark/>
+          </w:tcPr>
+          <w:p>
+            <w:pPr>
+              <w:spacing w:line="240" w:lineRule="auto"/>
+              <w:jc w:val="center"/>
+              <w:rPr>
+                <w:rFonts w:ascii="Times New Roman" w:eastAsia="Yu Mincho" w:hAnsi="Times New Roman" w:cs="Times New Roman"/>
+                <w:sz w:val="24"/>
+                <w:szCs w:val="24"/>
+                <w:lang w:eastAsia="ja-JP"/>
+              </w:rPr>
+            </w:pPr>
+            <w:r>
+              <w:rPr>
+                <w:rFonts w:ascii="Times New Roman" w:eastAsia="Yu Mincho" w:hAnsi="Times New Roman" w:cs="Times New Roman"/>
+                <w:sz w:val="24"/>
+                <w:szCs w:val="24"/>
+                <w:lang w:eastAsia="ja-JP"/>
+              </w:rPr>
+              <w:t>(</w:t>
+            </w:r>
+            <w:r>
+              <w:rPr>
+                <w:rFonts w:ascii="Times New Roman" w:hAnsi="Times New Roman" w:cs="Times New Roman"/>
+                <w:sz w:val="24"/>
+                <w:szCs w:val="24"/>
+              </w:rPr>
+              <w:fldChar w:fldCharType="begin"/>
+            </w:r>
+            <w:r>
+              <w:rPr>
+                <w:rFonts w:ascii="Times New Roman" w:hAnsi="Times New Roman" w:cs="Times New Roman"/>
+                <w:sz w:val="24"/>
+                <w:szCs w:val="24"/>
+              </w:rPr>
+              <w:instrText xml:space="preserve"> SEQ Equation \* ARABIC </w:instrText>
+            </w:r>
+            <w:r>
+              <w:rPr>
+                <w:rFonts w:ascii="Times New Roman" w:hAnsi="Times New Roman" w:cs="Times New Roman"/>
+                <w:sz w:val="24"/>
+                <w:szCs w:val="24"/>
+              </w:rPr>
+              <w:fldChar w:fldCharType="separate"/>
+            </w:r>
+            <w:r>
+              <w:rPr>
+                <w:rFonts w:ascii="Times New Roman" w:hAnsi="Times New Roman" w:cs="Times New Roman"/>
+                <w:noProof/>
+                <w:sz w:val="24"/>
+                <w:szCs w:val="24"/>
+              </w:rPr>
+              <w:t>2</w:t>
+            </w:r>
+            <w:r>
+              <w:rPr>
+                <w:rFonts w:ascii="Times New Roman" w:hAnsi="Times New Roman" w:cs="Times New Roman"/>
+                <w:sz w:val="24"/>
+                <w:szCs w:val="24"/>
+              </w:rPr>
+              <w:fldChar w:fldCharType="end"/>
+            </w:r>
+            <w:r>
+              <w:rPr>
+                <w:rFonts w:ascii="Times New Roman" w:eastAsia="Yu Mincho" w:hAnsi="Times New Roman" w:cs="Times New Roman"/>
+                <w:sz w:val="24"/>
+                <w:szCs w:val="24"/>
+                <w:lang w:eastAsia="ja-JP"/>
+              </w:rPr>
+              <w:t>)</w:t>
+            </w:r>
+          </w:p>
+        </w:tc>
+      </w:tr>
+    </w:tbl>
+    <w:p>
+      <w:pPr>
+        <w:rPr>
+          <w:rFonts w:ascii="Times New Roman" w:hAnsi="Times New Roman" w:cs="Times New Roman"/>
+          <w:sz w:val="24"/>
+        </w:rPr>
+      </w:pPr>
+      <w:r>
+        <w:rPr>
+          <w:rFonts w:ascii="Times New Roman" w:hAnsi="Times New Roman" w:cs="Times New Roman"/>
+          <w:sz w:val="24"/>
+        </w:rPr>
+        <w:lastRenderedPageBreak/>
+        <w:t xml:space="preserve">The 5 percentile value is not directly calculated from the raw observed data, instead, we obtained the measure from the smoothened curve to remove the </w:t>
+      </w:r>
+      <w:r>
+        <w:rPr>
+          <w:rFonts w:ascii="Times New Roman" w:hAnsi="Times New Roman" w:cs="Times New Roman"/>
+          <w:sz w:val="24"/>
+        </w:rPr>
+        <w:t xml:space="preserve">stochastic </w:t>
+      </w:r>
+      <w:r>
+        <w:rPr>
+          <w:rFonts w:ascii="Times New Roman" w:hAnsi="Times New Roman" w:cs="Times New Roman"/>
+          <w:sz w:val="24"/>
+        </w:rPr>
+        <w:t>noise. 5 percentile value can be a stable indicator to measure the start of the demand decrease.</w:t>
+      </w:r>
+    </w:p>
+    <w:p>
+      <w:pPr>
+        <w:rPr>
+          <w:rFonts w:ascii="Times New Roman" w:hAnsi="Times New Roman" w:cs="Times New Roman"/>
+          <w:sz w:val="24"/>
+        </w:rPr>
+      </w:pPr>
+    </w:p>
+    <w:p>
+      <w:pPr>
+        <w:rPr>
+          <w:rFonts w:ascii="Times New Roman" w:hAnsi="Times New Roman" w:cs="Times New Roman"/>
+          <w:sz w:val="24"/>
+        </w:rPr>
+      </w:pPr>
+      <w:r>
+        <w:rPr>
+          <w:rFonts w:ascii="Times New Roman" w:hAnsi="Times New Roman" w:cs="Times New Roman"/>
+          <w:b/>
+          <w:sz w:val="24"/>
+        </w:rPr>
+        <w:t>k</w:t>
+      </w:r>
+      <w:r>
+        <w:rPr>
+          <w:rFonts w:ascii="Times New Roman" w:hAnsi="Times New Roman" w:cs="Times New Roman"/>
+          <w:b/>
+          <w:sz w:val="24"/>
+        </w:rPr>
+        <w:t xml:space="preserve"> – Decay rate.  </w:t>
+      </w:r>
+      <w:r>
+        <w:rPr>
+          <w:rFonts w:ascii="Times New Roman" w:hAnsi="Times New Roman" w:cs="Times New Roman"/>
+          <w:sz w:val="24"/>
+        </w:rPr>
+        <w:t>The para</w:t>
+      </w:r>
+      <w:r>
+        <w:rPr>
+          <w:rFonts w:ascii="Times New Roman" w:hAnsi="Times New Roman" w:cs="Times New Roman"/>
+          <w:sz w:val="24"/>
+        </w:rPr>
+        <w:t xml:space="preserve">meter k represents the curve’s decreasing speed from the baseline value to the background value. Therefore, we name it </w:t>
+      </w:r>
+      <w:r>
+        <w:rPr>
+          <w:rFonts w:ascii="Times New Roman" w:hAnsi="Times New Roman" w:cs="Times New Roman"/>
+          <w:i/>
+          <w:sz w:val="24"/>
+        </w:rPr>
+        <w:t>decay rate</w:t>
+      </w:r>
+      <w:r>
+        <w:rPr>
+          <w:rFonts w:ascii="Times New Roman" w:hAnsi="Times New Roman" w:cs="Times New Roman"/>
+          <w:sz w:val="24"/>
+        </w:rPr>
+        <w:t xml:space="preserve">. Decay </w:t>
+      </w:r>
+      <w:r>
+        <w:rPr>
+          <w:rFonts w:ascii="Times New Roman" w:hAnsi="Times New Roman" w:cs="Times New Roman"/>
+          <w:sz w:val="24"/>
+        </w:rPr>
+        <w:t>rate</w:t>
+      </w:r>
+      <w:r>
+        <w:rPr>
+          <w:rFonts w:ascii="Times New Roman" w:hAnsi="Times New Roman" w:cs="Times New Roman"/>
+          <w:sz w:val="24"/>
+        </w:rPr>
+        <w:t xml:space="preserve"> can be an important indicator for the actual response speed of urban residents/public transit users to the pandemic. </w:t>
+      </w:r>
+      <w:r>
+        <w:rPr>
+          <w:rFonts w:ascii="Times New Roman" w:hAnsi="Times New Roman" w:cs="Times New Roman"/>
+          <w:sz w:val="24"/>
+        </w:rPr>
+        <w:fldChar w:fldCharType="begin"/>
+      </w:r>
+      <w:r>
+        <w:rPr>
+          <w:rFonts w:ascii="Times New Roman" w:hAnsi="Times New Roman" w:cs="Times New Roman"/>
+          <w:sz w:val="24"/>
+        </w:rPr>
+        <w:instrText xml:space="preserve"> REF _Ref36234486 \h </w:instrText>
+      </w:r>
+      <w:r>
+        <w:rPr>
+          <w:rFonts w:ascii="Times New Roman" w:hAnsi="Times New Roman" w:cs="Times New Roman"/>
+          <w:sz w:val="24"/>
+        </w:rPr>
+      </w:r>
+      <w:r>
+        <w:rPr>
+          <w:rFonts w:ascii="Times New Roman" w:hAnsi="Times New Roman" w:cs="Times New Roman"/>
+          <w:sz w:val="24"/>
+        </w:rPr>
+        <w:fldChar w:fldCharType="separate"/>
+      </w:r>
+      <w:r>
+        <w:rPr>
+          <w:rFonts w:ascii="Times New Roman" w:hAnsi="Times New Roman" w:cs="Times New Roman"/>
+          <w:sz w:val="24"/>
+        </w:rPr>
+        <w:t>Figure 3</w:t>
+      </w:r>
+      <w:r>
+        <w:rPr>
+          <w:rFonts w:ascii="Times New Roman" w:hAnsi="Times New Roman" w:cs="Times New Roman"/>
+          <w:sz w:val="24"/>
+        </w:rPr>
+        <w:fldChar w:fldCharType="end"/>
+      </w:r>
+      <w:r>
+        <w:rPr>
+          <w:rFonts w:ascii="Times New Roman" w:hAnsi="Times New Roman" w:cs="Times New Roman"/>
+          <w:sz w:val="24"/>
+        </w:rPr>
+        <w:t xml:space="preserve"> shows the distribution of the decay rate.</w:t>
+      </w:r>
+      <w:r>
+        <w:rPr>
+          <w:rFonts w:ascii="Times New Roman" w:hAnsi="Times New Roman" w:cs="Times New Roman"/>
+          <w:sz w:val="24"/>
+        </w:rPr>
+        <w:t xml:space="preserve"> </w:t>
+      </w:r>
+    </w:p>
+    <w:p>
+      <w:pPr>
+        <w:ind w:firstLine="720"/>
+        <w:rPr>
+          <w:rFonts w:ascii="Times New Roman" w:hAnsi="Times New Roman" w:cs="Times New Roman"/>
+          <w:sz w:val="24"/>
+        </w:rPr>
+      </w:pPr>
+      <w:r>
+        <w:rPr>
+          <w:rFonts w:ascii="Times New Roman" w:hAnsi="Times New Roman" w:cs="Times New Roman"/>
+          <w:sz w:val="24"/>
+        </w:rPr>
+        <w:t xml:space="preserve">Although the decay rate </w:t>
+      </w:r>
+      <w:r>
+        <w:rPr>
+          <w:rFonts w:ascii="Times New Roman" w:hAnsi="Times New Roman" w:cs="Times New Roman"/>
+          <w:sz w:val="24"/>
+        </w:rPr>
+        <w:t>works well</w:t>
+      </w:r>
+      <w:r>
+        <w:rPr>
+          <w:rFonts w:ascii="Times New Roman" w:hAnsi="Times New Roman" w:cs="Times New Roman"/>
+          <w:sz w:val="24"/>
+        </w:rPr>
+        <w:t xml:space="preserve">, the rate value per se does not have any physical meaning. Instead, we would like to use a temporal indicator to represent the speed and duration of the decline. From the logistic model, X0 represents the time/days from the day zero to the curve reaches the midpoint of the curve. It </w:t>
+      </w:r>
+      <w:r>
+        <w:rPr>
+          <w:rFonts w:ascii="Times New Roman" w:hAnsi="Times New Roman" w:cs="Times New Roman" w:hint="eastAsia"/>
+          <w:sz w:val="24"/>
+        </w:rPr>
+        <w:t>ref</w:t>
+      </w:r>
+      <w:r>
+        <w:rPr>
+          <w:rFonts w:ascii="Times New Roman" w:hAnsi="Times New Roman" w:cs="Times New Roman"/>
+          <w:sz w:val="24"/>
+        </w:rPr>
+        <w:t>lects two major temporal factors for the pandemic: the initial date of epidemic outbreak, which is measured by 5 percentile value, and the half-duration of decay. Therefore, we introduce half-life:</w:t>
+      </w:r>
+    </w:p>
+    <w:tbl>
+      <w:tblPr>
+        <w:tblW w:w="5100" w:type="pct"/>
+        <w:jc w:val="center"/>
+        <w:tblLook w:val="04A0" w:firstRow="1" w:lastRow="0" w:firstColumn="1" w:lastColumn="0" w:noHBand="0" w:noVBand="1"/>
+      </w:tblPr>
+      <w:tblGrid>
+        <w:gridCol w:w="492"/>
+        <w:gridCol w:w="8520"/>
+        <w:gridCol w:w="535"/>
+      </w:tblGrid>
+      <w:tr>
+        <w:trPr>
+          <w:trHeight w:val="820"/>
+          <w:jc w:val="center"/>
+        </w:trPr>
+        <w:tc>
+          <w:tcPr>
+            <w:tcW w:w="258" w:type="pct"/>
+            <w:vAlign w:val="center"/>
+          </w:tcPr>
+          <w:p>
+            <w:pPr>
+              <w:spacing w:line="240" w:lineRule="auto"/>
+              <w:jc w:val="center"/>
+              <w:rPr>
+                <w:rFonts w:ascii="Times New Roman" w:eastAsia="Yu Mincho" w:hAnsi="Times New Roman" w:cs="Times New Roman"/>
+                <w:sz w:val="24"/>
+                <w:szCs w:val="24"/>
+                <w:lang w:eastAsia="ja-JP"/>
+              </w:rPr>
+            </w:pPr>
+          </w:p>
+        </w:tc>
+        <w:tc>
+          <w:tcPr>
+            <w:tcW w:w="4462" w:type="pct"/>
+            <w:vAlign w:val="center"/>
+            <w:hideMark/>
+          </w:tcPr>
+          <w:p>
+            <w:pPr>
+              <w:spacing w:line="240" w:lineRule="auto"/>
+              <w:jc w:val="both"/>
+              <w:rPr>
+                <w:rFonts w:ascii="Times New Roman" w:eastAsia="Yu Mincho" w:hAnsi="Times New Roman" w:cs="Times New Roman"/>
+                <w:sz w:val="24"/>
+                <w:szCs w:val="24"/>
+                <w:lang w:eastAsia="ja-JP"/>
+              </w:rPr>
+            </w:pPr>
+            <m:oMathPara>
+              <m:oMath>
+                <m:r>
+                  <m:rPr>
+                    <m:sty m:val="p"/>
+                  </m:rPr>
+                  <w:rPr>
+                    <w:rFonts w:ascii="Cambria Math" w:eastAsia="Yu Mincho" w:hAnsi="Cambria Math" w:cs="Times New Roman"/>
+                    <w:sz w:val="24"/>
+                    <w:szCs w:val="24"/>
+                    <w:lang w:eastAsia="ja-JP"/>
+                  </w:rPr>
+                  <m:t>λ</m:t>
+                </m:r>
+                <m:r>
+                  <w:rPr>
+                    <w:rFonts w:ascii="Cambria Math" w:eastAsia="Yu Mincho" w:hAnsi="Cambria Math" w:cs="Times New Roman"/>
+                    <w:sz w:val="24"/>
+                    <w:szCs w:val="24"/>
+                    <w:lang w:eastAsia="ja-JP"/>
+                  </w:rPr>
+                  <m:t>=</m:t>
+                </m:r>
+                <m:sSub>
+                  <m:sSubPr>
+                    <m:ctrlPr>
+                      <w:rPr>
+                        <w:rFonts w:ascii="Cambria Math" w:eastAsia="Yu Mincho" w:hAnsi="Cambria Math" w:cs="Times New Roman"/>
+                        <w:i/>
+                        <w:sz w:val="24"/>
+                        <w:szCs w:val="24"/>
+                        <w:lang w:eastAsia="ja-JP"/>
+                      </w:rPr>
+                    </m:ctrlPr>
+                  </m:sSubPr>
+                  <m:e>
+                    <m:r>
+                      <w:rPr>
+                        <w:rFonts w:ascii="Cambria Math" w:eastAsia="Yu Mincho" w:hAnsi="Cambria Math" w:cs="Times New Roman"/>
+                        <w:sz w:val="24"/>
+                        <w:szCs w:val="24"/>
+                        <w:lang w:eastAsia="ja-JP"/>
+                      </w:rPr>
+                      <m:t>x</m:t>
+                    </m:r>
+                  </m:e>
+                  <m:sub>
+                    <m:r>
+                      <w:rPr>
+                        <w:rFonts w:ascii="Cambria Math" w:eastAsia="Yu Mincho" w:hAnsi="Cambria Math" w:cs="Times New Roman"/>
+                        <w:sz w:val="24"/>
+                        <w:szCs w:val="24"/>
+                        <w:lang w:eastAsia="ja-JP"/>
+                      </w:rPr>
+                      <m:t>0</m:t>
+                    </m:r>
+                  </m:sub>
+                </m:sSub>
+                <m:r>
+                  <w:rPr>
+                    <w:rFonts w:ascii="Cambria Math" w:eastAsia="Yu Mincho" w:hAnsi="Cambria Math" w:cs="Times New Roman"/>
+                    <w:sz w:val="24"/>
+                    <w:szCs w:val="24"/>
+                    <w:lang w:eastAsia="ja-JP"/>
+                  </w:rPr>
+                  <m:t>-</m:t>
+                </m:r>
+                <m:sSub>
+                  <m:sSubPr>
+                    <m:ctrlPr>
+                      <w:rPr>
+                        <w:rFonts w:ascii="Cambria Math" w:eastAsia="Yu Mincho" w:hAnsi="Cambria Math" w:cs="Times New Roman"/>
+                        <w:i/>
+                        <w:sz w:val="24"/>
+                        <w:szCs w:val="24"/>
+                        <w:lang w:eastAsia="ja-JP"/>
+                      </w:rPr>
+                    </m:ctrlPr>
+                  </m:sSubPr>
+                  <m:e>
+                    <m:r>
+                      <w:rPr>
+                        <w:rFonts w:ascii="Cambria Math" w:eastAsia="Yu Mincho" w:hAnsi="Cambria Math" w:cs="Times New Roman"/>
+                        <w:sz w:val="24"/>
+                        <w:szCs w:val="24"/>
+                        <w:lang w:eastAsia="ja-JP"/>
+                      </w:rPr>
+                      <m:t>x</m:t>
+                    </m:r>
+                  </m:e>
+                  <m:sub>
+                    <m:r>
+                      <w:rPr>
+                        <w:rFonts w:ascii="Cambria Math" w:eastAsia="Yu Mincho" w:hAnsi="Cambria Math" w:cs="Times New Roman"/>
+                        <w:sz w:val="24"/>
+                        <w:szCs w:val="24"/>
+                        <w:lang w:eastAsia="ja-JP"/>
+                      </w:rPr>
+                      <m:t>5%</m:t>
+                    </m:r>
+                  </m:sub>
+                </m:sSub>
+                <m:r>
+                  <w:rPr>
+                    <w:rFonts w:ascii="Cambria Math" w:eastAsia="Yu Mincho" w:hAnsi="Cambria Math" w:cs="Times New Roman"/>
+                    <w:sz w:val="24"/>
+                    <w:szCs w:val="24"/>
+                    <w:lang w:eastAsia="ja-JP"/>
+                  </w:rPr>
+                  <m:t>=</m:t>
+                </m:r>
+                <m:f>
+                  <m:fPr>
+                    <m:ctrlPr>
+                      <w:rPr>
+                        <w:rFonts w:ascii="Cambria Math" w:eastAsia="Yu Mincho" w:hAnsi="Cambria Math" w:cs="Times New Roman"/>
+                        <w:i/>
+                        <w:sz w:val="24"/>
+                        <w:szCs w:val="24"/>
+                        <w:lang w:eastAsia="ja-JP"/>
+                      </w:rPr>
+                    </m:ctrlPr>
+                  </m:fPr>
+                  <m:num>
+                    <m:r>
+                      <m:rPr>
+                        <m:sty m:val="p"/>
+                      </m:rPr>
+                      <w:rPr>
+                        <w:rFonts w:ascii="Cambria Math" w:eastAsia="Yu Mincho" w:hAnsi="Cambria Math" w:cs="Times New Roman"/>
+                        <w:sz w:val="24"/>
+                        <w:szCs w:val="24"/>
+                        <w:lang w:eastAsia="ja-JP"/>
+                      </w:rPr>
+                      <m:t>ln⁡</m:t>
+                    </m:r>
+                    <m:r>
+                      <w:rPr>
+                        <w:rFonts w:ascii="Cambria Math" w:eastAsia="Yu Mincho" w:hAnsi="Cambria Math" w:cs="Times New Roman"/>
+                        <w:sz w:val="24"/>
+                        <w:szCs w:val="24"/>
+                        <w:lang w:eastAsia="ja-JP"/>
+                      </w:rPr>
+                      <m:t>(</m:t>
+                    </m:r>
+                    <m:f>
+                      <m:fPr>
+                        <m:ctrlPr>
+                          <w:rPr>
+                            <w:rFonts w:ascii="Cambria Math" w:eastAsia="Yu Mincho" w:hAnsi="Cambria Math" w:cs="Times New Roman"/>
+                            <w:i/>
+                            <w:sz w:val="24"/>
+                            <w:szCs w:val="24"/>
+                            <w:lang w:eastAsia="ja-JP"/>
+                          </w:rPr>
+                        </m:ctrlPr>
+                      </m:fPr>
+                      <m:num>
+                        <m:r>
+                          <w:rPr>
+                            <w:rFonts w:ascii="Cambria Math" w:eastAsia="Yu Mincho" w:hAnsi="Cambria Math" w:cs="Times New Roman"/>
+                            <w:sz w:val="24"/>
+                            <w:szCs w:val="24"/>
+                            <w:lang w:eastAsia="ja-JP"/>
+                          </w:rPr>
+                          <m:t>1</m:t>
+                        </m:r>
+                      </m:num>
+                      <m:den>
+                        <m:r>
+                          <w:rPr>
+                            <w:rFonts w:ascii="Cambria Math" w:eastAsia="Yu Mincho" w:hAnsi="Cambria Math" w:cs="Times New Roman"/>
+                            <w:sz w:val="24"/>
+                            <w:szCs w:val="24"/>
+                            <w:lang w:eastAsia="ja-JP"/>
+                          </w:rPr>
+                          <m:t>5%</m:t>
+                        </m:r>
+                      </m:den>
+                    </m:f>
+                    <m:r>
+                      <w:rPr>
+                        <w:rFonts w:ascii="Cambria Math" w:eastAsia="Yu Mincho" w:hAnsi="Cambria Math" w:cs="Times New Roman"/>
+                        <w:sz w:val="24"/>
+                        <w:szCs w:val="24"/>
+                        <w:lang w:eastAsia="ja-JP"/>
+                      </w:rPr>
+                      <m:t>-1)</m:t>
+                    </m:r>
+                  </m:num>
+                  <m:den>
+                    <m:r>
+                      <w:rPr>
+                        <w:rFonts w:ascii="Cambria Math" w:eastAsia="Yu Mincho" w:hAnsi="Cambria Math" w:cs="Times New Roman"/>
+                        <w:sz w:val="24"/>
+                        <w:szCs w:val="24"/>
+                        <w:lang w:eastAsia="ja-JP"/>
+                      </w:rPr>
+                      <m:t>k</m:t>
+                    </m:r>
+                  </m:den>
+                </m:f>
+              </m:oMath>
+            </m:oMathPara>
+          </w:p>
+        </w:tc>
+        <w:tc>
+          <w:tcPr>
+            <w:tcW w:w="280" w:type="pct"/>
+            <w:vAlign w:val="center"/>
+            <w:hideMark/>
+          </w:tcPr>
+          <w:p>
+            <w:pPr>
+              <w:spacing w:line="240" w:lineRule="auto"/>
+              <w:jc w:val="center"/>
+              <w:rPr>
+                <w:rFonts w:ascii="Times New Roman" w:eastAsia="Yu Mincho" w:hAnsi="Times New Roman" w:cs="Times New Roman"/>
+                <w:sz w:val="24"/>
+                <w:szCs w:val="24"/>
+                <w:lang w:eastAsia="ja-JP"/>
+              </w:rPr>
+            </w:pPr>
+            <w:r>
+              <w:rPr>
+                <w:rFonts w:ascii="Times New Roman" w:eastAsia="Yu Mincho" w:hAnsi="Times New Roman" w:cs="Times New Roman"/>
+                <w:sz w:val="24"/>
+                <w:szCs w:val="24"/>
+                <w:lang w:eastAsia="ja-JP"/>
+              </w:rPr>
+              <w:t>(</w:t>
+            </w:r>
+            <w:r>
+              <w:rPr>
+                <w:rFonts w:ascii="Times New Roman" w:hAnsi="Times New Roman" w:cs="Times New Roman"/>
+                <w:sz w:val="24"/>
+                <w:szCs w:val="24"/>
+              </w:rPr>
+              <w:fldChar w:fldCharType="begin"/>
+            </w:r>
+            <w:r>
+              <w:rPr>
+                <w:rFonts w:ascii="Times New Roman" w:hAnsi="Times New Roman" w:cs="Times New Roman"/>
+                <w:sz w:val="24"/>
+                <w:szCs w:val="24"/>
+              </w:rPr>
+              <w:instrText xml:space="preserve"> SEQ Equation \* ARABIC </w:instrText>
+            </w:r>
+            <w:r>
+              <w:rPr>
+                <w:rFonts w:ascii="Times New Roman" w:hAnsi="Times New Roman" w:cs="Times New Roman"/>
+                <w:sz w:val="24"/>
+                <w:szCs w:val="24"/>
+              </w:rPr>
+              <w:fldChar w:fldCharType="separate"/>
+            </w:r>
+            <w:r>
+              <w:rPr>
+                <w:rFonts w:ascii="Times New Roman" w:hAnsi="Times New Roman" w:cs="Times New Roman"/>
+                <w:noProof/>
+                <w:sz w:val="24"/>
+                <w:szCs w:val="24"/>
+              </w:rPr>
+              <w:t>2</w:t>
+            </w:r>
+            <w:r>
+              <w:rPr>
+                <w:rFonts w:ascii="Times New Roman" w:hAnsi="Times New Roman" w:cs="Times New Roman"/>
+                <w:sz w:val="24"/>
+                <w:szCs w:val="24"/>
+              </w:rPr>
+              <w:fldChar w:fldCharType="end"/>
+            </w:r>
+            <w:r>
+              <w:rPr>
+                <w:rFonts w:ascii="Times New Roman" w:eastAsia="Yu Mincho" w:hAnsi="Times New Roman" w:cs="Times New Roman"/>
+                <w:sz w:val="24"/>
+                <w:szCs w:val="24"/>
+                <w:lang w:eastAsia="ja-JP"/>
+              </w:rPr>
+              <w:t>)</w:t>
+            </w:r>
+          </w:p>
+        </w:tc>
+      </w:tr>
+    </w:tbl>
+    <w:p>
+      <w:pPr>
+        <w:rPr>
+          <w:rFonts w:ascii="Times New Roman" w:hAnsi="Times New Roman" w:cs="Times New Roman"/>
+          <w:sz w:val="24"/>
+        </w:rPr>
+      </w:pPr>
+      <w:r>
+        <w:rPr>
+          <w:rFonts w:ascii="Times New Roman" w:hAnsi="Times New Roman" w:cs="Times New Roman"/>
+          <w:sz w:val="24"/>
+        </w:rPr>
+        <w:t>Half-life</w:t>
+      </w:r>
+      <w:r>
+        <w:rPr>
+          <w:rFonts w:ascii="Times New Roman" w:hAnsi="Times New Roman" w:cs="Times New Roman"/>
+          <w:sz w:val="24"/>
+        </w:rPr>
+        <w:t xml:space="preserve"> is only determined by the decay rate. </w:t>
+      </w:r>
+      <w:r>
+        <w:rPr>
+          <w:rFonts w:ascii="Times New Roman" w:hAnsi="Times New Roman" w:cs="Times New Roman"/>
+          <w:sz w:val="24"/>
+        </w:rPr>
+        <w:t>Half-life indicates the duration of the duration of the demand decrease.</w:t>
+      </w:r>
+      <w:bookmarkStart w:id="3" w:name="_GoBack"/>
       <w:bookmarkEnd w:id="3"/>
-      <w:r>
-        <w:rPr>
-          <w:rFonts w:ascii="Times New Roman" w:hAnsi="Times New Roman" w:cs="Times New Roman"/>
-          <w:sz w:val="24"/>
-        </w:rPr>
-        <w:t>: the cluster of demand change for all systems</w:t>
-      </w:r>
-    </w:p>
-    <w:p>
-      <w:pPr>
-        <w:rPr>
-          <w:rFonts w:ascii="Times New Roman" w:hAnsi="Times New Roman" w:cs="Times New Roman"/>
-          <w:sz w:val="24"/>
-        </w:rPr>
-      </w:pPr>
-      <w:r>
-        <w:rPr>
-          <w:rFonts w:ascii="Times New Roman" w:hAnsi="Times New Roman" w:cs="Times New Roman"/>
-          <w:sz w:val="24"/>
-        </w:rPr>
-        <w:t xml:space="preserve">The </w:t>
-      </w:r>
-      <w:proofErr w:type="spellStart"/>
-      <w:r>
-        <w:rPr>
-          <w:rFonts w:ascii="Times New Roman" w:hAnsi="Times New Roman" w:cs="Times New Roman"/>
-          <w:sz w:val="24"/>
-        </w:rPr>
-        <w:t>curveTransit</w:t>
-      </w:r>
-      <w:proofErr w:type="spellEnd"/>
-      <w:r>
-        <w:rPr>
-          <w:rFonts w:ascii="Times New Roman" w:hAnsi="Times New Roman" w:cs="Times New Roman"/>
-          <w:sz w:val="24"/>
-        </w:rPr>
-        <w:t xml:space="preserve"> demand change </w:t>
-      </w:r>
+    </w:p>
+    <w:p>
+      <w:pPr>
+        <w:rPr>
+          <w:rFonts w:ascii="Times New Roman" w:hAnsi="Times New Roman" w:cs="Times New Roman"/>
+          <w:sz w:val="24"/>
+        </w:rPr>
+      </w:pPr>
+    </w:p>
+    <w:p>
+      <w:pPr>
+        <w:rPr>
+          <w:rFonts w:ascii="Times New Roman" w:hAnsi="Times New Roman" w:cs="Times New Roman"/>
+          <w:sz w:val="24"/>
+        </w:rPr>
+      </w:pPr>
+    </w:p>
+    <w:p>
+      <w:pPr>
+        <w:keepNext/>
+      </w:pPr>
+      <w:r>
+        <w:rPr>
+          <w:noProof/>
+        </w:rPr>
+        <w:lastRenderedPageBreak/>
+        <w:drawing>
+          <wp:inline distT="0" distB="0" distL="0" distR="0" wp14:anchorId="07D9BA07" wp14:editId="32AB7328">
+            <wp:extent cx="5943600" cy="3449320"/>
+            <wp:effectExtent l="0" t="0" r="0" b="0"/>
+            <wp:docPr id="5" name="Picture 5"/>
+            <wp:cNvGraphicFramePr>
+              <a:graphicFrameLocks xmlns:a="http://schemas.openxmlformats.org/drawingml/2006/main" noChangeAspect="1"/>
+            </wp:cNvGraphicFramePr>
+            <a:graphic xmlns:a="http://schemas.openxmlformats.org/drawingml/2006/main">
+              <a:graphicData uri="http://schemas.openxmlformats.org/drawingml/2006/picture">
+                <pic:pic xmlns:pic="http://schemas.openxmlformats.org/drawingml/2006/picture">
+                  <pic:nvPicPr>
+                    <pic:cNvPr id="1" name=""/>
+                    <pic:cNvPicPr/>
+                  </pic:nvPicPr>
+                  <pic:blipFill>
+                    <a:blip r:embed="rId10"/>
+                    <a:stretch>
+                      <a:fillRect/>
+                    </a:stretch>
+                  </pic:blipFill>
+                  <pic:spPr>
+                    <a:xfrm>
+                      <a:off x="0" y="0"/>
+                      <a:ext cx="5943600" cy="3449320"/>
+                    </a:xfrm>
+                    <a:prstGeom prst="rect">
+                      <a:avLst/>
+                    </a:prstGeom>
+                  </pic:spPr>
+                </pic:pic>
+              </a:graphicData>
+            </a:graphic>
+          </wp:inline>
+        </w:drawing>
+      </w:r>
+    </w:p>
+    <w:p>
+      <w:pPr>
+        <w:jc w:val="center"/>
+        <w:rPr>
+          <w:rFonts w:ascii="Times New Roman" w:hAnsi="Times New Roman" w:cs="Times New Roman"/>
+          <w:sz w:val="24"/>
+        </w:rPr>
+      </w:pPr>
+      <w:bookmarkStart w:id="4" w:name="_Ref36234486"/>
+      <w:r>
+        <w:rPr>
+          <w:rFonts w:ascii="Times New Roman" w:hAnsi="Times New Roman" w:cs="Times New Roman"/>
+          <w:sz w:val="24"/>
+        </w:rPr>
+        <w:t xml:space="preserve">Figure </w:t>
+      </w:r>
+      <w:r>
+        <w:rPr>
+          <w:rFonts w:ascii="Times New Roman" w:hAnsi="Times New Roman" w:cs="Times New Roman"/>
+          <w:sz w:val="24"/>
+        </w:rPr>
+        <w:fldChar w:fldCharType="begin"/>
+      </w:r>
+      <w:r>
+        <w:rPr>
+          <w:rFonts w:ascii="Times New Roman" w:hAnsi="Times New Roman" w:cs="Times New Roman"/>
+          <w:sz w:val="24"/>
+        </w:rPr>
+        <w:instrText xml:space="preserve"> SEQ Figure \* ARABIC </w:instrText>
+      </w:r>
+      <w:r>
+        <w:rPr>
+          <w:rFonts w:ascii="Times New Roman" w:hAnsi="Times New Roman" w:cs="Times New Roman"/>
+          <w:sz w:val="24"/>
+        </w:rPr>
+        <w:fldChar w:fldCharType="separate"/>
+      </w:r>
+      <w:r>
+        <w:rPr>
+          <w:rFonts w:ascii="Times New Roman" w:hAnsi="Times New Roman" w:cs="Times New Roman"/>
+          <w:sz w:val="24"/>
+        </w:rPr>
+        <w:t>3</w:t>
+      </w:r>
+      <w:r>
+        <w:rPr>
+          <w:rFonts w:ascii="Times New Roman" w:hAnsi="Times New Roman" w:cs="Times New Roman"/>
+          <w:sz w:val="24"/>
+        </w:rPr>
+        <w:fldChar w:fldCharType="end"/>
+      </w:r>
+      <w:bookmarkEnd w:id="4"/>
+      <w:r>
+        <w:rPr>
+          <w:rFonts w:ascii="Times New Roman" w:hAnsi="Times New Roman" w:cs="Times New Roman"/>
+          <w:sz w:val="24"/>
+        </w:rPr>
+        <w:t>: the distribution of decay rate</w:t>
+      </w:r>
+      <w:r>
+        <w:rPr>
+          <w:rFonts w:ascii="Times New Roman" w:hAnsi="Times New Roman" w:cs="Times New Roman"/>
+          <w:sz w:val="24"/>
+        </w:rPr>
+        <w:t xml:space="preserve"> across the United States</w:t>
+      </w:r>
+    </w:p>
+    <w:p>
+      <w:pPr>
+        <w:rPr>
+          <w:rFonts w:ascii="Times New Roman" w:hAnsi="Times New Roman" w:cs="Times New Roman"/>
+          <w:sz w:val="24"/>
+        </w:rPr>
+      </w:pPr>
+    </w:p>
+    <w:p>
+      <w:pPr>
+        <w:rPr>
+          <w:rFonts w:ascii="Times New Roman" w:hAnsi="Times New Roman" w:cs="Times New Roman" w:hint="eastAsia"/>
+          <w:sz w:val="24"/>
+        </w:rPr>
+      </w:pPr>
+    </w:p>
+    <w:p>
+      <w:pPr>
+        <w:rPr>
+          <w:rFonts w:ascii="Times New Roman" w:hAnsi="Times New Roman" w:cs="Times New Roman"/>
+          <w:sz w:val="24"/>
+        </w:rPr>
+      </w:pPr>
+    </w:p>
+    <w:p>
+      <w:pPr>
+        <w:pStyle w:val="ListParagraph"/>
+        <w:numPr>
+          <w:ilvl w:val="1"/>
+          <w:numId w:val="2"/>
+        </w:numPr>
+        <w:rPr>
+          <w:rFonts w:ascii="Times New Roman" w:hAnsi="Times New Roman" w:cs="Times New Roman"/>
+          <w:b/>
+          <w:sz w:val="24"/>
+        </w:rPr>
+      </w:pPr>
+      <w:r>
+        <w:rPr>
+          <w:rFonts w:ascii="Times New Roman" w:hAnsi="Times New Roman" w:cs="Times New Roman"/>
+          <w:b/>
+          <w:sz w:val="24"/>
+        </w:rPr>
+        <w:t xml:space="preserve">Delay between demand </w:t>
+      </w:r>
+      <w:r>
+        <w:rPr>
+          <w:rFonts w:ascii="Times New Roman" w:hAnsi="Times New Roman" w:cs="Times New Roman"/>
+          <w:b/>
+          <w:sz w:val="24"/>
+        </w:rPr>
+        <w:t>decrease and epidemic</w:t>
+      </w:r>
+      <w:r>
+        <w:rPr>
+          <w:rFonts w:ascii="Times New Roman" w:hAnsi="Times New Roman" w:cs="Times New Roman"/>
+          <w:b/>
+          <w:sz w:val="24"/>
+        </w:rPr>
+        <w:t>.</w:t>
+      </w:r>
+    </w:p>
+    <w:p>
+      <w:pPr>
+        <w:rPr>
+          <w:rFonts w:ascii="Times New Roman" w:hAnsi="Times New Roman" w:cs="Times New Roman"/>
+          <w:sz w:val="24"/>
+        </w:rPr>
+      </w:pPr>
+      <w:r>
+        <w:rPr>
+          <w:rFonts w:ascii="Times New Roman" w:hAnsi="Times New Roman" w:cs="Times New Roman"/>
+          <w:sz w:val="24"/>
+        </w:rPr>
+        <w:t xml:space="preserve">The process of transit demand decrease is not synchronous with the development of the pandemic. </w:t>
+      </w:r>
+    </w:p>
+    <w:p>
+      <w:pPr>
+        <w:rPr>
+          <w:rFonts w:ascii="Times New Roman" w:hAnsi="Times New Roman" w:cs="Times New Roman"/>
+          <w:sz w:val="24"/>
+        </w:rPr>
+      </w:pPr>
+    </w:p>
+    <w:p>
+      <w:pPr>
+        <w:rPr>
+          <w:rFonts w:ascii="Times New Roman" w:hAnsi="Times New Roman" w:cs="Times New Roman" w:hint="eastAsia"/>
+          <w:sz w:val="24"/>
+        </w:rPr>
+      </w:pPr>
     </w:p>
     <w:sectPr>
       <w:pgSz w:w="12240" w:h="15840"/>
@@ -2605,6 +4062,7 @@
   <w:style w:type="paragraph" w:default="1" w:styleId="Normal">
     <w:name w:val="Normal"/>
     <w:qFormat/>
+    <w:rsid w:val="00AD01A2"/>
   </w:style>
   <w:style w:type="character" w:default="1" w:styleId="DefaultParagraphFont">
     <w:name w:val="Default Paragraph Font"/>
@@ -3040,7 +4498,7 @@
 </file>
 
 <file path=customXml/itemProps1.xml><?xml version="1.0" encoding="utf-8"?>
-<ds:datastoreItem xmlns:ds="http://schemas.openxmlformats.org/officeDocument/2006/customXml" ds:itemID="{A5BE9CA6-7F52-4056-AAB8-6C6C21CDF6A1}">
+<ds:datastoreItem xmlns:ds="http://schemas.openxmlformats.org/officeDocument/2006/customXml" ds:itemID="{C8A11216-FDC6-43CC-9CF8-4824B10AF68D}">
   <ds:schemaRefs>
     <ds:schemaRef ds:uri="http://schemas.openxmlformats.org/officeDocument/2006/bibliography"/>
   </ds:schemaRefs>

</xml_diff>

<commit_message>
Update drafts until response intervals. Upgrade corona database to usafacts. Redo the system_info. Add FIPS to system_info (still no trans-county systems)
</commit_message>
<xml_diff>
--- a/COVID_Transit.docx
+++ b/COVID_Transit.docx
@@ -356,7 +356,7 @@
           <w:rFonts w:ascii="Times New Roman" w:hAnsi="Times New Roman" w:cs="Times New Roman"/>
           <w:sz w:val="24"/>
         </w:rPr>
-        <w:instrText>ADDIN CSL_CITATION {"citationItems":[{"id":"ITEM-1","itemData":{"URL":"https://www.fastcompany.com/90485186/its-time-to-cancel-rent","accessed":{"date-parts":[["2020","4","2"]]},"author":[{"dropping-particle":"","family":"Weber","given":"Harrison","non-dropping-particle":"","parse-names":false,"suffix":""}],"id":"ITEM-1","issued":{"date-parts":[["2020"]]},"title":"Air traffic data shows less crowded skies since the coronavirus spread","type":"webpage"},"uris":["http://www.mendeley.com/documents/?uuid=0ccd90b3-e436-4437-9824-d7863598c2df"]}],"mendeley":{"formattedCitation":"(Weber, 2020)","plainTextFormattedCitation":"(Weber, 2020)","previouslyFormattedCitation":"(Weber, 2020)"},"properties":{"noteIndex":0},"schema":"https://github.com/citation-style-language/schema/raw/master/csl-citation.json"}</w:instrText>
+        <w:instrText>ADDIN CSL_CITATION {"citationItems":[{"id":"ITEM-1","itemData":{"URL":"https://www.fastcompany.com/90485186/its-time-to-cancel-rent","accessed":{"date-parts":[["2020","4","2"]]},"author":[{"dropping-particle":"","family":"Weber","given":"Harrison","non-dropping-particle":"","parse-names":false,"suffix":""}],"id":"ITEM-1","issued":{"date-parts":[["2020"]]},"title":"Air traffic data shows less crowded skies since the coronavirus spread","type":"webpage"},"uris":["http://www.mendeley.com/documents/?uuid=0ccd90b3-e436-4437-9824-d7863598c2df"]}],"mendeley":{"formattedCitation":"(Weber 2020)","plainTextFormattedCitation":"(Weber 2020)","previouslyFormattedCitation":"(Weber 2020)"},"properties":{"noteIndex":0},"schema":"https://github.com/citation-style-language/schema/raw/master/csl-citation.json"}</w:instrText>
       </w:r>
       <w:r>
         <w:rPr>
@@ -371,7 +371,7 @@
           <w:noProof/>
           <w:sz w:val="24"/>
         </w:rPr>
-        <w:t>(Weber, 2020)</w:t>
+        <w:t>(Weber 2020)</w:t>
       </w:r>
       <w:r>
         <w:rPr>
@@ -457,7 +457,7 @@
           <w:rFonts w:ascii="Times New Roman" w:hAnsi="Times New Roman" w:cs="Times New Roman"/>
           <w:sz w:val="24"/>
         </w:rPr>
-        <w:instrText>ADDIN CSL_CITATION {"citationItems":[{"id":"ITEM-1","itemData":{"URL":"https://www.northstarhub.com/posts/north-americans-turning-away-from-public-transit-as-direct-result-of-covid-19","accessed":{"date-parts":[["2020","2","4"]]},"author":[{"dropping-particle":"","family":"Yellin","given":"Jennifer","non-dropping-particle":"","parse-names":false,"suffix":""}],"id":"ITEM-1","issued":{"date-parts":[["2020"]]},"title":"North Americans Turning Away From Public Transit As Direct Result Of COVID-19","type":"webpage"},"uris":["http://www.mendeley.com/documents/?uuid=1909b1bc-ffb2-4c44-94a0-667de59b7507"]}],"mendeley":{"formattedCitation":"(Yellin, 2020)","plainTextFormattedCitation":"(Yellin, 2020)","previouslyFormattedCitation":"(Yellin, 2020)"},"properties":{"noteIndex":0},"schema":"https://github.com/citation-style-language/schema/raw/master/csl-citation.json"}</w:instrText>
+        <w:instrText>ADDIN CSL_CITATION {"citationItems":[{"id":"ITEM-1","itemData":{"URL":"https://www.northstarhub.com/posts/north-americans-turning-away-from-public-transit-as-direct-result-of-covid-19","accessed":{"date-parts":[["2020","2","4"]]},"author":[{"dropping-particle":"","family":"Yellin","given":"Jennifer","non-dropping-particle":"","parse-names":false,"suffix":""}],"id":"ITEM-1","issued":{"date-parts":[["2020"]]},"title":"North Americans Turning Away From Public Transit As Direct Result Of COVID-19","type":"webpage"},"uris":["http://www.mendeley.com/documents/?uuid=1909b1bc-ffb2-4c44-94a0-667de59b7507"]}],"mendeley":{"formattedCitation":"(Yellin 2020)","plainTextFormattedCitation":"(Yellin 2020)","previouslyFormattedCitation":"(Yellin 2020)"},"properties":{"noteIndex":0},"schema":"https://github.com/citation-style-language/schema/raw/master/csl-citation.json"}</w:instrText>
       </w:r>
       <w:r>
         <w:rPr>
@@ -472,7 +472,7 @@
           <w:noProof/>
           <w:sz w:val="24"/>
         </w:rPr>
-        <w:t>(Yellin, 2020)</w:t>
+        <w:t>(Yellin 2020)</w:t>
       </w:r>
       <w:r>
         <w:rPr>
@@ -605,7 +605,7 @@
           <w:rFonts w:ascii="Times New Roman" w:hAnsi="Times New Roman" w:cs="Times New Roman"/>
           <w:sz w:val="24"/>
         </w:rPr>
-        <w:instrText>ADDIN CSL_CITATION {"citationItems":[{"id":"ITEM-1","itemData":{"URL":"https://www.wmata.com/service/status/details/COVID-19.cfm","accessed":{"date-parts":[["2020","4","2"]]},"author":[{"dropping-particle":"","family":"WMATA","given":"","non-dropping-particle":"","parse-names":false,"suffix":""}],"id":"ITEM-1","issued":{"date-parts":[["2020"]]},"title":"Metro and Covid-19: Steps we've taken","type":"webpage"},"uris":["http://www.mendeley.com/documents/?uuid=752bc9f1-cf63-4941-b41a-88146c03ad12"]}],"mendeley":{"formattedCitation":"(WMATA, 2020)","plainTextFormattedCitation":"(WMATA, 2020)","previouslyFormattedCitation":"(WMATA, 2020)"},"properties":{"noteIndex":0},"schema":"https://github.com/citation-style-language/schema/raw/master/csl-citation.json"}</w:instrText>
+        <w:instrText>ADDIN CSL_CITATION {"citationItems":[{"id":"ITEM-1","itemData":{"URL":"https://www.wmata.com/service/status/details/COVID-19.cfm","accessed":{"date-parts":[["2020","4","2"]]},"author":[{"dropping-particle":"","family":"WMATA","given":"","non-dropping-particle":"","parse-names":false,"suffix":""}],"id":"ITEM-1","issued":{"date-parts":[["2020"]]},"title":"Metro and Covid-19: Steps we've taken","type":"webpage"},"uris":["http://www.mendeley.com/documents/?uuid=752bc9f1-cf63-4941-b41a-88146c03ad12"]}],"mendeley":{"formattedCitation":"(WMATA 2020)","plainTextFormattedCitation":"(WMATA 2020)","previouslyFormattedCitation":"(WMATA 2020)"},"properties":{"noteIndex":0},"schema":"https://github.com/citation-style-language/schema/raw/master/csl-citation.json"}</w:instrText>
       </w:r>
       <w:r>
         <w:rPr>
@@ -620,7 +620,7 @@
           <w:noProof/>
           <w:sz w:val="24"/>
         </w:rPr>
-        <w:t>(WMATA, 2020)</w:t>
+        <w:t>(WMATA 2020)</w:t>
       </w:r>
       <w:r>
         <w:rPr>
@@ -662,7 +662,7 @@
           <w:rFonts w:ascii="Times New Roman" w:hAnsi="Times New Roman" w:cs="Times New Roman"/>
           <w:sz w:val="24"/>
         </w:rPr>
-        <w:instrText>ADDIN CSL_CITATION {"citationItems":[{"id":"ITEM-1","itemData":{"URL":"https://www.mtdemocrat.com/news/covid-19-drives-down-ridership-as-el-dorado-transit-adapts/","accessed":{"date-parts":[["2020","2","4"]]},"author":[{"dropping-particle":"","family":"Christensen","given":"Kevin","non-dropping-particle":"","parse-names":false,"suffix":""}],"id":"ITEM-1","issued":{"date-parts":[["2020"]]},"title":"COVID-19 drives down ridership as El Dorado Transit adapts","type":"webpage"},"uris":["http://www.mendeley.com/documents/?uuid=c352eb45-621f-4765-a064-e161c809bcb0"]}],"mendeley":{"formattedCitation":"(Christensen, 2020)","plainTextFormattedCitation":"(Christensen, 2020)","previouslyFormattedCitation":"(Christensen, 2020)"},"properties":{"noteIndex":0},"schema":"https://github.com/citation-style-language/schema/raw/master/csl-citation.json"}</w:instrText>
+        <w:instrText>ADDIN CSL_CITATION {"citationItems":[{"id":"ITEM-1","itemData":{"URL":"https://www.mtdemocrat.com/news/covid-19-drives-down-ridership-as-el-dorado-transit-adapts/","accessed":{"date-parts":[["2020","2","4"]]},"author":[{"dropping-particle":"","family":"Christensen","given":"Kevin","non-dropping-particle":"","parse-names":false,"suffix":""}],"id":"ITEM-1","issued":{"date-parts":[["2020"]]},"title":"COVID-19 drives down ridership as El Dorado Transit adapts","type":"webpage"},"uris":["http://www.mendeley.com/documents/?uuid=c352eb45-621f-4765-a064-e161c809bcb0"]}],"mendeley":{"formattedCitation":"(Christensen 2020)","plainTextFormattedCitation":"(Christensen 2020)","previouslyFormattedCitation":"(Christensen 2020)"},"properties":{"noteIndex":0},"schema":"https://github.com/citation-style-language/schema/raw/master/csl-citation.json"}</w:instrText>
       </w:r>
       <w:r>
         <w:rPr>
@@ -677,7 +677,7 @@
           <w:noProof/>
           <w:sz w:val="24"/>
         </w:rPr>
-        <w:t>(Christensen, 2020)</w:t>
+        <w:t>(Christensen 2020)</w:t>
       </w:r>
       <w:r>
         <w:rPr>
@@ -726,7 +726,7 @@
           <w:rFonts w:ascii="Times New Roman" w:hAnsi="Times New Roman" w:cs="Times New Roman"/>
           <w:sz w:val="24"/>
         </w:rPr>
-        <w:instrText>ADDIN CSL_CITATION {"citationItems":[{"id":"ITEM-1","itemData":{"URL":"https://www.rideuta.com/Rider-Info/Coronavirus-COVID-19-Updates","accessed":{"date-parts":[["2020","4","2"]]},"author":[{"dropping-particle":"","family":"UTA","given":"","non-dropping-particle":"","parse-names":false,"suffix":""}],"id":"ITEM-1","issued":{"date-parts":[["2020"]]},"title":"Coronavirus COVID-19 Updates","type":"webpage"},"uris":["http://www.mendeley.com/documents/?uuid=b41f716f-ac68-4152-a68d-6a943c403bea"]},{"id":"ITEM-2","itemData":{"URL":"https://www.soundtransit.org/blog/platform/responding-to-heightened-covid-19-concerns","author":[{"dropping-particle":"","family":"Sound Transit","given":"","non-dropping-particle":"","parse-names":false,"suffix":""}],"id":"ITEM-2","issued":{"date-parts":[["2020"]]},"title":"Responding to heightened COVID-19 concerns","type":"webpage"},"uris":["http://www.mendeley.com/documents/?uuid=783da8a2-8e87-4efc-8807-aa7cf85bd3df"]}],"mendeley":{"formattedCitation":"(Sound Transit, 2020; UTA, 2020)","plainTextFormattedCitation":"(Sound Transit, 2020; UTA, 2020)","previouslyFormattedCitation":"(Sound Transit, 2020; UTA, 2020)"},"properties":{"noteIndex":0},"schema":"https://github.com/citation-style-language/schema/raw/master/csl-citation.json"}</w:instrText>
+        <w:instrText>ADDIN CSL_CITATION {"citationItems":[{"id":"ITEM-1","itemData":{"URL":"https://www.rideuta.com/Rider-Info/Coronavirus-COVID-19-Updates","accessed":{"date-parts":[["2020","4","2"]]},"author":[{"dropping-particle":"","family":"UTA","given":"","non-dropping-particle":"","parse-names":false,"suffix":""}],"id":"ITEM-1","issued":{"date-parts":[["2020"]]},"title":"Coronavirus COVID-19 Updates","type":"webpage"},"uris":["http://www.mendeley.com/documents/?uuid=b41f716f-ac68-4152-a68d-6a943c403bea"]},{"id":"ITEM-2","itemData":{"URL":"https://www.soundtransit.org/blog/platform/responding-to-heightened-covid-19-concerns","author":[{"dropping-particle":"","family":"Sound Transit","given":"","non-dropping-particle":"","parse-names":false,"suffix":""}],"id":"ITEM-2","issued":{"date-parts":[["2020"]]},"title":"Responding to heightened COVID-19 concerns","type":"webpage"},"uris":["http://www.mendeley.com/documents/?uuid=783da8a2-8e87-4efc-8807-aa7cf85bd3df"]}],"mendeley":{"formattedCitation":"(Sound Transit 2020; UTA 2020)","plainTextFormattedCitation":"(Sound Transit 2020; UTA 2020)","previouslyFormattedCitation":"(Sound Transit 2020; UTA 2020)"},"properties":{"noteIndex":0},"schema":"https://github.com/citation-style-language/schema/raw/master/csl-citation.json"}</w:instrText>
       </w:r>
       <w:r>
         <w:rPr>
@@ -741,7 +741,7 @@
           <w:noProof/>
           <w:sz w:val="24"/>
         </w:rPr>
-        <w:t>(Sound Transit, 2020; UTA, 2020)</w:t>
+        <w:t>(Sound Transit 2020; UTA 2020)</w:t>
       </w:r>
       <w:r>
         <w:rPr>
@@ -1158,7 +1158,7 @@
           <w:rFonts w:ascii="Times New Roman" w:hAnsi="Times New Roman" w:cs="Times New Roman"/>
           <w:sz w:val="24"/>
         </w:rPr>
-        <w:instrText>ADDIN CSL_CITATION {"citationItems":[{"id":"ITEM-1","itemData":{"URL":"https://play.google.com/store/apps/details?id=com.thetransitapp.droid&amp;hl=en_US","accessed":{"date-parts":[["2020","2","4"]]},"author":[{"dropping-particle":"","family":"Transit app","given":"","non-dropping-particle":"","parse-names":false,"suffix":""}],"id":"ITEM-1","issued":{"date-parts":[["2020"]]},"title":"Transit • Bus &amp; Subway Times","type":"webpage"},"uris":["http://www.mendeley.com/documents/?uuid=bc974582-5fc6-4907-b37e-b1904cc85928"]}],"mendeley":{"formattedCitation":"(Transit app, 2020b)","plainTextFormattedCitation":"(Transit app, 2020b)","previouslyFormattedCitation":"(Transit app, 2020b)"},"properties":{"noteIndex":0},"schema":"https://github.com/citation-style-language/schema/raw/master/csl-citation.json"}</w:instrText>
+        <w:instrText>ADDIN CSL_CITATION {"citationItems":[{"id":"ITEM-1","itemData":{"URL":"https://play.google.com/store/apps/details?id=com.thetransitapp.droid&amp;hl=en_US","accessed":{"date-parts":[["2020","2","4"]]},"author":[{"dropping-particle":"","family":"Transit app","given":"","non-dropping-particle":"","parse-names":false,"suffix":""}],"id":"ITEM-1","issued":{"date-parts":[["2020"]]},"title":"Transit • Bus &amp; Subway Times","type":"webpage"},"uris":["http://www.mendeley.com/documents/?uuid=bc974582-5fc6-4907-b37e-b1904cc85928"]}],"mendeley":{"formattedCitation":"(Transit app 2020b)","plainTextFormattedCitation":"(Transit app 2020b)","previouslyFormattedCitation":"(Transit app 2020b)"},"properties":{"noteIndex":0},"schema":"https://github.com/citation-style-language/schema/raw/master/csl-citation.json"}</w:instrText>
       </w:r>
       <w:r>
         <w:rPr>
@@ -1173,7 +1173,7 @@
           <w:noProof/>
           <w:sz w:val="24"/>
         </w:rPr>
-        <w:t>(Transit app, 2020b)</w:t>
+        <w:t>(Transit app 2020b)</w:t>
       </w:r>
       <w:r>
         <w:rPr>
@@ -1257,7 +1257,7 @@
           <w:rFonts w:ascii="Times New Roman" w:hAnsi="Times New Roman" w:cs="Times New Roman"/>
           <w:sz w:val="24"/>
         </w:rPr>
-        <w:instrText>ADDIN CSL_CITATION {"citationItems":[{"id":"ITEM-1","itemData":{"URL":"https://transitapp.com/coronavirus#monitor","author":[{"dropping-particle":"","family":"Transit app","given":"","non-dropping-particle":"","parse-names":false,"suffix":""}],"id":"ITEM-1","issued":{"date-parts":[["2020"]]},"title":"How coronavirus is disrupting public transit","type":"webpage"},"uris":["http://www.mendeley.com/documents/?uuid=b14b5b65-125c-499a-a989-82ec91f0e551"]}],"mendeley":{"formattedCitation":"(Transit app, 2020a)","plainTextFormattedCitation":"(Transit app, 2020a)","previouslyFormattedCitation":"(Transit app, 2020a)"},"properties":{"noteIndex":0},"schema":"https://github.com/citation-style-language/schema/raw/master/csl-citation.json"}</w:instrText>
+        <w:instrText>ADDIN CSL_CITATION {"citationItems":[{"id":"ITEM-1","itemData":{"URL":"https://transitapp.com/coronavirus#monitor","author":[{"dropping-particle":"","family":"Transit app","given":"","non-dropping-particle":"","parse-names":false,"suffix":""}],"id":"ITEM-1","issued":{"date-parts":[["2020"]]},"title":"How coronavirus is disrupting public transit","type":"webpage"},"uris":["http://www.mendeley.com/documents/?uuid=b14b5b65-125c-499a-a989-82ec91f0e551"]}],"mendeley":{"formattedCitation":"(Transit app 2020a)","plainTextFormattedCitation":"(Transit app 2020a)","previouslyFormattedCitation":"(Transit app 2020a)"},"properties":{"noteIndex":0},"schema":"https://github.com/citation-style-language/schema/raw/master/csl-citation.json"}</w:instrText>
       </w:r>
       <w:r>
         <w:rPr>
@@ -1272,7 +1272,7 @@
           <w:noProof/>
           <w:sz w:val="24"/>
         </w:rPr>
-        <w:t>(Transit app, 2020a)</w:t>
+        <w:t>(Transit app 2020a)</w:t>
       </w:r>
       <w:r>
         <w:rPr>
@@ -1541,7 +1541,7 @@
           <w:rFonts w:ascii="Times New Roman" w:hAnsi="Times New Roman" w:cs="Times New Roman"/>
           <w:sz w:val="24"/>
         </w:rPr>
-        <w:instrText>ADDIN CSL_CITATION {"citationItems":[{"id":"ITEM-1","itemData":{"URL":"https://transitapp.com/coronavirus#monitor","author":[{"dropping-particle":"","family":"Transit app","given":"","non-dropping-particle":"","parse-names":false,"suffix":""}],"id":"ITEM-1","issued":{"date-parts":[["2020"]]},"title":"How coronavirus is disrupting public transit","type":"webpage"},"uris":["http://www.mendeley.com/documents/?uuid=b14b5b65-125c-499a-a989-82ec91f0e551"]}],"mendeley":{"formattedCitation":"(Transit app, 2020a)","plainTextFormattedCitation":"(Transit app, 2020a)","previouslyFormattedCitation":"(Transit app, 2020a)"},"properties":{"noteIndex":0},"schema":"https://github.com/citation-style-language/schema/raw/master/csl-citation.json"}</w:instrText>
+        <w:instrText>ADDIN CSL_CITATION {"citationItems":[{"id":"ITEM-1","itemData":{"URL":"https://transitapp.com/coronavirus#monitor","author":[{"dropping-particle":"","family":"Transit app","given":"","non-dropping-particle":"","parse-names":false,"suffix":""}],"id":"ITEM-1","issued":{"date-parts":[["2020"]]},"title":"How coronavirus is disrupting public transit","type":"webpage"},"uris":["http://www.mendeley.com/documents/?uuid=b14b5b65-125c-499a-a989-82ec91f0e551"]}],"mendeley":{"formattedCitation":"(Transit app 2020a)","plainTextFormattedCitation":"(Transit app 2020a)","previouslyFormattedCitation":"(Transit app 2020a)"},"properties":{"noteIndex":0},"schema":"https://github.com/citation-style-language/schema/raw/master/csl-citation.json"}</w:instrText>
       </w:r>
       <w:r>
         <w:rPr>
@@ -1556,7 +1556,7 @@
           <w:noProof/>
           <w:sz w:val="24"/>
         </w:rPr>
-        <w:t>(Transit app, 2020a)</w:t>
+        <w:t>(Transit app 2020a)</w:t>
       </w:r>
       <w:r>
         <w:rPr>
@@ -1695,7 +1695,7 @@
           <w:rFonts w:ascii="Times New Roman" w:hAnsi="Times New Roman" w:cs="Times New Roman"/>
           <w:sz w:val="24"/>
         </w:rPr>
-        <w:instrText>ADDIN CSL_CITATION {"citationItems":[{"id":"ITEM-1","itemData":{"URL":"https://nssac.bii.virginia.edu/covid-19/dashboard/","author":[{"dropping-particle":"","family":"Biocomplexity Institute","given":"University of Virginia","non-dropping-particle":"","parse-names":false,"suffix":""}],"id":"ITEM-1","issued":{"date-parts":[["2020"]]},"title":"COVID-19 Surveillance Dashboard","type":"webpage"},"uris":["http://www.mendeley.com/documents/?uuid=1ff409ff-12c2-42c4-9d22-1c55287db45c"]}],"mendeley":{"formattedCitation":"(Biocomplexity Institute, 2020)","plainTextFormattedCitation":"(Biocomplexity Institute, 2020)","previouslyFormattedCitation":"(Biocomplexity Institute, 2020)"},"properties":{"noteIndex":0},"schema":"https://github.com/citation-style-language/schema/raw/master/csl-citation.json"}</w:instrText>
+        <w:instrText>ADDIN CSL_CITATION {"citationItems":[{"id":"ITEM-1","itemData":{"URL":"https://nssac.bii.virginia.edu/covid-19/dashboard/","author":[{"dropping-particle":"","family":"Biocomplexity Institute","given":"University of Virginia","non-dropping-particle":"","parse-names":false,"suffix":""}],"id":"ITEM-1","issued":{"date-parts":[["2020"]]},"title":"COVID-19 Surveillance Dashboard","type":"webpage"},"uris":["http://www.mendeley.com/documents/?uuid=1ff409ff-12c2-42c4-9d22-1c55287db45c"]}],"mendeley":{"formattedCitation":"(Biocomplexity Institute 2020)","plainTextFormattedCitation":"(Biocomplexity Institute 2020)","previouslyFormattedCitation":"(Biocomplexity Institute 2020)"},"properties":{"noteIndex":0},"schema":"https://github.com/citation-style-language/schema/raw/master/csl-citation.json"}</w:instrText>
       </w:r>
       <w:r>
         <w:rPr>
@@ -1710,7 +1710,7 @@
           <w:noProof/>
           <w:sz w:val="24"/>
         </w:rPr>
-        <w:t>(Biocomplexity Institute, 2020)</w:t>
+        <w:t>(Biocomplexity Institute 2020)</w:t>
       </w:r>
       <w:r>
         <w:rPr>
@@ -2234,6 +2234,7 @@
       <w:r>
         <w:rPr>
           <w:rFonts w:ascii="Times New Roman" w:hAnsi="Times New Roman" w:cs="Times New Roman"/>
+          <w:noProof/>
           <w:sz w:val="24"/>
         </w:rPr>
         <w:t>1</w:t>
@@ -3705,14 +3706,14 @@
           <w:rFonts w:ascii="Times New Roman" w:hAnsi="Times New Roman" w:cs="Times New Roman"/>
           <w:sz w:val="24"/>
         </w:rPr>
-        <w:t xml:space="preserve"> by first construct the </w:t>
-      </w:r>
-      <w:r>
-        <w:rPr>
-          <w:rFonts w:ascii="Times New Roman" w:hAnsi="Times New Roman" w:cs="Times New Roman"/>
-          <w:sz w:val="24"/>
-        </w:rPr>
-        <w:t xml:space="preserve">adjusted </w:t>
+        <w:t xml:space="preserve"> by first construct the</w:t>
+      </w:r>
+      <w:r>
+        <w:rPr>
+          <w:rFonts w:ascii="Times New Roman" w:hAnsi="Times New Roman" w:cs="Times New Roman"/>
+          <w:sz w:val="24"/>
+        </w:rPr>
+        <w:t xml:space="preserve"> </w:t>
       </w:r>
       <w:r>
         <w:rPr>
@@ -3726,7 +3727,21 @@
           <w:rFonts w:ascii="Times New Roman" w:hAnsi="Times New Roman" w:cs="Times New Roman"/>
           <w:sz w:val="24"/>
         </w:rPr>
-        <w:t>ity function of the logistic fu</w:t>
+        <w:t xml:space="preserve">ity function of the </w:t>
+      </w:r>
+      <w:r>
+        <w:rPr>
+          <w:rFonts w:ascii="Times New Roman" w:hAnsi="Times New Roman" w:cs="Times New Roman"/>
+          <w:sz w:val="24"/>
+        </w:rPr>
+        <w:t xml:space="preserve">normalized </w:t>
+      </w:r>
+      <w:r>
+        <w:rPr>
+          <w:rFonts w:ascii="Times New Roman" w:hAnsi="Times New Roman" w:cs="Times New Roman"/>
+          <w:sz w:val="24"/>
+        </w:rPr>
+        <w:t>logistic fu</w:t>
       </w:r>
       <w:r>
         <w:rPr>
@@ -3748,6 +3763,13 @@
           <w:sz w:val="24"/>
         </w:rPr>
         <w:t>tion</w:t>
+      </w:r>
+      <w:r>
+        <w:rPr>
+          <w:rFonts w:ascii="Times New Roman" w:hAnsi="Times New Roman" w:cs="Times New Roman"/>
+          <w:sz w:val="24"/>
+        </w:rPr>
+        <w:t xml:space="preserve"> F(x)</w:t>
       </w:r>
       <w:r>
         <w:rPr>
@@ -3817,7 +3839,40 @@
                     <w:szCs w:val="24"/>
                     <w:lang w:eastAsia="ja-JP"/>
                   </w:rPr>
-                  <m:t>∀-∞&lt;t&lt;∞,</m:t>
+                  <m:t>∀-∞&lt;t&lt;∞,F</m:t>
+                </m:r>
+                <m:d>
+                  <m:dPr>
+                    <m:ctrlPr>
+                      <w:rPr>
+                        <w:rFonts w:ascii="Cambria Math" w:eastAsia="Yu Mincho" w:hAnsi="Cambria Math" w:cs="Times New Roman"/>
+                        <w:i/>
+                        <w:sz w:val="24"/>
+                        <w:szCs w:val="24"/>
+                        <w:lang w:eastAsia="ja-JP"/>
+                      </w:rPr>
+                    </m:ctrlPr>
+                  </m:dPr>
+                  <m:e>
+                    <m:r>
+                      <w:rPr>
+                        <w:rFonts w:ascii="Cambria Math" w:eastAsia="Yu Mincho" w:hAnsi="Cambria Math" w:cs="Times New Roman"/>
+                        <w:sz w:val="24"/>
+                        <w:szCs w:val="24"/>
+                        <w:lang w:eastAsia="ja-JP"/>
+                      </w:rPr>
+                      <m:t>t</m:t>
+                    </m:r>
+                  </m:e>
+                </m:d>
+                <m:r>
+                  <w:rPr>
+                    <w:rFonts w:ascii="Cambria Math" w:eastAsia="Yu Mincho" w:hAnsi="Cambria Math" w:cs="Times New Roman"/>
+                    <w:sz w:val="24"/>
+                    <w:szCs w:val="24"/>
+                    <w:lang w:eastAsia="ja-JP"/>
+                  </w:rPr>
+                  <m:t>=</m:t>
                 </m:r>
                 <m:f>
                   <m:fPr>
@@ -4303,25 +4358,7 @@
                 <w:szCs w:val="24"/>
                 <w:lang w:eastAsia="ja-JP"/>
               </w:rPr>
-              <w:t xml:space="preserve"> </w:t>
-            </w:r>
-            <w:r>
-              <w:rPr>
-                <w:rFonts w:ascii="Times New Roman" w:eastAsia="Yu Mincho" w:hAnsi="Times New Roman" w:cs="Times New Roman"/>
-                <w:sz w:val="24"/>
-                <w:szCs w:val="24"/>
-                <w:lang w:eastAsia="ja-JP"/>
-              </w:rPr>
-              <w:t xml:space="preserve">, </w:t>
-            </w:r>
-            <w:r>
-              <w:rPr>
-                <w:rFonts w:ascii="Times New Roman" w:eastAsia="Yu Mincho" w:hAnsi="Times New Roman" w:cs="Times New Roman"/>
-                <w:sz w:val="24"/>
-                <w:szCs w:val="24"/>
-                <w:lang w:eastAsia="ja-JP"/>
-              </w:rPr>
-              <w:t xml:space="preserve">and </w:t>
+              <w:t xml:space="preserve"> , and </w:t>
             </w:r>
             <m:oMath>
               <m:r>
@@ -4662,28 +4699,49 @@
           <w:rFonts w:ascii="Times New Roman" w:hAnsi="Times New Roman" w:cs="Times New Roman"/>
           <w:sz w:val="24"/>
         </w:rPr>
-        <w:t xml:space="preserve">adjusted </w:t>
-      </w:r>
-      <w:r>
-        <w:rPr>
-          <w:rFonts w:ascii="Times New Roman" w:hAnsi="Times New Roman" w:cs="Times New Roman"/>
-          <w:sz w:val="24"/>
-        </w:rPr>
-        <w:t>probability density function of the logistic function</w:t>
-      </w:r>
-      <w:r>
-        <w:rPr>
-          <w:rFonts w:ascii="Times New Roman" w:hAnsi="Times New Roman" w:cs="Times New Roman"/>
-          <w:sz w:val="24"/>
-        </w:rPr>
-        <w:t xml:space="preserve">; we </w:t>
-      </w:r>
-      <w:r>
-        <w:rPr>
-          <w:rFonts w:ascii="Times New Roman" w:hAnsi="Times New Roman" w:cs="Times New Roman"/>
-          <w:sz w:val="24"/>
-        </w:rPr>
-        <w:t xml:space="preserve">subtract the baseline value from the logistic model and </w:t>
+        <w:t xml:space="preserve">probability density function of the </w:t>
+      </w:r>
+      <w:r>
+        <w:rPr>
+          <w:rFonts w:ascii="Times New Roman" w:hAnsi="Times New Roman" w:cs="Times New Roman"/>
+          <w:sz w:val="24"/>
+        </w:rPr>
+        <w:t xml:space="preserve">normalized </w:t>
+      </w:r>
+      <w:r>
+        <w:rPr>
+          <w:rFonts w:ascii="Times New Roman" w:hAnsi="Times New Roman" w:cs="Times New Roman"/>
+          <w:sz w:val="24"/>
+        </w:rPr>
+        <w:t>logistic function</w:t>
+      </w:r>
+      <w:r>
+        <w:rPr>
+          <w:rFonts w:ascii="Times New Roman" w:hAnsi="Times New Roman" w:cs="Times New Roman"/>
+          <w:sz w:val="24"/>
+        </w:rPr>
+        <w:t xml:space="preserve">; </w:t>
+      </w:r>
+      <w:r>
+        <w:rPr>
+          <w:rFonts w:ascii="Times New Roman" w:hAnsi="Times New Roman" w:cs="Times New Roman"/>
+          <w:sz w:val="24"/>
+        </w:rPr>
+        <w:t xml:space="preserve">to normalize the logistic function, </w:t>
+      </w:r>
+      <w:r>
+        <w:rPr>
+          <w:rFonts w:ascii="Times New Roman" w:hAnsi="Times New Roman" w:cs="Times New Roman"/>
+          <w:sz w:val="24"/>
+        </w:rPr>
+        <w:t xml:space="preserve">we </w:t>
+      </w:r>
+      <w:r>
+        <w:rPr>
+          <w:rFonts w:ascii="Times New Roman" w:hAnsi="Times New Roman" w:cs="Times New Roman"/>
+          <w:sz w:val="24"/>
+        </w:rPr>
+        <w:t xml:space="preserve">subtract the baseline and </w:t>
       </w:r>
       <w:r>
         <w:rPr>
@@ -4697,7 +4755,14 @@
           <w:rFonts w:ascii="Times New Roman" w:hAnsi="Times New Roman" w:cs="Times New Roman"/>
           <w:sz w:val="24"/>
         </w:rPr>
-        <w:t xml:space="preserve">it </w:t>
+        <w:t>the result</w:t>
+      </w:r>
+      <w:r>
+        <w:rPr>
+          <w:rFonts w:ascii="Times New Roman" w:hAnsi="Times New Roman" w:cs="Times New Roman"/>
+          <w:sz w:val="24"/>
+        </w:rPr>
+        <w:t xml:space="preserve"> </w:t>
       </w:r>
       <w:r>
         <w:rPr>
@@ -4802,14 +4867,7 @@
           <w:rFonts w:ascii="Times New Roman" w:hAnsi="Times New Roman" w:cs="Times New Roman"/>
           <w:sz w:val="24"/>
         </w:rPr>
-        <w:t xml:space="preserve"> is the confidence level. </w:t>
-      </w:r>
-      <w:r>
-        <w:rPr>
-          <w:rFonts w:ascii="Times New Roman" w:hAnsi="Times New Roman" w:cs="Times New Roman"/>
-          <w:sz w:val="24"/>
-        </w:rPr>
-        <w:t xml:space="preserve">We choose </w:t>
+        <w:t xml:space="preserve"> is the confidence level. We choose </w:t>
       </w:r>
       <w:r>
         <w:rPr>
@@ -5280,16 +5338,7 @@
             <w:szCs w:val="24"/>
             <w:lang w:eastAsia="ja-JP"/>
           </w:rPr>
-          <m:t>)</m:t>
-        </m:r>
-        <m:r>
-          <w:rPr>
-            <w:rFonts w:ascii="Cambria Math" w:eastAsia="Yu Mincho" w:hAnsi="Cambria Math" w:cs="Times New Roman"/>
-            <w:sz w:val="24"/>
-            <w:szCs w:val="24"/>
-            <w:lang w:eastAsia="ja-JP"/>
-          </w:rPr>
-          <m:t>=1-α</m:t>
+          <m:t>)=1-α</m:t>
         </m:r>
       </m:oMath>
       <w:r>
@@ -5903,35 +5952,7 @@
           <w:rFonts w:ascii="Times New Roman" w:hAnsi="Times New Roman" w:cs="Times New Roman"/>
           <w:sz w:val="24"/>
         </w:rPr>
-        <w:t xml:space="preserve">Moreover, </w:t>
-      </w:r>
-      <w:r>
-        <w:rPr>
-          <w:rFonts w:ascii="Times New Roman" w:hAnsi="Times New Roman" w:cs="Times New Roman"/>
-          <w:sz w:val="24"/>
-        </w:rPr>
-        <w:t>the two measures are</w:t>
-      </w:r>
-      <w:r>
-        <w:rPr>
-          <w:rFonts w:ascii="Times New Roman" w:hAnsi="Times New Roman" w:cs="Times New Roman"/>
-          <w:sz w:val="24"/>
-        </w:rPr>
-        <w:t xml:space="preserve"> not directly calculated from the raw observed data, instead, we obtained the measure</w:t>
-      </w:r>
-      <w:r>
-        <w:rPr>
-          <w:rFonts w:ascii="Times New Roman" w:hAnsi="Times New Roman" w:cs="Times New Roman"/>
-          <w:sz w:val="24"/>
-        </w:rPr>
-        <w:t>s</w:t>
-      </w:r>
-      <w:r>
-        <w:rPr>
-          <w:rFonts w:ascii="Times New Roman" w:hAnsi="Times New Roman" w:cs="Times New Roman"/>
-          <w:sz w:val="24"/>
-        </w:rPr>
-        <w:t xml:space="preserve"> from the smoothened curve to remove the </w:t>
+        <w:t xml:space="preserve">Moreover, the two measures are not directly calculated from the raw observed data, instead, we obtained the measures from the smoothened curve to remove the </w:t>
       </w:r>
       <w:r>
         <w:rPr>
@@ -5945,35 +5966,7 @@
           <w:rFonts w:ascii="Times New Roman" w:hAnsi="Times New Roman" w:cs="Times New Roman"/>
           <w:sz w:val="24"/>
         </w:rPr>
-        <w:t xml:space="preserve">noise. </w:t>
-      </w:r>
-      <w:r>
-        <w:rPr>
-          <w:rFonts w:ascii="Times New Roman" w:hAnsi="Times New Roman" w:cs="Times New Roman"/>
-          <w:sz w:val="24"/>
-        </w:rPr>
-        <w:t xml:space="preserve">They </w:t>
-      </w:r>
-      <w:r>
-        <w:rPr>
-          <w:rFonts w:ascii="Times New Roman" w:hAnsi="Times New Roman" w:cs="Times New Roman"/>
-          <w:sz w:val="24"/>
-        </w:rPr>
-        <w:t xml:space="preserve">can be a stable indicator to measure the start </w:t>
-      </w:r>
-      <w:r>
-        <w:rPr>
-          <w:rFonts w:ascii="Times New Roman" w:hAnsi="Times New Roman" w:cs="Times New Roman"/>
-          <w:sz w:val="24"/>
-        </w:rPr>
-        <w:t xml:space="preserve">and end </w:t>
-      </w:r>
-      <w:r>
-        <w:rPr>
-          <w:rFonts w:ascii="Times New Roman" w:hAnsi="Times New Roman" w:cs="Times New Roman"/>
-          <w:sz w:val="24"/>
-        </w:rPr>
-        <w:t xml:space="preserve">of the demand decrease. </w:t>
+        <w:t xml:space="preserve">noise. They can be a stable indicator to measure the start and end of the demand decrease. </w:t>
       </w:r>
     </w:p>
     <w:p>
@@ -6011,28 +6004,7 @@
           <w:rFonts w:ascii="Times New Roman" w:hAnsi="Times New Roman" w:cs="Times New Roman"/>
           <w:sz w:val="24"/>
         </w:rPr>
-        <w:t xml:space="preserve">when the demand curve began to diverge from the normality. </w:t>
-      </w:r>
-      <w:r>
-        <w:rPr>
-          <w:rFonts w:ascii="Times New Roman" w:hAnsi="Times New Roman" w:cs="Times New Roman"/>
-          <w:sz w:val="24"/>
-        </w:rPr>
-        <w:t>I</w:t>
-      </w:r>
-      <w:r>
-        <w:rPr>
-          <w:rFonts w:ascii="Times New Roman" w:hAnsi="Times New Roman" w:cs="Times New Roman"/>
-          <w:sz w:val="24"/>
-        </w:rPr>
-        <w:t>t also represents when the transit users start to realize they should avoid the transit trips.</w:t>
-      </w:r>
-      <w:r>
-        <w:rPr>
-          <w:rFonts w:ascii="Times New Roman" w:hAnsi="Times New Roman" w:cs="Times New Roman"/>
-          <w:sz w:val="24"/>
-        </w:rPr>
-        <w:t xml:space="preserve"> Convergent point, on the other hands, represents when the decrease finally finishes. After the convergent point, the transit demand will persist at a stable level. In the next section, we will compare the two measures with the development curve of the pandemic cases.</w:t>
+        <w:t>when the demand curve began to diverge from the normality. It also represents when the transit users start to realize they should avoid the transit trips. Convergent point, on the other hands, represents when the decrease finally finishes. After the convergent point, the transit demand will persist at a stable level. In the next section, we will compare the two measures with the development curve of the pandemic cases.</w:t>
       </w:r>
     </w:p>
     <w:p>
@@ -6072,7 +6044,7 @@
           <w:rFonts w:ascii="Times New Roman" w:hAnsi="Times New Roman" w:cs="Times New Roman"/>
           <w:sz w:val="24"/>
         </w:rPr>
-        <w:t>Besides</w:t>
+        <w:t>Beside</w:t>
       </w:r>
       <w:r>
         <w:rPr>
@@ -6768,7 +6740,7 @@
           <w:noProof/>
           <w:sz w:val="24"/>
         </w:rPr>
-        <w:t>4</w:t>
+        <w:t>3</w:t>
       </w:r>
       <w:r>
         <w:rPr>
@@ -6995,7 +6967,7 @@
           <w:rFonts w:ascii="Times New Roman" w:hAnsi="Times New Roman" w:cs="Times New Roman"/>
           <w:sz w:val="24"/>
         </w:rPr>
-        <w:instrText>ADDIN CSL_CITATION {"citationItems":[{"id":"ITEM-1","itemData":{"author":[{"dropping-particle":"","family":"Lauer","given":"Stephen A","non-dropping-particle":"","parse-names":false,"suffix":""},{"dropping-particle":"","family":"Grantz","given":"Kyra H","non-dropping-particle":"","parse-names":false,"suffix":""},{"dropping-particle":"","family":"Bi","given":"Qifang","non-dropping-particle":"","parse-names":false,"suffix":""},{"dropping-particle":"","family":"Jones","given":"Forrest K","non-dropping-particle":"","parse-names":false,"suffix":""},{"dropping-particle":"","family":"Zheng","given":"Qulu","non-dropping-particle":"","parse-names":false,"suffix":""},{"dropping-particle":"","family":"Meredith","given":"Hannah R","non-dropping-particle":"","parse-names":false,"suffix":""},{"dropping-particle":"","family":"Azman","given":"Andrew S","non-dropping-particle":"","parse-names":false,"suffix":""},{"dropping-particle":"","family":"Reich","given":"Nicholas G","non-dropping-particle":"","parse-names":false,"suffix":""},{"dropping-particle":"","family":"Lessler","given":"Justin","non-dropping-particle":"","parse-names":false,"suffix":""}],"container-title":"Annals of internal medicine","id":"ITEM-1","issued":{"date-parts":[["2020"]]},"title":"The incubation period of coronavirus disease 2019 (COVID-19) from publicly reported confirmed cases: estimation and application","type":"article-journal"},"uris":["http://www.mendeley.com/documents/?uuid=30ebcf23-eb5d-4788-9d6c-30d46cece6a2"]}],"mendeley":{"formattedCitation":"(Lauer et al., 2020)","plainTextFormattedCitation":"(Lauer et al., 2020)","previouslyFormattedCitation":"(Lauer et al., 2020)"},"properties":{"noteIndex":0},"schema":"https://github.com/citation-style-language/schema/raw/master/csl-citation.json"}</w:instrText>
+        <w:instrText>ADDIN CSL_CITATION {"citationItems":[{"id":"ITEM-1","itemData":{"author":[{"dropping-particle":"","family":"Lauer","given":"Stephen A","non-dropping-particle":"","parse-names":false,"suffix":""},{"dropping-particle":"","family":"Grantz","given":"Kyra H","non-dropping-particle":"","parse-names":false,"suffix":""},{"dropping-particle":"","family":"Bi","given":"Qifang","non-dropping-particle":"","parse-names":false,"suffix":""},{"dropping-particle":"","family":"Jones","given":"Forrest K","non-dropping-particle":"","parse-names":false,"suffix":""},{"dropping-particle":"","family":"Zheng","given":"Qulu","non-dropping-particle":"","parse-names":false,"suffix":""},{"dropping-particle":"","family":"Meredith","given":"Hannah R","non-dropping-particle":"","parse-names":false,"suffix":""},{"dropping-particle":"","family":"Azman","given":"Andrew S","non-dropping-particle":"","parse-names":false,"suffix":""},{"dropping-particle":"","family":"Reich","given":"Nicholas G","non-dropping-particle":"","parse-names":false,"suffix":""},{"dropping-particle":"","family":"Lessler","given":"Justin","non-dropping-particle":"","parse-names":false,"suffix":""}],"container-title":"Annals of internal medicine","id":"ITEM-1","issued":{"date-parts":[["2020"]]},"title":"The incubation period of coronavirus disease 2019 (COVID-19) from publicly reported confirmed cases: estimation and application","type":"article-journal"},"uris":["http://www.mendeley.com/documents/?uuid=30ebcf23-eb5d-4788-9d6c-30d46cece6a2"]}],"mendeley":{"formattedCitation":"(Lauer et al. 2020)","plainTextFormattedCitation":"(Lauer et al. 2020)","previouslyFormattedCitation":"(Lauer et al. 2020)"},"properties":{"noteIndex":0},"schema":"https://github.com/citation-style-language/schema/raw/master/csl-citation.json"}</w:instrText>
       </w:r>
       <w:r>
         <w:rPr>
@@ -7010,7 +6982,7 @@
           <w:noProof/>
           <w:sz w:val="24"/>
         </w:rPr>
-        <w:t>(Lauer et al., 2020)</w:t>
+        <w:t>(Lauer et al. 2020)</w:t>
       </w:r>
       <w:r>
         <w:rPr>
@@ -7038,7 +7010,7 @@
           <w:rFonts w:ascii="Times New Roman" w:hAnsi="Times New Roman" w:cs="Times New Roman"/>
           <w:sz w:val="24"/>
         </w:rPr>
-        <w:instrText>ADDIN CSL_CITATION {"citationItems":[{"id":"ITEM-1","itemData":{"author":[{"dropping-particle":"","family":"Cheng","given":"Hao-Yuan","non-dropping-particle":"","parse-names":false,"suffix":""},{"dropping-particle":"","family":"Jian","given":"Shu-Wan","non-dropping-particle":"","parse-names":false,"suffix":""},{"dropping-particle":"","family":"Liu","given":"Ding-Ping","non-dropping-particle":"","parse-names":false,"suffix":""},{"dropping-particle":"","family":"Ng","given":"Ta-Chou","non-dropping-particle":"","parse-names":false,"suffix":""},{"dropping-particle":"","family":"Huang","given":"Wan-Ting","non-dropping-particle":"","parse-names":false,"suffix":""},{"dropping-particle":"","family":"Lin","given":"Hsien-Ho","non-dropping-particle":"","parse-names":false,"suffix":""}],"container-title":"medRxiv","id":"ITEM-1","issued":{"date-parts":[["2020"]]},"publisher":"Cold Spring Harbor Laboratory Press","title":"High transmissibility of COVID-19 near symptom onset","type":"article-journal"},"uris":["http://www.mendeley.com/documents/?uuid=56b14195-0072-4c62-8a58-b358d5811184"]},{"id":"ITEM-2","itemData":{"ISSN":"1473-3099","author":[{"dropping-particle":"","family":"Pan","given":"Xingfei","non-dropping-particle":"","parse-names":false,"suffix":""},{"dropping-particle":"","family":"Chen","given":"Dexiong","non-dropping-particle":"","parse-names":false,"suffix":""},{"dropping-particle":"","family":"Xia","given":"Yong","non-dropping-particle":"","parse-names":false,"suffix":""},{"dropping-particle":"","family":"Wu","given":"Xinwei","non-dropping-particle":"","parse-names":false,"suffix":""},{"dropping-particle":"","family":"Li","given":"Tangsheng","non-dropping-particle":"","parse-names":false,"suffix":""},{"dropping-particle":"","family":"Ou","given":"Xueting","non-dropping-particle":"","parse-names":false,"suffix":""},{"dropping-particle":"","family":"Zhou","given":"Liyang","non-dropping-particle":"","parse-names":false,"suffix":""},{"dropping-particle":"","family":"Liu","given":"Jing","non-dropping-particle":"","parse-names":false,"suffix":""}],"container-title":"The Lancet Infectious Diseases","id":"ITEM-2","issue":"4","issued":{"date-parts":[["2020"]]},"page":"410-411","publisher":"Elsevier","title":"Asymptomatic cases in a family cluster with SARS-CoV-2 infection","type":"article-journal","volume":"20"},"uris":["http://www.mendeley.com/documents/?uuid=dfa1522b-667c-475b-a599-632dcaa77805"]},{"id":"ITEM-3","itemData":{"ISSN":"0031-4005","author":[{"dropping-particle":"","family":"Dong","given":"Yuanyuan","non-dropping-particle":"","parse-names":false,"suffix":""},{"dropping-particle":"","family":"Mo","given":"Xi","non-dropping-particle":"","parse-names":false,"suffix":""},{"dropping-particle":"","family":"Hu","given":"Yabin","non-dropping-particle":"","parse-names":false,"suffix":""},{"dropping-particle":"","family":"Qi","given":"Xin","non-dropping-particle":"","parse-names":false,"suffix":""},{"dropping-particle":"","family":"Jiang","given":"Fang","non-dropping-particle":"","parse-names":false,"suffix":""},{"dropping-particle":"","family":"Jiang","given":"Zhongyi","non-dropping-particle":"","parse-names":false,"suffix":""},{"dropping-particle":"","family":"Tong","given":"Shilu","non-dropping-particle":"","parse-names":false,"suffix":""}],"container-title":"Pediatrics","id":"ITEM-3","issued":{"date-parts":[["2020"]]},"publisher":"Am Acad Pediatrics","title":"Epidemiological characteristics of 2143 pediatric patients with 2019 coronavirus disease in China","type":"article-journal"},"uris":["http://www.mendeley.com/documents/?uuid=a17d51c0-2bce-4121-9c8f-edbc97751694"]}],"mendeley":{"formattedCitation":"(Cheng et al., 2020; Dong et al., 2020; Pan et al., 2020)","plainTextFormattedCitation":"(Cheng et al., 2020; Dong et al., 2020; Pan et al., 2020)"},"properties":{"noteIndex":0},"schema":"https://github.com/citation-style-language/schema/raw/master/csl-citation.json"}</w:instrText>
+        <w:instrText>ADDIN CSL_CITATION {"citationItems":[{"id":"ITEM-1","itemData":{"author":[{"dropping-particle":"","family":"Cheng","given":"Hao-Yuan","non-dropping-particle":"","parse-names":false,"suffix":""},{"dropping-particle":"","family":"Jian","given":"Shu-Wan","non-dropping-particle":"","parse-names":false,"suffix":""},{"dropping-particle":"","family":"Liu","given":"Ding-Ping","non-dropping-particle":"","parse-names":false,"suffix":""},{"dropping-particle":"","family":"Ng","given":"Ta-Chou","non-dropping-particle":"","parse-names":false,"suffix":""},{"dropping-particle":"","family":"Huang","given":"Wan-Ting","non-dropping-particle":"","parse-names":false,"suffix":""},{"dropping-particle":"","family":"Lin","given":"Hsien-Ho","non-dropping-particle":"","parse-names":false,"suffix":""}],"container-title":"medRxiv","id":"ITEM-1","issued":{"date-parts":[["2020"]]},"publisher":"Cold Spring Harbor Laboratory Press","title":"High transmissibility of COVID-19 near symptom onset","type":"article-journal"},"uris":["http://www.mendeley.com/documents/?uuid=56b14195-0072-4c62-8a58-b358d5811184"]},{"id":"ITEM-2","itemData":{"ISSN":"1473-3099","author":[{"dropping-particle":"","family":"Pan","given":"Xingfei","non-dropping-particle":"","parse-names":false,"suffix":""},{"dropping-particle":"","family":"Chen","given":"Dexiong","non-dropping-particle":"","parse-names":false,"suffix":""},{"dropping-particle":"","family":"Xia","given":"Yong","non-dropping-particle":"","parse-names":false,"suffix":""},{"dropping-particle":"","family":"Wu","given":"Xinwei","non-dropping-particle":"","parse-names":false,"suffix":""},{"dropping-particle":"","family":"Li","given":"Tangsheng","non-dropping-particle":"","parse-names":false,"suffix":""},{"dropping-particle":"","family":"Ou","given":"Xueting","non-dropping-particle":"","parse-names":false,"suffix":""},{"dropping-particle":"","family":"Zhou","given":"Liyang","non-dropping-particle":"","parse-names":false,"suffix":""},{"dropping-particle":"","family":"Liu","given":"Jing","non-dropping-particle":"","parse-names":false,"suffix":""}],"container-title":"The Lancet Infectious Diseases","id":"ITEM-2","issue":"4","issued":{"date-parts":[["2020"]]},"page":"410-411","publisher":"Elsevier","title":"Asymptomatic cases in a family cluster with SARS-CoV-2 infection","type":"article-journal","volume":"20"},"uris":["http://www.mendeley.com/documents/?uuid=dfa1522b-667c-475b-a599-632dcaa77805"]},{"id":"ITEM-3","itemData":{"ISSN":"0031-4005","author":[{"dropping-particle":"","family":"Dong","given":"Yuanyuan","non-dropping-particle":"","parse-names":false,"suffix":""},{"dropping-particle":"","family":"Mo","given":"Xi","non-dropping-particle":"","parse-names":false,"suffix":""},{"dropping-particle":"","family":"Hu","given":"Yabin","non-dropping-particle":"","parse-names":false,"suffix":""},{"dropping-particle":"","family":"Qi","given":"Xin","non-dropping-particle":"","parse-names":false,"suffix":""},{"dropping-particle":"","family":"Jiang","given":"Fang","non-dropping-particle":"","parse-names":false,"suffix":""},{"dropping-particle":"","family":"Jiang","given":"Zhongyi","non-dropping-particle":"","parse-names":false,"suffix":""},{"dropping-particle":"","family":"Tong","given":"Shilu","non-dropping-particle":"","parse-names":false,"suffix":""}],"container-title":"Pediatrics","id":"ITEM-3","issued":{"date-parts":[["2020"]]},"publisher":"Am Acad Pediatrics","title":"Epidemiological characteristics of 2143 pediatric patients with 2019 coronavirus disease in China","type":"article-journal"},"uris":["http://www.mendeley.com/documents/?uuid=a17d51c0-2bce-4121-9c8f-edbc97751694"]}],"mendeley":{"formattedCitation":"(Cheng et al. 2020; Dong et al. 2020; Pan et al. 2020)","plainTextFormattedCitation":"(Cheng et al. 2020; Dong et al. 2020; Pan et al. 2020)","previouslyFormattedCitation":"(Cheng et al. 2020; Dong et al. 2020; Pan et al. 2020)"},"properties":{"noteIndex":0},"schema":"https://github.com/citation-style-language/schema/raw/master/csl-citation.json"}</w:instrText>
       </w:r>
       <w:r>
         <w:rPr>
@@ -7053,7 +7025,7 @@
           <w:noProof/>
           <w:sz w:val="24"/>
         </w:rPr>
-        <w:t>(Cheng et al., 2020; Dong et al., 2020; Pan et al., 2020)</w:t>
+        <w:t>(Cheng et al. 2020; Dong et al. 2020; Pan et al. 2020)</w:t>
       </w:r>
       <w:r>
         <w:rPr>
@@ -7095,7 +7067,7 @@
           <w:rFonts w:ascii="Times New Roman" w:hAnsi="Times New Roman" w:cs="Times New Roman"/>
           <w:sz w:val="24"/>
         </w:rPr>
-        <w:instrText>ADDIN CSL_CITATION {"citationItems":[{"id":"ITEM-1","itemData":{"URL":"https://www.washingtonpost.com/health/coronavirus-may-have-spread-undetected-for-weeks-in-washington-state/2020/03/01/0f292336-5bcc-11ea-9055-5fa12981bbbf_story.html","accessed":{"date-parts":[["2020","3","4"]]},"author":[{"dropping-particle":"","family":"Achenbach","given":"Joel","non-dropping-particle":"","parse-names":false,"suffix":""},{"dropping-particle":"","family":"Mettler","given":"Katie","non-dropping-particle":"","parse-names":false,"suffix":""},{"dropping-particle":"","family":"Sun","given":"Lena H.","non-dropping-particle":"","parse-names":false,"suffix":""},{"dropping-particle":"","family":"Guarino","given":"Ben","non-dropping-particle":"","parse-names":false,"suffix":""}],"container-title":"Washington Post","id":"ITEM-1","issued":{"date-parts":[["2020"]]},"title":"Coronavirus may have spread undetected for weeks in Washington state, which reported first two deaths in U.S.","type":"webpage"},"uris":["http://www.mendeley.com/documents/?uuid=ec0a0727-27c5-43e0-a655-565847588645"]},{"id":"ITEM-2","itemData":{"URL":"https://www.nytimes.com/interactive/2020/04/01/us/coronavirus-covid-19-symptoms-data.html","accessed":{"date-parts":[["2020","3","4"]]},"author":[{"dropping-particle":"","family":"Popovich","given":"Nadja","non-dropping-particle":"","parse-names":false,"suffix":""}],"id":"ITEM-2","issued":{"date-parts":[["2020"]]},"title":"How U.S. Coronavirus Diagnoses Are Lagging Behind the Outbreak","type":"webpage"},"uris":["http://www.mendeley.com/documents/?uuid=2b4bb5ce-e07c-4ff4-a7f5-346fbf3fa2f9"]}],"mendeley":{"formattedCitation":"(Achenbach et al., 2020; Popovich, 2020)","plainTextFormattedCitation":"(Achenbach et al., 2020; Popovich, 2020)","previouslyFormattedCitation":"(Achenbach et al., 2020; Popovich, 2020)"},"properties":{"noteIndex":0},"schema":"https://github.com/citation-style-language/schema/raw/master/csl-citation.json"}</w:instrText>
+        <w:instrText>ADDIN CSL_CITATION {"citationItems":[{"id":"ITEM-1","itemData":{"URL":"https://www.washingtonpost.com/health/coronavirus-may-have-spread-undetected-for-weeks-in-washington-state/2020/03/01/0f292336-5bcc-11ea-9055-5fa12981bbbf_story.html","accessed":{"date-parts":[["2020","3","4"]]},"author":[{"dropping-particle":"","family":"Achenbach","given":"Joel","non-dropping-particle":"","parse-names":false,"suffix":""},{"dropping-particle":"","family":"Mettler","given":"Katie","non-dropping-particle":"","parse-names":false,"suffix":""},{"dropping-particle":"","family":"Sun","given":"Lena H.","non-dropping-particle":"","parse-names":false,"suffix":""},{"dropping-particle":"","family":"Guarino","given":"Ben","non-dropping-particle":"","parse-names":false,"suffix":""}],"container-title":"Washington Post","id":"ITEM-1","issued":{"date-parts":[["2020"]]},"title":"Coronavirus may have spread undetected for weeks in Washington state, which reported first two deaths in U.S.","type":"webpage"},"uris":["http://www.mendeley.com/documents/?uuid=ec0a0727-27c5-43e0-a655-565847588645"]},{"id":"ITEM-2","itemData":{"URL":"https://www.nytimes.com/interactive/2020/04/01/us/coronavirus-covid-19-symptoms-data.html","accessed":{"date-parts":[["2020","3","4"]]},"author":[{"dropping-particle":"","family":"Popovich","given":"Nadja","non-dropping-particle":"","parse-names":false,"suffix":""}],"id":"ITEM-2","issued":{"date-parts":[["2020"]]},"title":"How U.S. Coronavirus Diagnoses Are Lagging Behind the Outbreak","type":"webpage"},"uris":["http://www.mendeley.com/documents/?uuid=2b4bb5ce-e07c-4ff4-a7f5-346fbf3fa2f9"]}],"mendeley":{"formattedCitation":"(Achenbach et al. 2020; Popovich 2020)","plainTextFormattedCitation":"(Achenbach et al. 2020; Popovich 2020)","previouslyFormattedCitation":"(Achenbach et al. 2020; Popovich 2020)"},"properties":{"noteIndex":0},"schema":"https://github.com/citation-style-language/schema/raw/master/csl-citation.json"}</w:instrText>
       </w:r>
       <w:r>
         <w:rPr>
@@ -7110,7 +7082,7 @@
           <w:noProof/>
           <w:sz w:val="24"/>
         </w:rPr>
-        <w:t>(Achenbach et al., 2020; Popovich, 2020)</w:t>
+        <w:t>(Achenbach et al. 2020; Popovich 2020)</w:t>
       </w:r>
       <w:r>
         <w:rPr>
@@ -7124,7 +7096,44 @@
           <w:rFonts w:ascii="Times New Roman" w:hAnsi="Times New Roman" w:cs="Times New Roman"/>
           <w:sz w:val="24"/>
         </w:rPr>
-        <w:t xml:space="preserve">. Therefore, it is necessary to consider this temporal lag ahead of the first confirmed date. Therefore, we can introduce a time lag parameter in </w:t>
+        <w:t>. Therefore, it is necessary to consider this temporal lag ahead of the first confirmed date. Therefore, we can introduce a</w:t>
+      </w:r>
+      <w:r>
+        <w:rPr>
+          <w:rFonts w:ascii="Times New Roman" w:hAnsi="Times New Roman" w:cs="Times New Roman"/>
+          <w:sz w:val="24"/>
+        </w:rPr>
+        <w:t>n</w:t>
+      </w:r>
+      <w:r>
+        <w:rPr>
+          <w:rFonts w:ascii="Times New Roman" w:hAnsi="Times New Roman" w:cs="Times New Roman"/>
+          <w:sz w:val="24"/>
+        </w:rPr>
+        <w:t xml:space="preserve"> </w:t>
+      </w:r>
+      <w:r>
+        <w:rPr>
+          <w:rFonts w:ascii="Times New Roman" w:hAnsi="Times New Roman" w:cs="Times New Roman"/>
+          <w:i/>
+          <w:sz w:val="24"/>
+        </w:rPr>
+        <w:t>incubation</w:t>
+      </w:r>
+      <w:r>
+        <w:rPr>
+          <w:rFonts w:ascii="Times New Roman" w:hAnsi="Times New Roman" w:cs="Times New Roman"/>
+          <w:i/>
+          <w:sz w:val="24"/>
+        </w:rPr>
+        <w:t xml:space="preserve"> lag</w:t>
+      </w:r>
+      <w:r>
+        <w:rPr>
+          <w:rFonts w:ascii="Times New Roman" w:hAnsi="Times New Roman" w:cs="Times New Roman"/>
+          <w:sz w:val="24"/>
+        </w:rPr>
+        <w:t xml:space="preserve"> parameter in </w:t>
       </w:r>
       <w:r>
         <w:rPr>
@@ -7138,14 +7147,21 @@
           <w:rFonts w:ascii="Times New Roman" w:hAnsi="Times New Roman" w:cs="Times New Roman"/>
           <w:sz w:val="24"/>
         </w:rPr>
-        <w:t xml:space="preserve">measures. </w:t>
-      </w:r>
-      <w:r>
-        <w:rPr>
-          <w:rFonts w:ascii="Times New Roman" w:hAnsi="Times New Roman" w:cs="Times New Roman"/>
-          <w:sz w:val="24"/>
-        </w:rPr>
-        <w:t>Here, we introduce</w:t>
+        <w:t>measures</w:t>
+      </w:r>
+      <w:r>
+        <w:rPr>
+          <w:rFonts w:ascii="Times New Roman" w:hAnsi="Times New Roman" w:cs="Times New Roman"/>
+          <w:sz w:val="24"/>
+        </w:rPr>
+        <w:t>; it measures the temporal delay factors beyond the first case confirmed, such as incubation period and testing delay</w:t>
+      </w:r>
+      <w:r>
+        <w:rPr>
+          <w:rFonts w:ascii="Times New Roman" w:hAnsi="Times New Roman" w:cs="Times New Roman"/>
+          <w:sz w:val="24"/>
+        </w:rPr>
+        <w:t>. Here, we introduce</w:t>
       </w:r>
       <w:r>
         <w:rPr>
@@ -7153,6 +7169,28 @@
           <w:sz w:val="24"/>
         </w:rPr>
         <w:t xml:space="preserve"> the definition</w:t>
+      </w:r>
+      <w:r>
+        <w:rPr>
+          <w:rFonts w:ascii="Times New Roman" w:hAnsi="Times New Roman" w:cs="Times New Roman"/>
+          <w:sz w:val="24"/>
+        </w:rPr>
+        <w:t xml:space="preserve"> of </w:t>
+      </w:r>
+      <w:r>
+        <w:rPr>
+          <w:rFonts w:ascii="Times New Roman" w:hAnsi="Times New Roman" w:cs="Times New Roman"/>
+          <w:i/>
+          <w:sz w:val="24"/>
+        </w:rPr>
+        <w:t>response interval</w:t>
+      </w:r>
+      <w:r>
+        <w:rPr>
+          <w:rFonts w:ascii="Times New Roman" w:hAnsi="Times New Roman" w:cs="Times New Roman"/>
+          <w:sz w:val="24"/>
+        </w:rPr>
+        <w:t xml:space="preserve"> from divergent point and convergent point</w:t>
       </w:r>
       <w:r>
         <w:rPr>
@@ -7315,6 +7353,24 @@
                   </w:rPr>
                   <m:t>-</m:t>
                 </m:r>
+                <m:r>
+                  <w:rPr>
+                    <w:rFonts w:ascii="Cambria Math" w:eastAsia="Yu Mincho" w:hAnsi="Cambria Math" w:cs="Times New Roman"/>
+                    <w:sz w:val="24"/>
+                    <w:szCs w:val="24"/>
+                    <w:lang w:eastAsia="ja-JP"/>
+                  </w:rPr>
+                  <m:t>l</m:t>
+                </m:r>
+                <m:r>
+                  <w:rPr>
+                    <w:rFonts w:ascii="Cambria Math" w:eastAsia="Yu Mincho" w:hAnsi="Cambria Math" w:cs="Times New Roman"/>
+                    <w:sz w:val="24"/>
+                    <w:szCs w:val="24"/>
+                    <w:lang w:eastAsia="ja-JP"/>
+                  </w:rPr>
+                  <m:t>-</m:t>
+                </m:r>
                 <m:sSub>
                   <m:sSubPr>
                     <m:ctrlPr>
@@ -7350,15 +7406,6 @@
                     </m:r>
                   </m:sub>
                 </m:sSub>
-                <m:r>
-                  <w:rPr>
-                    <w:rFonts w:ascii="Cambria Math" w:eastAsia="Yu Mincho" w:hAnsi="Cambria Math" w:cs="Times New Roman"/>
-                    <w:sz w:val="24"/>
-                    <w:szCs w:val="24"/>
-                    <w:lang w:eastAsia="ja-JP"/>
-                  </w:rPr>
-                  <m:t>-l</m:t>
-                </m:r>
               </m:oMath>
             </m:oMathPara>
           </w:p>
@@ -7475,6 +7522,24 @@
                   </w:rPr>
                   <m:t>-</m:t>
                 </m:r>
+                <m:r>
+                  <w:rPr>
+                    <w:rFonts w:ascii="Cambria Math" w:eastAsia="Yu Mincho" w:hAnsi="Cambria Math" w:cs="Times New Roman"/>
+                    <w:sz w:val="24"/>
+                    <w:szCs w:val="24"/>
+                    <w:lang w:eastAsia="ja-JP"/>
+                  </w:rPr>
+                  <m:t>l</m:t>
+                </m:r>
+                <m:r>
+                  <w:rPr>
+                    <w:rFonts w:ascii="Cambria Math" w:eastAsia="Yu Mincho" w:hAnsi="Cambria Math" w:cs="Times New Roman"/>
+                    <w:sz w:val="24"/>
+                    <w:szCs w:val="24"/>
+                    <w:lang w:eastAsia="ja-JP"/>
+                  </w:rPr>
+                  <m:t>-</m:t>
+                </m:r>
                 <m:sSub>
                   <m:sSubPr>
                     <m:ctrlPr>
@@ -7510,15 +7575,6 @@
                     </m:r>
                   </m:sub>
                 </m:sSub>
-                <m:r>
-                  <w:rPr>
-                    <w:rFonts w:ascii="Cambria Math" w:eastAsia="Yu Mincho" w:hAnsi="Cambria Math" w:cs="Times New Roman"/>
-                    <w:sz w:val="24"/>
-                    <w:szCs w:val="24"/>
-                    <w:lang w:eastAsia="ja-JP"/>
-                  </w:rPr>
-                  <m:t>-l</m:t>
-                </m:r>
               </m:oMath>
             </m:oMathPara>
           </w:p>
@@ -7653,7 +7709,21 @@
           <w:rFonts w:ascii="Times New Roman" w:hAnsi="Times New Roman" w:cs="Times New Roman"/>
           <w:sz w:val="24"/>
         </w:rPr>
-        <w:t xml:space="preserve"> is the date of first confirmed case in the county of the transit system; </w:t>
+        <w:t xml:space="preserve"> is the date of first confirmed case in the county of the transit system</w:t>
+      </w:r>
+      <w:r>
+        <w:rPr>
+          <w:rFonts w:ascii="Times New Roman" w:hAnsi="Times New Roman" w:cs="Times New Roman"/>
+          <w:sz w:val="24"/>
+        </w:rPr>
+        <w:t>; l is the incubation lag</w:t>
+      </w:r>
+      <w:r>
+        <w:rPr>
+          <w:rFonts w:ascii="Times New Roman" w:hAnsi="Times New Roman" w:cs="Times New Roman"/>
+          <w:sz w:val="24"/>
+        </w:rPr>
+        <w:t xml:space="preserve">; </w:t>
       </w:r>
       <m:oMath>
         <m:sSub>
@@ -7691,14 +7761,115 @@
           <w:rFonts w:ascii="Times New Roman" w:hAnsi="Times New Roman" w:cs="Times New Roman"/>
           <w:sz w:val="24"/>
         </w:rPr>
-        <w:t xml:space="preserve"> is the divergent point</w:t>
-      </w:r>
-      <w:r>
-        <w:rPr>
-          <w:rFonts w:ascii="Times New Roman" w:hAnsi="Times New Roman" w:cs="Times New Roman"/>
-          <w:sz w:val="24"/>
-        </w:rPr>
-        <w:t>; l is the time lag.</w:t>
+        <w:t xml:space="preserve"> </w:t>
+      </w:r>
+      <w:r>
+        <w:rPr>
+          <w:rFonts w:ascii="Times New Roman" w:hAnsi="Times New Roman" w:cs="Times New Roman"/>
+          <w:sz w:val="24"/>
+        </w:rPr>
+        <w:t xml:space="preserve">and </w:t>
+      </w:r>
+      <m:oMath>
+        <m:sSub>
+          <m:sSubPr>
+            <m:ctrlPr>
+              <w:rPr>
+                <w:rFonts w:ascii="Cambria Math" w:hAnsi="Cambria Math" w:cs="Times New Roman"/>
+                <w:i/>
+                <w:sz w:val="24"/>
+              </w:rPr>
+            </m:ctrlPr>
+          </m:sSubPr>
+          <m:e>
+            <m:r>
+              <w:rPr>
+                <w:rFonts w:ascii="Cambria Math" w:hAnsi="Cambria Math" w:cs="Times New Roman"/>
+                <w:sz w:val="24"/>
+              </w:rPr>
+              <m:t>t</m:t>
+            </m:r>
+          </m:e>
+          <m:sub>
+            <m:r>
+              <w:rPr>
+                <w:rFonts w:ascii="Cambria Math" w:hAnsi="Cambria Math" w:cs="Times New Roman"/>
+                <w:sz w:val="24"/>
+              </w:rPr>
+              <m:t>c</m:t>
+            </m:r>
+          </m:sub>
+        </m:sSub>
+      </m:oMath>
+      <w:r>
+        <w:rPr>
+          <w:rFonts w:ascii="Times New Roman" w:hAnsi="Times New Roman" w:cs="Times New Roman"/>
+          <w:sz w:val="24"/>
+        </w:rPr>
+        <w:t xml:space="preserve"> are the </w:t>
+      </w:r>
+      <w:r>
+        <w:rPr>
+          <w:rFonts w:ascii="Times New Roman" w:hAnsi="Times New Roman" w:cs="Times New Roman"/>
+          <w:sz w:val="24"/>
+        </w:rPr>
+        <w:t xml:space="preserve">divergent </w:t>
+      </w:r>
+      <w:r>
+        <w:rPr>
+          <w:rFonts w:ascii="Times New Roman" w:hAnsi="Times New Roman" w:cs="Times New Roman"/>
+          <w:sz w:val="24"/>
+        </w:rPr>
+        <w:t xml:space="preserve">and convergent </w:t>
+      </w:r>
+      <w:r>
+        <w:rPr>
+          <w:rFonts w:ascii="Times New Roman" w:hAnsi="Times New Roman" w:cs="Times New Roman"/>
+          <w:sz w:val="24"/>
+        </w:rPr>
+        <w:t>point.</w:t>
+      </w:r>
+      <w:r>
+        <w:rPr>
+          <w:rFonts w:ascii="Times New Roman" w:hAnsi="Times New Roman" w:cs="Times New Roman"/>
+          <w:sz w:val="24"/>
+        </w:rPr>
+        <w:t xml:space="preserve"> </w:t>
+      </w:r>
+      <w:r>
+        <w:rPr>
+          <w:rFonts w:ascii="Times New Roman" w:hAnsi="Times New Roman" w:cs="Times New Roman"/>
+          <w:sz w:val="24"/>
+        </w:rPr>
+        <w:t xml:space="preserve">Positive </w:t>
+      </w:r>
+      <w:r>
+        <w:rPr>
+          <w:rFonts w:ascii="Times New Roman" w:hAnsi="Times New Roman" w:cs="Times New Roman"/>
+          <w:sz w:val="24"/>
+        </w:rPr>
+        <w:t>response interval means</w:t>
+      </w:r>
+      <w:r>
+        <w:rPr>
+          <w:rFonts w:ascii="Times New Roman" w:hAnsi="Times New Roman" w:cs="Times New Roman"/>
+          <w:sz w:val="24"/>
+        </w:rPr>
+        <w:t xml:space="preserve"> that the transit users responded earlier than the </w:t>
+      </w:r>
+      <w:r>
+        <w:rPr>
+          <w:rFonts w:ascii="Times New Roman" w:hAnsi="Times New Roman" w:cs="Times New Roman"/>
+          <w:sz w:val="24"/>
+        </w:rPr>
+        <w:t>epidemic spread; the larger the value is, the less risk the transit users are exposed to the virus. For the two versions, the divergent version focuses on the transit users’ awareness while the convergent version focuses on both the awareness and the response speed.</w:t>
+      </w:r>
+      <w:r>
+        <w:rPr>
+          <w:rFonts w:ascii="Times New Roman" w:hAnsi="Times New Roman" w:cs="Times New Roman"/>
+          <w:sz w:val="24"/>
+        </w:rPr>
+        <w:t xml:space="preserve"> Next section we are going to discuss them separately.</w:t>
       </w:r>
     </w:p>
     <w:p>
@@ -7749,7 +7920,7 @@
           <w:noProof/>
           <w:sz w:val="24"/>
         </w:rPr>
-        <w:t>5</w:t>
+        <w:t>4</w:t>
       </w:r>
       <w:r>
         <w:rPr>
@@ -7770,14 +7941,155 @@
           <w:rFonts w:ascii="Times New Roman" w:hAnsi="Times New Roman" w:cs="Times New Roman"/>
           <w:sz w:val="24"/>
         </w:rPr>
-        <w:t>the measures</w:t>
-      </w:r>
-      <w:r>
-        <w:rPr>
-          <w:rFonts w:ascii="Times New Roman" w:hAnsi="Times New Roman" w:cs="Times New Roman"/>
-          <w:sz w:val="24"/>
-        </w:rPr>
-        <w:t xml:space="preserve"> in the US. The pattern is highly polarized. </w:t>
+        <w:t xml:space="preserve">the </w:t>
+      </w:r>
+      <w:r>
+        <w:rPr>
+          <w:rFonts w:ascii="Times New Roman" w:hAnsi="Times New Roman" w:cs="Times New Roman"/>
+          <w:sz w:val="24"/>
+        </w:rPr>
+        <w:t xml:space="preserve">response interval </w:t>
+      </w:r>
+      <w:r>
+        <w:rPr>
+          <w:rFonts w:ascii="Times New Roman" w:hAnsi="Times New Roman" w:cs="Times New Roman"/>
+          <w:sz w:val="24"/>
+        </w:rPr>
+        <w:t>measures</w:t>
+      </w:r>
+      <w:r>
+        <w:rPr>
+          <w:rFonts w:ascii="Times New Roman" w:hAnsi="Times New Roman" w:cs="Times New Roman"/>
+          <w:sz w:val="24"/>
+        </w:rPr>
+        <w:t xml:space="preserve"> in the US</w:t>
+      </w:r>
+      <w:r>
+        <w:rPr>
+          <w:rFonts w:ascii="Times New Roman" w:hAnsi="Times New Roman" w:cs="Times New Roman"/>
+          <w:sz w:val="24"/>
+        </w:rPr>
+        <w:t xml:space="preserve"> from both divergent and convergent point for incubation lag = 0, 5, 14 days</w:t>
+      </w:r>
+      <w:r>
+        <w:rPr>
+          <w:rFonts w:ascii="Times New Roman" w:hAnsi="Times New Roman" w:cs="Times New Roman"/>
+          <w:sz w:val="24"/>
+        </w:rPr>
+        <w:t>.</w:t>
+      </w:r>
+      <w:r>
+        <w:rPr>
+          <w:rFonts w:ascii="Times New Roman" w:hAnsi="Times New Roman" w:cs="Times New Roman"/>
+          <w:sz w:val="24"/>
+        </w:rPr>
+        <w:t xml:space="preserve"> </w:t>
+      </w:r>
+      <w:r>
+        <w:rPr>
+          <w:rFonts w:ascii="Times New Roman" w:hAnsi="Times New Roman" w:cs="Times New Roman"/>
+          <w:sz w:val="24"/>
+        </w:rPr>
+        <w:fldChar w:fldCharType="begin"/>
+      </w:r>
+      <w:r>
+        <w:rPr>
+          <w:rFonts w:ascii="Times New Roman" w:hAnsi="Times New Roman" w:cs="Times New Roman"/>
+          <w:sz w:val="24"/>
+        </w:rPr>
+        <w:instrText xml:space="preserve"> REF _Ref36929078 \h </w:instrText>
+      </w:r>
+      <w:r>
+        <w:rPr>
+          <w:rFonts w:ascii="Times New Roman" w:hAnsi="Times New Roman" w:cs="Times New Roman"/>
+          <w:sz w:val="24"/>
+        </w:rPr>
+      </w:r>
+      <w:r>
+        <w:rPr>
+          <w:rFonts w:ascii="Times New Roman" w:hAnsi="Times New Roman" w:cs="Times New Roman"/>
+          <w:sz w:val="24"/>
+        </w:rPr>
+        <w:fldChar w:fldCharType="separate"/>
+      </w:r>
+      <w:r>
+        <w:rPr>
+          <w:rFonts w:ascii="Times New Roman" w:hAnsi="Times New Roman" w:cs="Times New Roman"/>
+          <w:sz w:val="24"/>
+        </w:rPr>
+        <w:t>Figure 5</w:t>
+      </w:r>
+      <w:r>
+        <w:rPr>
+          <w:rFonts w:ascii="Times New Roman" w:hAnsi="Times New Roman" w:cs="Times New Roman"/>
+          <w:sz w:val="24"/>
+        </w:rPr>
+        <w:fldChar w:fldCharType="end"/>
+      </w:r>
+      <w:r>
+        <w:rPr>
+          <w:rFonts w:ascii="Times New Roman" w:hAnsi="Times New Roman" w:cs="Times New Roman"/>
+          <w:sz w:val="24"/>
+        </w:rPr>
+        <w:t xml:space="preserve"> shows the impact of incubation lag on the ratio of transit systems with positive response intervals (earlier response).</w:t>
+      </w:r>
+    </w:p>
+    <w:p>
+      <w:pPr>
+        <w:ind w:firstLine="720"/>
+        <w:rPr>
+          <w:rFonts w:ascii="Times New Roman" w:hAnsi="Times New Roman" w:cs="Times New Roman"/>
+          <w:sz w:val="24"/>
+        </w:rPr>
+      </w:pPr>
+      <w:r>
+        <w:rPr>
+          <w:rFonts w:ascii="Times New Roman" w:hAnsi="Times New Roman" w:cs="Times New Roman"/>
+          <w:sz w:val="24"/>
+        </w:rPr>
+        <w:t>For response intervals from the divergent point: w</w:t>
+      </w:r>
+      <w:r>
+        <w:rPr>
+          <w:rFonts w:ascii="Times New Roman" w:hAnsi="Times New Roman" w:cs="Times New Roman"/>
+          <w:sz w:val="24"/>
+        </w:rPr>
+        <w:t>hen</w:t>
+      </w:r>
+      <w:r>
+        <w:rPr>
+          <w:rFonts w:ascii="Times New Roman" w:hAnsi="Times New Roman" w:cs="Times New Roman"/>
+          <w:sz w:val="24"/>
+        </w:rPr>
+        <w:t xml:space="preserve"> not consider</w:t>
+      </w:r>
+      <w:r>
+        <w:rPr>
+          <w:rFonts w:ascii="Times New Roman" w:hAnsi="Times New Roman" w:cs="Times New Roman"/>
+          <w:sz w:val="24"/>
+        </w:rPr>
+        <w:t>ing</w:t>
+      </w:r>
+      <w:r>
+        <w:rPr>
+          <w:rFonts w:ascii="Times New Roman" w:hAnsi="Times New Roman" w:cs="Times New Roman"/>
+          <w:sz w:val="24"/>
+        </w:rPr>
+        <w:t xml:space="preserve"> the incubation lag, the pattern is highly polarized</w:t>
+      </w:r>
+      <w:r>
+        <w:rPr>
+          <w:rFonts w:ascii="Times New Roman" w:hAnsi="Times New Roman" w:cs="Times New Roman"/>
+          <w:sz w:val="24"/>
+        </w:rPr>
+        <w:t>.</w:t>
+      </w:r>
+      <w:r>
+        <w:rPr>
+          <w:rFonts w:ascii="Times New Roman" w:hAnsi="Times New Roman" w:cs="Times New Roman"/>
+          <w:sz w:val="24"/>
+        </w:rPr>
+        <w:t xml:space="preserve"> </w:t>
       </w:r>
       <w:r>
         <w:rPr>
@@ -7903,7 +8215,7 @@
           <w:rFonts w:ascii="Times New Roman" w:hAnsi="Times New Roman" w:cs="Times New Roman"/>
           <w:sz w:val="24"/>
         </w:rPr>
-        <w:instrText>ADDIN CSL_CITATION {"citationItems":[{"id":"ITEM-1","itemData":{"URL":"https://www.cnn.com/2020/02/25/health/coronavirus-us-american-cases/index.html","accessed":{"date-parts":[["2020","2","4"]]},"author":[{"dropping-particle":"","family":"McLauphlin","given":"Eliott C.","non-dropping-particle":"","parse-names":false,"suffix":""}],"id":"ITEM-1","issued":{"date-parts":[["2020"]]},"title":"CDC official warns Americans it's not a question of if coronavirus will spread, but when","type":"webpage"},"uris":["http://www.mendeley.com/documents/?uuid=d9e1d136-3750-4b18-88a0-5a88d810ac53"]}],"mendeley":{"formattedCitation":"(McLauphlin, 2020)","plainTextFormattedCitation":"(McLauphlin, 2020)","previouslyFormattedCitation":"(McLauphlin, 2020)"},"properties":{"noteIndex":0},"schema":"https://github.com/citation-style-language/schema/raw/master/csl-citation.json"}</w:instrText>
+        <w:instrText>ADDIN CSL_CITATION {"citationItems":[{"id":"ITEM-1","itemData":{"URL":"https://www.cnn.com/2020/02/25/health/coronavirus-us-american-cases/index.html","accessed":{"date-parts":[["2020","2","4"]]},"author":[{"dropping-particle":"","family":"McLauphlin","given":"Eliott C.","non-dropping-particle":"","parse-names":false,"suffix":""}],"id":"ITEM-1","issued":{"date-parts":[["2020"]]},"title":"CDC official warns Americans it's not a question of if coronavirus will spread, but when","type":"webpage"},"uris":["http://www.mendeley.com/documents/?uuid=d9e1d136-3750-4b18-88a0-5a88d810ac53"]}],"mendeley":{"formattedCitation":"(McLauphlin 2020)","plainTextFormattedCitation":"(McLauphlin 2020)","previouslyFormattedCitation":"(McLauphlin 2020)"},"properties":{"noteIndex":0},"schema":"https://github.com/citation-style-language/schema/raw/master/csl-citation.json"}</w:instrText>
       </w:r>
       <w:r>
         <w:rPr>
@@ -7918,7 +8230,7 @@
           <w:noProof/>
           <w:sz w:val="24"/>
         </w:rPr>
-        <w:t>(McLauphlin, 2020)</w:t>
+        <w:t>(McLauphlin 2020)</w:t>
       </w:r>
       <w:r>
         <w:rPr>
@@ -7933,6 +8245,208 @@
           <w:sz w:val="24"/>
         </w:rPr>
         <w:t>.</w:t>
+      </w:r>
+      <w:r>
+        <w:rPr>
+          <w:rFonts w:ascii="Times New Roman" w:hAnsi="Times New Roman" w:cs="Times New Roman"/>
+          <w:sz w:val="24"/>
+        </w:rPr>
+        <w:t xml:space="preserve"> </w:t>
+      </w:r>
+    </w:p>
+    <w:p>
+      <w:pPr>
+        <w:rPr>
+          <w:rFonts w:ascii="Times New Roman" w:hAnsi="Times New Roman" w:cs="Times New Roman" w:hint="eastAsia"/>
+          <w:sz w:val="24"/>
+        </w:rPr>
+      </w:pPr>
+      <w:r>
+        <w:rPr>
+          <w:rFonts w:ascii="Times New Roman" w:hAnsi="Times New Roman" w:cs="Times New Roman"/>
+          <w:sz w:val="24"/>
+        </w:rPr>
+        <w:tab/>
+        <w:t xml:space="preserve">However, after we consider the </w:t>
+      </w:r>
+      <w:r>
+        <w:rPr>
+          <w:rFonts w:ascii="Times New Roman" w:hAnsi="Times New Roman" w:cs="Times New Roman"/>
+          <w:sz w:val="24"/>
+        </w:rPr>
+        <w:t xml:space="preserve">incubation lag = 5 days, which is the reported average incubation period, many </w:t>
+      </w:r>
+      <w:r>
+        <w:rPr>
+          <w:rFonts w:ascii="Times New Roman" w:hAnsi="Times New Roman" w:cs="Times New Roman"/>
+          <w:sz w:val="24"/>
+        </w:rPr>
+        <w:t xml:space="preserve">areas with earlier response now have negative response interval. </w:t>
+      </w:r>
+      <w:r>
+        <w:rPr>
+          <w:rFonts w:ascii="Times New Roman" w:hAnsi="Times New Roman" w:cs="Times New Roman"/>
+          <w:sz w:val="24"/>
+        </w:rPr>
+        <w:t>A</w:t>
+      </w:r>
+      <w:r>
+        <w:rPr>
+          <w:rFonts w:ascii="Times New Roman" w:hAnsi="Times New Roman" w:cs="Times New Roman"/>
+          <w:sz w:val="24"/>
+        </w:rPr>
+        <w:t xml:space="preserve"> most </w:t>
+      </w:r>
+      <w:r>
+        <w:rPr>
+          <w:rFonts w:ascii="Times New Roman" w:hAnsi="Times New Roman" w:cs="Times New Roman"/>
+          <w:sz w:val="24"/>
+        </w:rPr>
+        <w:lastRenderedPageBreak/>
+        <w:t xml:space="preserve">noticeable area is the New York City. With lag = 0, out of 13 transit system in the New York City, there are 5 systems that have positive response intervals, such as MTA - Bronx buses, Suffolk County Transit, and Long Island </w:t>
+      </w:r>
+      <w:r>
+        <w:rPr>
+          <w:rFonts w:ascii="Times New Roman" w:hAnsi="Times New Roman" w:cs="Times New Roman"/>
+          <w:sz w:val="24"/>
+        </w:rPr>
+        <w:t>Rail Road</w:t>
+      </w:r>
+      <w:r>
+        <w:rPr>
+          <w:rFonts w:ascii="Times New Roman" w:hAnsi="Times New Roman" w:cs="Times New Roman"/>
+          <w:sz w:val="24"/>
+        </w:rPr>
+        <w:t xml:space="preserve">; when lag = 5, </w:t>
+      </w:r>
+      <w:r>
+        <w:rPr>
+          <w:rFonts w:ascii="Times New Roman" w:hAnsi="Times New Roman" w:cs="Times New Roman"/>
+          <w:sz w:val="24"/>
+        </w:rPr>
+        <w:t>all of the 13 transit systems all have negative response intervals. This also suggests that New York transit users did not realize the necessity of avoid transit and non-essential trips when the community spread began.</w:t>
+      </w:r>
+      <w:r>
+        <w:rPr>
+          <w:rFonts w:ascii="Times New Roman" w:hAnsi="Times New Roman" w:cs="Times New Roman"/>
+          <w:sz w:val="24"/>
+        </w:rPr>
+        <w:t xml:space="preserve"> On the contrary, most transit systems in the Middle West such as Missouri, Ohio, Michigan, and Kentucky still have positive response intervals. </w:t>
+      </w:r>
+      <w:r>
+        <w:rPr>
+          <w:rFonts w:ascii="Times New Roman" w:hAnsi="Times New Roman" w:cs="Times New Roman"/>
+          <w:sz w:val="24"/>
+        </w:rPr>
+        <w:t xml:space="preserve">This </w:t>
+      </w:r>
+      <w:r>
+        <w:rPr>
+          <w:rFonts w:ascii="Times New Roman" w:hAnsi="Times New Roman" w:cs="Times New Roman"/>
+          <w:sz w:val="24"/>
+        </w:rPr>
+        <w:t xml:space="preserve">phenomenon </w:t>
+      </w:r>
+      <w:r>
+        <w:rPr>
+          <w:rFonts w:ascii="Times New Roman" w:hAnsi="Times New Roman" w:cs="Times New Roman"/>
+          <w:sz w:val="24"/>
+        </w:rPr>
+        <w:t>is also supported by the cellphone location data</w:t>
+      </w:r>
+      <w:r>
+        <w:rPr>
+          <w:rFonts w:ascii="Times New Roman" w:hAnsi="Times New Roman" w:cs="Times New Roman"/>
+          <w:sz w:val="24"/>
+        </w:rPr>
+        <w:t>: those places mentioned above had known stay-at-home orders before March 27</w:t>
+      </w:r>
+      <w:r>
+        <w:rPr>
+          <w:rFonts w:ascii="Times New Roman" w:hAnsi="Times New Roman" w:cs="Times New Roman"/>
+          <w:sz w:val="24"/>
+          <w:vertAlign w:val="superscript"/>
+        </w:rPr>
+        <w:t>th</w:t>
+      </w:r>
+      <w:r>
+        <w:rPr>
+          <w:rFonts w:ascii="Times New Roman" w:hAnsi="Times New Roman" w:cs="Times New Roman"/>
+          <w:sz w:val="24"/>
+        </w:rPr>
+        <w:t xml:space="preserve"> and the measured trips are significantly less</w:t>
+      </w:r>
+      <w:r>
+        <w:rPr>
+          <w:rFonts w:ascii="Times New Roman" w:hAnsi="Times New Roman" w:cs="Times New Roman"/>
+          <w:sz w:val="24"/>
+        </w:rPr>
+        <w:t xml:space="preserve"> </w:t>
+      </w:r>
+      <w:r>
+        <w:rPr>
+          <w:rFonts w:ascii="Times New Roman" w:hAnsi="Times New Roman" w:cs="Times New Roman"/>
+          <w:sz w:val="24"/>
+        </w:rPr>
+        <w:fldChar w:fldCharType="begin" w:fldLock="1"/>
+      </w:r>
+      <w:r>
+        <w:rPr>
+          <w:rFonts w:ascii="Times New Roman" w:hAnsi="Times New Roman" w:cs="Times New Roman"/>
+          <w:sz w:val="24"/>
+        </w:rPr>
+        <w:instrText>ADDIN CSL_CITATION {"citationItems":[{"id":"ITEM-1","itemData":{"URL":"https://www.nytimes.com/interactive/2020/04/02/us/coronavirus-social-distancing.html?referringSource=articleShare","accessed":{"date-parts":[["2020","4","4"]]},"author":[{"dropping-particle":"","family":"Glanz","given":"James","non-dropping-particle":"","parse-names":false,"suffix":""},{"dropping-particle":"","family":"Carey","given":"Benedict","non-dropping-particle":"","parse-names":false,"suffix":""},{"dropping-particle":"","family":"Holder","given":"Josh","non-dropping-particle":"","parse-names":false,"suffix":""},{"dropping-particle":"","family":"Watkins","given":"Derek","non-dropping-particle":"","parse-names":false,"suffix":""},{"dropping-particle":"","family":"Valentino-DeVries","given":"Jennifer","non-dropping-particle":"","parse-names":false,"suffix":""},{"dropping-particle":"","family":"Rojas","given":"Rick","non-dropping-particle":"","parse-names":false,"suffix":""},{"dropping-particle":"","family":"Leatherby","given":"Lauren","non-dropping-particle":"","parse-names":false,"suffix":""}],"container-title":"The New York Times","id":"ITEM-1","issued":{"date-parts":[["2020"]]},"title":"Where America Didn’t Stay Home Even as the Virus Spread","type":"webpage"},"uris":["http://www.mendeley.com/documents/?uuid=d793d91d-483d-4f69-9a54-f816ab031a55"]}],"mendeley":{"formattedCitation":"(Glanz et al. 2020)","plainTextFormattedCitation":"(Glanz et al. 2020)","previouslyFormattedCitation":"(Glanz et al. 2020)"},"properties":{"noteIndex":0},"schema":"https://github.com/citation-style-language/schema/raw/master/csl-citation.json"}</w:instrText>
+      </w:r>
+      <w:r>
+        <w:rPr>
+          <w:rFonts w:ascii="Times New Roman" w:hAnsi="Times New Roman" w:cs="Times New Roman"/>
+          <w:sz w:val="24"/>
+        </w:rPr>
+        <w:fldChar w:fldCharType="separate"/>
+      </w:r>
+      <w:r>
+        <w:rPr>
+          <w:rFonts w:ascii="Times New Roman" w:hAnsi="Times New Roman" w:cs="Times New Roman"/>
+          <w:noProof/>
+          <w:sz w:val="24"/>
+        </w:rPr>
+        <w:t>(Glanz et al. 2020)</w:t>
+      </w:r>
+      <w:r>
+        <w:rPr>
+          <w:rFonts w:ascii="Times New Roman" w:hAnsi="Times New Roman" w:cs="Times New Roman"/>
+          <w:sz w:val="24"/>
+        </w:rPr>
+        <w:fldChar w:fldCharType="end"/>
+      </w:r>
+      <w:r>
+        <w:rPr>
+          <w:rFonts w:ascii="Times New Roman" w:hAnsi="Times New Roman" w:cs="Times New Roman"/>
+          <w:sz w:val="24"/>
+        </w:rPr>
+        <w:t>.</w:t>
+      </w:r>
+      <w:r>
+        <w:rPr>
+          <w:rFonts w:ascii="Times New Roman" w:hAnsi="Times New Roman" w:cs="Times New Roman"/>
+          <w:sz w:val="24"/>
+        </w:rPr>
+        <w:t xml:space="preserve"> </w:t>
+      </w:r>
+      <w:commentRangeStart w:id="4"/>
+      <w:r>
+        <w:rPr>
+          <w:rFonts w:ascii="Times New Roman" w:hAnsi="Times New Roman" w:cs="Times New Roman"/>
+          <w:sz w:val="24"/>
+        </w:rPr>
+        <w:t>Due to earlier response, the transit users in these area may be exposed to less risk during the pandemic.</w:t>
+      </w:r>
+      <w:commentRangeEnd w:id="4"/>
+      <w:r>
+        <w:rPr>
+          <w:rStyle w:val="CommentReference"/>
+        </w:rPr>
+        <w:commentReference w:id="4"/>
       </w:r>
     </w:p>
     <w:p>
@@ -7943,38 +8457,294 @@
         <w:rPr>
           <w:noProof/>
         </w:rPr>
+        <w:pict w14:anchorId="3EEB0F65">
+          <v:shapetype id="_x0000_t75" coordsize="21600,21600" o:spt="75" o:preferrelative="t" path="m@4@5l@4@11@9@11@9@5xe" filled="f" stroked="f">
+            <v:stroke joinstyle="miter"/>
+            <v:formulas>
+              <v:f eqn="if lineDrawn pixelLineWidth 0"/>
+              <v:f eqn="sum @0 1 0"/>
+              <v:f eqn="sum 0 0 @1"/>
+              <v:f eqn="prod @2 1 2"/>
+              <v:f eqn="prod @3 21600 pixelWidth"/>
+              <v:f eqn="prod @3 21600 pixelHeight"/>
+              <v:f eqn="sum @0 0 1"/>
+              <v:f eqn="prod @6 1 2"/>
+              <v:f eqn="prod @7 21600 pixelWidth"/>
+              <v:f eqn="sum @8 21600 0"/>
+              <v:f eqn="prod @7 21600 pixelHeight"/>
+              <v:f eqn="sum @10 21600 0"/>
+            </v:formulas>
+            <v:path o:extrusionok="f" gradientshapeok="t" o:connecttype="rect"/>
+            <o:lock v:ext="edit" aspectratio="t"/>
+          </v:shapetype>
+          <v:shape id="_x0000_i1027" type="#_x0000_t75" style="width:466.65pt;height:406.2pt">
+            <v:imagedata r:id="rId11" o:title="response_interval"/>
+          </v:shape>
+        </w:pict>
+      </w:r>
+    </w:p>
+    <w:p>
+      <w:pPr>
+        <w:jc w:val="center"/>
+        <w:rPr>
+          <w:rFonts w:ascii="Times New Roman" w:hAnsi="Times New Roman" w:cs="Times New Roman"/>
+          <w:sz w:val="24"/>
+        </w:rPr>
+      </w:pPr>
+      <w:bookmarkStart w:id="5" w:name="_Ref36757496"/>
+      <w:r>
+        <w:rPr>
+          <w:rFonts w:ascii="Times New Roman" w:hAnsi="Times New Roman" w:cs="Times New Roman"/>
+          <w:sz w:val="24"/>
+        </w:rPr>
+        <w:t xml:space="preserve">Figure </w:t>
+      </w:r>
+      <w:r>
+        <w:rPr>
+          <w:rFonts w:ascii="Times New Roman" w:hAnsi="Times New Roman" w:cs="Times New Roman"/>
+          <w:sz w:val="24"/>
+        </w:rPr>
+        <w:fldChar w:fldCharType="begin"/>
+      </w:r>
+      <w:r>
+        <w:rPr>
+          <w:rFonts w:ascii="Times New Roman" w:hAnsi="Times New Roman" w:cs="Times New Roman"/>
+          <w:sz w:val="24"/>
+        </w:rPr>
+        <w:instrText xml:space="preserve"> SEQ Figure \* ARABIC </w:instrText>
+      </w:r>
+      <w:r>
+        <w:rPr>
+          <w:rFonts w:ascii="Times New Roman" w:hAnsi="Times New Roman" w:cs="Times New Roman"/>
+          <w:sz w:val="24"/>
+        </w:rPr>
+        <w:fldChar w:fldCharType="separate"/>
+      </w:r>
+      <w:r>
+        <w:rPr>
+          <w:rFonts w:ascii="Times New Roman" w:hAnsi="Times New Roman" w:cs="Times New Roman"/>
+          <w:noProof/>
+          <w:sz w:val="24"/>
+        </w:rPr>
+        <w:t>4</w:t>
+      </w:r>
+      <w:r>
+        <w:rPr>
+          <w:rFonts w:ascii="Times New Roman" w:hAnsi="Times New Roman" w:cs="Times New Roman"/>
+          <w:sz w:val="24"/>
+        </w:rPr>
+        <w:fldChar w:fldCharType="end"/>
+      </w:r>
+      <w:bookmarkEnd w:id="5"/>
+      <w:r>
+        <w:rPr>
+          <w:rFonts w:ascii="Times New Roman" w:hAnsi="Times New Roman" w:cs="Times New Roman"/>
+          <w:sz w:val="24"/>
+        </w:rPr>
+        <w:t>:</w:t>
+      </w:r>
+      <w:r>
+        <w:rPr>
+          <w:rFonts w:ascii="Times New Roman" w:hAnsi="Times New Roman" w:cs="Times New Roman"/>
+          <w:sz w:val="24"/>
+        </w:rPr>
+        <w:t xml:space="preserve"> the geographic pattern of response interval with incubation lag = 0, 5, and 14 days for both from divergent and convergent point.</w:t>
+      </w:r>
+    </w:p>
+    <w:p>
+      <w:pPr>
+        <w:rPr>
+          <w:rFonts w:ascii="Times New Roman" w:hAnsi="Times New Roman" w:cs="Times New Roman"/>
+          <w:sz w:val="24"/>
+        </w:rPr>
+      </w:pPr>
+      <w:r>
+        <w:rPr>
+          <w:rFonts w:ascii="Times New Roman" w:hAnsi="Times New Roman" w:cs="Times New Roman"/>
+          <w:sz w:val="24"/>
+        </w:rPr>
         <w:lastRenderedPageBreak/>
+        <w:tab/>
+      </w:r>
+      <w:r>
+        <w:rPr>
+          <w:rFonts w:ascii="Times New Roman" w:hAnsi="Times New Roman" w:cs="Times New Roman"/>
+          <w:sz w:val="24"/>
+        </w:rPr>
+        <w:t xml:space="preserve"> </w:t>
+      </w:r>
+      <w:r>
+        <w:rPr>
+          <w:rFonts w:ascii="Times New Roman" w:hAnsi="Times New Roman" w:cs="Times New Roman"/>
+          <w:sz w:val="24"/>
+        </w:rPr>
+        <w:t xml:space="preserve">For the scenario of lag = 14 days, which is a highly hypothesis scenario, most transit systems and most cities have negative response. </w:t>
+      </w:r>
+      <w:r>
+        <w:rPr>
+          <w:rFonts w:ascii="Times New Roman" w:hAnsi="Times New Roman" w:cs="Times New Roman"/>
+          <w:sz w:val="24"/>
+        </w:rPr>
+        <w:t>Ohio is the one of the relatively earliest responding states.</w:t>
+      </w:r>
+    </w:p>
+    <w:p>
+      <w:pPr>
+        <w:rPr>
+          <w:rFonts w:ascii="Times New Roman" w:hAnsi="Times New Roman" w:cs="Times New Roman"/>
+          <w:sz w:val="24"/>
+        </w:rPr>
+      </w:pPr>
+      <w:r>
+        <w:rPr>
+          <w:rFonts w:ascii="Times New Roman" w:hAnsi="Times New Roman" w:cs="Times New Roman"/>
+          <w:sz w:val="24"/>
+        </w:rPr>
+        <w:tab/>
+        <w:t>However, the situation is not going well for the response interval</w:t>
+      </w:r>
+      <w:r>
+        <w:rPr>
+          <w:rFonts w:ascii="Times New Roman" w:hAnsi="Times New Roman" w:cs="Times New Roman"/>
+          <w:sz w:val="24"/>
+        </w:rPr>
+        <w:t>s</w:t>
+      </w:r>
+      <w:r>
+        <w:rPr>
+          <w:rFonts w:ascii="Times New Roman" w:hAnsi="Times New Roman" w:cs="Times New Roman"/>
+          <w:sz w:val="24"/>
+        </w:rPr>
+        <w:t xml:space="preserve"> from convergent point, which represent how earlier is each transit system’s users finished the stay-at-home process. For scenario of lag = 0, only Capital Metro in Austin, Texas and HRT in Hampton, Virginia. For the case of Austin, the city and county authority declared the local state of emergency in March 6</w:t>
+      </w:r>
+      <w:r>
+        <w:rPr>
+          <w:rFonts w:ascii="Times New Roman" w:hAnsi="Times New Roman" w:cs="Times New Roman"/>
+          <w:sz w:val="24"/>
+          <w:vertAlign w:val="superscript"/>
+        </w:rPr>
+        <w:t>th</w:t>
+      </w:r>
+      <w:r>
+        <w:rPr>
+          <w:rFonts w:ascii="Times New Roman" w:hAnsi="Times New Roman" w:cs="Times New Roman"/>
+          <w:sz w:val="24"/>
+          <w:vertAlign w:val="superscript"/>
+        </w:rPr>
+        <w:t xml:space="preserve"> </w:t>
+      </w:r>
+      <w:r>
+        <w:rPr>
+          <w:rFonts w:ascii="Times New Roman" w:hAnsi="Times New Roman" w:cs="Times New Roman"/>
+          <w:sz w:val="24"/>
+        </w:rPr>
+        <w:fldChar w:fldCharType="begin" w:fldLock="1"/>
+      </w:r>
+      <w:r>
+        <w:rPr>
+          <w:rFonts w:ascii="Times New Roman" w:hAnsi="Times New Roman" w:cs="Times New Roman"/>
+          <w:sz w:val="24"/>
+        </w:rPr>
+        <w:instrText>ADDIN CSL_CITATION {"citationItems":[{"id":"ITEM-1","itemData":{"URL":"https://www.fox7austin.com/news/city-county-leaders-declare-local-state-of-disaster-due-to-coronavirus-concerns","accessed":{"date-parts":[["2020","4","4"]]},"author":[{"dropping-particle":"","family":"Evans","given":"Elizabeth","non-dropping-particle":"","parse-names":false,"suffix":""}],"id":"ITEM-1","issued":{"date-parts":[["2020"]]},"title":"City, county leaders declare local state of disaster due to coronavirus concerns","type":"webpage"},"uris":["http://www.mendeley.com/documents/?uuid=bcb04d21-f735-481e-9fd6-bf249aed58b6"]}],"mendeley":{"formattedCitation":"(Evans 2020)","plainTextFormattedCitation":"(Evans 2020)"},"properties":{"noteIndex":0},"schema":"https://github.com/citation-style-language/schema/raw/master/csl-citation.json"}</w:instrText>
+      </w:r>
+      <w:r>
+        <w:rPr>
+          <w:rFonts w:ascii="Times New Roman" w:hAnsi="Times New Roman" w:cs="Times New Roman"/>
+          <w:sz w:val="24"/>
+        </w:rPr>
+        <w:fldChar w:fldCharType="separate"/>
+      </w:r>
+      <w:r>
+        <w:rPr>
+          <w:rFonts w:ascii="Times New Roman" w:hAnsi="Times New Roman" w:cs="Times New Roman"/>
+          <w:noProof/>
+          <w:sz w:val="24"/>
+        </w:rPr>
+        <w:t>(Evans 2020)</w:t>
+      </w:r>
+      <w:r>
+        <w:rPr>
+          <w:rFonts w:ascii="Times New Roman" w:hAnsi="Times New Roman" w:cs="Times New Roman"/>
+          <w:sz w:val="24"/>
+        </w:rPr>
+        <w:fldChar w:fldCharType="end"/>
+      </w:r>
+      <w:r>
+        <w:rPr>
+          <w:rFonts w:ascii="Times New Roman" w:hAnsi="Times New Roman" w:cs="Times New Roman"/>
+          <w:sz w:val="24"/>
+        </w:rPr>
+        <w:t>, which</w:t>
+      </w:r>
+      <w:r>
+        <w:rPr>
+          <w:rFonts w:ascii="Times New Roman" w:hAnsi="Times New Roman" w:cs="Times New Roman"/>
+          <w:sz w:val="24"/>
+        </w:rPr>
+        <w:t xml:space="preserve"> is</w:t>
+      </w:r>
+      <w:r>
+        <w:rPr>
+          <w:rFonts w:ascii="Times New Roman" w:hAnsi="Times New Roman" w:cs="Times New Roman"/>
+          <w:sz w:val="24"/>
+        </w:rPr>
+        <w:t xml:space="preserve"> one of the earliest places</w:t>
+      </w:r>
+      <w:r>
+        <w:rPr>
+          <w:rFonts w:ascii="Times New Roman" w:hAnsi="Times New Roman" w:cs="Times New Roman"/>
+          <w:sz w:val="24"/>
+        </w:rPr>
+        <w:t xml:space="preserve"> to take actions</w:t>
+      </w:r>
+      <w:r>
+        <w:rPr>
+          <w:rFonts w:ascii="Times New Roman" w:hAnsi="Times New Roman" w:cs="Times New Roman"/>
+          <w:sz w:val="24"/>
+        </w:rPr>
+        <w:t xml:space="preserve"> in the South</w:t>
+      </w:r>
+      <w:r>
+        <w:rPr>
+          <w:rFonts w:ascii="Times New Roman" w:hAnsi="Times New Roman" w:cs="Times New Roman"/>
+          <w:sz w:val="24"/>
+        </w:rPr>
+        <w:t xml:space="preserve">, even in the United States. </w:t>
+      </w:r>
+      <w:r>
+        <w:rPr>
+          <w:rFonts w:ascii="Times New Roman" w:hAnsi="Times New Roman" w:cs="Times New Roman"/>
+          <w:sz w:val="24"/>
+        </w:rPr>
+        <w:t>This can be one reason for the relatively fast and earlier reaction of transit users. For larger lag such as lag = 5 and 14 days, no transit systems and cities have positive response intervals</w:t>
+      </w:r>
+      <w:bookmarkStart w:id="6" w:name="_GoBack"/>
+      <w:bookmarkEnd w:id="6"/>
+      <w:r>
+        <w:rPr>
+          <w:rFonts w:ascii="Times New Roman" w:hAnsi="Times New Roman" w:cs="Times New Roman"/>
+          <w:sz w:val="24"/>
+        </w:rPr>
+        <w:t xml:space="preserve">. </w:t>
+      </w:r>
+    </w:p>
+    <w:p>
+      <w:pPr>
+        <w:keepNext/>
+      </w:pPr>
+      <w:r>
+        <w:rPr>
+          <w:noProof/>
+        </w:rPr>
         <w:drawing>
-          <wp:inline distT="0" distB="0" distL="0" distR="0" wp14:anchorId="5A2CC633" wp14:editId="150A5BA6">
-            <wp:extent cx="5943600" cy="3451860"/>
-            <wp:effectExtent l="0" t="0" r="0" b="0"/>
-            <wp:docPr id="6" name="Picture 6"/>
-            <wp:cNvGraphicFramePr>
-              <a:graphicFrameLocks xmlns:a="http://schemas.openxmlformats.org/drawingml/2006/main" noChangeAspect="1"/>
-            </wp:cNvGraphicFramePr>
+          <wp:inline distT="0" distB="0" distL="0" distR="0" wp14:anchorId="6FF98CE6" wp14:editId="13A8ABDB">
+            <wp:extent cx="5943600" cy="3194050"/>
+            <wp:effectExtent l="0" t="0" r="0" b="6350"/>
+            <wp:docPr id="14" name="Chart 14"/>
+            <wp:cNvGraphicFramePr/>
             <a:graphic xmlns:a="http://schemas.openxmlformats.org/drawingml/2006/main">
-              <a:graphicData uri="http://schemas.openxmlformats.org/drawingml/2006/picture">
-                <pic:pic xmlns:pic="http://schemas.openxmlformats.org/drawingml/2006/picture">
-                  <pic:nvPicPr>
-                    <pic:cNvPr id="1" name=""/>
-                    <pic:cNvPicPr/>
-                  </pic:nvPicPr>
-                  <pic:blipFill>
-                    <a:blip r:embed="rId11"/>
-                    <a:stretch>
-                      <a:fillRect/>
-                    </a:stretch>
-                  </pic:blipFill>
-                  <pic:spPr>
-                    <a:xfrm>
-                      <a:off x="0" y="0"/>
-                      <a:ext cx="5943600" cy="3451860"/>
-                    </a:xfrm>
-                    <a:prstGeom prst="rect">
-                      <a:avLst/>
-                    </a:prstGeom>
-                  </pic:spPr>
-                </pic:pic>
+              <a:graphicData uri="http://schemas.openxmlformats.org/drawingml/2006/chart">
+                <c:chart xmlns:c="http://schemas.openxmlformats.org/drawingml/2006/chart" xmlns:r="http://schemas.openxmlformats.org/officeDocument/2006/relationships" r:id="rId12"/>
               </a:graphicData>
             </a:graphic>
           </wp:inline>
@@ -7989,7 +8759,7 @@
           <w:sz w:val="24"/>
         </w:rPr>
       </w:pPr>
-      <w:bookmarkStart w:id="4" w:name="_Ref36757496"/>
+      <w:bookmarkStart w:id="7" w:name="_Ref36929078"/>
       <w:r>
         <w:rPr>
           <w:rFonts w:ascii="Times New Roman" w:hAnsi="Times New Roman" w:cs="Times New Roman"/>
@@ -8021,7 +8791,6 @@
       <w:r>
         <w:rPr>
           <w:rFonts w:ascii="Times New Roman" w:hAnsi="Times New Roman" w:cs="Times New Roman"/>
-          <w:noProof/>
           <w:sz w:val="24"/>
         </w:rPr>
         <w:t>5</w:t>
@@ -8033,13 +8802,41 @@
         </w:rPr>
         <w:fldChar w:fldCharType="end"/>
       </w:r>
-      <w:bookmarkEnd w:id="4"/>
-      <w:r>
-        <w:rPr>
-          <w:rFonts w:ascii="Times New Roman" w:hAnsi="Times New Roman" w:cs="Times New Roman"/>
-          <w:sz w:val="24"/>
-        </w:rPr>
-        <w:t>: the distance between first confirmed case and 5 percentile date.</w:t>
+      <w:bookmarkEnd w:id="7"/>
+      <w:r>
+        <w:rPr>
+          <w:rFonts w:ascii="Times New Roman" w:hAnsi="Times New Roman" w:cs="Times New Roman"/>
+          <w:sz w:val="24"/>
+        </w:rPr>
+        <w:t xml:space="preserve">: </w:t>
+      </w:r>
+      <w:r>
+        <w:rPr>
+          <w:rFonts w:ascii="Times New Roman" w:hAnsi="Times New Roman" w:cs="Times New Roman"/>
+          <w:sz w:val="24"/>
+        </w:rPr>
+        <w:t>Trend of t</w:t>
+      </w:r>
+      <w:r>
+        <w:rPr>
+          <w:rFonts w:ascii="Times New Roman" w:hAnsi="Times New Roman" w:cs="Times New Roman"/>
+          <w:sz w:val="24"/>
+        </w:rPr>
+        <w:t>he ratio of transit system with positive response interval</w:t>
+      </w:r>
+      <w:r>
+        <w:rPr>
+          <w:rFonts w:ascii="Times New Roman" w:hAnsi="Times New Roman" w:cs="Times New Roman"/>
+          <w:sz w:val="24"/>
+        </w:rPr>
+        <w:t xml:space="preserve"> </w:t>
+      </w:r>
+      <w:r>
+        <w:rPr>
+          <w:rFonts w:ascii="Times New Roman" w:hAnsi="Times New Roman" w:cs="Times New Roman"/>
+          <w:sz w:val="24"/>
+        </w:rPr>
+        <w:t>for different incubation lag</w:t>
       </w:r>
     </w:p>
     <w:p>
@@ -8049,20 +8846,6 @@
           <w:sz w:val="24"/>
         </w:rPr>
       </w:pPr>
-      <w:r>
-        <w:rPr>
-          <w:rFonts w:ascii="Times New Roman" w:hAnsi="Times New Roman" w:cs="Times New Roman"/>
-          <w:sz w:val="24"/>
-        </w:rPr>
-        <w:tab/>
-      </w:r>
-      <w:r>
-        <w:rPr>
-          <w:rFonts w:ascii="Times New Roman" w:hAnsi="Times New Roman" w:cs="Times New Roman"/>
-          <w:sz w:val="24"/>
-        </w:rPr>
-        <w:t xml:space="preserve"> </w:t>
-      </w:r>
     </w:p>
     <w:p>
       <w:pPr>
@@ -8071,20 +8854,14 @@
           <w:sz w:val="24"/>
         </w:rPr>
       </w:pPr>
-      <w:r>
-        <w:rPr>
-          <w:rFonts w:ascii="Times New Roman" w:hAnsi="Times New Roman" w:cs="Times New Roman"/>
-          <w:sz w:val="24"/>
-        </w:rPr>
-        <w:tab/>
-      </w:r>
-      <w:r>
-        <w:rPr>
-          <w:rFonts w:ascii="Times New Roman" w:hAnsi="Times New Roman" w:cs="Times New Roman"/>
-          <w:sz w:val="24"/>
-        </w:rPr>
-        <w:t xml:space="preserve"> </w:t>
-      </w:r>
+    </w:p>
+    <w:p>
+      <w:pPr>
+        <w:rPr>
+          <w:rFonts w:ascii="Times New Roman" w:hAnsi="Times New Roman" w:cs="Times New Roman" w:hint="eastAsia"/>
+          <w:sz w:val="24"/>
+        </w:rPr>
+      </w:pPr>
     </w:p>
     <w:p>
       <w:pPr>
@@ -8103,10 +8880,22 @@
           <w:rFonts w:ascii="Times New Roman" w:hAnsi="Times New Roman" w:cs="Times New Roman"/>
           <w:sz w:val="24"/>
         </w:rPr>
-        <w:t xml:space="preserve"> Daily pattern.</w:t>
-      </w:r>
-      <w:bookmarkStart w:id="5" w:name="_GoBack"/>
-      <w:bookmarkEnd w:id="5"/>
+        <w:t xml:space="preserve"> </w:t>
+      </w:r>
+      <w:r>
+        <w:rPr>
+          <w:rFonts w:ascii="Times New Roman" w:hAnsi="Times New Roman" w:cs="Times New Roman"/>
+          <w:sz w:val="24"/>
+        </w:rPr>
+        <w:t>Hourly</w:t>
+      </w:r>
+      <w:r>
+        <w:rPr>
+          <w:rFonts w:ascii="Times New Roman" w:hAnsi="Times New Roman" w:cs="Times New Roman"/>
+          <w:sz w:val="24"/>
+        </w:rPr>
+        <w:t xml:space="preserve"> pattern.</w:t>
+      </w:r>
     </w:p>
     <w:p>
       <w:pPr>
@@ -8115,6 +8904,28 @@
           <w:sz w:val="24"/>
         </w:rPr>
       </w:pPr>
+      <w:r>
+        <w:rPr>
+          <w:rFonts w:ascii="Times New Roman" w:hAnsi="Times New Roman" w:cs="Times New Roman"/>
+          <w:sz w:val="24"/>
+        </w:rPr>
+        <w:t>TBD.</w:t>
+      </w:r>
+    </w:p>
+    <w:p>
+      <w:pPr>
+        <w:rPr>
+          <w:rFonts w:ascii="Times New Roman" w:hAnsi="Times New Roman" w:cs="Times New Roman" w:hint="eastAsia"/>
+          <w:sz w:val="24"/>
+        </w:rPr>
+      </w:pPr>
+      <w:r>
+        <w:rPr>
+          <w:rFonts w:ascii="Times New Roman" w:hAnsi="Times New Roman" w:cs="Times New Roman"/>
+          <w:sz w:val="24"/>
+        </w:rPr>
+        <w:t>Need the raw data, or at least the ridership of each day.</w:t>
+      </w:r>
     </w:p>
     <w:sectPr>
       <w:pgSz w:w="12240" w:h="15840"/>
@@ -8157,18 +8968,148 @@
       </w:r>
     </w:p>
   </w:comment>
+  <w:comment w:id="4" w:author="Liu, Luyu" w:date="2020-04-04T22:59:00Z" w:initials="LL">
+    <w:p>
+      <w:pPr>
+        <w:pStyle w:val="CommentText"/>
+      </w:pPr>
+      <w:r>
+        <w:rPr>
+          <w:rStyle w:val="CommentReference"/>
+        </w:rPr>
+        <w:annotationRef/>
+      </w:r>
+      <w:r>
+        <w:t>Ohio seems like a small boat among the blood sea.</w:t>
+      </w:r>
+    </w:p>
+  </w:comment>
 </w:comments>
 </file>
 
 <file path=word/commentsExtended.xml><?xml version="1.0" encoding="utf-8"?>
 <w15:commentsEx xmlns:wpc="http://schemas.microsoft.com/office/word/2010/wordprocessingCanvas" xmlns:cx="http://schemas.microsoft.com/office/drawing/2014/chartex" xmlns:cx1="http://schemas.microsoft.com/office/drawing/2015/9/8/chartex" xmlns:mc="http://schemas.openxmlformats.org/markup-compatibility/2006" xmlns:o="urn:schemas-microsoft-com:office:office" xmlns:r="http://schemas.openxmlformats.org/officeDocument/2006/relationships" xmlns:m="http://schemas.openxmlformats.org/officeDocument/2006/math" xmlns:v="urn:schemas-microsoft-com:vml" xmlns:wp14="http://schemas.microsoft.com/office/word/2010/wordprocessingDrawing" xmlns:wp="http://schemas.openxmlformats.org/drawingml/2006/wordprocessingDrawing" xmlns:w10="urn:schemas-microsoft-com:office:word" xmlns:w="http://schemas.openxmlformats.org/wordprocessingml/2006/main" xmlns:w14="http://schemas.microsoft.com/office/word/2010/wordml" xmlns:w15="http://schemas.microsoft.com/office/word/2012/wordml" xmlns:w16se="http://schemas.microsoft.com/office/word/2015/wordml/symex" xmlns:wpg="http://schemas.microsoft.com/office/word/2010/wordprocessingGroup" xmlns:wpi="http://schemas.microsoft.com/office/word/2010/wordprocessingInk" xmlns:wne="http://schemas.microsoft.com/office/word/2006/wordml" xmlns:wps="http://schemas.microsoft.com/office/word/2010/wordprocessingShape" mc:Ignorable="w14 w15 w16se wp14">
   <w15:commentEx w15:paraId="3C0BB3A4" w15:done="0"/>
+  <w15:commentEx w15:paraId="5125CEE9" w15:done="0"/>
 </w15:commentsEx>
 </file>
 
 <file path=word/numbering.xml><?xml version="1.0" encoding="utf-8"?>
 <w:numbering xmlns:wpc="http://schemas.microsoft.com/office/word/2010/wordprocessingCanvas" xmlns:cx="http://schemas.microsoft.com/office/drawing/2014/chartex" xmlns:cx1="http://schemas.microsoft.com/office/drawing/2015/9/8/chartex" xmlns:mc="http://schemas.openxmlformats.org/markup-compatibility/2006" xmlns:o="urn:schemas-microsoft-com:office:office" xmlns:r="http://schemas.openxmlformats.org/officeDocument/2006/relationships" xmlns:m="http://schemas.openxmlformats.org/officeDocument/2006/math" xmlns:v="urn:schemas-microsoft-com:vml" xmlns:wp14="http://schemas.microsoft.com/office/word/2010/wordprocessingDrawing" xmlns:wp="http://schemas.openxmlformats.org/drawingml/2006/wordprocessingDrawing" xmlns:w10="urn:schemas-microsoft-com:office:word" xmlns:w="http://schemas.openxmlformats.org/wordprocessingml/2006/main" xmlns:w14="http://schemas.microsoft.com/office/word/2010/wordml" xmlns:w15="http://schemas.microsoft.com/office/word/2012/wordml" xmlns:w16se="http://schemas.microsoft.com/office/word/2015/wordml/symex" xmlns:wpg="http://schemas.microsoft.com/office/word/2010/wordprocessingGroup" xmlns:wpi="http://schemas.microsoft.com/office/word/2010/wordprocessingInk" xmlns:wne="http://schemas.microsoft.com/office/word/2006/wordml" xmlns:wps="http://schemas.microsoft.com/office/word/2010/wordprocessingShape" mc:Ignorable="w14 w15 w16se wp14">
   <w:abstractNum w:abstractNumId="0" w15:restartNumberingAfterBreak="0">
+    <w:nsid w:val="10163CC2"/>
+    <w:multiLevelType w:val="hybridMultilevel"/>
+    <w:tmpl w:val="5A34DC22"/>
+    <w:lvl w:ilvl="0" w:tplc="04090001">
+      <w:start w:val="1"/>
+      <w:numFmt w:val="bullet"/>
+      <w:lvlText w:val=""/>
+      <w:lvlJc w:val="left"/>
+      <w:pPr>
+        <w:ind w:left="360" w:hanging="360"/>
+      </w:pPr>
+      <w:rPr>
+        <w:rFonts w:ascii="Symbol" w:hAnsi="Symbol" w:hint="default"/>
+      </w:rPr>
+    </w:lvl>
+    <w:lvl w:ilvl="1" w:tplc="04090003" w:tentative="1">
+      <w:start w:val="1"/>
+      <w:numFmt w:val="bullet"/>
+      <w:lvlText w:val="o"/>
+      <w:lvlJc w:val="left"/>
+      <w:pPr>
+        <w:ind w:left="1080" w:hanging="360"/>
+      </w:pPr>
+      <w:rPr>
+        <w:rFonts w:ascii="Courier New" w:hAnsi="Courier New" w:cs="Courier New" w:hint="default"/>
+      </w:rPr>
+    </w:lvl>
+    <w:lvl w:ilvl="2" w:tplc="04090005" w:tentative="1">
+      <w:start w:val="1"/>
+      <w:numFmt w:val="bullet"/>
+      <w:lvlText w:val=""/>
+      <w:lvlJc w:val="left"/>
+      <w:pPr>
+        <w:ind w:left="1800" w:hanging="360"/>
+      </w:pPr>
+      <w:rPr>
+        <w:rFonts w:ascii="Wingdings" w:hAnsi="Wingdings" w:hint="default"/>
+      </w:rPr>
+    </w:lvl>
+    <w:lvl w:ilvl="3" w:tplc="04090001" w:tentative="1">
+      <w:start w:val="1"/>
+      <w:numFmt w:val="bullet"/>
+      <w:lvlText w:val=""/>
+      <w:lvlJc w:val="left"/>
+      <w:pPr>
+        <w:ind w:left="2520" w:hanging="360"/>
+      </w:pPr>
+      <w:rPr>
+        <w:rFonts w:ascii="Symbol" w:hAnsi="Symbol" w:hint="default"/>
+      </w:rPr>
+    </w:lvl>
+    <w:lvl w:ilvl="4" w:tplc="04090003" w:tentative="1">
+      <w:start w:val="1"/>
+      <w:numFmt w:val="bullet"/>
+      <w:lvlText w:val="o"/>
+      <w:lvlJc w:val="left"/>
+      <w:pPr>
+        <w:ind w:left="3240" w:hanging="360"/>
+      </w:pPr>
+      <w:rPr>
+        <w:rFonts w:ascii="Courier New" w:hAnsi="Courier New" w:cs="Courier New" w:hint="default"/>
+      </w:rPr>
+    </w:lvl>
+    <w:lvl w:ilvl="5" w:tplc="04090005" w:tentative="1">
+      <w:start w:val="1"/>
+      <w:numFmt w:val="bullet"/>
+      <w:lvlText w:val=""/>
+      <w:lvlJc w:val="left"/>
+      <w:pPr>
+        <w:ind w:left="3960" w:hanging="360"/>
+      </w:pPr>
+      <w:rPr>
+        <w:rFonts w:ascii="Wingdings" w:hAnsi="Wingdings" w:hint="default"/>
+      </w:rPr>
+    </w:lvl>
+    <w:lvl w:ilvl="6" w:tplc="04090001" w:tentative="1">
+      <w:start w:val="1"/>
+      <w:numFmt w:val="bullet"/>
+      <w:lvlText w:val=""/>
+      <w:lvlJc w:val="left"/>
+      <w:pPr>
+        <w:ind w:left="4680" w:hanging="360"/>
+      </w:pPr>
+      <w:rPr>
+        <w:rFonts w:ascii="Symbol" w:hAnsi="Symbol" w:hint="default"/>
+      </w:rPr>
+    </w:lvl>
+    <w:lvl w:ilvl="7" w:tplc="04090003" w:tentative="1">
+      <w:start w:val="1"/>
+      <w:numFmt w:val="bullet"/>
+      <w:lvlText w:val="o"/>
+      <w:lvlJc w:val="left"/>
+      <w:pPr>
+        <w:ind w:left="5400" w:hanging="360"/>
+      </w:pPr>
+      <w:rPr>
+        <w:rFonts w:ascii="Courier New" w:hAnsi="Courier New" w:cs="Courier New" w:hint="default"/>
+      </w:rPr>
+    </w:lvl>
+    <w:lvl w:ilvl="8" w:tplc="04090005" w:tentative="1">
+      <w:start w:val="1"/>
+      <w:numFmt w:val="bullet"/>
+      <w:lvlText w:val=""/>
+      <w:lvlJc w:val="left"/>
+      <w:pPr>
+        <w:ind w:left="6120" w:hanging="360"/>
+      </w:pPr>
+      <w:rPr>
+        <w:rFonts w:ascii="Wingdings" w:hAnsi="Wingdings" w:hint="default"/>
+      </w:rPr>
+    </w:lvl>
+  </w:abstractNum>
+  <w:abstractNum w:abstractNumId="1" w15:restartNumberingAfterBreak="0">
     <w:nsid w:val="41BD3019"/>
     <w:multiLevelType w:val="hybridMultilevel"/>
     <w:tmpl w:val="32346B2A"/>
@@ -8257,7 +9198,7 @@
       </w:pPr>
     </w:lvl>
   </w:abstractNum>
-  <w:abstractNum w:abstractNumId="1" w15:restartNumberingAfterBreak="0">
+  <w:abstractNum w:abstractNumId="2" w15:restartNumberingAfterBreak="0">
     <w:nsid w:val="73A84272"/>
     <w:multiLevelType w:val="multilevel"/>
     <w:tmpl w:val="BE56766E"/>
@@ -8379,10 +9320,13 @@
     </w:lvl>
   </w:abstractNum>
   <w:num w:numId="1">
-    <w:abstractNumId w:val="0"/>
+    <w:abstractNumId w:val="1"/>
   </w:num>
   <w:num w:numId="2">
-    <w:abstractNumId w:val="1"/>
+    <w:abstractNumId w:val="2"/>
+  </w:num>
+  <w:num w:numId="3">
+    <w:abstractNumId w:val="0"/>
   </w:num>
 </w:numbering>
 </file>
@@ -8958,6 +9902,1156 @@
 </w:styles>
 </file>
 
+<file path=word/charts/chart1.xml><?xml version="1.0" encoding="utf-8"?>
+<c:chartSpace xmlns:c="http://schemas.openxmlformats.org/drawingml/2006/chart" xmlns:a="http://schemas.openxmlformats.org/drawingml/2006/main" xmlns:r="http://schemas.openxmlformats.org/officeDocument/2006/relationships" xmlns:c16r2="http://schemas.microsoft.com/office/drawing/2015/06/chart">
+  <c:date1904 val="0"/>
+  <c:lang val="en-US"/>
+  <c:roundedCorners val="0"/>
+  <mc:AlternateContent xmlns:mc="http://schemas.openxmlformats.org/markup-compatibility/2006">
+    <mc:Choice xmlns:c14="http://schemas.microsoft.com/office/drawing/2007/8/2/chart" Requires="c14">
+      <c14:style val="102"/>
+    </mc:Choice>
+    <mc:Fallback>
+      <c:style val="2"/>
+    </mc:Fallback>
+  </mc:AlternateContent>
+  <c:chart>
+    <c:autoTitleDeleted val="1"/>
+    <c:plotArea>
+      <c:layout>
+        <c:manualLayout>
+          <c:layoutTarget val="inner"/>
+          <c:xMode val="edge"/>
+          <c:yMode val="edge"/>
+          <c:x val="0.13311545191466451"/>
+          <c:y val="3.9790280452231604E-2"/>
+          <c:w val="0.84779981829194428"/>
+          <c:h val="0.68056918332524541"/>
+        </c:manualLayout>
+      </c:layout>
+      <c:lineChart>
+        <c:grouping val="standard"/>
+        <c:varyColors val="0"/>
+        <c:ser>
+          <c:idx val="0"/>
+          <c:order val="0"/>
+          <c:tx>
+            <c:strRef>
+              <c:f>Sheet1!$C$1</c:f>
+              <c:strCache>
+                <c:ptCount val="1"/>
+                <c:pt idx="0">
+                  <c:v>percent of transit systems with positive response from divergent point</c:v>
+                </c:pt>
+              </c:strCache>
+            </c:strRef>
+          </c:tx>
+          <c:spPr>
+            <a:ln w="28575" cap="rnd">
+              <a:solidFill>
+                <a:schemeClr val="accent1"/>
+              </a:solidFill>
+              <a:round/>
+            </a:ln>
+            <a:effectLst/>
+          </c:spPr>
+          <c:marker>
+            <c:symbol val="none"/>
+          </c:marker>
+          <c:cat>
+            <c:numRef>
+              <c:f>Sheet1!$A$2:$A$16</c:f>
+              <c:numCache>
+                <c:formatCode>General</c:formatCode>
+                <c:ptCount val="15"/>
+                <c:pt idx="0">
+                  <c:v>0</c:v>
+                </c:pt>
+                <c:pt idx="1">
+                  <c:v>1</c:v>
+                </c:pt>
+                <c:pt idx="2">
+                  <c:v>2</c:v>
+                </c:pt>
+                <c:pt idx="3">
+                  <c:v>3</c:v>
+                </c:pt>
+                <c:pt idx="4">
+                  <c:v>4</c:v>
+                </c:pt>
+                <c:pt idx="5">
+                  <c:v>5</c:v>
+                </c:pt>
+                <c:pt idx="6">
+                  <c:v>6</c:v>
+                </c:pt>
+                <c:pt idx="7">
+                  <c:v>7</c:v>
+                </c:pt>
+                <c:pt idx="8">
+                  <c:v>8</c:v>
+                </c:pt>
+                <c:pt idx="9">
+                  <c:v>9</c:v>
+                </c:pt>
+                <c:pt idx="10">
+                  <c:v>10</c:v>
+                </c:pt>
+                <c:pt idx="11">
+                  <c:v>11</c:v>
+                </c:pt>
+                <c:pt idx="12">
+                  <c:v>12</c:v>
+                </c:pt>
+                <c:pt idx="13">
+                  <c:v>13</c:v>
+                </c:pt>
+                <c:pt idx="14">
+                  <c:v>14</c:v>
+                </c:pt>
+              </c:numCache>
+            </c:numRef>
+          </c:cat>
+          <c:val>
+            <c:numRef>
+              <c:f>Sheet1!$C$2:$C$16</c:f>
+              <c:numCache>
+                <c:formatCode>0.00%</c:formatCode>
+                <c:ptCount val="15"/>
+                <c:pt idx="0">
+                  <c:v>0.54867256637168105</c:v>
+                </c:pt>
+                <c:pt idx="1">
+                  <c:v>0.50442477876106195</c:v>
+                </c:pt>
+                <c:pt idx="2">
+                  <c:v>0.42477876106194601</c:v>
+                </c:pt>
+                <c:pt idx="3">
+                  <c:v>0.35398230088495503</c:v>
+                </c:pt>
+                <c:pt idx="4">
+                  <c:v>0.28318584070796399</c:v>
+                </c:pt>
+                <c:pt idx="5">
+                  <c:v>0.238938053097345</c:v>
+                </c:pt>
+                <c:pt idx="6">
+                  <c:v>0.212389380530973</c:v>
+                </c:pt>
+                <c:pt idx="7">
+                  <c:v>0.17699115044247701</c:v>
+                </c:pt>
+                <c:pt idx="8">
+                  <c:v>0.15044247787610601</c:v>
+                </c:pt>
+                <c:pt idx="9">
+                  <c:v>0.123893805309734</c:v>
+                </c:pt>
+                <c:pt idx="10">
+                  <c:v>7.9646017699115002E-2</c:v>
+                </c:pt>
+                <c:pt idx="11">
+                  <c:v>7.9646017699115002E-2</c:v>
+                </c:pt>
+                <c:pt idx="12">
+                  <c:v>7.9646017699115002E-2</c:v>
+                </c:pt>
+                <c:pt idx="13">
+                  <c:v>6.19469026548672E-2</c:v>
+                </c:pt>
+                <c:pt idx="14">
+                  <c:v>5.30973451327433E-2</c:v>
+                </c:pt>
+              </c:numCache>
+            </c:numRef>
+          </c:val>
+          <c:smooth val="0"/>
+          <c:extLst>
+            <c:ext xmlns:c16="http://schemas.microsoft.com/office/drawing/2014/chart" uri="{C3380CC4-5D6E-409C-BE32-E72D297353CC}">
+              <c16:uniqueId val="{00000000-5697-405E-9D0E-71F6B45ABD98}"/>
+            </c:ext>
+          </c:extLst>
+        </c:ser>
+        <c:ser>
+          <c:idx val="1"/>
+          <c:order val="1"/>
+          <c:tx>
+            <c:strRef>
+              <c:f>Sheet1!$F$1</c:f>
+              <c:strCache>
+                <c:ptCount val="1"/>
+                <c:pt idx="0">
+                  <c:v>percent of transit systems with positive response from convergent point</c:v>
+                </c:pt>
+              </c:strCache>
+            </c:strRef>
+          </c:tx>
+          <c:spPr>
+            <a:ln w="28575" cap="rnd">
+              <a:solidFill>
+                <a:schemeClr val="accent2"/>
+              </a:solidFill>
+              <a:round/>
+            </a:ln>
+            <a:effectLst/>
+          </c:spPr>
+          <c:marker>
+            <c:symbol val="none"/>
+          </c:marker>
+          <c:val>
+            <c:numRef>
+              <c:f>Sheet1!$F$2:$F$16</c:f>
+              <c:numCache>
+                <c:formatCode>0.00%</c:formatCode>
+                <c:ptCount val="15"/>
+                <c:pt idx="0">
+                  <c:v>1.7699115044247701E-2</c:v>
+                </c:pt>
+                <c:pt idx="1">
+                  <c:v>1.7699115044247701E-2</c:v>
+                </c:pt>
+                <c:pt idx="2">
+                  <c:v>8.8495575221238902E-3</c:v>
+                </c:pt>
+                <c:pt idx="3">
+                  <c:v>0</c:v>
+                </c:pt>
+                <c:pt idx="4">
+                  <c:v>0</c:v>
+                </c:pt>
+                <c:pt idx="5">
+                  <c:v>0</c:v>
+                </c:pt>
+                <c:pt idx="6">
+                  <c:v>0</c:v>
+                </c:pt>
+                <c:pt idx="7">
+                  <c:v>0</c:v>
+                </c:pt>
+                <c:pt idx="8">
+                  <c:v>0</c:v>
+                </c:pt>
+                <c:pt idx="9">
+                  <c:v>0</c:v>
+                </c:pt>
+                <c:pt idx="10">
+                  <c:v>0</c:v>
+                </c:pt>
+                <c:pt idx="11">
+                  <c:v>0</c:v>
+                </c:pt>
+                <c:pt idx="12">
+                  <c:v>0</c:v>
+                </c:pt>
+                <c:pt idx="13">
+                  <c:v>0</c:v>
+                </c:pt>
+                <c:pt idx="14">
+                  <c:v>0</c:v>
+                </c:pt>
+              </c:numCache>
+            </c:numRef>
+          </c:val>
+          <c:smooth val="0"/>
+          <c:extLst>
+            <c:ext xmlns:c16="http://schemas.microsoft.com/office/drawing/2014/chart" uri="{C3380CC4-5D6E-409C-BE32-E72D297353CC}">
+              <c16:uniqueId val="{00000001-5697-405E-9D0E-71F6B45ABD98}"/>
+            </c:ext>
+          </c:extLst>
+        </c:ser>
+        <c:dLbls>
+          <c:showLegendKey val="0"/>
+          <c:showVal val="0"/>
+          <c:showCatName val="0"/>
+          <c:showSerName val="0"/>
+          <c:showPercent val="0"/>
+          <c:showBubbleSize val="0"/>
+        </c:dLbls>
+        <c:smooth val="0"/>
+        <c:axId val="1228624735"/>
+        <c:axId val="1228640127"/>
+      </c:lineChart>
+      <c:catAx>
+        <c:axId val="1228624735"/>
+        <c:scaling>
+          <c:orientation val="minMax"/>
+        </c:scaling>
+        <c:delete val="0"/>
+        <c:axPos val="b"/>
+        <c:title>
+          <c:tx>
+            <c:rich>
+              <a:bodyPr rot="0" spcFirstLastPara="1" vertOverflow="ellipsis" vert="horz" wrap="square" anchor="ctr" anchorCtr="1"/>
+              <a:lstStyle/>
+              <a:p>
+                <a:pPr>
+                  <a:defRPr sz="1000" b="0" i="0" u="none" strike="noStrike" kern="1200" baseline="0">
+                    <a:solidFill>
+                      <a:schemeClr val="tx1">
+                        <a:lumMod val="65000"/>
+                        <a:lumOff val="35000"/>
+                      </a:schemeClr>
+                    </a:solidFill>
+                    <a:latin typeface="+mn-lt"/>
+                    <a:ea typeface="+mn-ea"/>
+                    <a:cs typeface="+mn-cs"/>
+                  </a:defRPr>
+                </a:pPr>
+                <a:r>
+                  <a:rPr lang="en-US" sz="1000"/>
+                  <a:t>Incubation Lag</a:t>
+                </a:r>
+              </a:p>
+            </c:rich>
+          </c:tx>
+          <c:layout>
+            <c:manualLayout>
+              <c:xMode val="edge"/>
+              <c:yMode val="edge"/>
+              <c:x val="0.42501632007537526"/>
+              <c:y val="0.8090167655484416"/>
+            </c:manualLayout>
+          </c:layout>
+          <c:overlay val="0"/>
+          <c:spPr>
+            <a:noFill/>
+            <a:ln>
+              <a:noFill/>
+            </a:ln>
+            <a:effectLst/>
+          </c:spPr>
+          <c:txPr>
+            <a:bodyPr rot="0" spcFirstLastPara="1" vertOverflow="ellipsis" vert="horz" wrap="square" anchor="ctr" anchorCtr="1"/>
+            <a:lstStyle/>
+            <a:p>
+              <a:pPr>
+                <a:defRPr sz="1000" b="0" i="0" u="none" strike="noStrike" kern="1200" baseline="0">
+                  <a:solidFill>
+                    <a:schemeClr val="tx1">
+                      <a:lumMod val="65000"/>
+                      <a:lumOff val="35000"/>
+                    </a:schemeClr>
+                  </a:solidFill>
+                  <a:latin typeface="+mn-lt"/>
+                  <a:ea typeface="+mn-ea"/>
+                  <a:cs typeface="+mn-cs"/>
+                </a:defRPr>
+              </a:pPr>
+              <a:endParaRPr lang="en-US"/>
+            </a:p>
+          </c:txPr>
+        </c:title>
+        <c:numFmt formatCode="General" sourceLinked="1"/>
+        <c:majorTickMark val="none"/>
+        <c:minorTickMark val="none"/>
+        <c:tickLblPos val="nextTo"/>
+        <c:spPr>
+          <a:noFill/>
+          <a:ln w="9525" cap="flat" cmpd="sng" algn="ctr">
+            <a:solidFill>
+              <a:schemeClr val="tx1">
+                <a:lumMod val="15000"/>
+                <a:lumOff val="85000"/>
+              </a:schemeClr>
+            </a:solidFill>
+            <a:round/>
+          </a:ln>
+          <a:effectLst/>
+        </c:spPr>
+        <c:txPr>
+          <a:bodyPr rot="-60000000" spcFirstLastPara="1" vertOverflow="ellipsis" vert="horz" wrap="square" anchor="ctr" anchorCtr="1"/>
+          <a:lstStyle/>
+          <a:p>
+            <a:pPr>
+              <a:defRPr sz="1200" b="0" i="0" u="none" strike="noStrike" kern="1200" baseline="0">
+                <a:solidFill>
+                  <a:schemeClr val="tx1">
+                    <a:lumMod val="65000"/>
+                    <a:lumOff val="35000"/>
+                  </a:schemeClr>
+                </a:solidFill>
+                <a:latin typeface="+mn-lt"/>
+                <a:ea typeface="+mn-ea"/>
+                <a:cs typeface="+mn-cs"/>
+              </a:defRPr>
+            </a:pPr>
+            <a:endParaRPr lang="en-US"/>
+          </a:p>
+        </c:txPr>
+        <c:crossAx val="1228640127"/>
+        <c:crosses val="autoZero"/>
+        <c:auto val="1"/>
+        <c:lblAlgn val="ctr"/>
+        <c:lblOffset val="100"/>
+        <c:noMultiLvlLbl val="0"/>
+      </c:catAx>
+      <c:valAx>
+        <c:axId val="1228640127"/>
+        <c:scaling>
+          <c:orientation val="minMax"/>
+          <c:max val="0.60000000000000009"/>
+          <c:min val="0"/>
+        </c:scaling>
+        <c:delete val="0"/>
+        <c:axPos val="l"/>
+        <c:majorGridlines>
+          <c:spPr>
+            <a:ln w="9525" cap="flat" cmpd="sng" algn="ctr">
+              <a:solidFill>
+                <a:schemeClr val="tx1">
+                  <a:lumMod val="15000"/>
+                  <a:lumOff val="85000"/>
+                </a:schemeClr>
+              </a:solidFill>
+              <a:round/>
+            </a:ln>
+            <a:effectLst/>
+          </c:spPr>
+        </c:majorGridlines>
+        <c:title>
+          <c:tx>
+            <c:rich>
+              <a:bodyPr rot="-5400000" spcFirstLastPara="1" vertOverflow="ellipsis" vert="horz" wrap="square" anchor="ctr" anchorCtr="1"/>
+              <a:lstStyle/>
+              <a:p>
+                <a:pPr>
+                  <a:defRPr sz="1200" b="0" i="0" u="none" strike="noStrike" kern="1200" baseline="0">
+                    <a:solidFill>
+                      <a:schemeClr val="tx1">
+                        <a:lumMod val="65000"/>
+                        <a:lumOff val="35000"/>
+                      </a:schemeClr>
+                    </a:solidFill>
+                    <a:latin typeface="+mn-lt"/>
+                    <a:ea typeface="+mn-ea"/>
+                    <a:cs typeface="+mn-cs"/>
+                  </a:defRPr>
+                </a:pPr>
+                <a:r>
+                  <a:rPr lang="en-US" sz="1000" b="0" i="0" baseline="0">
+                    <a:effectLst/>
+                  </a:rPr>
+                  <a:t>Ratio of systems with positive reposne interval </a:t>
+                </a:r>
+                <a:endParaRPr lang="en-US" sz="700">
+                  <a:effectLst/>
+                </a:endParaRPr>
+              </a:p>
+            </c:rich>
+          </c:tx>
+          <c:layout>
+            <c:manualLayout>
+              <c:xMode val="edge"/>
+              <c:yMode val="edge"/>
+              <c:x val="2.0819777367727131E-2"/>
+              <c:y val="9.7901660597510057E-2"/>
+            </c:manualLayout>
+          </c:layout>
+          <c:overlay val="0"/>
+          <c:spPr>
+            <a:noFill/>
+            <a:ln>
+              <a:noFill/>
+            </a:ln>
+            <a:effectLst/>
+          </c:spPr>
+          <c:txPr>
+            <a:bodyPr rot="-5400000" spcFirstLastPara="1" vertOverflow="ellipsis" vert="horz" wrap="square" anchor="ctr" anchorCtr="1"/>
+            <a:lstStyle/>
+            <a:p>
+              <a:pPr>
+                <a:defRPr sz="1200" b="0" i="0" u="none" strike="noStrike" kern="1200" baseline="0">
+                  <a:solidFill>
+                    <a:schemeClr val="tx1">
+                      <a:lumMod val="65000"/>
+                      <a:lumOff val="35000"/>
+                    </a:schemeClr>
+                  </a:solidFill>
+                  <a:latin typeface="+mn-lt"/>
+                  <a:ea typeface="+mn-ea"/>
+                  <a:cs typeface="+mn-cs"/>
+                </a:defRPr>
+              </a:pPr>
+              <a:endParaRPr lang="en-US"/>
+            </a:p>
+          </c:txPr>
+        </c:title>
+        <c:numFmt formatCode="0%" sourceLinked="0"/>
+        <c:majorTickMark val="none"/>
+        <c:minorTickMark val="none"/>
+        <c:tickLblPos val="nextTo"/>
+        <c:spPr>
+          <a:noFill/>
+          <a:ln>
+            <a:noFill/>
+          </a:ln>
+          <a:effectLst/>
+        </c:spPr>
+        <c:txPr>
+          <a:bodyPr rot="-60000000" spcFirstLastPara="1" vertOverflow="ellipsis" vert="horz" wrap="square" anchor="ctr" anchorCtr="1"/>
+          <a:lstStyle/>
+          <a:p>
+            <a:pPr>
+              <a:defRPr sz="1200" b="0" i="0" u="none" strike="noStrike" kern="1200" baseline="0">
+                <a:solidFill>
+                  <a:schemeClr val="tx1">
+                    <a:lumMod val="65000"/>
+                    <a:lumOff val="35000"/>
+                  </a:schemeClr>
+                </a:solidFill>
+                <a:latin typeface="+mn-lt"/>
+                <a:ea typeface="+mn-ea"/>
+                <a:cs typeface="+mn-cs"/>
+              </a:defRPr>
+            </a:pPr>
+            <a:endParaRPr lang="en-US"/>
+          </a:p>
+        </c:txPr>
+        <c:crossAx val="1228624735"/>
+        <c:crosses val="autoZero"/>
+        <c:crossBetween val="between"/>
+      </c:valAx>
+      <c:spPr>
+        <a:noFill/>
+        <a:ln>
+          <a:noFill/>
+        </a:ln>
+        <a:effectLst/>
+      </c:spPr>
+    </c:plotArea>
+    <c:legend>
+      <c:legendPos val="b"/>
+      <c:layout>
+        <c:manualLayout>
+          <c:xMode val="edge"/>
+          <c:yMode val="edge"/>
+          <c:x val="9.0253188438247575E-2"/>
+          <c:y val="0.8749558000165234"/>
+          <c:w val="0.81030531292090424"/>
+          <c:h val="0.12366081358474258"/>
+        </c:manualLayout>
+      </c:layout>
+      <c:overlay val="0"/>
+      <c:spPr>
+        <a:noFill/>
+        <a:ln>
+          <a:noFill/>
+        </a:ln>
+        <a:effectLst/>
+      </c:spPr>
+      <c:txPr>
+        <a:bodyPr rot="0" spcFirstLastPara="1" vertOverflow="ellipsis" vert="horz" wrap="square" anchor="ctr" anchorCtr="1"/>
+        <a:lstStyle/>
+        <a:p>
+          <a:pPr>
+            <a:defRPr sz="1000" b="0" i="0" u="none" strike="noStrike" kern="1200" baseline="0">
+              <a:solidFill>
+                <a:schemeClr val="tx1">
+                  <a:lumMod val="65000"/>
+                  <a:lumOff val="35000"/>
+                </a:schemeClr>
+              </a:solidFill>
+              <a:latin typeface="+mn-lt"/>
+              <a:ea typeface="+mn-ea"/>
+              <a:cs typeface="+mn-cs"/>
+            </a:defRPr>
+          </a:pPr>
+          <a:endParaRPr lang="en-US"/>
+        </a:p>
+      </c:txPr>
+    </c:legend>
+    <c:plotVisOnly val="1"/>
+    <c:dispBlanksAs val="gap"/>
+    <c:showDLblsOverMax val="0"/>
+  </c:chart>
+  <c:spPr>
+    <a:solidFill>
+      <a:schemeClr val="bg1"/>
+    </a:solidFill>
+    <a:ln w="9525" cap="flat" cmpd="sng" algn="ctr">
+      <a:solidFill>
+        <a:schemeClr val="tx1">
+          <a:lumMod val="15000"/>
+          <a:lumOff val="85000"/>
+        </a:schemeClr>
+      </a:solidFill>
+      <a:round/>
+    </a:ln>
+    <a:effectLst/>
+  </c:spPr>
+  <c:txPr>
+    <a:bodyPr/>
+    <a:lstStyle/>
+    <a:p>
+      <a:pPr>
+        <a:defRPr sz="1200"/>
+      </a:pPr>
+      <a:endParaRPr lang="en-US"/>
+    </a:p>
+  </c:txPr>
+  <c:externalData r:id="rId3">
+    <c:autoUpdate val="0"/>
+  </c:externalData>
+</c:chartSpace>
+</file>
+
+<file path=word/charts/colors1.xml><?xml version="1.0" encoding="utf-8"?>
+<cs:colorStyle xmlns:cs="http://schemas.microsoft.com/office/drawing/2012/chartStyle" xmlns:a="http://schemas.openxmlformats.org/drawingml/2006/main" meth="cycle" id="10">
+  <a:schemeClr val="accent1"/>
+  <a:schemeClr val="accent2"/>
+  <a:schemeClr val="accent3"/>
+  <a:schemeClr val="accent4"/>
+  <a:schemeClr val="accent5"/>
+  <a:schemeClr val="accent6"/>
+  <cs:variation/>
+  <cs:variation>
+    <a:lumMod val="60000"/>
+  </cs:variation>
+  <cs:variation>
+    <a:lumMod val="80000"/>
+    <a:lumOff val="20000"/>
+  </cs:variation>
+  <cs:variation>
+    <a:lumMod val="80000"/>
+  </cs:variation>
+  <cs:variation>
+    <a:lumMod val="60000"/>
+    <a:lumOff val="40000"/>
+  </cs:variation>
+  <cs:variation>
+    <a:lumMod val="50000"/>
+  </cs:variation>
+  <cs:variation>
+    <a:lumMod val="70000"/>
+    <a:lumOff val="30000"/>
+  </cs:variation>
+  <cs:variation>
+    <a:lumMod val="70000"/>
+  </cs:variation>
+  <cs:variation>
+    <a:lumMod val="50000"/>
+    <a:lumOff val="50000"/>
+  </cs:variation>
+</cs:colorStyle>
+</file>
+
+<file path=word/charts/style1.xml><?xml version="1.0" encoding="utf-8"?>
+<cs:chartStyle xmlns:cs="http://schemas.microsoft.com/office/drawing/2012/chartStyle" xmlns:a="http://schemas.openxmlformats.org/drawingml/2006/main" id="227">
+  <cs:axisTitle>
+    <cs:lnRef idx="0"/>
+    <cs:fillRef idx="0"/>
+    <cs:effectRef idx="0"/>
+    <cs:fontRef idx="minor">
+      <a:schemeClr val="tx1">
+        <a:lumMod val="65000"/>
+        <a:lumOff val="35000"/>
+      </a:schemeClr>
+    </cs:fontRef>
+    <cs:defRPr sz="1000" kern="1200"/>
+  </cs:axisTitle>
+  <cs:categoryAxis>
+    <cs:lnRef idx="0"/>
+    <cs:fillRef idx="0"/>
+    <cs:effectRef idx="0"/>
+    <cs:fontRef idx="minor">
+      <a:schemeClr val="tx1">
+        <a:lumMod val="65000"/>
+        <a:lumOff val="35000"/>
+      </a:schemeClr>
+    </cs:fontRef>
+    <cs:spPr>
+      <a:ln w="9525" cap="flat" cmpd="sng" algn="ctr">
+        <a:solidFill>
+          <a:schemeClr val="tx1">
+            <a:lumMod val="15000"/>
+            <a:lumOff val="85000"/>
+          </a:schemeClr>
+        </a:solidFill>
+        <a:round/>
+      </a:ln>
+    </cs:spPr>
+    <cs:defRPr sz="900" kern="1200"/>
+  </cs:categoryAxis>
+  <cs:chartArea mods="allowNoFillOverride allowNoLineOverride">
+    <cs:lnRef idx="0"/>
+    <cs:fillRef idx="0"/>
+    <cs:effectRef idx="0"/>
+    <cs:fontRef idx="minor">
+      <a:schemeClr val="tx1"/>
+    </cs:fontRef>
+    <cs:spPr>
+      <a:solidFill>
+        <a:schemeClr val="bg1"/>
+      </a:solidFill>
+      <a:ln w="9525" cap="flat" cmpd="sng" algn="ctr">
+        <a:solidFill>
+          <a:schemeClr val="tx1">
+            <a:lumMod val="15000"/>
+            <a:lumOff val="85000"/>
+          </a:schemeClr>
+        </a:solidFill>
+        <a:round/>
+      </a:ln>
+    </cs:spPr>
+    <cs:defRPr sz="1000" kern="1200"/>
+  </cs:chartArea>
+  <cs:dataLabel>
+    <cs:lnRef idx="0"/>
+    <cs:fillRef idx="0"/>
+    <cs:effectRef idx="0"/>
+    <cs:fontRef idx="minor">
+      <a:schemeClr val="tx1">
+        <a:lumMod val="75000"/>
+        <a:lumOff val="25000"/>
+      </a:schemeClr>
+    </cs:fontRef>
+    <cs:defRPr sz="900" kern="1200"/>
+  </cs:dataLabel>
+  <cs:dataLabelCallout>
+    <cs:lnRef idx="0"/>
+    <cs:fillRef idx="0"/>
+    <cs:effectRef idx="0"/>
+    <cs:fontRef idx="minor">
+      <a:schemeClr val="dk1">
+        <a:lumMod val="65000"/>
+        <a:lumOff val="35000"/>
+      </a:schemeClr>
+    </cs:fontRef>
+    <cs:spPr>
+      <a:solidFill>
+        <a:schemeClr val="lt1"/>
+      </a:solidFill>
+      <a:ln>
+        <a:solidFill>
+          <a:schemeClr val="dk1">
+            <a:lumMod val="25000"/>
+            <a:lumOff val="75000"/>
+          </a:schemeClr>
+        </a:solidFill>
+      </a:ln>
+    </cs:spPr>
+    <cs:defRPr sz="900" kern="1200"/>
+    <cs:bodyPr rot="0" spcFirstLastPara="1" vertOverflow="clip" horzOverflow="clip" vert="horz" wrap="square" lIns="36576" tIns="18288" rIns="36576" bIns="18288" anchor="ctr" anchorCtr="1">
+      <a:spAutoFit/>
+    </cs:bodyPr>
+  </cs:dataLabelCallout>
+  <cs:dataPoint>
+    <cs:lnRef idx="0"/>
+    <cs:fillRef idx="1">
+      <cs:styleClr val="auto"/>
+    </cs:fillRef>
+    <cs:effectRef idx="0"/>
+    <cs:fontRef idx="minor">
+      <a:schemeClr val="tx1"/>
+    </cs:fontRef>
+    <cs:spPr>
+      <a:solidFill>
+        <a:schemeClr val="phClr"/>
+      </a:solidFill>
+    </cs:spPr>
+  </cs:dataPoint>
+  <cs:dataPoint3D>
+    <cs:lnRef idx="0"/>
+    <cs:fillRef idx="1">
+      <cs:styleClr val="auto"/>
+    </cs:fillRef>
+    <cs:effectRef idx="0"/>
+    <cs:fontRef idx="minor">
+      <a:schemeClr val="tx1"/>
+    </cs:fontRef>
+    <cs:spPr>
+      <a:solidFill>
+        <a:schemeClr val="phClr"/>
+      </a:solidFill>
+    </cs:spPr>
+  </cs:dataPoint3D>
+  <cs:dataPointLine>
+    <cs:lnRef idx="0">
+      <cs:styleClr val="auto"/>
+    </cs:lnRef>
+    <cs:fillRef idx="1"/>
+    <cs:effectRef idx="0"/>
+    <cs:fontRef idx="minor">
+      <a:schemeClr val="tx1"/>
+    </cs:fontRef>
+    <cs:spPr>
+      <a:ln w="28575" cap="rnd">
+        <a:solidFill>
+          <a:schemeClr val="phClr"/>
+        </a:solidFill>
+        <a:round/>
+      </a:ln>
+    </cs:spPr>
+  </cs:dataPointLine>
+  <cs:dataPointMarker>
+    <cs:lnRef idx="0">
+      <cs:styleClr val="auto"/>
+    </cs:lnRef>
+    <cs:fillRef idx="1">
+      <cs:styleClr val="auto"/>
+    </cs:fillRef>
+    <cs:effectRef idx="0"/>
+    <cs:fontRef idx="minor">
+      <a:schemeClr val="tx1"/>
+    </cs:fontRef>
+    <cs:spPr>
+      <a:solidFill>
+        <a:schemeClr val="phClr"/>
+      </a:solidFill>
+      <a:ln w="9525">
+        <a:solidFill>
+          <a:schemeClr val="phClr"/>
+        </a:solidFill>
+      </a:ln>
+    </cs:spPr>
+  </cs:dataPointMarker>
+  <cs:dataPointMarkerLayout symbol="circle" size="5"/>
+  <cs:dataPointWireframe>
+    <cs:lnRef idx="0">
+      <cs:styleClr val="auto"/>
+    </cs:lnRef>
+    <cs:fillRef idx="1"/>
+    <cs:effectRef idx="0"/>
+    <cs:fontRef idx="minor">
+      <a:schemeClr val="tx1"/>
+    </cs:fontRef>
+    <cs:spPr>
+      <a:ln w="9525" cap="rnd">
+        <a:solidFill>
+          <a:schemeClr val="phClr"/>
+        </a:solidFill>
+        <a:round/>
+      </a:ln>
+    </cs:spPr>
+  </cs:dataPointWireframe>
+  <cs:dataTable>
+    <cs:lnRef idx="0"/>
+    <cs:fillRef idx="0"/>
+    <cs:effectRef idx="0"/>
+    <cs:fontRef idx="minor">
+      <a:schemeClr val="tx1">
+        <a:lumMod val="65000"/>
+        <a:lumOff val="35000"/>
+      </a:schemeClr>
+    </cs:fontRef>
+    <cs:spPr>
+      <a:noFill/>
+      <a:ln w="9525" cap="flat" cmpd="sng" algn="ctr">
+        <a:solidFill>
+          <a:schemeClr val="tx1">
+            <a:lumMod val="15000"/>
+            <a:lumOff val="85000"/>
+          </a:schemeClr>
+        </a:solidFill>
+        <a:round/>
+      </a:ln>
+    </cs:spPr>
+    <cs:defRPr sz="900" kern="1200"/>
+  </cs:dataTable>
+  <cs:downBar>
+    <cs:lnRef idx="0"/>
+    <cs:fillRef idx="0"/>
+    <cs:effectRef idx="0"/>
+    <cs:fontRef idx="minor">
+      <a:schemeClr val="dk1"/>
+    </cs:fontRef>
+    <cs:spPr>
+      <a:solidFill>
+        <a:schemeClr val="dk1">
+          <a:lumMod val="65000"/>
+          <a:lumOff val="35000"/>
+        </a:schemeClr>
+      </a:solidFill>
+      <a:ln w="9525">
+        <a:solidFill>
+          <a:schemeClr val="tx1">
+            <a:lumMod val="65000"/>
+            <a:lumOff val="35000"/>
+          </a:schemeClr>
+        </a:solidFill>
+      </a:ln>
+    </cs:spPr>
+  </cs:downBar>
+  <cs:dropLine>
+    <cs:lnRef idx="0"/>
+    <cs:fillRef idx="0"/>
+    <cs:effectRef idx="0"/>
+    <cs:fontRef idx="minor">
+      <a:schemeClr val="tx1"/>
+    </cs:fontRef>
+    <cs:spPr>
+      <a:ln w="9525" cap="flat" cmpd="sng" algn="ctr">
+        <a:solidFill>
+          <a:schemeClr val="tx1">
+            <a:lumMod val="35000"/>
+            <a:lumOff val="65000"/>
+          </a:schemeClr>
+        </a:solidFill>
+        <a:round/>
+      </a:ln>
+    </cs:spPr>
+  </cs:dropLine>
+  <cs:errorBar>
+    <cs:lnRef idx="0"/>
+    <cs:fillRef idx="0"/>
+    <cs:effectRef idx="0"/>
+    <cs:fontRef idx="minor">
+      <a:schemeClr val="tx1"/>
+    </cs:fontRef>
+    <cs:spPr>
+      <a:ln w="9525" cap="flat" cmpd="sng" algn="ctr">
+        <a:solidFill>
+          <a:schemeClr val="tx1">
+            <a:lumMod val="65000"/>
+            <a:lumOff val="35000"/>
+          </a:schemeClr>
+        </a:solidFill>
+        <a:round/>
+      </a:ln>
+    </cs:spPr>
+  </cs:errorBar>
+  <cs:floor>
+    <cs:lnRef idx="0"/>
+    <cs:fillRef idx="0"/>
+    <cs:effectRef idx="0"/>
+    <cs:fontRef idx="minor">
+      <a:schemeClr val="tx1"/>
+    </cs:fontRef>
+    <cs:spPr>
+      <a:noFill/>
+      <a:ln>
+        <a:noFill/>
+      </a:ln>
+    </cs:spPr>
+  </cs:floor>
+  <cs:gridlineMajor>
+    <cs:lnRef idx="0"/>
+    <cs:fillRef idx="0"/>
+    <cs:effectRef idx="0"/>
+    <cs:fontRef idx="minor">
+      <a:schemeClr val="tx1"/>
+    </cs:fontRef>
+    <cs:spPr>
+      <a:ln w="9525" cap="flat" cmpd="sng" algn="ctr">
+        <a:solidFill>
+          <a:schemeClr val="tx1">
+            <a:lumMod val="15000"/>
+            <a:lumOff val="85000"/>
+          </a:schemeClr>
+        </a:solidFill>
+        <a:round/>
+      </a:ln>
+    </cs:spPr>
+  </cs:gridlineMajor>
+  <cs:gridlineMinor>
+    <cs:lnRef idx="0"/>
+    <cs:fillRef idx="0"/>
+    <cs:effectRef idx="0"/>
+    <cs:fontRef idx="minor">
+      <a:schemeClr val="tx1"/>
+    </cs:fontRef>
+    <cs:spPr>
+      <a:ln w="9525" cap="flat" cmpd="sng" algn="ctr">
+        <a:solidFill>
+          <a:schemeClr val="tx1">
+            <a:lumMod val="5000"/>
+            <a:lumOff val="95000"/>
+          </a:schemeClr>
+        </a:solidFill>
+        <a:round/>
+      </a:ln>
+    </cs:spPr>
+  </cs:gridlineMinor>
+  <cs:hiLoLine>
+    <cs:lnRef idx="0"/>
+    <cs:fillRef idx="0"/>
+    <cs:effectRef idx="0"/>
+    <cs:fontRef idx="minor">
+      <a:schemeClr val="tx1"/>
+    </cs:fontRef>
+    <cs:spPr>
+      <a:ln w="9525" cap="flat" cmpd="sng" algn="ctr">
+        <a:solidFill>
+          <a:schemeClr val="tx1">
+            <a:lumMod val="75000"/>
+            <a:lumOff val="25000"/>
+          </a:schemeClr>
+        </a:solidFill>
+        <a:round/>
+      </a:ln>
+    </cs:spPr>
+  </cs:hiLoLine>
+  <cs:leaderLine>
+    <cs:lnRef idx="0"/>
+    <cs:fillRef idx="0"/>
+    <cs:effectRef idx="0"/>
+    <cs:fontRef idx="minor">
+      <a:schemeClr val="tx1"/>
+    </cs:fontRef>
+    <cs:spPr>
+      <a:ln w="9525" cap="flat" cmpd="sng" algn="ctr">
+        <a:solidFill>
+          <a:schemeClr val="tx1">
+            <a:lumMod val="35000"/>
+            <a:lumOff val="65000"/>
+          </a:schemeClr>
+        </a:solidFill>
+        <a:round/>
+      </a:ln>
+    </cs:spPr>
+  </cs:leaderLine>
+  <cs:legend>
+    <cs:lnRef idx="0"/>
+    <cs:fillRef idx="0"/>
+    <cs:effectRef idx="0"/>
+    <cs:fontRef idx="minor">
+      <a:schemeClr val="tx1">
+        <a:lumMod val="65000"/>
+        <a:lumOff val="35000"/>
+      </a:schemeClr>
+    </cs:fontRef>
+    <cs:defRPr sz="900" kern="1200"/>
+  </cs:legend>
+  <cs:plotArea mods="allowNoFillOverride allowNoLineOverride">
+    <cs:lnRef idx="0"/>
+    <cs:fillRef idx="0"/>
+    <cs:effectRef idx="0"/>
+    <cs:fontRef idx="minor">
+      <a:schemeClr val="tx1"/>
+    </cs:fontRef>
+  </cs:plotArea>
+  <cs:plotArea3D mods="allowNoFillOverride allowNoLineOverride">
+    <cs:lnRef idx="0"/>
+    <cs:fillRef idx="0"/>
+    <cs:effectRef idx="0"/>
+    <cs:fontRef idx="minor">
+      <a:schemeClr val="tx1"/>
+    </cs:fontRef>
+  </cs:plotArea3D>
+  <cs:seriesAxis>
+    <cs:lnRef idx="0"/>
+    <cs:fillRef idx="0"/>
+    <cs:effectRef idx="0"/>
+    <cs:fontRef idx="minor">
+      <a:schemeClr val="tx1">
+        <a:lumMod val="65000"/>
+        <a:lumOff val="35000"/>
+      </a:schemeClr>
+    </cs:fontRef>
+    <cs:defRPr sz="900" kern="1200"/>
+  </cs:seriesAxis>
+  <cs:seriesLine>
+    <cs:lnRef idx="0"/>
+    <cs:fillRef idx="0"/>
+    <cs:effectRef idx="0"/>
+    <cs:fontRef idx="minor">
+      <a:schemeClr val="tx1"/>
+    </cs:fontRef>
+    <cs:spPr>
+      <a:ln w="9525" cap="flat" cmpd="sng" algn="ctr">
+        <a:solidFill>
+          <a:schemeClr val="tx1">
+            <a:lumMod val="35000"/>
+            <a:lumOff val="65000"/>
+          </a:schemeClr>
+        </a:solidFill>
+        <a:round/>
+      </a:ln>
+    </cs:spPr>
+  </cs:seriesLine>
+  <cs:title>
+    <cs:lnRef idx="0"/>
+    <cs:fillRef idx="0"/>
+    <cs:effectRef idx="0"/>
+    <cs:fontRef idx="minor">
+      <a:schemeClr val="tx1">
+        <a:lumMod val="65000"/>
+        <a:lumOff val="35000"/>
+      </a:schemeClr>
+    </cs:fontRef>
+    <cs:defRPr sz="1400" b="0" kern="1200" spc="0" baseline="0"/>
+  </cs:title>
+  <cs:trendline>
+    <cs:lnRef idx="0">
+      <cs:styleClr val="auto"/>
+    </cs:lnRef>
+    <cs:fillRef idx="0"/>
+    <cs:effectRef idx="0"/>
+    <cs:fontRef idx="minor">
+      <a:schemeClr val="tx1"/>
+    </cs:fontRef>
+    <cs:spPr>
+      <a:ln w="19050" cap="rnd">
+        <a:solidFill>
+          <a:schemeClr val="phClr"/>
+        </a:solidFill>
+        <a:prstDash val="sysDot"/>
+      </a:ln>
+    </cs:spPr>
+  </cs:trendline>
+  <cs:trendlineLabel>
+    <cs:lnRef idx="0"/>
+    <cs:fillRef idx="0"/>
+    <cs:effectRef idx="0"/>
+    <cs:fontRef idx="minor">
+      <a:schemeClr val="tx1">
+        <a:lumMod val="65000"/>
+        <a:lumOff val="35000"/>
+      </a:schemeClr>
+    </cs:fontRef>
+    <cs:defRPr sz="900" kern="1200"/>
+  </cs:trendlineLabel>
+  <cs:upBar>
+    <cs:lnRef idx="0"/>
+    <cs:fillRef idx="0"/>
+    <cs:effectRef idx="0"/>
+    <cs:fontRef idx="minor">
+      <a:schemeClr val="dk1"/>
+    </cs:fontRef>
+    <cs:spPr>
+      <a:solidFill>
+        <a:schemeClr val="lt1"/>
+      </a:solidFill>
+      <a:ln w="9525">
+        <a:solidFill>
+          <a:schemeClr val="tx1">
+            <a:lumMod val="15000"/>
+            <a:lumOff val="85000"/>
+          </a:schemeClr>
+        </a:solidFill>
+      </a:ln>
+    </cs:spPr>
+  </cs:upBar>
+  <cs:valueAxis>
+    <cs:lnRef idx="0"/>
+    <cs:fillRef idx="0"/>
+    <cs:effectRef idx="0"/>
+    <cs:fontRef idx="minor">
+      <a:schemeClr val="tx1">
+        <a:lumMod val="65000"/>
+        <a:lumOff val="35000"/>
+      </a:schemeClr>
+    </cs:fontRef>
+    <cs:defRPr sz="900" kern="1200"/>
+  </cs:valueAxis>
+  <cs:wall>
+    <cs:lnRef idx="0"/>
+    <cs:fillRef idx="0"/>
+    <cs:effectRef idx="0"/>
+    <cs:fontRef idx="minor">
+      <a:schemeClr val="tx1"/>
+    </cs:fontRef>
+    <cs:spPr>
+      <a:noFill/>
+      <a:ln>
+        <a:noFill/>
+      </a:ln>
+    </cs:spPr>
+  </cs:wall>
+</cs:chartStyle>
+</file>
+
 <file path=word/theme/theme1.xml><?xml version="1.0" encoding="utf-8"?>
 <a:theme xmlns:a="http://schemas.openxmlformats.org/drawingml/2006/main" name="Office Theme">
   <a:themeElements>
@@ -9224,7 +11318,7 @@
 </file>
 
 <file path=customXml/itemProps1.xml><?xml version="1.0" encoding="utf-8"?>
-<ds:datastoreItem xmlns:ds="http://schemas.openxmlformats.org/officeDocument/2006/customXml" ds:itemID="{D0CC5FEB-A420-410D-9C3E-C76C8FD38D50}">
+<ds:datastoreItem xmlns:ds="http://schemas.openxmlformats.org/officeDocument/2006/customXml" ds:itemID="{3CE0D721-8F78-48CA-B769-C306CCB16D68}">
   <ds:schemaRefs>
     <ds:schemaRef ds:uri="http://schemas.openxmlformats.org/officeDocument/2006/bibliography"/>
   </ds:schemaRefs>

</xml_diff>

<commit_message>
Update county level data usafacts script
</commit_message>
<xml_diff>
--- a/COVID_Transit.docx
+++ b/COVID_Transit.docx
@@ -2364,7 +2364,7 @@
               <w:spacing w:line="240" w:lineRule="auto"/>
               <w:jc w:val="both"/>
               <w:rPr>
-                <w:rFonts w:ascii="Times New Roman" w:hAnsi="Times New Roman" w:cs="Times New Roman" w:hint="eastAsia"/>
+                <w:rFonts w:ascii="Times New Roman" w:hAnsi="Times New Roman" w:cs="Times New Roman"/>
                 <w:i/>
                 <w:sz w:val="24"/>
                 <w:szCs w:val="24"/>
@@ -2478,25 +2478,7 @@
                             <w:szCs w:val="24"/>
                             <w:lang w:eastAsia="ja-JP"/>
                           </w:rPr>
-                          <m:t>-</m:t>
-                        </m:r>
-                        <m:r>
-                          <w:rPr>
-                            <w:rFonts w:ascii="Cambria Math" w:eastAsia="Yu Mincho" w:hAnsi="Cambria Math" w:cs="Times New Roman"/>
-                            <w:sz w:val="24"/>
-                            <w:szCs w:val="24"/>
-                            <w:lang w:eastAsia="ja-JP"/>
-                          </w:rPr>
-                          <m:t>k</m:t>
-                        </m:r>
-                        <m:r>
-                          <w:rPr>
-                            <w:rFonts w:ascii="Cambria Math" w:eastAsia="Yu Mincho" w:hAnsi="Cambria Math" w:cs="Times New Roman"/>
-                            <w:sz w:val="24"/>
-                            <w:szCs w:val="24"/>
-                            <w:lang w:eastAsia="ja-JP"/>
-                          </w:rPr>
-                          <m:t>(t-</m:t>
+                          <m:t>-k(t-</m:t>
                         </m:r>
                         <m:sSub>
                           <m:sSubPr>
@@ -2553,16 +2535,7 @@
                     <w:szCs w:val="24"/>
                     <w:lang w:eastAsia="ja-JP"/>
                   </w:rPr>
-                  <m:t>+</m:t>
-                </m:r>
-                <m:r>
-                  <w:rPr>
-                    <w:rFonts w:ascii="Cambria Math" w:eastAsia="Yu Mincho" w:hAnsi="Cambria Math" w:cs="Times New Roman"/>
-                    <w:sz w:val="24"/>
-                    <w:szCs w:val="24"/>
-                    <w:lang w:eastAsia="ja-JP"/>
-                  </w:rPr>
-                  <m:t>b</m:t>
+                  <m:t>+b</m:t>
                 </m:r>
               </m:oMath>
             </m:oMathPara>
@@ -5032,15 +5005,6 @@
           <w:szCs w:val="24"/>
           <w:lang w:eastAsia="ja-JP"/>
         </w:rPr>
-        <w:fldChar w:fldCharType="separate"/>
-      </w:r>
-      <w:r>
-        <w:rPr>
-          <w:rFonts w:ascii="Times New Roman" w:eastAsia="Yu Mincho" w:hAnsi="Times New Roman" w:cs="Times New Roman"/>
-          <w:sz w:val="24"/>
-          <w:szCs w:val="24"/>
-          <w:lang w:eastAsia="ja-JP"/>
-        </w:rPr>
         <w:fldChar w:fldCharType="end"/>
       </w:r>
       <w:r>
@@ -5357,7 +5321,27 @@
           <w:szCs w:val="24"/>
           <w:lang w:eastAsia="ja-JP"/>
         </w:rPr>
-        <w:t xml:space="preserve">under the confidence level of 0.95, we can make sure most change happen within the divergent </w:t>
+        <w:t xml:space="preserve">under the confidence level of 0.95, we can make sure most change happen </w:t>
+      </w:r>
+      <w:r>
+        <w:rPr>
+          <w:rFonts w:ascii="Times New Roman" w:eastAsia="Yu Mincho" w:hAnsi="Times New Roman" w:cs="Times New Roman"/>
+          <w:sz w:val="24"/>
+          <w:szCs w:val="24"/>
+          <w:lang w:eastAsia="ja-JP"/>
+        </w:rPr>
+        <w:t xml:space="preserve">between </w:t>
+      </w:r>
+      <w:bookmarkStart w:id="4" w:name="_GoBack"/>
+      <w:bookmarkEnd w:id="4"/>
+      <w:r>
+        <w:rPr>
+          <w:rFonts w:ascii="Times New Roman" w:eastAsia="Yu Mincho" w:hAnsi="Times New Roman" w:cs="Times New Roman"/>
+          <w:sz w:val="24"/>
+          <w:szCs w:val="24"/>
+          <w:lang w:eastAsia="ja-JP"/>
+        </w:rPr>
+        <w:t xml:space="preserve">the divergent </w:t>
       </w:r>
       <w:r>
         <w:rPr>
@@ -7351,25 +7335,7 @@
                     <w:szCs w:val="24"/>
                     <w:lang w:eastAsia="ja-JP"/>
                   </w:rPr>
-                  <m:t>-</m:t>
-                </m:r>
-                <m:r>
-                  <w:rPr>
-                    <w:rFonts w:ascii="Cambria Math" w:eastAsia="Yu Mincho" w:hAnsi="Cambria Math" w:cs="Times New Roman"/>
-                    <w:sz w:val="24"/>
-                    <w:szCs w:val="24"/>
-                    <w:lang w:eastAsia="ja-JP"/>
-                  </w:rPr>
-                  <m:t>l</m:t>
-                </m:r>
-                <m:r>
-                  <w:rPr>
-                    <w:rFonts w:ascii="Cambria Math" w:eastAsia="Yu Mincho" w:hAnsi="Cambria Math" w:cs="Times New Roman"/>
-                    <w:sz w:val="24"/>
-                    <w:szCs w:val="24"/>
-                    <w:lang w:eastAsia="ja-JP"/>
-                  </w:rPr>
-                  <m:t>-</m:t>
+                  <m:t>-l-</m:t>
                 </m:r>
                 <m:sSub>
                   <m:sSubPr>
@@ -7520,25 +7486,7 @@
                     <w:szCs w:val="24"/>
                     <w:lang w:eastAsia="ja-JP"/>
                   </w:rPr>
-                  <m:t>-</m:t>
-                </m:r>
-                <m:r>
-                  <w:rPr>
-                    <w:rFonts w:ascii="Cambria Math" w:eastAsia="Yu Mincho" w:hAnsi="Cambria Math" w:cs="Times New Roman"/>
-                    <w:sz w:val="24"/>
-                    <w:szCs w:val="24"/>
-                    <w:lang w:eastAsia="ja-JP"/>
-                  </w:rPr>
-                  <m:t>l</m:t>
-                </m:r>
-                <m:r>
-                  <w:rPr>
-                    <w:rFonts w:ascii="Cambria Math" w:eastAsia="Yu Mincho" w:hAnsi="Cambria Math" w:cs="Times New Roman"/>
-                    <w:sz w:val="24"/>
-                    <w:szCs w:val="24"/>
-                    <w:lang w:eastAsia="ja-JP"/>
-                  </w:rPr>
-                  <m:t>-</m:t>
+                  <m:t>-l-</m:t>
                 </m:r>
                 <m:sSub>
                   <m:sSubPr>
@@ -8257,7 +8205,7 @@
     <w:p>
       <w:pPr>
         <w:rPr>
-          <w:rFonts w:ascii="Times New Roman" w:hAnsi="Times New Roman" w:cs="Times New Roman" w:hint="eastAsia"/>
+          <w:rFonts w:ascii="Times New Roman" w:hAnsi="Times New Roman" w:cs="Times New Roman"/>
           <w:sz w:val="24"/>
         </w:rPr>
       </w:pPr>
@@ -8433,7 +8381,7 @@
         </w:rPr>
         <w:t xml:space="preserve"> </w:t>
       </w:r>
-      <w:commentRangeStart w:id="4"/>
+      <w:commentRangeStart w:id="5"/>
       <w:r>
         <w:rPr>
           <w:rFonts w:ascii="Times New Roman" w:hAnsi="Times New Roman" w:cs="Times New Roman"/>
@@ -8441,12 +8389,12 @@
         </w:rPr>
         <w:t>Due to earlier response, the transit users in these area may be exposed to less risk during the pandemic.</w:t>
       </w:r>
-      <w:commentRangeEnd w:id="4"/>
+      <w:commentRangeEnd w:id="5"/>
       <w:r>
         <w:rPr>
           <w:rStyle w:val="CommentReference"/>
         </w:rPr>
-        <w:commentReference w:id="4"/>
+        <w:commentReference w:id="5"/>
       </w:r>
     </w:p>
     <w:p>
@@ -8477,7 +8425,7 @@
             <v:path o:extrusionok="f" gradientshapeok="t" o:connecttype="rect"/>
             <o:lock v:ext="edit" aspectratio="t"/>
           </v:shapetype>
-          <v:shape id="_x0000_i1027" type="#_x0000_t75" style="width:466.65pt;height:406.2pt">
+          <v:shape id="_x0000_i1025" type="#_x0000_t75" style="width:466.65pt;height:406.2pt">
             <v:imagedata r:id="rId11" o:title="response_interval"/>
           </v:shape>
         </w:pict>
@@ -8491,7 +8439,7 @@
           <w:sz w:val="24"/>
         </w:rPr>
       </w:pPr>
-      <w:bookmarkStart w:id="5" w:name="_Ref36757496"/>
+      <w:bookmarkStart w:id="6" w:name="_Ref36757496"/>
       <w:r>
         <w:rPr>
           <w:rFonts w:ascii="Times New Roman" w:hAnsi="Times New Roman" w:cs="Times New Roman"/>
@@ -8535,7 +8483,7 @@
         </w:rPr>
         <w:fldChar w:fldCharType="end"/>
       </w:r>
-      <w:bookmarkEnd w:id="5"/>
+      <w:bookmarkEnd w:id="6"/>
       <w:r>
         <w:rPr>
           <w:rFonts w:ascii="Times New Roman" w:hAnsi="Times New Roman" w:cs="Times New Roman"/>
@@ -8716,16 +8664,7 @@
           <w:rFonts w:ascii="Times New Roman" w:hAnsi="Times New Roman" w:cs="Times New Roman"/>
           <w:sz w:val="24"/>
         </w:rPr>
-        <w:t>This can be one reason for the relatively fast and earlier reaction of transit users. For larger lag such as lag = 5 and 14 days, no transit systems and cities have positive response intervals</w:t>
-      </w:r>
-      <w:bookmarkStart w:id="6" w:name="_GoBack"/>
-      <w:bookmarkEnd w:id="6"/>
-      <w:r>
-        <w:rPr>
-          <w:rFonts w:ascii="Times New Roman" w:hAnsi="Times New Roman" w:cs="Times New Roman"/>
-          <w:sz w:val="24"/>
-        </w:rPr>
-        <w:t xml:space="preserve">. </w:t>
+        <w:t xml:space="preserve">This can be one reason for the relatively fast and earlier reaction of transit users. For larger lag such as lag = 5 and 14 days, no transit systems and cities have positive response intervals. </w:t>
       </w:r>
     </w:p>
     <w:p>
@@ -8858,7 +8797,7 @@
     <w:p>
       <w:pPr>
         <w:rPr>
-          <w:rFonts w:ascii="Times New Roman" w:hAnsi="Times New Roman" w:cs="Times New Roman" w:hint="eastAsia"/>
+          <w:rFonts w:ascii="Times New Roman" w:hAnsi="Times New Roman" w:cs="Times New Roman"/>
           <w:sz w:val="24"/>
         </w:rPr>
       </w:pPr>
@@ -8915,7 +8854,7 @@
     <w:p>
       <w:pPr>
         <w:rPr>
-          <w:rFonts w:ascii="Times New Roman" w:hAnsi="Times New Roman" w:cs="Times New Roman" w:hint="eastAsia"/>
+          <w:rFonts w:ascii="Times New Roman" w:hAnsi="Times New Roman" w:cs="Times New Roman"/>
           <w:sz w:val="24"/>
         </w:rPr>
       </w:pPr>
@@ -8968,7 +8907,7 @@
       </w:r>
     </w:p>
   </w:comment>
-  <w:comment w:id="4" w:author="Liu, Luyu" w:date="2020-04-04T22:59:00Z" w:initials="LL">
+  <w:comment w:id="5" w:author="Liu, Luyu" w:date="2020-04-04T22:59:00Z" w:initials="LL">
     <w:p>
       <w:pPr>
         <w:pStyle w:val="CommentText"/>
@@ -11318,7 +11257,7 @@
 </file>
 
 <file path=customXml/itemProps1.xml><?xml version="1.0" encoding="utf-8"?>
-<ds:datastoreItem xmlns:ds="http://schemas.openxmlformats.org/officeDocument/2006/customXml" ds:itemID="{3CE0D721-8F78-48CA-B769-C306CCB16D68}">
+<ds:datastoreItem xmlns:ds="http://schemas.openxmlformats.org/officeDocument/2006/customXml" ds:itemID="{1EF76FF3-CF17-455E-9F52-C387476236CA}">
   <ds:schemaRefs>
     <ds:schemaRef ds:uri="http://schemas.openxmlformats.org/officeDocument/2006/bibliography"/>
   </ds:schemaRefs>

</xml_diff>

<commit_message>
Official ridership figures and T test
</commit_message>
<xml_diff>
--- a/COVID_Transit.docx
+++ b/COVID_Transit.docx
@@ -577,7 +577,23 @@
           <w:rFonts w:ascii="Times New Roman" w:hAnsi="Times New Roman" w:cs="Times New Roman"/>
           <w:sz w:val="24"/>
         </w:rPr>
-        <w:t>or example, Washington Metropolitan Area Transit Authority reported that metrorail ridership has been reduced by 90% and bus ridership has been reduced by up to 75%</w:t>
+        <w:t xml:space="preserve">or example, Washington Metropolitan Area Transit Authority reported that </w:t>
+      </w:r>
+      <w:proofErr w:type="spellStart"/>
+      <w:r>
+        <w:rPr>
+          <w:rFonts w:ascii="Times New Roman" w:hAnsi="Times New Roman" w:cs="Times New Roman"/>
+          <w:sz w:val="24"/>
+        </w:rPr>
+        <w:t>metrorail</w:t>
+      </w:r>
+      <w:proofErr w:type="spellEnd"/>
+      <w:r>
+        <w:rPr>
+          <w:rFonts w:ascii="Times New Roman" w:hAnsi="Times New Roman" w:cs="Times New Roman"/>
+          <w:sz w:val="24"/>
+        </w:rPr>
+        <w:t xml:space="preserve"> ridership has been reduced by 90% and bus ridership has been reduced by up to 75%</w:t>
       </w:r>
       <w:r>
         <w:rPr>
@@ -1288,97 +1304,83 @@
         </w:rPr>
         <w:t xml:space="preserve">. </w:t>
       </w:r>
-      <w:commentRangeStart w:id="0"/>
-      <w:r>
-        <w:rPr>
-          <w:rFonts w:ascii="Times New Roman" w:hAnsi="Times New Roman" w:cs="Times New Roman"/>
-          <w:sz w:val="24"/>
-        </w:rPr>
-        <w:t>Surely, the difference between the behaviors of apps users and other users, the</w:t>
-      </w:r>
-      <w:r>
-        <w:rPr>
-          <w:rFonts w:ascii="Times New Roman" w:hAnsi="Times New Roman" w:cs="Times New Roman"/>
-          <w:sz w:val="24"/>
-        </w:rPr>
-        <w:t xml:space="preserve"> accurate</w:t>
-      </w:r>
-      <w:r>
-        <w:rPr>
-          <w:rFonts w:ascii="Times New Roman" w:hAnsi="Times New Roman" w:cs="Times New Roman"/>
-          <w:sz w:val="24"/>
-        </w:rPr>
-        <w:t xml:space="preserve"> ratio of apps users among all transit users, and other factors affecting the representativeness of</w:t>
-      </w:r>
-      <w:r>
-        <w:rPr>
-          <w:rFonts w:ascii="Times New Roman" w:hAnsi="Times New Roman" w:cs="Times New Roman"/>
-          <w:sz w:val="24"/>
-        </w:rPr>
-        <w:t xml:space="preserve"> the usage statistics</w:t>
-      </w:r>
-      <w:r>
-        <w:rPr>
-          <w:rFonts w:ascii="Times New Roman" w:hAnsi="Times New Roman" w:cs="Times New Roman"/>
-          <w:sz w:val="24"/>
-        </w:rPr>
-        <w:t xml:space="preserve"> are still largely unknown</w:t>
-      </w:r>
-      <w:commentRangeEnd w:id="0"/>
-      <w:r>
-        <w:rPr>
-          <w:rFonts w:ascii="Times New Roman" w:hAnsi="Times New Roman" w:cs="Times New Roman"/>
-          <w:sz w:val="24"/>
-        </w:rPr>
-        <w:t>. However,</w:t>
-      </w:r>
-      <w:r>
-        <w:rPr>
-          <w:rStyle w:val="CommentReference"/>
-        </w:rPr>
-        <w:commentReference w:id="0"/>
-      </w:r>
-      <w:r>
-        <w:rPr>
-          <w:rFonts w:ascii="Times New Roman" w:hAnsi="Times New Roman" w:cs="Times New Roman"/>
-          <w:sz w:val="24"/>
-        </w:rPr>
-        <w:t xml:space="preserve"> we can still use it as a </w:t>
-      </w:r>
-      <w:r>
-        <w:rPr>
-          <w:rFonts w:ascii="Times New Roman" w:hAnsi="Times New Roman" w:cs="Times New Roman"/>
-          <w:sz w:val="24"/>
-        </w:rPr>
-        <w:t xml:space="preserve">rough but </w:t>
-      </w:r>
-      <w:r>
-        <w:rPr>
-          <w:rFonts w:ascii="Times New Roman" w:hAnsi="Times New Roman" w:cs="Times New Roman"/>
-          <w:sz w:val="24"/>
-        </w:rPr>
-        <w:t xml:space="preserve">reasonable proxy to </w:t>
-      </w:r>
-      <w:r>
-        <w:rPr>
-          <w:rFonts w:ascii="Times New Roman" w:hAnsi="Times New Roman" w:cs="Times New Roman"/>
-          <w:sz w:val="24"/>
-        </w:rPr>
-        <w:t xml:space="preserve">capture the changes </w:t>
-      </w:r>
-      <w:r>
-        <w:rPr>
-          <w:rFonts w:ascii="Times New Roman" w:hAnsi="Times New Roman" w:cs="Times New Roman"/>
-          <w:sz w:val="24"/>
-        </w:rPr>
-        <w:t>of transit demand and ridership caused by the COVID-19 pandemic</w:t>
-      </w:r>
-      <w:r>
-        <w:rPr>
-          <w:rFonts w:ascii="Times New Roman" w:hAnsi="Times New Roman" w:cs="Times New Roman"/>
-          <w:sz w:val="24"/>
-        </w:rPr>
-        <w:t xml:space="preserve"> due to the large user group and popularity of real-time transit apps.</w:t>
+      <w:r>
+        <w:rPr>
+          <w:rFonts w:ascii="Times New Roman" w:hAnsi="Times New Roman" w:cs="Times New Roman"/>
+          <w:sz w:val="24"/>
+        </w:rPr>
+        <w:t xml:space="preserve">As COVID-19 hit the world and the transit demand decreased consequently, the app website kept updating on the changes of transit demand on an everyday basis. The change values are a set of percentage, calculated by comparing actual usage of the app to projected use of the app based on last year’s numbers. The projected numbers are also adjusted for annual growth </w:t>
+      </w:r>
+      <w:r>
+        <w:rPr>
+          <w:rFonts w:ascii="Times New Roman" w:hAnsi="Times New Roman" w:cs="Times New Roman"/>
+          <w:sz w:val="24"/>
+        </w:rPr>
+        <w:fldChar w:fldCharType="begin" w:fldLock="1"/>
+      </w:r>
+      <w:r>
+        <w:rPr>
+          <w:rFonts w:ascii="Times New Roman" w:hAnsi="Times New Roman" w:cs="Times New Roman"/>
+          <w:sz w:val="24"/>
+        </w:rPr>
+        <w:instrText>ADDIN CSL_CITATION {"citationItems":[{"id":"ITEM-1","itemData":{"URL":"https://transitapp.com/coronavirus#monitor","author":[{"dropping-particle":"","family":"Transit app","given":"","non-dropping-particle":"","parse-names":false,"suffix":""}],"id":"ITEM-1","issued":{"date-parts":[["2020"]]},"title":"How coronavirus is disrupting public transit","type":"webpage"},"uris":["http://www.mendeley.com/documents/?uuid=b14b5b65-125c-499a-a989-82ec91f0e551"]}],"mendeley":{"formattedCitation":"(Transit app 2020a)","plainTextFormattedCitation":"(Transit app 2020a)","previouslyFormattedCitation":"(Transit app 2020a)"},"properties":{"noteIndex":0},"schema":"https://github.com/citation-style-language/schema/raw/master/csl-citation.json"}</w:instrText>
+      </w:r>
+      <w:r>
+        <w:rPr>
+          <w:rFonts w:ascii="Times New Roman" w:hAnsi="Times New Roman" w:cs="Times New Roman"/>
+          <w:sz w:val="24"/>
+        </w:rPr>
+        <w:fldChar w:fldCharType="separate"/>
+      </w:r>
+      <w:r>
+        <w:rPr>
+          <w:rFonts w:ascii="Times New Roman" w:hAnsi="Times New Roman" w:cs="Times New Roman"/>
+          <w:noProof/>
+          <w:sz w:val="24"/>
+        </w:rPr>
+        <w:t>(Transit app 2020a)</w:t>
+      </w:r>
+      <w:r>
+        <w:rPr>
+          <w:rFonts w:ascii="Times New Roman" w:hAnsi="Times New Roman" w:cs="Times New Roman"/>
+          <w:sz w:val="24"/>
+        </w:rPr>
+        <w:fldChar w:fldCharType="end"/>
+      </w:r>
+      <w:r>
+        <w:rPr>
+          <w:rFonts w:ascii="Times New Roman" w:hAnsi="Times New Roman" w:cs="Times New Roman"/>
+          <w:sz w:val="24"/>
+        </w:rPr>
+        <w:t xml:space="preserve">. </w:t>
+      </w:r>
+      <w:r>
+        <w:rPr>
+          <w:rFonts w:ascii="Times New Roman" w:hAnsi="Times New Roman" w:cs="Times New Roman"/>
+          <w:sz w:val="24"/>
+        </w:rPr>
+        <w:t>By this adjustment,</w:t>
+      </w:r>
+      <w:r>
+        <w:rPr>
+          <w:rFonts w:ascii="Times New Roman" w:hAnsi="Times New Roman" w:cs="Times New Roman"/>
+          <w:sz w:val="24"/>
+        </w:rPr>
+        <w:t xml:space="preserve"> the values </w:t>
+      </w:r>
+      <w:r>
+        <w:rPr>
+          <w:rFonts w:ascii="Times New Roman" w:hAnsi="Times New Roman" w:cs="Times New Roman"/>
+          <w:sz w:val="24"/>
+        </w:rPr>
+        <w:t xml:space="preserve">can </w:t>
+      </w:r>
+      <w:r>
+        <w:rPr>
+          <w:rFonts w:ascii="Times New Roman" w:hAnsi="Times New Roman" w:cs="Times New Roman"/>
+          <w:sz w:val="24"/>
+        </w:rPr>
+        <w:t>represent the difference between expected and the actual transit demand.</w:t>
       </w:r>
     </w:p>
     <w:p>
@@ -1394,42 +1396,181 @@
           <w:rFonts w:ascii="Times New Roman" w:hAnsi="Times New Roman" w:cs="Times New Roman"/>
           <w:sz w:val="24"/>
         </w:rPr>
-        <w:t xml:space="preserve">As COVID-19 hit the world and the transit demand decreased consequently, </w:t>
-      </w:r>
-      <w:r>
-        <w:rPr>
-          <w:rFonts w:ascii="Times New Roman" w:hAnsi="Times New Roman" w:cs="Times New Roman"/>
-          <w:sz w:val="24"/>
-        </w:rPr>
-        <w:t xml:space="preserve">the app </w:t>
-      </w:r>
-      <w:r>
-        <w:rPr>
-          <w:rFonts w:ascii="Times New Roman" w:hAnsi="Times New Roman" w:cs="Times New Roman"/>
-          <w:sz w:val="24"/>
-        </w:rPr>
-        <w:t>website</w:t>
-      </w:r>
-      <w:r>
-        <w:rPr>
-          <w:rFonts w:ascii="Times New Roman" w:hAnsi="Times New Roman" w:cs="Times New Roman"/>
-          <w:sz w:val="24"/>
-        </w:rPr>
-        <w:t xml:space="preserve"> kept updating </w:t>
-      </w:r>
-      <w:r>
-        <w:rPr>
-          <w:rFonts w:ascii="Times New Roman" w:hAnsi="Times New Roman" w:cs="Times New Roman"/>
-          <w:sz w:val="24"/>
-        </w:rPr>
-        <w:t>on the</w:t>
-      </w:r>
-      <w:r>
-        <w:rPr>
-          <w:rFonts w:ascii="Times New Roman" w:hAnsi="Times New Roman" w:cs="Times New Roman"/>
-          <w:sz w:val="24"/>
-        </w:rPr>
-        <w:t xml:space="preserve"> changes</w:t>
+        <w:t xml:space="preserve">To valid the authenticity of </w:t>
+      </w:r>
+      <w:r>
+        <w:rPr>
+          <w:rFonts w:ascii="Times New Roman" w:hAnsi="Times New Roman" w:cs="Times New Roman" w:hint="eastAsia"/>
+          <w:sz w:val="24"/>
+        </w:rPr>
+        <w:t>tran</w:t>
+      </w:r>
+      <w:r>
+        <w:rPr>
+          <w:rFonts w:ascii="Times New Roman" w:hAnsi="Times New Roman" w:cs="Times New Roman"/>
+          <w:sz w:val="24"/>
+        </w:rPr>
+        <w:t xml:space="preserve">sit app data, we </w:t>
+      </w:r>
+      <w:r>
+        <w:rPr>
+          <w:rFonts w:ascii="Times New Roman" w:hAnsi="Times New Roman" w:cs="Times New Roman"/>
+          <w:sz w:val="24"/>
+        </w:rPr>
+        <w:t xml:space="preserve">collected the official ridership decrease report from each system’s website and local news. </w:t>
+      </w:r>
+      <w:r>
+        <w:rPr>
+          <w:rFonts w:ascii="Times New Roman" w:hAnsi="Times New Roman" w:cs="Times New Roman"/>
+          <w:sz w:val="24"/>
+        </w:rPr>
+        <w:t>However, m</w:t>
+      </w:r>
+      <w:r>
+        <w:rPr>
+          <w:rFonts w:ascii="Times New Roman" w:hAnsi="Times New Roman" w:cs="Times New Roman"/>
+          <w:sz w:val="24"/>
+        </w:rPr>
+        <w:t>ost transit system will not release the full data for each date, instead,</w:t>
+      </w:r>
+      <w:r>
+        <w:rPr>
+          <w:rFonts w:ascii="Times New Roman" w:hAnsi="Times New Roman" w:cs="Times New Roman"/>
+          <w:sz w:val="24"/>
+        </w:rPr>
+        <w:t xml:space="preserve"> many</w:t>
+      </w:r>
+      <w:r>
+        <w:rPr>
+          <w:rFonts w:ascii="Times New Roman" w:hAnsi="Times New Roman" w:cs="Times New Roman"/>
+          <w:sz w:val="24"/>
+        </w:rPr>
+        <w:t xml:space="preserve"> will only release one </w:t>
+      </w:r>
+      <w:r>
+        <w:rPr>
+          <w:rFonts w:ascii="Times New Roman" w:hAnsi="Times New Roman" w:cs="Times New Roman"/>
+          <w:sz w:val="24"/>
+        </w:rPr>
+        <w:t xml:space="preserve">estimate for one </w:t>
+      </w:r>
+      <w:r>
+        <w:rPr>
+          <w:rFonts w:ascii="Times New Roman" w:hAnsi="Times New Roman" w:cs="Times New Roman"/>
+          <w:sz w:val="24"/>
+        </w:rPr>
+        <w:t xml:space="preserve">certain </w:t>
+      </w:r>
+      <w:r>
+        <w:rPr>
+          <w:rFonts w:ascii="Times New Roman" w:hAnsi="Times New Roman" w:cs="Times New Roman"/>
+          <w:sz w:val="24"/>
+        </w:rPr>
+        <w:t>day. We collected the reported</w:t>
+      </w:r>
+      <w:r>
+        <w:rPr>
+          <w:rFonts w:ascii="Times New Roman" w:hAnsi="Times New Roman" w:cs="Times New Roman"/>
+          <w:sz w:val="24"/>
+        </w:rPr>
+        <w:t xml:space="preserve"> ridership</w:t>
+      </w:r>
+      <w:r>
+        <w:rPr>
+          <w:rFonts w:ascii="Times New Roman" w:hAnsi="Times New Roman" w:cs="Times New Roman"/>
+          <w:sz w:val="24"/>
+        </w:rPr>
+        <w:t xml:space="preserve"> decrease percent and report date and compared them with the corresponding demand decrease percent from the Transit app dataset in the same date. </w:t>
+      </w:r>
+      <w:r>
+        <w:rPr>
+          <w:rFonts w:ascii="Times New Roman" w:hAnsi="Times New Roman" w:cs="Times New Roman"/>
+          <w:sz w:val="24"/>
+        </w:rPr>
+        <w:fldChar w:fldCharType="begin"/>
+      </w:r>
+      <w:r>
+        <w:rPr>
+          <w:rFonts w:ascii="Times New Roman" w:hAnsi="Times New Roman" w:cs="Times New Roman"/>
+          <w:sz w:val="24"/>
+        </w:rPr>
+        <w:instrText xml:space="preserve"> REF _Ref37097802 \h </w:instrText>
+      </w:r>
+      <w:r>
+        <w:rPr>
+          <w:rFonts w:ascii="Times New Roman" w:hAnsi="Times New Roman" w:cs="Times New Roman"/>
+          <w:sz w:val="24"/>
+        </w:rPr>
+      </w:r>
+      <w:r>
+        <w:rPr>
+          <w:rFonts w:ascii="Times New Roman" w:hAnsi="Times New Roman" w:cs="Times New Roman"/>
+          <w:sz w:val="24"/>
+        </w:rPr>
+        <w:fldChar w:fldCharType="separate"/>
+      </w:r>
+      <w:r>
+        <w:rPr>
+          <w:rFonts w:ascii="Times New Roman" w:hAnsi="Times New Roman" w:cs="Times New Roman"/>
+          <w:sz w:val="24"/>
+        </w:rPr>
+        <w:t>Figure 1</w:t>
+      </w:r>
+      <w:r>
+        <w:rPr>
+          <w:rFonts w:ascii="Times New Roman" w:hAnsi="Times New Roman" w:cs="Times New Roman"/>
+          <w:sz w:val="24"/>
+        </w:rPr>
+        <w:fldChar w:fldCharType="end"/>
+      </w:r>
+      <w:r>
+        <w:rPr>
+          <w:rFonts w:ascii="Times New Roman" w:hAnsi="Times New Roman" w:cs="Times New Roman"/>
+          <w:sz w:val="24"/>
+        </w:rPr>
+        <w:t xml:space="preserve"> shows the proximity between the two measures for 40 transit systems that we could trace the actual ridership decrease value. </w:t>
+      </w:r>
+      <w:r>
+        <w:rPr>
+          <w:rFonts w:ascii="Times New Roman" w:hAnsi="Times New Roman" w:cs="Times New Roman"/>
+          <w:sz w:val="24"/>
+        </w:rPr>
+        <w:t xml:space="preserve">Then we </w:t>
+      </w:r>
+      <w:r>
+        <w:rPr>
+          <w:rFonts w:ascii="Times New Roman" w:hAnsi="Times New Roman" w:cs="Times New Roman"/>
+          <w:sz w:val="24"/>
+        </w:rPr>
+        <w:t>computed</w:t>
+      </w:r>
+      <w:r>
+        <w:rPr>
+          <w:rFonts w:ascii="Times New Roman" w:hAnsi="Times New Roman" w:cs="Times New Roman"/>
+          <w:sz w:val="24"/>
+        </w:rPr>
+        <w:t xml:space="preserve"> the difference of the two measures </w:t>
+      </w:r>
+      <w:r>
+        <w:rPr>
+          <w:rFonts w:ascii="Times New Roman" w:hAnsi="Times New Roman" w:cs="Times New Roman"/>
+          <w:sz w:val="24"/>
+        </w:rPr>
+        <w:t xml:space="preserve">as the bias for Transit app demand decrease; we moreover </w:t>
+      </w:r>
+      <w:r>
+        <w:rPr>
+          <w:rFonts w:ascii="Times New Roman" w:hAnsi="Times New Roman" w:cs="Times New Roman"/>
+          <w:sz w:val="24"/>
+        </w:rPr>
+        <w:t xml:space="preserve">calculated the difference’s average </w:t>
+      </w:r>
+      <w:r>
+        <w:rPr>
+          <w:rFonts w:ascii="Times New Roman" w:hAnsi="Times New Roman" w:cs="Times New Roman"/>
+          <w:sz w:val="24"/>
+        </w:rPr>
+        <w:t>value and standard deviation.</w:t>
       </w:r>
       <w:r>
         <w:rPr>
@@ -1443,35 +1584,42 @@
           <w:rFonts w:ascii="Times New Roman" w:hAnsi="Times New Roman" w:cs="Times New Roman"/>
           <w:sz w:val="24"/>
         </w:rPr>
-        <w:t xml:space="preserve">of </w:t>
-      </w:r>
-      <w:r>
-        <w:rPr>
-          <w:rFonts w:ascii="Times New Roman" w:hAnsi="Times New Roman" w:cs="Times New Roman"/>
-          <w:sz w:val="24"/>
-        </w:rPr>
-        <w:t>transit demand</w:t>
-      </w:r>
-      <w:r>
-        <w:rPr>
-          <w:rFonts w:ascii="Times New Roman" w:hAnsi="Times New Roman" w:cs="Times New Roman"/>
-          <w:sz w:val="24"/>
-        </w:rPr>
-        <w:t xml:space="preserve"> on an everyday basis</w:t>
-      </w:r>
-      <w:r>
-        <w:rPr>
-          <w:rFonts w:ascii="Times New Roman" w:hAnsi="Times New Roman" w:cs="Times New Roman"/>
-          <w:sz w:val="24"/>
-        </w:rPr>
-        <w:t>. The change</w:t>
-      </w:r>
-      <w:r>
-        <w:rPr>
-          <w:rFonts w:ascii="Times New Roman" w:hAnsi="Times New Roman" w:cs="Times New Roman"/>
-          <w:sz w:val="24"/>
-        </w:rPr>
-        <w:t xml:space="preserve"> values</w:t>
+        <w:t>T</w:t>
+      </w:r>
+      <w:r>
+        <w:rPr>
+          <w:rFonts w:ascii="Times New Roman" w:hAnsi="Times New Roman" w:cs="Times New Roman"/>
+          <w:sz w:val="24"/>
+        </w:rPr>
+        <w:t>he average</w:t>
+      </w:r>
+      <w:r>
+        <w:rPr>
+          <w:rFonts w:ascii="Times New Roman" w:hAnsi="Times New Roman" w:cs="Times New Roman"/>
+          <w:sz w:val="24"/>
+        </w:rPr>
+        <w:t xml:space="preserve"> bias</w:t>
+      </w:r>
+      <w:r>
+        <w:rPr>
+          <w:rFonts w:ascii="Times New Roman" w:hAnsi="Times New Roman" w:cs="Times New Roman"/>
+          <w:sz w:val="24"/>
+        </w:rPr>
+        <w:t xml:space="preserve"> is 3.7%</w:t>
+      </w:r>
+      <w:r>
+        <w:rPr>
+          <w:rFonts w:ascii="Times New Roman" w:hAnsi="Times New Roman" w:cs="Times New Roman"/>
+          <w:sz w:val="24"/>
+        </w:rPr>
+        <w:t xml:space="preserve"> and the paired T-test shows that p-value is 0.14&gt;0.05; this means we cannot reject the null hypothesis of no difference between two means</w:t>
+      </w:r>
+      <w:r>
+        <w:rPr>
+          <w:rFonts w:ascii="Times New Roman" w:hAnsi="Times New Roman" w:cs="Times New Roman"/>
+          <w:sz w:val="24"/>
+        </w:rPr>
+        <w:t>, suggesting the conditional unbiasedness for the sampled 40 transit systems.</w:t>
       </w:r>
       <w:r>
         <w:rPr>
@@ -1485,127 +1633,78 @@
           <w:rFonts w:ascii="Times New Roman" w:hAnsi="Times New Roman" w:cs="Times New Roman"/>
           <w:sz w:val="24"/>
         </w:rPr>
-        <w:t>are</w:t>
-      </w:r>
-      <w:r>
-        <w:rPr>
-          <w:rFonts w:ascii="Times New Roman" w:hAnsi="Times New Roman" w:cs="Times New Roman"/>
-          <w:sz w:val="24"/>
-        </w:rPr>
-        <w:t xml:space="preserve"> a set of percentage</w:t>
-      </w:r>
-      <w:r>
-        <w:rPr>
-          <w:rFonts w:ascii="Times New Roman" w:hAnsi="Times New Roman" w:cs="Times New Roman"/>
-          <w:sz w:val="24"/>
-        </w:rPr>
-        <w:t>,</w:t>
-      </w:r>
-      <w:r>
-        <w:rPr>
-          <w:rFonts w:ascii="Times New Roman" w:hAnsi="Times New Roman" w:cs="Times New Roman"/>
-          <w:sz w:val="24"/>
-        </w:rPr>
-        <w:t xml:space="preserve"> </w:t>
-      </w:r>
-      <w:r>
-        <w:rPr>
-          <w:rFonts w:ascii="Times New Roman" w:hAnsi="Times New Roman" w:cs="Times New Roman"/>
-          <w:sz w:val="24"/>
-        </w:rPr>
-        <w:t>calculated by comparing actual usage of the app to projected use of the app based on last year’s numbers</w:t>
-      </w:r>
-      <w:r>
-        <w:rPr>
-          <w:rFonts w:ascii="Times New Roman" w:hAnsi="Times New Roman" w:cs="Times New Roman"/>
-          <w:sz w:val="24"/>
-        </w:rPr>
-        <w:t xml:space="preserve">. The projected numbers are also </w:t>
-      </w:r>
-      <w:r>
-        <w:rPr>
-          <w:rFonts w:ascii="Times New Roman" w:hAnsi="Times New Roman" w:cs="Times New Roman"/>
-          <w:sz w:val="24"/>
-        </w:rPr>
-        <w:t xml:space="preserve">adjusted for annual growth </w:t>
-      </w:r>
-      <w:r>
-        <w:rPr>
-          <w:rFonts w:ascii="Times New Roman" w:hAnsi="Times New Roman" w:cs="Times New Roman"/>
-          <w:sz w:val="24"/>
-        </w:rPr>
-        <w:fldChar w:fldCharType="begin" w:fldLock="1"/>
-      </w:r>
-      <w:r>
-        <w:rPr>
-          <w:rFonts w:ascii="Times New Roman" w:hAnsi="Times New Roman" w:cs="Times New Roman"/>
-          <w:sz w:val="24"/>
-        </w:rPr>
-        <w:instrText>ADDIN CSL_CITATION {"citationItems":[{"id":"ITEM-1","itemData":{"URL":"https://transitapp.com/coronavirus#monitor","author":[{"dropping-particle":"","family":"Transit app","given":"","non-dropping-particle":"","parse-names":false,"suffix":""}],"id":"ITEM-1","issued":{"date-parts":[["2020"]]},"title":"How coronavirus is disrupting public transit","type":"webpage"},"uris":["http://www.mendeley.com/documents/?uuid=b14b5b65-125c-499a-a989-82ec91f0e551"]}],"mendeley":{"formattedCitation":"(Transit app 2020a)","plainTextFormattedCitation":"(Transit app 2020a)","previouslyFormattedCitation":"(Transit app 2020a)"},"properties":{"noteIndex":0},"schema":"https://github.com/citation-style-language/schema/raw/master/csl-citation.json"}</w:instrText>
-      </w:r>
-      <w:r>
-        <w:rPr>
-          <w:rFonts w:ascii="Times New Roman" w:hAnsi="Times New Roman" w:cs="Times New Roman"/>
-          <w:sz w:val="24"/>
-        </w:rPr>
-        <w:fldChar w:fldCharType="separate"/>
-      </w:r>
-      <w:r>
-        <w:rPr>
-          <w:rFonts w:ascii="Times New Roman" w:hAnsi="Times New Roman" w:cs="Times New Roman"/>
-          <w:noProof/>
-          <w:sz w:val="24"/>
-        </w:rPr>
-        <w:t>(Transit app 2020a)</w:t>
-      </w:r>
-      <w:r>
-        <w:rPr>
-          <w:rFonts w:ascii="Times New Roman" w:hAnsi="Times New Roman" w:cs="Times New Roman"/>
-          <w:sz w:val="24"/>
-        </w:rPr>
-        <w:fldChar w:fldCharType="end"/>
-      </w:r>
-      <w:r>
-        <w:rPr>
-          <w:rFonts w:ascii="Times New Roman" w:hAnsi="Times New Roman" w:cs="Times New Roman"/>
-          <w:sz w:val="24"/>
-        </w:rPr>
-        <w:t xml:space="preserve">. </w:t>
-      </w:r>
-      <w:r>
-        <w:rPr>
-          <w:rFonts w:ascii="Times New Roman" w:hAnsi="Times New Roman" w:cs="Times New Roman"/>
-          <w:sz w:val="24"/>
-        </w:rPr>
-        <w:t xml:space="preserve">In this way, the values represent the </w:t>
-      </w:r>
-      <w:r>
-        <w:rPr>
-          <w:rFonts w:ascii="Times New Roman" w:hAnsi="Times New Roman" w:cs="Times New Roman"/>
-          <w:sz w:val="24"/>
-        </w:rPr>
-        <w:t xml:space="preserve">difference between expected and the actual </w:t>
-      </w:r>
-      <w:r>
-        <w:rPr>
-          <w:rFonts w:ascii="Times New Roman" w:hAnsi="Times New Roman" w:cs="Times New Roman"/>
-          <w:sz w:val="24"/>
-        </w:rPr>
-        <w:t xml:space="preserve">transit </w:t>
-      </w:r>
-      <w:r>
-        <w:rPr>
-          <w:rFonts w:ascii="Times New Roman" w:hAnsi="Times New Roman" w:cs="Times New Roman"/>
-          <w:sz w:val="24"/>
-        </w:rPr>
-        <w:t>demand</w:t>
-      </w:r>
-      <w:r>
-        <w:rPr>
-          <w:rFonts w:ascii="Times New Roman" w:hAnsi="Times New Roman" w:cs="Times New Roman"/>
-          <w:sz w:val="24"/>
-        </w:rPr>
-        <w:t>.</w:t>
+        <w:t>T</w:t>
+      </w:r>
+      <w:r>
+        <w:rPr>
+          <w:rFonts w:ascii="Times New Roman" w:hAnsi="Times New Roman" w:cs="Times New Roman"/>
+          <w:sz w:val="24"/>
+        </w:rPr>
+        <w:t>he st</w:t>
+      </w:r>
+      <w:r>
+        <w:rPr>
+          <w:rFonts w:ascii="Times New Roman" w:hAnsi="Times New Roman" w:cs="Times New Roman"/>
+          <w:sz w:val="24"/>
+        </w:rPr>
+        <w:t>andar</w:t>
+      </w:r>
+      <w:r>
+        <w:rPr>
+          <w:rFonts w:ascii="Times New Roman" w:hAnsi="Times New Roman" w:cs="Times New Roman"/>
+          <w:sz w:val="24"/>
+        </w:rPr>
+        <w:t xml:space="preserve">d </w:t>
+      </w:r>
+      <w:r>
+        <w:rPr>
+          <w:rFonts w:ascii="Times New Roman" w:hAnsi="Times New Roman" w:cs="Times New Roman"/>
+          <w:sz w:val="24"/>
+        </w:rPr>
+        <w:lastRenderedPageBreak/>
+        <w:t>deviation is 15.96%</w:t>
+      </w:r>
+      <w:r>
+        <w:rPr>
+          <w:rFonts w:ascii="Times New Roman" w:hAnsi="Times New Roman" w:cs="Times New Roman"/>
+          <w:sz w:val="24"/>
+        </w:rPr>
+        <w:t>, which may be</w:t>
+      </w:r>
+      <w:r>
+        <w:rPr>
+          <w:rFonts w:ascii="Times New Roman" w:hAnsi="Times New Roman" w:cs="Times New Roman"/>
+          <w:sz w:val="24"/>
+        </w:rPr>
+        <w:t xml:space="preserve"> because of the different definitions of normal ridership level. Generally</w:t>
+      </w:r>
+      <w:r>
+        <w:rPr>
+          <w:rFonts w:ascii="Times New Roman" w:hAnsi="Times New Roman" w:cs="Times New Roman"/>
+          <w:sz w:val="24"/>
+        </w:rPr>
+        <w:t xml:space="preserve"> speaking</w:t>
+      </w:r>
+      <w:r>
+        <w:rPr>
+          <w:rFonts w:ascii="Times New Roman" w:hAnsi="Times New Roman" w:cs="Times New Roman"/>
+          <w:sz w:val="24"/>
+        </w:rPr>
+        <w:t xml:space="preserve">, the comparison shows that the transit app demand data can be a </w:t>
+      </w:r>
+      <w:r>
+        <w:rPr>
+          <w:rFonts w:ascii="Times New Roman" w:hAnsi="Times New Roman" w:cs="Times New Roman"/>
+          <w:sz w:val="24"/>
+        </w:rPr>
+        <w:t xml:space="preserve">good indicator despite </w:t>
+      </w:r>
+      <w:r>
+        <w:rPr>
+          <w:rFonts w:ascii="Times New Roman" w:hAnsi="Times New Roman" w:cs="Times New Roman"/>
+          <w:sz w:val="24"/>
+        </w:rPr>
+        <w:t>non-trivial standard deviation.</w:t>
       </w:r>
     </w:p>
     <w:p>
@@ -1621,32 +1720,41 @@
           <w:rFonts w:ascii="Times New Roman" w:hAnsi="Times New Roman" w:cs="Times New Roman"/>
           <w:sz w:val="24"/>
         </w:rPr>
-        <w:t>The data includes 182 public transit systems across the United States, Canada, Australia, New Zealand, and France.</w:t>
-      </w:r>
-      <w:r>
-        <w:rPr>
-          <w:rFonts w:ascii="Times New Roman" w:hAnsi="Times New Roman" w:cs="Times New Roman"/>
-          <w:sz w:val="24"/>
-        </w:rPr>
-        <w:t xml:space="preserve"> We select all 121 transit systems in 71 metro areas, 55 counties, and 30 states across the United States</w:t>
-      </w:r>
-      <w:r>
-        <w:rPr>
-          <w:rFonts w:ascii="Times New Roman" w:hAnsi="Times New Roman" w:cs="Times New Roman"/>
-          <w:sz w:val="24"/>
-        </w:rPr>
-        <w:t xml:space="preserve"> and conduct analyses based on these areas</w:t>
-      </w:r>
-      <w:r>
-        <w:rPr>
-          <w:rFonts w:ascii="Times New Roman" w:hAnsi="Times New Roman" w:cs="Times New Roman"/>
-          <w:sz w:val="24"/>
-        </w:rPr>
-        <w:t>.</w:t>
+        <w:t xml:space="preserve">Although the small-sampled test shows the unbiasedness of the Transit app data, </w:t>
+      </w:r>
+      <w:commentRangeStart w:id="0"/>
+      <w:r>
+        <w:rPr>
+          <w:rFonts w:ascii="Times New Roman" w:hAnsi="Times New Roman" w:cs="Times New Roman"/>
+          <w:sz w:val="24"/>
+        </w:rPr>
+        <w:t>the difference between the behaviors of apps users and other users, the accurate ratio of apps users among all transit users, and other factors affecting the representativeness of the usage statistics are still largely unknown</w:t>
+      </w:r>
+      <w:commentRangeEnd w:id="0"/>
+      <w:r>
+        <w:rPr>
+          <w:rFonts w:ascii="Times New Roman" w:hAnsi="Times New Roman" w:cs="Times New Roman"/>
+          <w:sz w:val="24"/>
+        </w:rPr>
+        <w:t>. However,</w:t>
+      </w:r>
+      <w:r>
+        <w:rPr>
+          <w:rStyle w:val="CommentReference"/>
+        </w:rPr>
+        <w:commentReference w:id="0"/>
+      </w:r>
+      <w:r>
+        <w:rPr>
+          <w:rFonts w:ascii="Times New Roman" w:hAnsi="Times New Roman" w:cs="Times New Roman"/>
+          <w:sz w:val="24"/>
+        </w:rPr>
+        <w:t xml:space="preserve"> we can still use it as a rough but reasonable proxy to capture the changes of transit demand and ridership caused by the COVID-19 pandemic due to the large user group and popularity of real-time transit apps.</w:t>
       </w:r>
     </w:p>
     <w:p>
       <w:pPr>
+        <w:ind w:firstLine="720"/>
         <w:rPr>
           <w:rFonts w:ascii="Times New Roman" w:hAnsi="Times New Roman" w:cs="Times New Roman"/>
           <w:sz w:val="24"/>
@@ -1655,18 +1763,183 @@
     </w:p>
     <w:p>
       <w:pPr>
-        <w:rPr>
-          <w:rFonts w:ascii="Times New Roman" w:hAnsi="Times New Roman" w:cs="Times New Roman"/>
-          <w:sz w:val="24"/>
-        </w:rPr>
+        <w:keepNext/>
+        <w:ind w:firstLine="720"/>
       </w:pPr>
       <w:r>
         <w:rPr>
+          <w:noProof/>
+        </w:rPr>
+        <w:drawing>
+          <wp:inline distT="0" distB="0" distL="0" distR="0" wp14:anchorId="6758FC71" wp14:editId="5FA3305E">
+            <wp:extent cx="5179161" cy="3519170"/>
+            <wp:effectExtent l="0" t="0" r="2540" b="5080"/>
+            <wp:docPr id="3" name="Chart 3"/>
+            <wp:cNvGraphicFramePr/>
+            <a:graphic xmlns:a="http://schemas.openxmlformats.org/drawingml/2006/main">
+              <a:graphicData uri="http://schemas.openxmlformats.org/drawingml/2006/chart">
+                <c:chart xmlns:c="http://schemas.openxmlformats.org/drawingml/2006/chart" xmlns:r="http://schemas.openxmlformats.org/officeDocument/2006/relationships" r:id="rId8"/>
+              </a:graphicData>
+            </a:graphic>
+          </wp:inline>
+        </w:drawing>
+      </w:r>
+    </w:p>
+    <w:p>
+      <w:pPr>
+        <w:jc w:val="center"/>
+        <w:rPr>
+          <w:rFonts w:ascii="Times New Roman" w:hAnsi="Times New Roman" w:cs="Times New Roman"/>
+          <w:sz w:val="24"/>
+        </w:rPr>
+      </w:pPr>
+      <w:bookmarkStart w:id="1" w:name="_Ref37097802"/>
+      <w:r>
+        <w:rPr>
+          <w:rFonts w:ascii="Times New Roman" w:hAnsi="Times New Roman" w:cs="Times New Roman"/>
+          <w:sz w:val="24"/>
+        </w:rPr>
+        <w:t xml:space="preserve">Figure </w:t>
+      </w:r>
+      <w:r>
+        <w:rPr>
+          <w:rFonts w:ascii="Times New Roman" w:hAnsi="Times New Roman" w:cs="Times New Roman"/>
+          <w:sz w:val="24"/>
+        </w:rPr>
+        <w:fldChar w:fldCharType="begin"/>
+      </w:r>
+      <w:r>
+        <w:rPr>
+          <w:rFonts w:ascii="Times New Roman" w:hAnsi="Times New Roman" w:cs="Times New Roman"/>
+          <w:sz w:val="24"/>
+        </w:rPr>
+        <w:instrText xml:space="preserve"> SEQ Figure \* ARABIC </w:instrText>
+      </w:r>
+      <w:r>
+        <w:rPr>
+          <w:rFonts w:ascii="Times New Roman" w:hAnsi="Times New Roman" w:cs="Times New Roman"/>
+          <w:sz w:val="24"/>
+        </w:rPr>
+        <w:fldChar w:fldCharType="separate"/>
+      </w:r>
+      <w:r>
+        <w:rPr>
+          <w:rFonts w:ascii="Times New Roman" w:hAnsi="Times New Roman" w:cs="Times New Roman"/>
+          <w:sz w:val="24"/>
+        </w:rPr>
+        <w:t>1</w:t>
+      </w:r>
+      <w:r>
+        <w:rPr>
+          <w:rFonts w:ascii="Times New Roman" w:hAnsi="Times New Roman" w:cs="Times New Roman"/>
+          <w:sz w:val="24"/>
+        </w:rPr>
+        <w:fldChar w:fldCharType="end"/>
+      </w:r>
+      <w:bookmarkEnd w:id="1"/>
+      <w:r>
+        <w:rPr>
+          <w:rFonts w:ascii="Times New Roman" w:hAnsi="Times New Roman" w:cs="Times New Roman"/>
+          <w:sz w:val="24"/>
+        </w:rPr>
+        <w:t xml:space="preserve">: the proximity </w:t>
+      </w:r>
+      <w:r>
+        <w:rPr>
+          <w:rFonts w:ascii="Times New Roman" w:hAnsi="Times New Roman" w:cs="Times New Roman"/>
+          <w:sz w:val="24"/>
+        </w:rPr>
+        <w:t xml:space="preserve">between </w:t>
+      </w:r>
+      <w:r>
+        <w:rPr>
+          <w:rFonts w:ascii="Times New Roman" w:hAnsi="Times New Roman" w:cs="Times New Roman"/>
+          <w:sz w:val="24"/>
+        </w:rPr>
+        <w:t xml:space="preserve">actual ridership </w:t>
+      </w:r>
+      <w:r>
+        <w:rPr>
+          <w:rFonts w:ascii="Times New Roman" w:hAnsi="Times New Roman" w:cs="Times New Roman"/>
+          <w:sz w:val="24"/>
+        </w:rPr>
+        <w:t xml:space="preserve">decrease </w:t>
+      </w:r>
+      <w:r>
+        <w:rPr>
+          <w:rFonts w:ascii="Times New Roman" w:hAnsi="Times New Roman" w:cs="Times New Roman"/>
+          <w:sz w:val="24"/>
+        </w:rPr>
+        <w:t>and demand</w:t>
+      </w:r>
+      <w:bookmarkStart w:id="2" w:name="_GoBack"/>
+      <w:bookmarkEnd w:id="2"/>
+      <w:r>
+        <w:rPr>
+          <w:rFonts w:ascii="Times New Roman" w:hAnsi="Times New Roman" w:cs="Times New Roman"/>
+          <w:sz w:val="24"/>
+        </w:rPr>
+        <w:t xml:space="preserve"> decrease for 40 transit systems.</w:t>
+      </w:r>
+    </w:p>
+    <w:p>
+      <w:pPr>
+        <w:ind w:firstLine="720"/>
+        <w:rPr>
+          <w:rFonts w:ascii="Times New Roman" w:hAnsi="Times New Roman" w:cs="Times New Roman"/>
+          <w:sz w:val="24"/>
+        </w:rPr>
+      </w:pPr>
+      <w:r>
+        <w:rPr>
+          <w:rFonts w:ascii="Times New Roman" w:hAnsi="Times New Roman" w:cs="Times New Roman"/>
+          <w:sz w:val="24"/>
+        </w:rPr>
+        <w:t>The data includes 182 public transit systems across the United States, Canada, Australia, New Zealand, and France.</w:t>
+      </w:r>
+      <w:r>
+        <w:rPr>
+          <w:rFonts w:ascii="Times New Roman" w:hAnsi="Times New Roman" w:cs="Times New Roman"/>
+          <w:sz w:val="24"/>
+        </w:rPr>
+        <w:t xml:space="preserve"> We select all 121 transit systems in 71 metro areas, 55 counties, and 30 states across the United States</w:t>
+      </w:r>
+      <w:r>
+        <w:rPr>
+          <w:rFonts w:ascii="Times New Roman" w:hAnsi="Times New Roman" w:cs="Times New Roman"/>
+          <w:sz w:val="24"/>
+        </w:rPr>
+        <w:t xml:space="preserve"> and conduct analyses based on these areas</w:t>
+      </w:r>
+      <w:r>
+        <w:rPr>
+          <w:rFonts w:ascii="Times New Roman" w:hAnsi="Times New Roman" w:cs="Times New Roman"/>
+          <w:sz w:val="24"/>
+        </w:rPr>
+        <w:t>.</w:t>
+      </w:r>
+    </w:p>
+    <w:p>
+      <w:pPr>
+        <w:rPr>
+          <w:rFonts w:ascii="Times New Roman" w:hAnsi="Times New Roman" w:cs="Times New Roman"/>
+          <w:sz w:val="24"/>
+        </w:rPr>
+      </w:pPr>
+    </w:p>
+    <w:p>
+      <w:pPr>
+        <w:rPr>
+          <w:rFonts w:ascii="Times New Roman" w:hAnsi="Times New Roman" w:cs="Times New Roman"/>
+          <w:sz w:val="24"/>
+        </w:rPr>
+      </w:pPr>
+      <w:r>
+        <w:rPr>
           <w:rFonts w:ascii="Times New Roman" w:hAnsi="Times New Roman" w:cs="Times New Roman"/>
           <w:b/>
           <w:sz w:val="24"/>
         </w:rPr>
-        <w:lastRenderedPageBreak/>
         <w:t>COVID-19 case numbers.</w:t>
       </w:r>
       <w:r>
@@ -2153,7 +2426,6 @@
           <w:noProof/>
           <w:sz w:val="24"/>
         </w:rPr>
-        <w:lastRenderedPageBreak/>
         <w:drawing>
           <wp:inline distT="0" distB="0" distL="0" distR="0" wp14:anchorId="6FAC1B3D" wp14:editId="691526A7">
             <wp:extent cx="5852160" cy="4389120"/>
@@ -2172,7 +2444,7 @@
                     </pic:cNvPicPr>
                   </pic:nvPicPr>
                   <pic:blipFill>
-                    <a:blip r:embed="rId8">
+                    <a:blip r:embed="rId9">
                       <a:extLst>
                         <a:ext uri="{28A0092B-C50C-407E-A947-70E740481C1C}">
                           <a14:useLocalDpi xmlns:a14="http://schemas.microsoft.com/office/drawing/2010/main" val="0"/>
@@ -2237,7 +2509,7 @@
           <w:noProof/>
           <w:sz w:val="24"/>
         </w:rPr>
-        <w:t>1</w:t>
+        <w:t>2</w:t>
       </w:r>
       <w:r>
         <w:rPr>
@@ -2558,7 +2830,7 @@
                 <w:lang w:eastAsia="ja-JP"/>
               </w:rPr>
             </w:pPr>
-            <w:bookmarkStart w:id="1" w:name="_Ref19453714"/>
+            <w:bookmarkStart w:id="3" w:name="_Ref19453714"/>
             <w:r>
               <w:rPr>
                 <w:rFonts w:ascii="Times New Roman" w:eastAsia="Yu Mincho" w:hAnsi="Times New Roman" w:cs="Times New Roman"/>
@@ -2618,7 +2890,7 @@
               </w:rPr>
               <w:t>)</w:t>
             </w:r>
-            <w:bookmarkEnd w:id="1"/>
+            <w:bookmarkEnd w:id="3"/>
           </w:p>
         </w:tc>
       </w:tr>
@@ -3034,15 +3306,7 @@
           <w:rFonts w:ascii="Times New Roman" w:hAnsi="Times New Roman" w:cs="Times New Roman"/>
           <w:sz w:val="24"/>
         </w:rPr>
-        <w:t xml:space="preserve"> </w:t>
-      </w:r>
-      <w:r>
-        <w:rPr>
-          <w:rFonts w:ascii="Times New Roman" w:hAnsi="Times New Roman" w:cs="Times New Roman"/>
-          <w:sz w:val="24"/>
-        </w:rPr>
-        <w:lastRenderedPageBreak/>
-        <w:t>in different metro areas</w:t>
+        <w:t xml:space="preserve"> in different metro areas</w:t>
       </w:r>
       <w:r>
         <w:rPr>
@@ -3105,7 +3369,7 @@
                     <pic:cNvPicPr/>
                   </pic:nvPicPr>
                   <pic:blipFill>
-                    <a:blip r:embed="rId9"/>
+                    <a:blip r:embed="rId10"/>
                     <a:stretch>
                       <a:fillRect/>
                     </a:stretch>
@@ -3168,7 +3432,7 @@
           <w:noProof/>
           <w:sz w:val="24"/>
         </w:rPr>
-        <w:t>2</w:t>
+        <w:t>3</w:t>
       </w:r>
       <w:r>
         <w:rPr>
@@ -3254,6 +3518,7 @@
           <w:rFonts w:ascii="Times New Roman" w:hAnsi="Times New Roman" w:cs="Times New Roman"/>
           <w:sz w:val="24"/>
         </w:rPr>
+        <w:lastRenderedPageBreak/>
         <w:tab/>
         <w:t>The second factor is the dependency on transit, which can be measured with</w:t>
       </w:r>
@@ -3487,7 +3752,6 @@
           <w:rFonts w:ascii="Times New Roman" w:hAnsi="Times New Roman" w:cs="Times New Roman"/>
           <w:sz w:val="24"/>
         </w:rPr>
-        <w:lastRenderedPageBreak/>
         <w:t>As we visualize the curve of the</w:t>
       </w:r>
       <w:r>
@@ -3603,6 +3867,7 @@
         </w:rPr>
         <w:t xml:space="preserve"> and convergent </w:t>
       </w:r>
+      <w:proofErr w:type="gramStart"/>
       <w:r>
         <w:rPr>
           <w:rFonts w:ascii="Times New Roman" w:hAnsi="Times New Roman" w:cs="Times New Roman"/>
@@ -3610,6 +3875,7 @@
         </w:rPr>
         <w:t xml:space="preserve">point </w:t>
       </w:r>
+      <w:proofErr w:type="gramEnd"/>
       <m:oMath>
         <m:sSub>
           <m:sSubPr>
@@ -3992,7 +4258,7 @@
                 <w:lang w:eastAsia="ja-JP"/>
               </w:rPr>
             </w:pPr>
-            <w:bookmarkStart w:id="2" w:name="_Ref36807866"/>
+            <w:bookmarkStart w:id="4" w:name="_Ref36807866"/>
             <w:r>
               <w:rPr>
                 <w:rFonts w:ascii="Times New Roman" w:eastAsia="Yu Mincho" w:hAnsi="Times New Roman" w:cs="Times New Roman"/>
@@ -4048,7 +4314,7 @@
               </w:rPr>
               <w:fldChar w:fldCharType="end"/>
             </w:r>
-            <w:bookmarkEnd w:id="2"/>
+            <w:bookmarkEnd w:id="4"/>
             <w:r>
               <w:rPr>
                 <w:rFonts w:ascii="Times New Roman" w:eastAsia="Yu Mincho" w:hAnsi="Times New Roman" w:cs="Times New Roman"/>
@@ -4569,7 +4835,7 @@
                 <w:lang w:eastAsia="ja-JP"/>
               </w:rPr>
             </w:pPr>
-            <w:bookmarkStart w:id="3" w:name="_Ref36813193"/>
+            <w:bookmarkStart w:id="5" w:name="_Ref36813193"/>
             <w:r>
               <w:rPr>
                 <w:rFonts w:ascii="Times New Roman" w:eastAsia="Yu Mincho" w:hAnsi="Times New Roman" w:cs="Times New Roman"/>
@@ -4625,7 +4891,7 @@
               </w:rPr>
               <w:fldChar w:fldCharType="end"/>
             </w:r>
-            <w:bookmarkEnd w:id="3"/>
+            <w:bookmarkEnd w:id="5"/>
             <w:r>
               <w:rPr>
                 <w:rFonts w:ascii="Times New Roman" w:eastAsia="Yu Mincho" w:hAnsi="Times New Roman" w:cs="Times New Roman"/>
@@ -4742,8 +5008,17 @@
           <w:rFonts w:ascii="Times New Roman" w:hAnsi="Times New Roman" w:cs="Times New Roman"/>
           <w:sz w:val="24"/>
         </w:rPr>
-        <w:t xml:space="preserve">by B to construct the P function so that </w:t>
-      </w:r>
+        <w:t xml:space="preserve">by B to construct the P function so </w:t>
+      </w:r>
+      <w:proofErr w:type="gramStart"/>
+      <w:r>
+        <w:rPr>
+          <w:rFonts w:ascii="Times New Roman" w:hAnsi="Times New Roman" w:cs="Times New Roman"/>
+          <w:sz w:val="24"/>
+        </w:rPr>
+        <w:t xml:space="preserve">that </w:t>
+      </w:r>
+      <w:proofErr w:type="gramEnd"/>
       <m:oMath>
         <m:nary>
           <m:naryPr>
@@ -4840,7 +5115,23 @@
           <w:rFonts w:ascii="Times New Roman" w:hAnsi="Times New Roman" w:cs="Times New Roman"/>
           <w:sz w:val="24"/>
         </w:rPr>
-        <w:t xml:space="preserve"> is the confidence level. We choose </w:t>
+        <w:t xml:space="preserve"> </w:t>
+      </w:r>
+      <w:proofErr w:type="gramStart"/>
+      <w:r>
+        <w:rPr>
+          <w:rFonts w:ascii="Times New Roman" w:hAnsi="Times New Roman" w:cs="Times New Roman"/>
+          <w:sz w:val="24"/>
+        </w:rPr>
+        <w:t>is</w:t>
+      </w:r>
+      <w:proofErr w:type="gramEnd"/>
+      <w:r>
+        <w:rPr>
+          <w:rFonts w:ascii="Times New Roman" w:hAnsi="Times New Roman" w:cs="Times New Roman"/>
+          <w:sz w:val="24"/>
+        </w:rPr>
+        <w:t xml:space="preserve"> the confidence level. We choose </w:t>
       </w:r>
       <w:r>
         <w:rPr>
@@ -5086,8 +5377,19 @@
           <w:szCs w:val="24"/>
           <w:lang w:eastAsia="ja-JP"/>
         </w:rPr>
-        <w:t xml:space="preserve">, we can induct that </w:t>
-      </w:r>
+        <w:t xml:space="preserve">, we can induct </w:t>
+      </w:r>
+      <w:proofErr w:type="gramStart"/>
+      <w:r>
+        <w:rPr>
+          <w:rFonts w:ascii="Times New Roman" w:eastAsia="Yu Mincho" w:hAnsi="Times New Roman" w:cs="Times New Roman"/>
+          <w:sz w:val="24"/>
+          <w:szCs w:val="24"/>
+          <w:lang w:eastAsia="ja-JP"/>
+        </w:rPr>
+        <w:t xml:space="preserve">that </w:t>
+      </w:r>
+      <w:proofErr w:type="gramEnd"/>
       <m:oMath>
         <m:r>
           <w:rPr>
@@ -5332,8 +5634,6 @@
         </w:rPr>
         <w:t xml:space="preserve">between </w:t>
       </w:r>
-      <w:bookmarkStart w:id="4" w:name="_GoBack"/>
-      <w:bookmarkEnd w:id="4"/>
       <w:r>
         <w:rPr>
           <w:rFonts w:ascii="Times New Roman" w:eastAsia="Yu Mincho" w:hAnsi="Times New Roman" w:cs="Times New Roman"/>
@@ -5988,7 +6288,15 @@
           <w:rFonts w:ascii="Times New Roman" w:hAnsi="Times New Roman" w:cs="Times New Roman"/>
           <w:sz w:val="24"/>
         </w:rPr>
-        <w:t>when the demand curve began to diverge from the normality. It also represents when the transit users start to realize they should avoid the transit trips. Convergent point, on the other hands, represents when the decrease finally finishes. After the convergent point, the transit demand will persist at a stable level. In the next section, we will compare the two measures with the development curve of the pandemic cases.</w:t>
+        <w:t xml:space="preserve">when the demand curve began to diverge from the normality. It also represents when the transit users start to </w:t>
+      </w:r>
+      <w:r>
+        <w:rPr>
+          <w:rFonts w:ascii="Times New Roman" w:hAnsi="Times New Roman" w:cs="Times New Roman"/>
+          <w:sz w:val="24"/>
+        </w:rPr>
+        <w:lastRenderedPageBreak/>
+        <w:t>realize they should avoid the transit trips. Convergent point, on the other hands, represents when the decrease finally finishes. After the convergent point, the transit demand will persist at a stable level. In the next section, we will compare the two measures with the development curve of the pandemic cases.</w:t>
       </w:r>
     </w:p>
     <w:p>
@@ -6179,7 +6487,6 @@
           <w:rFonts w:ascii="Times New Roman" w:hAnsi="Times New Roman" w:cs="Times New Roman"/>
           <w:sz w:val="24"/>
         </w:rPr>
-        <w:lastRenderedPageBreak/>
         <w:t xml:space="preserve">Although the decay rate </w:t>
       </w:r>
       <w:r>
@@ -6645,6 +6952,7 @@
         <w:rPr>
           <w:noProof/>
         </w:rPr>
+        <w:lastRenderedPageBreak/>
         <w:drawing>
           <wp:inline distT="0" distB="0" distL="0" distR="0" wp14:anchorId="06A32DD1" wp14:editId="7D2F5FD9">
             <wp:extent cx="5943600" cy="3458845"/>
@@ -6661,7 +6969,7 @@
                     <pic:cNvPicPr/>
                   </pic:nvPicPr>
                   <pic:blipFill>
-                    <a:blip r:embed="rId10"/>
+                    <a:blip r:embed="rId11"/>
                     <a:stretch>
                       <a:fillRect/>
                     </a:stretch>
@@ -6724,7 +7032,7 @@
           <w:noProof/>
           <w:sz w:val="24"/>
         </w:rPr>
-        <w:t>3</w:t>
+        <w:t>4</w:t>
       </w:r>
       <w:r>
         <w:rPr>
@@ -6885,15 +7193,7 @@
           <w:rFonts w:ascii="Times New Roman" w:hAnsi="Times New Roman" w:cs="Times New Roman"/>
           <w:sz w:val="24"/>
         </w:rPr>
-        <w:t xml:space="preserve"> </w:t>
-      </w:r>
-      <w:r>
-        <w:rPr>
-          <w:rFonts w:ascii="Times New Roman" w:hAnsi="Times New Roman" w:cs="Times New Roman"/>
-          <w:sz w:val="24"/>
-        </w:rPr>
-        <w:lastRenderedPageBreak/>
-        <w:t xml:space="preserve">compared to the actual development </w:t>
+        <w:t xml:space="preserve"> compared to the actual development </w:t>
       </w:r>
       <w:r>
         <w:rPr>
@@ -7037,7 +7337,15 @@
           <w:rFonts w:ascii="Times New Roman" w:hAnsi="Times New Roman" w:cs="Times New Roman"/>
           <w:sz w:val="24"/>
         </w:rPr>
-        <w:t xml:space="preserve"> days ago. This lag can be even longer considering the lack of testing kits and slow response for the local authority </w:t>
+        <w:t xml:space="preserve"> days ago. This lag can be even longer considering the lack of testing kits and slow response for </w:t>
+      </w:r>
+      <w:r>
+        <w:rPr>
+          <w:rFonts w:ascii="Times New Roman" w:hAnsi="Times New Roman" w:cs="Times New Roman"/>
+          <w:sz w:val="24"/>
+        </w:rPr>
+        <w:lastRenderedPageBreak/>
+        <w:t xml:space="preserve">the local authority </w:t>
       </w:r>
       <w:r>
         <w:rPr>
@@ -8243,15 +8551,7 @@
           <w:rFonts w:ascii="Times New Roman" w:hAnsi="Times New Roman" w:cs="Times New Roman"/>
           <w:sz w:val="24"/>
         </w:rPr>
-        <w:t xml:space="preserve"> most </w:t>
-      </w:r>
-      <w:r>
-        <w:rPr>
-          <w:rFonts w:ascii="Times New Roman" w:hAnsi="Times New Roman" w:cs="Times New Roman"/>
-          <w:sz w:val="24"/>
-        </w:rPr>
-        <w:lastRenderedPageBreak/>
-        <w:t xml:space="preserve">noticeable area is the New York City. With lag = 0, out of 13 transit system in the New York City, there are 5 systems that have positive response intervals, such as MTA - Bronx buses, Suffolk County Transit, and Long Island </w:t>
+        <w:t xml:space="preserve"> most noticeable area is the New York City. With lag = 0, out of 13 transit system in the New York City, there are 5 systems that have positive response intervals, such as MTA - Bronx buses, Suffolk County Transit, and Long Island </w:t>
       </w:r>
       <w:r>
         <w:rPr>
@@ -8381,7 +8681,7 @@
         </w:rPr>
         <w:t xml:space="preserve"> </w:t>
       </w:r>
-      <w:commentRangeStart w:id="5"/>
+      <w:commentRangeStart w:id="6"/>
       <w:r>
         <w:rPr>
           <w:rFonts w:ascii="Times New Roman" w:hAnsi="Times New Roman" w:cs="Times New Roman"/>
@@ -8389,12 +8689,12 @@
         </w:rPr>
         <w:t>Due to earlier response, the transit users in these area may be exposed to less risk during the pandemic.</w:t>
       </w:r>
-      <w:commentRangeEnd w:id="5"/>
+      <w:commentRangeEnd w:id="6"/>
       <w:r>
         <w:rPr>
           <w:rStyle w:val="CommentReference"/>
         </w:rPr>
-        <w:commentReference w:id="5"/>
+        <w:commentReference w:id="6"/>
       </w:r>
     </w:p>
     <w:p>
@@ -8405,6 +8705,7 @@
         <w:rPr>
           <w:noProof/>
         </w:rPr>
+        <w:lastRenderedPageBreak/>
         <w:pict w14:anchorId="3EEB0F65">
           <v:shapetype id="_x0000_t75" coordsize="21600,21600" o:spt="75" o:preferrelative="t" path="m@4@5l@4@11@9@11@9@5xe" filled="f" stroked="f">
             <v:stroke joinstyle="miter"/>
@@ -8425,8 +8726,8 @@
             <v:path o:extrusionok="f" gradientshapeok="t" o:connecttype="rect"/>
             <o:lock v:ext="edit" aspectratio="t"/>
           </v:shapetype>
-          <v:shape id="_x0000_i1025" type="#_x0000_t75" style="width:466.65pt;height:406.2pt">
-            <v:imagedata r:id="rId11" o:title="response_interval"/>
+          <v:shape id="_x0000_i1025" type="#_x0000_t75" style="width:467.15pt;height:406.1pt">
+            <v:imagedata r:id="rId12" o:title="response_interval"/>
           </v:shape>
         </w:pict>
       </w:r>
@@ -8439,7 +8740,7 @@
           <w:sz w:val="24"/>
         </w:rPr>
       </w:pPr>
-      <w:bookmarkStart w:id="6" w:name="_Ref36757496"/>
+      <w:bookmarkStart w:id="7" w:name="_Ref36757496"/>
       <w:r>
         <w:rPr>
           <w:rFonts w:ascii="Times New Roman" w:hAnsi="Times New Roman" w:cs="Times New Roman"/>
@@ -8474,7 +8775,7 @@
           <w:noProof/>
           <w:sz w:val="24"/>
         </w:rPr>
-        <w:t>4</w:t>
+        <w:t>5</w:t>
       </w:r>
       <w:r>
         <w:rPr>
@@ -8483,7 +8784,7 @@
         </w:rPr>
         <w:fldChar w:fldCharType="end"/>
       </w:r>
-      <w:bookmarkEnd w:id="6"/>
+      <w:bookmarkEnd w:id="7"/>
       <w:r>
         <w:rPr>
           <w:rFonts w:ascii="Times New Roman" w:hAnsi="Times New Roman" w:cs="Times New Roman"/>
@@ -8511,7 +8812,6 @@
           <w:rFonts w:ascii="Times New Roman" w:hAnsi="Times New Roman" w:cs="Times New Roman"/>
           <w:sz w:val="24"/>
         </w:rPr>
-        <w:lastRenderedPageBreak/>
         <w:tab/>
       </w:r>
       <w:r>
@@ -8527,13 +8827,6 @@
           <w:sz w:val="24"/>
         </w:rPr>
         <w:t xml:space="preserve">For the scenario of lag = 14 days, which is a highly hypothesis scenario, most transit systems and most cities have negative response. </w:t>
-      </w:r>
-      <w:r>
-        <w:rPr>
-          <w:rFonts w:ascii="Times New Roman" w:hAnsi="Times New Roman" w:cs="Times New Roman"/>
-          <w:sz w:val="24"/>
-        </w:rPr>
-        <w:t>Ohio is the one of the relatively earliest responding states.</w:t>
       </w:r>
     </w:p>
     <w:p>
@@ -8563,7 +8856,14 @@
           <w:rFonts w:ascii="Times New Roman" w:hAnsi="Times New Roman" w:cs="Times New Roman"/>
           <w:sz w:val="24"/>
         </w:rPr>
-        <w:t xml:space="preserve"> from convergent point, which represent how earlier is each transit system’s users finished the stay-at-home process. For scenario of lag = 0, only Capital Metro in Austin, Texas and HRT in Hampton, Virginia. For the case of Austin, the city and county authority declared the local state of emergency in March 6</w:t>
+        <w:t xml:space="preserve"> from convergent point, which represent how earlier is each transit system’s users finished the stay-at-home process. For scenario of lag = 0, only Capital Metro in Austin, Texas and HRT in Hampton, Virginia. For the case of Austin, </w:t>
+      </w:r>
+      <w:r>
+        <w:rPr>
+          <w:rFonts w:ascii="Times New Roman" w:hAnsi="Times New Roman" w:cs="Times New Roman"/>
+          <w:sz w:val="24"/>
+        </w:rPr>
+        <w:t>the demand decrease started at March 6</w:t>
       </w:r>
       <w:r>
         <w:rPr>
@@ -8577,8 +8877,60 @@
         <w:rPr>
           <w:rFonts w:ascii="Times New Roman" w:hAnsi="Times New Roman" w:cs="Times New Roman"/>
           <w:sz w:val="24"/>
+        </w:rPr>
+        <w:t xml:space="preserve"> and finished at March 22</w:t>
+      </w:r>
+      <w:r>
+        <w:rPr>
+          <w:rFonts w:ascii="Times New Roman" w:hAnsi="Times New Roman" w:cs="Times New Roman"/>
+          <w:sz w:val="24"/>
           <w:vertAlign w:val="superscript"/>
         </w:rPr>
+        <w:t>nd</w:t>
+      </w:r>
+      <w:r>
+        <w:rPr>
+          <w:rFonts w:ascii="Times New Roman" w:hAnsi="Times New Roman" w:cs="Times New Roman"/>
+          <w:sz w:val="24"/>
+        </w:rPr>
+        <w:t>; the first case was confirmed at March 25</w:t>
+      </w:r>
+      <w:r>
+        <w:rPr>
+          <w:rFonts w:ascii="Times New Roman" w:hAnsi="Times New Roman" w:cs="Times New Roman"/>
+          <w:sz w:val="24"/>
+          <w:vertAlign w:val="superscript"/>
+        </w:rPr>
+        <w:t>th</w:t>
+      </w:r>
+      <w:r>
+        <w:rPr>
+          <w:rFonts w:ascii="Times New Roman" w:hAnsi="Times New Roman" w:cs="Times New Roman"/>
+          <w:sz w:val="24"/>
+        </w:rPr>
+        <w:t xml:space="preserve">. However, long before the first confirmed case, </w:t>
+      </w:r>
+      <w:r>
+        <w:rPr>
+          <w:rFonts w:ascii="Times New Roman" w:hAnsi="Times New Roman" w:cs="Times New Roman"/>
+          <w:sz w:val="24"/>
+        </w:rPr>
+        <w:t>the city and county authority declared the local state of emergency in March 6</w:t>
+      </w:r>
+      <w:r>
+        <w:rPr>
+          <w:rFonts w:ascii="Times New Roman" w:hAnsi="Times New Roman" w:cs="Times New Roman"/>
+          <w:sz w:val="24"/>
+          <w:vertAlign w:val="superscript"/>
+        </w:rPr>
+        <w:t>th</w:t>
+      </w:r>
+      <w:r>
+        <w:rPr>
+          <w:rFonts w:ascii="Times New Roman" w:hAnsi="Times New Roman" w:cs="Times New Roman"/>
+          <w:sz w:val="24"/>
+          <w:vertAlign w:val="superscript"/>
+        </w:rPr>
         <w:t xml:space="preserve"> </w:t>
       </w:r>
       <w:r>
@@ -8664,7 +9016,66 @@
           <w:rFonts w:ascii="Times New Roman" w:hAnsi="Times New Roman" w:cs="Times New Roman"/>
           <w:sz w:val="24"/>
         </w:rPr>
-        <w:t xml:space="preserve">This can be one reason for the relatively fast and earlier reaction of transit users. For larger lag such as lag = 5 and 14 days, no transit systems and cities have positive response intervals. </w:t>
+        <w:t xml:space="preserve">The divergent point is also the same as the date of local state of emergency, which suggests the effectiveness of the executive order. </w:t>
+      </w:r>
+      <w:r>
+        <w:rPr>
+          <w:rFonts w:ascii="Times New Roman" w:hAnsi="Times New Roman" w:cs="Times New Roman"/>
+          <w:sz w:val="24"/>
+        </w:rPr>
+        <w:t xml:space="preserve">This can be one reason for the relatively fast and earlier reaction of transit users. </w:t>
+      </w:r>
+    </w:p>
+    <w:p>
+      <w:pPr>
+        <w:ind w:firstLine="720"/>
+        <w:rPr>
+          <w:rFonts w:ascii="Times New Roman" w:hAnsi="Times New Roman" w:cs="Times New Roman" w:hint="eastAsia"/>
+          <w:sz w:val="24"/>
+        </w:rPr>
+      </w:pPr>
+      <w:r>
+        <w:rPr>
+          <w:rFonts w:ascii="Times New Roman" w:hAnsi="Times New Roman" w:cs="Times New Roman"/>
+          <w:sz w:val="24"/>
+        </w:rPr>
+        <w:lastRenderedPageBreak/>
+        <w:t>Under the most ideal circumstances, the curve should already finish the declining proce</w:t>
+      </w:r>
+      <w:r>
+        <w:rPr>
+          <w:rFonts w:ascii="Times New Roman" w:hAnsi="Times New Roman" w:cs="Times New Roman"/>
+          <w:sz w:val="24"/>
+        </w:rPr>
+        <w:t>ss before the community spread, which means most transit users can avoid non-essential transit trips after the virus began the local spread. However, f</w:t>
+      </w:r>
+      <w:r>
+        <w:rPr>
+          <w:rFonts w:ascii="Times New Roman" w:hAnsi="Times New Roman" w:cs="Times New Roman"/>
+          <w:sz w:val="24"/>
+        </w:rPr>
+        <w:t xml:space="preserve">or larger lag such as lag = 5 and 14 days, no transit systems and cities have positive response intervals. </w:t>
+      </w:r>
+      <w:r>
+        <w:rPr>
+          <w:rFonts w:ascii="Times New Roman" w:hAnsi="Times New Roman" w:cs="Times New Roman"/>
+          <w:sz w:val="24"/>
+        </w:rPr>
+        <w:t xml:space="preserve">This suggest that all mentioned American transit </w:t>
+      </w:r>
+      <w:r>
+        <w:rPr>
+          <w:rFonts w:ascii="Times New Roman" w:hAnsi="Times New Roman" w:cs="Times New Roman"/>
+          <w:sz w:val="24"/>
+        </w:rPr>
+        <w:t xml:space="preserve">systems </w:t>
+      </w:r>
+      <w:r>
+        <w:rPr>
+          <w:rFonts w:ascii="Times New Roman" w:hAnsi="Times New Roman" w:cs="Times New Roman"/>
+          <w:sz w:val="24"/>
+        </w:rPr>
+        <w:t>have not completed the decreasing process when the community spread has started.</w:t>
       </w:r>
     </w:p>
     <w:p>
@@ -8683,7 +9094,7 @@
             <wp:cNvGraphicFramePr/>
             <a:graphic xmlns:a="http://schemas.openxmlformats.org/drawingml/2006/main">
               <a:graphicData uri="http://schemas.openxmlformats.org/drawingml/2006/chart">
-                <c:chart xmlns:c="http://schemas.openxmlformats.org/drawingml/2006/chart" xmlns:r="http://schemas.openxmlformats.org/officeDocument/2006/relationships" r:id="rId12"/>
+                <c:chart xmlns:c="http://schemas.openxmlformats.org/drawingml/2006/chart" xmlns:r="http://schemas.openxmlformats.org/officeDocument/2006/relationships" r:id="rId13"/>
               </a:graphicData>
             </a:graphic>
           </wp:inline>
@@ -8698,7 +9109,7 @@
           <w:sz w:val="24"/>
         </w:rPr>
       </w:pPr>
-      <w:bookmarkStart w:id="7" w:name="_Ref36929078"/>
+      <w:bookmarkStart w:id="8" w:name="_Ref36929078"/>
       <w:r>
         <w:rPr>
           <w:rFonts w:ascii="Times New Roman" w:hAnsi="Times New Roman" w:cs="Times New Roman"/>
@@ -8730,9 +9141,10 @@
       <w:r>
         <w:rPr>
           <w:rFonts w:ascii="Times New Roman" w:hAnsi="Times New Roman" w:cs="Times New Roman"/>
-          <w:sz w:val="24"/>
-        </w:rPr>
-        <w:t>5</w:t>
+          <w:noProof/>
+          <w:sz w:val="24"/>
+        </w:rPr>
+        <w:t>6</w:t>
       </w:r>
       <w:r>
         <w:rPr>
@@ -8741,7 +9153,7 @@
         </w:rPr>
         <w:fldChar w:fldCharType="end"/>
       </w:r>
-      <w:bookmarkEnd w:id="7"/>
+      <w:bookmarkEnd w:id="8"/>
       <w:r>
         <w:rPr>
           <w:rFonts w:ascii="Times New Roman" w:hAnsi="Times New Roman" w:cs="Times New Roman"/>
@@ -8907,7 +9319,7 @@
       </w:r>
     </w:p>
   </w:comment>
-  <w:comment w:id="5" w:author="Liu, Luyu" w:date="2020-04-04T22:59:00Z" w:initials="LL">
+  <w:comment w:id="6" w:author="Liu, Luyu" w:date="2020-04-04T22:59:00Z" w:initials="LL">
     <w:p>
       <w:pPr>
         <w:pStyle w:val="CommentText"/>
@@ -8928,7 +9340,7 @@
 
 <file path=word/commentsExtended.xml><?xml version="1.0" encoding="utf-8"?>
 <w15:commentsEx xmlns:wpc="http://schemas.microsoft.com/office/word/2010/wordprocessingCanvas" xmlns:cx="http://schemas.microsoft.com/office/drawing/2014/chartex" xmlns:cx1="http://schemas.microsoft.com/office/drawing/2015/9/8/chartex" xmlns:mc="http://schemas.openxmlformats.org/markup-compatibility/2006" xmlns:o="urn:schemas-microsoft-com:office:office" xmlns:r="http://schemas.openxmlformats.org/officeDocument/2006/relationships" xmlns:m="http://schemas.openxmlformats.org/officeDocument/2006/math" xmlns:v="urn:schemas-microsoft-com:vml" xmlns:wp14="http://schemas.microsoft.com/office/word/2010/wordprocessingDrawing" xmlns:wp="http://schemas.openxmlformats.org/drawingml/2006/wordprocessingDrawing" xmlns:w10="urn:schemas-microsoft-com:office:word" xmlns:w="http://schemas.openxmlformats.org/wordprocessingml/2006/main" xmlns:w14="http://schemas.microsoft.com/office/word/2010/wordml" xmlns:w15="http://schemas.microsoft.com/office/word/2012/wordml" xmlns:w16se="http://schemas.microsoft.com/office/word/2015/wordml/symex" xmlns:wpg="http://schemas.microsoft.com/office/word/2010/wordprocessingGroup" xmlns:wpi="http://schemas.microsoft.com/office/word/2010/wordprocessingInk" xmlns:wne="http://schemas.microsoft.com/office/word/2006/wordml" xmlns:wps="http://schemas.microsoft.com/office/word/2010/wordprocessingShape" mc:Ignorable="w14 w15 w16se wp14">
-  <w15:commentEx w15:paraId="3C0BB3A4" w15:done="0"/>
+  <w15:commentEx w15:paraId="6EA881B5" w15:done="0"/>
   <w15:commentEx w15:paraId="5125CEE9" w15:done="0"/>
 </w15:commentsEx>
 </file>
@@ -9862,6 +10274,905 @@
           <c:layoutTarget val="inner"/>
           <c:xMode val="edge"/>
           <c:yMode val="edge"/>
+          <c:x val="0.11674279293117108"/>
+          <c:y val="3.9693284845206137E-2"/>
+          <c:w val="0.84726814499830239"/>
+          <c:h val="0.75758374844068344"/>
+        </c:manualLayout>
+      </c:layout>
+      <c:lineChart>
+        <c:grouping val="standard"/>
+        <c:varyColors val="0"/>
+        <c:ser>
+          <c:idx val="0"/>
+          <c:order val="0"/>
+          <c:tx>
+            <c:strRef>
+              <c:f>actual_ridership_t_test!$B$1</c:f>
+              <c:strCache>
+                <c:ptCount val="1"/>
+                <c:pt idx="0">
+                  <c:v>Demand decrease from Transit app</c:v>
+                </c:pt>
+              </c:strCache>
+            </c:strRef>
+          </c:tx>
+          <c:spPr>
+            <a:ln w="28575" cap="rnd">
+              <a:solidFill>
+                <a:schemeClr val="accent1"/>
+              </a:solidFill>
+              <a:round/>
+            </a:ln>
+            <a:effectLst/>
+          </c:spPr>
+          <c:marker>
+            <c:symbol val="none"/>
+          </c:marker>
+          <c:cat>
+            <c:strRef>
+              <c:f>actual_ridership_t_test!$A$2:$A$41</c:f>
+              <c:strCache>
+                <c:ptCount val="40"/>
+                <c:pt idx="0">
+                  <c:v> SEPTA - Rail </c:v>
+                </c:pt>
+                <c:pt idx="1">
+                  <c:v> BART </c:v>
+                </c:pt>
+                <c:pt idx="2">
+                  <c:v> Capitol Corridor </c:v>
+                </c:pt>
+                <c:pt idx="3">
+                  <c:v> NJ Transit - Bus </c:v>
+                </c:pt>
+                <c:pt idx="4">
+                  <c:v> NJ Transit - Rail </c:v>
+                </c:pt>
+                <c:pt idx="5">
+                  <c:v> SMART </c:v>
+                </c:pt>
+                <c:pt idx="6">
+                  <c:v> MTA - NYC Subway </c:v>
+                </c:pt>
+                <c:pt idx="7">
+                  <c:v> Caltrain </c:v>
+                </c:pt>
+                <c:pt idx="8">
+                  <c:v> Sound Transit </c:v>
+                </c:pt>
+                <c:pt idx="9">
+                  <c:v> MBTA </c:v>
+                </c:pt>
+                <c:pt idx="10">
+                  <c:v> SEPTA - Bus </c:v>
+                </c:pt>
+                <c:pt idx="11">
+                  <c:v> Metro Transit </c:v>
+                </c:pt>
+                <c:pt idx="12">
+                  <c:v> WMATA </c:v>
+                </c:pt>
+                <c:pt idx="13">
+                  <c:v> NCTD </c:v>
+                </c:pt>
+                <c:pt idx="14">
+                  <c:v> MTA - Manhattan Buses </c:v>
+                </c:pt>
+                <c:pt idx="15">
+                  <c:v> MTA - Staten Island Buses </c:v>
+                </c:pt>
+                <c:pt idx="16">
+                  <c:v> NFTA </c:v>
+                </c:pt>
+                <c:pt idx="17">
+                  <c:v> MTA - Brooklyn Buses </c:v>
+                </c:pt>
+                <c:pt idx="18">
+                  <c:v> MTA - Queens Buses </c:v>
+                </c:pt>
+                <c:pt idx="19">
+                  <c:v> MTA - NYC Bus Company </c:v>
+                </c:pt>
+                <c:pt idx="20">
+                  <c:v> MTA - Bronx Buses </c:v>
+                </c:pt>
+                <c:pt idx="21">
+                  <c:v> NICE Bus </c:v>
+                </c:pt>
+                <c:pt idx="22">
+                  <c:v> RTC Southern Nevada </c:v>
+                </c:pt>
+                <c:pt idx="23">
+                  <c:v> SamTrans </c:v>
+                </c:pt>
+                <c:pt idx="24">
+                  <c:v> TheBus </c:v>
+                </c:pt>
+                <c:pt idx="25">
+                  <c:v> King County Metro </c:v>
+                </c:pt>
+                <c:pt idx="26">
+                  <c:v> Miami-Dade Transit </c:v>
+                </c:pt>
+                <c:pt idx="27">
+                  <c:v> RTD </c:v>
+                </c:pt>
+                <c:pt idx="28">
+                  <c:v> MARTA </c:v>
+                </c:pt>
+                <c:pt idx="29">
+                  <c:v> SORTA - Metro </c:v>
+                </c:pt>
+                <c:pt idx="30">
+                  <c:v> LA Metro - Bus </c:v>
+                </c:pt>
+                <c:pt idx="31">
+                  <c:v> Pace Bus </c:v>
+                </c:pt>
+                <c:pt idx="32">
+                  <c:v> Foothill Transit </c:v>
+                </c:pt>
+                <c:pt idx="33">
+                  <c:v> TANK </c:v>
+                </c:pt>
+                <c:pt idx="34">
+                  <c:v> Metro-North Railroad </c:v>
+                </c:pt>
+                <c:pt idx="35">
+                  <c:v> Metro Transit St Louis </c:v>
+                </c:pt>
+                <c:pt idx="36">
+                  <c:v> CDTA </c:v>
+                </c:pt>
+                <c:pt idx="37">
+                  <c:v> Long Island Rail Road </c:v>
+                </c:pt>
+                <c:pt idx="38">
+                  <c:v> VIA </c:v>
+                </c:pt>
+                <c:pt idx="39">
+                  <c:v> METRO </c:v>
+                </c:pt>
+              </c:strCache>
+            </c:strRef>
+          </c:cat>
+          <c:val>
+            <c:numRef>
+              <c:f>actual_ridership_t_test!$B$2:$B$41</c:f>
+              <c:numCache>
+                <c:formatCode>0.00%</c:formatCode>
+                <c:ptCount val="40"/>
+                <c:pt idx="0">
+                  <c:v>-0.65</c:v>
+                </c:pt>
+                <c:pt idx="1">
+                  <c:v>-0.85</c:v>
+                </c:pt>
+                <c:pt idx="2">
+                  <c:v>-0.82</c:v>
+                </c:pt>
+                <c:pt idx="3">
+                  <c:v>-0.67</c:v>
+                </c:pt>
+                <c:pt idx="4">
+                  <c:v>-0.64</c:v>
+                </c:pt>
+                <c:pt idx="5">
+                  <c:v>-0.56000000000000005</c:v>
+                </c:pt>
+                <c:pt idx="6">
+                  <c:v>-0.67</c:v>
+                </c:pt>
+                <c:pt idx="7">
+                  <c:v>-0.74</c:v>
+                </c:pt>
+                <c:pt idx="8">
+                  <c:v>-0.66</c:v>
+                </c:pt>
+                <c:pt idx="9">
+                  <c:v>-0.61</c:v>
+                </c:pt>
+                <c:pt idx="10">
+                  <c:v>-0.63</c:v>
+                </c:pt>
+                <c:pt idx="11">
+                  <c:v>-0.76</c:v>
+                </c:pt>
+                <c:pt idx="12">
+                  <c:v>-0.64</c:v>
+                </c:pt>
+                <c:pt idx="13">
+                  <c:v>-0.77</c:v>
+                </c:pt>
+                <c:pt idx="14">
+                  <c:v>-0.71</c:v>
+                </c:pt>
+                <c:pt idx="15">
+                  <c:v>-0.69</c:v>
+                </c:pt>
+                <c:pt idx="16">
+                  <c:v>-0.67</c:v>
+                </c:pt>
+                <c:pt idx="17">
+                  <c:v>-0.65</c:v>
+                </c:pt>
+                <c:pt idx="18">
+                  <c:v>-0.64</c:v>
+                </c:pt>
+                <c:pt idx="19">
+                  <c:v>-0.63</c:v>
+                </c:pt>
+                <c:pt idx="20">
+                  <c:v>-0.61</c:v>
+                </c:pt>
+                <c:pt idx="21">
+                  <c:v>-0.57999999999999996</c:v>
+                </c:pt>
+                <c:pt idx="22">
+                  <c:v>-0.57999999999999996</c:v>
+                </c:pt>
+                <c:pt idx="23">
+                  <c:v>-0.81</c:v>
+                </c:pt>
+                <c:pt idx="24">
+                  <c:v>-0.8</c:v>
+                </c:pt>
+                <c:pt idx="25">
+                  <c:v>-0.72</c:v>
+                </c:pt>
+                <c:pt idx="26">
+                  <c:v>-0.61</c:v>
+                </c:pt>
+                <c:pt idx="27">
+                  <c:v>-0.59</c:v>
+                </c:pt>
+                <c:pt idx="28">
+                  <c:v>-0.44</c:v>
+                </c:pt>
+                <c:pt idx="29">
+                  <c:v>-0.66</c:v>
+                </c:pt>
+                <c:pt idx="30">
+                  <c:v>-0.61</c:v>
+                </c:pt>
+                <c:pt idx="31">
+                  <c:v>-0.7</c:v>
+                </c:pt>
+                <c:pt idx="32">
+                  <c:v>-0.7</c:v>
+                </c:pt>
+                <c:pt idx="33">
+                  <c:v>-0.59</c:v>
+                </c:pt>
+                <c:pt idx="34">
+                  <c:v>-0.18</c:v>
+                </c:pt>
+                <c:pt idx="35">
+                  <c:v>-0.49</c:v>
+                </c:pt>
+                <c:pt idx="36">
+                  <c:v>-0.7</c:v>
+                </c:pt>
+                <c:pt idx="37">
+                  <c:v>-0.22</c:v>
+                </c:pt>
+                <c:pt idx="38">
+                  <c:v>-0.4</c:v>
+                </c:pt>
+                <c:pt idx="39">
+                  <c:v>-0.52</c:v>
+                </c:pt>
+              </c:numCache>
+            </c:numRef>
+          </c:val>
+          <c:smooth val="0"/>
+          <c:extLst>
+            <c:ext xmlns:c16="http://schemas.microsoft.com/office/drawing/2014/chart" uri="{C3380CC4-5D6E-409C-BE32-E72D297353CC}">
+              <c16:uniqueId val="{00000000-2EC9-42B9-A8B3-4E46A9B8A7FC}"/>
+            </c:ext>
+          </c:extLst>
+        </c:ser>
+        <c:ser>
+          <c:idx val="1"/>
+          <c:order val="1"/>
+          <c:tx>
+            <c:strRef>
+              <c:f>actual_ridership_t_test!$C$1</c:f>
+              <c:strCache>
+                <c:ptCount val="1"/>
+                <c:pt idx="0">
+                  <c:v>Official ridership decrease from transit systems</c:v>
+                </c:pt>
+              </c:strCache>
+            </c:strRef>
+          </c:tx>
+          <c:spPr>
+            <a:ln w="28575" cap="rnd">
+              <a:solidFill>
+                <a:schemeClr val="accent2"/>
+              </a:solidFill>
+              <a:round/>
+            </a:ln>
+            <a:effectLst/>
+          </c:spPr>
+          <c:marker>
+            <c:symbol val="none"/>
+          </c:marker>
+          <c:cat>
+            <c:strRef>
+              <c:f>actual_ridership_t_test!$A$2:$A$41</c:f>
+              <c:strCache>
+                <c:ptCount val="40"/>
+                <c:pt idx="0">
+                  <c:v> SEPTA - Rail </c:v>
+                </c:pt>
+                <c:pt idx="1">
+                  <c:v> BART </c:v>
+                </c:pt>
+                <c:pt idx="2">
+                  <c:v> Capitol Corridor </c:v>
+                </c:pt>
+                <c:pt idx="3">
+                  <c:v> NJ Transit - Bus </c:v>
+                </c:pt>
+                <c:pt idx="4">
+                  <c:v> NJ Transit - Rail </c:v>
+                </c:pt>
+                <c:pt idx="5">
+                  <c:v> SMART </c:v>
+                </c:pt>
+                <c:pt idx="6">
+                  <c:v> MTA - NYC Subway </c:v>
+                </c:pt>
+                <c:pt idx="7">
+                  <c:v> Caltrain </c:v>
+                </c:pt>
+                <c:pt idx="8">
+                  <c:v> Sound Transit </c:v>
+                </c:pt>
+                <c:pt idx="9">
+                  <c:v> MBTA </c:v>
+                </c:pt>
+                <c:pt idx="10">
+                  <c:v> SEPTA - Bus </c:v>
+                </c:pt>
+                <c:pt idx="11">
+                  <c:v> Metro Transit </c:v>
+                </c:pt>
+                <c:pt idx="12">
+                  <c:v> WMATA </c:v>
+                </c:pt>
+                <c:pt idx="13">
+                  <c:v> NCTD </c:v>
+                </c:pt>
+                <c:pt idx="14">
+                  <c:v> MTA - Manhattan Buses </c:v>
+                </c:pt>
+                <c:pt idx="15">
+                  <c:v> MTA - Staten Island Buses </c:v>
+                </c:pt>
+                <c:pt idx="16">
+                  <c:v> NFTA </c:v>
+                </c:pt>
+                <c:pt idx="17">
+                  <c:v> MTA - Brooklyn Buses </c:v>
+                </c:pt>
+                <c:pt idx="18">
+                  <c:v> MTA - Queens Buses </c:v>
+                </c:pt>
+                <c:pt idx="19">
+                  <c:v> MTA - NYC Bus Company </c:v>
+                </c:pt>
+                <c:pt idx="20">
+                  <c:v> MTA - Bronx Buses </c:v>
+                </c:pt>
+                <c:pt idx="21">
+                  <c:v> NICE Bus </c:v>
+                </c:pt>
+                <c:pt idx="22">
+                  <c:v> RTC Southern Nevada </c:v>
+                </c:pt>
+                <c:pt idx="23">
+                  <c:v> SamTrans </c:v>
+                </c:pt>
+                <c:pt idx="24">
+                  <c:v> TheBus </c:v>
+                </c:pt>
+                <c:pt idx="25">
+                  <c:v> King County Metro </c:v>
+                </c:pt>
+                <c:pt idx="26">
+                  <c:v> Miami-Dade Transit </c:v>
+                </c:pt>
+                <c:pt idx="27">
+                  <c:v> RTD </c:v>
+                </c:pt>
+                <c:pt idx="28">
+                  <c:v> MARTA </c:v>
+                </c:pt>
+                <c:pt idx="29">
+                  <c:v> SORTA - Metro </c:v>
+                </c:pt>
+                <c:pt idx="30">
+                  <c:v> LA Metro - Bus </c:v>
+                </c:pt>
+                <c:pt idx="31">
+                  <c:v> Pace Bus </c:v>
+                </c:pt>
+                <c:pt idx="32">
+                  <c:v> Foothill Transit </c:v>
+                </c:pt>
+                <c:pt idx="33">
+                  <c:v> TANK </c:v>
+                </c:pt>
+                <c:pt idx="34">
+                  <c:v> Metro-North Railroad </c:v>
+                </c:pt>
+                <c:pt idx="35">
+                  <c:v> Metro Transit St Louis </c:v>
+                </c:pt>
+                <c:pt idx="36">
+                  <c:v> CDTA </c:v>
+                </c:pt>
+                <c:pt idx="37">
+                  <c:v> Long Island Rail Road </c:v>
+                </c:pt>
+                <c:pt idx="38">
+                  <c:v> VIA </c:v>
+                </c:pt>
+                <c:pt idx="39">
+                  <c:v> METRO </c:v>
+                </c:pt>
+              </c:strCache>
+            </c:strRef>
+          </c:cat>
+          <c:val>
+            <c:numRef>
+              <c:f>actual_ridership_t_test!$C$2:$C$41</c:f>
+              <c:numCache>
+                <c:formatCode>0.00%</c:formatCode>
+                <c:ptCount val="40"/>
+                <c:pt idx="0">
+                  <c:v>-0.96</c:v>
+                </c:pt>
+                <c:pt idx="1">
+                  <c:v>-0.92</c:v>
+                </c:pt>
+                <c:pt idx="2">
+                  <c:v>-0.92</c:v>
+                </c:pt>
+                <c:pt idx="3">
+                  <c:v>-0.9</c:v>
+                </c:pt>
+                <c:pt idx="4">
+                  <c:v>-0.9</c:v>
+                </c:pt>
+                <c:pt idx="5">
+                  <c:v>-0.9</c:v>
+                </c:pt>
+                <c:pt idx="6">
+                  <c:v>-0.87</c:v>
+                </c:pt>
+                <c:pt idx="7">
+                  <c:v>-0.86</c:v>
+                </c:pt>
+                <c:pt idx="8">
+                  <c:v>-0.83</c:v>
+                </c:pt>
+                <c:pt idx="9">
+                  <c:v>-0.8</c:v>
+                </c:pt>
+                <c:pt idx="10">
+                  <c:v>-0.78</c:v>
+                </c:pt>
+                <c:pt idx="11">
+                  <c:v>-0.75</c:v>
+                </c:pt>
+                <c:pt idx="12">
+                  <c:v>-0.75</c:v>
+                </c:pt>
+                <c:pt idx="13">
+                  <c:v>-0.73</c:v>
+                </c:pt>
+                <c:pt idx="14">
+                  <c:v>-0.7</c:v>
+                </c:pt>
+                <c:pt idx="15">
+                  <c:v>-0.7</c:v>
+                </c:pt>
+                <c:pt idx="16">
+                  <c:v>-0.7</c:v>
+                </c:pt>
+                <c:pt idx="17">
+                  <c:v>-0.7</c:v>
+                </c:pt>
+                <c:pt idx="18">
+                  <c:v>-0.7</c:v>
+                </c:pt>
+                <c:pt idx="19">
+                  <c:v>-0.7</c:v>
+                </c:pt>
+                <c:pt idx="20">
+                  <c:v>-0.7</c:v>
+                </c:pt>
+                <c:pt idx="21">
+                  <c:v>-0.7</c:v>
+                </c:pt>
+                <c:pt idx="22">
+                  <c:v>-0.7</c:v>
+                </c:pt>
+                <c:pt idx="23">
+                  <c:v>-0.67</c:v>
+                </c:pt>
+                <c:pt idx="24">
+                  <c:v>-0.65</c:v>
+                </c:pt>
+                <c:pt idx="25">
+                  <c:v>-0.6</c:v>
+                </c:pt>
+                <c:pt idx="26">
+                  <c:v>-0.6</c:v>
+                </c:pt>
+                <c:pt idx="27">
+                  <c:v>-0.6</c:v>
+                </c:pt>
+                <c:pt idx="28">
+                  <c:v>-0.6</c:v>
+                </c:pt>
+                <c:pt idx="29">
+                  <c:v>-0.55000000000000004</c:v>
+                </c:pt>
+                <c:pt idx="30">
+                  <c:v>-0.55000000000000004</c:v>
+                </c:pt>
+                <c:pt idx="31">
+                  <c:v>-0.53</c:v>
+                </c:pt>
+                <c:pt idx="32">
+                  <c:v>-0.5</c:v>
+                </c:pt>
+                <c:pt idx="33">
+                  <c:v>-0.5</c:v>
+                </c:pt>
+                <c:pt idx="34">
+                  <c:v>-0.48</c:v>
+                </c:pt>
+                <c:pt idx="35">
+                  <c:v>-0.4</c:v>
+                </c:pt>
+                <c:pt idx="36">
+                  <c:v>-0.35</c:v>
+                </c:pt>
+                <c:pt idx="37">
+                  <c:v>-0.31</c:v>
+                </c:pt>
+                <c:pt idx="38">
+                  <c:v>-0.3</c:v>
+                </c:pt>
+                <c:pt idx="39">
+                  <c:v>-0.28999999999999998</c:v>
+                </c:pt>
+              </c:numCache>
+            </c:numRef>
+          </c:val>
+          <c:smooth val="0"/>
+          <c:extLst>
+            <c:ext xmlns:c16="http://schemas.microsoft.com/office/drawing/2014/chart" uri="{C3380CC4-5D6E-409C-BE32-E72D297353CC}">
+              <c16:uniqueId val="{00000001-2EC9-42B9-A8B3-4E46A9B8A7FC}"/>
+            </c:ext>
+          </c:extLst>
+        </c:ser>
+        <c:dLbls>
+          <c:showLegendKey val="0"/>
+          <c:showVal val="0"/>
+          <c:showCatName val="0"/>
+          <c:showSerName val="0"/>
+          <c:showPercent val="0"/>
+          <c:showBubbleSize val="0"/>
+        </c:dLbls>
+        <c:smooth val="0"/>
+        <c:axId val="1275167999"/>
+        <c:axId val="1275170911"/>
+      </c:lineChart>
+      <c:catAx>
+        <c:axId val="1275167999"/>
+        <c:scaling>
+          <c:orientation val="minMax"/>
+        </c:scaling>
+        <c:delete val="1"/>
+        <c:axPos val="b"/>
+        <c:title>
+          <c:tx>
+            <c:rich>
+              <a:bodyPr rot="0" spcFirstLastPara="1" vertOverflow="ellipsis" vert="horz" wrap="square" anchor="ctr" anchorCtr="1"/>
+              <a:lstStyle/>
+              <a:p>
+                <a:pPr>
+                  <a:defRPr sz="1000" b="0" i="0" u="none" strike="noStrike" kern="1200" baseline="0">
+                    <a:solidFill>
+                      <a:schemeClr val="tx1">
+                        <a:lumMod val="65000"/>
+                        <a:lumOff val="35000"/>
+                      </a:schemeClr>
+                    </a:solidFill>
+                    <a:latin typeface="+mn-lt"/>
+                    <a:ea typeface="+mn-ea"/>
+                    <a:cs typeface="+mn-cs"/>
+                  </a:defRPr>
+                </a:pPr>
+                <a:r>
+                  <a:rPr lang="en-US"/>
+                  <a:t>Transi</a:t>
+                </a:r>
+                <a:r>
+                  <a:rPr lang="en-US" baseline="0"/>
+                  <a:t>t systems arranged by official ridership decrease</a:t>
+                </a:r>
+                <a:endParaRPr lang="en-US"/>
+              </a:p>
+            </c:rich>
+          </c:tx>
+          <c:layout>
+            <c:manualLayout>
+              <c:xMode val="edge"/>
+              <c:yMode val="edge"/>
+              <c:x val="0.25086675960502486"/>
+              <c:y val="0.82253855312474244"/>
+            </c:manualLayout>
+          </c:layout>
+          <c:overlay val="0"/>
+          <c:spPr>
+            <a:noFill/>
+            <a:ln>
+              <a:noFill/>
+            </a:ln>
+            <a:effectLst/>
+          </c:spPr>
+          <c:txPr>
+            <a:bodyPr rot="0" spcFirstLastPara="1" vertOverflow="ellipsis" vert="horz" wrap="square" anchor="ctr" anchorCtr="1"/>
+            <a:lstStyle/>
+            <a:p>
+              <a:pPr>
+                <a:defRPr sz="1000" b="0" i="0" u="none" strike="noStrike" kern="1200" baseline="0">
+                  <a:solidFill>
+                    <a:schemeClr val="tx1">
+                      <a:lumMod val="65000"/>
+                      <a:lumOff val="35000"/>
+                    </a:schemeClr>
+                  </a:solidFill>
+                  <a:latin typeface="+mn-lt"/>
+                  <a:ea typeface="+mn-ea"/>
+                  <a:cs typeface="+mn-cs"/>
+                </a:defRPr>
+              </a:pPr>
+              <a:endParaRPr lang="en-US"/>
+            </a:p>
+          </c:txPr>
+        </c:title>
+        <c:numFmt formatCode="General" sourceLinked="1"/>
+        <c:majorTickMark val="none"/>
+        <c:minorTickMark val="none"/>
+        <c:tickLblPos val="low"/>
+        <c:crossAx val="1275170911"/>
+        <c:crosses val="autoZero"/>
+        <c:auto val="1"/>
+        <c:lblAlgn val="ctr"/>
+        <c:lblOffset val="100"/>
+        <c:noMultiLvlLbl val="0"/>
+      </c:catAx>
+      <c:valAx>
+        <c:axId val="1275170911"/>
+        <c:scaling>
+          <c:orientation val="minMax"/>
+          <c:min val="-1"/>
+        </c:scaling>
+        <c:delete val="0"/>
+        <c:axPos val="l"/>
+        <c:majorGridlines>
+          <c:spPr>
+            <a:ln w="9525" cap="flat" cmpd="sng" algn="ctr">
+              <a:solidFill>
+                <a:schemeClr val="tx1">
+                  <a:lumMod val="15000"/>
+                  <a:lumOff val="85000"/>
+                </a:schemeClr>
+              </a:solidFill>
+              <a:round/>
+            </a:ln>
+            <a:effectLst/>
+          </c:spPr>
+        </c:majorGridlines>
+        <c:title>
+          <c:tx>
+            <c:rich>
+              <a:bodyPr rot="-5400000" spcFirstLastPara="1" vertOverflow="ellipsis" vert="horz" wrap="square" anchor="ctr" anchorCtr="1"/>
+              <a:lstStyle/>
+              <a:p>
+                <a:pPr>
+                  <a:defRPr sz="1000" b="0" i="0" u="none" strike="noStrike" kern="1200" baseline="0">
+                    <a:solidFill>
+                      <a:schemeClr val="tx1">
+                        <a:lumMod val="65000"/>
+                        <a:lumOff val="35000"/>
+                      </a:schemeClr>
+                    </a:solidFill>
+                    <a:latin typeface="+mn-lt"/>
+                    <a:ea typeface="+mn-ea"/>
+                    <a:cs typeface="+mn-cs"/>
+                  </a:defRPr>
+                </a:pPr>
+                <a:r>
+                  <a:rPr lang="en-US"/>
+                  <a:t>Decrease</a:t>
+                </a:r>
+                <a:r>
+                  <a:rPr lang="en-US" baseline="0"/>
+                  <a:t> percent</a:t>
+                </a:r>
+                <a:endParaRPr lang="en-US"/>
+              </a:p>
+            </c:rich>
+          </c:tx>
+          <c:overlay val="0"/>
+          <c:spPr>
+            <a:noFill/>
+            <a:ln>
+              <a:noFill/>
+            </a:ln>
+            <a:effectLst/>
+          </c:spPr>
+          <c:txPr>
+            <a:bodyPr rot="-5400000" spcFirstLastPara="1" vertOverflow="ellipsis" vert="horz" wrap="square" anchor="ctr" anchorCtr="1"/>
+            <a:lstStyle/>
+            <a:p>
+              <a:pPr>
+                <a:defRPr sz="1000" b="0" i="0" u="none" strike="noStrike" kern="1200" baseline="0">
+                  <a:solidFill>
+                    <a:schemeClr val="tx1">
+                      <a:lumMod val="65000"/>
+                      <a:lumOff val="35000"/>
+                    </a:schemeClr>
+                  </a:solidFill>
+                  <a:latin typeface="+mn-lt"/>
+                  <a:ea typeface="+mn-ea"/>
+                  <a:cs typeface="+mn-cs"/>
+                </a:defRPr>
+              </a:pPr>
+              <a:endParaRPr lang="en-US"/>
+            </a:p>
+          </c:txPr>
+        </c:title>
+        <c:numFmt formatCode="0%" sourceLinked="0"/>
+        <c:majorTickMark val="none"/>
+        <c:minorTickMark val="none"/>
+        <c:tickLblPos val="nextTo"/>
+        <c:spPr>
+          <a:noFill/>
+          <a:ln>
+            <a:noFill/>
+          </a:ln>
+          <a:effectLst/>
+        </c:spPr>
+        <c:txPr>
+          <a:bodyPr rot="-60000000" spcFirstLastPara="1" vertOverflow="ellipsis" vert="horz" wrap="square" anchor="ctr" anchorCtr="1"/>
+          <a:lstStyle/>
+          <a:p>
+            <a:pPr>
+              <a:defRPr sz="900" b="0" i="0" u="none" strike="noStrike" kern="1200" baseline="0">
+                <a:solidFill>
+                  <a:schemeClr val="tx1">
+                    <a:lumMod val="65000"/>
+                    <a:lumOff val="35000"/>
+                  </a:schemeClr>
+                </a:solidFill>
+                <a:latin typeface="+mn-lt"/>
+                <a:ea typeface="+mn-ea"/>
+                <a:cs typeface="+mn-cs"/>
+              </a:defRPr>
+            </a:pPr>
+            <a:endParaRPr lang="en-US"/>
+          </a:p>
+        </c:txPr>
+        <c:crossAx val="1275167999"/>
+        <c:crosses val="autoZero"/>
+        <c:crossBetween val="between"/>
+      </c:valAx>
+      <c:spPr>
+        <a:noFill/>
+        <a:ln>
+          <a:noFill/>
+        </a:ln>
+        <a:effectLst/>
+      </c:spPr>
+    </c:plotArea>
+    <c:legend>
+      <c:legendPos val="b"/>
+      <c:overlay val="0"/>
+      <c:spPr>
+        <a:noFill/>
+        <a:ln>
+          <a:noFill/>
+        </a:ln>
+        <a:effectLst/>
+      </c:spPr>
+      <c:txPr>
+        <a:bodyPr rot="0" spcFirstLastPara="1" vertOverflow="ellipsis" vert="horz" wrap="square" anchor="ctr" anchorCtr="1"/>
+        <a:lstStyle/>
+        <a:p>
+          <a:pPr>
+            <a:defRPr sz="900" b="0" i="0" u="none" strike="noStrike" kern="1200" baseline="0">
+              <a:solidFill>
+                <a:schemeClr val="tx1">
+                  <a:lumMod val="65000"/>
+                  <a:lumOff val="35000"/>
+                </a:schemeClr>
+              </a:solidFill>
+              <a:latin typeface="+mn-lt"/>
+              <a:ea typeface="+mn-ea"/>
+              <a:cs typeface="+mn-cs"/>
+            </a:defRPr>
+          </a:pPr>
+          <a:endParaRPr lang="en-US"/>
+        </a:p>
+      </c:txPr>
+    </c:legend>
+    <c:plotVisOnly val="1"/>
+    <c:dispBlanksAs val="gap"/>
+    <c:showDLblsOverMax val="0"/>
+  </c:chart>
+  <c:spPr>
+    <a:solidFill>
+      <a:schemeClr val="bg1"/>
+    </a:solidFill>
+    <a:ln w="9525" cap="flat" cmpd="sng" algn="ctr">
+      <a:solidFill>
+        <a:schemeClr val="tx1">
+          <a:lumMod val="15000"/>
+          <a:lumOff val="85000"/>
+        </a:schemeClr>
+      </a:solidFill>
+      <a:round/>
+    </a:ln>
+    <a:effectLst/>
+  </c:spPr>
+  <c:txPr>
+    <a:bodyPr/>
+    <a:lstStyle/>
+    <a:p>
+      <a:pPr>
+        <a:defRPr/>
+      </a:pPr>
+      <a:endParaRPr lang="en-US"/>
+    </a:p>
+  </c:txPr>
+  <c:externalData r:id="rId3">
+    <c:autoUpdate val="0"/>
+  </c:externalData>
+</c:chartSpace>
+</file>
+
+<file path=word/charts/chart2.xml><?xml version="1.0" encoding="utf-8"?>
+<c:chartSpace xmlns:c="http://schemas.openxmlformats.org/drawingml/2006/chart" xmlns:a="http://schemas.openxmlformats.org/drawingml/2006/main" xmlns:r="http://schemas.openxmlformats.org/officeDocument/2006/relationships" xmlns:c16r2="http://schemas.microsoft.com/office/drawing/2015/06/chart">
+  <c:date1904 val="0"/>
+  <c:lang val="en-US"/>
+  <c:roundedCorners val="0"/>
+  <mc:AlternateContent xmlns:mc="http://schemas.openxmlformats.org/markup-compatibility/2006">
+    <mc:Choice xmlns:c14="http://schemas.microsoft.com/office/drawing/2007/8/2/chart" Requires="c14">
+      <c14:style val="102"/>
+    </mc:Choice>
+    <mc:Fallback>
+      <c:style val="2"/>
+    </mc:Fallback>
+  </mc:AlternateContent>
+  <c:chart>
+    <c:autoTitleDeleted val="1"/>
+    <c:plotArea>
+      <c:layout>
+        <c:manualLayout>
+          <c:layoutTarget val="inner"/>
+          <c:xMode val="edge"/>
+          <c:yMode val="edge"/>
           <c:x val="0.13311545191466451"/>
           <c:y val="3.9790280452231604E-2"/>
           <c:w val="0.84779981829194428"/>
@@ -10475,7 +11786,563 @@
 </cs:colorStyle>
 </file>
 
+<file path=word/charts/colors2.xml><?xml version="1.0" encoding="utf-8"?>
+<cs:colorStyle xmlns:cs="http://schemas.microsoft.com/office/drawing/2012/chartStyle" xmlns:a="http://schemas.openxmlformats.org/drawingml/2006/main" meth="cycle" id="10">
+  <a:schemeClr val="accent1"/>
+  <a:schemeClr val="accent2"/>
+  <a:schemeClr val="accent3"/>
+  <a:schemeClr val="accent4"/>
+  <a:schemeClr val="accent5"/>
+  <a:schemeClr val="accent6"/>
+  <cs:variation/>
+  <cs:variation>
+    <a:lumMod val="60000"/>
+  </cs:variation>
+  <cs:variation>
+    <a:lumMod val="80000"/>
+    <a:lumOff val="20000"/>
+  </cs:variation>
+  <cs:variation>
+    <a:lumMod val="80000"/>
+  </cs:variation>
+  <cs:variation>
+    <a:lumMod val="60000"/>
+    <a:lumOff val="40000"/>
+  </cs:variation>
+  <cs:variation>
+    <a:lumMod val="50000"/>
+  </cs:variation>
+  <cs:variation>
+    <a:lumMod val="70000"/>
+    <a:lumOff val="30000"/>
+  </cs:variation>
+  <cs:variation>
+    <a:lumMod val="70000"/>
+  </cs:variation>
+  <cs:variation>
+    <a:lumMod val="50000"/>
+    <a:lumOff val="50000"/>
+  </cs:variation>
+</cs:colorStyle>
+</file>
+
 <file path=word/charts/style1.xml><?xml version="1.0" encoding="utf-8"?>
+<cs:chartStyle xmlns:cs="http://schemas.microsoft.com/office/drawing/2012/chartStyle" xmlns:a="http://schemas.openxmlformats.org/drawingml/2006/main" id="227">
+  <cs:axisTitle>
+    <cs:lnRef idx="0"/>
+    <cs:fillRef idx="0"/>
+    <cs:effectRef idx="0"/>
+    <cs:fontRef idx="minor">
+      <a:schemeClr val="tx1">
+        <a:lumMod val="65000"/>
+        <a:lumOff val="35000"/>
+      </a:schemeClr>
+    </cs:fontRef>
+    <cs:defRPr sz="1000" kern="1200"/>
+  </cs:axisTitle>
+  <cs:categoryAxis>
+    <cs:lnRef idx="0"/>
+    <cs:fillRef idx="0"/>
+    <cs:effectRef idx="0"/>
+    <cs:fontRef idx="minor">
+      <a:schemeClr val="tx1">
+        <a:lumMod val="65000"/>
+        <a:lumOff val="35000"/>
+      </a:schemeClr>
+    </cs:fontRef>
+    <cs:spPr>
+      <a:ln w="9525" cap="flat" cmpd="sng" algn="ctr">
+        <a:solidFill>
+          <a:schemeClr val="tx1">
+            <a:lumMod val="15000"/>
+            <a:lumOff val="85000"/>
+          </a:schemeClr>
+        </a:solidFill>
+        <a:round/>
+      </a:ln>
+    </cs:spPr>
+    <cs:defRPr sz="900" kern="1200"/>
+  </cs:categoryAxis>
+  <cs:chartArea mods="allowNoFillOverride allowNoLineOverride">
+    <cs:lnRef idx="0"/>
+    <cs:fillRef idx="0"/>
+    <cs:effectRef idx="0"/>
+    <cs:fontRef idx="minor">
+      <a:schemeClr val="tx1"/>
+    </cs:fontRef>
+    <cs:spPr>
+      <a:solidFill>
+        <a:schemeClr val="bg1"/>
+      </a:solidFill>
+      <a:ln w="9525" cap="flat" cmpd="sng" algn="ctr">
+        <a:solidFill>
+          <a:schemeClr val="tx1">
+            <a:lumMod val="15000"/>
+            <a:lumOff val="85000"/>
+          </a:schemeClr>
+        </a:solidFill>
+        <a:round/>
+      </a:ln>
+    </cs:spPr>
+    <cs:defRPr sz="1000" kern="1200"/>
+  </cs:chartArea>
+  <cs:dataLabel>
+    <cs:lnRef idx="0"/>
+    <cs:fillRef idx="0"/>
+    <cs:effectRef idx="0"/>
+    <cs:fontRef idx="minor">
+      <a:schemeClr val="tx1">
+        <a:lumMod val="75000"/>
+        <a:lumOff val="25000"/>
+      </a:schemeClr>
+    </cs:fontRef>
+    <cs:defRPr sz="900" kern="1200"/>
+  </cs:dataLabel>
+  <cs:dataLabelCallout>
+    <cs:lnRef idx="0"/>
+    <cs:fillRef idx="0"/>
+    <cs:effectRef idx="0"/>
+    <cs:fontRef idx="minor">
+      <a:schemeClr val="dk1">
+        <a:lumMod val="65000"/>
+        <a:lumOff val="35000"/>
+      </a:schemeClr>
+    </cs:fontRef>
+    <cs:spPr>
+      <a:solidFill>
+        <a:schemeClr val="lt1"/>
+      </a:solidFill>
+      <a:ln>
+        <a:solidFill>
+          <a:schemeClr val="dk1">
+            <a:lumMod val="25000"/>
+            <a:lumOff val="75000"/>
+          </a:schemeClr>
+        </a:solidFill>
+      </a:ln>
+    </cs:spPr>
+    <cs:defRPr sz="900" kern="1200"/>
+    <cs:bodyPr rot="0" spcFirstLastPara="1" vertOverflow="clip" horzOverflow="clip" vert="horz" wrap="square" lIns="36576" tIns="18288" rIns="36576" bIns="18288" anchor="ctr" anchorCtr="1">
+      <a:spAutoFit/>
+    </cs:bodyPr>
+  </cs:dataLabelCallout>
+  <cs:dataPoint>
+    <cs:lnRef idx="0"/>
+    <cs:fillRef idx="1">
+      <cs:styleClr val="auto"/>
+    </cs:fillRef>
+    <cs:effectRef idx="0"/>
+    <cs:fontRef idx="minor">
+      <a:schemeClr val="tx1"/>
+    </cs:fontRef>
+    <cs:spPr>
+      <a:solidFill>
+        <a:schemeClr val="phClr"/>
+      </a:solidFill>
+    </cs:spPr>
+  </cs:dataPoint>
+  <cs:dataPoint3D>
+    <cs:lnRef idx="0"/>
+    <cs:fillRef idx="1">
+      <cs:styleClr val="auto"/>
+    </cs:fillRef>
+    <cs:effectRef idx="0"/>
+    <cs:fontRef idx="minor">
+      <a:schemeClr val="tx1"/>
+    </cs:fontRef>
+    <cs:spPr>
+      <a:solidFill>
+        <a:schemeClr val="phClr"/>
+      </a:solidFill>
+    </cs:spPr>
+  </cs:dataPoint3D>
+  <cs:dataPointLine>
+    <cs:lnRef idx="0">
+      <cs:styleClr val="auto"/>
+    </cs:lnRef>
+    <cs:fillRef idx="1"/>
+    <cs:effectRef idx="0"/>
+    <cs:fontRef idx="minor">
+      <a:schemeClr val="tx1"/>
+    </cs:fontRef>
+    <cs:spPr>
+      <a:ln w="28575" cap="rnd">
+        <a:solidFill>
+          <a:schemeClr val="phClr"/>
+        </a:solidFill>
+        <a:round/>
+      </a:ln>
+    </cs:spPr>
+  </cs:dataPointLine>
+  <cs:dataPointMarker>
+    <cs:lnRef idx="0">
+      <cs:styleClr val="auto"/>
+    </cs:lnRef>
+    <cs:fillRef idx="1">
+      <cs:styleClr val="auto"/>
+    </cs:fillRef>
+    <cs:effectRef idx="0"/>
+    <cs:fontRef idx="minor">
+      <a:schemeClr val="tx1"/>
+    </cs:fontRef>
+    <cs:spPr>
+      <a:solidFill>
+        <a:schemeClr val="phClr"/>
+      </a:solidFill>
+      <a:ln w="9525">
+        <a:solidFill>
+          <a:schemeClr val="phClr"/>
+        </a:solidFill>
+      </a:ln>
+    </cs:spPr>
+  </cs:dataPointMarker>
+  <cs:dataPointMarkerLayout symbol="circle" size="5"/>
+  <cs:dataPointWireframe>
+    <cs:lnRef idx="0">
+      <cs:styleClr val="auto"/>
+    </cs:lnRef>
+    <cs:fillRef idx="1"/>
+    <cs:effectRef idx="0"/>
+    <cs:fontRef idx="minor">
+      <a:schemeClr val="tx1"/>
+    </cs:fontRef>
+    <cs:spPr>
+      <a:ln w="9525" cap="rnd">
+        <a:solidFill>
+          <a:schemeClr val="phClr"/>
+        </a:solidFill>
+        <a:round/>
+      </a:ln>
+    </cs:spPr>
+  </cs:dataPointWireframe>
+  <cs:dataTable>
+    <cs:lnRef idx="0"/>
+    <cs:fillRef idx="0"/>
+    <cs:effectRef idx="0"/>
+    <cs:fontRef idx="minor">
+      <a:schemeClr val="tx1">
+        <a:lumMod val="65000"/>
+        <a:lumOff val="35000"/>
+      </a:schemeClr>
+    </cs:fontRef>
+    <cs:spPr>
+      <a:noFill/>
+      <a:ln w="9525" cap="flat" cmpd="sng" algn="ctr">
+        <a:solidFill>
+          <a:schemeClr val="tx1">
+            <a:lumMod val="15000"/>
+            <a:lumOff val="85000"/>
+          </a:schemeClr>
+        </a:solidFill>
+        <a:round/>
+      </a:ln>
+    </cs:spPr>
+    <cs:defRPr sz="900" kern="1200"/>
+  </cs:dataTable>
+  <cs:downBar>
+    <cs:lnRef idx="0"/>
+    <cs:fillRef idx="0"/>
+    <cs:effectRef idx="0"/>
+    <cs:fontRef idx="minor">
+      <a:schemeClr val="dk1"/>
+    </cs:fontRef>
+    <cs:spPr>
+      <a:solidFill>
+        <a:schemeClr val="dk1">
+          <a:lumMod val="65000"/>
+          <a:lumOff val="35000"/>
+        </a:schemeClr>
+      </a:solidFill>
+      <a:ln w="9525">
+        <a:solidFill>
+          <a:schemeClr val="tx1">
+            <a:lumMod val="65000"/>
+            <a:lumOff val="35000"/>
+          </a:schemeClr>
+        </a:solidFill>
+      </a:ln>
+    </cs:spPr>
+  </cs:downBar>
+  <cs:dropLine>
+    <cs:lnRef idx="0"/>
+    <cs:fillRef idx="0"/>
+    <cs:effectRef idx="0"/>
+    <cs:fontRef idx="minor">
+      <a:schemeClr val="tx1"/>
+    </cs:fontRef>
+    <cs:spPr>
+      <a:ln w="9525" cap="flat" cmpd="sng" algn="ctr">
+        <a:solidFill>
+          <a:schemeClr val="tx1">
+            <a:lumMod val="35000"/>
+            <a:lumOff val="65000"/>
+          </a:schemeClr>
+        </a:solidFill>
+        <a:round/>
+      </a:ln>
+    </cs:spPr>
+  </cs:dropLine>
+  <cs:errorBar>
+    <cs:lnRef idx="0"/>
+    <cs:fillRef idx="0"/>
+    <cs:effectRef idx="0"/>
+    <cs:fontRef idx="minor">
+      <a:schemeClr val="tx1"/>
+    </cs:fontRef>
+    <cs:spPr>
+      <a:ln w="9525" cap="flat" cmpd="sng" algn="ctr">
+        <a:solidFill>
+          <a:schemeClr val="tx1">
+            <a:lumMod val="65000"/>
+            <a:lumOff val="35000"/>
+          </a:schemeClr>
+        </a:solidFill>
+        <a:round/>
+      </a:ln>
+    </cs:spPr>
+  </cs:errorBar>
+  <cs:floor>
+    <cs:lnRef idx="0"/>
+    <cs:fillRef idx="0"/>
+    <cs:effectRef idx="0"/>
+    <cs:fontRef idx="minor">
+      <a:schemeClr val="tx1"/>
+    </cs:fontRef>
+    <cs:spPr>
+      <a:noFill/>
+      <a:ln>
+        <a:noFill/>
+      </a:ln>
+    </cs:spPr>
+  </cs:floor>
+  <cs:gridlineMajor>
+    <cs:lnRef idx="0"/>
+    <cs:fillRef idx="0"/>
+    <cs:effectRef idx="0"/>
+    <cs:fontRef idx="minor">
+      <a:schemeClr val="tx1"/>
+    </cs:fontRef>
+    <cs:spPr>
+      <a:ln w="9525" cap="flat" cmpd="sng" algn="ctr">
+        <a:solidFill>
+          <a:schemeClr val="tx1">
+            <a:lumMod val="15000"/>
+            <a:lumOff val="85000"/>
+          </a:schemeClr>
+        </a:solidFill>
+        <a:round/>
+      </a:ln>
+    </cs:spPr>
+  </cs:gridlineMajor>
+  <cs:gridlineMinor>
+    <cs:lnRef idx="0"/>
+    <cs:fillRef idx="0"/>
+    <cs:effectRef idx="0"/>
+    <cs:fontRef idx="minor">
+      <a:schemeClr val="tx1"/>
+    </cs:fontRef>
+    <cs:spPr>
+      <a:ln w="9525" cap="flat" cmpd="sng" algn="ctr">
+        <a:solidFill>
+          <a:schemeClr val="tx1">
+            <a:lumMod val="5000"/>
+            <a:lumOff val="95000"/>
+          </a:schemeClr>
+        </a:solidFill>
+        <a:round/>
+      </a:ln>
+    </cs:spPr>
+  </cs:gridlineMinor>
+  <cs:hiLoLine>
+    <cs:lnRef idx="0"/>
+    <cs:fillRef idx="0"/>
+    <cs:effectRef idx="0"/>
+    <cs:fontRef idx="minor">
+      <a:schemeClr val="tx1"/>
+    </cs:fontRef>
+    <cs:spPr>
+      <a:ln w="9525" cap="flat" cmpd="sng" algn="ctr">
+        <a:solidFill>
+          <a:schemeClr val="tx1">
+            <a:lumMod val="75000"/>
+            <a:lumOff val="25000"/>
+          </a:schemeClr>
+        </a:solidFill>
+        <a:round/>
+      </a:ln>
+    </cs:spPr>
+  </cs:hiLoLine>
+  <cs:leaderLine>
+    <cs:lnRef idx="0"/>
+    <cs:fillRef idx="0"/>
+    <cs:effectRef idx="0"/>
+    <cs:fontRef idx="minor">
+      <a:schemeClr val="tx1"/>
+    </cs:fontRef>
+    <cs:spPr>
+      <a:ln w="9525" cap="flat" cmpd="sng" algn="ctr">
+        <a:solidFill>
+          <a:schemeClr val="tx1">
+            <a:lumMod val="35000"/>
+            <a:lumOff val="65000"/>
+          </a:schemeClr>
+        </a:solidFill>
+        <a:round/>
+      </a:ln>
+    </cs:spPr>
+  </cs:leaderLine>
+  <cs:legend>
+    <cs:lnRef idx="0"/>
+    <cs:fillRef idx="0"/>
+    <cs:effectRef idx="0"/>
+    <cs:fontRef idx="minor">
+      <a:schemeClr val="tx1">
+        <a:lumMod val="65000"/>
+        <a:lumOff val="35000"/>
+      </a:schemeClr>
+    </cs:fontRef>
+    <cs:defRPr sz="900" kern="1200"/>
+  </cs:legend>
+  <cs:plotArea mods="allowNoFillOverride allowNoLineOverride">
+    <cs:lnRef idx="0"/>
+    <cs:fillRef idx="0"/>
+    <cs:effectRef idx="0"/>
+    <cs:fontRef idx="minor">
+      <a:schemeClr val="tx1"/>
+    </cs:fontRef>
+  </cs:plotArea>
+  <cs:plotArea3D mods="allowNoFillOverride allowNoLineOverride">
+    <cs:lnRef idx="0"/>
+    <cs:fillRef idx="0"/>
+    <cs:effectRef idx="0"/>
+    <cs:fontRef idx="minor">
+      <a:schemeClr val="tx1"/>
+    </cs:fontRef>
+  </cs:plotArea3D>
+  <cs:seriesAxis>
+    <cs:lnRef idx="0"/>
+    <cs:fillRef idx="0"/>
+    <cs:effectRef idx="0"/>
+    <cs:fontRef idx="minor">
+      <a:schemeClr val="tx1">
+        <a:lumMod val="65000"/>
+        <a:lumOff val="35000"/>
+      </a:schemeClr>
+    </cs:fontRef>
+    <cs:defRPr sz="900" kern="1200"/>
+  </cs:seriesAxis>
+  <cs:seriesLine>
+    <cs:lnRef idx="0"/>
+    <cs:fillRef idx="0"/>
+    <cs:effectRef idx="0"/>
+    <cs:fontRef idx="minor">
+      <a:schemeClr val="tx1"/>
+    </cs:fontRef>
+    <cs:spPr>
+      <a:ln w="9525" cap="flat" cmpd="sng" algn="ctr">
+        <a:solidFill>
+          <a:schemeClr val="tx1">
+            <a:lumMod val="35000"/>
+            <a:lumOff val="65000"/>
+          </a:schemeClr>
+        </a:solidFill>
+        <a:round/>
+      </a:ln>
+    </cs:spPr>
+  </cs:seriesLine>
+  <cs:title>
+    <cs:lnRef idx="0"/>
+    <cs:fillRef idx="0"/>
+    <cs:effectRef idx="0"/>
+    <cs:fontRef idx="minor">
+      <a:schemeClr val="tx1">
+        <a:lumMod val="65000"/>
+        <a:lumOff val="35000"/>
+      </a:schemeClr>
+    </cs:fontRef>
+    <cs:defRPr sz="1400" b="0" kern="1200" spc="0" baseline="0"/>
+  </cs:title>
+  <cs:trendline>
+    <cs:lnRef idx="0">
+      <cs:styleClr val="auto"/>
+    </cs:lnRef>
+    <cs:fillRef idx="0"/>
+    <cs:effectRef idx="0"/>
+    <cs:fontRef idx="minor">
+      <a:schemeClr val="tx1"/>
+    </cs:fontRef>
+    <cs:spPr>
+      <a:ln w="19050" cap="rnd">
+        <a:solidFill>
+          <a:schemeClr val="phClr"/>
+        </a:solidFill>
+        <a:prstDash val="sysDot"/>
+      </a:ln>
+    </cs:spPr>
+  </cs:trendline>
+  <cs:trendlineLabel>
+    <cs:lnRef idx="0"/>
+    <cs:fillRef idx="0"/>
+    <cs:effectRef idx="0"/>
+    <cs:fontRef idx="minor">
+      <a:schemeClr val="tx1">
+        <a:lumMod val="65000"/>
+        <a:lumOff val="35000"/>
+      </a:schemeClr>
+    </cs:fontRef>
+    <cs:defRPr sz="900" kern="1200"/>
+  </cs:trendlineLabel>
+  <cs:upBar>
+    <cs:lnRef idx="0"/>
+    <cs:fillRef idx="0"/>
+    <cs:effectRef idx="0"/>
+    <cs:fontRef idx="minor">
+      <a:schemeClr val="dk1"/>
+    </cs:fontRef>
+    <cs:spPr>
+      <a:solidFill>
+        <a:schemeClr val="lt1"/>
+      </a:solidFill>
+      <a:ln w="9525">
+        <a:solidFill>
+          <a:schemeClr val="tx1">
+            <a:lumMod val="15000"/>
+            <a:lumOff val="85000"/>
+          </a:schemeClr>
+        </a:solidFill>
+      </a:ln>
+    </cs:spPr>
+  </cs:upBar>
+  <cs:valueAxis>
+    <cs:lnRef idx="0"/>
+    <cs:fillRef idx="0"/>
+    <cs:effectRef idx="0"/>
+    <cs:fontRef idx="minor">
+      <a:schemeClr val="tx1">
+        <a:lumMod val="65000"/>
+        <a:lumOff val="35000"/>
+      </a:schemeClr>
+    </cs:fontRef>
+    <cs:defRPr sz="900" kern="1200"/>
+  </cs:valueAxis>
+  <cs:wall>
+    <cs:lnRef idx="0"/>
+    <cs:fillRef idx="0"/>
+    <cs:effectRef idx="0"/>
+    <cs:fontRef idx="minor">
+      <a:schemeClr val="tx1"/>
+    </cs:fontRef>
+    <cs:spPr>
+      <a:noFill/>
+      <a:ln>
+        <a:noFill/>
+      </a:ln>
+    </cs:spPr>
+  </cs:wall>
+</cs:chartStyle>
+</file>
+
+<file path=word/charts/style2.xml><?xml version="1.0" encoding="utf-8"?>
 <cs:chartStyle xmlns:cs="http://schemas.microsoft.com/office/drawing/2012/chartStyle" xmlns:a="http://schemas.openxmlformats.org/drawingml/2006/main" id="227">
   <cs:axisTitle>
     <cs:lnRef idx="0"/>
@@ -11257,7 +13124,7 @@
 </file>
 
 <file path=customXml/itemProps1.xml><?xml version="1.0" encoding="utf-8"?>
-<ds:datastoreItem xmlns:ds="http://schemas.openxmlformats.org/officeDocument/2006/customXml" ds:itemID="{1EF76FF3-CF17-455E-9F52-C387476236CA}">
+<ds:datastoreItem xmlns:ds="http://schemas.openxmlformats.org/officeDocument/2006/customXml" ds:itemID="{18C17B16-38A7-488B-A8C7-12C4BC50F343}">
   <ds:schemaRefs>
     <ds:schemaRef ds:uri="http://schemas.openxmlformats.org/officeDocument/2006/bibliography"/>
   </ds:schemaRefs>

</xml_diff>

<commit_message>
Update hourly analysis and procrustes analysis
</commit_message>
<xml_diff>
--- a/COVID_Transit.docx
+++ b/COVID_Transit.docx
@@ -577,7 +577,23 @@
           <w:rFonts w:ascii="Times New Roman" w:hAnsi="Times New Roman" w:cs="Times New Roman"/>
           <w:sz w:val="24"/>
         </w:rPr>
-        <w:t>or example, Washington Metropolitan Area Transit Authority reported that metrorail ridership has been reduced by 90% and bus ridership has been reduced by up to 75%</w:t>
+        <w:t xml:space="preserve">or example, Washington Metropolitan Area Transit Authority reported that </w:t>
+      </w:r>
+      <w:proofErr w:type="spellStart"/>
+      <w:r>
+        <w:rPr>
+          <w:rFonts w:ascii="Times New Roman" w:hAnsi="Times New Roman" w:cs="Times New Roman"/>
+          <w:sz w:val="24"/>
+        </w:rPr>
+        <w:t>metrorail</w:t>
+      </w:r>
+      <w:proofErr w:type="spellEnd"/>
+      <w:r>
+        <w:rPr>
+          <w:rFonts w:ascii="Times New Roman" w:hAnsi="Times New Roman" w:cs="Times New Roman"/>
+          <w:sz w:val="24"/>
+        </w:rPr>
+        <w:t xml:space="preserve"> ridership has been reduced by 90% and bus ridership has been reduced by up to 75%</w:t>
       </w:r>
       <w:r>
         <w:rPr>
@@ -1336,35 +1352,7 @@
           <w:rFonts w:ascii="Times New Roman" w:hAnsi="Times New Roman" w:cs="Times New Roman"/>
           <w:sz w:val="24"/>
         </w:rPr>
-        <w:t xml:space="preserve">. </w:t>
-      </w:r>
-      <w:r>
-        <w:rPr>
-          <w:rFonts w:ascii="Times New Roman" w:hAnsi="Times New Roman" w:cs="Times New Roman"/>
-          <w:sz w:val="24"/>
-        </w:rPr>
-        <w:t>By this adjustment,</w:t>
-      </w:r>
-      <w:r>
-        <w:rPr>
-          <w:rFonts w:ascii="Times New Roman" w:hAnsi="Times New Roman" w:cs="Times New Roman"/>
-          <w:sz w:val="24"/>
-        </w:rPr>
-        <w:t xml:space="preserve"> the values </w:t>
-      </w:r>
-      <w:r>
-        <w:rPr>
-          <w:rFonts w:ascii="Times New Roman" w:hAnsi="Times New Roman" w:cs="Times New Roman"/>
-          <w:sz w:val="24"/>
-        </w:rPr>
-        <w:t xml:space="preserve">can </w:t>
-      </w:r>
-      <w:r>
-        <w:rPr>
-          <w:rFonts w:ascii="Times New Roman" w:hAnsi="Times New Roman" w:cs="Times New Roman"/>
-          <w:sz w:val="24"/>
-        </w:rPr>
-        <w:t>represent the difference between expected and the actual transit demand.</w:t>
+        <w:t>. By this adjustment, the values can represent the difference between expected and the actual transit demand.</w:t>
       </w:r>
     </w:p>
     <w:p>
@@ -1713,8 +1701,6 @@
         </w:rPr>
         <w:t>the difference between the behaviors of apps users and other users, the accurate ratio of apps users among all transit users, and other factors affecting the representativeness of the usage statistics are still largely unknown. However, we can still use it as a rough but reasonable proxy to capture the changes of transit demand and ridership caused by the COVID-19 pandemic due to the large user group and popularity of real-time transit apps.</w:t>
       </w:r>
-      <w:bookmarkStart w:id="0" w:name="_GoBack"/>
-      <w:bookmarkEnd w:id="0"/>
     </w:p>
     <w:p>
       <w:pPr>
@@ -1757,7 +1743,7 @@
           <w:sz w:val="24"/>
         </w:rPr>
       </w:pPr>
-      <w:bookmarkStart w:id="1" w:name="_Ref37097802"/>
+      <w:bookmarkStart w:id="0" w:name="_Ref37097802"/>
       <w:r>
         <w:rPr>
           <w:rFonts w:ascii="Times New Roman" w:hAnsi="Times New Roman" w:cs="Times New Roman"/>
@@ -1800,7 +1786,7 @@
         </w:rPr>
         <w:fldChar w:fldCharType="end"/>
       </w:r>
-      <w:bookmarkEnd w:id="1"/>
+      <w:bookmarkEnd w:id="0"/>
       <w:r>
         <w:rPr>
           <w:rFonts w:ascii="Times New Roman" w:hAnsi="Times New Roman" w:cs="Times New Roman"/>
@@ -1872,6 +1858,13 @@
           <w:sz w:val="24"/>
         </w:rPr>
         <w:t>.</w:t>
+      </w:r>
+      <w:r>
+        <w:rPr>
+          <w:rFonts w:ascii="Times New Roman" w:hAnsi="Times New Roman" w:cs="Times New Roman"/>
+          <w:sz w:val="24"/>
+        </w:rPr>
+        <w:t xml:space="preserve"> </w:t>
       </w:r>
     </w:p>
     <w:p>
@@ -2304,6 +2297,13 @@
           <w:rFonts w:ascii="Times New Roman" w:hAnsi="Times New Roman" w:cs="Times New Roman"/>
           <w:sz w:val="24"/>
         </w:rPr>
+        <w:t xml:space="preserve"> with daily transit demand change data</w:t>
+      </w:r>
+      <w:r>
+        <w:rPr>
+          <w:rFonts w:ascii="Times New Roman" w:hAnsi="Times New Roman" w:cs="Times New Roman"/>
+          <w:sz w:val="24"/>
+        </w:rPr>
         <w:t>. For all systems</w:t>
       </w:r>
       <w:r>
@@ -2311,7 +2311,28 @@
           <w:rFonts w:ascii="Times New Roman" w:hAnsi="Times New Roman" w:cs="Times New Roman"/>
           <w:sz w:val="24"/>
         </w:rPr>
-        <w:t xml:space="preserve"> at the start</w:t>
+        <w:t xml:space="preserve"> </w:t>
+      </w:r>
+      <w:r>
+        <w:rPr>
+          <w:rFonts w:ascii="Times New Roman" w:hAnsi="Times New Roman" w:cs="Times New Roman"/>
+          <w:sz w:val="24"/>
+        </w:rPr>
+        <w:t xml:space="preserve">during </w:t>
+      </w:r>
+      <w:r>
+        <w:rPr>
+          <w:rFonts w:ascii="Times New Roman" w:hAnsi="Times New Roman" w:cs="Times New Roman"/>
+          <w:sz w:val="24"/>
+        </w:rPr>
+        <w:t>the</w:t>
+      </w:r>
+      <w:r>
+        <w:rPr>
+          <w:rFonts w:ascii="Times New Roman" w:hAnsi="Times New Roman" w:cs="Times New Roman"/>
+          <w:sz w:val="24"/>
+        </w:rPr>
+        <w:t xml:space="preserve"> first few days</w:t>
       </w:r>
       <w:r>
         <w:rPr>
@@ -2381,6 +2402,7 @@
           <w:noProof/>
           <w:sz w:val="24"/>
         </w:rPr>
+        <w:lastRenderedPageBreak/>
         <w:drawing>
           <wp:inline distT="0" distB="0" distL="0" distR="0" wp14:anchorId="6FAC1B3D" wp14:editId="691526A7">
             <wp:extent cx="5852160" cy="4389120"/>
@@ -2785,7 +2807,7 @@
                 <w:lang w:eastAsia="ja-JP"/>
               </w:rPr>
             </w:pPr>
-            <w:bookmarkStart w:id="2" w:name="_Ref19453714"/>
+            <w:bookmarkStart w:id="1" w:name="_Ref19453714"/>
             <w:r>
               <w:rPr>
                 <w:rFonts w:ascii="Times New Roman" w:eastAsia="Yu Mincho" w:hAnsi="Times New Roman" w:cs="Times New Roman"/>
@@ -2845,7 +2867,7 @@
               </w:rPr>
               <w:t>)</w:t>
             </w:r>
-            <w:bookmarkEnd w:id="2"/>
+            <w:bookmarkEnd w:id="1"/>
           </w:p>
         </w:tc>
       </w:tr>
@@ -3261,7 +3283,15 @@
           <w:rFonts w:ascii="Times New Roman" w:hAnsi="Times New Roman" w:cs="Times New Roman"/>
           <w:sz w:val="24"/>
         </w:rPr>
-        <w:t xml:space="preserve"> in different metro areas</w:t>
+        <w:t xml:space="preserve"> </w:t>
+      </w:r>
+      <w:r>
+        <w:rPr>
+          <w:rFonts w:ascii="Times New Roman" w:hAnsi="Times New Roman" w:cs="Times New Roman"/>
+          <w:sz w:val="24"/>
+        </w:rPr>
+        <w:lastRenderedPageBreak/>
+        <w:t>in different metro areas</w:t>
       </w:r>
       <w:r>
         <w:rPr>
@@ -3437,7 +3467,21 @@
           <w:rFonts w:ascii="Times New Roman" w:hAnsi="Times New Roman" w:cs="Times New Roman"/>
           <w:sz w:val="24"/>
         </w:rPr>
-        <w:t xml:space="preserve">The first factor that can have a significant impact on the background value is the </w:t>
+        <w:t xml:space="preserve">The first </w:t>
+      </w:r>
+      <w:r>
+        <w:rPr>
+          <w:rFonts w:ascii="Times New Roman" w:hAnsi="Times New Roman" w:cs="Times New Roman"/>
+          <w:sz w:val="24"/>
+        </w:rPr>
+        <w:t xml:space="preserve">supposed </w:t>
+      </w:r>
+      <w:r>
+        <w:rPr>
+          <w:rFonts w:ascii="Times New Roman" w:hAnsi="Times New Roman" w:cs="Times New Roman"/>
+          <w:sz w:val="24"/>
+        </w:rPr>
+        <w:t xml:space="preserve">factor that can have a significant impact on the background value is the </w:t>
       </w:r>
       <w:r>
         <w:rPr>
@@ -3458,7 +3502,51 @@
           <w:rFonts w:ascii="Times New Roman" w:hAnsi="Times New Roman" w:cs="Times New Roman"/>
           <w:sz w:val="24"/>
         </w:rPr>
-        <w:t xml:space="preserve">non-physical jobs, workers can easily work from home thus the transit demand will decrease further. </w:t>
+        <w:t>non-physical jobs, workers can easily work from home thus the transi</w:t>
+      </w:r>
+      <w:r>
+        <w:rPr>
+          <w:rFonts w:ascii="Times New Roman" w:hAnsi="Times New Roman" w:cs="Times New Roman"/>
+          <w:sz w:val="24"/>
+        </w:rPr>
+        <w:t>t demand will decrease further.</w:t>
+      </w:r>
+      <w:r>
+        <w:rPr>
+          <w:rFonts w:ascii="Times New Roman" w:hAnsi="Times New Roman" w:cs="Times New Roman"/>
+          <w:sz w:val="24"/>
+        </w:rPr>
+        <w:t xml:space="preserve"> </w:t>
+      </w:r>
+      <w:r>
+        <w:rPr>
+          <w:rFonts w:ascii="Times New Roman" w:hAnsi="Times New Roman" w:cs="Times New Roman"/>
+          <w:sz w:val="24"/>
+        </w:rPr>
+        <w:t xml:space="preserve">To test this hypothesis, we use the table “Occupation for Employed Civilian Population 16 years and </w:t>
+      </w:r>
+      <w:proofErr w:type="gramStart"/>
+      <w:r>
+        <w:rPr>
+          <w:rFonts w:ascii="Times New Roman" w:hAnsi="Times New Roman" w:cs="Times New Roman"/>
+          <w:sz w:val="24"/>
+        </w:rPr>
+        <w:t>Over</w:t>
+      </w:r>
+      <w:proofErr w:type="gramEnd"/>
+      <w:r>
+        <w:rPr>
+          <w:rFonts w:ascii="Times New Roman" w:hAnsi="Times New Roman" w:cs="Times New Roman"/>
+          <w:sz w:val="24"/>
+        </w:rPr>
+        <w:t xml:space="preserve">” from the most recent American Community Survey 5-year estimates (2014 – 2018). The table contains the number of employed population </w:t>
+      </w:r>
+      <w:r>
+        <w:rPr>
+          <w:rFonts w:ascii="Times New Roman" w:hAnsi="Times New Roman" w:cs="Times New Roman"/>
+          <w:sz w:val="24"/>
+        </w:rPr>
+        <w:t>in different industries; among these occupation categories, we assign “Management, Business, and Financial Operations Occupations”, “Professional and Related Occupations”, and “Office and Administrative Support Occupations” as the occupations with which people can work from home remotely.</w:t>
       </w:r>
     </w:p>
     <w:p>
@@ -3473,74 +3561,36 @@
           <w:rFonts w:ascii="Times New Roman" w:hAnsi="Times New Roman" w:cs="Times New Roman"/>
           <w:sz w:val="24"/>
         </w:rPr>
-        <w:lastRenderedPageBreak/>
         <w:tab/>
-        <w:t>The second factor is the dependency on transit, which can be measured with</w:t>
-      </w:r>
-      <w:r>
-        <w:rPr>
-          <w:rFonts w:ascii="Times New Roman" w:hAnsi="Times New Roman" w:cs="Times New Roman"/>
-          <w:sz w:val="24"/>
-        </w:rPr>
-        <w:t xml:space="preserve"> the ratio of public transit to work</w:t>
-      </w:r>
-      <w:r>
-        <w:rPr>
-          <w:rFonts w:ascii="Times New Roman" w:hAnsi="Times New Roman" w:cs="Times New Roman"/>
-          <w:sz w:val="24"/>
-        </w:rPr>
-        <w:t xml:space="preserve"> or transit commuter</w:t>
-      </w:r>
-      <w:r>
-        <w:rPr>
-          <w:rFonts w:ascii="Times New Roman" w:hAnsi="Times New Roman" w:cs="Times New Roman"/>
-          <w:sz w:val="24"/>
-        </w:rPr>
-        <w:t xml:space="preserve"> rate</w:t>
-      </w:r>
-      <w:r>
-        <w:rPr>
-          <w:rFonts w:ascii="Times New Roman" w:hAnsi="Times New Roman" w:cs="Times New Roman"/>
-          <w:sz w:val="24"/>
-        </w:rPr>
-        <w:t xml:space="preserve">. Supposing two areas </w:t>
-      </w:r>
-      <w:r>
-        <w:rPr>
-          <w:rFonts w:ascii="Times New Roman" w:hAnsi="Times New Roman" w:cs="Times New Roman"/>
-          <w:sz w:val="24"/>
-        </w:rPr>
-        <w:t>with same non-physical jobs ratio, the area with higher transit</w:t>
-      </w:r>
-      <w:r>
-        <w:rPr>
-          <w:rFonts w:ascii="Times New Roman" w:hAnsi="Times New Roman" w:cs="Times New Roman"/>
-          <w:sz w:val="24"/>
-        </w:rPr>
-        <w:t xml:space="preserve"> commuter rate can witness less </w:t>
-      </w:r>
-      <w:r>
-        <w:rPr>
-          <w:rFonts w:ascii="Times New Roman" w:hAnsi="Times New Roman" w:cs="Times New Roman"/>
-          <w:sz w:val="24"/>
-        </w:rPr>
-        <w:t>demand decrease since more people still rely on the transit system to commute.</w:t>
-      </w:r>
-    </w:p>
-    <w:p>
-      <w:pPr>
-        <w:rPr>
-          <w:rFonts w:ascii="Times New Roman" w:hAnsi="Times New Roman" w:cs="Times New Roman"/>
-          <w:sz w:val="24"/>
-        </w:rPr>
-      </w:pPr>
-      <w:r>
-        <w:rPr>
-          <w:rFonts w:ascii="Times New Roman" w:hAnsi="Times New Roman" w:cs="Times New Roman"/>
-          <w:sz w:val="24"/>
-        </w:rPr>
-        <w:tab/>
-        <w:t xml:space="preserve">The third factor is the </w:t>
+        <w:t xml:space="preserve">The </w:t>
+      </w:r>
+      <w:r>
+        <w:rPr>
+          <w:rFonts w:ascii="Times New Roman" w:hAnsi="Times New Roman" w:cs="Times New Roman" w:hint="eastAsia"/>
+          <w:sz w:val="24"/>
+        </w:rPr>
+        <w:t>two</w:t>
+      </w:r>
+      <w:r>
+        <w:rPr>
+          <w:rFonts w:ascii="Times New Roman" w:hAnsi="Times New Roman" w:cs="Times New Roman"/>
+          <w:sz w:val="24"/>
+        </w:rPr>
+        <w:t xml:space="preserve"> </w:t>
+      </w:r>
+      <w:r>
+        <w:rPr>
+          <w:rFonts w:ascii="Times New Roman" w:hAnsi="Times New Roman" w:cs="Times New Roman"/>
+          <w:sz w:val="24"/>
+        </w:rPr>
+        <w:t xml:space="preserve">supposed </w:t>
+      </w:r>
+      <w:r>
+        <w:rPr>
+          <w:rFonts w:ascii="Times New Roman" w:hAnsi="Times New Roman" w:cs="Times New Roman"/>
+          <w:sz w:val="24"/>
+        </w:rPr>
+        <w:t xml:space="preserve">factor is the </w:t>
       </w:r>
       <w:r>
         <w:rPr>
@@ -3554,7 +3604,14 @@
           <w:rFonts w:ascii="Times New Roman" w:hAnsi="Times New Roman" w:cs="Times New Roman"/>
           <w:sz w:val="24"/>
         </w:rPr>
-        <w:t xml:space="preserve">Google search trend data and the </w:t>
+        <w:t>aggregated geotagged Twitter data</w:t>
+      </w:r>
+      <w:r>
+        <w:rPr>
+          <w:rFonts w:ascii="Times New Roman" w:hAnsi="Times New Roman" w:cs="Times New Roman"/>
+          <w:sz w:val="24"/>
+        </w:rPr>
+        <w:t xml:space="preserve"> and the </w:t>
       </w:r>
       <w:r>
         <w:rPr>
@@ -3707,6 +3764,7 @@
           <w:rFonts w:ascii="Times New Roman" w:hAnsi="Times New Roman" w:cs="Times New Roman"/>
           <w:sz w:val="24"/>
         </w:rPr>
+        <w:lastRenderedPageBreak/>
         <w:t>As we visualize the curve of the</w:t>
       </w:r>
       <w:r>
@@ -3822,6 +3880,7 @@
         </w:rPr>
         <w:t xml:space="preserve"> and convergent </w:t>
       </w:r>
+      <w:proofErr w:type="gramStart"/>
       <w:r>
         <w:rPr>
           <w:rFonts w:ascii="Times New Roman" w:hAnsi="Times New Roman" w:cs="Times New Roman"/>
@@ -3829,6 +3888,7 @@
         </w:rPr>
         <w:t xml:space="preserve">point </w:t>
       </w:r>
+      <w:proofErr w:type="gramEnd"/>
       <m:oMath>
         <m:sSub>
           <m:sSubPr>
@@ -4211,7 +4271,7 @@
                 <w:lang w:eastAsia="ja-JP"/>
               </w:rPr>
             </w:pPr>
-            <w:bookmarkStart w:id="3" w:name="_Ref36807866"/>
+            <w:bookmarkStart w:id="2" w:name="_Ref36807866"/>
             <w:r>
               <w:rPr>
                 <w:rFonts w:ascii="Times New Roman" w:eastAsia="Yu Mincho" w:hAnsi="Times New Roman" w:cs="Times New Roman"/>
@@ -4267,7 +4327,7 @@
               </w:rPr>
               <w:fldChar w:fldCharType="end"/>
             </w:r>
-            <w:bookmarkEnd w:id="3"/>
+            <w:bookmarkEnd w:id="2"/>
             <w:r>
               <w:rPr>
                 <w:rFonts w:ascii="Times New Roman" w:eastAsia="Yu Mincho" w:hAnsi="Times New Roman" w:cs="Times New Roman"/>
@@ -4788,7 +4848,7 @@
                 <w:lang w:eastAsia="ja-JP"/>
               </w:rPr>
             </w:pPr>
-            <w:bookmarkStart w:id="4" w:name="_Ref36813193"/>
+            <w:bookmarkStart w:id="3" w:name="_Ref36813193"/>
             <w:r>
               <w:rPr>
                 <w:rFonts w:ascii="Times New Roman" w:eastAsia="Yu Mincho" w:hAnsi="Times New Roman" w:cs="Times New Roman"/>
@@ -4844,7 +4904,7 @@
               </w:rPr>
               <w:fldChar w:fldCharType="end"/>
             </w:r>
-            <w:bookmarkEnd w:id="4"/>
+            <w:bookmarkEnd w:id="3"/>
             <w:r>
               <w:rPr>
                 <w:rFonts w:ascii="Times New Roman" w:eastAsia="Yu Mincho" w:hAnsi="Times New Roman" w:cs="Times New Roman"/>
@@ -4961,8 +5021,17 @@
           <w:rFonts w:ascii="Times New Roman" w:hAnsi="Times New Roman" w:cs="Times New Roman"/>
           <w:sz w:val="24"/>
         </w:rPr>
-        <w:t xml:space="preserve">by B to construct the P function so that </w:t>
-      </w:r>
+        <w:t xml:space="preserve">by B to construct the P function so </w:t>
+      </w:r>
+      <w:proofErr w:type="gramStart"/>
+      <w:r>
+        <w:rPr>
+          <w:rFonts w:ascii="Times New Roman" w:hAnsi="Times New Roman" w:cs="Times New Roman"/>
+          <w:sz w:val="24"/>
+        </w:rPr>
+        <w:t xml:space="preserve">that </w:t>
+      </w:r>
+      <w:proofErr w:type="gramEnd"/>
       <m:oMath>
         <m:nary>
           <m:naryPr>
@@ -5059,7 +5128,23 @@
           <w:rFonts w:ascii="Times New Roman" w:hAnsi="Times New Roman" w:cs="Times New Roman"/>
           <w:sz w:val="24"/>
         </w:rPr>
-        <w:t xml:space="preserve"> is the confidence level. We choose </w:t>
+        <w:t xml:space="preserve"> </w:t>
+      </w:r>
+      <w:proofErr w:type="gramStart"/>
+      <w:r>
+        <w:rPr>
+          <w:rFonts w:ascii="Times New Roman" w:hAnsi="Times New Roman" w:cs="Times New Roman"/>
+          <w:sz w:val="24"/>
+        </w:rPr>
+        <w:t>is</w:t>
+      </w:r>
+      <w:proofErr w:type="gramEnd"/>
+      <w:r>
+        <w:rPr>
+          <w:rFonts w:ascii="Times New Roman" w:hAnsi="Times New Roman" w:cs="Times New Roman"/>
+          <w:sz w:val="24"/>
+        </w:rPr>
+        <w:t xml:space="preserve"> the confidence level. We choose </w:t>
       </w:r>
       <w:r>
         <w:rPr>
@@ -5305,8 +5390,19 @@
           <w:szCs w:val="24"/>
           <w:lang w:eastAsia="ja-JP"/>
         </w:rPr>
-        <w:t xml:space="preserve">, we can induct that </w:t>
-      </w:r>
+        <w:t xml:space="preserve">, we can induct </w:t>
+      </w:r>
+      <w:proofErr w:type="gramStart"/>
+      <w:r>
+        <w:rPr>
+          <w:rFonts w:ascii="Times New Roman" w:eastAsia="Yu Mincho" w:hAnsi="Times New Roman" w:cs="Times New Roman"/>
+          <w:sz w:val="24"/>
+          <w:szCs w:val="24"/>
+          <w:lang w:eastAsia="ja-JP"/>
+        </w:rPr>
+        <w:t xml:space="preserve">that </w:t>
+      </w:r>
+      <w:proofErr w:type="gramEnd"/>
       <m:oMath>
         <m:r>
           <w:rPr>
@@ -6205,15 +6301,7 @@
           <w:rFonts w:ascii="Times New Roman" w:hAnsi="Times New Roman" w:cs="Times New Roman"/>
           <w:sz w:val="24"/>
         </w:rPr>
-        <w:t xml:space="preserve">when the demand curve began to diverge from the normality. It also represents when the transit users start to </w:t>
-      </w:r>
-      <w:r>
-        <w:rPr>
-          <w:rFonts w:ascii="Times New Roman" w:hAnsi="Times New Roman" w:cs="Times New Roman"/>
-          <w:sz w:val="24"/>
-        </w:rPr>
-        <w:lastRenderedPageBreak/>
-        <w:t>realize they should avoid the transit trips. Convergent point, on the other hands, represents when the decrease finally finishes. After the convergent point, the transit demand will persist at a stable level. In the next section, we will compare the two measures with the development curve of the pandemic cases.</w:t>
+        <w:t>when the demand curve began to diverge from the normality. It also represents when the transit users start to realize they should avoid the transit trips. Convergent point, on the other hands, represents when the decrease finally finishes. After the convergent point, the transit demand will persist at a stable level. In the next section, we will compare the two measures with the development curve of the pandemic cases.</w:t>
       </w:r>
     </w:p>
     <w:p>
@@ -6404,6 +6492,7 @@
           <w:rFonts w:ascii="Times New Roman" w:hAnsi="Times New Roman" w:cs="Times New Roman"/>
           <w:sz w:val="24"/>
         </w:rPr>
+        <w:lastRenderedPageBreak/>
         <w:t xml:space="preserve">Although the decay rate </w:t>
       </w:r>
       <w:r>
@@ -6869,7 +6958,6 @@
         <w:rPr>
           <w:noProof/>
         </w:rPr>
-        <w:lastRenderedPageBreak/>
         <w:drawing>
           <wp:inline distT="0" distB="0" distL="0" distR="0" wp14:anchorId="06A32DD1" wp14:editId="7D2F5FD9">
             <wp:extent cx="5943600" cy="3458845"/>
@@ -7110,7 +7198,15 @@
           <w:rFonts w:ascii="Times New Roman" w:hAnsi="Times New Roman" w:cs="Times New Roman"/>
           <w:sz w:val="24"/>
         </w:rPr>
-        <w:t xml:space="preserve"> compared to the actual development </w:t>
+        <w:t xml:space="preserve"> </w:t>
+      </w:r>
+      <w:r>
+        <w:rPr>
+          <w:rFonts w:ascii="Times New Roman" w:hAnsi="Times New Roman" w:cs="Times New Roman"/>
+          <w:sz w:val="24"/>
+        </w:rPr>
+        <w:lastRenderedPageBreak/>
+        <w:t xml:space="preserve">compared to the actual development </w:t>
       </w:r>
       <w:r>
         <w:rPr>
@@ -7254,15 +7350,7 @@
           <w:rFonts w:ascii="Times New Roman" w:hAnsi="Times New Roman" w:cs="Times New Roman"/>
           <w:sz w:val="24"/>
         </w:rPr>
-        <w:t xml:space="preserve"> days ago. This lag can be even longer considering the lack of testing kits and slow response for </w:t>
-      </w:r>
-      <w:r>
-        <w:rPr>
-          <w:rFonts w:ascii="Times New Roman" w:hAnsi="Times New Roman" w:cs="Times New Roman"/>
-          <w:sz w:val="24"/>
-        </w:rPr>
-        <w:lastRenderedPageBreak/>
-        <w:t xml:space="preserve">the local authority </w:t>
+        <w:t xml:space="preserve"> days ago. This lag can be even longer considering the lack of testing kits and slow response for the local authority </w:t>
       </w:r>
       <w:r>
         <w:rPr>
@@ -8468,7 +8556,15 @@
           <w:rFonts w:ascii="Times New Roman" w:hAnsi="Times New Roman" w:cs="Times New Roman"/>
           <w:sz w:val="24"/>
         </w:rPr>
-        <w:t xml:space="preserve"> most noticeable area is the New York City. With lag = 0, out of 13 transit system in the New York City, there are 5 systems that have positive response intervals, such as MTA - Bronx buses, Suffolk County Transit, and Long Island </w:t>
+        <w:t xml:space="preserve"> most </w:t>
+      </w:r>
+      <w:r>
+        <w:rPr>
+          <w:rFonts w:ascii="Times New Roman" w:hAnsi="Times New Roman" w:cs="Times New Roman"/>
+          <w:sz w:val="24"/>
+        </w:rPr>
+        <w:lastRenderedPageBreak/>
+        <w:t xml:space="preserve">noticeable area is the New York City. With lag = 0, out of 13 transit system in the New York City, there are 5 systems that have positive response intervals, such as MTA - Bronx buses, Suffolk County Transit, and Long Island </w:t>
       </w:r>
       <w:r>
         <w:rPr>
@@ -8598,7 +8694,7 @@
         </w:rPr>
         <w:t xml:space="preserve"> </w:t>
       </w:r>
-      <w:commentRangeStart w:id="5"/>
+      <w:commentRangeStart w:id="4"/>
       <w:r>
         <w:rPr>
           <w:rFonts w:ascii="Times New Roman" w:hAnsi="Times New Roman" w:cs="Times New Roman"/>
@@ -8606,12 +8702,12 @@
         </w:rPr>
         <w:t>Due to earlier response, the transit users in these area may be exposed to less risk during the pandemic.</w:t>
       </w:r>
-      <w:commentRangeEnd w:id="5"/>
+      <w:commentRangeEnd w:id="4"/>
       <w:r>
         <w:rPr>
           <w:rStyle w:val="CommentReference"/>
         </w:rPr>
-        <w:commentReference w:id="5"/>
+        <w:commentReference w:id="4"/>
       </w:r>
     </w:p>
     <w:p>
@@ -8622,7 +8718,6 @@
         <w:rPr>
           <w:noProof/>
         </w:rPr>
-        <w:lastRenderedPageBreak/>
         <w:pict w14:anchorId="3EEB0F65">
           <v:shapetype id="_x0000_t75" coordsize="21600,21600" o:spt="75" o:preferrelative="t" path="m@4@5l@4@11@9@11@9@5xe" filled="f" stroked="f">
             <v:stroke joinstyle="miter"/>
@@ -8657,7 +8752,7 @@
           <w:sz w:val="24"/>
         </w:rPr>
       </w:pPr>
-      <w:bookmarkStart w:id="6" w:name="_Ref36757496"/>
+      <w:bookmarkStart w:id="5" w:name="_Ref36757496"/>
       <w:r>
         <w:rPr>
           <w:rFonts w:ascii="Times New Roman" w:hAnsi="Times New Roman" w:cs="Times New Roman"/>
@@ -8701,7 +8796,7 @@
         </w:rPr>
         <w:fldChar w:fldCharType="end"/>
       </w:r>
-      <w:bookmarkEnd w:id="6"/>
+      <w:bookmarkEnd w:id="5"/>
       <w:r>
         <w:rPr>
           <w:rFonts w:ascii="Times New Roman" w:hAnsi="Times New Roman" w:cs="Times New Roman"/>
@@ -8758,6 +8853,7 @@
           <w:rFonts w:ascii="Times New Roman" w:hAnsi="Times New Roman" w:cs="Times New Roman"/>
           <w:sz w:val="24"/>
         </w:rPr>
+        <w:lastRenderedPageBreak/>
         <w:tab/>
         <w:t>However, the situation is not going well for the response interval</w:t>
       </w:r>
@@ -8956,7 +9052,6 @@
           <w:rFonts w:ascii="Times New Roman" w:hAnsi="Times New Roman" w:cs="Times New Roman"/>
           <w:sz w:val="24"/>
         </w:rPr>
-        <w:lastRenderedPageBreak/>
         <w:t>Under the most ideal circumstances, the curve should already finish the declining proce</w:t>
       </w:r>
       <w:r>
@@ -9026,7 +9121,7 @@
           <w:sz w:val="24"/>
         </w:rPr>
       </w:pPr>
-      <w:bookmarkStart w:id="7" w:name="_Ref36929078"/>
+      <w:bookmarkStart w:id="6" w:name="_Ref36929078"/>
       <w:r>
         <w:rPr>
           <w:rFonts w:ascii="Times New Roman" w:hAnsi="Times New Roman" w:cs="Times New Roman"/>
@@ -9070,7 +9165,7 @@
         </w:rPr>
         <w:fldChar w:fldCharType="end"/>
       </w:r>
-      <w:bookmarkEnd w:id="7"/>
+      <w:bookmarkEnd w:id="6"/>
       <w:r>
         <w:rPr>
           <w:rFonts w:ascii="Times New Roman" w:hAnsi="Times New Roman" w:cs="Times New Roman"/>
@@ -9177,7 +9272,169 @@
           <w:rFonts w:ascii="Times New Roman" w:hAnsi="Times New Roman" w:cs="Times New Roman"/>
           <w:sz w:val="24"/>
         </w:rPr>
-        <w:t>TBD.</w:t>
+        <w:lastRenderedPageBreak/>
+        <w:t xml:space="preserve">The </w:t>
+      </w:r>
+      <w:r>
+        <w:rPr>
+          <w:rFonts w:ascii="Times New Roman" w:hAnsi="Times New Roman" w:cs="Times New Roman"/>
+          <w:sz w:val="24"/>
+        </w:rPr>
+        <w:t xml:space="preserve">analyses based on the </w:t>
+      </w:r>
+      <w:r>
+        <w:rPr>
+          <w:rFonts w:ascii="Times New Roman" w:hAnsi="Times New Roman" w:cs="Times New Roman"/>
+          <w:sz w:val="24"/>
+        </w:rPr>
+        <w:t xml:space="preserve">average measures of each day </w:t>
+      </w:r>
+      <w:r>
+        <w:rPr>
+          <w:rFonts w:ascii="Times New Roman" w:hAnsi="Times New Roman" w:cs="Times New Roman"/>
+          <w:sz w:val="24"/>
+        </w:rPr>
+        <w:t xml:space="preserve">shows the coarse-grained temporal variation of different cities; however, </w:t>
+      </w:r>
+      <w:r>
+        <w:rPr>
+          <w:rFonts w:ascii="Times New Roman" w:hAnsi="Times New Roman" w:cs="Times New Roman"/>
+          <w:sz w:val="24"/>
+        </w:rPr>
+        <w:t xml:space="preserve">the results </w:t>
+      </w:r>
+      <w:r>
+        <w:rPr>
+          <w:rFonts w:ascii="Times New Roman" w:hAnsi="Times New Roman" w:cs="Times New Roman"/>
+          <w:sz w:val="24"/>
+        </w:rPr>
+        <w:t xml:space="preserve">do not </w:t>
+      </w:r>
+      <w:r>
+        <w:rPr>
+          <w:rFonts w:ascii="Times New Roman" w:hAnsi="Times New Roman" w:cs="Times New Roman"/>
+          <w:sz w:val="24"/>
+        </w:rPr>
+        <w:t xml:space="preserve">address </w:t>
+      </w:r>
+      <w:r>
+        <w:rPr>
+          <w:rFonts w:ascii="Times New Roman" w:hAnsi="Times New Roman" w:cs="Times New Roman"/>
+          <w:sz w:val="24"/>
+        </w:rPr>
+        <w:t xml:space="preserve">the </w:t>
+      </w:r>
+      <w:r>
+        <w:rPr>
+          <w:rFonts w:ascii="Times New Roman" w:hAnsi="Times New Roman" w:cs="Times New Roman"/>
+          <w:sz w:val="24"/>
+        </w:rPr>
+        <w:t xml:space="preserve">transit demand’s </w:t>
+      </w:r>
+      <w:r>
+        <w:rPr>
+          <w:rFonts w:ascii="Times New Roman" w:hAnsi="Times New Roman" w:cs="Times New Roman"/>
+          <w:sz w:val="24"/>
+        </w:rPr>
+        <w:t xml:space="preserve">variation within </w:t>
+      </w:r>
+      <w:r>
+        <w:rPr>
+          <w:rFonts w:ascii="Times New Roman" w:hAnsi="Times New Roman" w:cs="Times New Roman"/>
+          <w:sz w:val="24"/>
+        </w:rPr>
+        <w:t>each</w:t>
+      </w:r>
+      <w:r>
+        <w:rPr>
+          <w:rFonts w:ascii="Times New Roman" w:hAnsi="Times New Roman" w:cs="Times New Roman"/>
+          <w:sz w:val="24"/>
+        </w:rPr>
+        <w:t xml:space="preserve"> day. </w:t>
+      </w:r>
+      <w:r>
+        <w:rPr>
+          <w:rFonts w:ascii="Times New Roman" w:hAnsi="Times New Roman" w:cs="Times New Roman"/>
+          <w:sz w:val="24"/>
+        </w:rPr>
+        <w:t xml:space="preserve">In this section, we analyze </w:t>
+      </w:r>
+      <w:r>
+        <w:rPr>
+          <w:rFonts w:ascii="Times New Roman" w:hAnsi="Times New Roman" w:cs="Times New Roman"/>
+          <w:sz w:val="24"/>
+        </w:rPr>
+        <w:t xml:space="preserve">and interpret </w:t>
+      </w:r>
+      <w:r>
+        <w:rPr>
+          <w:rFonts w:ascii="Times New Roman" w:hAnsi="Times New Roman" w:cs="Times New Roman"/>
+          <w:sz w:val="24"/>
+        </w:rPr>
+        <w:t xml:space="preserve">the similarity between </w:t>
+      </w:r>
+      <w:r>
+        <w:rPr>
+          <w:rFonts w:ascii="Times New Roman" w:hAnsi="Times New Roman" w:cs="Times New Roman"/>
+          <w:sz w:val="24"/>
+        </w:rPr>
+        <w:t xml:space="preserve">the two curves under the </w:t>
+      </w:r>
+      <w:r>
+        <w:rPr>
+          <w:rFonts w:ascii="Times New Roman" w:hAnsi="Times New Roman" w:cs="Times New Roman"/>
+          <w:sz w:val="24"/>
+        </w:rPr>
+        <w:t xml:space="preserve">normal </w:t>
+      </w:r>
+      <w:r>
+        <w:rPr>
+          <w:rFonts w:ascii="Times New Roman" w:hAnsi="Times New Roman" w:cs="Times New Roman"/>
+          <w:sz w:val="24"/>
+        </w:rPr>
+        <w:t>circumstance</w:t>
+      </w:r>
+      <w:r>
+        <w:rPr>
+          <w:rFonts w:ascii="Times New Roman" w:hAnsi="Times New Roman" w:cs="Times New Roman"/>
+          <w:sz w:val="24"/>
+        </w:rPr>
+        <w:t xml:space="preserve"> </w:t>
+      </w:r>
+      <w:r>
+        <w:rPr>
+          <w:rFonts w:ascii="Times New Roman" w:hAnsi="Times New Roman" w:cs="Times New Roman"/>
+          <w:sz w:val="24"/>
+        </w:rPr>
+        <w:t xml:space="preserve">without the impact of COVID-19 </w:t>
+      </w:r>
+      <w:r>
+        <w:rPr>
+          <w:rFonts w:ascii="Times New Roman" w:hAnsi="Times New Roman" w:cs="Times New Roman"/>
+          <w:sz w:val="24"/>
+        </w:rPr>
+        <w:t xml:space="preserve">and </w:t>
+      </w:r>
+      <w:r>
+        <w:rPr>
+          <w:rFonts w:ascii="Times New Roman" w:hAnsi="Times New Roman" w:cs="Times New Roman"/>
+          <w:sz w:val="24"/>
+        </w:rPr>
+        <w:t xml:space="preserve">the </w:t>
+      </w:r>
+      <w:r>
+        <w:rPr>
+          <w:rFonts w:ascii="Times New Roman" w:hAnsi="Times New Roman" w:cs="Times New Roman"/>
+          <w:sz w:val="24"/>
+        </w:rPr>
+        <w:t>actual circumstance with the impact.</w:t>
+      </w:r>
+      <w:r>
+        <w:rPr>
+          <w:rFonts w:ascii="Times New Roman" w:hAnsi="Times New Roman" w:cs="Times New Roman"/>
+          <w:sz w:val="24"/>
+        </w:rPr>
+        <w:t xml:space="preserve"> </w:t>
       </w:r>
     </w:p>
     <w:p>
@@ -9187,13 +9444,1584 @@
           <w:sz w:val="24"/>
         </w:rPr>
       </w:pPr>
-      <w:r>
-        <w:rPr>
-          <w:rFonts w:ascii="Times New Roman" w:hAnsi="Times New Roman" w:cs="Times New Roman"/>
-          <w:sz w:val="24"/>
-        </w:rPr>
-        <w:t>Need the raw data, or at least the ridership of each day.</w:t>
-      </w:r>
+    </w:p>
+    <w:p>
+      <w:pPr>
+        <w:rPr>
+          <w:rFonts w:ascii="Times New Roman" w:hAnsi="Times New Roman" w:cs="Times New Roman"/>
+          <w:sz w:val="24"/>
+        </w:rPr>
+      </w:pPr>
+      <w:r>
+        <w:rPr>
+          <w:rFonts w:ascii="Times New Roman" w:hAnsi="Times New Roman" w:cs="Times New Roman"/>
+          <w:b/>
+          <w:sz w:val="24"/>
+        </w:rPr>
+        <w:t>Similarity.</w:t>
+      </w:r>
+      <w:r>
+        <w:rPr>
+          <w:rFonts w:ascii="Times New Roman" w:hAnsi="Times New Roman" w:cs="Times New Roman"/>
+          <w:sz w:val="24"/>
+        </w:rPr>
+        <w:t xml:space="preserve">  </w:t>
+      </w:r>
+      <w:r>
+        <w:rPr>
+          <w:rFonts w:ascii="Times New Roman" w:hAnsi="Times New Roman" w:cs="Times New Roman"/>
+          <w:sz w:val="24"/>
+        </w:rPr>
+        <w:t>To conduct the similarity analyses, we use the hourly transit demand change data. Like the daily data, t</w:t>
+      </w:r>
+      <w:r>
+        <w:rPr>
+          <w:rFonts w:ascii="Times New Roman" w:hAnsi="Times New Roman" w:cs="Times New Roman"/>
+          <w:sz w:val="24"/>
+        </w:rPr>
+        <w:t xml:space="preserve">he </w:t>
+      </w:r>
+      <w:r>
+        <w:rPr>
+          <w:rFonts w:ascii="Times New Roman" w:hAnsi="Times New Roman" w:cs="Times New Roman"/>
+          <w:sz w:val="24"/>
+        </w:rPr>
+        <w:t xml:space="preserve">hourly </w:t>
+      </w:r>
+      <w:r>
+        <w:rPr>
+          <w:rFonts w:ascii="Times New Roman" w:hAnsi="Times New Roman" w:cs="Times New Roman"/>
+          <w:sz w:val="24"/>
+        </w:rPr>
+        <w:t xml:space="preserve">normal values are </w:t>
+      </w:r>
+      <w:r>
+        <w:rPr>
+          <w:rFonts w:ascii="Times New Roman" w:hAnsi="Times New Roman" w:cs="Times New Roman"/>
+          <w:sz w:val="24"/>
+        </w:rPr>
+        <w:t xml:space="preserve">also </w:t>
+      </w:r>
+      <w:r>
+        <w:rPr>
+          <w:rFonts w:ascii="Times New Roman" w:hAnsi="Times New Roman" w:cs="Times New Roman"/>
+          <w:sz w:val="24"/>
+        </w:rPr>
+        <w:t xml:space="preserve">calculated </w:t>
+      </w:r>
+      <w:r>
+        <w:rPr>
+          <w:rFonts w:ascii="Times New Roman" w:hAnsi="Times New Roman" w:cs="Times New Roman" w:hint="eastAsia"/>
+          <w:sz w:val="24"/>
+        </w:rPr>
+        <w:t xml:space="preserve">based on the </w:t>
+      </w:r>
+      <w:r>
+        <w:rPr>
+          <w:rFonts w:ascii="Times New Roman" w:hAnsi="Times New Roman" w:cs="Times New Roman"/>
+          <w:sz w:val="24"/>
+        </w:rPr>
+        <w:t xml:space="preserve">historical data and adjusted with annual growth. </w:t>
+      </w:r>
+      <w:bookmarkStart w:id="7" w:name="_GoBack"/>
+      <w:bookmarkEnd w:id="7"/>
+    </w:p>
+    <w:p>
+      <w:pPr>
+        <w:jc w:val="center"/>
+        <w:rPr>
+          <w:rFonts w:ascii="Times New Roman" w:hAnsi="Times New Roman" w:cs="Times New Roman"/>
+          <w:sz w:val="24"/>
+        </w:rPr>
+      </w:pPr>
+      <w:r>
+        <w:rPr>
+          <w:rFonts w:ascii="Times New Roman" w:hAnsi="Times New Roman" w:cs="Times New Roman"/>
+          <w:noProof/>
+          <w:sz w:val="24"/>
+        </w:rPr>
+        <w:drawing>
+          <wp:inline distT="0" distB="0" distL="0" distR="0" wp14:anchorId="4D0B2666" wp14:editId="3076A5EE">
+            <wp:extent cx="4272077" cy="3204058"/>
+            <wp:effectExtent l="0" t="0" r="0" b="0"/>
+            <wp:docPr id="5" name="Picture 5" descr="C:\Users\liu.6544\Desktop\coronapics\demand_hourly\MTA - NYC Subway_NYC_146.jpg"/>
+            <wp:cNvGraphicFramePr>
+              <a:graphicFrameLocks xmlns:a="http://schemas.openxmlformats.org/drawingml/2006/main" noChangeAspect="1"/>
+            </wp:cNvGraphicFramePr>
+            <a:graphic xmlns:a="http://schemas.openxmlformats.org/drawingml/2006/main">
+              <a:graphicData uri="http://schemas.openxmlformats.org/drawingml/2006/picture">
+                <pic:pic xmlns:pic="http://schemas.openxmlformats.org/drawingml/2006/picture">
+                  <pic:nvPicPr>
+                    <pic:cNvPr id="0" name="Picture 4" descr="C:\Users\liu.6544\Desktop\coronapics\demand_hourly\MTA - NYC Subway_NYC_146.jpg"/>
+                    <pic:cNvPicPr>
+                      <a:picLocks noChangeAspect="1" noChangeArrowheads="1"/>
+                    </pic:cNvPicPr>
+                  </pic:nvPicPr>
+                  <pic:blipFill>
+                    <a:blip r:embed="rId14">
+                      <a:extLst>
+                        <a:ext uri="{28A0092B-C50C-407E-A947-70E740481C1C}">
+                          <a14:useLocalDpi xmlns:a14="http://schemas.microsoft.com/office/drawing/2010/main" val="0"/>
+                        </a:ext>
+                      </a:extLst>
+                    </a:blip>
+                    <a:srcRect/>
+                    <a:stretch>
+                      <a:fillRect/>
+                    </a:stretch>
+                  </pic:blipFill>
+                  <pic:spPr bwMode="auto">
+                    <a:xfrm>
+                      <a:off x="0" y="0"/>
+                      <a:ext cx="4280314" cy="3210236"/>
+                    </a:xfrm>
+                    <a:prstGeom prst="rect">
+                      <a:avLst/>
+                    </a:prstGeom>
+                    <a:noFill/>
+                    <a:ln>
+                      <a:noFill/>
+                    </a:ln>
+                  </pic:spPr>
+                </pic:pic>
+              </a:graphicData>
+            </a:graphic>
+          </wp:inline>
+        </w:drawing>
+      </w:r>
+    </w:p>
+    <w:p>
+      <w:pPr>
+        <w:rPr>
+          <w:rFonts w:ascii="Times New Roman" w:hAnsi="Times New Roman" w:cs="Times New Roman"/>
+          <w:sz w:val="24"/>
+        </w:rPr>
+      </w:pPr>
+      <w:r>
+        <w:rPr>
+          <w:rFonts w:ascii="Times New Roman" w:hAnsi="Times New Roman" w:cs="Times New Roman"/>
+          <w:sz w:val="24"/>
+        </w:rPr>
+        <w:tab/>
+      </w:r>
+      <w:r>
+        <w:rPr>
+          <w:rFonts w:ascii="Times New Roman" w:hAnsi="Times New Roman" w:cs="Times New Roman"/>
+          <w:sz w:val="24"/>
+        </w:rPr>
+        <w:t>T</w:t>
+      </w:r>
+      <w:r>
+        <w:rPr>
+          <w:rFonts w:ascii="Times New Roman" w:hAnsi="Times New Roman" w:cs="Times New Roman"/>
+          <w:sz w:val="24"/>
+        </w:rPr>
+        <w:t>he similarity between the normal</w:t>
+      </w:r>
+      <w:r>
+        <w:rPr>
+          <w:rFonts w:ascii="Times New Roman" w:hAnsi="Times New Roman" w:cs="Times New Roman"/>
+          <w:sz w:val="24"/>
+        </w:rPr>
+        <w:t xml:space="preserve"> and actual curves can generally be decomposed into two factors: the average distance between the curve point and the difference between the shapes of curve point. We utilize a </w:t>
+      </w:r>
+      <w:r>
+        <w:rPr>
+          <w:rFonts w:ascii="Times New Roman" w:hAnsi="Times New Roman" w:cs="Times New Roman"/>
+          <w:i/>
+          <w:sz w:val="24"/>
+        </w:rPr>
+        <w:t>G</w:t>
+      </w:r>
+      <w:r>
+        <w:rPr>
+          <w:rFonts w:ascii="Times New Roman" w:hAnsi="Times New Roman" w:cs="Times New Roman"/>
+          <w:i/>
+          <w:sz w:val="24"/>
+        </w:rPr>
+        <w:t xml:space="preserve">eneralized Procrustes </w:t>
+      </w:r>
+      <w:r>
+        <w:rPr>
+          <w:rFonts w:ascii="Times New Roman" w:hAnsi="Times New Roman" w:cs="Times New Roman"/>
+          <w:i/>
+          <w:sz w:val="24"/>
+        </w:rPr>
+        <w:t>A</w:t>
+      </w:r>
+      <w:r>
+        <w:rPr>
+          <w:rFonts w:ascii="Times New Roman" w:hAnsi="Times New Roman" w:cs="Times New Roman"/>
+          <w:i/>
+          <w:sz w:val="24"/>
+        </w:rPr>
+        <w:t>nalysis</w:t>
+      </w:r>
+      <w:r>
+        <w:rPr>
+          <w:rFonts w:ascii="Times New Roman" w:hAnsi="Times New Roman" w:cs="Times New Roman"/>
+          <w:sz w:val="24"/>
+        </w:rPr>
+        <w:t xml:space="preserve"> approach to measure the two</w:t>
+      </w:r>
+      <w:r>
+        <w:rPr>
+          <w:rFonts w:ascii="Times New Roman" w:hAnsi="Times New Roman" w:cs="Times New Roman"/>
+          <w:sz w:val="24"/>
+        </w:rPr>
+        <w:t xml:space="preserve"> factors: first, we will superimpose the curve of </w:t>
+      </w:r>
+      <w:r>
+        <w:rPr>
+          <w:rFonts w:ascii="Times New Roman" w:hAnsi="Times New Roman" w:cs="Times New Roman"/>
+          <w:sz w:val="24"/>
+        </w:rPr>
+        <w:t>actual curve</w:t>
+      </w:r>
+      <w:r>
+        <w:rPr>
+          <w:rFonts w:ascii="Times New Roman" w:hAnsi="Times New Roman" w:cs="Times New Roman"/>
+          <w:sz w:val="24"/>
+        </w:rPr>
+        <w:t xml:space="preserve"> to the normal curve. In practice, we will use a stretch factor </w:t>
+      </w:r>
+      <m:oMath>
+        <m:r>
+          <w:rPr>
+            <w:rFonts w:ascii="Cambria Math" w:hAnsi="Cambria Math" w:cs="Times New Roman"/>
+            <w:sz w:val="24"/>
+          </w:rPr>
+          <m:t>p</m:t>
+        </m:r>
+      </m:oMath>
+      <w:r>
+        <w:rPr>
+          <w:rFonts w:ascii="Times New Roman" w:hAnsi="Times New Roman" w:cs="Times New Roman"/>
+          <w:sz w:val="24"/>
+        </w:rPr>
+        <w:t xml:space="preserve"> as a multiplier on the actual curve</w:t>
+      </w:r>
+      <w:r>
+        <w:rPr>
+          <w:rFonts w:ascii="Times New Roman" w:hAnsi="Times New Roman" w:cs="Times New Roman"/>
+          <w:sz w:val="24"/>
+        </w:rPr>
+        <w:t xml:space="preserve"> to fit the normal curve so that their Procrustes distance is minimized</w:t>
+      </w:r>
+      <w:r>
+        <w:rPr>
+          <w:rFonts w:ascii="Times New Roman" w:hAnsi="Times New Roman" w:cs="Times New Roman"/>
+          <w:sz w:val="24"/>
+        </w:rPr>
+        <w:t xml:space="preserve">. The process can be denoted as: </w:t>
+      </w:r>
+    </w:p>
+    <w:tbl>
+      <w:tblPr>
+        <w:tblW w:w="5100" w:type="pct"/>
+        <w:jc w:val="center"/>
+        <w:tblLook w:val="04A0" w:firstRow="1" w:lastRow="0" w:firstColumn="1" w:lastColumn="0" w:noHBand="0" w:noVBand="1"/>
+      </w:tblPr>
+      <w:tblGrid>
+        <w:gridCol w:w="492"/>
+        <w:gridCol w:w="8520"/>
+        <w:gridCol w:w="535"/>
+      </w:tblGrid>
+      <w:tr>
+        <w:trPr>
+          <w:trHeight w:val="820"/>
+          <w:jc w:val="center"/>
+        </w:trPr>
+        <w:tc>
+          <w:tcPr>
+            <w:tcW w:w="258" w:type="pct"/>
+            <w:vAlign w:val="center"/>
+          </w:tcPr>
+          <w:p>
+            <w:pPr>
+              <w:spacing w:line="240" w:lineRule="auto"/>
+              <w:jc w:val="center"/>
+              <w:rPr>
+                <w:rFonts w:ascii="Times New Roman" w:eastAsia="Yu Mincho" w:hAnsi="Times New Roman" w:cs="Times New Roman"/>
+                <w:sz w:val="24"/>
+                <w:szCs w:val="24"/>
+                <w:lang w:eastAsia="ja-JP"/>
+              </w:rPr>
+            </w:pPr>
+          </w:p>
+        </w:tc>
+        <w:tc>
+          <w:tcPr>
+            <w:tcW w:w="4462" w:type="pct"/>
+            <w:vAlign w:val="center"/>
+            <w:hideMark/>
+          </w:tcPr>
+          <w:p>
+            <w:pPr>
+              <w:spacing w:line="240" w:lineRule="auto"/>
+              <w:jc w:val="both"/>
+              <w:rPr>
+                <w:rFonts w:ascii="Times New Roman" w:eastAsia="Yu Mincho" w:hAnsi="Times New Roman" w:cs="Times New Roman"/>
+                <w:sz w:val="24"/>
+                <w:szCs w:val="24"/>
+                <w:lang w:eastAsia="ja-JP"/>
+              </w:rPr>
+            </w:pPr>
+            <w:r>
+              <w:rPr>
+                <w:rFonts w:ascii="Times New Roman" w:eastAsia="Yu Mincho" w:hAnsi="Times New Roman" w:cs="Times New Roman"/>
+                <w:sz w:val="24"/>
+                <w:szCs w:val="24"/>
+                <w:lang w:eastAsia="ja-JP"/>
+              </w:rPr>
+              <w:t>Minimize:</w:t>
+            </w:r>
+          </w:p>
+          <w:p>
+            <w:pPr>
+              <w:spacing w:line="240" w:lineRule="auto"/>
+              <w:jc w:val="both"/>
+              <w:rPr>
+                <w:rFonts w:ascii="Times New Roman" w:eastAsia="Yu Mincho" w:hAnsi="Times New Roman" w:cs="Times New Roman"/>
+                <w:sz w:val="24"/>
+                <w:szCs w:val="24"/>
+                <w:lang w:eastAsia="ja-JP"/>
+              </w:rPr>
+            </w:pPr>
+            <m:oMathPara>
+              <m:oMath>
+                <m:r>
+                  <w:rPr>
+                    <w:rFonts w:ascii="Cambria Math" w:eastAsia="Yu Mincho" w:hAnsi="Cambria Math" w:cs="Times New Roman"/>
+                    <w:sz w:val="24"/>
+                    <w:szCs w:val="24"/>
+                    <w:lang w:eastAsia="ja-JP"/>
+                  </w:rPr>
+                  <m:t>S</m:t>
+                </m:r>
+                <m:r>
+                  <w:rPr>
+                    <w:rFonts w:ascii="Cambria Math" w:eastAsia="Yu Mincho" w:hAnsi="Cambria Math" w:cs="Times New Roman"/>
+                    <w:sz w:val="24"/>
+                    <w:szCs w:val="24"/>
+                    <w:lang w:eastAsia="ja-JP"/>
+                  </w:rPr>
+                  <m:t>(p)</m:t>
+                </m:r>
+                <m:r>
+                  <w:rPr>
+                    <w:rFonts w:ascii="Cambria Math" w:eastAsia="Yu Mincho" w:hAnsi="Cambria Math" w:cs="Times New Roman"/>
+                    <w:sz w:val="24"/>
+                    <w:szCs w:val="24"/>
+                    <w:lang w:eastAsia="ja-JP"/>
+                  </w:rPr>
+                  <m:t>=</m:t>
+                </m:r>
+                <m:nary>
+                  <m:naryPr>
+                    <m:chr m:val="∑"/>
+                    <m:limLoc m:val="undOvr"/>
+                    <m:ctrlPr>
+                      <w:rPr>
+                        <w:rFonts w:ascii="Cambria Math" w:eastAsia="Yu Mincho" w:hAnsi="Cambria Math" w:cs="Times New Roman"/>
+                        <w:i/>
+                        <w:sz w:val="24"/>
+                        <w:szCs w:val="24"/>
+                        <w:lang w:eastAsia="ja-JP"/>
+                      </w:rPr>
+                    </m:ctrlPr>
+                  </m:naryPr>
+                  <m:sub>
+                    <m:r>
+                      <w:rPr>
+                        <w:rFonts w:ascii="Cambria Math" w:eastAsia="Yu Mincho" w:hAnsi="Cambria Math" w:cs="Times New Roman"/>
+                        <w:sz w:val="24"/>
+                        <w:szCs w:val="24"/>
+                        <w:lang w:eastAsia="ja-JP"/>
+                      </w:rPr>
+                      <m:t>t=1</m:t>
+                    </m:r>
+                  </m:sub>
+                  <m:sup>
+                    <m:r>
+                      <w:rPr>
+                        <w:rFonts w:ascii="Cambria Math" w:eastAsia="Yu Mincho" w:hAnsi="Cambria Math" w:cs="Times New Roman"/>
+                        <w:sz w:val="24"/>
+                        <w:szCs w:val="24"/>
+                        <w:lang w:eastAsia="ja-JP"/>
+                      </w:rPr>
+                      <m:t>h</m:t>
+                    </m:r>
+                  </m:sup>
+                  <m:e>
+                    <m:sSup>
+                      <m:sSupPr>
+                        <m:ctrlPr>
+                          <w:rPr>
+                            <w:rFonts w:ascii="Cambria Math" w:eastAsia="Yu Mincho" w:hAnsi="Cambria Math" w:cs="Times New Roman"/>
+                            <w:i/>
+                            <w:sz w:val="24"/>
+                            <w:szCs w:val="24"/>
+                            <w:lang w:eastAsia="ja-JP"/>
+                          </w:rPr>
+                        </m:ctrlPr>
+                      </m:sSupPr>
+                      <m:e>
+                        <m:d>
+                          <m:dPr>
+                            <m:ctrlPr>
+                              <w:rPr>
+                                <w:rFonts w:ascii="Cambria Math" w:eastAsia="Yu Mincho" w:hAnsi="Cambria Math" w:cs="Times New Roman"/>
+                                <w:i/>
+                                <w:sz w:val="24"/>
+                                <w:szCs w:val="24"/>
+                                <w:lang w:eastAsia="ja-JP"/>
+                              </w:rPr>
+                            </m:ctrlPr>
+                          </m:dPr>
+                          <m:e>
+                            <m:r>
+                              <w:rPr>
+                                <w:rFonts w:ascii="Cambria Math" w:eastAsia="Yu Mincho" w:hAnsi="Cambria Math" w:cs="Times New Roman"/>
+                                <w:sz w:val="24"/>
+                                <w:szCs w:val="24"/>
+                                <w:lang w:eastAsia="ja-JP"/>
+                              </w:rPr>
+                              <m:t>p⋅</m:t>
+                            </m:r>
+                            <m:sSub>
+                              <m:sSubPr>
+                                <m:ctrlPr>
+                                  <w:rPr>
+                                    <w:rFonts w:ascii="Cambria Math" w:eastAsia="Yu Mincho" w:hAnsi="Cambria Math" w:cs="Times New Roman"/>
+                                    <w:i/>
+                                    <w:sz w:val="24"/>
+                                    <w:szCs w:val="24"/>
+                                    <w:lang w:eastAsia="ja-JP"/>
+                                  </w:rPr>
+                                </m:ctrlPr>
+                              </m:sSubPr>
+                              <m:e>
+                                <m:r>
+                                  <w:rPr>
+                                    <w:rFonts w:ascii="Cambria Math" w:eastAsia="Yu Mincho" w:hAnsi="Cambria Math" w:cs="Times New Roman"/>
+                                    <w:sz w:val="24"/>
+                                    <w:szCs w:val="24"/>
+                                    <w:lang w:eastAsia="ja-JP"/>
+                                  </w:rPr>
+                                  <m:t>f</m:t>
+                                </m:r>
+                              </m:e>
+                              <m:sub>
+                                <m:r>
+                                  <w:rPr>
+                                    <w:rFonts w:ascii="Cambria Math" w:eastAsia="Yu Mincho" w:hAnsi="Cambria Math" w:cs="Times New Roman"/>
+                                    <w:sz w:val="24"/>
+                                    <w:szCs w:val="24"/>
+                                    <w:lang w:eastAsia="ja-JP"/>
+                                  </w:rPr>
+                                  <m:t>a</m:t>
+                                </m:r>
+                              </m:sub>
+                            </m:sSub>
+                            <m:d>
+                              <m:dPr>
+                                <m:ctrlPr>
+                                  <w:rPr>
+                                    <w:rFonts w:ascii="Cambria Math" w:eastAsia="Yu Mincho" w:hAnsi="Cambria Math" w:cs="Times New Roman"/>
+                                    <w:i/>
+                                    <w:sz w:val="24"/>
+                                    <w:szCs w:val="24"/>
+                                    <w:lang w:eastAsia="ja-JP"/>
+                                  </w:rPr>
+                                </m:ctrlPr>
+                              </m:dPr>
+                              <m:e>
+                                <m:r>
+                                  <w:rPr>
+                                    <w:rFonts w:ascii="Cambria Math" w:eastAsia="Yu Mincho" w:hAnsi="Cambria Math" w:cs="Times New Roman"/>
+                                    <w:sz w:val="24"/>
+                                    <w:szCs w:val="24"/>
+                                    <w:lang w:eastAsia="ja-JP"/>
+                                  </w:rPr>
+                                  <m:t>t</m:t>
+                                </m:r>
+                              </m:e>
+                            </m:d>
+                            <m:r>
+                              <w:rPr>
+                                <w:rFonts w:ascii="Cambria Math" w:eastAsia="Yu Mincho" w:hAnsi="Cambria Math" w:cs="Times New Roman"/>
+                                <w:sz w:val="24"/>
+                                <w:szCs w:val="24"/>
+                                <w:lang w:eastAsia="ja-JP"/>
+                              </w:rPr>
+                              <m:t>-</m:t>
+                            </m:r>
+                            <m:sSub>
+                              <m:sSubPr>
+                                <m:ctrlPr>
+                                  <w:rPr>
+                                    <w:rFonts w:ascii="Cambria Math" w:eastAsia="Yu Mincho" w:hAnsi="Cambria Math" w:cs="Times New Roman"/>
+                                    <w:i/>
+                                    <w:sz w:val="24"/>
+                                    <w:szCs w:val="24"/>
+                                    <w:lang w:eastAsia="ja-JP"/>
+                                  </w:rPr>
+                                </m:ctrlPr>
+                              </m:sSubPr>
+                              <m:e>
+                                <m:r>
+                                  <w:rPr>
+                                    <w:rFonts w:ascii="Cambria Math" w:eastAsia="Yu Mincho" w:hAnsi="Cambria Math" w:cs="Times New Roman"/>
+                                    <w:sz w:val="24"/>
+                                    <w:szCs w:val="24"/>
+                                    <w:lang w:eastAsia="ja-JP"/>
+                                  </w:rPr>
+                                  <m:t>f</m:t>
+                                </m:r>
+                              </m:e>
+                              <m:sub>
+                                <m:r>
+                                  <w:rPr>
+                                    <w:rFonts w:ascii="Cambria Math" w:eastAsia="Yu Mincho" w:hAnsi="Cambria Math" w:cs="Times New Roman"/>
+                                    <w:sz w:val="24"/>
+                                    <w:szCs w:val="24"/>
+                                    <w:lang w:eastAsia="ja-JP"/>
+                                  </w:rPr>
+                                  <m:t>n</m:t>
+                                </m:r>
+                              </m:sub>
+                            </m:sSub>
+                            <m:d>
+                              <m:dPr>
+                                <m:ctrlPr>
+                                  <w:rPr>
+                                    <w:rFonts w:ascii="Cambria Math" w:eastAsia="Yu Mincho" w:hAnsi="Cambria Math" w:cs="Times New Roman"/>
+                                    <w:i/>
+                                    <w:sz w:val="24"/>
+                                    <w:szCs w:val="24"/>
+                                    <w:lang w:eastAsia="ja-JP"/>
+                                  </w:rPr>
+                                </m:ctrlPr>
+                              </m:dPr>
+                              <m:e>
+                                <m:r>
+                                  <w:rPr>
+                                    <w:rFonts w:ascii="Cambria Math" w:eastAsia="Yu Mincho" w:hAnsi="Cambria Math" w:cs="Times New Roman"/>
+                                    <w:sz w:val="24"/>
+                                    <w:szCs w:val="24"/>
+                                    <w:lang w:eastAsia="ja-JP"/>
+                                  </w:rPr>
+                                  <m:t>t</m:t>
+                                </m:r>
+                              </m:e>
+                            </m:d>
+                          </m:e>
+                        </m:d>
+                      </m:e>
+                      <m:sup>
+                        <m:r>
+                          <w:rPr>
+                            <w:rFonts w:ascii="Cambria Math" w:eastAsia="Yu Mincho" w:hAnsi="Cambria Math" w:cs="Times New Roman"/>
+                            <w:sz w:val="24"/>
+                            <w:szCs w:val="24"/>
+                            <w:lang w:eastAsia="ja-JP"/>
+                          </w:rPr>
+                          <m:t>2</m:t>
+                        </m:r>
+                      </m:sup>
+                    </m:sSup>
+                  </m:e>
+                </m:nary>
+              </m:oMath>
+            </m:oMathPara>
+          </w:p>
+        </w:tc>
+        <w:tc>
+          <w:tcPr>
+            <w:tcW w:w="280" w:type="pct"/>
+            <w:vAlign w:val="center"/>
+            <w:hideMark/>
+          </w:tcPr>
+          <w:p>
+            <w:pPr>
+              <w:spacing w:line="240" w:lineRule="auto"/>
+              <w:jc w:val="center"/>
+              <w:rPr>
+                <w:rFonts w:ascii="Times New Roman" w:eastAsia="Yu Mincho" w:hAnsi="Times New Roman" w:cs="Times New Roman"/>
+                <w:sz w:val="24"/>
+                <w:szCs w:val="24"/>
+                <w:lang w:eastAsia="ja-JP"/>
+              </w:rPr>
+            </w:pPr>
+            <w:r>
+              <w:rPr>
+                <w:rFonts w:ascii="Times New Roman" w:eastAsia="Yu Mincho" w:hAnsi="Times New Roman" w:cs="Times New Roman"/>
+                <w:sz w:val="24"/>
+                <w:szCs w:val="24"/>
+                <w:lang w:eastAsia="ja-JP"/>
+              </w:rPr>
+              <w:t>(</w:t>
+            </w:r>
+            <w:r>
+              <w:rPr>
+                <w:rFonts w:ascii="Times New Roman" w:hAnsi="Times New Roman" w:cs="Times New Roman"/>
+                <w:sz w:val="24"/>
+                <w:szCs w:val="24"/>
+              </w:rPr>
+              <w:fldChar w:fldCharType="begin"/>
+            </w:r>
+            <w:r>
+              <w:rPr>
+                <w:rFonts w:ascii="Times New Roman" w:hAnsi="Times New Roman" w:cs="Times New Roman"/>
+                <w:sz w:val="24"/>
+                <w:szCs w:val="24"/>
+              </w:rPr>
+              <w:instrText xml:space="preserve"> SEQ Equation \* ARABIC </w:instrText>
+            </w:r>
+            <w:r>
+              <w:rPr>
+                <w:rFonts w:ascii="Times New Roman" w:hAnsi="Times New Roman" w:cs="Times New Roman"/>
+                <w:sz w:val="24"/>
+                <w:szCs w:val="24"/>
+              </w:rPr>
+              <w:fldChar w:fldCharType="separate"/>
+            </w:r>
+            <w:r>
+              <w:rPr>
+                <w:rFonts w:ascii="Times New Roman" w:hAnsi="Times New Roman" w:cs="Times New Roman"/>
+                <w:noProof/>
+                <w:sz w:val="24"/>
+                <w:szCs w:val="24"/>
+              </w:rPr>
+              <w:t>5</w:t>
+            </w:r>
+            <w:r>
+              <w:rPr>
+                <w:rFonts w:ascii="Times New Roman" w:hAnsi="Times New Roman" w:cs="Times New Roman"/>
+                <w:sz w:val="24"/>
+                <w:szCs w:val="24"/>
+              </w:rPr>
+              <w:fldChar w:fldCharType="end"/>
+            </w:r>
+            <w:r>
+              <w:rPr>
+                <w:rFonts w:ascii="Times New Roman" w:eastAsia="Yu Mincho" w:hAnsi="Times New Roman" w:cs="Times New Roman"/>
+                <w:sz w:val="24"/>
+                <w:szCs w:val="24"/>
+                <w:lang w:eastAsia="ja-JP"/>
+              </w:rPr>
+              <w:t>)</w:t>
+            </w:r>
+          </w:p>
+        </w:tc>
+      </w:tr>
+    </w:tbl>
+    <w:p>
+      <w:pPr>
+        <w:rPr>
+          <w:rFonts w:ascii="Times New Roman" w:hAnsi="Times New Roman" w:cs="Times New Roman"/>
+          <w:sz w:val="24"/>
+        </w:rPr>
+      </w:pPr>
+      <w:r>
+        <w:rPr>
+          <w:rFonts w:ascii="Times New Roman" w:hAnsi="Times New Roman" w:cs="Times New Roman"/>
+          <w:sz w:val="24"/>
+        </w:rPr>
+        <w:t>Where: S is the Procrustes distance</w:t>
+      </w:r>
+      <w:r>
+        <w:rPr>
+          <w:rFonts w:ascii="Times New Roman" w:hAnsi="Times New Roman" w:cs="Times New Roman"/>
+          <w:sz w:val="24"/>
+        </w:rPr>
+        <w:t>,</w:t>
+      </w:r>
+      <w:r>
+        <w:rPr>
+          <w:rFonts w:ascii="Times New Roman" w:hAnsi="Times New Roman" w:cs="Times New Roman"/>
+          <w:sz w:val="24"/>
+        </w:rPr>
+        <w:t xml:space="preserve"> </w:t>
+      </w:r>
+      <w:r>
+        <w:rPr>
+          <w:rFonts w:ascii="Times New Roman" w:hAnsi="Times New Roman" w:cs="Times New Roman"/>
+          <w:sz w:val="24"/>
+        </w:rPr>
+        <w:t>p is the stretch factor,</w:t>
+      </w:r>
+      <w:r>
+        <w:rPr>
+          <w:rFonts w:ascii="Times New Roman" w:hAnsi="Times New Roman" w:cs="Times New Roman"/>
+          <w:sz w:val="24"/>
+        </w:rPr>
+        <w:t xml:space="preserve"> </w:t>
+      </w:r>
+      <m:oMath>
+        <m:r>
+          <w:rPr>
+            <w:rFonts w:ascii="Cambria Math" w:hAnsi="Cambria Math" w:cs="Times New Roman"/>
+            <w:sz w:val="24"/>
+          </w:rPr>
+          <m:t>h</m:t>
+        </m:r>
+      </m:oMath>
+      <w:r>
+        <w:rPr>
+          <w:rFonts w:ascii="Times New Roman" w:hAnsi="Times New Roman" w:cs="Times New Roman"/>
+          <w:sz w:val="24"/>
+        </w:rPr>
+        <w:t xml:space="preserve"> is the number of </w:t>
+      </w:r>
+      <w:r>
+        <w:rPr>
+          <w:rFonts w:ascii="Times New Roman" w:hAnsi="Times New Roman" w:cs="Times New Roman"/>
+          <w:sz w:val="24"/>
+        </w:rPr>
+        <w:t xml:space="preserve">data points </w:t>
+      </w:r>
+      <w:r>
+        <w:rPr>
+          <w:rFonts w:ascii="Times New Roman" w:hAnsi="Times New Roman" w:cs="Times New Roman"/>
+          <w:sz w:val="24"/>
+        </w:rPr>
+        <w:t>in the dataset,</w:t>
+      </w:r>
+      <w:r>
+        <w:rPr>
+          <w:rFonts w:ascii="Times New Roman" w:hAnsi="Times New Roman" w:cs="Times New Roman"/>
+          <w:sz w:val="24"/>
+        </w:rPr>
+        <w:t xml:space="preserve"> </w:t>
+      </w:r>
+      <m:oMath>
+        <m:sSub>
+          <m:sSubPr>
+            <m:ctrlPr>
+              <w:rPr>
+                <w:rFonts w:ascii="Cambria Math" w:hAnsi="Cambria Math" w:cs="Times New Roman"/>
+                <w:i/>
+                <w:sz w:val="24"/>
+              </w:rPr>
+            </m:ctrlPr>
+          </m:sSubPr>
+          <m:e>
+            <m:r>
+              <w:rPr>
+                <w:rFonts w:ascii="Cambria Math" w:hAnsi="Cambria Math" w:cs="Times New Roman"/>
+                <w:sz w:val="24"/>
+              </w:rPr>
+              <m:t>f</m:t>
+            </m:r>
+          </m:e>
+          <m:sub>
+            <m:r>
+              <w:rPr>
+                <w:rFonts w:ascii="Cambria Math" w:hAnsi="Cambria Math" w:cs="Times New Roman"/>
+                <w:sz w:val="24"/>
+              </w:rPr>
+              <m:t>a</m:t>
+            </m:r>
+          </m:sub>
+        </m:sSub>
+        <m:r>
+          <w:rPr>
+            <w:rFonts w:ascii="Cambria Math" w:hAnsi="Cambria Math" w:cs="Times New Roman"/>
+            <w:sz w:val="24"/>
+          </w:rPr>
+          <m:t>(t)</m:t>
+        </m:r>
+      </m:oMath>
+      <w:r>
+        <w:rPr>
+          <w:rFonts w:ascii="Times New Roman" w:hAnsi="Times New Roman" w:cs="Times New Roman"/>
+          <w:sz w:val="24"/>
+        </w:rPr>
+        <w:t xml:space="preserve"> is the actual transit demand at time </w:t>
+      </w:r>
+      <m:oMath>
+        <m:r>
+          <w:rPr>
+            <w:rFonts w:ascii="Cambria Math" w:hAnsi="Cambria Math" w:cs="Times New Roman"/>
+            <w:sz w:val="24"/>
+          </w:rPr>
+          <m:t>t</m:t>
+        </m:r>
+      </m:oMath>
+      <w:r>
+        <w:rPr>
+          <w:rFonts w:ascii="Times New Roman" w:hAnsi="Times New Roman" w:cs="Times New Roman"/>
+          <w:sz w:val="24"/>
+        </w:rPr>
+        <w:t>,</w:t>
+      </w:r>
+      <w:r>
+        <w:rPr>
+          <w:rFonts w:ascii="Times New Roman" w:hAnsi="Times New Roman" w:cs="Times New Roman"/>
+          <w:sz w:val="24"/>
+        </w:rPr>
+        <w:t xml:space="preserve"> and </w:t>
+      </w:r>
+      <m:oMath>
+        <m:sSub>
+          <m:sSubPr>
+            <m:ctrlPr>
+              <w:rPr>
+                <w:rFonts w:ascii="Cambria Math" w:hAnsi="Cambria Math" w:cs="Times New Roman"/>
+                <w:i/>
+                <w:sz w:val="24"/>
+              </w:rPr>
+            </m:ctrlPr>
+          </m:sSubPr>
+          <m:e>
+            <m:r>
+              <w:rPr>
+                <w:rFonts w:ascii="Cambria Math" w:hAnsi="Cambria Math" w:cs="Times New Roman"/>
+                <w:sz w:val="24"/>
+              </w:rPr>
+              <m:t>f</m:t>
+            </m:r>
+          </m:e>
+          <m:sub>
+            <m:r>
+              <w:rPr>
+                <w:rFonts w:ascii="Cambria Math" w:hAnsi="Cambria Math" w:cs="Times New Roman"/>
+                <w:sz w:val="24"/>
+              </w:rPr>
+              <m:t>n</m:t>
+            </m:r>
+          </m:sub>
+        </m:sSub>
+        <m:r>
+          <w:rPr>
+            <w:rFonts w:ascii="Cambria Math" w:hAnsi="Cambria Math" w:cs="Times New Roman"/>
+            <w:sz w:val="24"/>
+          </w:rPr>
+          <m:t>(t)</m:t>
+        </m:r>
+      </m:oMath>
+      <w:r>
+        <w:rPr>
+          <w:rFonts w:ascii="Times New Roman" w:hAnsi="Times New Roman" w:cs="Times New Roman"/>
+          <w:sz w:val="24"/>
+        </w:rPr>
+        <w:t xml:space="preserve"> is the normal transit demand at time </w:t>
+      </w:r>
+      <m:oMath>
+        <m:r>
+          <w:rPr>
+            <w:rFonts w:ascii="Cambria Math" w:hAnsi="Cambria Math" w:cs="Times New Roman"/>
+            <w:sz w:val="24"/>
+          </w:rPr>
+          <m:t>t</m:t>
+        </m:r>
+      </m:oMath>
+      <w:r>
+        <w:rPr>
+          <w:rFonts w:ascii="Times New Roman" w:hAnsi="Times New Roman" w:cs="Times New Roman"/>
+          <w:sz w:val="24"/>
+        </w:rPr>
+        <w:t xml:space="preserve">. </w:t>
+      </w:r>
+      <w:r>
+        <w:rPr>
+          <w:rFonts w:ascii="Times New Roman" w:hAnsi="Times New Roman" w:cs="Times New Roman"/>
+          <w:sz w:val="24"/>
+        </w:rPr>
+        <w:t>The solution to this</w:t>
+      </w:r>
+      <w:r>
+        <w:rPr>
+          <w:rFonts w:ascii="Times New Roman" w:hAnsi="Times New Roman" w:cs="Times New Roman"/>
+          <w:sz w:val="24"/>
+        </w:rPr>
+        <w:t xml:space="preserve"> optimization problem is:</w:t>
+      </w:r>
+    </w:p>
+    <w:tbl>
+      <w:tblPr>
+        <w:tblW w:w="5100" w:type="pct"/>
+        <w:jc w:val="center"/>
+        <w:tblLook w:val="04A0" w:firstRow="1" w:lastRow="0" w:firstColumn="1" w:lastColumn="0" w:noHBand="0" w:noVBand="1"/>
+      </w:tblPr>
+      <w:tblGrid>
+        <w:gridCol w:w="492"/>
+        <w:gridCol w:w="8520"/>
+        <w:gridCol w:w="535"/>
+      </w:tblGrid>
+      <w:tr>
+        <w:trPr>
+          <w:trHeight w:val="820"/>
+          <w:jc w:val="center"/>
+        </w:trPr>
+        <w:tc>
+          <w:tcPr>
+            <w:tcW w:w="258" w:type="pct"/>
+            <w:vAlign w:val="center"/>
+          </w:tcPr>
+          <w:p>
+            <w:pPr>
+              <w:spacing w:line="240" w:lineRule="auto"/>
+              <w:jc w:val="center"/>
+              <w:rPr>
+                <w:rFonts w:ascii="Times New Roman" w:eastAsia="Yu Mincho" w:hAnsi="Times New Roman" w:cs="Times New Roman"/>
+                <w:sz w:val="24"/>
+                <w:szCs w:val="24"/>
+                <w:lang w:eastAsia="ja-JP"/>
+              </w:rPr>
+            </w:pPr>
+          </w:p>
+        </w:tc>
+        <w:tc>
+          <w:tcPr>
+            <w:tcW w:w="4462" w:type="pct"/>
+            <w:vAlign w:val="center"/>
+            <w:hideMark/>
+          </w:tcPr>
+          <w:p>
+            <w:pPr>
+              <w:rPr>
+                <w:rFonts w:ascii="Times New Roman" w:hAnsi="Times New Roman" w:cs="Times New Roman"/>
+                <w:sz w:val="24"/>
+              </w:rPr>
+            </w:pPr>
+            <m:oMathPara>
+              <m:oMath>
+                <m:sSup>
+                  <m:sSupPr>
+                    <m:ctrlPr>
+                      <w:rPr>
+                        <w:rFonts w:ascii="Cambria Math" w:hAnsi="Cambria Math" w:cs="Times New Roman"/>
+                        <w:i/>
+                        <w:sz w:val="24"/>
+                      </w:rPr>
+                    </m:ctrlPr>
+                  </m:sSupPr>
+                  <m:e>
+                    <m:r>
+                      <w:rPr>
+                        <w:rFonts w:ascii="Cambria Math" w:hAnsi="Cambria Math" w:cs="Times New Roman"/>
+                        <w:sz w:val="24"/>
+                      </w:rPr>
+                      <m:t>p</m:t>
+                    </m:r>
+                  </m:e>
+                  <m:sup>
+                    <m:r>
+                      <w:rPr>
+                        <w:rFonts w:ascii="Cambria Math" w:hAnsi="Cambria Math" w:cs="Times New Roman"/>
+                        <w:sz w:val="24"/>
+                      </w:rPr>
+                      <m:t>*</m:t>
+                    </m:r>
+                  </m:sup>
+                </m:sSup>
+                <m:r>
+                  <w:rPr>
+                    <w:rFonts w:ascii="Cambria Math" w:hAnsi="Cambria Math" w:cs="Times New Roman"/>
+                    <w:sz w:val="24"/>
+                  </w:rPr>
+                  <m:t>=</m:t>
+                </m:r>
+                <m:f>
+                  <m:fPr>
+                    <m:ctrlPr>
+                      <w:rPr>
+                        <w:rFonts w:ascii="Cambria Math" w:hAnsi="Cambria Math" w:cs="Times New Roman"/>
+                        <w:i/>
+                        <w:sz w:val="24"/>
+                      </w:rPr>
+                    </m:ctrlPr>
+                  </m:fPr>
+                  <m:num>
+                    <m:nary>
+                      <m:naryPr>
+                        <m:chr m:val="∑"/>
+                        <m:limLoc m:val="undOvr"/>
+                        <m:ctrlPr>
+                          <w:rPr>
+                            <w:rFonts w:ascii="Cambria Math" w:hAnsi="Cambria Math" w:cs="Times New Roman"/>
+                            <w:i/>
+                            <w:sz w:val="24"/>
+                          </w:rPr>
+                        </m:ctrlPr>
+                      </m:naryPr>
+                      <m:sub>
+                        <m:r>
+                          <w:rPr>
+                            <w:rFonts w:ascii="Cambria Math" w:hAnsi="Cambria Math" w:cs="Times New Roman"/>
+                            <w:sz w:val="24"/>
+                          </w:rPr>
+                          <m:t>t=1</m:t>
+                        </m:r>
+                      </m:sub>
+                      <m:sup>
+                        <m:r>
+                          <w:rPr>
+                            <w:rFonts w:ascii="Cambria Math" w:hAnsi="Cambria Math" w:cs="Times New Roman"/>
+                            <w:sz w:val="24"/>
+                          </w:rPr>
+                          <m:t>h</m:t>
+                        </m:r>
+                      </m:sup>
+                      <m:e>
+                        <m:sSub>
+                          <m:sSubPr>
+                            <m:ctrlPr>
+                              <w:rPr>
+                                <w:rFonts w:ascii="Cambria Math" w:hAnsi="Cambria Math" w:cs="Times New Roman"/>
+                                <w:i/>
+                                <w:sz w:val="24"/>
+                              </w:rPr>
+                            </m:ctrlPr>
+                          </m:sSubPr>
+                          <m:e>
+                            <m:r>
+                              <w:rPr>
+                                <w:rFonts w:ascii="Cambria Math" w:hAnsi="Cambria Math" w:cs="Times New Roman"/>
+                                <w:sz w:val="24"/>
+                              </w:rPr>
+                              <m:t>f</m:t>
+                            </m:r>
+                          </m:e>
+                          <m:sub>
+                            <m:r>
+                              <w:rPr>
+                                <w:rFonts w:ascii="Cambria Math" w:hAnsi="Cambria Math" w:cs="Times New Roman"/>
+                                <w:sz w:val="24"/>
+                              </w:rPr>
+                              <m:t>a</m:t>
+                            </m:r>
+                          </m:sub>
+                        </m:sSub>
+                        <m:d>
+                          <m:dPr>
+                            <m:ctrlPr>
+                              <w:rPr>
+                                <w:rFonts w:ascii="Cambria Math" w:hAnsi="Cambria Math" w:cs="Times New Roman"/>
+                                <w:i/>
+                                <w:sz w:val="24"/>
+                              </w:rPr>
+                            </m:ctrlPr>
+                          </m:dPr>
+                          <m:e>
+                            <m:r>
+                              <w:rPr>
+                                <w:rFonts w:ascii="Cambria Math" w:hAnsi="Cambria Math" w:cs="Times New Roman"/>
+                                <w:sz w:val="24"/>
+                              </w:rPr>
+                              <m:t>t</m:t>
+                            </m:r>
+                          </m:e>
+                        </m:d>
+                        <m:r>
+                          <w:rPr>
+                            <w:rFonts w:ascii="Cambria Math" w:hAnsi="Cambria Math" w:cs="Times New Roman"/>
+                            <w:sz w:val="24"/>
+                          </w:rPr>
+                          <m:t>⋅</m:t>
+                        </m:r>
+                        <m:sSub>
+                          <m:sSubPr>
+                            <m:ctrlPr>
+                              <w:rPr>
+                                <w:rFonts w:ascii="Cambria Math" w:hAnsi="Cambria Math" w:cs="Times New Roman"/>
+                                <w:i/>
+                                <w:sz w:val="24"/>
+                              </w:rPr>
+                            </m:ctrlPr>
+                          </m:sSubPr>
+                          <m:e>
+                            <m:r>
+                              <w:rPr>
+                                <w:rFonts w:ascii="Cambria Math" w:hAnsi="Cambria Math" w:cs="Times New Roman"/>
+                                <w:sz w:val="24"/>
+                              </w:rPr>
+                              <m:t>f</m:t>
+                            </m:r>
+                          </m:e>
+                          <m:sub>
+                            <m:r>
+                              <w:rPr>
+                                <w:rFonts w:ascii="Cambria Math" w:hAnsi="Cambria Math" w:cs="Times New Roman"/>
+                                <w:sz w:val="24"/>
+                              </w:rPr>
+                              <m:t>n</m:t>
+                            </m:r>
+                          </m:sub>
+                        </m:sSub>
+                        <m:r>
+                          <w:rPr>
+                            <w:rFonts w:ascii="Cambria Math" w:hAnsi="Cambria Math" w:cs="Times New Roman"/>
+                            <w:sz w:val="24"/>
+                          </w:rPr>
+                          <m:t>(t)</m:t>
+                        </m:r>
+                      </m:e>
+                    </m:nary>
+                  </m:num>
+                  <m:den>
+                    <m:nary>
+                      <m:naryPr>
+                        <m:chr m:val="∑"/>
+                        <m:limLoc m:val="undOvr"/>
+                        <m:ctrlPr>
+                          <w:rPr>
+                            <w:rFonts w:ascii="Cambria Math" w:hAnsi="Cambria Math" w:cs="Times New Roman"/>
+                            <w:i/>
+                            <w:sz w:val="24"/>
+                          </w:rPr>
+                        </m:ctrlPr>
+                      </m:naryPr>
+                      <m:sub>
+                        <m:r>
+                          <w:rPr>
+                            <w:rFonts w:ascii="Cambria Math" w:hAnsi="Cambria Math" w:cs="Times New Roman"/>
+                            <w:sz w:val="24"/>
+                          </w:rPr>
+                          <m:t>t=1</m:t>
+                        </m:r>
+                      </m:sub>
+                      <m:sup>
+                        <m:r>
+                          <w:rPr>
+                            <w:rFonts w:ascii="Cambria Math" w:hAnsi="Cambria Math" w:cs="Times New Roman"/>
+                            <w:sz w:val="24"/>
+                          </w:rPr>
+                          <m:t>h</m:t>
+                        </m:r>
+                      </m:sup>
+                      <m:e>
+                        <m:sSubSup>
+                          <m:sSubSupPr>
+                            <m:ctrlPr>
+                              <w:rPr>
+                                <w:rFonts w:ascii="Cambria Math" w:hAnsi="Cambria Math" w:cs="Times New Roman"/>
+                                <w:i/>
+                                <w:sz w:val="24"/>
+                              </w:rPr>
+                            </m:ctrlPr>
+                          </m:sSubSupPr>
+                          <m:e>
+                            <m:r>
+                              <w:rPr>
+                                <w:rFonts w:ascii="Cambria Math" w:hAnsi="Cambria Math" w:cs="Times New Roman"/>
+                                <w:sz w:val="24"/>
+                              </w:rPr>
+                              <m:t>f</m:t>
+                            </m:r>
+                          </m:e>
+                          <m:sub>
+                            <m:r>
+                              <w:rPr>
+                                <w:rFonts w:ascii="Cambria Math" w:hAnsi="Cambria Math" w:cs="Times New Roman"/>
+                                <w:sz w:val="24"/>
+                              </w:rPr>
+                              <m:t>a</m:t>
+                            </m:r>
+                          </m:sub>
+                          <m:sup>
+                            <m:r>
+                              <w:rPr>
+                                <w:rFonts w:ascii="Cambria Math" w:hAnsi="Cambria Math" w:cs="Times New Roman"/>
+                                <w:sz w:val="24"/>
+                              </w:rPr>
+                              <m:t>2</m:t>
+                            </m:r>
+                          </m:sup>
+                        </m:sSubSup>
+                        <m:d>
+                          <m:dPr>
+                            <m:ctrlPr>
+                              <w:rPr>
+                                <w:rFonts w:ascii="Cambria Math" w:hAnsi="Cambria Math" w:cs="Times New Roman"/>
+                                <w:i/>
+                                <w:sz w:val="24"/>
+                              </w:rPr>
+                            </m:ctrlPr>
+                          </m:dPr>
+                          <m:e>
+                            <m:r>
+                              <w:rPr>
+                                <w:rFonts w:ascii="Cambria Math" w:hAnsi="Cambria Math" w:cs="Times New Roman"/>
+                                <w:sz w:val="24"/>
+                              </w:rPr>
+                              <m:t>t</m:t>
+                            </m:r>
+                          </m:e>
+                        </m:d>
+                      </m:e>
+                    </m:nary>
+                  </m:den>
+                </m:f>
+              </m:oMath>
+            </m:oMathPara>
+          </w:p>
+        </w:tc>
+        <w:tc>
+          <w:tcPr>
+            <w:tcW w:w="280" w:type="pct"/>
+            <w:vAlign w:val="center"/>
+            <w:hideMark/>
+          </w:tcPr>
+          <w:p>
+            <w:pPr>
+              <w:spacing w:line="240" w:lineRule="auto"/>
+              <w:jc w:val="center"/>
+              <w:rPr>
+                <w:rFonts w:ascii="Times New Roman" w:eastAsia="Yu Mincho" w:hAnsi="Times New Roman" w:cs="Times New Roman"/>
+                <w:sz w:val="24"/>
+                <w:szCs w:val="24"/>
+                <w:lang w:eastAsia="ja-JP"/>
+              </w:rPr>
+            </w:pPr>
+            <w:r>
+              <w:rPr>
+                <w:rFonts w:ascii="Times New Roman" w:eastAsia="Yu Mincho" w:hAnsi="Times New Roman" w:cs="Times New Roman"/>
+                <w:sz w:val="24"/>
+                <w:szCs w:val="24"/>
+                <w:lang w:eastAsia="ja-JP"/>
+              </w:rPr>
+              <w:t>(</w:t>
+            </w:r>
+            <w:r>
+              <w:rPr>
+                <w:rFonts w:ascii="Times New Roman" w:hAnsi="Times New Roman" w:cs="Times New Roman"/>
+                <w:sz w:val="24"/>
+                <w:szCs w:val="24"/>
+              </w:rPr>
+              <w:fldChar w:fldCharType="begin"/>
+            </w:r>
+            <w:r>
+              <w:rPr>
+                <w:rFonts w:ascii="Times New Roman" w:hAnsi="Times New Roman" w:cs="Times New Roman"/>
+                <w:sz w:val="24"/>
+                <w:szCs w:val="24"/>
+              </w:rPr>
+              <w:instrText xml:space="preserve"> SEQ Equation \* ARABIC </w:instrText>
+            </w:r>
+            <w:r>
+              <w:rPr>
+                <w:rFonts w:ascii="Times New Roman" w:hAnsi="Times New Roman" w:cs="Times New Roman"/>
+                <w:sz w:val="24"/>
+                <w:szCs w:val="24"/>
+              </w:rPr>
+              <w:fldChar w:fldCharType="separate"/>
+            </w:r>
+            <w:r>
+              <w:rPr>
+                <w:rFonts w:ascii="Times New Roman" w:hAnsi="Times New Roman" w:cs="Times New Roman"/>
+                <w:noProof/>
+                <w:sz w:val="24"/>
+                <w:szCs w:val="24"/>
+              </w:rPr>
+              <w:t>5</w:t>
+            </w:r>
+            <w:r>
+              <w:rPr>
+                <w:rFonts w:ascii="Times New Roman" w:hAnsi="Times New Roman" w:cs="Times New Roman"/>
+                <w:sz w:val="24"/>
+                <w:szCs w:val="24"/>
+              </w:rPr>
+              <w:fldChar w:fldCharType="end"/>
+            </w:r>
+            <w:r>
+              <w:rPr>
+                <w:rFonts w:ascii="Times New Roman" w:eastAsia="Yu Mincho" w:hAnsi="Times New Roman" w:cs="Times New Roman"/>
+                <w:sz w:val="24"/>
+                <w:szCs w:val="24"/>
+                <w:lang w:eastAsia="ja-JP"/>
+              </w:rPr>
+              <w:t>)</w:t>
+            </w:r>
+          </w:p>
+        </w:tc>
+      </w:tr>
+    </w:tbl>
+    <w:p>
+      <w:pPr>
+        <w:rPr>
+          <w:rFonts w:ascii="Times New Roman" w:hAnsi="Times New Roman" w:cs="Times New Roman"/>
+          <w:sz w:val="24"/>
+        </w:rPr>
+      </w:pPr>
+      <w:r>
+        <w:rPr>
+          <w:rFonts w:ascii="Times New Roman" w:hAnsi="Times New Roman" w:cs="Times New Roman"/>
+          <w:sz w:val="24"/>
+        </w:rPr>
+        <w:t xml:space="preserve">The </w:t>
+      </w:r>
+      <w:r>
+        <w:rPr>
+          <w:rFonts w:ascii="Times New Roman" w:hAnsi="Times New Roman" w:cs="Times New Roman"/>
+          <w:sz w:val="24"/>
+        </w:rPr>
+        <w:t xml:space="preserve">optimal </w:t>
+      </w:r>
+      <w:r>
+        <w:rPr>
+          <w:rFonts w:ascii="Times New Roman" w:hAnsi="Times New Roman" w:cs="Times New Roman"/>
+          <w:sz w:val="24"/>
+        </w:rPr>
+        <w:t xml:space="preserve">stretch factor </w:t>
+      </w:r>
+      <m:oMath>
+        <m:sSup>
+          <m:sSupPr>
+            <m:ctrlPr>
+              <w:rPr>
+                <w:rFonts w:ascii="Cambria Math" w:hAnsi="Cambria Math" w:cs="Times New Roman"/>
+                <w:i/>
+                <w:sz w:val="24"/>
+              </w:rPr>
+            </m:ctrlPr>
+          </m:sSupPr>
+          <m:e>
+            <m:r>
+              <w:rPr>
+                <w:rFonts w:ascii="Cambria Math" w:hAnsi="Cambria Math" w:cs="Times New Roman"/>
+                <w:sz w:val="24"/>
+              </w:rPr>
+              <m:t>p</m:t>
+            </m:r>
+          </m:e>
+          <m:sup>
+            <m:r>
+              <w:rPr>
+                <w:rFonts w:ascii="Cambria Math" w:hAnsi="Cambria Math" w:cs="Times New Roman"/>
+                <w:sz w:val="24"/>
+              </w:rPr>
+              <m:t>*</m:t>
+            </m:r>
+          </m:sup>
+        </m:sSup>
+      </m:oMath>
+      <w:r>
+        <w:rPr>
+          <w:rFonts w:ascii="Times New Roman" w:hAnsi="Times New Roman" w:cs="Times New Roman"/>
+          <w:sz w:val="24"/>
+        </w:rPr>
+        <w:t xml:space="preserve"> can be regarded as a measure of </w:t>
+      </w:r>
+      <w:r>
+        <w:rPr>
+          <w:rFonts w:ascii="Times New Roman" w:hAnsi="Times New Roman" w:cs="Times New Roman"/>
+          <w:sz w:val="24"/>
+        </w:rPr>
+        <w:t>average demand decrease, which can be a good complement to the daily transit demand decrease percentage data.</w:t>
+      </w:r>
+      <w:r>
+        <w:rPr>
+          <w:rFonts w:ascii="Times New Roman" w:hAnsi="Times New Roman" w:cs="Times New Roman"/>
+          <w:sz w:val="24"/>
+        </w:rPr>
+        <w:t xml:space="preserve"> </w:t>
+      </w:r>
+    </w:p>
+    <w:p>
+      <w:pPr>
+        <w:rPr>
+          <w:rFonts w:ascii="Times New Roman" w:hAnsi="Times New Roman" w:cs="Times New Roman"/>
+          <w:sz w:val="24"/>
+        </w:rPr>
+      </w:pPr>
+      <w:r>
+        <w:rPr>
+          <w:rFonts w:ascii="Times New Roman" w:hAnsi="Times New Roman" w:cs="Times New Roman"/>
+          <w:sz w:val="24"/>
+        </w:rPr>
+        <w:tab/>
+        <w:t xml:space="preserve">The Procrustes distance </w:t>
+      </w:r>
+      <w:r>
+        <w:rPr>
+          <w:rFonts w:ascii="Times New Roman" w:hAnsi="Times New Roman" w:cs="Times New Roman"/>
+          <w:sz w:val="24"/>
+        </w:rPr>
+        <w:t xml:space="preserve">with the optimal stretch factor </w:t>
+      </w:r>
+      <m:oMath>
+        <m:r>
+          <w:rPr>
+            <w:rFonts w:ascii="Cambria Math" w:hAnsi="Cambria Math" w:cs="Times New Roman"/>
+            <w:sz w:val="24"/>
+          </w:rPr>
+          <m:t>S(</m:t>
+        </m:r>
+        <m:sSup>
+          <m:sSupPr>
+            <m:ctrlPr>
+              <w:rPr>
+                <w:rFonts w:ascii="Cambria Math" w:hAnsi="Cambria Math" w:cs="Times New Roman"/>
+                <w:i/>
+                <w:sz w:val="24"/>
+              </w:rPr>
+            </m:ctrlPr>
+          </m:sSupPr>
+          <m:e>
+            <m:r>
+              <w:rPr>
+                <w:rFonts w:ascii="Cambria Math" w:hAnsi="Cambria Math" w:cs="Times New Roman"/>
+                <w:sz w:val="24"/>
+              </w:rPr>
+              <m:t>p</m:t>
+            </m:r>
+          </m:e>
+          <m:sup>
+            <m:r>
+              <w:rPr>
+                <w:rFonts w:ascii="Cambria Math" w:hAnsi="Cambria Math" w:cs="Times New Roman"/>
+                <w:sz w:val="24"/>
+              </w:rPr>
+              <m:t>*</m:t>
+            </m:r>
+          </m:sup>
+        </m:sSup>
+        <m:r>
+          <w:rPr>
+            <w:rFonts w:ascii="Cambria Math" w:hAnsi="Cambria Math" w:cs="Times New Roman"/>
+            <w:sz w:val="24"/>
+          </w:rPr>
+          <m:t>)</m:t>
+        </m:r>
+      </m:oMath>
+      <w:r>
+        <w:rPr>
+          <w:rFonts w:ascii="Times New Roman" w:hAnsi="Times New Roman" w:cs="Times New Roman"/>
+          <w:sz w:val="24"/>
+        </w:rPr>
+        <w:t xml:space="preserve"> </w:t>
+      </w:r>
+      <w:r>
+        <w:rPr>
+          <w:rFonts w:ascii="Times New Roman" w:hAnsi="Times New Roman" w:cs="Times New Roman"/>
+          <w:sz w:val="24"/>
+        </w:rPr>
+        <w:t xml:space="preserve">is a good measure </w:t>
+      </w:r>
+      <w:r>
+        <w:rPr>
+          <w:rFonts w:ascii="Times New Roman" w:hAnsi="Times New Roman" w:cs="Times New Roman"/>
+          <w:sz w:val="24"/>
+        </w:rPr>
+        <w:t xml:space="preserve">of degree of shape similarity. Larger Procrustes distance means that the shape of current demand curve is more different from the normal one; this could reflect some very important aspects of </w:t>
+      </w:r>
+      <w:r>
+        <w:rPr>
+          <w:rFonts w:ascii="Times New Roman" w:hAnsi="Times New Roman" w:cs="Times New Roman"/>
+          <w:sz w:val="24"/>
+        </w:rPr>
+        <w:t xml:space="preserve">the city’s transit </w:t>
+      </w:r>
+      <w:r>
+        <w:rPr>
+          <w:rFonts w:ascii="Times New Roman" w:hAnsi="Times New Roman" w:cs="Times New Roman"/>
+          <w:sz w:val="24"/>
+        </w:rPr>
+        <w:t>mobility patterns</w:t>
+      </w:r>
+      <w:r>
+        <w:rPr>
+          <w:rFonts w:ascii="Times New Roman" w:hAnsi="Times New Roman" w:cs="Times New Roman"/>
+          <w:sz w:val="24"/>
+        </w:rPr>
+        <w:t>, especially for commuting to work</w:t>
+      </w:r>
+      <w:r>
+        <w:rPr>
+          <w:rFonts w:ascii="Times New Roman" w:hAnsi="Times New Roman" w:cs="Times New Roman"/>
+          <w:sz w:val="24"/>
+        </w:rPr>
+        <w:t xml:space="preserve">. </w:t>
+      </w:r>
+      <w:r>
+        <w:rPr>
+          <w:rFonts w:ascii="Times New Roman" w:hAnsi="Times New Roman" w:cs="Times New Roman"/>
+          <w:sz w:val="24"/>
+        </w:rPr>
+        <w:t xml:space="preserve">If the shape tends to persist during the pandemic, </w:t>
+      </w:r>
+    </w:p>
+    <w:p>
+      <w:pPr>
+        <w:rPr>
+          <w:rFonts w:ascii="Times New Roman" w:hAnsi="Times New Roman" w:cs="Times New Roman"/>
+          <w:sz w:val="24"/>
+        </w:rPr>
+      </w:pPr>
+      <w:r>
+        <w:rPr>
+          <w:rFonts w:ascii="Times New Roman" w:hAnsi="Times New Roman" w:cs="Times New Roman"/>
+          <w:sz w:val="24"/>
+        </w:rPr>
+        <w:tab/>
+      </w:r>
+    </w:p>
+    <w:p>
+      <w:pPr>
+        <w:rPr>
+          <w:rFonts w:ascii="Times New Roman" w:hAnsi="Times New Roman" w:cs="Times New Roman"/>
+          <w:sz w:val="24"/>
+        </w:rPr>
+      </w:pPr>
+      <w:r>
+        <w:rPr>
+          <w:rFonts w:ascii="Times New Roman" w:hAnsi="Times New Roman" w:cs="Times New Roman"/>
+          <w:b/>
+          <w:sz w:val="24"/>
+        </w:rPr>
+        <w:t xml:space="preserve">Peaks.  </w:t>
+      </w:r>
+      <w:r>
+        <w:rPr>
+          <w:rFonts w:ascii="Times New Roman" w:hAnsi="Times New Roman" w:cs="Times New Roman"/>
+          <w:sz w:val="24"/>
+        </w:rPr>
+        <w:t>Peak</w:t>
+      </w:r>
+    </w:p>
+    <w:p>
+      <w:pPr>
+        <w:rPr>
+          <w:rFonts w:ascii="Times New Roman" w:hAnsi="Times New Roman" w:cs="Times New Roman"/>
+          <w:sz w:val="24"/>
+        </w:rPr>
+      </w:pPr>
+    </w:p>
+    <w:p>
+      <w:pPr>
+        <w:rPr>
+          <w:rFonts w:ascii="Times New Roman" w:hAnsi="Times New Roman" w:cs="Times New Roman"/>
+          <w:sz w:val="24"/>
+        </w:rPr>
+      </w:pPr>
+    </w:p>
+    <w:p>
+      <w:pPr>
+        <w:rPr>
+          <w:rFonts w:ascii="Times New Roman" w:hAnsi="Times New Roman" w:cs="Times New Roman"/>
+          <w:sz w:val="24"/>
+        </w:rPr>
+      </w:pPr>
+    </w:p>
+    <w:p>
+      <w:pPr>
+        <w:rPr>
+          <w:rFonts w:ascii="Times New Roman" w:hAnsi="Times New Roman" w:cs="Times New Roman"/>
+          <w:sz w:val="24"/>
+        </w:rPr>
+      </w:pPr>
+    </w:p>
+    <w:p>
+      <w:pPr>
+        <w:rPr>
+          <w:rFonts w:ascii="Times New Roman" w:hAnsi="Times New Roman" w:cs="Times New Roman"/>
+          <w:sz w:val="24"/>
+        </w:rPr>
+      </w:pPr>
     </w:p>
     <w:sectPr>
       <w:pgSz w:w="12240" w:h="15840"/>
@@ -9207,7 +11035,7 @@
 
 <file path=word/comments.xml><?xml version="1.0" encoding="utf-8"?>
 <w:comments xmlns:wpc="http://schemas.microsoft.com/office/word/2010/wordprocessingCanvas" xmlns:cx="http://schemas.microsoft.com/office/drawing/2014/chartex" xmlns:cx1="http://schemas.microsoft.com/office/drawing/2015/9/8/chartex" xmlns:mc="http://schemas.openxmlformats.org/markup-compatibility/2006" xmlns:o="urn:schemas-microsoft-com:office:office" xmlns:r="http://schemas.openxmlformats.org/officeDocument/2006/relationships" xmlns:m="http://schemas.openxmlformats.org/officeDocument/2006/math" xmlns:v="urn:schemas-microsoft-com:vml" xmlns:wp14="http://schemas.microsoft.com/office/word/2010/wordprocessingDrawing" xmlns:wp="http://schemas.openxmlformats.org/drawingml/2006/wordprocessingDrawing" xmlns:w10="urn:schemas-microsoft-com:office:word" xmlns:w="http://schemas.openxmlformats.org/wordprocessingml/2006/main" xmlns:w14="http://schemas.microsoft.com/office/word/2010/wordml" xmlns:w15="http://schemas.microsoft.com/office/word/2012/wordml" xmlns:w16se="http://schemas.microsoft.com/office/word/2015/wordml/symex" xmlns:wpg="http://schemas.microsoft.com/office/word/2010/wordprocessingGroup" xmlns:wpi="http://schemas.microsoft.com/office/word/2010/wordprocessingInk" xmlns:wne="http://schemas.microsoft.com/office/word/2006/wordml" xmlns:wps="http://schemas.microsoft.com/office/word/2010/wordprocessingShape" mc:Ignorable="w14 w15 w16se wp14">
-  <w:comment w:id="5" w:author="Liu, Luyu" w:date="2020-04-04T22:59:00Z" w:initials="LL">
+  <w:comment w:id="4" w:author="Liu, Luyu" w:date="2020-04-04T22:59:00Z" w:initials="LL">
     <w:p>
       <w:pPr>
         <w:pStyle w:val="CommentText"/>
@@ -9970,7 +11798,7 @@
   <w:style w:type="paragraph" w:default="1" w:styleId="Normal">
     <w:name w:val="Normal"/>
     <w:qFormat/>
-    <w:rsid w:val="00AB345C"/>
+    <w:rsid w:val="00EC7615"/>
   </w:style>
   <w:style w:type="character" w:default="1" w:styleId="DefaultParagraphFont">
     <w:name w:val="Default Paragraph Font"/>
@@ -13011,7 +14839,7 @@
 </file>
 
 <file path=customXml/itemProps1.xml><?xml version="1.0" encoding="utf-8"?>
-<ds:datastoreItem xmlns:ds="http://schemas.openxmlformats.org/officeDocument/2006/customXml" ds:itemID="{A8B1BB4A-8D98-40A0-97DF-392BE9075F17}">
+<ds:datastoreItem xmlns:ds="http://schemas.openxmlformats.org/officeDocument/2006/customXml" ds:itemID="{5D8E7FB1-69E0-4588-8C48-70AA2BB6B5A7}">
   <ds:schemaRefs>
     <ds:schemaRef ds:uri="http://schemas.openxmlformats.org/officeDocument/2006/bibliography"/>
   </ds:schemaRefs>

</xml_diff>

<commit_message>
Some visualization work for the other system and aggregated system, for peak analysis purposes.
</commit_message>
<xml_diff>
--- a/COVID_Transit.docx
+++ b/COVID_Transit.docx
@@ -577,23 +577,7 @@
           <w:rFonts w:ascii="Times New Roman" w:hAnsi="Times New Roman" w:cs="Times New Roman"/>
           <w:sz w:val="24"/>
         </w:rPr>
-        <w:t xml:space="preserve">or example, Washington Metropolitan Area Transit Authority reported that </w:t>
-      </w:r>
-      <w:proofErr w:type="spellStart"/>
-      <w:r>
-        <w:rPr>
-          <w:rFonts w:ascii="Times New Roman" w:hAnsi="Times New Roman" w:cs="Times New Roman"/>
-          <w:sz w:val="24"/>
-        </w:rPr>
-        <w:t>metrorail</w:t>
-      </w:r>
-      <w:proofErr w:type="spellEnd"/>
-      <w:r>
-        <w:rPr>
-          <w:rFonts w:ascii="Times New Roman" w:hAnsi="Times New Roman" w:cs="Times New Roman"/>
-          <w:sz w:val="24"/>
-        </w:rPr>
-        <w:t xml:space="preserve"> ridership has been reduced by 90% and bus ridership has been reduced by up to 75%</w:t>
+        <w:t>or example, Washington Metropolitan Area Transit Authority reported that metrorail ridership has been reduced by 90% and bus ridership has been reduced by up to 75%</w:t>
       </w:r>
       <w:r>
         <w:rPr>
@@ -2205,7 +2189,7 @@
     <w:p>
       <w:pPr>
         <w:rPr>
-          <w:rFonts w:ascii="Times New Roman" w:hAnsi="Times New Roman" w:cs="Times New Roman"/>
+          <w:rFonts w:ascii="Times New Roman" w:hAnsi="Times New Roman" w:cs="Times New Roman" w:hint="eastAsia"/>
           <w:sz w:val="24"/>
         </w:rPr>
       </w:pPr>
@@ -2390,8 +2374,6 @@
         </w:rPr>
         <w:t xml:space="preserve">reached a very low level and then stabilized. </w:t>
       </w:r>
-      <w:bookmarkStart w:id="1" w:name="_GoBack"/>
-      <w:bookmarkEnd w:id="1"/>
     </w:p>
     <w:p>
       <w:pPr>
@@ -2809,7 +2791,7 @@
                 <w:lang w:eastAsia="ja-JP"/>
               </w:rPr>
             </w:pPr>
-            <w:bookmarkStart w:id="2" w:name="_Ref19453714"/>
+            <w:bookmarkStart w:id="1" w:name="_Ref19453714"/>
             <w:r>
               <w:rPr>
                 <w:rFonts w:ascii="Times New Roman" w:eastAsia="Yu Mincho" w:hAnsi="Times New Roman" w:cs="Times New Roman"/>
@@ -2869,7 +2851,7 @@
               </w:rPr>
               <w:t>)</w:t>
             </w:r>
-            <w:bookmarkEnd w:id="2"/>
+            <w:bookmarkEnd w:id="1"/>
           </w:p>
         </w:tc>
       </w:tr>
@@ -3908,7 +3890,6 @@
         </w:rPr>
         <w:t xml:space="preserve"> and convergent </w:t>
       </w:r>
-      <w:proofErr w:type="gramStart"/>
       <w:r>
         <w:rPr>
           <w:rFonts w:ascii="Times New Roman" w:hAnsi="Times New Roman" w:cs="Times New Roman"/>
@@ -3916,7 +3897,6 @@
         </w:rPr>
         <w:t xml:space="preserve">point </w:t>
       </w:r>
-      <w:proofErr w:type="gramEnd"/>
       <m:oMath>
         <m:sSub>
           <m:sSubPr>
@@ -4299,7 +4279,7 @@
                 <w:lang w:eastAsia="ja-JP"/>
               </w:rPr>
             </w:pPr>
-            <w:bookmarkStart w:id="3" w:name="_Ref36807866"/>
+            <w:bookmarkStart w:id="2" w:name="_Ref36807866"/>
             <w:r>
               <w:rPr>
                 <w:rFonts w:ascii="Times New Roman" w:eastAsia="Yu Mincho" w:hAnsi="Times New Roman" w:cs="Times New Roman"/>
@@ -4355,7 +4335,7 @@
               </w:rPr>
               <w:fldChar w:fldCharType="end"/>
             </w:r>
-            <w:bookmarkEnd w:id="3"/>
+            <w:bookmarkEnd w:id="2"/>
             <w:r>
               <w:rPr>
                 <w:rFonts w:ascii="Times New Roman" w:eastAsia="Yu Mincho" w:hAnsi="Times New Roman" w:cs="Times New Roman"/>
@@ -4876,7 +4856,7 @@
                 <w:lang w:eastAsia="ja-JP"/>
               </w:rPr>
             </w:pPr>
-            <w:bookmarkStart w:id="4" w:name="_Ref36813193"/>
+            <w:bookmarkStart w:id="3" w:name="_Ref36813193"/>
             <w:r>
               <w:rPr>
                 <w:rFonts w:ascii="Times New Roman" w:eastAsia="Yu Mincho" w:hAnsi="Times New Roman" w:cs="Times New Roman"/>
@@ -4932,7 +4912,7 @@
               </w:rPr>
               <w:fldChar w:fldCharType="end"/>
             </w:r>
-            <w:bookmarkEnd w:id="4"/>
+            <w:bookmarkEnd w:id="3"/>
             <w:r>
               <w:rPr>
                 <w:rFonts w:ascii="Times New Roman" w:eastAsia="Yu Mincho" w:hAnsi="Times New Roman" w:cs="Times New Roman"/>
@@ -5049,17 +5029,8 @@
           <w:rFonts w:ascii="Times New Roman" w:hAnsi="Times New Roman" w:cs="Times New Roman"/>
           <w:sz w:val="24"/>
         </w:rPr>
-        <w:t xml:space="preserve">by B to construct the P function so </w:t>
-      </w:r>
-      <w:proofErr w:type="gramStart"/>
-      <w:r>
-        <w:rPr>
-          <w:rFonts w:ascii="Times New Roman" w:hAnsi="Times New Roman" w:cs="Times New Roman"/>
-          <w:sz w:val="24"/>
-        </w:rPr>
-        <w:t xml:space="preserve">that </w:t>
-      </w:r>
-      <w:proofErr w:type="gramEnd"/>
+        <w:t xml:space="preserve">by B to construct the P function so that </w:t>
+      </w:r>
       <m:oMath>
         <m:nary>
           <m:naryPr>
@@ -5156,23 +5127,7 @@
           <w:rFonts w:ascii="Times New Roman" w:hAnsi="Times New Roman" w:cs="Times New Roman"/>
           <w:sz w:val="24"/>
         </w:rPr>
-        <w:t xml:space="preserve"> </w:t>
-      </w:r>
-      <w:proofErr w:type="gramStart"/>
-      <w:r>
-        <w:rPr>
-          <w:rFonts w:ascii="Times New Roman" w:hAnsi="Times New Roman" w:cs="Times New Roman"/>
-          <w:sz w:val="24"/>
-        </w:rPr>
-        <w:t>is</w:t>
-      </w:r>
-      <w:proofErr w:type="gramEnd"/>
-      <w:r>
-        <w:rPr>
-          <w:rFonts w:ascii="Times New Roman" w:hAnsi="Times New Roman" w:cs="Times New Roman"/>
-          <w:sz w:val="24"/>
-        </w:rPr>
-        <w:t xml:space="preserve"> the confidence level. We choose </w:t>
+        <w:t xml:space="preserve"> is the confidence level. We choose </w:t>
       </w:r>
       <w:r>
         <w:rPr>
@@ -5418,19 +5373,8 @@
           <w:szCs w:val="24"/>
           <w:lang w:eastAsia="ja-JP"/>
         </w:rPr>
-        <w:t xml:space="preserve">, we can induct </w:t>
-      </w:r>
-      <w:proofErr w:type="gramStart"/>
-      <w:r>
-        <w:rPr>
-          <w:rFonts w:ascii="Times New Roman" w:eastAsia="Yu Mincho" w:hAnsi="Times New Roman" w:cs="Times New Roman"/>
-          <w:sz w:val="24"/>
-          <w:szCs w:val="24"/>
-          <w:lang w:eastAsia="ja-JP"/>
-        </w:rPr>
-        <w:t xml:space="preserve">that </w:t>
-      </w:r>
-      <w:proofErr w:type="gramEnd"/>
+        <w:t xml:space="preserve">, we can induct that </w:t>
+      </w:r>
       <m:oMath>
         <m:r>
           <w:rPr>
@@ -8722,7 +8666,7 @@
         </w:rPr>
         <w:t xml:space="preserve"> </w:t>
       </w:r>
-      <w:commentRangeStart w:id="5"/>
+      <w:commentRangeStart w:id="4"/>
       <w:r>
         <w:rPr>
           <w:rFonts w:ascii="Times New Roman" w:hAnsi="Times New Roman" w:cs="Times New Roman"/>
@@ -8730,12 +8674,12 @@
         </w:rPr>
         <w:t>Due to earlier response, the transit users in these area may be exposed to less risk during the pandemic.</w:t>
       </w:r>
-      <w:commentRangeEnd w:id="5"/>
+      <w:commentRangeEnd w:id="4"/>
       <w:r>
         <w:rPr>
           <w:rStyle w:val="CommentReference"/>
         </w:rPr>
-        <w:commentReference w:id="5"/>
+        <w:commentReference w:id="4"/>
       </w:r>
     </w:p>
     <w:p>
@@ -8780,7 +8724,7 @@
           <w:sz w:val="24"/>
         </w:rPr>
       </w:pPr>
-      <w:bookmarkStart w:id="6" w:name="_Ref36757496"/>
+      <w:bookmarkStart w:id="5" w:name="_Ref36757496"/>
       <w:r>
         <w:rPr>
           <w:rFonts w:ascii="Times New Roman" w:hAnsi="Times New Roman" w:cs="Times New Roman"/>
@@ -8824,7 +8768,7 @@
         </w:rPr>
         <w:fldChar w:fldCharType="end"/>
       </w:r>
-      <w:bookmarkEnd w:id="6"/>
+      <w:bookmarkEnd w:id="5"/>
       <w:r>
         <w:rPr>
           <w:rFonts w:ascii="Times New Roman" w:hAnsi="Times New Roman" w:cs="Times New Roman"/>
@@ -9149,7 +9093,7 @@
           <w:sz w:val="24"/>
         </w:rPr>
       </w:pPr>
-      <w:bookmarkStart w:id="7" w:name="_Ref36929078"/>
+      <w:bookmarkStart w:id="6" w:name="_Ref36929078"/>
       <w:r>
         <w:rPr>
           <w:rFonts w:ascii="Times New Roman" w:hAnsi="Times New Roman" w:cs="Times New Roman"/>
@@ -9193,7 +9137,7 @@
         </w:rPr>
         <w:fldChar w:fldCharType="end"/>
       </w:r>
-      <w:bookmarkEnd w:id="7"/>
+      <w:bookmarkEnd w:id="6"/>
       <w:r>
         <w:rPr>
           <w:rFonts w:ascii="Times New Roman" w:hAnsi="Times New Roman" w:cs="Times New Roman"/>
@@ -9556,7 +9500,7 @@
       <w:pPr>
         <w:jc w:val="center"/>
         <w:rPr>
-          <w:rFonts w:ascii="Times New Roman" w:hAnsi="Times New Roman" w:cs="Times New Roman"/>
+          <w:rFonts w:ascii="Times New Roman" w:hAnsi="Times New Roman" w:cs="Times New Roman" w:hint="eastAsia"/>
           <w:sz w:val="24"/>
         </w:rPr>
       </w:pPr>
@@ -9567,7 +9511,7 @@
           <w:sz w:val="24"/>
         </w:rPr>
         <w:drawing>
-          <wp:inline distT="0" distB="0" distL="0" distR="0" wp14:anchorId="4D0B2666" wp14:editId="3076A5EE">
+          <wp:inline distT="0" distB="0" distL="0" distR="0" wp14:anchorId="4D0B2666" wp14:editId="05D0B168">
             <wp:extent cx="4272077" cy="3204058"/>
             <wp:effectExtent l="0" t="0" r="0" b="0"/>
             <wp:docPr id="5" name="Picture 5" descr="C:\Users\liu.6544\Desktop\coronapics\demand_hourly\MTA - NYC Subway_NYC_146.jpg"/>
@@ -9599,7 +9543,7 @@
                   <pic:spPr bwMode="auto">
                     <a:xfrm>
                       <a:off x="0" y="0"/>
-                      <a:ext cx="4280314" cy="3210236"/>
+                      <a:ext cx="4272077" cy="3204058"/>
                     </a:xfrm>
                     <a:prstGeom prst="rect">
                       <a:avLst/>
@@ -9843,10 +9787,9 @@
                   </w:rPr>
                   <m:t>=</m:t>
                 </m:r>
-                <m:nary>
-                  <m:naryPr>
-                    <m:chr m:val="∑"/>
-                    <m:limLoc m:val="undOvr"/>
+                <m:rad>
+                  <m:radPr>
+                    <m:degHide m:val="1"/>
                     <m:ctrlPr>
                       <w:rPr>
                         <w:rFonts w:ascii="Cambria Math" w:eastAsia="Yu Mincho" w:hAnsi="Cambria Math" w:cs="Times New Roman"/>
@@ -9856,32 +9799,13 @@
                         <w:lang w:eastAsia="ja-JP"/>
                       </w:rPr>
                     </m:ctrlPr>
-                  </m:naryPr>
-                  <m:sub>
-                    <m:r>
-                      <w:rPr>
-                        <w:rFonts w:ascii="Cambria Math" w:eastAsia="Yu Mincho" w:hAnsi="Cambria Math" w:cs="Times New Roman"/>
-                        <w:sz w:val="24"/>
-                        <w:szCs w:val="24"/>
-                        <w:lang w:eastAsia="ja-JP"/>
-                      </w:rPr>
-                      <m:t>t=1</m:t>
-                    </m:r>
-                  </m:sub>
-                  <m:sup>
-                    <m:r>
-                      <w:rPr>
-                        <w:rFonts w:ascii="Cambria Math" w:eastAsia="Yu Mincho" w:hAnsi="Cambria Math" w:cs="Times New Roman"/>
-                        <w:sz w:val="24"/>
-                        <w:szCs w:val="24"/>
-                        <w:lang w:eastAsia="ja-JP"/>
-                      </w:rPr>
-                      <m:t>h</m:t>
-                    </m:r>
-                  </m:sup>
+                  </m:radPr>
+                  <m:deg/>
                   <m:e>
-                    <m:sSup>
-                      <m:sSupPr>
+                    <m:nary>
+                      <m:naryPr>
+                        <m:chr m:val="∑"/>
+                        <m:limLoc m:val="undOvr"/>
                         <m:ctrlPr>
                           <w:rPr>
                             <w:rFonts w:ascii="Cambria Math" w:eastAsia="Yu Mincho" w:hAnsi="Cambria Math" w:cs="Times New Roman"/>
@@ -9891,10 +9815,32 @@
                             <w:lang w:eastAsia="ja-JP"/>
                           </w:rPr>
                         </m:ctrlPr>
-                      </m:sSupPr>
+                      </m:naryPr>
+                      <m:sub>
+                        <m:r>
+                          <w:rPr>
+                            <w:rFonts w:ascii="Cambria Math" w:eastAsia="Yu Mincho" w:hAnsi="Cambria Math" w:cs="Times New Roman"/>
+                            <w:sz w:val="24"/>
+                            <w:szCs w:val="24"/>
+                            <w:lang w:eastAsia="ja-JP"/>
+                          </w:rPr>
+                          <m:t>t=1</m:t>
+                        </m:r>
+                      </m:sub>
+                      <m:sup>
+                        <m:r>
+                          <w:rPr>
+                            <w:rFonts w:ascii="Cambria Math" w:eastAsia="Yu Mincho" w:hAnsi="Cambria Math" w:cs="Times New Roman"/>
+                            <w:sz w:val="24"/>
+                            <w:szCs w:val="24"/>
+                            <w:lang w:eastAsia="ja-JP"/>
+                          </w:rPr>
+                          <m:t>h</m:t>
+                        </m:r>
+                      </m:sup>
                       <m:e>
-                        <m:d>
-                          <m:dPr>
+                        <m:sSup>
+                          <m:sSupPr>
                             <m:ctrlPr>
                               <w:rPr>
                                 <w:rFonts w:ascii="Cambria Math" w:eastAsia="Yu Mincho" w:hAnsi="Cambria Math" w:cs="Times New Roman"/>
@@ -9904,52 +9850,8 @@
                                 <w:lang w:eastAsia="ja-JP"/>
                               </w:rPr>
                             </m:ctrlPr>
-                          </m:dPr>
+                          </m:sSupPr>
                           <m:e>
-                            <m:r>
-                              <w:rPr>
-                                <w:rFonts w:ascii="Cambria Math" w:eastAsia="Yu Mincho" w:hAnsi="Cambria Math" w:cs="Times New Roman"/>
-                                <w:sz w:val="24"/>
-                                <w:szCs w:val="24"/>
-                                <w:lang w:eastAsia="ja-JP"/>
-                              </w:rPr>
-                              <m:t>p⋅</m:t>
-                            </m:r>
-                            <m:sSub>
-                              <m:sSubPr>
-                                <m:ctrlPr>
-                                  <w:rPr>
-                                    <w:rFonts w:ascii="Cambria Math" w:eastAsia="Yu Mincho" w:hAnsi="Cambria Math" w:cs="Times New Roman"/>
-                                    <w:i/>
-                                    <w:sz w:val="24"/>
-                                    <w:szCs w:val="24"/>
-                                    <w:lang w:eastAsia="ja-JP"/>
-                                  </w:rPr>
-                                </m:ctrlPr>
-                              </m:sSubPr>
-                              <m:e>
-                                <m:r>
-                                  <w:rPr>
-                                    <w:rFonts w:ascii="Cambria Math" w:eastAsia="Yu Mincho" w:hAnsi="Cambria Math" w:cs="Times New Roman"/>
-                                    <w:sz w:val="24"/>
-                                    <w:szCs w:val="24"/>
-                                    <w:lang w:eastAsia="ja-JP"/>
-                                  </w:rPr>
-                                  <m:t>f</m:t>
-                                </m:r>
-                              </m:e>
-                              <m:sub>
-                                <m:r>
-                                  <w:rPr>
-                                    <w:rFonts w:ascii="Cambria Math" w:eastAsia="Yu Mincho" w:hAnsi="Cambria Math" w:cs="Times New Roman"/>
-                                    <w:sz w:val="24"/>
-                                    <w:szCs w:val="24"/>
-                                    <w:lang w:eastAsia="ja-JP"/>
-                                  </w:rPr>
-                                  <m:t>a</m:t>
-                                </m:r>
-                              </m:sub>
-                            </m:sSub>
                             <m:d>
                               <m:dPr>
                                 <m:ctrlPr>
@@ -9970,10 +9872,139 @@
                                     <w:szCs w:val="24"/>
                                     <w:lang w:eastAsia="ja-JP"/>
                                   </w:rPr>
-                                  <m:t>t</m:t>
+                                  <m:t>p⋅</m:t>
                                 </m:r>
+                                <m:sSub>
+                                  <m:sSubPr>
+                                    <m:ctrlPr>
+                                      <w:rPr>
+                                        <w:rFonts w:ascii="Cambria Math" w:eastAsia="Yu Mincho" w:hAnsi="Cambria Math" w:cs="Times New Roman"/>
+                                        <w:i/>
+                                        <w:sz w:val="24"/>
+                                        <w:szCs w:val="24"/>
+                                        <w:lang w:eastAsia="ja-JP"/>
+                                      </w:rPr>
+                                    </m:ctrlPr>
+                                  </m:sSubPr>
+                                  <m:e>
+                                    <m:r>
+                                      <w:rPr>
+                                        <w:rFonts w:ascii="Cambria Math" w:eastAsia="Yu Mincho" w:hAnsi="Cambria Math" w:cs="Times New Roman"/>
+                                        <w:sz w:val="24"/>
+                                        <w:szCs w:val="24"/>
+                                        <w:lang w:eastAsia="ja-JP"/>
+                                      </w:rPr>
+                                      <m:t>f</m:t>
+                                    </m:r>
+                                  </m:e>
+                                  <m:sub>
+                                    <m:r>
+                                      <w:rPr>
+                                        <w:rFonts w:ascii="Cambria Math" w:eastAsia="Yu Mincho" w:hAnsi="Cambria Math" w:cs="Times New Roman"/>
+                                        <w:sz w:val="24"/>
+                                        <w:szCs w:val="24"/>
+                                        <w:lang w:eastAsia="ja-JP"/>
+                                      </w:rPr>
+                                      <m:t>a</m:t>
+                                    </m:r>
+                                  </m:sub>
+                                </m:sSub>
+                                <m:d>
+                                  <m:dPr>
+                                    <m:ctrlPr>
+                                      <w:rPr>
+                                        <w:rFonts w:ascii="Cambria Math" w:eastAsia="Yu Mincho" w:hAnsi="Cambria Math" w:cs="Times New Roman"/>
+                                        <w:i/>
+                                        <w:sz w:val="24"/>
+                                        <w:szCs w:val="24"/>
+                                        <w:lang w:eastAsia="ja-JP"/>
+                                      </w:rPr>
+                                    </m:ctrlPr>
+                                  </m:dPr>
+                                  <m:e>
+                                    <m:r>
+                                      <w:rPr>
+                                        <w:rFonts w:ascii="Cambria Math" w:eastAsia="Yu Mincho" w:hAnsi="Cambria Math" w:cs="Times New Roman"/>
+                                        <w:sz w:val="24"/>
+                                        <w:szCs w:val="24"/>
+                                        <w:lang w:eastAsia="ja-JP"/>
+                                      </w:rPr>
+                                      <m:t>t</m:t>
+                                    </m:r>
+                                  </m:e>
+                                </m:d>
+                                <m:r>
+                                  <w:rPr>
+                                    <w:rFonts w:ascii="Cambria Math" w:eastAsia="Yu Mincho" w:hAnsi="Cambria Math" w:cs="Times New Roman"/>
+                                    <w:sz w:val="24"/>
+                                    <w:szCs w:val="24"/>
+                                    <w:lang w:eastAsia="ja-JP"/>
+                                  </w:rPr>
+                                  <m:t>-</m:t>
+                                </m:r>
+                                <m:sSub>
+                                  <m:sSubPr>
+                                    <m:ctrlPr>
+                                      <w:rPr>
+                                        <w:rFonts w:ascii="Cambria Math" w:eastAsia="Yu Mincho" w:hAnsi="Cambria Math" w:cs="Times New Roman"/>
+                                        <w:i/>
+                                        <w:sz w:val="24"/>
+                                        <w:szCs w:val="24"/>
+                                        <w:lang w:eastAsia="ja-JP"/>
+                                      </w:rPr>
+                                    </m:ctrlPr>
+                                  </m:sSubPr>
+                                  <m:e>
+                                    <m:r>
+                                      <w:rPr>
+                                        <w:rFonts w:ascii="Cambria Math" w:eastAsia="Yu Mincho" w:hAnsi="Cambria Math" w:cs="Times New Roman"/>
+                                        <w:sz w:val="24"/>
+                                        <w:szCs w:val="24"/>
+                                        <w:lang w:eastAsia="ja-JP"/>
+                                      </w:rPr>
+                                      <m:t>f</m:t>
+                                    </m:r>
+                                  </m:e>
+                                  <m:sub>
+                                    <m:r>
+                                      <w:rPr>
+                                        <w:rFonts w:ascii="Cambria Math" w:eastAsia="Yu Mincho" w:hAnsi="Cambria Math" w:cs="Times New Roman"/>
+                                        <w:sz w:val="24"/>
+                                        <w:szCs w:val="24"/>
+                                        <w:lang w:eastAsia="ja-JP"/>
+                                      </w:rPr>
+                                      <m:t>n</m:t>
+                                    </m:r>
+                                  </m:sub>
+                                </m:sSub>
+                                <m:d>
+                                  <m:dPr>
+                                    <m:ctrlPr>
+                                      <w:rPr>
+                                        <w:rFonts w:ascii="Cambria Math" w:eastAsia="Yu Mincho" w:hAnsi="Cambria Math" w:cs="Times New Roman"/>
+                                        <w:i/>
+                                        <w:sz w:val="24"/>
+                                        <w:szCs w:val="24"/>
+                                        <w:lang w:eastAsia="ja-JP"/>
+                                      </w:rPr>
+                                    </m:ctrlPr>
+                                  </m:dPr>
+                                  <m:e>
+                                    <m:r>
+                                      <w:rPr>
+                                        <w:rFonts w:ascii="Cambria Math" w:eastAsia="Yu Mincho" w:hAnsi="Cambria Math" w:cs="Times New Roman"/>
+                                        <w:sz w:val="24"/>
+                                        <w:szCs w:val="24"/>
+                                        <w:lang w:eastAsia="ja-JP"/>
+                                      </w:rPr>
+                                      <m:t>t</m:t>
+                                    </m:r>
+                                  </m:e>
+                                </m:d>
                               </m:e>
                             </m:d>
+                          </m:e>
+                          <m:sup>
                             <m:r>
                               <w:rPr>
                                 <w:rFonts w:ascii="Cambria Math" w:eastAsia="Yu Mincho" w:hAnsi="Cambria Math" w:cs="Times New Roman"/>
@@ -9981,84 +10012,14 @@
                                 <w:szCs w:val="24"/>
                                 <w:lang w:eastAsia="ja-JP"/>
                               </w:rPr>
-                              <m:t>-</m:t>
+                              <m:t>2</m:t>
                             </m:r>
-                            <m:sSub>
-                              <m:sSubPr>
-                                <m:ctrlPr>
-                                  <w:rPr>
-                                    <w:rFonts w:ascii="Cambria Math" w:eastAsia="Yu Mincho" w:hAnsi="Cambria Math" w:cs="Times New Roman"/>
-                                    <w:i/>
-                                    <w:sz w:val="24"/>
-                                    <w:szCs w:val="24"/>
-                                    <w:lang w:eastAsia="ja-JP"/>
-                                  </w:rPr>
-                                </m:ctrlPr>
-                              </m:sSubPr>
-                              <m:e>
-                                <m:r>
-                                  <w:rPr>
-                                    <w:rFonts w:ascii="Cambria Math" w:eastAsia="Yu Mincho" w:hAnsi="Cambria Math" w:cs="Times New Roman"/>
-                                    <w:sz w:val="24"/>
-                                    <w:szCs w:val="24"/>
-                                    <w:lang w:eastAsia="ja-JP"/>
-                                  </w:rPr>
-                                  <m:t>f</m:t>
-                                </m:r>
-                              </m:e>
-                              <m:sub>
-                                <m:r>
-                                  <w:rPr>
-                                    <w:rFonts w:ascii="Cambria Math" w:eastAsia="Yu Mincho" w:hAnsi="Cambria Math" w:cs="Times New Roman"/>
-                                    <w:sz w:val="24"/>
-                                    <w:szCs w:val="24"/>
-                                    <w:lang w:eastAsia="ja-JP"/>
-                                  </w:rPr>
-                                  <m:t>n</m:t>
-                                </m:r>
-                              </m:sub>
-                            </m:sSub>
-                            <m:d>
-                              <m:dPr>
-                                <m:ctrlPr>
-                                  <w:rPr>
-                                    <w:rFonts w:ascii="Cambria Math" w:eastAsia="Yu Mincho" w:hAnsi="Cambria Math" w:cs="Times New Roman"/>
-                                    <w:i/>
-                                    <w:sz w:val="24"/>
-                                    <w:szCs w:val="24"/>
-                                    <w:lang w:eastAsia="ja-JP"/>
-                                  </w:rPr>
-                                </m:ctrlPr>
-                              </m:dPr>
-                              <m:e>
-                                <m:r>
-                                  <w:rPr>
-                                    <w:rFonts w:ascii="Cambria Math" w:eastAsia="Yu Mincho" w:hAnsi="Cambria Math" w:cs="Times New Roman"/>
-                                    <w:sz w:val="24"/>
-                                    <w:szCs w:val="24"/>
-                                    <w:lang w:eastAsia="ja-JP"/>
-                                  </w:rPr>
-                                  <m:t>t</m:t>
-                                </m:r>
-                              </m:e>
-                            </m:d>
-                          </m:e>
-                        </m:d>
+                          </m:sup>
+                        </m:sSup>
                       </m:e>
-                      <m:sup>
-                        <m:r>
-                          <w:rPr>
-                            <w:rFonts w:ascii="Cambria Math" w:eastAsia="Yu Mincho" w:hAnsi="Cambria Math" w:cs="Times New Roman"/>
-                            <w:sz w:val="24"/>
-                            <w:szCs w:val="24"/>
-                            <w:lang w:eastAsia="ja-JP"/>
-                          </w:rPr>
-                          <m:t>2</m:t>
-                        </m:r>
-                      </m:sup>
-                    </m:sSup>
+                    </m:nary>
                   </m:e>
-                </m:nary>
+                </m:rad>
               </m:oMath>
             </m:oMathPara>
           </w:p>
@@ -10120,7 +10081,7 @@
                 <w:sz w:val="24"/>
                 <w:szCs w:val="24"/>
               </w:rPr>
-              <w:t>5</w:t>
+              <w:t>7</w:t>
             </w:r>
             <w:r>
               <w:rPr>
@@ -10743,7 +10704,7 @@
                 <w:sz w:val="24"/>
                 <w:szCs w:val="24"/>
               </w:rPr>
-              <w:t>5</w:t>
+              <w:t>8</w:t>
             </w:r>
             <w:r>
               <w:rPr>
@@ -11088,11 +11049,7 @@
     </w:p>
     <w:p>
       <w:pPr>
-        <w:pStyle w:val="ListParagraph"/>
-        <w:numPr>
-          <w:ilvl w:val="0"/>
-          <w:numId w:val="4"/>
-        </w:numPr>
+        <w:ind w:firstLine="720"/>
         <w:rPr>
           <w:rFonts w:ascii="Times New Roman" w:hAnsi="Times New Roman" w:cs="Times New Roman"/>
           <w:sz w:val="24"/>
@@ -11103,91 +11060,136 @@
           <w:rFonts w:ascii="Times New Roman" w:hAnsi="Times New Roman" w:cs="Times New Roman"/>
           <w:sz w:val="24"/>
         </w:rPr>
-        <w:t>T</w:t>
-      </w:r>
-      <w:r>
-        <w:rPr>
-          <w:rFonts w:ascii="Times New Roman" w:hAnsi="Times New Roman" w:cs="Times New Roman"/>
-          <w:sz w:val="24"/>
-        </w:rPr>
-        <w:t xml:space="preserve">he </w:t>
-      </w:r>
-      <w:r>
-        <w:rPr>
-          <w:rFonts w:ascii="Times New Roman" w:hAnsi="Times New Roman" w:cs="Times New Roman"/>
-          <w:sz w:val="24"/>
-        </w:rPr>
-        <w:t>numbers</w:t>
-      </w:r>
-      <w:r>
-        <w:rPr>
-          <w:rFonts w:ascii="Times New Roman" w:hAnsi="Times New Roman" w:cs="Times New Roman"/>
-          <w:sz w:val="24"/>
-        </w:rPr>
-        <w:t xml:space="preserve"> of peaks</w:t>
-      </w:r>
-      <w:r>
-        <w:rPr>
-          <w:rFonts w:ascii="Times New Roman" w:hAnsi="Times New Roman" w:cs="Times New Roman"/>
-          <w:sz w:val="24"/>
-        </w:rPr>
-        <w:t xml:space="preserve">. </w:t>
-      </w:r>
-    </w:p>
-    <w:p>
-      <w:pPr>
-        <w:ind w:left="360"/>
-        <w:rPr>
-          <w:rFonts w:ascii="Times New Roman" w:hAnsi="Times New Roman" w:cs="Times New Roman"/>
-          <w:sz w:val="24"/>
-        </w:rPr>
-      </w:pPr>
-      <w:r>
-        <w:rPr>
-          <w:rFonts w:ascii="Times New Roman" w:hAnsi="Times New Roman" w:cs="Times New Roman"/>
-          <w:sz w:val="24"/>
-        </w:rPr>
-        <w:t>Most transit systems will have two peaks within a day: the first one is the morning rush hour from 6 – 9 am, when most passengers commute from home to work places; the second one is the afternoon rush hour from 3 – 7 pm, when most passenger commute from wo</w:t>
-      </w:r>
-      <w:r>
-        <w:rPr>
-          <w:rFonts w:ascii="Times New Roman" w:hAnsi="Times New Roman" w:cs="Times New Roman"/>
-          <w:sz w:val="24"/>
-        </w:rPr>
-        <w:t xml:space="preserve">rk places to home. However, this may not hold true after the outbreak of COVID-19: </w:t>
-      </w:r>
-    </w:p>
-    <w:p>
-      <w:pPr>
-        <w:rPr>
-          <w:rFonts w:ascii="Times New Roman" w:hAnsi="Times New Roman" w:cs="Times New Roman"/>
-          <w:sz w:val="24"/>
-        </w:rPr>
-      </w:pPr>
-    </w:p>
-    <w:p>
-      <w:pPr>
-        <w:rPr>
-          <w:rFonts w:ascii="Times New Roman" w:hAnsi="Times New Roman" w:cs="Times New Roman"/>
-          <w:sz w:val="24"/>
-        </w:rPr>
-      </w:pPr>
-    </w:p>
-    <w:p>
-      <w:pPr>
-        <w:rPr>
-          <w:rFonts w:ascii="Times New Roman" w:hAnsi="Times New Roman" w:cs="Times New Roman"/>
-          <w:sz w:val="24"/>
-        </w:rPr>
-      </w:pPr>
-    </w:p>
-    <w:p>
-      <w:pPr>
-        <w:rPr>
-          <w:rFonts w:ascii="Times New Roman" w:hAnsi="Times New Roman" w:cs="Times New Roman"/>
-          <w:sz w:val="24"/>
-        </w:rPr>
-      </w:pPr>
+        <w:t xml:space="preserve">Without the impact of COVID-19, </w:t>
+      </w:r>
+      <w:r>
+        <w:rPr>
+          <w:rFonts w:ascii="Times New Roman" w:hAnsi="Times New Roman" w:cs="Times New Roman"/>
+          <w:sz w:val="24"/>
+        </w:rPr>
+        <w:t>Most transit systems will have two peaks</w:t>
+      </w:r>
+      <w:r>
+        <w:rPr>
+          <w:rFonts w:ascii="Times New Roman" w:hAnsi="Times New Roman" w:cs="Times New Roman"/>
+          <w:sz w:val="24"/>
+        </w:rPr>
+        <w:t xml:space="preserve"> within a day: the morning rush hour</w:t>
+      </w:r>
+      <w:r>
+        <w:rPr>
+          <w:rFonts w:ascii="Times New Roman" w:hAnsi="Times New Roman" w:cs="Times New Roman"/>
+          <w:sz w:val="24"/>
+        </w:rPr>
+        <w:t xml:space="preserve"> usually from 6 to 9 am</w:t>
+      </w:r>
+      <w:r>
+        <w:rPr>
+          <w:rFonts w:ascii="Times New Roman" w:hAnsi="Times New Roman" w:cs="Times New Roman"/>
+          <w:sz w:val="24"/>
+        </w:rPr>
+        <w:t>,</w:t>
+      </w:r>
+      <w:r>
+        <w:rPr>
+          <w:rFonts w:ascii="Times New Roman" w:hAnsi="Times New Roman" w:cs="Times New Roman"/>
+          <w:sz w:val="24"/>
+        </w:rPr>
+        <w:t xml:space="preserve"> when most passengers commute from home to work places</w:t>
+      </w:r>
+      <w:r>
+        <w:rPr>
+          <w:rFonts w:ascii="Times New Roman" w:hAnsi="Times New Roman" w:cs="Times New Roman"/>
+          <w:sz w:val="24"/>
+        </w:rPr>
+        <w:t>; and the afternoon rush hour</w:t>
+      </w:r>
+      <w:r>
+        <w:rPr>
+          <w:rFonts w:ascii="Times New Roman" w:hAnsi="Times New Roman" w:cs="Times New Roman"/>
+          <w:sz w:val="24"/>
+        </w:rPr>
+        <w:t xml:space="preserve"> usually from 4 – 7 pm</w:t>
+      </w:r>
+      <w:r>
+        <w:rPr>
+          <w:rFonts w:ascii="Times New Roman" w:hAnsi="Times New Roman" w:cs="Times New Roman"/>
+          <w:sz w:val="24"/>
+        </w:rPr>
+        <w:t xml:space="preserve">, when most passenger commute from work places to home. </w:t>
+      </w:r>
+      <w:r>
+        <w:rPr>
+          <w:rFonts w:ascii="Times New Roman" w:hAnsi="Times New Roman" w:cs="Times New Roman"/>
+          <w:sz w:val="24"/>
+        </w:rPr>
+        <w:t>However, this may not hold true after the outbreak of COVID-19</w:t>
+      </w:r>
+      <w:r>
+        <w:rPr>
+          <w:rFonts w:ascii="Times New Roman" w:hAnsi="Times New Roman" w:cs="Times New Roman"/>
+          <w:sz w:val="24"/>
+        </w:rPr>
+        <w:t xml:space="preserve">. The </w:t>
+      </w:r>
+      <w:r>
+        <w:rPr>
+          <w:rFonts w:ascii="Times New Roman" w:hAnsi="Times New Roman" w:cs="Times New Roman"/>
+          <w:sz w:val="24"/>
+        </w:rPr>
+        <w:t xml:space="preserve">shifts of peaks, including </w:t>
+      </w:r>
+      <w:r>
+        <w:rPr>
+          <w:rFonts w:ascii="Times New Roman" w:hAnsi="Times New Roman" w:cs="Times New Roman"/>
+          <w:sz w:val="24"/>
+        </w:rPr>
+        <w:t>number</w:t>
+      </w:r>
+      <w:r>
+        <w:rPr>
+          <w:rFonts w:ascii="Times New Roman" w:hAnsi="Times New Roman" w:cs="Times New Roman"/>
+          <w:sz w:val="24"/>
+        </w:rPr>
+        <w:t>s</w:t>
+      </w:r>
+      <w:r>
+        <w:rPr>
+          <w:rFonts w:ascii="Times New Roman" w:hAnsi="Times New Roman" w:cs="Times New Roman"/>
+          <w:sz w:val="24"/>
+        </w:rPr>
+        <w:t>, position, and height</w:t>
+      </w:r>
+      <w:r>
+        <w:rPr>
+          <w:rFonts w:ascii="Times New Roman" w:hAnsi="Times New Roman" w:cs="Times New Roman"/>
+          <w:sz w:val="24"/>
+        </w:rPr>
+        <w:t>,</w:t>
+      </w:r>
+      <w:r>
+        <w:rPr>
+          <w:rFonts w:ascii="Times New Roman" w:hAnsi="Times New Roman" w:cs="Times New Roman"/>
+          <w:sz w:val="24"/>
+        </w:rPr>
+        <w:t xml:space="preserve"> may </w:t>
+      </w:r>
+      <w:r>
+        <w:rPr>
+          <w:rFonts w:ascii="Times New Roman" w:hAnsi="Times New Roman" w:cs="Times New Roman"/>
+          <w:sz w:val="24"/>
+        </w:rPr>
+        <w:t>vary</w:t>
+      </w:r>
+      <w:bookmarkStart w:id="7" w:name="_GoBack"/>
+      <w:bookmarkEnd w:id="7"/>
+      <w:r>
+        <w:rPr>
+          <w:rFonts w:ascii="Times New Roman" w:hAnsi="Times New Roman" w:cs="Times New Roman"/>
+          <w:sz w:val="24"/>
+        </w:rPr>
+        <w:t xml:space="preserve"> according to each cities’ demographic and social-economic status. </w:t>
+      </w:r>
     </w:p>
     <w:sectPr>
       <w:pgSz w:w="12240" w:h="15840"/>
@@ -11201,7 +11203,7 @@
 
 <file path=word/comments.xml><?xml version="1.0" encoding="utf-8"?>
 <w:comments xmlns:wpc="http://schemas.microsoft.com/office/word/2010/wordprocessingCanvas" xmlns:cx="http://schemas.microsoft.com/office/drawing/2014/chartex" xmlns:cx1="http://schemas.microsoft.com/office/drawing/2015/9/8/chartex" xmlns:mc="http://schemas.openxmlformats.org/markup-compatibility/2006" xmlns:o="urn:schemas-microsoft-com:office:office" xmlns:r="http://schemas.openxmlformats.org/officeDocument/2006/relationships" xmlns:m="http://schemas.openxmlformats.org/officeDocument/2006/math" xmlns:v="urn:schemas-microsoft-com:vml" xmlns:wp14="http://schemas.microsoft.com/office/word/2010/wordprocessingDrawing" xmlns:wp="http://schemas.openxmlformats.org/drawingml/2006/wordprocessingDrawing" xmlns:w10="urn:schemas-microsoft-com:office:word" xmlns:w="http://schemas.openxmlformats.org/wordprocessingml/2006/main" xmlns:w14="http://schemas.microsoft.com/office/word/2010/wordml" xmlns:w15="http://schemas.microsoft.com/office/word/2012/wordml" xmlns:w16se="http://schemas.microsoft.com/office/word/2015/wordml/symex" xmlns:wpg="http://schemas.microsoft.com/office/word/2010/wordprocessingGroup" xmlns:wpi="http://schemas.microsoft.com/office/word/2010/wordprocessingInk" xmlns:wne="http://schemas.microsoft.com/office/word/2006/wordml" xmlns:wps="http://schemas.microsoft.com/office/word/2010/wordprocessingShape" mc:Ignorable="w14 w15 w16se wp14">
-  <w:comment w:id="5" w:author="Liu, Luyu" w:date="2020-04-04T22:59:00Z" w:initials="LL">
+  <w:comment w:id="4" w:author="Liu, Luyu" w:date="2020-04-04T22:59:00Z" w:initials="LL">
     <w:p>
       <w:pPr>
         <w:pStyle w:val="CommentText"/>
@@ -11344,7 +11346,7 @@
   <w:abstractNum w:abstractNumId="1" w15:restartNumberingAfterBreak="0">
     <w:nsid w:val="311C3A21"/>
     <w:multiLevelType w:val="hybridMultilevel"/>
-    <w:tmpl w:val="867E29EA"/>
+    <w:tmpl w:val="DD5E0284"/>
     <w:lvl w:ilvl="0" w:tplc="04090001">
       <w:start w:val="1"/>
       <w:numFmt w:val="bullet"/>
@@ -15121,7 +15123,7 @@
 </file>
 
 <file path=customXml/itemProps1.xml><?xml version="1.0" encoding="utf-8"?>
-<ds:datastoreItem xmlns:ds="http://schemas.openxmlformats.org/officeDocument/2006/customXml" ds:itemID="{3CC6F172-96E5-4D1B-9725-01DCB202CAA0}">
+<ds:datastoreItem xmlns:ds="http://schemas.openxmlformats.org/officeDocument/2006/customXml" ds:itemID="{09205E3B-CA1A-4D89-9C2E-F1079152409C}">
   <ds:schemaRefs>
     <ds:schemaRef ds:uri="http://schemas.openxmlformats.org/officeDocument/2006/bibliography"/>
   </ds:schemaRefs>

</xml_diff>

<commit_message>
Uploda code about similarity and peak analysis
</commit_message>
<xml_diff>
--- a/COVID_Transit.docx
+++ b/COVID_Transit.docx
@@ -812,7 +812,49 @@
           <w:rFonts w:ascii="Times New Roman" w:hAnsi="Times New Roman" w:cs="Times New Roman"/>
           <w:sz w:val="24"/>
         </w:rPr>
-        <w:t xml:space="preserve">we use the transit demand decrease data obtained from the Transit app to infer the change of ridership. We use logistic model to fit the data of each transit system and get the key parameters from the models: background value, which represents the degree of social distancing; decay rate and half-life, which represents the speed of the recession; 5 percentile value, which represents the initial date when the transit demand began </w:t>
+        <w:t xml:space="preserve">we use the transit demand decrease data obtained from the Transit app to infer the change of ridership. We use logistic model to fit the data of each transit system and get the key parameters from the models: </w:t>
+      </w:r>
+      <w:r>
+        <w:rPr>
+          <w:rFonts w:ascii="Times New Roman" w:hAnsi="Times New Roman" w:cs="Times New Roman"/>
+          <w:sz w:val="24"/>
+        </w:rPr>
+        <w:t xml:space="preserve">floor </w:t>
+      </w:r>
+      <w:r>
+        <w:rPr>
+          <w:rFonts w:ascii="Times New Roman" w:hAnsi="Times New Roman" w:cs="Times New Roman"/>
+          <w:sz w:val="24"/>
+        </w:rPr>
+        <w:t xml:space="preserve">value, which represents </w:t>
+      </w:r>
+      <w:r>
+        <w:rPr>
+          <w:rFonts w:ascii="Times New Roman" w:hAnsi="Times New Roman" w:cs="Times New Roman"/>
+          <w:sz w:val="24"/>
+        </w:rPr>
+        <w:t xml:space="preserve">the limit </w:t>
+      </w:r>
+      <w:r>
+        <w:rPr>
+          <w:rFonts w:ascii="Times New Roman" w:hAnsi="Times New Roman" w:cs="Times New Roman"/>
+          <w:sz w:val="24"/>
+        </w:rPr>
+        <w:t xml:space="preserve">of social distancing; decay rate and half-life, which represents the speed of the recession; </w:t>
+      </w:r>
+      <w:r>
+        <w:rPr>
+          <w:rFonts w:ascii="Times New Roman" w:hAnsi="Times New Roman" w:cs="Times New Roman"/>
+          <w:sz w:val="24"/>
+        </w:rPr>
+        <w:t>divergent date</w:t>
+      </w:r>
+      <w:r>
+        <w:rPr>
+          <w:rFonts w:ascii="Times New Roman" w:hAnsi="Times New Roman" w:cs="Times New Roman"/>
+          <w:sz w:val="24"/>
+        </w:rPr>
+        <w:t xml:space="preserve">, which represents the initial date when the transit demand began to </w:t>
       </w:r>
       <w:r>
         <w:rPr>
@@ -820,7 +862,7 @@
           <w:sz w:val="24"/>
         </w:rPr>
         <w:lastRenderedPageBreak/>
-        <w:t xml:space="preserve">to decrease. We also calculate the </w:t>
+        <w:t xml:space="preserve">decrease. We also calculate the </w:t>
       </w:r>
       <w:r>
         <w:rPr>
@@ -855,7 +897,22 @@
           <w:rFonts w:ascii="Times New Roman" w:hAnsi="Times New Roman" w:cs="Times New Roman"/>
           <w:sz w:val="24"/>
         </w:rPr>
-        <w:t>the disease cases number curve. The results: ----------------</w:t>
+        <w:t xml:space="preserve">the disease cases number curve. </w:t>
+      </w:r>
+    </w:p>
+    <w:p>
+      <w:pPr>
+        <w:rPr>
+          <w:rFonts w:ascii="Times New Roman" w:hAnsi="Times New Roman" w:cs="Times New Roman" w:hint="eastAsia"/>
+          <w:sz w:val="24"/>
+        </w:rPr>
+      </w:pPr>
+      <w:r>
+        <w:rPr>
+          <w:rFonts w:ascii="Times New Roman" w:hAnsi="Times New Roman" w:cs="Times New Roman"/>
+          <w:sz w:val="24"/>
+        </w:rPr>
+        <w:tab/>
       </w:r>
     </w:p>
     <w:p>
@@ -1568,7 +1625,15 @@
           <w:rFonts w:ascii="Times New Roman" w:hAnsi="Times New Roman" w:cs="Times New Roman"/>
           <w:sz w:val="24"/>
         </w:rPr>
-        <w:t xml:space="preserve"> and the paired T-test shows that p-value is 0.14&gt;0.05; this means we cannot reject the null hypothesis of no difference between two means</w:t>
+        <w:t xml:space="preserve"> and the paired T-test shows that p-value is </w:t>
+      </w:r>
+      <w:r>
+        <w:rPr>
+          <w:rFonts w:ascii="Times New Roman" w:hAnsi="Times New Roman" w:cs="Times New Roman"/>
+          <w:sz w:val="24"/>
+        </w:rPr>
+        <w:lastRenderedPageBreak/>
+        <w:t>0.14&gt;0.05; this means we cannot reject the null hypothesis of no difference between two means</w:t>
       </w:r>
       <w:r>
         <w:rPr>
@@ -1610,15 +1675,7 @@
           <w:rFonts w:ascii="Times New Roman" w:hAnsi="Times New Roman" w:cs="Times New Roman"/>
           <w:sz w:val="24"/>
         </w:rPr>
-        <w:t xml:space="preserve">d </w:t>
-      </w:r>
-      <w:r>
-        <w:rPr>
-          <w:rFonts w:ascii="Times New Roman" w:hAnsi="Times New Roman" w:cs="Times New Roman"/>
-          <w:sz w:val="24"/>
-        </w:rPr>
-        <w:lastRenderedPageBreak/>
-        <w:t>deviation is 15.96%</w:t>
+        <w:t>d deviation is 15.96%</w:t>
       </w:r>
       <w:r>
         <w:rPr>
@@ -1759,6 +1816,7 @@
       <w:r>
         <w:rPr>
           <w:rFonts w:ascii="Times New Roman" w:hAnsi="Times New Roman" w:cs="Times New Roman"/>
+          <w:noProof/>
           <w:sz w:val="24"/>
         </w:rPr>
         <w:t>1</w:t>
@@ -1936,7 +1994,15 @@
           <w:rFonts w:ascii="Times New Roman" w:hAnsi="Times New Roman" w:cs="Times New Roman"/>
           <w:sz w:val="24"/>
         </w:rPr>
-        <w:t xml:space="preserve">The data includes all counties in the US for every day. To find the linkage between the case numbers and the demand decrease, we geocoded each transit system </w:t>
+        <w:t xml:space="preserve">The data includes all counties in the US for every day. To find the linkage between the case numbers </w:t>
+      </w:r>
+      <w:r>
+        <w:rPr>
+          <w:rFonts w:ascii="Times New Roman" w:hAnsi="Times New Roman" w:cs="Times New Roman"/>
+          <w:sz w:val="24"/>
+        </w:rPr>
+        <w:lastRenderedPageBreak/>
+        <w:t xml:space="preserve">and the demand decrease, we geocoded each transit system </w:t>
       </w:r>
       <w:r>
         <w:rPr>
@@ -8710,7 +8776,7 @@
             <v:path o:extrusionok="f" gradientshapeok="t" o:connecttype="rect"/>
             <o:lock v:ext="edit" aspectratio="t"/>
           </v:shapetype>
-          <v:shape id="_x0000_i1025" type="#_x0000_t75" style="width:467.15pt;height:406.1pt">
+          <v:shape id="_x0000_i1025" type="#_x0000_t75" style="width:466.9pt;height:406.4pt">
             <v:imagedata r:id="rId12" o:title="response_interval"/>
           </v:shape>
         </w:pict>
@@ -8930,7 +8996,7 @@
           <w:rFonts w:ascii="Times New Roman" w:hAnsi="Times New Roman" w:cs="Times New Roman"/>
           <w:sz w:val="24"/>
         </w:rPr>
-        <w:instrText>ADDIN CSL_CITATION {"citationItems":[{"id":"ITEM-1","itemData":{"URL":"https://www.fox7austin.com/news/city-county-leaders-declare-local-state-of-disaster-due-to-coronavirus-concerns","accessed":{"date-parts":[["2020","4","4"]]},"author":[{"dropping-particle":"","family":"Evans","given":"Elizabeth","non-dropping-particle":"","parse-names":false,"suffix":""}],"id":"ITEM-1","issued":{"date-parts":[["2020"]]},"title":"City, county leaders declare local state of disaster due to coronavirus concerns","type":"webpage"},"uris":["http://www.mendeley.com/documents/?uuid=bcb04d21-f735-481e-9fd6-bf249aed58b6"]}],"mendeley":{"formattedCitation":"(Evans 2020)","plainTextFormattedCitation":"(Evans 2020)"},"properties":{"noteIndex":0},"schema":"https://github.com/citation-style-language/schema/raw/master/csl-citation.json"}</w:instrText>
+        <w:instrText>ADDIN CSL_CITATION {"citationItems":[{"id":"ITEM-1","itemData":{"URL":"https://www.fox7austin.com/news/city-county-leaders-declare-local-state-of-disaster-due-to-coronavirus-concerns","accessed":{"date-parts":[["2020","4","4"]]},"author":[{"dropping-particle":"","family":"Evans","given":"Elizabeth","non-dropping-particle":"","parse-names":false,"suffix":""}],"id":"ITEM-1","issued":{"date-parts":[["2020"]]},"title":"City, county leaders declare local state of disaster due to coronavirus concerns","type":"webpage"},"uris":["http://www.mendeley.com/documents/?uuid=bcb04d21-f735-481e-9fd6-bf249aed58b6"]}],"mendeley":{"formattedCitation":"(Evans 2020)","plainTextFormattedCitation":"(Evans 2020)","previouslyFormattedCitation":"(Evans 2020)"},"properties":{"noteIndex":0},"schema":"https://github.com/citation-style-language/schema/raw/master/csl-citation.json"}</w:instrText>
       </w:r>
       <w:r>
         <w:rPr>
@@ -9593,7 +9659,14 @@
           <w:rFonts w:ascii="Times New Roman" w:hAnsi="Times New Roman" w:cs="Times New Roman"/>
           <w:sz w:val="24"/>
         </w:rPr>
-        <w:t xml:space="preserve"> and actual curves can generally be decomposed into two factors: the average distance between the curve point and the difference between the shapes of curve point. We utilize a </w:t>
+        <w:t xml:space="preserve"> and actual curves can generally be decomposed into two factors: the average distance between the curve point and the difference between the shapes of curve point. We utilize </w:t>
+      </w:r>
+      <w:r>
+        <w:rPr>
+          <w:rFonts w:ascii="Times New Roman" w:hAnsi="Times New Roman" w:cs="Times New Roman"/>
+          <w:sz w:val="24"/>
+        </w:rPr>
+        <w:t xml:space="preserve">an </w:t>
       </w:r>
       <w:r>
         <w:rPr>
@@ -9601,7 +9674,7 @@
           <w:i/>
           <w:sz w:val="24"/>
         </w:rPr>
-        <w:t>G</w:t>
+        <w:t>ordinary P</w:t>
       </w:r>
       <w:r>
         <w:rPr>
@@ -9609,7 +9682,7 @@
           <w:i/>
           <w:sz w:val="24"/>
         </w:rPr>
-        <w:t xml:space="preserve">eneralized Procrustes </w:t>
+        <w:t xml:space="preserve">rocrustes </w:t>
       </w:r>
       <w:r>
         <w:rPr>
@@ -9617,7 +9690,7 @@
           <w:i/>
           <w:sz w:val="24"/>
         </w:rPr>
-        <w:t>A</w:t>
+        <w:t>a</w:t>
       </w:r>
       <w:r>
         <w:rPr>
@@ -9639,7 +9712,28 @@
           <w:rFonts w:ascii="Times New Roman" w:hAnsi="Times New Roman" w:cs="Times New Roman"/>
           <w:sz w:val="24"/>
         </w:rPr>
-        <w:t xml:space="preserve"> factors: first, we will superimpose the curve of </w:t>
+        <w:t xml:space="preserve"> factors.</w:t>
+      </w:r>
+      <w:r>
+        <w:rPr>
+          <w:rFonts w:ascii="Times New Roman" w:hAnsi="Times New Roman" w:cs="Times New Roman"/>
+          <w:sz w:val="24"/>
+        </w:rPr>
+        <w:t xml:space="preserve"> </w:t>
+      </w:r>
+      <w:r>
+        <w:rPr>
+          <w:rFonts w:ascii="Times New Roman" w:hAnsi="Times New Roman" w:cs="Times New Roman"/>
+          <w:sz w:val="24"/>
+        </w:rPr>
+        <w:t>F</w:t>
+      </w:r>
+      <w:r>
+        <w:rPr>
+          <w:rFonts w:ascii="Times New Roman" w:hAnsi="Times New Roman" w:cs="Times New Roman"/>
+          <w:sz w:val="24"/>
+        </w:rPr>
+        <w:t xml:space="preserve">irst, we will superimpose the curve of </w:t>
       </w:r>
       <w:r>
         <w:rPr>
@@ -9653,7 +9747,141 @@
           <w:rFonts w:ascii="Times New Roman" w:hAnsi="Times New Roman" w:cs="Times New Roman"/>
           <w:sz w:val="24"/>
         </w:rPr>
-        <w:t xml:space="preserve"> to the normal curve. In practice, we will use a stretch factor </w:t>
+        <w:t xml:space="preserve"> to the normal curve. </w:t>
+      </w:r>
+      <w:r>
+        <w:rPr>
+          <w:rFonts w:ascii="Times New Roman" w:hAnsi="Times New Roman" w:cs="Times New Roman"/>
+          <w:sz w:val="24"/>
+        </w:rPr>
+        <w:t xml:space="preserve">For </w:t>
+      </w:r>
+      <w:r>
+        <w:rPr>
+          <w:rFonts w:ascii="Times New Roman" w:hAnsi="Times New Roman" w:cs="Times New Roman"/>
+          <w:sz w:val="24"/>
+        </w:rPr>
+        <w:t xml:space="preserve">traditional </w:t>
+      </w:r>
+      <w:r>
+        <w:rPr>
+          <w:rFonts w:ascii="Times New Roman" w:hAnsi="Times New Roman" w:cs="Times New Roman"/>
+          <w:sz w:val="24"/>
+        </w:rPr>
+        <w:t>Procrustes analysis</w:t>
+      </w:r>
+      <w:r>
+        <w:rPr>
+          <w:rFonts w:ascii="Times New Roman" w:hAnsi="Times New Roman" w:cs="Times New Roman"/>
+          <w:sz w:val="24"/>
+        </w:rPr>
+        <w:t xml:space="preserve"> for arbitrary shapes</w:t>
+      </w:r>
+      <w:r>
+        <w:rPr>
+          <w:rFonts w:ascii="Times New Roman" w:hAnsi="Times New Roman" w:cs="Times New Roman"/>
+          <w:sz w:val="24"/>
+        </w:rPr>
+        <w:t xml:space="preserve">, the </w:t>
+      </w:r>
+      <w:r>
+        <w:rPr>
+          <w:rFonts w:ascii="Times New Roman" w:hAnsi="Times New Roman" w:cs="Times New Roman"/>
+          <w:sz w:val="24"/>
+        </w:rPr>
+        <w:t xml:space="preserve">superimpose process includes panning, scaling, and rotating </w:t>
+      </w:r>
+      <w:r>
+        <w:rPr>
+          <w:rFonts w:ascii="Times New Roman" w:hAnsi="Times New Roman" w:cs="Times New Roman"/>
+          <w:sz w:val="24"/>
+        </w:rPr>
+        <w:fldChar w:fldCharType="begin" w:fldLock="1"/>
+      </w:r>
+      <w:r>
+        <w:rPr>
+          <w:rFonts w:ascii="Times New Roman" w:hAnsi="Times New Roman" w:cs="Times New Roman"/>
+          <w:sz w:val="24"/>
+        </w:rPr>
+        <w:instrText>ADDIN CSL_CITATION {"citationItems":[{"id":"ITEM-1","itemData":{"ISSN":"1825-5272","author":[{"dropping-particle":"","family":"Mitteroecker","given":"Philipp","non-dropping-particle":"","parse-names":false,"suffix":""},{"dropping-particle":"","family":"Gunz","given":"Philipp","non-dropping-particle":"","parse-names":false,"suffix":""},{"dropping-particle":"","family":"Windhager","given":"Sonja","non-dropping-particle":"","parse-names":false,"suffix":""},{"dropping-particle":"","family":"Schaefer","given":"Katrin","non-dropping-particle":"","parse-names":false,"suffix":""}],"container-title":"Hystrix, the Italian Journal of Mammalogy","id":"ITEM-1","issue":"1","issued":{"date-parts":[["2013"]]},"page":"59-66","title":"A brief review of shape, form, and allometry in geometric morphometrics, with applications to human facial morphology","type":"article-journal","volume":"24"},"uris":["http://www.mendeley.com/documents/?uuid=4978edce-8ef4-41d5-98eb-25612507012e"]}],"mendeley":{"formattedCitation":"(Mitteroecker et al. 2013)","plainTextFormattedCitation":"(Mitteroecker et al. 2013)"},"properties":{"noteIndex":0},"schema":"https://github.com/citation-style-language/schema/raw/master/csl-citation.json"}</w:instrText>
+      </w:r>
+      <w:r>
+        <w:rPr>
+          <w:rFonts w:ascii="Times New Roman" w:hAnsi="Times New Roman" w:cs="Times New Roman"/>
+          <w:sz w:val="24"/>
+        </w:rPr>
+        <w:fldChar w:fldCharType="separate"/>
+      </w:r>
+      <w:r>
+        <w:rPr>
+          <w:rFonts w:ascii="Times New Roman" w:hAnsi="Times New Roman" w:cs="Times New Roman"/>
+          <w:noProof/>
+          <w:sz w:val="24"/>
+        </w:rPr>
+        <w:t>(Mitteroecker et al. 2013)</w:t>
+      </w:r>
+      <w:r>
+        <w:rPr>
+          <w:rFonts w:ascii="Times New Roman" w:hAnsi="Times New Roman" w:cs="Times New Roman"/>
+          <w:sz w:val="24"/>
+        </w:rPr>
+        <w:fldChar w:fldCharType="end"/>
+      </w:r>
+      <w:r>
+        <w:rPr>
+          <w:rFonts w:ascii="Times New Roman" w:hAnsi="Times New Roman" w:cs="Times New Roman"/>
+          <w:sz w:val="24"/>
+        </w:rPr>
+        <w:t xml:space="preserve">. However, because we know the shift </w:t>
+      </w:r>
+      <w:r>
+        <w:rPr>
+          <w:rFonts w:ascii="Times New Roman" w:hAnsi="Times New Roman" w:cs="Times New Roman"/>
+          <w:sz w:val="24"/>
+        </w:rPr>
+        <w:t xml:space="preserve">of the demand curves </w:t>
+      </w:r>
+      <w:r>
+        <w:rPr>
+          <w:rFonts w:ascii="Times New Roman" w:hAnsi="Times New Roman" w:cs="Times New Roman"/>
+          <w:sz w:val="24"/>
+        </w:rPr>
+        <w:t>do</w:t>
+      </w:r>
+      <w:r>
+        <w:rPr>
+          <w:rFonts w:ascii="Times New Roman" w:hAnsi="Times New Roman" w:cs="Times New Roman"/>
+          <w:sz w:val="24"/>
+        </w:rPr>
+        <w:t>es</w:t>
+      </w:r>
+      <w:r>
+        <w:rPr>
+          <w:rFonts w:ascii="Times New Roman" w:hAnsi="Times New Roman" w:cs="Times New Roman"/>
+          <w:sz w:val="24"/>
+        </w:rPr>
+        <w:t xml:space="preserve"> not contain the panning and rotating process, we </w:t>
+      </w:r>
+      <w:r>
+        <w:rPr>
+          <w:rFonts w:ascii="Times New Roman" w:hAnsi="Times New Roman" w:cs="Times New Roman"/>
+          <w:sz w:val="24"/>
+        </w:rPr>
+        <w:t xml:space="preserve">will </w:t>
+      </w:r>
+      <w:r>
+        <w:rPr>
+          <w:rFonts w:ascii="Times New Roman" w:hAnsi="Times New Roman" w:cs="Times New Roman"/>
+          <w:sz w:val="24"/>
+        </w:rPr>
+        <w:t xml:space="preserve">only conduct scaling process in practice. We </w:t>
+      </w:r>
+      <w:r>
+        <w:rPr>
+          <w:rFonts w:ascii="Times New Roman" w:hAnsi="Times New Roman" w:cs="Times New Roman"/>
+          <w:sz w:val="24"/>
+        </w:rPr>
+        <w:t xml:space="preserve">use a stretch factor </w:t>
       </w:r>
       <m:oMath>
         <m:r>
@@ -10107,7 +10335,7 @@
     <w:p>
       <w:pPr>
         <w:rPr>
-          <w:rFonts w:ascii="Times New Roman" w:hAnsi="Times New Roman" w:cs="Times New Roman"/>
+          <w:rFonts w:ascii="Times New Roman" w:hAnsi="Times New Roman" w:cs="Times New Roman" w:hint="eastAsia"/>
           <w:sz w:val="24"/>
         </w:rPr>
       </w:pPr>
@@ -10116,7 +10344,31 @@
           <w:rFonts w:ascii="Times New Roman" w:hAnsi="Times New Roman" w:cs="Times New Roman"/>
           <w:sz w:val="24"/>
         </w:rPr>
-        <w:t>Where: S is the Procrustes distance</w:t>
+        <w:lastRenderedPageBreak/>
+        <w:t>Where</w:t>
+      </w:r>
+      <w:r>
+        <w:rPr>
+          <w:rFonts w:ascii="Times New Roman" w:hAnsi="Times New Roman" w:cs="Times New Roman"/>
+          <w:sz w:val="24"/>
+        </w:rPr>
+        <w:t xml:space="preserve">: </w:t>
+      </w:r>
+      <m:oMath>
+        <m:r>
+          <w:rPr>
+            <w:rFonts w:ascii="Cambria Math" w:hAnsi="Cambria Math" w:cs="Times New Roman"/>
+            <w:sz w:val="24"/>
+          </w:rPr>
+          <m:t>S(p)</m:t>
+        </m:r>
+      </m:oMath>
+      <w:r>
+        <w:rPr>
+          <w:rFonts w:ascii="Times New Roman" w:hAnsi="Times New Roman" w:cs="Times New Roman"/>
+          <w:sz w:val="24"/>
+        </w:rPr>
+        <w:t xml:space="preserve"> is the Procrustes distance</w:t>
       </w:r>
       <w:r>
         <w:rPr>
@@ -10132,12 +10384,21 @@
         </w:rPr>
         <w:t xml:space="preserve"> </w:t>
       </w:r>
-      <w:r>
-        <w:rPr>
-          <w:rFonts w:ascii="Times New Roman" w:hAnsi="Times New Roman" w:cs="Times New Roman"/>
-          <w:sz w:val="24"/>
-        </w:rPr>
-        <w:t>p is the stretch factor,</w:t>
+      <m:oMath>
+        <m:r>
+          <w:rPr>
+            <w:rFonts w:ascii="Cambria Math" w:hAnsi="Cambria Math" w:cs="Times New Roman"/>
+            <w:sz w:val="24"/>
+          </w:rPr>
+          <m:t>p</m:t>
+        </m:r>
+      </m:oMath>
+      <w:r>
+        <w:rPr>
+          <w:rFonts w:ascii="Times New Roman" w:hAnsi="Times New Roman" w:cs="Times New Roman"/>
+          <w:sz w:val="24"/>
+        </w:rPr>
+        <w:t xml:space="preserve"> is the stretch factor,</w:t>
       </w:r>
       <w:r>
         <w:rPr>
@@ -10894,28 +11155,21 @@
           <w:rFonts w:ascii="Times New Roman" w:hAnsi="Times New Roman" w:cs="Times New Roman"/>
           <w:sz w:val="24"/>
         </w:rPr>
-        <w:t xml:space="preserve">of degree of shape similarity. Larger Procrustes distance means that the shape of current demand curve is more different from the normal one; this could reflect some very important aspects of </w:t>
-      </w:r>
-      <w:r>
-        <w:rPr>
-          <w:rFonts w:ascii="Times New Roman" w:hAnsi="Times New Roman" w:cs="Times New Roman"/>
-          <w:sz w:val="24"/>
-        </w:rPr>
-        <w:t xml:space="preserve">the city’s transit </w:t>
-      </w:r>
-      <w:r>
-        <w:rPr>
-          <w:rFonts w:ascii="Times New Roman" w:hAnsi="Times New Roman" w:cs="Times New Roman"/>
-          <w:sz w:val="24"/>
-        </w:rPr>
-        <w:t>mobility patterns</w:t>
-      </w:r>
-      <w:r>
-        <w:rPr>
-          <w:rFonts w:ascii="Times New Roman" w:hAnsi="Times New Roman" w:cs="Times New Roman"/>
-          <w:sz w:val="24"/>
-        </w:rPr>
-        <w:t>, especially for commuting to work</w:t>
+        <w:t>of shape similarity</w:t>
+      </w:r>
+      <w:r>
+        <w:rPr>
+          <w:rFonts w:ascii="Times New Roman" w:hAnsi="Times New Roman" w:cs="Times New Roman"/>
+          <w:sz w:val="24"/>
+        </w:rPr>
+        <w:t xml:space="preserve"> without distance</w:t>
+      </w:r>
+      <w:r>
+        <w:rPr>
+          <w:rFonts w:ascii="Times New Roman" w:hAnsi="Times New Roman" w:cs="Times New Roman"/>
+          <w:sz w:val="24"/>
+        </w:rPr>
+        <w:t xml:space="preserve"> and size</w:t>
       </w:r>
       <w:r>
         <w:rPr>
@@ -10929,7 +11183,126 @@
           <w:rFonts w:ascii="Times New Roman" w:hAnsi="Times New Roman" w:cs="Times New Roman"/>
           <w:sz w:val="24"/>
         </w:rPr>
-        <w:t xml:space="preserve">If the shape tends to persist during the pandemic, </w:t>
+        <w:t>It</w:t>
+      </w:r>
+      <w:r>
+        <w:rPr>
+          <w:rFonts w:ascii="Times New Roman" w:hAnsi="Times New Roman" w:cs="Times New Roman"/>
+          <w:sz w:val="24"/>
+        </w:rPr>
+        <w:t xml:space="preserve"> could reflect some very important aspects of the city’s transit mobility patterns, especially for commuting to work</w:t>
+      </w:r>
+      <w:r>
+        <w:rPr>
+          <w:rFonts w:ascii="Times New Roman" w:hAnsi="Times New Roman" w:cs="Times New Roman"/>
+          <w:sz w:val="24"/>
+        </w:rPr>
+        <w:t xml:space="preserve">: for example, </w:t>
+      </w:r>
+      <w:r>
+        <w:rPr>
+          <w:rFonts w:ascii="Times New Roman" w:hAnsi="Times New Roman" w:cs="Times New Roman"/>
+          <w:sz w:val="24"/>
+        </w:rPr>
+        <w:t>larger</w:t>
+      </w:r>
+      <w:r>
+        <w:rPr>
+          <w:rFonts w:ascii="Times New Roman" w:hAnsi="Times New Roman" w:cs="Times New Roman"/>
+          <w:sz w:val="24"/>
+        </w:rPr>
+        <w:t xml:space="preserve"> Procrustes distance means that the shape of current demand curve </w:t>
+      </w:r>
+      <w:r>
+        <w:rPr>
+          <w:rFonts w:ascii="Times New Roman" w:hAnsi="Times New Roman" w:cs="Times New Roman"/>
+          <w:sz w:val="24"/>
+        </w:rPr>
+        <w:t>change</w:t>
+      </w:r>
+      <w:r>
+        <w:rPr>
+          <w:rFonts w:ascii="Times New Roman" w:hAnsi="Times New Roman" w:cs="Times New Roman"/>
+          <w:sz w:val="24"/>
+        </w:rPr>
+        <w:t>s</w:t>
+      </w:r>
+      <w:r>
+        <w:rPr>
+          <w:rFonts w:ascii="Times New Roman" w:hAnsi="Times New Roman" w:cs="Times New Roman"/>
+          <w:sz w:val="24"/>
+        </w:rPr>
+        <w:t xml:space="preserve"> dramatically </w:t>
+      </w:r>
+      <w:r>
+        <w:rPr>
+          <w:rFonts w:ascii="Times New Roman" w:hAnsi="Times New Roman" w:cs="Times New Roman"/>
+          <w:sz w:val="24"/>
+        </w:rPr>
+        <w:t>f</w:t>
+      </w:r>
+      <w:r>
+        <w:rPr>
+          <w:rFonts w:ascii="Times New Roman" w:hAnsi="Times New Roman" w:cs="Times New Roman"/>
+          <w:sz w:val="24"/>
+        </w:rPr>
+        <w:t xml:space="preserve">rom the normal one; it also </w:t>
+      </w:r>
+      <w:r>
+        <w:rPr>
+          <w:rFonts w:ascii="Times New Roman" w:hAnsi="Times New Roman" w:cs="Times New Roman"/>
+          <w:sz w:val="24"/>
+        </w:rPr>
+        <w:t xml:space="preserve">suggests </w:t>
+      </w:r>
+      <w:r>
+        <w:rPr>
+          <w:rFonts w:ascii="Times New Roman" w:hAnsi="Times New Roman" w:cs="Times New Roman"/>
+          <w:sz w:val="24"/>
+        </w:rPr>
+        <w:t xml:space="preserve">that commuting </w:t>
+      </w:r>
+      <w:r>
+        <w:rPr>
+          <w:rFonts w:ascii="Times New Roman" w:hAnsi="Times New Roman" w:cs="Times New Roman"/>
+          <w:sz w:val="24"/>
+        </w:rPr>
+        <w:t xml:space="preserve">decreases </w:t>
+      </w:r>
+      <w:r>
+        <w:rPr>
+          <w:rFonts w:ascii="Times New Roman" w:hAnsi="Times New Roman" w:cs="Times New Roman"/>
+          <w:sz w:val="24"/>
+        </w:rPr>
+        <w:t xml:space="preserve">more than other </w:t>
+      </w:r>
+      <w:r>
+        <w:rPr>
+          <w:rFonts w:ascii="Times New Roman" w:hAnsi="Times New Roman" w:cs="Times New Roman"/>
+          <w:sz w:val="24"/>
+        </w:rPr>
+        <w:t xml:space="preserve">transit </w:t>
+      </w:r>
+      <w:r>
+        <w:rPr>
+          <w:rFonts w:ascii="Times New Roman" w:hAnsi="Times New Roman" w:cs="Times New Roman"/>
+          <w:sz w:val="24"/>
+        </w:rPr>
+        <w:t xml:space="preserve">activities during </w:t>
+      </w:r>
+      <w:r>
+        <w:rPr>
+          <w:rFonts w:ascii="Times New Roman" w:hAnsi="Times New Roman" w:cs="Times New Roman"/>
+          <w:sz w:val="24"/>
+        </w:rPr>
+        <w:t xml:space="preserve">a </w:t>
+      </w:r>
+      <w:r>
+        <w:rPr>
+          <w:rFonts w:ascii="Times New Roman" w:hAnsi="Times New Roman" w:cs="Times New Roman"/>
+          <w:sz w:val="24"/>
+        </w:rPr>
+        <w:t>day.</w:t>
       </w:r>
     </w:p>
     <w:p>
@@ -10946,6 +11319,152 @@
         </w:rPr>
         <w:tab/>
       </w:r>
+      <w:r>
+        <w:rPr>
+          <w:rFonts w:ascii="Times New Roman" w:hAnsi="Times New Roman" w:cs="Times New Roman"/>
+          <w:sz w:val="24"/>
+        </w:rPr>
+        <w:fldChar w:fldCharType="begin"/>
+      </w:r>
+      <w:r>
+        <w:rPr>
+          <w:rFonts w:ascii="Times New Roman" w:hAnsi="Times New Roman" w:cs="Times New Roman"/>
+          <w:sz w:val="24"/>
+        </w:rPr>
+        <w:instrText xml:space="preserve"> REF _Ref38019846 \h </w:instrText>
+      </w:r>
+      <w:r>
+        <w:rPr>
+          <w:rFonts w:ascii="Times New Roman" w:hAnsi="Times New Roman" w:cs="Times New Roman"/>
+          <w:sz w:val="24"/>
+        </w:rPr>
+      </w:r>
+      <w:r>
+        <w:rPr>
+          <w:rFonts w:ascii="Times New Roman" w:hAnsi="Times New Roman" w:cs="Times New Roman"/>
+          <w:sz w:val="24"/>
+        </w:rPr>
+        <w:fldChar w:fldCharType="separate"/>
+      </w:r>
+      <w:r>
+        <w:rPr>
+          <w:rFonts w:ascii="Times New Roman" w:hAnsi="Times New Roman" w:cs="Times New Roman"/>
+          <w:sz w:val="24"/>
+        </w:rPr>
+        <w:t>Figure 7</w:t>
+      </w:r>
+      <w:r>
+        <w:rPr>
+          <w:rFonts w:ascii="Times New Roman" w:hAnsi="Times New Roman" w:cs="Times New Roman"/>
+          <w:sz w:val="24"/>
+        </w:rPr>
+        <w:fldChar w:fldCharType="end"/>
+      </w:r>
+      <w:r>
+        <w:rPr>
+          <w:rFonts w:ascii="Times New Roman" w:hAnsi="Times New Roman" w:cs="Times New Roman"/>
+          <w:sz w:val="24"/>
+        </w:rPr>
+        <w:t xml:space="preserve"> shows the </w:t>
+      </w:r>
+      <w:r>
+        <w:rPr>
+          <w:rFonts w:ascii="Times New Roman" w:hAnsi="Times New Roman" w:cs="Times New Roman"/>
+          <w:sz w:val="24"/>
+        </w:rPr>
+        <w:t xml:space="preserve">geographic </w:t>
+      </w:r>
+      <w:r>
+        <w:rPr>
+          <w:rFonts w:ascii="Times New Roman" w:hAnsi="Times New Roman" w:cs="Times New Roman"/>
+          <w:sz w:val="24"/>
+        </w:rPr>
+        <w:t xml:space="preserve">distribution of each transit system’s average Procrustes distance between its normal </w:t>
+      </w:r>
+      <w:r>
+        <w:rPr>
+          <w:rFonts w:ascii="Times New Roman" w:hAnsi="Times New Roman" w:cs="Times New Roman"/>
+          <w:sz w:val="24"/>
+        </w:rPr>
+        <w:t xml:space="preserve">and actual hourly demand </w:t>
+      </w:r>
+      <w:r>
+        <w:rPr>
+          <w:rFonts w:ascii="Times New Roman" w:hAnsi="Times New Roman" w:cs="Times New Roman"/>
+          <w:sz w:val="24"/>
+        </w:rPr>
+        <w:t>curve</w:t>
+      </w:r>
+      <w:r>
+        <w:rPr>
+          <w:rFonts w:ascii="Times New Roman" w:hAnsi="Times New Roman" w:cs="Times New Roman"/>
+          <w:sz w:val="24"/>
+        </w:rPr>
+        <w:t>s</w:t>
+      </w:r>
+      <w:r>
+        <w:rPr>
+          <w:rFonts w:ascii="Times New Roman" w:hAnsi="Times New Roman" w:cs="Times New Roman"/>
+          <w:sz w:val="24"/>
+        </w:rPr>
+        <w:t>.</w:t>
+      </w:r>
+      <w:r>
+        <w:rPr>
+          <w:rFonts w:ascii="Times New Roman" w:hAnsi="Times New Roman" w:cs="Times New Roman"/>
+          <w:sz w:val="24"/>
+        </w:rPr>
+        <w:t xml:space="preserve"> It shows a very different pattern for traditional metro areas like New York City and non-physical occupation dominating areas like San Francisco Bay area and Ithaca. The Procrustes distance of </w:t>
+      </w:r>
+      <w:r>
+        <w:rPr>
+          <w:rFonts w:ascii="Times New Roman" w:hAnsi="Times New Roman" w:cs="Times New Roman"/>
+          <w:sz w:val="24"/>
+        </w:rPr>
+        <w:t>traditional metro areas</w:t>
+      </w:r>
+      <w:r>
+        <w:rPr>
+          <w:rFonts w:ascii="Times New Roman" w:hAnsi="Times New Roman" w:cs="Times New Roman"/>
+          <w:sz w:val="24"/>
+        </w:rPr>
+        <w:t xml:space="preserve"> is low, </w:t>
+      </w:r>
+      <w:r>
+        <w:rPr>
+          <w:rFonts w:ascii="Times New Roman" w:hAnsi="Times New Roman" w:cs="Times New Roman" w:hint="eastAsia"/>
+          <w:sz w:val="24"/>
+        </w:rPr>
+        <w:t>mean</w:t>
+      </w:r>
+      <w:r>
+        <w:rPr>
+          <w:rFonts w:ascii="Times New Roman" w:hAnsi="Times New Roman" w:cs="Times New Roman"/>
+          <w:sz w:val="24"/>
+        </w:rPr>
+        <w:t>ing the shape before and during the pandemic did not change much; while the large distance of non-physical occupation dominating areas suggest</w:t>
+      </w:r>
+      <w:r>
+        <w:rPr>
+          <w:rFonts w:ascii="Times New Roman" w:hAnsi="Times New Roman" w:cs="Times New Roman"/>
+          <w:sz w:val="24"/>
+        </w:rPr>
+        <w:t>s</w:t>
+      </w:r>
+      <w:r>
+        <w:rPr>
+          <w:rFonts w:ascii="Times New Roman" w:hAnsi="Times New Roman" w:cs="Times New Roman"/>
+          <w:sz w:val="24"/>
+        </w:rPr>
+        <w:t xml:space="preserve"> a major chan</w:t>
+      </w:r>
+      <w:r>
+        <w:rPr>
+          <w:rFonts w:ascii="Times New Roman" w:hAnsi="Times New Roman" w:cs="Times New Roman"/>
+          <w:sz w:val="24"/>
+        </w:rPr>
+        <w:t>ge in their commuting patterns, for most workers will work from home thus most commuting activities will be halted.</w:t>
+      </w:r>
     </w:p>
     <w:p>
       <w:pPr>
@@ -10957,52 +11476,72 @@
       <w:r>
         <w:rPr>
           <w:rFonts w:ascii="Times New Roman" w:hAnsi="Times New Roman" w:cs="Times New Roman"/>
-          <w:b/>
-          <w:sz w:val="24"/>
-        </w:rPr>
-        <w:t xml:space="preserve">Peaks.  </w:t>
-      </w:r>
-      <w:r>
-        <w:rPr>
-          <w:rFonts w:ascii="Times New Roman" w:hAnsi="Times New Roman" w:cs="Times New Roman"/>
-          <w:sz w:val="24"/>
-        </w:rPr>
-        <w:t>Peak</w:t>
-      </w:r>
-      <w:r>
-        <w:rPr>
-          <w:rFonts w:ascii="Times New Roman" w:hAnsi="Times New Roman" w:cs="Times New Roman"/>
-          <w:sz w:val="24"/>
-        </w:rPr>
-        <w:t xml:space="preserve"> analysis is</w:t>
-      </w:r>
-      <w:r>
-        <w:rPr>
-          <w:rFonts w:ascii="Times New Roman" w:hAnsi="Times New Roman" w:cs="Times New Roman"/>
-          <w:sz w:val="24"/>
-        </w:rPr>
-        <w:t xml:space="preserve"> crucial for the understanding of the mobility dynamics</w:t>
-      </w:r>
-      <w:r>
-        <w:rPr>
-          <w:rFonts w:ascii="Times New Roman" w:hAnsi="Times New Roman" w:cs="Times New Roman"/>
-          <w:sz w:val="24"/>
-        </w:rPr>
-        <w:t xml:space="preserve">, especially for </w:t>
-      </w:r>
-      <w:r>
-        <w:rPr>
-          <w:rFonts w:ascii="Times New Roman" w:hAnsi="Times New Roman" w:cs="Times New Roman"/>
-          <w:sz w:val="24"/>
-        </w:rPr>
-        <w:t>commuting patterns</w:t>
-      </w:r>
-      <w:r>
-        <w:rPr>
-          <w:rFonts w:ascii="Times New Roman" w:hAnsi="Times New Roman" w:cs="Times New Roman"/>
-          <w:sz w:val="24"/>
-        </w:rPr>
-        <w:t>.</w:t>
+          <w:sz w:val="24"/>
+        </w:rPr>
+        <w:tab/>
+      </w:r>
+      <w:commentRangeStart w:id="7"/>
+      <w:r>
+        <w:rPr>
+          <w:rFonts w:ascii="Times New Roman" w:hAnsi="Times New Roman" w:cs="Times New Roman"/>
+          <w:sz w:val="24"/>
+        </w:rPr>
+        <w:fldChar w:fldCharType="begin"/>
+      </w:r>
+      <w:r>
+        <w:rPr>
+          <w:rFonts w:ascii="Times New Roman" w:hAnsi="Times New Roman" w:cs="Times New Roman"/>
+          <w:sz w:val="24"/>
+        </w:rPr>
+        <w:instrText xml:space="preserve"> REF _Ref38028360 \h </w:instrText>
+      </w:r>
+      <w:r>
+        <w:rPr>
+          <w:rFonts w:ascii="Times New Roman" w:hAnsi="Times New Roman" w:cs="Times New Roman"/>
+          <w:sz w:val="24"/>
+        </w:rPr>
+      </w:r>
+      <w:r>
+        <w:rPr>
+          <w:rFonts w:ascii="Times New Roman" w:hAnsi="Times New Roman" w:cs="Times New Roman"/>
+          <w:sz w:val="24"/>
+        </w:rPr>
+        <w:fldChar w:fldCharType="separate"/>
+      </w:r>
+      <w:r>
+        <w:rPr>
+          <w:rFonts w:ascii="Times New Roman" w:hAnsi="Times New Roman" w:cs="Times New Roman"/>
+          <w:sz w:val="24"/>
+        </w:rPr>
+        <w:t>Figure 8</w:t>
+      </w:r>
+      <w:r>
+        <w:rPr>
+          <w:rFonts w:ascii="Times New Roman" w:hAnsi="Times New Roman" w:cs="Times New Roman"/>
+          <w:sz w:val="24"/>
+        </w:rPr>
+        <w:fldChar w:fldCharType="end"/>
+      </w:r>
+      <w:commentRangeEnd w:id="7"/>
+      <w:r>
+        <w:rPr>
+          <w:rStyle w:val="CommentReference"/>
+        </w:rPr>
+        <w:commentReference w:id="7"/>
+      </w:r>
+      <w:r>
+        <w:rPr>
+          <w:rFonts w:ascii="Times New Roman" w:hAnsi="Times New Roman" w:cs="Times New Roman"/>
+          <w:sz w:val="24"/>
+        </w:rPr>
+        <w:t xml:space="preserve"> shows the temporal distribution of all the transit systems’ average</w:t>
+      </w:r>
+      <w:r>
+        <w:rPr>
+          <w:rFonts w:ascii="Times New Roman" w:hAnsi="Times New Roman" w:cs="Times New Roman"/>
+          <w:sz w:val="24"/>
+        </w:rPr>
+        <w:t xml:space="preserve"> Procrustes distance between its normal and actual hourly demand curves.</w:t>
       </w:r>
       <w:r>
         <w:rPr>
@@ -11016,35 +11555,94 @@
           <w:rFonts w:ascii="Times New Roman" w:hAnsi="Times New Roman" w:cs="Times New Roman"/>
           <w:sz w:val="24"/>
         </w:rPr>
-        <w:t>P</w:t>
-      </w:r>
-      <w:r>
-        <w:rPr>
-          <w:rFonts w:ascii="Times New Roman" w:hAnsi="Times New Roman" w:cs="Times New Roman"/>
-          <w:sz w:val="24"/>
-        </w:rPr>
-        <w:t>eaks represent the maximums in the curves</w:t>
-      </w:r>
-      <w:r>
-        <w:rPr>
-          <w:rFonts w:ascii="Times New Roman" w:hAnsi="Times New Roman" w:cs="Times New Roman"/>
-          <w:sz w:val="24"/>
-        </w:rPr>
-        <w:t xml:space="preserve"> </w:t>
-      </w:r>
-      <w:r>
-        <w:rPr>
-          <w:rFonts w:ascii="Times New Roman" w:hAnsi="Times New Roman" w:cs="Times New Roman"/>
-          <w:sz w:val="24"/>
-        </w:rPr>
-        <w:t xml:space="preserve">of the hourly pattern in a day; their location and height can be a good measurement of commuting for transit users of the system. </w:t>
-      </w:r>
-      <w:r>
-        <w:rPr>
-          <w:rFonts w:ascii="Times New Roman" w:hAnsi="Times New Roman" w:cs="Times New Roman"/>
-          <w:sz w:val="24"/>
-        </w:rPr>
-        <w:t>The comparison between before and during the pandemic can demonstrate the pandemic’s disruption on the ridership and people’s adaptive behavior change.</w:t>
+        <w:t>T</w:t>
+      </w:r>
+      <w:r>
+        <w:rPr>
+          <w:rFonts w:ascii="Times New Roman" w:hAnsi="Times New Roman" w:cs="Times New Roman"/>
+          <w:sz w:val="24"/>
+        </w:rPr>
+        <w:t>he temporal analysis shows that the distance between current and expected demand is steadily increasing, which means the shape of the current demand is gradually diverging from the normal shapes. From the week of March 9</w:t>
+      </w:r>
+      <w:r>
+        <w:rPr>
+          <w:rFonts w:ascii="Times New Roman" w:hAnsi="Times New Roman" w:cs="Times New Roman"/>
+          <w:sz w:val="24"/>
+          <w:vertAlign w:val="superscript"/>
+        </w:rPr>
+        <w:t>th</w:t>
+      </w:r>
+      <w:r>
+        <w:rPr>
+          <w:rFonts w:ascii="Times New Roman" w:hAnsi="Times New Roman" w:cs="Times New Roman"/>
+          <w:sz w:val="24"/>
+        </w:rPr>
+        <w:t xml:space="preserve"> to the week of April 6</w:t>
+      </w:r>
+      <w:r>
+        <w:rPr>
+          <w:rFonts w:ascii="Times New Roman" w:hAnsi="Times New Roman" w:cs="Times New Roman"/>
+          <w:sz w:val="24"/>
+          <w:vertAlign w:val="superscript"/>
+        </w:rPr>
+        <w:t>th</w:t>
+      </w:r>
+      <w:r>
+        <w:rPr>
+          <w:rFonts w:ascii="Times New Roman" w:hAnsi="Times New Roman" w:cs="Times New Roman"/>
+          <w:sz w:val="24"/>
+        </w:rPr>
+        <w:t xml:space="preserve">, </w:t>
+      </w:r>
+      <w:commentRangeStart w:id="8"/>
+      <w:r>
+        <w:rPr>
+          <w:rFonts w:ascii="Times New Roman" w:hAnsi="Times New Roman" w:cs="Times New Roman"/>
+          <w:sz w:val="24"/>
+        </w:rPr>
+        <w:t xml:space="preserve">the weekly average </w:t>
+      </w:r>
+      <w:commentRangeEnd w:id="8"/>
+      <w:r>
+        <w:rPr>
+          <w:rStyle w:val="CommentReference"/>
+        </w:rPr>
+        <w:commentReference w:id="8"/>
+      </w:r>
+      <w:r>
+        <w:rPr>
+          <w:rFonts w:ascii="Times New Roman" w:hAnsi="Times New Roman" w:cs="Times New Roman"/>
+          <w:sz w:val="24"/>
+        </w:rPr>
+        <w:t xml:space="preserve">is 0.299, 0.554, 0.621, 0.631, and 0.633. Like the daily average demand, the distance also rapidly </w:t>
+      </w:r>
+      <w:r>
+        <w:rPr>
+          <w:rFonts w:ascii="Times New Roman" w:hAnsi="Times New Roman" w:cs="Times New Roman"/>
+          <w:sz w:val="24"/>
+        </w:rPr>
+        <w:t>increased</w:t>
+      </w:r>
+      <w:r>
+        <w:rPr>
+          <w:rFonts w:ascii="Times New Roman" w:hAnsi="Times New Roman" w:cs="Times New Roman"/>
+          <w:sz w:val="24"/>
+        </w:rPr>
+        <w:t xml:space="preserve"> and then stabilize</w:t>
+      </w:r>
+      <w:r>
+        <w:rPr>
+          <w:rFonts w:ascii="Times New Roman" w:hAnsi="Times New Roman" w:cs="Times New Roman"/>
+          <w:sz w:val="24"/>
+        </w:rPr>
+        <w:t>d</w:t>
+      </w:r>
+      <w:r>
+        <w:rPr>
+          <w:rFonts w:ascii="Times New Roman" w:hAnsi="Times New Roman" w:cs="Times New Roman"/>
+          <w:sz w:val="24"/>
+        </w:rPr>
+        <w:t xml:space="preserve"> around a low value. </w:t>
       </w:r>
     </w:p>
     <w:p>
@@ -11060,6 +11658,837 @@
           <w:rFonts w:ascii="Times New Roman" w:hAnsi="Times New Roman" w:cs="Times New Roman"/>
           <w:sz w:val="24"/>
         </w:rPr>
+        <w:t>The shape of the distance value</w:t>
+      </w:r>
+      <w:r>
+        <w:rPr>
+          <w:rFonts w:ascii="Times New Roman" w:hAnsi="Times New Roman" w:cs="Times New Roman"/>
+          <w:sz w:val="24"/>
+        </w:rPr>
+        <w:t xml:space="preserve"> also</w:t>
+      </w:r>
+      <w:r>
+        <w:rPr>
+          <w:rFonts w:ascii="Times New Roman" w:hAnsi="Times New Roman" w:cs="Times New Roman"/>
+          <w:sz w:val="24"/>
+        </w:rPr>
+        <w:t xml:space="preserve"> shows a very regular periodical pattern for each week</w:t>
+      </w:r>
+      <w:r>
+        <w:rPr>
+          <w:rFonts w:ascii="Times New Roman" w:hAnsi="Times New Roman" w:cs="Times New Roman"/>
+          <w:sz w:val="24"/>
+        </w:rPr>
+        <w:t xml:space="preserve"> and t</w:t>
+      </w:r>
+      <w:r>
+        <w:rPr>
+          <w:rFonts w:ascii="Times New Roman" w:hAnsi="Times New Roman" w:cs="Times New Roman"/>
+          <w:sz w:val="24"/>
+        </w:rPr>
+        <w:t>he distance is much higher for weekdays than weekends, which means the shape diverged more for weekdays. This is also due to the halt of commuting activities. In this sense, during the pandemic, weekdays became more like weekends.</w:t>
+      </w:r>
+    </w:p>
+    <w:p>
+      <w:pPr>
+        <w:keepNext/>
+      </w:pPr>
+      <w:r>
+        <w:rPr>
+          <w:noProof/>
+        </w:rPr>
+        <w:lastRenderedPageBreak/>
+        <w:drawing>
+          <wp:inline distT="0" distB="0" distL="0" distR="0" wp14:anchorId="3D5EA1B0" wp14:editId="2D4F63D5">
+            <wp:extent cx="5943600" cy="3482340"/>
+            <wp:effectExtent l="0" t="0" r="0" b="3810"/>
+            <wp:docPr id="8" name="Picture 8"/>
+            <wp:cNvGraphicFramePr>
+              <a:graphicFrameLocks xmlns:a="http://schemas.openxmlformats.org/drawingml/2006/main" noChangeAspect="1"/>
+            </wp:cNvGraphicFramePr>
+            <a:graphic xmlns:a="http://schemas.openxmlformats.org/drawingml/2006/main">
+              <a:graphicData uri="http://schemas.openxmlformats.org/drawingml/2006/picture">
+                <pic:pic xmlns:pic="http://schemas.openxmlformats.org/drawingml/2006/picture">
+                  <pic:nvPicPr>
+                    <pic:cNvPr id="1" name=""/>
+                    <pic:cNvPicPr/>
+                  </pic:nvPicPr>
+                  <pic:blipFill>
+                    <a:blip r:embed="rId15"/>
+                    <a:stretch>
+                      <a:fillRect/>
+                    </a:stretch>
+                  </pic:blipFill>
+                  <pic:spPr>
+                    <a:xfrm>
+                      <a:off x="0" y="0"/>
+                      <a:ext cx="5943600" cy="3482340"/>
+                    </a:xfrm>
+                    <a:prstGeom prst="rect">
+                      <a:avLst/>
+                    </a:prstGeom>
+                  </pic:spPr>
+                </pic:pic>
+              </a:graphicData>
+            </a:graphic>
+          </wp:inline>
+        </w:drawing>
+      </w:r>
+    </w:p>
+    <w:p>
+      <w:pPr>
+        <w:jc w:val="center"/>
+        <w:rPr>
+          <w:rFonts w:ascii="Times New Roman" w:hAnsi="Times New Roman" w:cs="Times New Roman"/>
+          <w:sz w:val="24"/>
+        </w:rPr>
+      </w:pPr>
+      <w:bookmarkStart w:id="9" w:name="_Ref38019846"/>
+      <w:r>
+        <w:rPr>
+          <w:rFonts w:ascii="Times New Roman" w:hAnsi="Times New Roman" w:cs="Times New Roman"/>
+          <w:sz w:val="24"/>
+        </w:rPr>
+        <w:t xml:space="preserve">Figure </w:t>
+      </w:r>
+      <w:r>
+        <w:rPr>
+          <w:rFonts w:ascii="Times New Roman" w:hAnsi="Times New Roman" w:cs="Times New Roman"/>
+          <w:sz w:val="24"/>
+        </w:rPr>
+        <w:fldChar w:fldCharType="begin"/>
+      </w:r>
+      <w:r>
+        <w:rPr>
+          <w:rFonts w:ascii="Times New Roman" w:hAnsi="Times New Roman" w:cs="Times New Roman"/>
+          <w:sz w:val="24"/>
+        </w:rPr>
+        <w:instrText xml:space="preserve"> SEQ Figure \* ARABIC </w:instrText>
+      </w:r>
+      <w:r>
+        <w:rPr>
+          <w:rFonts w:ascii="Times New Roman" w:hAnsi="Times New Roman" w:cs="Times New Roman"/>
+          <w:sz w:val="24"/>
+        </w:rPr>
+        <w:fldChar w:fldCharType="separate"/>
+      </w:r>
+      <w:r>
+        <w:rPr>
+          <w:rFonts w:ascii="Times New Roman" w:hAnsi="Times New Roman" w:cs="Times New Roman"/>
+          <w:noProof/>
+          <w:sz w:val="24"/>
+        </w:rPr>
+        <w:t>7</w:t>
+      </w:r>
+      <w:r>
+        <w:rPr>
+          <w:rFonts w:ascii="Times New Roman" w:hAnsi="Times New Roman" w:cs="Times New Roman"/>
+          <w:sz w:val="24"/>
+        </w:rPr>
+        <w:fldChar w:fldCharType="end"/>
+      </w:r>
+      <w:bookmarkEnd w:id="9"/>
+      <w:r>
+        <w:rPr>
+          <w:rFonts w:ascii="Times New Roman" w:hAnsi="Times New Roman" w:cs="Times New Roman"/>
+          <w:sz w:val="24"/>
+        </w:rPr>
+        <w:t>: geographic distribution of each transit sy</w:t>
+      </w:r>
+      <w:r>
+        <w:rPr>
+          <w:rFonts w:ascii="Times New Roman" w:hAnsi="Times New Roman" w:cs="Times New Roman"/>
+          <w:sz w:val="24"/>
+        </w:rPr>
+        <w:t>s</w:t>
+      </w:r>
+      <w:r>
+        <w:rPr>
+          <w:rFonts w:ascii="Times New Roman" w:hAnsi="Times New Roman" w:cs="Times New Roman"/>
+          <w:sz w:val="24"/>
+        </w:rPr>
+        <w:t xml:space="preserve">tem's </w:t>
+      </w:r>
+      <w:r>
+        <w:rPr>
+          <w:rFonts w:ascii="Times New Roman" w:hAnsi="Times New Roman" w:cs="Times New Roman"/>
+          <w:sz w:val="24"/>
+        </w:rPr>
+        <w:t xml:space="preserve">average </w:t>
+      </w:r>
+      <w:r>
+        <w:rPr>
+          <w:rFonts w:ascii="Times New Roman" w:hAnsi="Times New Roman" w:cs="Times New Roman"/>
+          <w:sz w:val="24"/>
+        </w:rPr>
+        <w:t>Procrustes distance between normal and pandemic curves.</w:t>
+      </w:r>
+    </w:p>
+    <w:p>
+      <w:pPr>
+        <w:keepNext/>
+        <w:jc w:val="center"/>
+      </w:pPr>
+      <w:r>
+        <w:rPr>
+          <w:noProof/>
+        </w:rPr>
+        <w:drawing>
+          <wp:inline distT="0" distB="0" distL="0" distR="0" wp14:anchorId="53904DFC" wp14:editId="1AE343C2">
+            <wp:extent cx="4572000" cy="2743200"/>
+            <wp:effectExtent l="0" t="0" r="0" b="0"/>
+            <wp:docPr id="9" name="Chart 9"/>
+            <wp:cNvGraphicFramePr/>
+            <a:graphic xmlns:a="http://schemas.openxmlformats.org/drawingml/2006/main">
+              <a:graphicData uri="http://schemas.openxmlformats.org/drawingml/2006/chart">
+                <c:chart xmlns:c="http://schemas.openxmlformats.org/drawingml/2006/chart" xmlns:r="http://schemas.openxmlformats.org/officeDocument/2006/relationships" r:id="rId16"/>
+              </a:graphicData>
+            </a:graphic>
+          </wp:inline>
+        </w:drawing>
+      </w:r>
+    </w:p>
+    <w:p>
+      <w:pPr>
+        <w:jc w:val="center"/>
+        <w:rPr>
+          <w:rFonts w:ascii="Times New Roman" w:hAnsi="Times New Roman" w:cs="Times New Roman"/>
+          <w:sz w:val="24"/>
+        </w:rPr>
+      </w:pPr>
+      <w:bookmarkStart w:id="10" w:name="_Ref38028360"/>
+      <w:r>
+        <w:rPr>
+          <w:rFonts w:ascii="Times New Roman" w:hAnsi="Times New Roman" w:cs="Times New Roman"/>
+          <w:sz w:val="24"/>
+        </w:rPr>
+        <w:t xml:space="preserve">Figure </w:t>
+      </w:r>
+      <w:r>
+        <w:rPr>
+          <w:rFonts w:ascii="Times New Roman" w:hAnsi="Times New Roman" w:cs="Times New Roman"/>
+          <w:sz w:val="24"/>
+        </w:rPr>
+        <w:fldChar w:fldCharType="begin"/>
+      </w:r>
+      <w:r>
+        <w:rPr>
+          <w:rFonts w:ascii="Times New Roman" w:hAnsi="Times New Roman" w:cs="Times New Roman"/>
+          <w:sz w:val="24"/>
+        </w:rPr>
+        <w:instrText xml:space="preserve"> SEQ Figure \* ARABIC </w:instrText>
+      </w:r>
+      <w:r>
+        <w:rPr>
+          <w:rFonts w:ascii="Times New Roman" w:hAnsi="Times New Roman" w:cs="Times New Roman"/>
+          <w:sz w:val="24"/>
+        </w:rPr>
+        <w:fldChar w:fldCharType="separate"/>
+      </w:r>
+      <w:r>
+        <w:rPr>
+          <w:rFonts w:ascii="Times New Roman" w:hAnsi="Times New Roman" w:cs="Times New Roman"/>
+          <w:noProof/>
+          <w:sz w:val="24"/>
+        </w:rPr>
+        <w:t>8</w:t>
+      </w:r>
+      <w:r>
+        <w:rPr>
+          <w:rFonts w:ascii="Times New Roman" w:hAnsi="Times New Roman" w:cs="Times New Roman"/>
+          <w:sz w:val="24"/>
+        </w:rPr>
+        <w:fldChar w:fldCharType="end"/>
+      </w:r>
+      <w:bookmarkEnd w:id="10"/>
+      <w:r>
+        <w:rPr>
+          <w:rFonts w:ascii="Times New Roman" w:hAnsi="Times New Roman" w:cs="Times New Roman"/>
+          <w:sz w:val="24"/>
+        </w:rPr>
+        <w:t>: temporal distribution of all transit system's average Procrustes distance between normal and pandemic curves.</w:t>
+      </w:r>
+    </w:p>
+    <w:p>
+      <w:pPr>
+        <w:rPr>
+          <w:rFonts w:ascii="Times New Roman" w:hAnsi="Times New Roman" w:cs="Times New Roman"/>
+          <w:sz w:val="24"/>
+        </w:rPr>
+      </w:pPr>
+    </w:p>
+    <w:p>
+      <w:pPr>
+        <w:rPr>
+          <w:rFonts w:ascii="Times New Roman" w:hAnsi="Times New Roman" w:cs="Times New Roman"/>
+          <w:sz w:val="24"/>
+        </w:rPr>
+      </w:pPr>
+      <w:r>
+        <w:rPr>
+          <w:rFonts w:ascii="Times New Roman" w:hAnsi="Times New Roman" w:cs="Times New Roman"/>
+          <w:sz w:val="24"/>
+        </w:rPr>
+        <w:tab/>
+        <w:t>To moreover demonstrate the distinction between weekdays and weekends, we also calculate the Procrustes distance between the weekdays and the weekends</w:t>
+      </w:r>
+      <w:r>
+        <w:rPr>
+          <w:rFonts w:ascii="Times New Roman" w:hAnsi="Times New Roman" w:cs="Times New Roman"/>
+          <w:sz w:val="24"/>
+        </w:rPr>
+        <w:t>;</w:t>
+      </w:r>
+      <w:r>
+        <w:rPr>
+          <w:rFonts w:ascii="Times New Roman" w:hAnsi="Times New Roman" w:cs="Times New Roman"/>
+          <w:sz w:val="24"/>
+        </w:rPr>
+        <w:t xml:space="preserve"> and </w:t>
+      </w:r>
+      <w:r>
+        <w:rPr>
+          <w:rFonts w:ascii="Times New Roman" w:hAnsi="Times New Roman" w:cs="Times New Roman"/>
+          <w:sz w:val="24"/>
+        </w:rPr>
+        <w:t xml:space="preserve">we </w:t>
+      </w:r>
+      <w:r>
+        <w:rPr>
+          <w:rFonts w:ascii="Times New Roman" w:hAnsi="Times New Roman" w:cs="Times New Roman"/>
+          <w:sz w:val="24"/>
+        </w:rPr>
+        <w:t xml:space="preserve">compare the </w:t>
+      </w:r>
+      <w:r>
+        <w:rPr>
+          <w:rFonts w:ascii="Times New Roman" w:hAnsi="Times New Roman" w:cs="Times New Roman"/>
+          <w:sz w:val="24"/>
+        </w:rPr>
+        <w:lastRenderedPageBreak/>
+        <w:t xml:space="preserve">distances before and during the pandemic. </w:t>
+      </w:r>
+      <w:r>
+        <w:rPr>
+          <w:rFonts w:ascii="Times New Roman" w:hAnsi="Times New Roman" w:cs="Times New Roman"/>
+          <w:sz w:val="24"/>
+        </w:rPr>
+        <w:t xml:space="preserve">This difference of Procrustes distance can inform us that whether the distinction between weekdays and weekends changed by the pandemic. The results demonstrate that all transit system’s Procrustes distance between weekdays and weekends decreased during the pandemic, which </w:t>
+      </w:r>
+      <w:r>
+        <w:rPr>
+          <w:rFonts w:ascii="Times New Roman" w:hAnsi="Times New Roman" w:cs="Times New Roman"/>
+          <w:sz w:val="24"/>
+        </w:rPr>
+        <w:t xml:space="preserve">moreover </w:t>
+      </w:r>
+      <w:r>
+        <w:rPr>
+          <w:rFonts w:ascii="Times New Roman" w:hAnsi="Times New Roman" w:cs="Times New Roman"/>
+          <w:sz w:val="24"/>
+        </w:rPr>
+        <w:t>suggest that weekdays are more like weekends</w:t>
+      </w:r>
+      <w:r>
+        <w:rPr>
+          <w:rFonts w:ascii="Times New Roman" w:hAnsi="Times New Roman" w:cs="Times New Roman"/>
+          <w:sz w:val="24"/>
+        </w:rPr>
+        <w:t xml:space="preserve"> after the outbreak of the COVID-19</w:t>
+      </w:r>
+      <w:r>
+        <w:rPr>
+          <w:rFonts w:ascii="Times New Roman" w:hAnsi="Times New Roman" w:cs="Times New Roman"/>
+          <w:sz w:val="24"/>
+        </w:rPr>
+        <w:t xml:space="preserve"> in terms of hourly demand dynamics</w:t>
+      </w:r>
+      <w:r>
+        <w:rPr>
+          <w:rFonts w:ascii="Times New Roman" w:hAnsi="Times New Roman" w:cs="Times New Roman"/>
+          <w:sz w:val="24"/>
+        </w:rPr>
+        <w:t xml:space="preserve">. </w:t>
+      </w:r>
+    </w:p>
+    <w:p>
+      <w:pPr>
+        <w:rPr>
+          <w:rFonts w:ascii="Times New Roman" w:hAnsi="Times New Roman" w:cs="Times New Roman" w:hint="eastAsia"/>
+          <w:sz w:val="24"/>
+        </w:rPr>
+      </w:pPr>
+      <w:r>
+        <w:rPr>
+          <w:rFonts w:ascii="Times New Roman" w:hAnsi="Times New Roman" w:cs="Times New Roman"/>
+          <w:sz w:val="24"/>
+        </w:rPr>
+        <w:tab/>
+        <w:t xml:space="preserve">This </w:t>
+      </w:r>
+      <w:r>
+        <w:rPr>
+          <w:rFonts w:ascii="Times New Roman" w:hAnsi="Times New Roman" w:cs="Times New Roman"/>
+          <w:sz w:val="24"/>
+        </w:rPr>
+        <w:t>converging</w:t>
+      </w:r>
+      <w:r>
+        <w:rPr>
+          <w:rFonts w:ascii="Times New Roman" w:hAnsi="Times New Roman" w:cs="Times New Roman"/>
+          <w:sz w:val="24"/>
+        </w:rPr>
+        <w:t xml:space="preserve"> process </w:t>
+      </w:r>
+      <w:r>
+        <w:rPr>
+          <w:rFonts w:ascii="Times New Roman" w:hAnsi="Times New Roman" w:cs="Times New Roman"/>
+          <w:sz w:val="24"/>
+        </w:rPr>
+        <w:t xml:space="preserve">could </w:t>
+      </w:r>
+      <w:r>
+        <w:rPr>
+          <w:rFonts w:ascii="Times New Roman" w:hAnsi="Times New Roman" w:cs="Times New Roman"/>
+          <w:sz w:val="24"/>
+        </w:rPr>
+        <w:t xml:space="preserve">be </w:t>
+      </w:r>
+      <w:r>
+        <w:rPr>
+          <w:rFonts w:ascii="Times New Roman" w:hAnsi="Times New Roman" w:cs="Times New Roman"/>
+          <w:sz w:val="24"/>
+        </w:rPr>
+        <w:t>powered by two</w:t>
+      </w:r>
+      <w:r>
+        <w:rPr>
+          <w:rFonts w:ascii="Times New Roman" w:hAnsi="Times New Roman" w:cs="Times New Roman"/>
+          <w:sz w:val="24"/>
+        </w:rPr>
+        <w:t xml:space="preserve"> factors. F</w:t>
+      </w:r>
+      <w:r>
+        <w:rPr>
+          <w:rFonts w:ascii="Times New Roman" w:hAnsi="Times New Roman" w:cs="Times New Roman"/>
+          <w:sz w:val="24"/>
+        </w:rPr>
+        <w:t xml:space="preserve">irst </w:t>
+      </w:r>
+      <w:r>
+        <w:rPr>
+          <w:rFonts w:ascii="Times New Roman" w:hAnsi="Times New Roman" w:cs="Times New Roman"/>
+          <w:sz w:val="24"/>
+        </w:rPr>
+        <w:t xml:space="preserve">one </w:t>
+      </w:r>
+      <w:r>
+        <w:rPr>
+          <w:rFonts w:ascii="Times New Roman" w:hAnsi="Times New Roman" w:cs="Times New Roman"/>
+          <w:sz w:val="24"/>
+        </w:rPr>
+        <w:t xml:space="preserve">is the disproportional </w:t>
+      </w:r>
+      <w:r>
+        <w:rPr>
+          <w:rFonts w:ascii="Times New Roman" w:hAnsi="Times New Roman" w:cs="Times New Roman"/>
+          <w:sz w:val="24"/>
+        </w:rPr>
+        <w:t>sudden decrease of the morning and</w:t>
+      </w:r>
+      <w:r>
+        <w:rPr>
+          <w:rFonts w:ascii="Times New Roman" w:hAnsi="Times New Roman" w:cs="Times New Roman"/>
+          <w:sz w:val="24"/>
+        </w:rPr>
+        <w:t xml:space="preserve"> afternoon commuting activities in the weekdays. This change will generally flatten the peaks and diminish the contrast between normal hours and rush hours</w:t>
+      </w:r>
+      <w:r>
+        <w:rPr>
+          <w:rFonts w:ascii="Times New Roman" w:hAnsi="Times New Roman" w:cs="Times New Roman"/>
+          <w:sz w:val="24"/>
+        </w:rPr>
+        <w:t xml:space="preserve">. </w:t>
+      </w:r>
+      <w:r>
+        <w:rPr>
+          <w:rFonts w:ascii="Times New Roman" w:hAnsi="Times New Roman" w:cs="Times New Roman"/>
+          <w:sz w:val="24"/>
+        </w:rPr>
+        <w:t>This process is essentially driven by the privileged population with non-physical occupations: their leave made weekdays more like weekends.</w:t>
+      </w:r>
+    </w:p>
+    <w:p>
+      <w:pPr>
+        <w:ind w:firstLine="720"/>
+        <w:rPr>
+          <w:rFonts w:ascii="Times New Roman" w:hAnsi="Times New Roman" w:cs="Times New Roman"/>
+          <w:sz w:val="24"/>
+        </w:rPr>
+      </w:pPr>
+      <w:r>
+        <w:rPr>
+          <w:rFonts w:ascii="Times New Roman" w:hAnsi="Times New Roman" w:cs="Times New Roman"/>
+          <w:sz w:val="24"/>
+        </w:rPr>
+        <w:t xml:space="preserve">On the other hand, the </w:t>
+      </w:r>
+      <w:r>
+        <w:rPr>
+          <w:rFonts w:ascii="Times New Roman" w:hAnsi="Times New Roman" w:cs="Times New Roman"/>
+          <w:sz w:val="24"/>
+        </w:rPr>
+        <w:t>reduction</w:t>
+      </w:r>
+      <w:r>
+        <w:rPr>
+          <w:rFonts w:ascii="Times New Roman" w:hAnsi="Times New Roman" w:cs="Times New Roman"/>
+          <w:sz w:val="24"/>
+        </w:rPr>
+        <w:t xml:space="preserve"> of unessential activities, such as leisure and shopping trips, </w:t>
+      </w:r>
+      <w:r>
+        <w:rPr>
+          <w:rFonts w:ascii="Times New Roman" w:hAnsi="Times New Roman" w:cs="Times New Roman"/>
+          <w:sz w:val="24"/>
+        </w:rPr>
+        <w:t>also make commuting-relevant trips more prominent</w:t>
+      </w:r>
+      <w:r>
+        <w:rPr>
+          <w:rFonts w:ascii="Times New Roman" w:hAnsi="Times New Roman" w:cs="Times New Roman"/>
+          <w:sz w:val="24"/>
+        </w:rPr>
+        <w:t xml:space="preserve"> </w:t>
+      </w:r>
+      <w:r>
+        <w:rPr>
+          <w:rFonts w:ascii="Times New Roman" w:hAnsi="Times New Roman" w:cs="Times New Roman"/>
+          <w:sz w:val="24"/>
+        </w:rPr>
+        <w:t>during the weekends</w:t>
+      </w:r>
+      <w:r>
+        <w:rPr>
+          <w:rFonts w:ascii="Times New Roman" w:hAnsi="Times New Roman" w:cs="Times New Roman"/>
+          <w:sz w:val="24"/>
+        </w:rPr>
+        <w:t>. This effect is especially obvious in the New York City for its population highly relies on public transit and the non-physical occupation’s rate is not high. For example, for the M</w:t>
+      </w:r>
+      <w:r>
+        <w:rPr>
+          <w:rFonts w:ascii="Times New Roman" w:hAnsi="Times New Roman" w:cs="Times New Roman"/>
+          <w:sz w:val="24"/>
+        </w:rPr>
+        <w:t xml:space="preserve">etropolitan </w:t>
+      </w:r>
+      <w:r>
+        <w:rPr>
+          <w:rFonts w:ascii="Times New Roman" w:hAnsi="Times New Roman" w:cs="Times New Roman"/>
+          <w:sz w:val="24"/>
+        </w:rPr>
+        <w:t>T</w:t>
+      </w:r>
+      <w:r>
+        <w:rPr>
+          <w:rFonts w:ascii="Times New Roman" w:hAnsi="Times New Roman" w:cs="Times New Roman"/>
+          <w:sz w:val="24"/>
+        </w:rPr>
+        <w:t xml:space="preserve">ransportation </w:t>
+      </w:r>
+      <w:r>
+        <w:rPr>
+          <w:rFonts w:ascii="Times New Roman" w:hAnsi="Times New Roman" w:cs="Times New Roman"/>
+          <w:sz w:val="24"/>
+        </w:rPr>
+        <w:t>A</w:t>
+      </w:r>
+      <w:r>
+        <w:rPr>
+          <w:rFonts w:ascii="Times New Roman" w:hAnsi="Times New Roman" w:cs="Times New Roman"/>
+          <w:sz w:val="24"/>
+        </w:rPr>
+        <w:t>uthority (MTA)</w:t>
+      </w:r>
+      <w:r>
+        <w:rPr>
+          <w:rFonts w:ascii="Times New Roman" w:hAnsi="Times New Roman" w:cs="Times New Roman"/>
+          <w:sz w:val="24"/>
+        </w:rPr>
+        <w:t xml:space="preserve"> systems, the curves of Sundays usually have one peak during 2 – 4 pm; however, the shape of the Sunday curves during the pandemic ha</w:t>
+      </w:r>
+      <w:r>
+        <w:rPr>
+          <w:rFonts w:ascii="Times New Roman" w:hAnsi="Times New Roman" w:cs="Times New Roman"/>
+          <w:sz w:val="24"/>
+        </w:rPr>
+        <w:t>d</w:t>
+      </w:r>
+      <w:r>
+        <w:rPr>
+          <w:rFonts w:ascii="Times New Roman" w:hAnsi="Times New Roman" w:cs="Times New Roman"/>
+          <w:sz w:val="24"/>
+        </w:rPr>
+        <w:t xml:space="preserve"> two peaks, which </w:t>
+      </w:r>
+      <w:r>
+        <w:rPr>
+          <w:rFonts w:ascii="Times New Roman" w:hAnsi="Times New Roman" w:cs="Times New Roman"/>
+          <w:sz w:val="24"/>
+        </w:rPr>
+        <w:t>was</w:t>
+      </w:r>
+      <w:r>
+        <w:rPr>
+          <w:rFonts w:ascii="Times New Roman" w:hAnsi="Times New Roman" w:cs="Times New Roman"/>
+          <w:sz w:val="24"/>
+        </w:rPr>
+        <w:t xml:space="preserve"> similar to the weekdays’ commuting pattern.</w:t>
+      </w:r>
+      <w:r>
+        <w:rPr>
+          <w:rFonts w:ascii="Times New Roman" w:hAnsi="Times New Roman" w:cs="Times New Roman"/>
+          <w:sz w:val="24"/>
+        </w:rPr>
+        <w:t xml:space="preserve"> </w:t>
+      </w:r>
+      <w:r>
+        <w:rPr>
+          <w:rFonts w:ascii="Times New Roman" w:hAnsi="Times New Roman" w:cs="Times New Roman"/>
+          <w:sz w:val="24"/>
+        </w:rPr>
+        <w:t xml:space="preserve">This process is meanwhile driven by the underprivileged population that still have to work during the weekends: their stay </w:t>
+      </w:r>
+      <w:r>
+        <w:rPr>
+          <w:rFonts w:ascii="Times New Roman" w:hAnsi="Times New Roman" w:cs="Times New Roman"/>
+          <w:sz w:val="24"/>
+        </w:rPr>
+        <w:t>made weekends more like weekdays. The</w:t>
+      </w:r>
+      <w:r>
+        <w:rPr>
+          <w:rFonts w:ascii="Times New Roman" w:hAnsi="Times New Roman" w:cs="Times New Roman"/>
+          <w:sz w:val="24"/>
+        </w:rPr>
+        <w:t>se</w:t>
+      </w:r>
+      <w:r>
+        <w:rPr>
+          <w:rFonts w:ascii="Times New Roman" w:hAnsi="Times New Roman" w:cs="Times New Roman"/>
+          <w:sz w:val="24"/>
+        </w:rPr>
+        <w:t xml:space="preserve"> two factors homogenize</w:t>
+      </w:r>
+      <w:r>
+        <w:rPr>
+          <w:rFonts w:ascii="Times New Roman" w:hAnsi="Times New Roman" w:cs="Times New Roman"/>
+          <w:sz w:val="24"/>
+        </w:rPr>
+        <w:t>d</w:t>
+      </w:r>
+      <w:r>
+        <w:rPr>
+          <w:rFonts w:ascii="Times New Roman" w:hAnsi="Times New Roman" w:cs="Times New Roman"/>
+          <w:sz w:val="24"/>
+        </w:rPr>
+        <w:t xml:space="preserve"> </w:t>
+      </w:r>
+      <w:r>
+        <w:rPr>
+          <w:rFonts w:ascii="Times New Roman" w:hAnsi="Times New Roman" w:cs="Times New Roman"/>
+          <w:sz w:val="24"/>
+        </w:rPr>
+        <w:t>each day of week and make the boundary between weekends and weekdays less obvious</w:t>
+      </w:r>
+      <w:r>
+        <w:rPr>
+          <w:rFonts w:ascii="Times New Roman" w:hAnsi="Times New Roman" w:cs="Times New Roman"/>
+          <w:sz w:val="24"/>
+        </w:rPr>
+        <w:t>.</w:t>
+      </w:r>
+      <w:bookmarkStart w:id="11" w:name="_GoBack"/>
+      <w:bookmarkEnd w:id="11"/>
+    </w:p>
+    <w:p>
+      <w:pPr>
+        <w:rPr>
+          <w:rFonts w:ascii="Times New Roman" w:hAnsi="Times New Roman" w:cs="Times New Roman"/>
+          <w:sz w:val="24"/>
+        </w:rPr>
+      </w:pPr>
+      <w:r>
+        <w:rPr>
+          <w:rFonts w:ascii="Times New Roman" w:hAnsi="Times New Roman" w:cs="Times New Roman"/>
+          <w:sz w:val="24"/>
+        </w:rPr>
+        <w:t xml:space="preserve"> </w:t>
+      </w:r>
+    </w:p>
+    <w:p>
+      <w:pPr>
+        <w:rPr>
+          <w:rFonts w:ascii="Times New Roman" w:hAnsi="Times New Roman" w:cs="Times New Roman"/>
+          <w:sz w:val="24"/>
+        </w:rPr>
+      </w:pPr>
+      <w:r>
+        <w:rPr>
+          <w:rFonts w:ascii="Times New Roman" w:hAnsi="Times New Roman" w:cs="Times New Roman"/>
+          <w:sz w:val="24"/>
+        </w:rPr>
+        <w:tab/>
+      </w:r>
+    </w:p>
+    <w:p>
+      <w:pPr>
+        <w:rPr>
+          <w:rFonts w:ascii="Times New Roman" w:hAnsi="Times New Roman" w:cs="Times New Roman"/>
+          <w:sz w:val="24"/>
+        </w:rPr>
+      </w:pPr>
+      <w:r>
+        <w:rPr>
+          <w:rFonts w:ascii="Times New Roman" w:hAnsi="Times New Roman" w:cs="Times New Roman"/>
+          <w:b/>
+          <w:sz w:val="24"/>
+        </w:rPr>
+        <w:t xml:space="preserve">Peaks.  </w:t>
+      </w:r>
+      <w:r>
+        <w:rPr>
+          <w:rFonts w:ascii="Times New Roman" w:hAnsi="Times New Roman" w:cs="Times New Roman"/>
+          <w:sz w:val="24"/>
+        </w:rPr>
+        <w:t>Peak</w:t>
+      </w:r>
+      <w:r>
+        <w:rPr>
+          <w:rFonts w:ascii="Times New Roman" w:hAnsi="Times New Roman" w:cs="Times New Roman"/>
+          <w:sz w:val="24"/>
+        </w:rPr>
+        <w:t xml:space="preserve"> analysis is</w:t>
+      </w:r>
+      <w:r>
+        <w:rPr>
+          <w:rFonts w:ascii="Times New Roman" w:hAnsi="Times New Roman" w:cs="Times New Roman"/>
+          <w:sz w:val="24"/>
+        </w:rPr>
+        <w:t xml:space="preserve"> crucial for the understanding of the mobility dynamics</w:t>
+      </w:r>
+      <w:r>
+        <w:rPr>
+          <w:rFonts w:ascii="Times New Roman" w:hAnsi="Times New Roman" w:cs="Times New Roman"/>
+          <w:sz w:val="24"/>
+        </w:rPr>
+        <w:t>; it can provide demonstrate more detailed patterns for the shift of the curve shape</w:t>
+      </w:r>
+      <w:r>
+        <w:rPr>
+          <w:rFonts w:ascii="Times New Roman" w:hAnsi="Times New Roman" w:cs="Times New Roman"/>
+          <w:sz w:val="24"/>
+        </w:rPr>
+        <w:t xml:space="preserve">, especially for </w:t>
+      </w:r>
+      <w:r>
+        <w:rPr>
+          <w:rFonts w:ascii="Times New Roman" w:hAnsi="Times New Roman" w:cs="Times New Roman"/>
+          <w:sz w:val="24"/>
+        </w:rPr>
+        <w:t>commuting patterns</w:t>
+      </w:r>
+      <w:r>
+        <w:rPr>
+          <w:rFonts w:ascii="Times New Roman" w:hAnsi="Times New Roman" w:cs="Times New Roman"/>
+          <w:sz w:val="24"/>
+        </w:rPr>
+        <w:t>.</w:t>
+      </w:r>
+      <w:r>
+        <w:rPr>
+          <w:rFonts w:ascii="Times New Roman" w:hAnsi="Times New Roman" w:cs="Times New Roman"/>
+          <w:sz w:val="24"/>
+        </w:rPr>
+        <w:t xml:space="preserve"> </w:t>
+      </w:r>
+      <w:r>
+        <w:rPr>
+          <w:rFonts w:ascii="Times New Roman" w:hAnsi="Times New Roman" w:cs="Times New Roman"/>
+          <w:sz w:val="24"/>
+        </w:rPr>
+        <w:t>P</w:t>
+      </w:r>
+      <w:r>
+        <w:rPr>
+          <w:rFonts w:ascii="Times New Roman" w:hAnsi="Times New Roman" w:cs="Times New Roman"/>
+          <w:sz w:val="24"/>
+        </w:rPr>
+        <w:t xml:space="preserve">eaks </w:t>
+      </w:r>
+      <w:r>
+        <w:rPr>
+          <w:rFonts w:ascii="Times New Roman" w:hAnsi="Times New Roman" w:cs="Times New Roman"/>
+          <w:sz w:val="24"/>
+        </w:rPr>
+        <w:t xml:space="preserve">show the </w:t>
+      </w:r>
+      <w:r>
+        <w:rPr>
+          <w:rFonts w:ascii="Times New Roman" w:hAnsi="Times New Roman" w:cs="Times New Roman"/>
+          <w:sz w:val="24"/>
+        </w:rPr>
+        <w:t>maximums in the curves</w:t>
+      </w:r>
+      <w:r>
+        <w:rPr>
+          <w:rFonts w:ascii="Times New Roman" w:hAnsi="Times New Roman" w:cs="Times New Roman"/>
+          <w:sz w:val="24"/>
+        </w:rPr>
+        <w:t xml:space="preserve"> </w:t>
+      </w:r>
+      <w:r>
+        <w:rPr>
+          <w:rFonts w:ascii="Times New Roman" w:hAnsi="Times New Roman" w:cs="Times New Roman"/>
+          <w:sz w:val="24"/>
+        </w:rPr>
+        <w:t xml:space="preserve">of the hourly pattern in a day; their location and height can be a good measurement of commuting for transit users of the system. </w:t>
+      </w:r>
+      <w:r>
+        <w:rPr>
+          <w:rFonts w:ascii="Times New Roman" w:hAnsi="Times New Roman" w:cs="Times New Roman"/>
+          <w:sz w:val="24"/>
+        </w:rPr>
+        <w:t xml:space="preserve">The comparison between before and during the pandemic can demonstrate the pandemic’s disruption on the </w:t>
+      </w:r>
+      <w:r>
+        <w:rPr>
+          <w:rFonts w:ascii="Times New Roman" w:hAnsi="Times New Roman" w:cs="Times New Roman"/>
+          <w:sz w:val="24"/>
+        </w:rPr>
+        <w:t>commuting patterns</w:t>
+      </w:r>
+      <w:r>
+        <w:rPr>
+          <w:rFonts w:ascii="Times New Roman" w:hAnsi="Times New Roman" w:cs="Times New Roman"/>
+          <w:sz w:val="24"/>
+        </w:rPr>
+        <w:t xml:space="preserve"> and people’s adaptive behavior change.</w:t>
+      </w:r>
+    </w:p>
+    <w:p>
+      <w:pPr>
+        <w:ind w:firstLine="720"/>
+        <w:rPr>
+          <w:rFonts w:ascii="Times New Roman" w:hAnsi="Times New Roman" w:cs="Times New Roman"/>
+          <w:sz w:val="24"/>
+        </w:rPr>
+      </w:pPr>
+      <w:r>
+        <w:rPr>
+          <w:rFonts w:ascii="Times New Roman" w:hAnsi="Times New Roman" w:cs="Times New Roman"/>
+          <w:sz w:val="24"/>
+        </w:rPr>
         <w:t xml:space="preserve">Without the impact of COVID-19, </w:t>
       </w:r>
       <w:r>
@@ -11067,7 +12496,28 @@
           <w:rFonts w:ascii="Times New Roman" w:hAnsi="Times New Roman" w:cs="Times New Roman"/>
           <w:sz w:val="24"/>
         </w:rPr>
-        <w:t>Most transit systems will have two peaks</w:t>
+        <w:t>m</w:t>
+      </w:r>
+      <w:r>
+        <w:rPr>
+          <w:rFonts w:ascii="Times New Roman" w:hAnsi="Times New Roman" w:cs="Times New Roman"/>
+          <w:sz w:val="24"/>
+        </w:rPr>
+        <w:t xml:space="preserve">ost transit systems </w:t>
+      </w:r>
+      <w:r>
+        <w:rPr>
+          <w:rFonts w:ascii="Times New Roman" w:hAnsi="Times New Roman" w:cs="Times New Roman"/>
+          <w:sz w:val="24"/>
+        </w:rPr>
+        <w:t xml:space="preserve">during weekdays </w:t>
+      </w:r>
+      <w:r>
+        <w:rPr>
+          <w:rFonts w:ascii="Times New Roman" w:hAnsi="Times New Roman" w:cs="Times New Roman"/>
+          <w:sz w:val="24"/>
+        </w:rPr>
+        <w:t>will have two peaks</w:t>
       </w:r>
       <w:r>
         <w:rPr>
@@ -11181,14 +12631,237 @@
         </w:rPr>
         <w:t>vary</w:t>
       </w:r>
-      <w:bookmarkStart w:id="7" w:name="_GoBack"/>
-      <w:bookmarkEnd w:id="7"/>
       <w:r>
         <w:rPr>
           <w:rFonts w:ascii="Times New Roman" w:hAnsi="Times New Roman" w:cs="Times New Roman"/>
           <w:sz w:val="24"/>
         </w:rPr>
         <w:t xml:space="preserve"> according to each cities’ demographic and social-economic status. </w:t>
+      </w:r>
+    </w:p>
+    <w:p>
+      <w:pPr>
+        <w:ind w:firstLine="720"/>
+        <w:rPr>
+          <w:rFonts w:ascii="Times New Roman" w:hAnsi="Times New Roman" w:cs="Times New Roman" w:hint="eastAsia"/>
+          <w:sz w:val="24"/>
+        </w:rPr>
+      </w:pPr>
+      <w:r>
+        <w:rPr>
+          <w:rFonts w:ascii="Times New Roman" w:hAnsi="Times New Roman" w:cs="Times New Roman"/>
+          <w:sz w:val="24"/>
+        </w:rPr>
+        <w:t>We first find all the peaks in the curve and find the two highest peaks before and after 12 am within a day, which</w:t>
+      </w:r>
+      <w:r>
+        <w:rPr>
+          <w:rFonts w:ascii="Times New Roman" w:hAnsi="Times New Roman" w:cs="Times New Roman"/>
+          <w:sz w:val="24"/>
+        </w:rPr>
+        <w:t xml:space="preserve"> are corresponded to</w:t>
+      </w:r>
+      <w:r>
+        <w:rPr>
+          <w:rFonts w:ascii="Times New Roman" w:hAnsi="Times New Roman" w:cs="Times New Roman"/>
+          <w:sz w:val="24"/>
+        </w:rPr>
+        <w:t xml:space="preserve"> the</w:t>
+      </w:r>
+      <w:r>
+        <w:rPr>
+          <w:rFonts w:ascii="Times New Roman" w:hAnsi="Times New Roman" w:cs="Times New Roman"/>
+          <w:sz w:val="24"/>
+        </w:rPr>
+        <w:t xml:space="preserve"> morning and </w:t>
+      </w:r>
+      <w:r>
+        <w:rPr>
+          <w:rFonts w:ascii="Times New Roman" w:hAnsi="Times New Roman" w:cs="Times New Roman"/>
+          <w:sz w:val="24"/>
+        </w:rPr>
+        <w:t xml:space="preserve">the </w:t>
+      </w:r>
+      <w:r>
+        <w:rPr>
+          <w:rFonts w:ascii="Times New Roman" w:hAnsi="Times New Roman" w:cs="Times New Roman"/>
+          <w:sz w:val="24"/>
+        </w:rPr>
+        <w:t>afternoon rush hour</w:t>
+      </w:r>
+      <w:r>
+        <w:rPr>
+          <w:rFonts w:ascii="Times New Roman" w:hAnsi="Times New Roman" w:cs="Times New Roman"/>
+          <w:sz w:val="24"/>
+        </w:rPr>
+        <w:t>; then we will find the peak with largest height as the rush hour peak.</w:t>
+      </w:r>
+      <w:r>
+        <w:rPr>
+          <w:rFonts w:ascii="Times New Roman" w:hAnsi="Times New Roman" w:cs="Times New Roman"/>
+          <w:sz w:val="24"/>
+        </w:rPr>
+        <w:t xml:space="preserve"> We conducted the analysis for both the normal scenario and the pandemic scenario and compare the shift of the peaks. </w:t>
+      </w:r>
+    </w:p>
+    <w:p>
+      <w:pPr>
+        <w:ind w:firstLine="720"/>
+        <w:rPr>
+          <w:rFonts w:ascii="Times New Roman" w:hAnsi="Times New Roman" w:cs="Times New Roman" w:hint="eastAsia"/>
+          <w:sz w:val="24"/>
+        </w:rPr>
+      </w:pPr>
+    </w:p>
+    <w:p>
+      <w:pPr>
+        <w:ind w:firstLine="720"/>
+        <w:rPr>
+          <w:rFonts w:ascii="Times New Roman" w:hAnsi="Times New Roman" w:cs="Times New Roman"/>
+          <w:sz w:val="24"/>
+        </w:rPr>
+      </w:pPr>
+    </w:p>
+    <w:p>
+      <w:pPr>
+        <w:keepNext/>
+      </w:pPr>
+      <w:r>
+        <w:rPr>
+          <w:noProof/>
+        </w:rPr>
+        <w:drawing>
+          <wp:inline distT="0" distB="0" distL="0" distR="0" wp14:anchorId="17880722" wp14:editId="360BD036">
+            <wp:extent cx="5943600" cy="3466465"/>
+            <wp:effectExtent l="0" t="0" r="0" b="635"/>
+            <wp:docPr id="10" name="Picture 10"/>
+            <wp:cNvGraphicFramePr>
+              <a:graphicFrameLocks xmlns:a="http://schemas.openxmlformats.org/drawingml/2006/main" noChangeAspect="1"/>
+            </wp:cNvGraphicFramePr>
+            <a:graphic xmlns:a="http://schemas.openxmlformats.org/drawingml/2006/main">
+              <a:graphicData uri="http://schemas.openxmlformats.org/drawingml/2006/picture">
+                <pic:pic xmlns:pic="http://schemas.openxmlformats.org/drawingml/2006/picture">
+                  <pic:nvPicPr>
+                    <pic:cNvPr id="1" name=""/>
+                    <pic:cNvPicPr/>
+                  </pic:nvPicPr>
+                  <pic:blipFill>
+                    <a:blip r:embed="rId17"/>
+                    <a:stretch>
+                      <a:fillRect/>
+                    </a:stretch>
+                  </pic:blipFill>
+                  <pic:spPr>
+                    <a:xfrm>
+                      <a:off x="0" y="0"/>
+                      <a:ext cx="5943600" cy="3466465"/>
+                    </a:xfrm>
+                    <a:prstGeom prst="rect">
+                      <a:avLst/>
+                    </a:prstGeom>
+                  </pic:spPr>
+                </pic:pic>
+              </a:graphicData>
+            </a:graphic>
+          </wp:inline>
+        </w:drawing>
+      </w:r>
+    </w:p>
+    <w:p>
+      <w:pPr>
+        <w:pStyle w:val="Caption"/>
+        <w:rPr>
+          <w:rFonts w:ascii="Times New Roman" w:hAnsi="Times New Roman" w:cs="Times New Roman"/>
+          <w:sz w:val="24"/>
+        </w:rPr>
+      </w:pPr>
+      <w:r>
+        <w:t xml:space="preserve">Figure </w:t>
+      </w:r>
+      <w:r>
+        <w:fldChar w:fldCharType="begin"/>
+      </w:r>
+      <w:r>
+        <w:instrText xml:space="preserve"> SEQ Figure \* ARABIC </w:instrText>
+      </w:r>
+      <w:r>
+        <w:fldChar w:fldCharType="separate"/>
+      </w:r>
+      <w:r>
+        <w:rPr>
+          <w:noProof/>
+        </w:rPr>
+        <w:t>9</w:t>
+      </w:r>
+      <w:r>
+        <w:fldChar w:fldCharType="end"/>
+      </w:r>
+      <w:r>
+        <w:t>: the difference between first peak and</w:t>
+      </w:r>
+    </w:p>
+    <w:p>
+      <w:pPr>
+        <w:rPr>
+          <w:rFonts w:ascii="Times New Roman" w:hAnsi="Times New Roman" w:cs="Times New Roman"/>
+          <w:sz w:val="24"/>
+        </w:rPr>
+      </w:pPr>
+    </w:p>
+    <w:p>
+      <w:pPr>
+        <w:rPr>
+          <w:rFonts w:ascii="Times New Roman" w:hAnsi="Times New Roman" w:cs="Times New Roman"/>
+          <w:sz w:val="24"/>
+        </w:rPr>
+      </w:pPr>
+    </w:p>
+    <w:p>
+      <w:pPr>
+        <w:rPr>
+          <w:rFonts w:ascii="Times New Roman" w:hAnsi="Times New Roman" w:cs="Times New Roman"/>
+          <w:sz w:val="24"/>
+        </w:rPr>
+      </w:pPr>
+      <w:r>
+        <w:rPr>
+          <w:noProof/>
+        </w:rPr>
+        <w:drawing>
+          <wp:inline distT="0" distB="0" distL="0" distR="0" wp14:anchorId="2D724CE9" wp14:editId="49C14397">
+            <wp:extent cx="5943600" cy="3458845"/>
+            <wp:effectExtent l="0" t="0" r="0" b="8255"/>
+            <wp:docPr id="11" name="Picture 11"/>
+            <wp:cNvGraphicFramePr>
+              <a:graphicFrameLocks xmlns:a="http://schemas.openxmlformats.org/drawingml/2006/main" noChangeAspect="1"/>
+            </wp:cNvGraphicFramePr>
+            <a:graphic xmlns:a="http://schemas.openxmlformats.org/drawingml/2006/main">
+              <a:graphicData uri="http://schemas.openxmlformats.org/drawingml/2006/picture">
+                <pic:pic xmlns:pic="http://schemas.openxmlformats.org/drawingml/2006/picture">
+                  <pic:nvPicPr>
+                    <pic:cNvPr id="1" name=""/>
+                    <pic:cNvPicPr/>
+                  </pic:nvPicPr>
+                  <pic:blipFill>
+                    <a:blip r:embed="rId18"/>
+                    <a:stretch>
+                      <a:fillRect/>
+                    </a:stretch>
+                  </pic:blipFill>
+                  <pic:spPr>
+                    <a:xfrm>
+                      <a:off x="0" y="0"/>
+                      <a:ext cx="5943600" cy="3458845"/>
+                    </a:xfrm>
+                    <a:prstGeom prst="rect">
+                      <a:avLst/>
+                    </a:prstGeom>
+                  </pic:spPr>
+                </pic:pic>
+              </a:graphicData>
+            </a:graphic>
+          </wp:inline>
+        </w:drawing>
       </w:r>
     </w:p>
     <w:sectPr>
@@ -11219,12 +12892,54 @@
       </w:r>
     </w:p>
   </w:comment>
+  <w:comment w:id="7" w:author="Liu, Luyu" w:date="2020-04-17T15:14:00Z" w:initials="LL">
+    <w:p>
+      <w:pPr>
+        <w:pStyle w:val="CommentText"/>
+      </w:pPr>
+      <w:r>
+        <w:rPr>
+          <w:rStyle w:val="CommentReference"/>
+        </w:rPr>
+        <w:annotationRef/>
+      </w:r>
+      <w:r>
+        <w:t xml:space="preserve">Not actually average. Right now it is just simple average of all average. Which is not right. </w:t>
+      </w:r>
+    </w:p>
+    <w:p>
+      <w:pPr>
+        <w:pStyle w:val="CommentText"/>
+      </w:pPr>
+      <w:r>
+        <w:t>And I am using week_ago for the 3/9/2020 week. Not right too.</w:t>
+      </w:r>
+    </w:p>
+  </w:comment>
+  <w:comment w:id="8" w:author="Liu, Luyu" w:date="2020-04-17T15:23:00Z" w:initials="LL">
+    <w:p>
+      <w:pPr>
+        <w:pStyle w:val="CommentText"/>
+      </w:pPr>
+      <w:r>
+        <w:rPr>
+          <w:rStyle w:val="CommentReference"/>
+        </w:rPr>
+        <w:annotationRef/>
+      </w:r>
+      <w:r>
+        <w:t>This is also based on naïve average instead of weighted absolute value.</w:t>
+      </w:r>
+    </w:p>
+  </w:comment>
 </w:comments>
 </file>
 
 <file path=word/commentsExtended.xml><?xml version="1.0" encoding="utf-8"?>
 <w15:commentsEx xmlns:wpc="http://schemas.microsoft.com/office/word/2010/wordprocessingCanvas" xmlns:cx="http://schemas.microsoft.com/office/drawing/2014/chartex" xmlns:cx1="http://schemas.microsoft.com/office/drawing/2015/9/8/chartex" xmlns:mc="http://schemas.openxmlformats.org/markup-compatibility/2006" xmlns:o="urn:schemas-microsoft-com:office:office" xmlns:r="http://schemas.openxmlformats.org/officeDocument/2006/relationships" xmlns:m="http://schemas.openxmlformats.org/officeDocument/2006/math" xmlns:v="urn:schemas-microsoft-com:vml" xmlns:wp14="http://schemas.microsoft.com/office/word/2010/wordprocessingDrawing" xmlns:wp="http://schemas.openxmlformats.org/drawingml/2006/wordprocessingDrawing" xmlns:w10="urn:schemas-microsoft-com:office:word" xmlns:w="http://schemas.openxmlformats.org/wordprocessingml/2006/main" xmlns:w14="http://schemas.microsoft.com/office/word/2010/wordml" xmlns:w15="http://schemas.microsoft.com/office/word/2012/wordml" xmlns:w16se="http://schemas.microsoft.com/office/word/2015/wordml/symex" xmlns:wpg="http://schemas.microsoft.com/office/word/2010/wordprocessingGroup" xmlns:wpi="http://schemas.microsoft.com/office/word/2010/wordprocessingInk" xmlns:wne="http://schemas.microsoft.com/office/word/2006/wordml" xmlns:wps="http://schemas.microsoft.com/office/word/2010/wordprocessingShape" mc:Ignorable="w14 w15 w16se wp14">
   <w15:commentEx w15:paraId="5125CEE9" w15:done="0"/>
+  <w15:commentEx w15:paraId="5890F9BF" w15:done="0"/>
+  <w15:commentEx w15:paraId="4EB4838B" w15:done="0"/>
 </w15:commentsEx>
 </file>
 
@@ -13745,6 +15460,452 @@
 </c:chartSpace>
 </file>
 
+<file path=word/charts/chart3.xml><?xml version="1.0" encoding="utf-8"?>
+<c:chartSpace xmlns:c="http://schemas.openxmlformats.org/drawingml/2006/chart" xmlns:a="http://schemas.openxmlformats.org/drawingml/2006/main" xmlns:r="http://schemas.openxmlformats.org/officeDocument/2006/relationships" xmlns:c16r2="http://schemas.microsoft.com/office/drawing/2015/06/chart">
+  <c:date1904 val="0"/>
+  <c:lang val="en-US"/>
+  <c:roundedCorners val="0"/>
+  <mc:AlternateContent xmlns:mc="http://schemas.openxmlformats.org/markup-compatibility/2006">
+    <mc:Choice xmlns:c14="http://schemas.microsoft.com/office/drawing/2007/8/2/chart" Requires="c14">
+      <c14:style val="102"/>
+    </mc:Choice>
+    <mc:Fallback>
+      <c:style val="2"/>
+    </mc:Fallback>
+  </mc:AlternateContent>
+  <c:chart>
+    <c:autoTitleDeleted val="1"/>
+    <c:plotArea>
+      <c:layout/>
+      <c:lineChart>
+        <c:grouping val="standard"/>
+        <c:varyColors val="0"/>
+        <c:ser>
+          <c:idx val="0"/>
+          <c:order val="0"/>
+          <c:tx>
+            <c:strRef>
+              <c:f>shape_similarity_hourly!$A$95</c:f>
+              <c:strCache>
+                <c:ptCount val="1"/>
+                <c:pt idx="0">
+                  <c:v>average</c:v>
+                </c:pt>
+              </c:strCache>
+            </c:strRef>
+          </c:tx>
+          <c:spPr>
+            <a:ln w="28575" cap="rnd">
+              <a:solidFill>
+                <a:schemeClr val="accent1"/>
+              </a:solidFill>
+              <a:round/>
+            </a:ln>
+            <a:effectLst/>
+          </c:spPr>
+          <c:marker>
+            <c:symbol val="none"/>
+          </c:marker>
+          <c:cat>
+            <c:numRef>
+              <c:f>shape_similarity_hourly!$B$1:$AK$1</c:f>
+              <c:numCache>
+                <c:formatCode>d\-mmm</c:formatCode>
+                <c:ptCount val="36"/>
+                <c:pt idx="0">
+                  <c:v>43899</c:v>
+                </c:pt>
+                <c:pt idx="1">
+                  <c:v>43900</c:v>
+                </c:pt>
+                <c:pt idx="2">
+                  <c:v>43901</c:v>
+                </c:pt>
+                <c:pt idx="3">
+                  <c:v>43902</c:v>
+                </c:pt>
+                <c:pt idx="4">
+                  <c:v>43903</c:v>
+                </c:pt>
+                <c:pt idx="5">
+                  <c:v>43904</c:v>
+                </c:pt>
+                <c:pt idx="6">
+                  <c:v>43905</c:v>
+                </c:pt>
+                <c:pt idx="7">
+                  <c:v>43906</c:v>
+                </c:pt>
+                <c:pt idx="8">
+                  <c:v>43907</c:v>
+                </c:pt>
+                <c:pt idx="9">
+                  <c:v>43908</c:v>
+                </c:pt>
+                <c:pt idx="10">
+                  <c:v>43909</c:v>
+                </c:pt>
+                <c:pt idx="11">
+                  <c:v>43910</c:v>
+                </c:pt>
+                <c:pt idx="12">
+                  <c:v>43911</c:v>
+                </c:pt>
+                <c:pt idx="13">
+                  <c:v>43912</c:v>
+                </c:pt>
+                <c:pt idx="14">
+                  <c:v>43913</c:v>
+                </c:pt>
+                <c:pt idx="15">
+                  <c:v>43914</c:v>
+                </c:pt>
+                <c:pt idx="16">
+                  <c:v>43915</c:v>
+                </c:pt>
+                <c:pt idx="17">
+                  <c:v>43916</c:v>
+                </c:pt>
+                <c:pt idx="18">
+                  <c:v>43917</c:v>
+                </c:pt>
+                <c:pt idx="19">
+                  <c:v>43918</c:v>
+                </c:pt>
+                <c:pt idx="20">
+                  <c:v>43919</c:v>
+                </c:pt>
+                <c:pt idx="21">
+                  <c:v>43920</c:v>
+                </c:pt>
+                <c:pt idx="22">
+                  <c:v>43921</c:v>
+                </c:pt>
+                <c:pt idx="23">
+                  <c:v>43922</c:v>
+                </c:pt>
+                <c:pt idx="24">
+                  <c:v>43923</c:v>
+                </c:pt>
+                <c:pt idx="25">
+                  <c:v>43924</c:v>
+                </c:pt>
+                <c:pt idx="26">
+                  <c:v>43925</c:v>
+                </c:pt>
+                <c:pt idx="27">
+                  <c:v>43926</c:v>
+                </c:pt>
+                <c:pt idx="28">
+                  <c:v>43927</c:v>
+                </c:pt>
+                <c:pt idx="29">
+                  <c:v>43928</c:v>
+                </c:pt>
+                <c:pt idx="30">
+                  <c:v>43929</c:v>
+                </c:pt>
+                <c:pt idx="31">
+                  <c:v>43930</c:v>
+                </c:pt>
+                <c:pt idx="32">
+                  <c:v>43931</c:v>
+                </c:pt>
+                <c:pt idx="33">
+                  <c:v>43932</c:v>
+                </c:pt>
+                <c:pt idx="34">
+                  <c:v>43933</c:v>
+                </c:pt>
+              </c:numCache>
+            </c:numRef>
+          </c:cat>
+          <c:val>
+            <c:numRef>
+              <c:f>shape_similarity_hourly!$B$95:$AK$95</c:f>
+              <c:numCache>
+                <c:formatCode>General</c:formatCode>
+                <c:ptCount val="36"/>
+                <c:pt idx="0">
+                  <c:v>0.22710772734520737</c:v>
+                </c:pt>
+                <c:pt idx="1">
+                  <c:v>0.26105096455839677</c:v>
+                </c:pt>
+                <c:pt idx="2">
+                  <c:v>0.25848784424582899</c:v>
+                </c:pt>
+                <c:pt idx="3">
+                  <c:v>0.34492478840182522</c:v>
+                </c:pt>
+                <c:pt idx="4">
+                  <c:v>0.3290112673928739</c:v>
+                </c:pt>
+                <c:pt idx="5">
+                  <c:v>0.33102355562195246</c:v>
+                </c:pt>
+                <c:pt idx="6">
+                  <c:v>0.34203557347670632</c:v>
+                </c:pt>
+                <c:pt idx="7">
+                  <c:v>0.5185607441718425</c:v>
+                </c:pt>
+                <c:pt idx="8">
+                  <c:v>0.5853256462563966</c:v>
+                </c:pt>
+                <c:pt idx="9">
+                  <c:v>0.58482327652192434</c:v>
+                </c:pt>
+                <c:pt idx="10">
+                  <c:v>0.58103962236470985</c:v>
+                </c:pt>
+                <c:pt idx="11">
+                  <c:v>0.58526141252834141</c:v>
+                </c:pt>
+                <c:pt idx="12">
+                  <c:v>0.47925604564616481</c:v>
+                </c:pt>
+                <c:pt idx="13">
+                  <c:v>0.54340236307823675</c:v>
+                </c:pt>
+                <c:pt idx="14">
+                  <c:v>0.63317400181611072</c:v>
+                </c:pt>
+                <c:pt idx="15">
+                  <c:v>0.67971318672834158</c:v>
+                </c:pt>
+                <c:pt idx="16">
+                  <c:v>0.66400158873580639</c:v>
+                </c:pt>
+                <c:pt idx="17">
+                  <c:v>0.65203405138424586</c:v>
+                </c:pt>
+                <c:pt idx="18">
+                  <c:v>0.5840769099928822</c:v>
+                </c:pt>
+                <c:pt idx="19">
+                  <c:v>0.54823846508272001</c:v>
+                </c:pt>
+                <c:pt idx="20">
+                  <c:v>0.58672823254921258</c:v>
+                </c:pt>
+                <c:pt idx="21">
+                  <c:v>0.6504620643611988</c:v>
+                </c:pt>
+                <c:pt idx="22">
+                  <c:v>0.66018409217931839</c:v>
+                </c:pt>
+                <c:pt idx="23">
+                  <c:v>0.66171369154735504</c:v>
+                </c:pt>
+                <c:pt idx="24">
+                  <c:v>0.64446011946759429</c:v>
+                </c:pt>
+                <c:pt idx="25">
+                  <c:v>0.5981419319525223</c:v>
+                </c:pt>
+                <c:pt idx="26">
+                  <c:v>0.56974144424142248</c:v>
+                </c:pt>
+                <c:pt idx="27">
+                  <c:v>0.63038815445978746</c:v>
+                </c:pt>
+                <c:pt idx="28">
+                  <c:v>0.64755868757739188</c:v>
+                </c:pt>
+                <c:pt idx="29">
+                  <c:v>0.68693681160224185</c:v>
+                </c:pt>
+                <c:pt idx="30">
+                  <c:v>0.65243917188103051</c:v>
+                </c:pt>
+                <c:pt idx="31">
+                  <c:v>0.6696234684990976</c:v>
+                </c:pt>
+                <c:pt idx="32">
+                  <c:v>0.59400755556876661</c:v>
+                </c:pt>
+                <c:pt idx="33">
+                  <c:v>0.555241699926175</c:v>
+                </c:pt>
+                <c:pt idx="34">
+                  <c:v>0.62501648729662174</c:v>
+                </c:pt>
+              </c:numCache>
+            </c:numRef>
+          </c:val>
+          <c:smooth val="0"/>
+          <c:extLst>
+            <c:ext xmlns:c16="http://schemas.microsoft.com/office/drawing/2014/chart" uri="{C3380CC4-5D6E-409C-BE32-E72D297353CC}">
+              <c16:uniqueId val="{00000000-9E00-48F2-897B-E59D85B0A36D}"/>
+            </c:ext>
+          </c:extLst>
+        </c:ser>
+        <c:dLbls>
+          <c:showLegendKey val="0"/>
+          <c:showVal val="0"/>
+          <c:showCatName val="0"/>
+          <c:showSerName val="0"/>
+          <c:showPercent val="0"/>
+          <c:showBubbleSize val="0"/>
+        </c:dLbls>
+        <c:smooth val="0"/>
+        <c:axId val="680991"/>
+        <c:axId val="675583"/>
+      </c:lineChart>
+      <c:dateAx>
+        <c:axId val="680991"/>
+        <c:scaling>
+          <c:orientation val="minMax"/>
+        </c:scaling>
+        <c:delete val="0"/>
+        <c:axPos val="b"/>
+        <c:numFmt formatCode="d\-mmm" sourceLinked="1"/>
+        <c:majorTickMark val="out"/>
+        <c:minorTickMark val="none"/>
+        <c:tickLblPos val="nextTo"/>
+        <c:spPr>
+          <a:noFill/>
+          <a:ln w="9525" cap="flat" cmpd="sng" algn="ctr">
+            <a:solidFill>
+              <a:schemeClr val="tx1">
+                <a:lumMod val="15000"/>
+                <a:lumOff val="85000"/>
+              </a:schemeClr>
+            </a:solidFill>
+            <a:round/>
+          </a:ln>
+          <a:effectLst/>
+        </c:spPr>
+        <c:txPr>
+          <a:bodyPr rot="-60000000" spcFirstLastPara="1" vertOverflow="ellipsis" vert="horz" wrap="square" anchor="ctr" anchorCtr="1"/>
+          <a:lstStyle/>
+          <a:p>
+            <a:pPr>
+              <a:defRPr sz="900" b="0" i="0" u="none" strike="noStrike" kern="1200" baseline="0">
+                <a:solidFill>
+                  <a:schemeClr val="tx1">
+                    <a:lumMod val="65000"/>
+                    <a:lumOff val="35000"/>
+                  </a:schemeClr>
+                </a:solidFill>
+                <a:latin typeface="+mn-lt"/>
+                <a:ea typeface="+mn-ea"/>
+                <a:cs typeface="+mn-cs"/>
+              </a:defRPr>
+            </a:pPr>
+            <a:endParaRPr lang="en-US"/>
+          </a:p>
+        </c:txPr>
+        <c:crossAx val="675583"/>
+        <c:crosses val="autoZero"/>
+        <c:auto val="1"/>
+        <c:lblOffset val="100"/>
+        <c:baseTimeUnit val="days"/>
+        <c:majorUnit val="7"/>
+        <c:majorTimeUnit val="days"/>
+      </c:dateAx>
+      <c:valAx>
+        <c:axId val="675583"/>
+        <c:scaling>
+          <c:orientation val="minMax"/>
+          <c:max val="0.70000000000000007"/>
+          <c:min val="0.2"/>
+        </c:scaling>
+        <c:delete val="0"/>
+        <c:axPos val="l"/>
+        <c:majorGridlines>
+          <c:spPr>
+            <a:ln w="9525" cap="flat" cmpd="sng" algn="ctr">
+              <a:solidFill>
+                <a:schemeClr val="tx1">
+                  <a:lumMod val="15000"/>
+                  <a:lumOff val="85000"/>
+                </a:schemeClr>
+              </a:solidFill>
+              <a:round/>
+            </a:ln>
+            <a:effectLst/>
+          </c:spPr>
+        </c:majorGridlines>
+        <c:numFmt formatCode="General" sourceLinked="1"/>
+        <c:majorTickMark val="none"/>
+        <c:minorTickMark val="none"/>
+        <c:tickLblPos val="nextTo"/>
+        <c:spPr>
+          <a:noFill/>
+          <a:ln>
+            <a:noFill/>
+          </a:ln>
+          <a:effectLst/>
+        </c:spPr>
+        <c:txPr>
+          <a:bodyPr rot="-60000000" spcFirstLastPara="1" vertOverflow="ellipsis" vert="horz" wrap="square" anchor="ctr" anchorCtr="1"/>
+          <a:lstStyle/>
+          <a:p>
+            <a:pPr>
+              <a:defRPr sz="900" b="0" i="0" u="none" strike="noStrike" kern="1200" baseline="0">
+                <a:solidFill>
+                  <a:schemeClr val="tx1">
+                    <a:lumMod val="65000"/>
+                    <a:lumOff val="35000"/>
+                  </a:schemeClr>
+                </a:solidFill>
+                <a:latin typeface="+mn-lt"/>
+                <a:ea typeface="+mn-ea"/>
+                <a:cs typeface="+mn-cs"/>
+              </a:defRPr>
+            </a:pPr>
+            <a:endParaRPr lang="en-US"/>
+          </a:p>
+        </c:txPr>
+        <c:crossAx val="680991"/>
+        <c:crosses val="autoZero"/>
+        <c:crossBetween val="between"/>
+      </c:valAx>
+      <c:spPr>
+        <a:noFill/>
+        <a:ln>
+          <a:noFill/>
+        </a:ln>
+        <a:effectLst/>
+      </c:spPr>
+    </c:plotArea>
+    <c:plotVisOnly val="1"/>
+    <c:dispBlanksAs val="gap"/>
+    <c:showDLblsOverMax val="0"/>
+  </c:chart>
+  <c:spPr>
+    <a:solidFill>
+      <a:schemeClr val="bg1"/>
+    </a:solidFill>
+    <a:ln w="9525" cap="flat" cmpd="sng" algn="ctr">
+      <a:solidFill>
+        <a:schemeClr val="tx1">
+          <a:lumMod val="15000"/>
+          <a:lumOff val="85000"/>
+        </a:schemeClr>
+      </a:solidFill>
+      <a:round/>
+    </a:ln>
+    <a:effectLst/>
+  </c:spPr>
+  <c:txPr>
+    <a:bodyPr/>
+    <a:lstStyle/>
+    <a:p>
+      <a:pPr>
+        <a:defRPr/>
+      </a:pPr>
+      <a:endParaRPr lang="en-US"/>
+    </a:p>
+  </c:txPr>
+  <c:externalData r:id="rId3">
+    <c:autoUpdate val="0"/>
+  </c:externalData>
+</c:chartSpace>
+</file>
+
 <file path=word/charts/colors1.xml><?xml version="1.0" encoding="utf-8"?>
 <cs:colorStyle xmlns:cs="http://schemas.microsoft.com/office/drawing/2012/chartStyle" xmlns:a="http://schemas.openxmlformats.org/drawingml/2006/main" meth="cycle" id="10">
   <a:schemeClr val="accent1"/>
@@ -13786,6 +15947,46 @@
 </file>
 
 <file path=word/charts/colors2.xml><?xml version="1.0" encoding="utf-8"?>
+<cs:colorStyle xmlns:cs="http://schemas.microsoft.com/office/drawing/2012/chartStyle" xmlns:a="http://schemas.openxmlformats.org/drawingml/2006/main" meth="cycle" id="10">
+  <a:schemeClr val="accent1"/>
+  <a:schemeClr val="accent2"/>
+  <a:schemeClr val="accent3"/>
+  <a:schemeClr val="accent4"/>
+  <a:schemeClr val="accent5"/>
+  <a:schemeClr val="accent6"/>
+  <cs:variation/>
+  <cs:variation>
+    <a:lumMod val="60000"/>
+  </cs:variation>
+  <cs:variation>
+    <a:lumMod val="80000"/>
+    <a:lumOff val="20000"/>
+  </cs:variation>
+  <cs:variation>
+    <a:lumMod val="80000"/>
+  </cs:variation>
+  <cs:variation>
+    <a:lumMod val="60000"/>
+    <a:lumOff val="40000"/>
+  </cs:variation>
+  <cs:variation>
+    <a:lumMod val="50000"/>
+  </cs:variation>
+  <cs:variation>
+    <a:lumMod val="70000"/>
+    <a:lumOff val="30000"/>
+  </cs:variation>
+  <cs:variation>
+    <a:lumMod val="70000"/>
+  </cs:variation>
+  <cs:variation>
+    <a:lumMod val="50000"/>
+    <a:lumOff val="50000"/>
+  </cs:variation>
+</cs:colorStyle>
+</file>
+
+<file path=word/charts/colors3.xml><?xml version="1.0" encoding="utf-8"?>
 <cs:colorStyle xmlns:cs="http://schemas.microsoft.com/office/drawing/2012/chartStyle" xmlns:a="http://schemas.openxmlformats.org/drawingml/2006/main" meth="cycle" id="10">
   <a:schemeClr val="accent1"/>
   <a:schemeClr val="accent2"/>
@@ -14857,6 +17058,522 @@
 </cs:chartStyle>
 </file>
 
+<file path=word/charts/style3.xml><?xml version="1.0" encoding="utf-8"?>
+<cs:chartStyle xmlns:cs="http://schemas.microsoft.com/office/drawing/2012/chartStyle" xmlns:a="http://schemas.openxmlformats.org/drawingml/2006/main" id="227">
+  <cs:axisTitle>
+    <cs:lnRef idx="0"/>
+    <cs:fillRef idx="0"/>
+    <cs:effectRef idx="0"/>
+    <cs:fontRef idx="minor">
+      <a:schemeClr val="tx1">
+        <a:lumMod val="65000"/>
+        <a:lumOff val="35000"/>
+      </a:schemeClr>
+    </cs:fontRef>
+    <cs:defRPr sz="1000" kern="1200"/>
+  </cs:axisTitle>
+  <cs:categoryAxis>
+    <cs:lnRef idx="0"/>
+    <cs:fillRef idx="0"/>
+    <cs:effectRef idx="0"/>
+    <cs:fontRef idx="minor">
+      <a:schemeClr val="tx1">
+        <a:lumMod val="65000"/>
+        <a:lumOff val="35000"/>
+      </a:schemeClr>
+    </cs:fontRef>
+    <cs:spPr>
+      <a:ln w="9525" cap="flat" cmpd="sng" algn="ctr">
+        <a:solidFill>
+          <a:schemeClr val="tx1">
+            <a:lumMod val="15000"/>
+            <a:lumOff val="85000"/>
+          </a:schemeClr>
+        </a:solidFill>
+        <a:round/>
+      </a:ln>
+    </cs:spPr>
+    <cs:defRPr sz="900" kern="1200"/>
+  </cs:categoryAxis>
+  <cs:chartArea mods="allowNoFillOverride allowNoLineOverride">
+    <cs:lnRef idx="0"/>
+    <cs:fillRef idx="0"/>
+    <cs:effectRef idx="0"/>
+    <cs:fontRef idx="minor">
+      <a:schemeClr val="tx1"/>
+    </cs:fontRef>
+    <cs:spPr>
+      <a:solidFill>
+        <a:schemeClr val="bg1"/>
+      </a:solidFill>
+      <a:ln w="9525" cap="flat" cmpd="sng" algn="ctr">
+        <a:solidFill>
+          <a:schemeClr val="tx1">
+            <a:lumMod val="15000"/>
+            <a:lumOff val="85000"/>
+          </a:schemeClr>
+        </a:solidFill>
+        <a:round/>
+      </a:ln>
+    </cs:spPr>
+    <cs:defRPr sz="1000" kern="1200"/>
+  </cs:chartArea>
+  <cs:dataLabel>
+    <cs:lnRef idx="0"/>
+    <cs:fillRef idx="0"/>
+    <cs:effectRef idx="0"/>
+    <cs:fontRef idx="minor">
+      <a:schemeClr val="tx1">
+        <a:lumMod val="75000"/>
+        <a:lumOff val="25000"/>
+      </a:schemeClr>
+    </cs:fontRef>
+    <cs:defRPr sz="900" kern="1200"/>
+  </cs:dataLabel>
+  <cs:dataLabelCallout>
+    <cs:lnRef idx="0"/>
+    <cs:fillRef idx="0"/>
+    <cs:effectRef idx="0"/>
+    <cs:fontRef idx="minor">
+      <a:schemeClr val="dk1">
+        <a:lumMod val="65000"/>
+        <a:lumOff val="35000"/>
+      </a:schemeClr>
+    </cs:fontRef>
+    <cs:spPr>
+      <a:solidFill>
+        <a:schemeClr val="lt1"/>
+      </a:solidFill>
+      <a:ln>
+        <a:solidFill>
+          <a:schemeClr val="dk1">
+            <a:lumMod val="25000"/>
+            <a:lumOff val="75000"/>
+          </a:schemeClr>
+        </a:solidFill>
+      </a:ln>
+    </cs:spPr>
+    <cs:defRPr sz="900" kern="1200"/>
+    <cs:bodyPr rot="0" spcFirstLastPara="1" vertOverflow="clip" horzOverflow="clip" vert="horz" wrap="square" lIns="36576" tIns="18288" rIns="36576" bIns="18288" anchor="ctr" anchorCtr="1">
+      <a:spAutoFit/>
+    </cs:bodyPr>
+  </cs:dataLabelCallout>
+  <cs:dataPoint>
+    <cs:lnRef idx="0"/>
+    <cs:fillRef idx="1">
+      <cs:styleClr val="auto"/>
+    </cs:fillRef>
+    <cs:effectRef idx="0"/>
+    <cs:fontRef idx="minor">
+      <a:schemeClr val="tx1"/>
+    </cs:fontRef>
+    <cs:spPr>
+      <a:solidFill>
+        <a:schemeClr val="phClr"/>
+      </a:solidFill>
+    </cs:spPr>
+  </cs:dataPoint>
+  <cs:dataPoint3D>
+    <cs:lnRef idx="0"/>
+    <cs:fillRef idx="1">
+      <cs:styleClr val="auto"/>
+    </cs:fillRef>
+    <cs:effectRef idx="0"/>
+    <cs:fontRef idx="minor">
+      <a:schemeClr val="tx1"/>
+    </cs:fontRef>
+    <cs:spPr>
+      <a:solidFill>
+        <a:schemeClr val="phClr"/>
+      </a:solidFill>
+    </cs:spPr>
+  </cs:dataPoint3D>
+  <cs:dataPointLine>
+    <cs:lnRef idx="0">
+      <cs:styleClr val="auto"/>
+    </cs:lnRef>
+    <cs:fillRef idx="1"/>
+    <cs:effectRef idx="0"/>
+    <cs:fontRef idx="minor">
+      <a:schemeClr val="tx1"/>
+    </cs:fontRef>
+    <cs:spPr>
+      <a:ln w="28575" cap="rnd">
+        <a:solidFill>
+          <a:schemeClr val="phClr"/>
+        </a:solidFill>
+        <a:round/>
+      </a:ln>
+    </cs:spPr>
+  </cs:dataPointLine>
+  <cs:dataPointMarker>
+    <cs:lnRef idx="0">
+      <cs:styleClr val="auto"/>
+    </cs:lnRef>
+    <cs:fillRef idx="1">
+      <cs:styleClr val="auto"/>
+    </cs:fillRef>
+    <cs:effectRef idx="0"/>
+    <cs:fontRef idx="minor">
+      <a:schemeClr val="tx1"/>
+    </cs:fontRef>
+    <cs:spPr>
+      <a:solidFill>
+        <a:schemeClr val="phClr"/>
+      </a:solidFill>
+      <a:ln w="9525">
+        <a:solidFill>
+          <a:schemeClr val="phClr"/>
+        </a:solidFill>
+      </a:ln>
+    </cs:spPr>
+  </cs:dataPointMarker>
+  <cs:dataPointMarkerLayout symbol="circle" size="5"/>
+  <cs:dataPointWireframe>
+    <cs:lnRef idx="0">
+      <cs:styleClr val="auto"/>
+    </cs:lnRef>
+    <cs:fillRef idx="1"/>
+    <cs:effectRef idx="0"/>
+    <cs:fontRef idx="minor">
+      <a:schemeClr val="tx1"/>
+    </cs:fontRef>
+    <cs:spPr>
+      <a:ln w="9525" cap="rnd">
+        <a:solidFill>
+          <a:schemeClr val="phClr"/>
+        </a:solidFill>
+        <a:round/>
+      </a:ln>
+    </cs:spPr>
+  </cs:dataPointWireframe>
+  <cs:dataTable>
+    <cs:lnRef idx="0"/>
+    <cs:fillRef idx="0"/>
+    <cs:effectRef idx="0"/>
+    <cs:fontRef idx="minor">
+      <a:schemeClr val="tx1">
+        <a:lumMod val="65000"/>
+        <a:lumOff val="35000"/>
+      </a:schemeClr>
+    </cs:fontRef>
+    <cs:spPr>
+      <a:noFill/>
+      <a:ln w="9525" cap="flat" cmpd="sng" algn="ctr">
+        <a:solidFill>
+          <a:schemeClr val="tx1">
+            <a:lumMod val="15000"/>
+            <a:lumOff val="85000"/>
+          </a:schemeClr>
+        </a:solidFill>
+        <a:round/>
+      </a:ln>
+    </cs:spPr>
+    <cs:defRPr sz="900" kern="1200"/>
+  </cs:dataTable>
+  <cs:downBar>
+    <cs:lnRef idx="0"/>
+    <cs:fillRef idx="0"/>
+    <cs:effectRef idx="0"/>
+    <cs:fontRef idx="minor">
+      <a:schemeClr val="dk1"/>
+    </cs:fontRef>
+    <cs:spPr>
+      <a:solidFill>
+        <a:schemeClr val="dk1">
+          <a:lumMod val="65000"/>
+          <a:lumOff val="35000"/>
+        </a:schemeClr>
+      </a:solidFill>
+      <a:ln w="9525">
+        <a:solidFill>
+          <a:schemeClr val="tx1">
+            <a:lumMod val="65000"/>
+            <a:lumOff val="35000"/>
+          </a:schemeClr>
+        </a:solidFill>
+      </a:ln>
+    </cs:spPr>
+  </cs:downBar>
+  <cs:dropLine>
+    <cs:lnRef idx="0"/>
+    <cs:fillRef idx="0"/>
+    <cs:effectRef idx="0"/>
+    <cs:fontRef idx="minor">
+      <a:schemeClr val="tx1"/>
+    </cs:fontRef>
+    <cs:spPr>
+      <a:ln w="9525" cap="flat" cmpd="sng" algn="ctr">
+        <a:solidFill>
+          <a:schemeClr val="tx1">
+            <a:lumMod val="35000"/>
+            <a:lumOff val="65000"/>
+          </a:schemeClr>
+        </a:solidFill>
+        <a:round/>
+      </a:ln>
+    </cs:spPr>
+  </cs:dropLine>
+  <cs:errorBar>
+    <cs:lnRef idx="0"/>
+    <cs:fillRef idx="0"/>
+    <cs:effectRef idx="0"/>
+    <cs:fontRef idx="minor">
+      <a:schemeClr val="tx1"/>
+    </cs:fontRef>
+    <cs:spPr>
+      <a:ln w="9525" cap="flat" cmpd="sng" algn="ctr">
+        <a:solidFill>
+          <a:schemeClr val="tx1">
+            <a:lumMod val="65000"/>
+            <a:lumOff val="35000"/>
+          </a:schemeClr>
+        </a:solidFill>
+        <a:round/>
+      </a:ln>
+    </cs:spPr>
+  </cs:errorBar>
+  <cs:floor>
+    <cs:lnRef idx="0"/>
+    <cs:fillRef idx="0"/>
+    <cs:effectRef idx="0"/>
+    <cs:fontRef idx="minor">
+      <a:schemeClr val="tx1"/>
+    </cs:fontRef>
+    <cs:spPr>
+      <a:noFill/>
+      <a:ln>
+        <a:noFill/>
+      </a:ln>
+    </cs:spPr>
+  </cs:floor>
+  <cs:gridlineMajor>
+    <cs:lnRef idx="0"/>
+    <cs:fillRef idx="0"/>
+    <cs:effectRef idx="0"/>
+    <cs:fontRef idx="minor">
+      <a:schemeClr val="tx1"/>
+    </cs:fontRef>
+    <cs:spPr>
+      <a:ln w="9525" cap="flat" cmpd="sng" algn="ctr">
+        <a:solidFill>
+          <a:schemeClr val="tx1">
+            <a:lumMod val="15000"/>
+            <a:lumOff val="85000"/>
+          </a:schemeClr>
+        </a:solidFill>
+        <a:round/>
+      </a:ln>
+    </cs:spPr>
+  </cs:gridlineMajor>
+  <cs:gridlineMinor>
+    <cs:lnRef idx="0"/>
+    <cs:fillRef idx="0"/>
+    <cs:effectRef idx="0"/>
+    <cs:fontRef idx="minor">
+      <a:schemeClr val="tx1"/>
+    </cs:fontRef>
+    <cs:spPr>
+      <a:ln w="9525" cap="flat" cmpd="sng" algn="ctr">
+        <a:solidFill>
+          <a:schemeClr val="tx1">
+            <a:lumMod val="5000"/>
+            <a:lumOff val="95000"/>
+          </a:schemeClr>
+        </a:solidFill>
+        <a:round/>
+      </a:ln>
+    </cs:spPr>
+  </cs:gridlineMinor>
+  <cs:hiLoLine>
+    <cs:lnRef idx="0"/>
+    <cs:fillRef idx="0"/>
+    <cs:effectRef idx="0"/>
+    <cs:fontRef idx="minor">
+      <a:schemeClr val="tx1"/>
+    </cs:fontRef>
+    <cs:spPr>
+      <a:ln w="9525" cap="flat" cmpd="sng" algn="ctr">
+        <a:solidFill>
+          <a:schemeClr val="tx1">
+            <a:lumMod val="75000"/>
+            <a:lumOff val="25000"/>
+          </a:schemeClr>
+        </a:solidFill>
+        <a:round/>
+      </a:ln>
+    </cs:spPr>
+  </cs:hiLoLine>
+  <cs:leaderLine>
+    <cs:lnRef idx="0"/>
+    <cs:fillRef idx="0"/>
+    <cs:effectRef idx="0"/>
+    <cs:fontRef idx="minor">
+      <a:schemeClr val="tx1"/>
+    </cs:fontRef>
+    <cs:spPr>
+      <a:ln w="9525" cap="flat" cmpd="sng" algn="ctr">
+        <a:solidFill>
+          <a:schemeClr val="tx1">
+            <a:lumMod val="35000"/>
+            <a:lumOff val="65000"/>
+          </a:schemeClr>
+        </a:solidFill>
+        <a:round/>
+      </a:ln>
+    </cs:spPr>
+  </cs:leaderLine>
+  <cs:legend>
+    <cs:lnRef idx="0"/>
+    <cs:fillRef idx="0"/>
+    <cs:effectRef idx="0"/>
+    <cs:fontRef idx="minor">
+      <a:schemeClr val="tx1">
+        <a:lumMod val="65000"/>
+        <a:lumOff val="35000"/>
+      </a:schemeClr>
+    </cs:fontRef>
+    <cs:defRPr sz="900" kern="1200"/>
+  </cs:legend>
+  <cs:plotArea mods="allowNoFillOverride allowNoLineOverride">
+    <cs:lnRef idx="0"/>
+    <cs:fillRef idx="0"/>
+    <cs:effectRef idx="0"/>
+    <cs:fontRef idx="minor">
+      <a:schemeClr val="tx1"/>
+    </cs:fontRef>
+  </cs:plotArea>
+  <cs:plotArea3D mods="allowNoFillOverride allowNoLineOverride">
+    <cs:lnRef idx="0"/>
+    <cs:fillRef idx="0"/>
+    <cs:effectRef idx="0"/>
+    <cs:fontRef idx="minor">
+      <a:schemeClr val="tx1"/>
+    </cs:fontRef>
+  </cs:plotArea3D>
+  <cs:seriesAxis>
+    <cs:lnRef idx="0"/>
+    <cs:fillRef idx="0"/>
+    <cs:effectRef idx="0"/>
+    <cs:fontRef idx="minor">
+      <a:schemeClr val="tx1">
+        <a:lumMod val="65000"/>
+        <a:lumOff val="35000"/>
+      </a:schemeClr>
+    </cs:fontRef>
+    <cs:defRPr sz="900" kern="1200"/>
+  </cs:seriesAxis>
+  <cs:seriesLine>
+    <cs:lnRef idx="0"/>
+    <cs:fillRef idx="0"/>
+    <cs:effectRef idx="0"/>
+    <cs:fontRef idx="minor">
+      <a:schemeClr val="tx1"/>
+    </cs:fontRef>
+    <cs:spPr>
+      <a:ln w="9525" cap="flat" cmpd="sng" algn="ctr">
+        <a:solidFill>
+          <a:schemeClr val="tx1">
+            <a:lumMod val="35000"/>
+            <a:lumOff val="65000"/>
+          </a:schemeClr>
+        </a:solidFill>
+        <a:round/>
+      </a:ln>
+    </cs:spPr>
+  </cs:seriesLine>
+  <cs:title>
+    <cs:lnRef idx="0"/>
+    <cs:fillRef idx="0"/>
+    <cs:effectRef idx="0"/>
+    <cs:fontRef idx="minor">
+      <a:schemeClr val="tx1">
+        <a:lumMod val="65000"/>
+        <a:lumOff val="35000"/>
+      </a:schemeClr>
+    </cs:fontRef>
+    <cs:defRPr sz="1400" b="0" kern="1200" spc="0" baseline="0"/>
+  </cs:title>
+  <cs:trendline>
+    <cs:lnRef idx="0">
+      <cs:styleClr val="auto"/>
+    </cs:lnRef>
+    <cs:fillRef idx="0"/>
+    <cs:effectRef idx="0"/>
+    <cs:fontRef idx="minor">
+      <a:schemeClr val="tx1"/>
+    </cs:fontRef>
+    <cs:spPr>
+      <a:ln w="19050" cap="rnd">
+        <a:solidFill>
+          <a:schemeClr val="phClr"/>
+        </a:solidFill>
+        <a:prstDash val="sysDot"/>
+      </a:ln>
+    </cs:spPr>
+  </cs:trendline>
+  <cs:trendlineLabel>
+    <cs:lnRef idx="0"/>
+    <cs:fillRef idx="0"/>
+    <cs:effectRef idx="0"/>
+    <cs:fontRef idx="minor">
+      <a:schemeClr val="tx1">
+        <a:lumMod val="65000"/>
+        <a:lumOff val="35000"/>
+      </a:schemeClr>
+    </cs:fontRef>
+    <cs:defRPr sz="900" kern="1200"/>
+  </cs:trendlineLabel>
+  <cs:upBar>
+    <cs:lnRef idx="0"/>
+    <cs:fillRef idx="0"/>
+    <cs:effectRef idx="0"/>
+    <cs:fontRef idx="minor">
+      <a:schemeClr val="dk1"/>
+    </cs:fontRef>
+    <cs:spPr>
+      <a:solidFill>
+        <a:schemeClr val="lt1"/>
+      </a:solidFill>
+      <a:ln w="9525">
+        <a:solidFill>
+          <a:schemeClr val="tx1">
+            <a:lumMod val="15000"/>
+            <a:lumOff val="85000"/>
+          </a:schemeClr>
+        </a:solidFill>
+      </a:ln>
+    </cs:spPr>
+  </cs:upBar>
+  <cs:valueAxis>
+    <cs:lnRef idx="0"/>
+    <cs:fillRef idx="0"/>
+    <cs:effectRef idx="0"/>
+    <cs:fontRef idx="minor">
+      <a:schemeClr val="tx1">
+        <a:lumMod val="65000"/>
+        <a:lumOff val="35000"/>
+      </a:schemeClr>
+    </cs:fontRef>
+    <cs:defRPr sz="900" kern="1200"/>
+  </cs:valueAxis>
+  <cs:wall>
+    <cs:lnRef idx="0"/>
+    <cs:fillRef idx="0"/>
+    <cs:effectRef idx="0"/>
+    <cs:fontRef idx="minor">
+      <a:schemeClr val="tx1"/>
+    </cs:fontRef>
+    <cs:spPr>
+      <a:noFill/>
+      <a:ln>
+        <a:noFill/>
+      </a:ln>
+    </cs:spPr>
+  </cs:wall>
+</cs:chartStyle>
+</file>
+
 <file path=word/theme/theme1.xml><?xml version="1.0" encoding="utf-8"?>
 <a:theme xmlns:a="http://schemas.openxmlformats.org/drawingml/2006/main" name="Office Theme">
   <a:themeElements>
@@ -15123,7 +17840,7 @@
 </file>
 
 <file path=customXml/itemProps1.xml><?xml version="1.0" encoding="utf-8"?>
-<ds:datastoreItem xmlns:ds="http://schemas.openxmlformats.org/officeDocument/2006/customXml" ds:itemID="{09205E3B-CA1A-4D89-9C2E-F1079152409C}">
+<ds:datastoreItem xmlns:ds="http://schemas.openxmlformats.org/officeDocument/2006/customXml" ds:itemID="{5E8B910A-0DBB-424E-A364-D7A1C9DCC374}">
   <ds:schemaRefs>
     <ds:schemaRef ds:uri="http://schemas.openxmlformats.org/officeDocument/2006/bibliography"/>
   </ds:schemaRefs>

</xml_diff>

<commit_message>
Add social media data, confirm it is significant, test correlation, some draft update
</commit_message>
<xml_diff>
--- a/COVID_Transit.docx
+++ b/COVID_Transit.docx
@@ -577,7 +577,23 @@
           <w:rFonts w:ascii="Times New Roman" w:hAnsi="Times New Roman" w:cs="Times New Roman"/>
           <w:sz w:val="24"/>
         </w:rPr>
-        <w:t>or example, Washington Metropolitan Area Transit Authority reported that metrorail ridership has been reduced by 90% and bus ridership has been reduced by up to 75%</w:t>
+        <w:t xml:space="preserve">or example, Washington Metropolitan Area Transit Authority reported that </w:t>
+      </w:r>
+      <w:proofErr w:type="spellStart"/>
+      <w:r>
+        <w:rPr>
+          <w:rFonts w:ascii="Times New Roman" w:hAnsi="Times New Roman" w:cs="Times New Roman"/>
+          <w:sz w:val="24"/>
+        </w:rPr>
+        <w:t>metrorail</w:t>
+      </w:r>
+      <w:proofErr w:type="spellEnd"/>
+      <w:r>
+        <w:rPr>
+          <w:rFonts w:ascii="Times New Roman" w:hAnsi="Times New Roman" w:cs="Times New Roman"/>
+          <w:sz w:val="24"/>
+        </w:rPr>
+        <w:t xml:space="preserve"> ridership has been reduced by 90% and bus ridership has been reduced by up to 75%</w:t>
       </w:r>
       <w:r>
         <w:rPr>
@@ -903,7 +919,7 @@
     <w:p>
       <w:pPr>
         <w:rPr>
-          <w:rFonts w:ascii="Times New Roman" w:hAnsi="Times New Roman" w:cs="Times New Roman" w:hint="eastAsia"/>
+          <w:rFonts w:ascii="Times New Roman" w:hAnsi="Times New Roman" w:cs="Times New Roman"/>
           <w:sz w:val="24"/>
         </w:rPr>
       </w:pPr>
@@ -2255,7 +2271,7 @@
     <w:p>
       <w:pPr>
         <w:rPr>
-          <w:rFonts w:ascii="Times New Roman" w:hAnsi="Times New Roman" w:cs="Times New Roman" w:hint="eastAsia"/>
+          <w:rFonts w:ascii="Times New Roman" w:hAnsi="Times New Roman" w:cs="Times New Roman"/>
           <w:sz w:val="24"/>
         </w:rPr>
       </w:pPr>
@@ -3601,7 +3617,21 @@
           <w:rFonts w:ascii="Times New Roman" w:hAnsi="Times New Roman" w:cs="Times New Roman"/>
           <w:sz w:val="24"/>
         </w:rPr>
-        <w:t xml:space="preserve">” from the most recent American Community Survey 5-year estimates (2014 – 2018). The table contains the number of employed population </w:t>
+        <w:t xml:space="preserve">” from the most recent American Community Survey </w:t>
+      </w:r>
+      <w:r>
+        <w:rPr>
+          <w:rFonts w:ascii="Times New Roman" w:hAnsi="Times New Roman" w:cs="Times New Roman"/>
+          <w:sz w:val="24"/>
+        </w:rPr>
+        <w:t xml:space="preserve">(ACS) </w:t>
+      </w:r>
+      <w:r>
+        <w:rPr>
+          <w:rFonts w:ascii="Times New Roman" w:hAnsi="Times New Roman" w:cs="Times New Roman"/>
+          <w:sz w:val="24"/>
+        </w:rPr>
+        <w:t xml:space="preserve">5-year estimates (2014 – 2018). The table contains the number of employed population </w:t>
       </w:r>
       <w:r>
         <w:rPr>
@@ -3680,35 +3710,115 @@
           <w:rFonts w:ascii="Times New Roman" w:hAnsi="Times New Roman" w:cs="Times New Roman"/>
           <w:sz w:val="24"/>
         </w:rPr>
-        <w:t>aggregated geotagged Twitter data</w:t>
-      </w:r>
-      <w:r>
-        <w:rPr>
-          <w:rFonts w:ascii="Times New Roman" w:hAnsi="Times New Roman" w:cs="Times New Roman"/>
-          <w:sz w:val="24"/>
-        </w:rPr>
-        <w:t xml:space="preserve"> and the </w:t>
-      </w:r>
-      <w:r>
-        <w:rPr>
-          <w:rFonts w:ascii="Times New Roman" w:hAnsi="Times New Roman" w:cs="Times New Roman"/>
-          <w:sz w:val="24"/>
-        </w:rPr>
-        <w:t xml:space="preserve">date of </w:t>
-      </w:r>
-      <w:r>
-        <w:rPr>
-          <w:rFonts w:ascii="Times New Roman" w:hAnsi="Times New Roman" w:cs="Times New Roman"/>
-          <w:sz w:val="24"/>
-        </w:rPr>
-        <w:t xml:space="preserve">declaring </w:t>
-      </w:r>
-      <w:r>
-        <w:rPr>
-          <w:rFonts w:ascii="Times New Roman" w:hAnsi="Times New Roman" w:cs="Times New Roman"/>
-          <w:sz w:val="24"/>
-        </w:rPr>
-        <w:t xml:space="preserve">state of emergency by local government and self-quarantine order by local CDC and the Google Search trend data. </w:t>
+        <w:t>ratio of active Twitter users that mentioned COVID-19 on Twitter</w:t>
+      </w:r>
+      <w:r>
+        <w:rPr>
+          <w:rFonts w:ascii="Times New Roman" w:hAnsi="Times New Roman" w:cs="Times New Roman"/>
+          <w:sz w:val="24"/>
+        </w:rPr>
+        <w:t xml:space="preserve">. </w:t>
+      </w:r>
+      <w:r>
+        <w:rPr>
+          <w:rFonts w:ascii="Times New Roman" w:hAnsi="Times New Roman" w:cs="Times New Roman"/>
+          <w:sz w:val="24"/>
+        </w:rPr>
+        <w:t>The social media counts and statistics come from Twitter data collected by Spatial.ai</w:t>
+      </w:r>
+      <w:r>
+        <w:rPr>
+          <w:rFonts w:ascii="Times New Roman" w:hAnsi="Times New Roman" w:cs="Times New Roman"/>
+          <w:sz w:val="24"/>
+        </w:rPr>
+        <w:t xml:space="preserve"> </w:t>
+      </w:r>
+      <w:r>
+        <w:rPr>
+          <w:rFonts w:ascii="Times New Roman" w:hAnsi="Times New Roman" w:cs="Times New Roman"/>
+          <w:sz w:val="24"/>
+        </w:rPr>
+        <w:t>from January 26</w:t>
+      </w:r>
+      <w:r>
+        <w:rPr>
+          <w:rFonts w:ascii="Times New Roman" w:hAnsi="Times New Roman" w:cs="Times New Roman"/>
+          <w:sz w:val="24"/>
+          <w:vertAlign w:val="superscript"/>
+        </w:rPr>
+        <w:t>th</w:t>
+      </w:r>
+      <w:r>
+        <w:rPr>
+          <w:rFonts w:ascii="Times New Roman" w:hAnsi="Times New Roman" w:cs="Times New Roman"/>
+          <w:sz w:val="24"/>
+        </w:rPr>
+        <w:t xml:space="preserve"> to April 14</w:t>
+      </w:r>
+      <w:r>
+        <w:rPr>
+          <w:rFonts w:ascii="Times New Roman" w:hAnsi="Times New Roman" w:cs="Times New Roman"/>
+          <w:sz w:val="24"/>
+          <w:vertAlign w:val="superscript"/>
+        </w:rPr>
+        <w:t>th</w:t>
+      </w:r>
+      <w:r>
+        <w:rPr>
+          <w:rFonts w:ascii="Times New Roman" w:hAnsi="Times New Roman" w:cs="Times New Roman"/>
+          <w:sz w:val="24"/>
+        </w:rPr>
+        <w:t xml:space="preserve"> </w:t>
+      </w:r>
+      <w:r>
+        <w:rPr>
+          <w:rFonts w:ascii="Times New Roman" w:hAnsi="Times New Roman" w:cs="Times New Roman"/>
+          <w:sz w:val="24"/>
+        </w:rPr>
+        <w:t xml:space="preserve">2020 </w:t>
+      </w:r>
+      <w:r>
+        <w:rPr>
+          <w:rFonts w:ascii="Times New Roman" w:hAnsi="Times New Roman" w:cs="Times New Roman"/>
+          <w:sz w:val="24"/>
+        </w:rPr>
+        <w:fldChar w:fldCharType="begin" w:fldLock="1"/>
+      </w:r>
+      <w:r>
+        <w:rPr>
+          <w:rFonts w:ascii="Times New Roman" w:hAnsi="Times New Roman" w:cs="Times New Roman"/>
+          <w:sz w:val="24"/>
+        </w:rPr>
+        <w:instrText>ADDIN CSL_CITATION {"citationItems":[{"id":"ITEM-1","itemData":{"URL":"https://www.arcgis.com/home/item.html?id=feb6280d42de4e91b47cf37344a91eae#overview","accessed":{"date-parts":[["2020","4","21"]]},"author":[{"dropping-particle":"","family":"Spatial.ai","given":"","non-dropping-particle":"","parse-names":false,"suffix":""}],"id":"ITEM-1","issued":{"date-parts":[["2020"]]},"title":"COVID-19 Social Media Counts &amp; Sentiment","type":"webpage"},"uris":["http://www.mendeley.com/documents/?uuid=6c6972e6-8579-464e-9d00-955472e2c6e3"]}],"mendeley":{"formattedCitation":"(Spatial.ai 2020)","plainTextFormattedCitation":"(Spatial.ai 2020)","previouslyFormattedCitation":"(Foustl32 2020)"},"properties":{"noteIndex":0},"schema":"https://github.com/citation-style-language/schema/raw/master/csl-citation.json"}</w:instrText>
+      </w:r>
+      <w:r>
+        <w:rPr>
+          <w:rFonts w:ascii="Times New Roman" w:hAnsi="Times New Roman" w:cs="Times New Roman"/>
+          <w:sz w:val="24"/>
+        </w:rPr>
+        <w:fldChar w:fldCharType="separate"/>
+      </w:r>
+      <w:r>
+        <w:rPr>
+          <w:rFonts w:ascii="Times New Roman" w:hAnsi="Times New Roman" w:cs="Times New Roman"/>
+          <w:noProof/>
+          <w:sz w:val="24"/>
+        </w:rPr>
+        <w:t>(Spatial.ai 2020)</w:t>
+      </w:r>
+      <w:r>
+        <w:rPr>
+          <w:rFonts w:ascii="Times New Roman" w:hAnsi="Times New Roman" w:cs="Times New Roman"/>
+          <w:sz w:val="24"/>
+        </w:rPr>
+        <w:fldChar w:fldCharType="end"/>
+      </w:r>
+      <w:r>
+        <w:rPr>
+          <w:rFonts w:ascii="Times New Roman" w:hAnsi="Times New Roman" w:cs="Times New Roman"/>
+          <w:sz w:val="24"/>
+        </w:rPr>
+        <w:t>; we calculated the active user ratio with the latest population data from the most recent ACS 5-year estimates (2014 - 2018).</w:t>
       </w:r>
     </w:p>
     <w:p>
@@ -3730,8 +3840,17 @@
           <w:rFonts w:ascii="Times New Roman" w:hAnsi="Times New Roman" w:cs="Times New Roman"/>
           <w:sz w:val="24"/>
         </w:rPr>
-        <w:t>The regression analysis shows that:</w:t>
-      </w:r>
+        <w:t>The</w:t>
+      </w:r>
+      <w:r>
+        <w:rPr>
+          <w:rFonts w:ascii="Times New Roman" w:hAnsi="Times New Roman" w:cs="Times New Roman"/>
+          <w:sz w:val="24"/>
+        </w:rPr>
+        <w:t xml:space="preserve"> regression analysis shows that the two </w:t>
+      </w:r>
+      <w:bookmarkStart w:id="2" w:name="_GoBack"/>
+      <w:bookmarkEnd w:id="2"/>
     </w:p>
     <w:p>
       <w:pPr>
@@ -3754,6 +3873,7 @@
           <w:b/>
           <w:sz w:val="24"/>
         </w:rPr>
+        <w:lastRenderedPageBreak/>
         <w:t>Divergent</w:t>
       </w:r>
       <w:r>
@@ -3840,7 +3960,6 @@
           <w:rFonts w:ascii="Times New Roman" w:hAnsi="Times New Roman" w:cs="Times New Roman"/>
           <w:sz w:val="24"/>
         </w:rPr>
-        <w:lastRenderedPageBreak/>
         <w:t>As we visualize the curve of the</w:t>
       </w:r>
       <w:r>
@@ -3956,6 +4075,7 @@
         </w:rPr>
         <w:t xml:space="preserve"> and convergent </w:t>
       </w:r>
+      <w:proofErr w:type="gramStart"/>
       <w:r>
         <w:rPr>
           <w:rFonts w:ascii="Times New Roman" w:hAnsi="Times New Roman" w:cs="Times New Roman"/>
@@ -3963,6 +4083,7 @@
         </w:rPr>
         <w:t xml:space="preserve">point </w:t>
       </w:r>
+      <w:proofErr w:type="gramEnd"/>
       <m:oMath>
         <m:sSub>
           <m:sSubPr>
@@ -4345,7 +4466,7 @@
                 <w:lang w:eastAsia="ja-JP"/>
               </w:rPr>
             </w:pPr>
-            <w:bookmarkStart w:id="2" w:name="_Ref36807866"/>
+            <w:bookmarkStart w:id="3" w:name="_Ref36807866"/>
             <w:r>
               <w:rPr>
                 <w:rFonts w:ascii="Times New Roman" w:eastAsia="Yu Mincho" w:hAnsi="Times New Roman" w:cs="Times New Roman"/>
@@ -4401,7 +4522,7 @@
               </w:rPr>
               <w:fldChar w:fldCharType="end"/>
             </w:r>
-            <w:bookmarkEnd w:id="2"/>
+            <w:bookmarkEnd w:id="3"/>
             <w:r>
               <w:rPr>
                 <w:rFonts w:ascii="Times New Roman" w:eastAsia="Yu Mincho" w:hAnsi="Times New Roman" w:cs="Times New Roman"/>
@@ -4922,7 +5043,7 @@
                 <w:lang w:eastAsia="ja-JP"/>
               </w:rPr>
             </w:pPr>
-            <w:bookmarkStart w:id="3" w:name="_Ref36813193"/>
+            <w:bookmarkStart w:id="4" w:name="_Ref36813193"/>
             <w:r>
               <w:rPr>
                 <w:rFonts w:ascii="Times New Roman" w:eastAsia="Yu Mincho" w:hAnsi="Times New Roman" w:cs="Times New Roman"/>
@@ -4978,7 +5099,7 @@
               </w:rPr>
               <w:fldChar w:fldCharType="end"/>
             </w:r>
-            <w:bookmarkEnd w:id="3"/>
+            <w:bookmarkEnd w:id="4"/>
             <w:r>
               <w:rPr>
                 <w:rFonts w:ascii="Times New Roman" w:eastAsia="Yu Mincho" w:hAnsi="Times New Roman" w:cs="Times New Roman"/>
@@ -5095,8 +5216,17 @@
           <w:rFonts w:ascii="Times New Roman" w:hAnsi="Times New Roman" w:cs="Times New Roman"/>
           <w:sz w:val="24"/>
         </w:rPr>
-        <w:t xml:space="preserve">by B to construct the P function so that </w:t>
-      </w:r>
+        <w:t xml:space="preserve">by B to construct the P function so </w:t>
+      </w:r>
+      <w:proofErr w:type="gramStart"/>
+      <w:r>
+        <w:rPr>
+          <w:rFonts w:ascii="Times New Roman" w:hAnsi="Times New Roman" w:cs="Times New Roman"/>
+          <w:sz w:val="24"/>
+        </w:rPr>
+        <w:t xml:space="preserve">that </w:t>
+      </w:r>
+      <w:proofErr w:type="gramEnd"/>
       <m:oMath>
         <m:nary>
           <m:naryPr>
@@ -5193,7 +5323,23 @@
           <w:rFonts w:ascii="Times New Roman" w:hAnsi="Times New Roman" w:cs="Times New Roman"/>
           <w:sz w:val="24"/>
         </w:rPr>
-        <w:t xml:space="preserve"> is the confidence level. We choose </w:t>
+        <w:t xml:space="preserve"> </w:t>
+      </w:r>
+      <w:proofErr w:type="gramStart"/>
+      <w:r>
+        <w:rPr>
+          <w:rFonts w:ascii="Times New Roman" w:hAnsi="Times New Roman" w:cs="Times New Roman"/>
+          <w:sz w:val="24"/>
+        </w:rPr>
+        <w:t>is</w:t>
+      </w:r>
+      <w:proofErr w:type="gramEnd"/>
+      <w:r>
+        <w:rPr>
+          <w:rFonts w:ascii="Times New Roman" w:hAnsi="Times New Roman" w:cs="Times New Roman"/>
+          <w:sz w:val="24"/>
+        </w:rPr>
+        <w:t xml:space="preserve"> the confidence level. We choose </w:t>
       </w:r>
       <w:r>
         <w:rPr>
@@ -5439,8 +5585,19 @@
           <w:szCs w:val="24"/>
           <w:lang w:eastAsia="ja-JP"/>
         </w:rPr>
-        <w:t xml:space="preserve">, we can induct that </w:t>
-      </w:r>
+        <w:t xml:space="preserve">, we can induct </w:t>
+      </w:r>
+      <w:proofErr w:type="gramStart"/>
+      <w:r>
+        <w:rPr>
+          <w:rFonts w:ascii="Times New Roman" w:eastAsia="Yu Mincho" w:hAnsi="Times New Roman" w:cs="Times New Roman"/>
+          <w:sz w:val="24"/>
+          <w:szCs w:val="24"/>
+          <w:lang w:eastAsia="ja-JP"/>
+        </w:rPr>
+        <w:t xml:space="preserve">that </w:t>
+      </w:r>
+      <w:proofErr w:type="gramEnd"/>
       <m:oMath>
         <m:r>
           <w:rPr>
@@ -6459,7 +6616,15 @@
           <w:rFonts w:ascii="Times New Roman" w:hAnsi="Times New Roman" w:cs="Times New Roman"/>
           <w:sz w:val="24"/>
         </w:rPr>
-        <w:t xml:space="preserve"> can be an important indicator for the actual response speed of urban residents/public transit users to the pandemic. </w:t>
+        <w:t xml:space="preserve"> can be an important indicator for the actual </w:t>
+      </w:r>
+      <w:r>
+        <w:rPr>
+          <w:rFonts w:ascii="Times New Roman" w:hAnsi="Times New Roman" w:cs="Times New Roman"/>
+          <w:sz w:val="24"/>
+        </w:rPr>
+        <w:lastRenderedPageBreak/>
+        <w:t xml:space="preserve">response speed of urban residents/public transit users to the pandemic. </w:t>
       </w:r>
       <w:r>
         <w:rPr>
@@ -6530,7 +6695,6 @@
           <w:rFonts w:ascii="Times New Roman" w:hAnsi="Times New Roman" w:cs="Times New Roman"/>
           <w:sz w:val="24"/>
         </w:rPr>
-        <w:lastRenderedPageBreak/>
         <w:t xml:space="preserve">Although the decay rate </w:t>
       </w:r>
       <w:r>
@@ -7194,7 +7358,15 @@
           <w:rFonts w:ascii="Times New Roman" w:hAnsi="Times New Roman" w:cs="Times New Roman"/>
           <w:sz w:val="24"/>
         </w:rPr>
-        <w:t>divergent point</w:t>
+        <w:t xml:space="preserve">divergent </w:t>
+      </w:r>
+      <w:r>
+        <w:rPr>
+          <w:rFonts w:ascii="Times New Roman" w:hAnsi="Times New Roman" w:cs="Times New Roman"/>
+          <w:sz w:val="24"/>
+        </w:rPr>
+        <w:lastRenderedPageBreak/>
+        <w:t>point</w:t>
       </w:r>
       <w:r>
         <w:rPr>
@@ -7236,15 +7408,7 @@
           <w:rFonts w:ascii="Times New Roman" w:hAnsi="Times New Roman" w:cs="Times New Roman"/>
           <w:sz w:val="24"/>
         </w:rPr>
-        <w:t xml:space="preserve"> </w:t>
-      </w:r>
-      <w:r>
-        <w:rPr>
-          <w:rFonts w:ascii="Times New Roman" w:hAnsi="Times New Roman" w:cs="Times New Roman"/>
-          <w:sz w:val="24"/>
-        </w:rPr>
-        <w:lastRenderedPageBreak/>
-        <w:t xml:space="preserve">compared to the actual development </w:t>
+        <w:t xml:space="preserve"> compared to the actual development </w:t>
       </w:r>
       <w:r>
         <w:rPr>
@@ -8565,6 +8729,7 @@
           <w:rFonts w:ascii="Times New Roman" w:hAnsi="Times New Roman" w:cs="Times New Roman"/>
           <w:sz w:val="24"/>
         </w:rPr>
+        <w:lastRenderedPageBreak/>
         <w:tab/>
         <w:t xml:space="preserve">However, after we consider the </w:t>
       </w:r>
@@ -8594,15 +8759,7 @@
           <w:rFonts w:ascii="Times New Roman" w:hAnsi="Times New Roman" w:cs="Times New Roman"/>
           <w:sz w:val="24"/>
         </w:rPr>
-        <w:t xml:space="preserve"> most </w:t>
-      </w:r>
-      <w:r>
-        <w:rPr>
-          <w:rFonts w:ascii="Times New Roman" w:hAnsi="Times New Roman" w:cs="Times New Roman"/>
-          <w:sz w:val="24"/>
-        </w:rPr>
-        <w:lastRenderedPageBreak/>
-        <w:t xml:space="preserve">noticeable area is the New York City. With lag = 0, out of 13 transit system in the New York City, there are 5 systems that have positive response intervals, such as MTA - Bronx buses, Suffolk County Transit, and Long Island </w:t>
+        <w:t xml:space="preserve"> most noticeable area is the New York City. With lag = 0, out of 13 transit system in the New York City, there are 5 systems that have positive response intervals, such as MTA - Bronx buses, Suffolk County Transit, and Long Island </w:t>
       </w:r>
       <w:r>
         <w:rPr>
@@ -8732,7 +8889,7 @@
         </w:rPr>
         <w:t xml:space="preserve"> </w:t>
       </w:r>
-      <w:commentRangeStart w:id="4"/>
+      <w:commentRangeStart w:id="5"/>
       <w:r>
         <w:rPr>
           <w:rFonts w:ascii="Times New Roman" w:hAnsi="Times New Roman" w:cs="Times New Roman"/>
@@ -8740,12 +8897,12 @@
         </w:rPr>
         <w:t>Due to earlier response, the transit users in these area may be exposed to less risk during the pandemic.</w:t>
       </w:r>
-      <w:commentRangeEnd w:id="4"/>
+      <w:commentRangeEnd w:id="5"/>
       <w:r>
         <w:rPr>
           <w:rStyle w:val="CommentReference"/>
         </w:rPr>
-        <w:commentReference w:id="4"/>
+        <w:commentReference w:id="5"/>
       </w:r>
     </w:p>
     <w:p>
@@ -8776,7 +8933,7 @@
             <v:path o:extrusionok="f" gradientshapeok="t" o:connecttype="rect"/>
             <o:lock v:ext="edit" aspectratio="t"/>
           </v:shapetype>
-          <v:shape id="_x0000_i1025" type="#_x0000_t75" style="width:466.9pt;height:406.4pt">
+          <v:shape id="_x0000_i1025" type="#_x0000_t75" style="width:467.15pt;height:406.1pt">
             <v:imagedata r:id="rId12" o:title="response_interval"/>
           </v:shape>
         </w:pict>
@@ -8790,7 +8947,7 @@
           <w:sz w:val="24"/>
         </w:rPr>
       </w:pPr>
-      <w:bookmarkStart w:id="5" w:name="_Ref36757496"/>
+      <w:bookmarkStart w:id="6" w:name="_Ref36757496"/>
       <w:r>
         <w:rPr>
           <w:rFonts w:ascii="Times New Roman" w:hAnsi="Times New Roman" w:cs="Times New Roman"/>
@@ -8834,7 +8991,7 @@
         </w:rPr>
         <w:fldChar w:fldCharType="end"/>
       </w:r>
-      <w:bookmarkEnd w:id="5"/>
+      <w:bookmarkEnd w:id="6"/>
       <w:r>
         <w:rPr>
           <w:rFonts w:ascii="Times New Roman" w:hAnsi="Times New Roman" w:cs="Times New Roman"/>
@@ -8862,6 +9019,7 @@
           <w:rFonts w:ascii="Times New Roman" w:hAnsi="Times New Roman" w:cs="Times New Roman"/>
           <w:sz w:val="24"/>
         </w:rPr>
+        <w:lastRenderedPageBreak/>
         <w:tab/>
       </w:r>
       <w:r>
@@ -8891,7 +9049,6 @@
           <w:rFonts w:ascii="Times New Roman" w:hAnsi="Times New Roman" w:cs="Times New Roman"/>
           <w:sz w:val="24"/>
         </w:rPr>
-        <w:lastRenderedPageBreak/>
         <w:tab/>
         <w:t>However, the situation is not going well for the response interval</w:t>
       </w:r>
@@ -9081,7 +9238,7 @@
       <w:pPr>
         <w:ind w:firstLine="720"/>
         <w:rPr>
-          <w:rFonts w:ascii="Times New Roman" w:hAnsi="Times New Roman" w:cs="Times New Roman" w:hint="eastAsia"/>
+          <w:rFonts w:ascii="Times New Roman" w:hAnsi="Times New Roman" w:cs="Times New Roman"/>
           <w:sz w:val="24"/>
         </w:rPr>
       </w:pPr>
@@ -9159,7 +9316,7 @@
           <w:sz w:val="24"/>
         </w:rPr>
       </w:pPr>
-      <w:bookmarkStart w:id="6" w:name="_Ref36929078"/>
+      <w:bookmarkStart w:id="7" w:name="_Ref36929078"/>
       <w:r>
         <w:rPr>
           <w:rFonts w:ascii="Times New Roman" w:hAnsi="Times New Roman" w:cs="Times New Roman"/>
@@ -9203,7 +9360,7 @@
         </w:rPr>
         <w:fldChar w:fldCharType="end"/>
       </w:r>
-      <w:bookmarkEnd w:id="6"/>
+      <w:bookmarkEnd w:id="7"/>
       <w:r>
         <w:rPr>
           <w:rFonts w:ascii="Times New Roman" w:hAnsi="Times New Roman" w:cs="Times New Roman"/>
@@ -9281,6 +9438,7 @@
           <w:rFonts w:ascii="Times New Roman" w:hAnsi="Times New Roman" w:cs="Times New Roman"/>
           <w:sz w:val="24"/>
         </w:rPr>
+        <w:lastRenderedPageBreak/>
         <w:t xml:space="preserve"> </w:t>
       </w:r>
       <w:r>
@@ -9310,7 +9468,6 @@
           <w:rFonts w:ascii="Times New Roman" w:hAnsi="Times New Roman" w:cs="Times New Roman"/>
           <w:sz w:val="24"/>
         </w:rPr>
-        <w:lastRenderedPageBreak/>
         <w:t xml:space="preserve">The </w:t>
       </w:r>
       <w:r>
@@ -9486,7 +9643,7 @@
     <w:p>
       <w:pPr>
         <w:rPr>
-          <w:rFonts w:ascii="Times New Roman" w:hAnsi="Times New Roman" w:cs="Times New Roman" w:hint="eastAsia"/>
+          <w:rFonts w:ascii="Times New Roman" w:hAnsi="Times New Roman" w:cs="Times New Roman"/>
           <w:sz w:val="24"/>
         </w:rPr>
       </w:pPr>
@@ -9566,7 +9723,7 @@
       <w:pPr>
         <w:jc w:val="center"/>
         <w:rPr>
-          <w:rFonts w:ascii="Times New Roman" w:hAnsi="Times New Roman" w:cs="Times New Roman" w:hint="eastAsia"/>
+          <w:rFonts w:ascii="Times New Roman" w:hAnsi="Times New Roman" w:cs="Times New Roman"/>
           <w:sz w:val="24"/>
         </w:rPr>
       </w:pPr>
@@ -9803,7 +9960,7 @@
           <w:rFonts w:ascii="Times New Roman" w:hAnsi="Times New Roman" w:cs="Times New Roman"/>
           <w:sz w:val="24"/>
         </w:rPr>
-        <w:instrText>ADDIN CSL_CITATION {"citationItems":[{"id":"ITEM-1","itemData":{"ISSN":"1825-5272","author":[{"dropping-particle":"","family":"Mitteroecker","given":"Philipp","non-dropping-particle":"","parse-names":false,"suffix":""},{"dropping-particle":"","family":"Gunz","given":"Philipp","non-dropping-particle":"","parse-names":false,"suffix":""},{"dropping-particle":"","family":"Windhager","given":"Sonja","non-dropping-particle":"","parse-names":false,"suffix":""},{"dropping-particle":"","family":"Schaefer","given":"Katrin","non-dropping-particle":"","parse-names":false,"suffix":""}],"container-title":"Hystrix, the Italian Journal of Mammalogy","id":"ITEM-1","issue":"1","issued":{"date-parts":[["2013"]]},"page":"59-66","title":"A brief review of shape, form, and allometry in geometric morphometrics, with applications to human facial morphology","type":"article-journal","volume":"24"},"uris":["http://www.mendeley.com/documents/?uuid=4978edce-8ef4-41d5-98eb-25612507012e"]}],"mendeley":{"formattedCitation":"(Mitteroecker et al. 2013)","plainTextFormattedCitation":"(Mitteroecker et al. 2013)"},"properties":{"noteIndex":0},"schema":"https://github.com/citation-style-language/schema/raw/master/csl-citation.json"}</w:instrText>
+        <w:instrText>ADDIN CSL_CITATION {"citationItems":[{"id":"ITEM-1","itemData":{"ISSN":"1825-5272","author":[{"dropping-particle":"","family":"Mitteroecker","given":"Philipp","non-dropping-particle":"","parse-names":false,"suffix":""},{"dropping-particle":"","family":"Gunz","given":"Philipp","non-dropping-particle":"","parse-names":false,"suffix":""},{"dropping-particle":"","family":"Windhager","given":"Sonja","non-dropping-particle":"","parse-names":false,"suffix":""},{"dropping-particle":"","family":"Schaefer","given":"Katrin","non-dropping-particle":"","parse-names":false,"suffix":""}],"container-title":"Hystrix, the Italian Journal of Mammalogy","id":"ITEM-1","issue":"1","issued":{"date-parts":[["2013"]]},"page":"59-66","title":"A brief review of shape, form, and allometry in geometric morphometrics, with applications to human facial morphology","type":"article-journal","volume":"24"},"uris":["http://www.mendeley.com/documents/?uuid=4978edce-8ef4-41d5-98eb-25612507012e"]}],"mendeley":{"formattedCitation":"(Mitteroecker et al. 2013)","plainTextFormattedCitation":"(Mitteroecker et al. 2013)","previouslyFormattedCitation":"(Mitteroecker et al. 2013)"},"properties":{"noteIndex":0},"schema":"https://github.com/citation-style-language/schema/raw/master/csl-citation.json"}</w:instrText>
       </w:r>
       <w:r>
         <w:rPr>
@@ -9995,25 +10152,8 @@
                     <w:szCs w:val="24"/>
                     <w:lang w:eastAsia="ja-JP"/>
                   </w:rPr>
-                  <m:t>S</m:t>
-                </m:r>
-                <m:r>
-                  <w:rPr>
-                    <w:rFonts w:ascii="Cambria Math" w:eastAsia="Yu Mincho" w:hAnsi="Cambria Math" w:cs="Times New Roman"/>
-                    <w:sz w:val="24"/>
-                    <w:szCs w:val="24"/>
-                    <w:lang w:eastAsia="ja-JP"/>
-                  </w:rPr>
-                  <m:t>(p)</m:t>
-                </m:r>
-                <m:r>
-                  <w:rPr>
-                    <w:rFonts w:ascii="Cambria Math" w:eastAsia="Yu Mincho" w:hAnsi="Cambria Math" w:cs="Times New Roman"/>
-                    <w:sz w:val="24"/>
-                    <w:szCs w:val="24"/>
-                    <w:lang w:eastAsia="ja-JP"/>
-                  </w:rPr>
-                  <m:t>=</m:t>
+                  <w:lastRenderedPageBreak/>
+                  <m:t>S(p)=</m:t>
                 </m:r>
                 <m:rad>
                   <m:radPr>
@@ -10276,6 +10416,7 @@
                 <w:szCs w:val="24"/>
                 <w:lang w:eastAsia="ja-JP"/>
               </w:rPr>
+              <w:lastRenderedPageBreak/>
               <w:t>(</w:t>
             </w:r>
             <w:r>
@@ -10335,7 +10476,7 @@
     <w:p>
       <w:pPr>
         <w:rPr>
-          <w:rFonts w:ascii="Times New Roman" w:hAnsi="Times New Roman" w:cs="Times New Roman" w:hint="eastAsia"/>
+          <w:rFonts w:ascii="Times New Roman" w:hAnsi="Times New Roman" w:cs="Times New Roman"/>
           <w:sz w:val="24"/>
         </w:rPr>
       </w:pPr>
@@ -10344,7 +10485,6 @@
           <w:rFonts w:ascii="Times New Roman" w:hAnsi="Times New Roman" w:cs="Times New Roman"/>
           <w:sz w:val="24"/>
         </w:rPr>
-        <w:lastRenderedPageBreak/>
         <w:t>Where</w:t>
       </w:r>
       <w:r>
@@ -10487,8 +10627,17 @@
           <w:rFonts w:ascii="Times New Roman" w:hAnsi="Times New Roman" w:cs="Times New Roman"/>
           <w:sz w:val="24"/>
         </w:rPr>
-        <w:t xml:space="preserve"> is the actual transit demand at time </w:t>
-      </w:r>
+        <w:t xml:space="preserve"> is the actual transit demand at </w:t>
+      </w:r>
+      <w:proofErr w:type="gramStart"/>
+      <w:r>
+        <w:rPr>
+          <w:rFonts w:ascii="Times New Roman" w:hAnsi="Times New Roman" w:cs="Times New Roman"/>
+          <w:sz w:val="24"/>
+        </w:rPr>
+        <w:t xml:space="preserve">time </w:t>
+      </w:r>
+      <w:proofErr w:type="gramEnd"/>
       <m:oMath>
         <m:r>
           <w:rPr>
@@ -11183,21 +11332,7 @@
           <w:rFonts w:ascii="Times New Roman" w:hAnsi="Times New Roman" w:cs="Times New Roman"/>
           <w:sz w:val="24"/>
         </w:rPr>
-        <w:t>It</w:t>
-      </w:r>
-      <w:r>
-        <w:rPr>
-          <w:rFonts w:ascii="Times New Roman" w:hAnsi="Times New Roman" w:cs="Times New Roman"/>
-          <w:sz w:val="24"/>
-        </w:rPr>
-        <w:t xml:space="preserve"> could reflect some very important aspects of the city’s transit mobility patterns, especially for commuting to work</w:t>
-      </w:r>
-      <w:r>
-        <w:rPr>
-          <w:rFonts w:ascii="Times New Roman" w:hAnsi="Times New Roman" w:cs="Times New Roman"/>
-          <w:sz w:val="24"/>
-        </w:rPr>
-        <w:t xml:space="preserve">: for example, </w:t>
+        <w:t xml:space="preserve">It could reflect some very important aspects of the city’s transit mobility patterns, especially for commuting to work: for example, </w:t>
       </w:r>
       <w:r>
         <w:rPr>
@@ -11414,21 +11549,56 @@
           <w:rFonts w:ascii="Times New Roman" w:hAnsi="Times New Roman" w:cs="Times New Roman"/>
           <w:sz w:val="24"/>
         </w:rPr>
-        <w:t xml:space="preserve"> It shows a very different pattern for traditional metro areas like New York City and non-physical occupation dominating areas like San Francisco Bay area and Ithaca. The Procrustes distance of </w:t>
-      </w:r>
-      <w:r>
-        <w:rPr>
-          <w:rFonts w:ascii="Times New Roman" w:hAnsi="Times New Roman" w:cs="Times New Roman"/>
-          <w:sz w:val="24"/>
-        </w:rPr>
-        <w:t>traditional metro areas</w:t>
-      </w:r>
-      <w:r>
-        <w:rPr>
-          <w:rFonts w:ascii="Times New Roman" w:hAnsi="Times New Roman" w:cs="Times New Roman"/>
-          <w:sz w:val="24"/>
-        </w:rPr>
-        <w:t xml:space="preserve"> is low, </w:t>
+        <w:t xml:space="preserve"> It shows a very different pattern for traditional metro areas like New York City and non-physical occupation dominating areas like San Francisco Bay area</w:t>
+      </w:r>
+      <w:r>
+        <w:rPr>
+          <w:rFonts w:ascii="Times New Roman" w:hAnsi="Times New Roman" w:cs="Times New Roman"/>
+          <w:sz w:val="24"/>
+        </w:rPr>
+        <w:t>,</w:t>
+      </w:r>
+      <w:r>
+        <w:rPr>
+          <w:rFonts w:ascii="Times New Roman" w:hAnsi="Times New Roman" w:cs="Times New Roman"/>
+          <w:sz w:val="24"/>
+        </w:rPr>
+        <w:t xml:space="preserve"> and </w:t>
+      </w:r>
+      <w:r>
+        <w:rPr>
+          <w:rFonts w:ascii="Times New Roman" w:hAnsi="Times New Roman" w:cs="Times New Roman"/>
+          <w:sz w:val="24"/>
+        </w:rPr>
+        <w:t>University cities</w:t>
+      </w:r>
+      <w:r>
+        <w:rPr>
+          <w:rFonts w:ascii="Times New Roman" w:hAnsi="Times New Roman" w:cs="Times New Roman"/>
+          <w:sz w:val="24"/>
+        </w:rPr>
+        <w:t xml:space="preserve"> like </w:t>
+      </w:r>
+      <w:r>
+        <w:rPr>
+          <w:rFonts w:ascii="Times New Roman" w:hAnsi="Times New Roman" w:cs="Times New Roman"/>
+          <w:sz w:val="24"/>
+        </w:rPr>
+        <w:t>Ithaca</w:t>
+      </w:r>
+      <w:r>
+        <w:rPr>
+          <w:rFonts w:ascii="Times New Roman" w:hAnsi="Times New Roman" w:cs="Times New Roman"/>
+          <w:sz w:val="24"/>
+        </w:rPr>
+        <w:t>, Madison, and Ann Arbor</w:t>
+      </w:r>
+      <w:r>
+        <w:rPr>
+          <w:rFonts w:ascii="Times New Roman" w:hAnsi="Times New Roman" w:cs="Times New Roman"/>
+          <w:sz w:val="24"/>
+        </w:rPr>
+        <w:t xml:space="preserve">. The Procrustes distance of traditional metro areas is low, </w:t>
       </w:r>
       <w:r>
         <w:rPr>
@@ -11480,7 +11650,7 @@
         </w:rPr>
         <w:tab/>
       </w:r>
-      <w:commentRangeStart w:id="7"/>
+      <w:commentRangeStart w:id="8"/>
       <w:r>
         <w:rPr>
           <w:rFonts w:ascii="Times New Roman" w:hAnsi="Times New Roman" w:cs="Times New Roman"/>
@@ -11522,12 +11692,12 @@
         </w:rPr>
         <w:fldChar w:fldCharType="end"/>
       </w:r>
-      <w:commentRangeEnd w:id="7"/>
+      <w:commentRangeEnd w:id="8"/>
       <w:r>
         <w:rPr>
           <w:rStyle w:val="CommentReference"/>
         </w:rPr>
-        <w:commentReference w:id="7"/>
+        <w:commentReference w:id="8"/>
       </w:r>
       <w:r>
         <w:rPr>
@@ -11594,7 +11764,7 @@
         </w:rPr>
         <w:t xml:space="preserve">, </w:t>
       </w:r>
-      <w:commentRangeStart w:id="8"/>
+      <w:commentRangeStart w:id="9"/>
       <w:r>
         <w:rPr>
           <w:rFonts w:ascii="Times New Roman" w:hAnsi="Times New Roman" w:cs="Times New Roman"/>
@@ -11602,12 +11772,12 @@
         </w:rPr>
         <w:t xml:space="preserve">the weekly average </w:t>
       </w:r>
-      <w:commentRangeEnd w:id="8"/>
+      <w:commentRangeEnd w:id="9"/>
       <w:r>
         <w:rPr>
           <w:rStyle w:val="CommentReference"/>
         </w:rPr>
-        <w:commentReference w:id="8"/>
+        <w:commentReference w:id="9"/>
       </w:r>
       <w:r>
         <w:rPr>
@@ -11658,35 +11828,7 @@
           <w:rFonts w:ascii="Times New Roman" w:hAnsi="Times New Roman" w:cs="Times New Roman"/>
           <w:sz w:val="24"/>
         </w:rPr>
-        <w:t>The shape of the distance value</w:t>
-      </w:r>
-      <w:r>
-        <w:rPr>
-          <w:rFonts w:ascii="Times New Roman" w:hAnsi="Times New Roman" w:cs="Times New Roman"/>
-          <w:sz w:val="24"/>
-        </w:rPr>
-        <w:t xml:space="preserve"> also</w:t>
-      </w:r>
-      <w:r>
-        <w:rPr>
-          <w:rFonts w:ascii="Times New Roman" w:hAnsi="Times New Roman" w:cs="Times New Roman"/>
-          <w:sz w:val="24"/>
-        </w:rPr>
-        <w:t xml:space="preserve"> shows a very regular periodical pattern for each week</w:t>
-      </w:r>
-      <w:r>
-        <w:rPr>
-          <w:rFonts w:ascii="Times New Roman" w:hAnsi="Times New Roman" w:cs="Times New Roman"/>
-          <w:sz w:val="24"/>
-        </w:rPr>
-        <w:t xml:space="preserve"> and t</w:t>
-      </w:r>
-      <w:r>
-        <w:rPr>
-          <w:rFonts w:ascii="Times New Roman" w:hAnsi="Times New Roman" w:cs="Times New Roman"/>
-          <w:sz w:val="24"/>
-        </w:rPr>
-        <w:t>he distance is much higher for weekdays than weekends, which means the shape diverged more for weekdays. This is also due to the halt of commuting activities. In this sense, during the pandemic, weekdays became more like weekends.</w:t>
+        <w:t>The shape of the distance value also shows a very regular periodical pattern for each week and the distance is much higher for weekdays than weekends, which means the shape diverged more for weekdays. This is also due to the halt of commuting activities. In this sense, during the pandemic, weekdays became more like weekends.</w:t>
       </w:r>
     </w:p>
     <w:p>
@@ -11743,7 +11885,7 @@
           <w:sz w:val="24"/>
         </w:rPr>
       </w:pPr>
-      <w:bookmarkStart w:id="9" w:name="_Ref38019846"/>
+      <w:bookmarkStart w:id="10" w:name="_Ref38019846"/>
       <w:r>
         <w:rPr>
           <w:rFonts w:ascii="Times New Roman" w:hAnsi="Times New Roman" w:cs="Times New Roman"/>
@@ -11787,7 +11929,7 @@
         </w:rPr>
         <w:fldChar w:fldCharType="end"/>
       </w:r>
-      <w:bookmarkEnd w:id="9"/>
+      <w:bookmarkEnd w:id="10"/>
       <w:r>
         <w:rPr>
           <w:rFonts w:ascii="Times New Roman" w:hAnsi="Times New Roman" w:cs="Times New Roman"/>
@@ -11856,7 +11998,7 @@
           <w:sz w:val="24"/>
         </w:rPr>
       </w:pPr>
-      <w:bookmarkStart w:id="10" w:name="_Ref38028360"/>
+      <w:bookmarkStart w:id="11" w:name="_Ref38028360"/>
       <w:r>
         <w:rPr>
           <w:rFonts w:ascii="Times New Roman" w:hAnsi="Times New Roman" w:cs="Times New Roman"/>
@@ -11900,7 +12042,7 @@
         </w:rPr>
         <w:fldChar w:fldCharType="end"/>
       </w:r>
-      <w:bookmarkEnd w:id="10"/>
+      <w:bookmarkEnd w:id="11"/>
       <w:r>
         <w:rPr>
           <w:rFonts w:ascii="Times New Roman" w:hAnsi="Times New Roman" w:cs="Times New Roman"/>
@@ -12014,7 +12156,7 @@
     <w:p>
       <w:pPr>
         <w:rPr>
-          <w:rFonts w:ascii="Times New Roman" w:hAnsi="Times New Roman" w:cs="Times New Roman" w:hint="eastAsia"/>
+          <w:rFonts w:ascii="Times New Roman" w:hAnsi="Times New Roman" w:cs="Times New Roman"/>
           <w:sz w:val="24"/>
         </w:rPr>
       </w:pPr>
@@ -12308,8 +12450,6 @@
         </w:rPr>
         <w:t>.</w:t>
       </w:r>
-      <w:bookmarkStart w:id="11" w:name="_GoBack"/>
-      <w:bookmarkEnd w:id="11"/>
     </w:p>
     <w:p>
       <w:pPr>
@@ -12643,7 +12783,7 @@
       <w:pPr>
         <w:ind w:firstLine="720"/>
         <w:rPr>
-          <w:rFonts w:ascii="Times New Roman" w:hAnsi="Times New Roman" w:cs="Times New Roman" w:hint="eastAsia"/>
+          <w:rFonts w:ascii="Times New Roman" w:hAnsi="Times New Roman" w:cs="Times New Roman"/>
           <w:sz w:val="24"/>
         </w:rPr>
       </w:pPr>
@@ -12703,15 +12843,147 @@
         </w:rPr>
         <w:t xml:space="preserve"> We conducted the analysis for both the normal scenario and the pandemic scenario and compare the shift of the peaks. </w:t>
       </w:r>
-    </w:p>
-    <w:p>
-      <w:pPr>
-        <w:ind w:firstLine="720"/>
-        <w:rPr>
-          <w:rFonts w:ascii="Times New Roman" w:hAnsi="Times New Roman" w:cs="Times New Roman" w:hint="eastAsia"/>
-          <w:sz w:val="24"/>
-        </w:rPr>
-      </w:pPr>
+      <w:r>
+        <w:rPr>
+          <w:rFonts w:ascii="Times New Roman" w:hAnsi="Times New Roman" w:cs="Times New Roman"/>
+          <w:sz w:val="24"/>
+        </w:rPr>
+        <w:fldChar w:fldCharType="begin"/>
+      </w:r>
+      <w:r>
+        <w:rPr>
+          <w:rFonts w:ascii="Times New Roman" w:hAnsi="Times New Roman" w:cs="Times New Roman"/>
+          <w:sz w:val="24"/>
+        </w:rPr>
+        <w:instrText xml:space="preserve"> REF _Ref38312495 \h </w:instrText>
+      </w:r>
+      <w:r>
+        <w:rPr>
+          <w:rFonts w:ascii="Times New Roman" w:hAnsi="Times New Roman" w:cs="Times New Roman"/>
+          <w:sz w:val="24"/>
+        </w:rPr>
+      </w:r>
+      <w:r>
+        <w:rPr>
+          <w:rFonts w:ascii="Times New Roman" w:hAnsi="Times New Roman" w:cs="Times New Roman"/>
+          <w:sz w:val="24"/>
+        </w:rPr>
+        <w:fldChar w:fldCharType="separate"/>
+      </w:r>
+      <w:r>
+        <w:rPr>
+          <w:rFonts w:ascii="Times New Roman" w:hAnsi="Times New Roman" w:cs="Times New Roman"/>
+          <w:sz w:val="24"/>
+        </w:rPr>
+        <w:t xml:space="preserve">Figure </w:t>
+      </w:r>
+      <w:r>
+        <w:rPr>
+          <w:rFonts w:ascii="Times New Roman" w:hAnsi="Times New Roman" w:cs="Times New Roman"/>
+          <w:noProof/>
+          <w:sz w:val="24"/>
+        </w:rPr>
+        <w:t>9</w:t>
+      </w:r>
+      <w:r>
+        <w:rPr>
+          <w:rFonts w:ascii="Times New Roman" w:hAnsi="Times New Roman" w:cs="Times New Roman"/>
+          <w:sz w:val="24"/>
+        </w:rPr>
+        <w:fldChar w:fldCharType="end"/>
+      </w:r>
+      <w:r>
+        <w:rPr>
+          <w:rFonts w:ascii="Times New Roman" w:hAnsi="Times New Roman" w:cs="Times New Roman"/>
+          <w:sz w:val="24"/>
+        </w:rPr>
+        <w:t xml:space="preserve"> shows the geographic distribution of the morning rush hour shift. </w:t>
+      </w:r>
+      <w:r>
+        <w:rPr>
+          <w:rFonts w:ascii="Times New Roman" w:hAnsi="Times New Roman" w:cs="Times New Roman"/>
+          <w:sz w:val="24"/>
+        </w:rPr>
+        <w:t xml:space="preserve">The morning rush hour shift </w:t>
+      </w:r>
+      <w:r>
+        <w:rPr>
+          <w:rFonts w:ascii="Times New Roman" w:hAnsi="Times New Roman" w:cs="Times New Roman"/>
+          <w:sz w:val="24"/>
+        </w:rPr>
+        <w:lastRenderedPageBreak/>
+        <w:t>varies for different cities and also different nations</w:t>
+      </w:r>
+      <w:r>
+        <w:rPr>
+          <w:rFonts w:ascii="Times New Roman" w:hAnsi="Times New Roman" w:cs="Times New Roman"/>
+          <w:sz w:val="24"/>
+        </w:rPr>
+        <w:t xml:space="preserve"> and positive shift is very common for US cities</w:t>
+      </w:r>
+      <w:r>
+        <w:rPr>
+          <w:rFonts w:ascii="Times New Roman" w:hAnsi="Times New Roman" w:cs="Times New Roman"/>
+          <w:sz w:val="24"/>
+        </w:rPr>
+        <w:t xml:space="preserve">. For United States, the average morning shift is -0.13 hours (7.5 minutes) while the shift is -1.04 hours for UK, -1.71 hours for France, and -1.125 hours for Canada. </w:t>
+      </w:r>
+      <w:r>
+        <w:rPr>
+          <w:rFonts w:ascii="Times New Roman" w:hAnsi="Times New Roman" w:cs="Times New Roman"/>
+          <w:sz w:val="24"/>
+        </w:rPr>
+        <w:t>It is very common</w:t>
+      </w:r>
+      <w:r>
+        <w:rPr>
+          <w:rFonts w:ascii="Times New Roman" w:hAnsi="Times New Roman" w:cs="Times New Roman"/>
+          <w:sz w:val="24"/>
+        </w:rPr>
+        <w:t xml:space="preserve"> for </w:t>
+      </w:r>
+      <w:r>
+        <w:rPr>
+          <w:rFonts w:ascii="Times New Roman" w:hAnsi="Times New Roman" w:cs="Times New Roman"/>
+          <w:sz w:val="24"/>
+        </w:rPr>
+        <w:t xml:space="preserve">morning rush hour </w:t>
+      </w:r>
+      <w:r>
+        <w:rPr>
+          <w:rFonts w:ascii="Times New Roman" w:hAnsi="Times New Roman" w:cs="Times New Roman"/>
+          <w:sz w:val="24"/>
+        </w:rPr>
+        <w:t xml:space="preserve">to </w:t>
+      </w:r>
+      <w:r>
+        <w:rPr>
+          <w:rFonts w:ascii="Times New Roman" w:hAnsi="Times New Roman" w:cs="Times New Roman"/>
+          <w:sz w:val="24"/>
+        </w:rPr>
+        <w:t>shift earlier across the cities outside the US, however, not many cities witness an earlier morning rush hour</w:t>
+      </w:r>
+      <w:r>
+        <w:rPr>
+          <w:rFonts w:ascii="Times New Roman" w:hAnsi="Times New Roman" w:cs="Times New Roman"/>
+          <w:sz w:val="24"/>
+        </w:rPr>
+        <w:t xml:space="preserve"> in the US</w:t>
+      </w:r>
+      <w:r>
+        <w:rPr>
+          <w:rFonts w:ascii="Times New Roman" w:hAnsi="Times New Roman" w:cs="Times New Roman"/>
+          <w:sz w:val="24"/>
+        </w:rPr>
+        <w:t xml:space="preserve">. A possible explanation is that the workers that cannot work from home usually have earlier working time, especially medical workers. The special medical system could be the reason that </w:t>
+      </w:r>
+      <w:r>
+        <w:rPr>
+          <w:rFonts w:ascii="Times New Roman" w:hAnsi="Times New Roman" w:cs="Times New Roman"/>
+          <w:sz w:val="24"/>
+        </w:rPr>
+        <w:t>US has a different pattern.</w:t>
+      </w:r>
     </w:p>
     <w:p>
       <w:pPr>
@@ -12769,64 +13041,194 @@
     </w:p>
     <w:p>
       <w:pPr>
-        <w:pStyle w:val="Caption"/>
+        <w:jc w:val="center"/>
         <w:rPr>
           <w:rFonts w:ascii="Times New Roman" w:hAnsi="Times New Roman" w:cs="Times New Roman"/>
           <w:sz w:val="24"/>
         </w:rPr>
       </w:pPr>
-      <w:r>
+      <w:bookmarkStart w:id="12" w:name="_Ref38312495"/>
+      <w:r>
+        <w:rPr>
+          <w:rFonts w:ascii="Times New Roman" w:hAnsi="Times New Roman" w:cs="Times New Roman"/>
+          <w:sz w:val="24"/>
+        </w:rPr>
         <w:t xml:space="preserve">Figure </w:t>
       </w:r>
       <w:r>
+        <w:rPr>
+          <w:rFonts w:ascii="Times New Roman" w:hAnsi="Times New Roman" w:cs="Times New Roman"/>
+          <w:sz w:val="24"/>
+        </w:rPr>
         <w:fldChar w:fldCharType="begin"/>
       </w:r>
       <w:r>
+        <w:rPr>
+          <w:rFonts w:ascii="Times New Roman" w:hAnsi="Times New Roman" w:cs="Times New Roman"/>
+          <w:sz w:val="24"/>
+        </w:rPr>
         <w:instrText xml:space="preserve"> SEQ Figure \* ARABIC </w:instrText>
       </w:r>
       <w:r>
+        <w:rPr>
+          <w:rFonts w:ascii="Times New Roman" w:hAnsi="Times New Roman" w:cs="Times New Roman"/>
+          <w:sz w:val="24"/>
+        </w:rPr>
         <w:fldChar w:fldCharType="separate"/>
       </w:r>
       <w:r>
         <w:rPr>
+          <w:rFonts w:ascii="Times New Roman" w:hAnsi="Times New Roman" w:cs="Times New Roman"/>
           <w:noProof/>
+          <w:sz w:val="24"/>
         </w:rPr>
         <w:t>9</w:t>
       </w:r>
       <w:r>
+        <w:rPr>
+          <w:rFonts w:ascii="Times New Roman" w:hAnsi="Times New Roman" w:cs="Times New Roman"/>
+          <w:sz w:val="24"/>
+        </w:rPr>
         <w:fldChar w:fldCharType="end"/>
       </w:r>
-      <w:r>
-        <w:t>: the difference between first peak and</w:t>
+      <w:bookmarkEnd w:id="12"/>
+      <w:r>
+        <w:rPr>
+          <w:rFonts w:ascii="Times New Roman" w:hAnsi="Times New Roman" w:cs="Times New Roman"/>
+          <w:sz w:val="24"/>
+        </w:rPr>
+        <w:t xml:space="preserve">: </w:t>
+      </w:r>
+      <w:r>
+        <w:rPr>
+          <w:rFonts w:ascii="Times New Roman" w:hAnsi="Times New Roman" w:cs="Times New Roman"/>
+          <w:sz w:val="24"/>
+        </w:rPr>
+        <w:t>morning rush hour</w:t>
+      </w:r>
+      <w:r>
+        <w:rPr>
+          <w:rFonts w:ascii="Times New Roman" w:hAnsi="Times New Roman" w:cs="Times New Roman"/>
+          <w:sz w:val="24"/>
+        </w:rPr>
+        <w:t xml:space="preserve"> </w:t>
+      </w:r>
+      <w:r>
+        <w:rPr>
+          <w:rFonts w:ascii="Times New Roman" w:hAnsi="Times New Roman" w:cs="Times New Roman"/>
+          <w:sz w:val="24"/>
+        </w:rPr>
+        <w:t>shift for different cities</w:t>
       </w:r>
     </w:p>
     <w:p>
       <w:pPr>
         <w:rPr>
-          <w:rFonts w:ascii="Times New Roman" w:hAnsi="Times New Roman" w:cs="Times New Roman"/>
+          <w:rFonts w:ascii="Times New Roman" w:hAnsi="Times New Roman" w:cs="Times New Roman" w:hint="eastAsia"/>
           <w:sz w:val="24"/>
         </w:rPr>
       </w:pPr>
+      <w:r>
+        <w:rPr>
+          <w:rFonts w:ascii="Times New Roman" w:hAnsi="Times New Roman" w:cs="Times New Roman"/>
+          <w:sz w:val="24"/>
+        </w:rPr>
+        <w:tab/>
+      </w:r>
+      <w:r>
+        <w:rPr>
+          <w:rFonts w:ascii="Times New Roman" w:hAnsi="Times New Roman" w:cs="Times New Roman" w:hint="eastAsia"/>
+          <w:sz w:val="24"/>
+        </w:rPr>
+        <w:t>Me</w:t>
+      </w:r>
+      <w:r>
+        <w:rPr>
+          <w:rFonts w:ascii="Times New Roman" w:hAnsi="Times New Roman" w:cs="Times New Roman"/>
+          <w:sz w:val="24"/>
+        </w:rPr>
+        <w:t xml:space="preserve">anwhile, </w:t>
+      </w:r>
+      <w:r>
+        <w:rPr>
+          <w:rFonts w:ascii="Times New Roman" w:hAnsi="Times New Roman" w:cs="Times New Roman"/>
+          <w:sz w:val="24"/>
+        </w:rPr>
+        <w:t xml:space="preserve">due to the </w:t>
+      </w:r>
+      <w:r>
+        <w:rPr>
+          <w:rFonts w:ascii="Times New Roman" w:hAnsi="Times New Roman" w:cs="Times New Roman"/>
+          <w:sz w:val="24"/>
+        </w:rPr>
+        <w:t>decreased height of the</w:t>
+      </w:r>
+      <w:r>
+        <w:rPr>
+          <w:rFonts w:ascii="Times New Roman" w:hAnsi="Times New Roman" w:cs="Times New Roman"/>
+          <w:sz w:val="24"/>
+        </w:rPr>
+        <w:t xml:space="preserve"> </w:t>
+      </w:r>
+      <w:r>
+        <w:rPr>
+          <w:rFonts w:ascii="Times New Roman" w:hAnsi="Times New Roman" w:cs="Times New Roman" w:hint="eastAsia"/>
+          <w:sz w:val="24"/>
+        </w:rPr>
+        <w:t>after</w:t>
+      </w:r>
+      <w:r>
+        <w:rPr>
+          <w:rFonts w:ascii="Times New Roman" w:hAnsi="Times New Roman" w:cs="Times New Roman"/>
+          <w:sz w:val="24"/>
+        </w:rPr>
+        <w:t>noon rush hour</w:t>
+      </w:r>
+      <w:r>
+        <w:rPr>
+          <w:rFonts w:ascii="Times New Roman" w:hAnsi="Times New Roman" w:cs="Times New Roman"/>
+          <w:sz w:val="24"/>
+        </w:rPr>
+        <w:t xml:space="preserve"> peaks, </w:t>
+      </w:r>
+      <w:r>
+        <w:rPr>
+          <w:rFonts w:ascii="Times New Roman" w:hAnsi="Times New Roman" w:cs="Times New Roman"/>
+          <w:sz w:val="24"/>
+        </w:rPr>
+        <w:t>the afternoon rush hour generally shifted earlier</w:t>
+      </w:r>
+      <w:r>
+        <w:rPr>
+          <w:rFonts w:ascii="Times New Roman" w:hAnsi="Times New Roman" w:cs="Times New Roman"/>
+          <w:sz w:val="24"/>
+        </w:rPr>
+        <w:t>. However</w:t>
+      </w:r>
+      <w:r>
+        <w:rPr>
+          <w:rFonts w:ascii="Times New Roman" w:hAnsi="Times New Roman" w:cs="Times New Roman"/>
+          <w:sz w:val="24"/>
+        </w:rPr>
+        <w:t>, these are several exceptions especially in the East coast such as New York City, Baltimore, and Philadelphia.</w:t>
+      </w:r>
+      <w:r>
+        <w:rPr>
+          <w:rFonts w:ascii="Times New Roman" w:hAnsi="Times New Roman" w:cs="Times New Roman"/>
+          <w:sz w:val="24"/>
+        </w:rPr>
+        <w:t xml:space="preserve"> This could </w:t>
+      </w:r>
     </w:p>
     <w:p>
       <w:pPr>
-        <w:rPr>
-          <w:rFonts w:ascii="Times New Roman" w:hAnsi="Times New Roman" w:cs="Times New Roman"/>
-          <w:sz w:val="24"/>
-        </w:rPr>
+        <w:keepNext/>
       </w:pPr>
-    </w:p>
-    <w:p>
-      <w:pPr>
-        <w:rPr>
-          <w:rFonts w:ascii="Times New Roman" w:hAnsi="Times New Roman" w:cs="Times New Roman"/>
-          <w:sz w:val="24"/>
-        </w:rPr>
-      </w:pPr>
       <w:r>
         <w:rPr>
           <w:noProof/>
         </w:rPr>
+        <w:lastRenderedPageBreak/>
         <w:drawing>
           <wp:inline distT="0" distB="0" distL="0" distR="0" wp14:anchorId="2D724CE9" wp14:editId="49C14397">
             <wp:extent cx="5943600" cy="3458845"/>
@@ -12864,6 +13266,190 @@
         </w:drawing>
       </w:r>
     </w:p>
+    <w:p>
+      <w:pPr>
+        <w:jc w:val="center"/>
+        <w:rPr>
+          <w:rFonts w:ascii="Times New Roman" w:hAnsi="Times New Roman" w:cs="Times New Roman"/>
+          <w:sz w:val="24"/>
+        </w:rPr>
+      </w:pPr>
+      <w:r>
+        <w:rPr>
+          <w:rFonts w:ascii="Times New Roman" w:hAnsi="Times New Roman" w:cs="Times New Roman"/>
+          <w:sz w:val="24"/>
+        </w:rPr>
+        <w:t xml:space="preserve">Figure </w:t>
+      </w:r>
+      <w:r>
+        <w:rPr>
+          <w:rFonts w:ascii="Times New Roman" w:hAnsi="Times New Roman" w:cs="Times New Roman"/>
+          <w:sz w:val="24"/>
+        </w:rPr>
+        <w:fldChar w:fldCharType="begin"/>
+      </w:r>
+      <w:r>
+        <w:rPr>
+          <w:rFonts w:ascii="Times New Roman" w:hAnsi="Times New Roman" w:cs="Times New Roman"/>
+          <w:sz w:val="24"/>
+        </w:rPr>
+        <w:instrText xml:space="preserve"> SEQ Figure \* ARABIC </w:instrText>
+      </w:r>
+      <w:r>
+        <w:rPr>
+          <w:rFonts w:ascii="Times New Roman" w:hAnsi="Times New Roman" w:cs="Times New Roman"/>
+          <w:sz w:val="24"/>
+        </w:rPr>
+        <w:fldChar w:fldCharType="separate"/>
+      </w:r>
+      <w:r>
+        <w:rPr>
+          <w:rFonts w:ascii="Times New Roman" w:hAnsi="Times New Roman" w:cs="Times New Roman"/>
+          <w:noProof/>
+          <w:sz w:val="24"/>
+        </w:rPr>
+        <w:t>10</w:t>
+      </w:r>
+      <w:r>
+        <w:rPr>
+          <w:rFonts w:ascii="Times New Roman" w:hAnsi="Times New Roman" w:cs="Times New Roman"/>
+          <w:sz w:val="24"/>
+        </w:rPr>
+        <w:fldChar w:fldCharType="end"/>
+      </w:r>
+      <w:r>
+        <w:rPr>
+          <w:rFonts w:ascii="Times New Roman" w:hAnsi="Times New Roman" w:cs="Times New Roman"/>
+          <w:sz w:val="24"/>
+        </w:rPr>
+        <w:t>: afternoon rush hour</w:t>
+      </w:r>
+      <w:r>
+        <w:rPr>
+          <w:rFonts w:ascii="Times New Roman" w:hAnsi="Times New Roman" w:cs="Times New Roman"/>
+          <w:sz w:val="24"/>
+        </w:rPr>
+        <w:t xml:space="preserve"> shift</w:t>
+      </w:r>
+      <w:r>
+        <w:rPr>
+          <w:rFonts w:ascii="Times New Roman" w:hAnsi="Times New Roman" w:cs="Times New Roman"/>
+          <w:sz w:val="24"/>
+        </w:rPr>
+        <w:t xml:space="preserve"> for different cities</w:t>
+      </w:r>
+    </w:p>
+    <w:p>
+      <w:pPr>
+        <w:rPr>
+          <w:rFonts w:ascii="Times New Roman" w:hAnsi="Times New Roman" w:cs="Times New Roman"/>
+          <w:sz w:val="24"/>
+        </w:rPr>
+      </w:pPr>
+    </w:p>
+    <w:p>
+      <w:pPr>
+        <w:keepNext/>
+        <w:jc w:val="center"/>
+      </w:pPr>
+      <w:r>
+        <w:rPr>
+          <w:noProof/>
+        </w:rPr>
+        <w:drawing>
+          <wp:inline distT="0" distB="0" distL="0" distR="0" wp14:anchorId="3BAAFFB1" wp14:editId="40E17429">
+            <wp:extent cx="5629275" cy="3333750"/>
+            <wp:effectExtent l="0" t="0" r="9525" b="0"/>
+            <wp:docPr id="2" name="Chart 2"/>
+            <wp:cNvGraphicFramePr/>
+            <a:graphic xmlns:a="http://schemas.openxmlformats.org/drawingml/2006/main">
+              <a:graphicData uri="http://schemas.openxmlformats.org/drawingml/2006/chart">
+                <c:chart xmlns:c="http://schemas.openxmlformats.org/drawingml/2006/chart" xmlns:r="http://schemas.openxmlformats.org/officeDocument/2006/relationships" r:id="rId19"/>
+              </a:graphicData>
+            </a:graphic>
+          </wp:inline>
+        </w:drawing>
+      </w:r>
+    </w:p>
+    <w:p>
+      <w:pPr>
+        <w:jc w:val="center"/>
+        <w:rPr>
+          <w:rFonts w:ascii="Times New Roman" w:hAnsi="Times New Roman" w:cs="Times New Roman"/>
+          <w:sz w:val="24"/>
+        </w:rPr>
+      </w:pPr>
+      <w:r>
+        <w:rPr>
+          <w:rFonts w:ascii="Times New Roman" w:hAnsi="Times New Roman" w:cs="Times New Roman"/>
+          <w:sz w:val="24"/>
+        </w:rPr>
+        <w:t xml:space="preserve">Figure </w:t>
+      </w:r>
+      <w:r>
+        <w:rPr>
+          <w:rFonts w:ascii="Times New Roman" w:hAnsi="Times New Roman" w:cs="Times New Roman"/>
+          <w:sz w:val="24"/>
+        </w:rPr>
+        <w:fldChar w:fldCharType="begin"/>
+      </w:r>
+      <w:r>
+        <w:rPr>
+          <w:rFonts w:ascii="Times New Roman" w:hAnsi="Times New Roman" w:cs="Times New Roman"/>
+          <w:sz w:val="24"/>
+        </w:rPr>
+        <w:instrText xml:space="preserve"> SEQ Figure \* ARABIC </w:instrText>
+      </w:r>
+      <w:r>
+        <w:rPr>
+          <w:rFonts w:ascii="Times New Roman" w:hAnsi="Times New Roman" w:cs="Times New Roman"/>
+          <w:sz w:val="24"/>
+        </w:rPr>
+        <w:fldChar w:fldCharType="separate"/>
+      </w:r>
+      <w:r>
+        <w:rPr>
+          <w:rFonts w:ascii="Times New Roman" w:hAnsi="Times New Roman" w:cs="Times New Roman"/>
+          <w:sz w:val="24"/>
+        </w:rPr>
+        <w:t>11</w:t>
+      </w:r>
+      <w:r>
+        <w:rPr>
+          <w:rFonts w:ascii="Times New Roman" w:hAnsi="Times New Roman" w:cs="Times New Roman"/>
+          <w:sz w:val="24"/>
+        </w:rPr>
+        <w:fldChar w:fldCharType="end"/>
+      </w:r>
+      <w:r>
+        <w:rPr>
+          <w:rFonts w:ascii="Times New Roman" w:hAnsi="Times New Roman" w:cs="Times New Roman"/>
+          <w:sz w:val="24"/>
+        </w:rPr>
+        <w:t>: the</w:t>
+      </w:r>
+      <w:r>
+        <w:rPr>
+          <w:rFonts w:ascii="Times New Roman" w:hAnsi="Times New Roman" w:cs="Times New Roman"/>
+          <w:sz w:val="24"/>
+        </w:rPr>
+        <w:t xml:space="preserve"> daily</w:t>
+      </w:r>
+      <w:r>
+        <w:rPr>
+          <w:rFonts w:ascii="Times New Roman" w:hAnsi="Times New Roman" w:cs="Times New Roman"/>
+          <w:sz w:val="24"/>
+        </w:rPr>
+        <w:t xml:space="preserve"> average</w:t>
+      </w:r>
+      <w:r>
+        <w:rPr>
+          <w:rFonts w:ascii="Times New Roman" w:hAnsi="Times New Roman" w:cs="Times New Roman"/>
+          <w:sz w:val="24"/>
+        </w:rPr>
+        <w:t xml:space="preserve"> morning and afternoon peak shift for all systems</w:t>
+      </w:r>
+    </w:p>
     <w:sectPr>
       <w:pgSz w:w="12240" w:h="15840"/>
       <w:pgMar w:top="1440" w:right="1440" w:bottom="1440" w:left="1440" w:header="720" w:footer="720" w:gutter="0"/>
@@ -12876,7 +13462,7 @@
 
 <file path=word/comments.xml><?xml version="1.0" encoding="utf-8"?>
 <w:comments xmlns:wpc="http://schemas.microsoft.com/office/word/2010/wordprocessingCanvas" xmlns:cx="http://schemas.microsoft.com/office/drawing/2014/chartex" xmlns:cx1="http://schemas.microsoft.com/office/drawing/2015/9/8/chartex" xmlns:mc="http://schemas.openxmlformats.org/markup-compatibility/2006" xmlns:o="urn:schemas-microsoft-com:office:office" xmlns:r="http://schemas.openxmlformats.org/officeDocument/2006/relationships" xmlns:m="http://schemas.openxmlformats.org/officeDocument/2006/math" xmlns:v="urn:schemas-microsoft-com:vml" xmlns:wp14="http://schemas.microsoft.com/office/word/2010/wordprocessingDrawing" xmlns:wp="http://schemas.openxmlformats.org/drawingml/2006/wordprocessingDrawing" xmlns:w10="urn:schemas-microsoft-com:office:word" xmlns:w="http://schemas.openxmlformats.org/wordprocessingml/2006/main" xmlns:w14="http://schemas.microsoft.com/office/word/2010/wordml" xmlns:w15="http://schemas.microsoft.com/office/word/2012/wordml" xmlns:w16se="http://schemas.microsoft.com/office/word/2015/wordml/symex" xmlns:wpg="http://schemas.microsoft.com/office/word/2010/wordprocessingGroup" xmlns:wpi="http://schemas.microsoft.com/office/word/2010/wordprocessingInk" xmlns:wne="http://schemas.microsoft.com/office/word/2006/wordml" xmlns:wps="http://schemas.microsoft.com/office/word/2010/wordprocessingShape" mc:Ignorable="w14 w15 w16se wp14">
-  <w:comment w:id="4" w:author="Liu, Luyu" w:date="2020-04-04T22:59:00Z" w:initials="LL">
+  <w:comment w:id="5" w:author="Liu, Luyu" w:date="2020-04-04T22:59:00Z" w:initials="LL">
     <w:p>
       <w:pPr>
         <w:pStyle w:val="CommentText"/>
@@ -12892,7 +13478,7 @@
       </w:r>
     </w:p>
   </w:comment>
-  <w:comment w:id="7" w:author="Liu, Luyu" w:date="2020-04-17T15:14:00Z" w:initials="LL">
+  <w:comment w:id="8" w:author="Liu, Luyu" w:date="2020-04-17T15:14:00Z" w:initials="LL">
     <w:p>
       <w:pPr>
         <w:pStyle w:val="CommentText"/>
@@ -12912,11 +13498,19 @@
         <w:pStyle w:val="CommentText"/>
       </w:pPr>
       <w:r>
-        <w:t>And I am using week_ago for the 3/9/2020 week. Not right too.</w:t>
+        <w:t xml:space="preserve">And I am using </w:t>
+      </w:r>
+      <w:proofErr w:type="spellStart"/>
+      <w:r>
+        <w:t>week_ago</w:t>
+      </w:r>
+      <w:proofErr w:type="spellEnd"/>
+      <w:r>
+        <w:t xml:space="preserve"> for the 3/9/2020 week. Not right too.</w:t>
       </w:r>
     </w:p>
   </w:comment>
-  <w:comment w:id="8" w:author="Liu, Luyu" w:date="2020-04-17T15:23:00Z" w:initials="LL">
+  <w:comment w:id="9" w:author="Liu, Luyu" w:date="2020-04-17T15:23:00Z" w:initials="LL">
     <w:p>
       <w:pPr>
         <w:pStyle w:val="CommentText"/>
@@ -15906,6 +16500,730 @@
 </c:chartSpace>
 </file>
 
+<file path=word/charts/chart4.xml><?xml version="1.0" encoding="utf-8"?>
+<c:chartSpace xmlns:c="http://schemas.openxmlformats.org/drawingml/2006/chart" xmlns:a="http://schemas.openxmlformats.org/drawingml/2006/main" xmlns:r="http://schemas.openxmlformats.org/officeDocument/2006/relationships" xmlns:c16r2="http://schemas.microsoft.com/office/drawing/2015/06/chart">
+  <c:date1904 val="0"/>
+  <c:lang val="en-US"/>
+  <c:roundedCorners val="0"/>
+  <mc:AlternateContent xmlns:mc="http://schemas.openxmlformats.org/markup-compatibility/2006">
+    <mc:Choice xmlns:c14="http://schemas.microsoft.com/office/drawing/2007/8/2/chart" Requires="c14">
+      <c14:style val="102"/>
+    </mc:Choice>
+    <mc:Fallback>
+      <c:style val="2"/>
+    </mc:Fallback>
+  </mc:AlternateContent>
+  <c:chart>
+    <c:autoTitleDeleted val="1"/>
+    <c:plotArea>
+      <c:layout/>
+      <c:lineChart>
+        <c:grouping val="standard"/>
+        <c:varyColors val="0"/>
+        <c:ser>
+          <c:idx val="0"/>
+          <c:order val="0"/>
+          <c:tx>
+            <c:strRef>
+              <c:f>Sheet7!$G$1</c:f>
+              <c:strCache>
+                <c:ptCount val="1"/>
+                <c:pt idx="0">
+                  <c:v>Average first peak shift</c:v>
+                </c:pt>
+              </c:strCache>
+            </c:strRef>
+          </c:tx>
+          <c:spPr>
+            <a:ln w="28575" cap="rnd">
+              <a:solidFill>
+                <a:schemeClr val="accent1"/>
+              </a:solidFill>
+              <a:round/>
+            </a:ln>
+            <a:effectLst/>
+          </c:spPr>
+          <c:marker>
+            <c:symbol val="none"/>
+          </c:marker>
+          <c:cat>
+            <c:numRef>
+              <c:f>Sheet7!$A$2:$A$35</c:f>
+              <c:numCache>
+                <c:formatCode>m/d/yyyy</c:formatCode>
+                <c:ptCount val="34"/>
+                <c:pt idx="0">
+                  <c:v>43906</c:v>
+                </c:pt>
+                <c:pt idx="1">
+                  <c:v>43907</c:v>
+                </c:pt>
+                <c:pt idx="2">
+                  <c:v>43908</c:v>
+                </c:pt>
+                <c:pt idx="3">
+                  <c:v>43909</c:v>
+                </c:pt>
+                <c:pt idx="4">
+                  <c:v>43910</c:v>
+                </c:pt>
+                <c:pt idx="5">
+                  <c:v>43911</c:v>
+                </c:pt>
+                <c:pt idx="6">
+                  <c:v>43912</c:v>
+                </c:pt>
+                <c:pt idx="7">
+                  <c:v>43913</c:v>
+                </c:pt>
+                <c:pt idx="8">
+                  <c:v>43914</c:v>
+                </c:pt>
+                <c:pt idx="9">
+                  <c:v>43915</c:v>
+                </c:pt>
+                <c:pt idx="10">
+                  <c:v>43916</c:v>
+                </c:pt>
+                <c:pt idx="11">
+                  <c:v>43917</c:v>
+                </c:pt>
+                <c:pt idx="12">
+                  <c:v>43918</c:v>
+                </c:pt>
+                <c:pt idx="13">
+                  <c:v>43919</c:v>
+                </c:pt>
+                <c:pt idx="14">
+                  <c:v>43920</c:v>
+                </c:pt>
+                <c:pt idx="15">
+                  <c:v>43921</c:v>
+                </c:pt>
+                <c:pt idx="16">
+                  <c:v>43922</c:v>
+                </c:pt>
+                <c:pt idx="17">
+                  <c:v>43923</c:v>
+                </c:pt>
+                <c:pt idx="18">
+                  <c:v>43924</c:v>
+                </c:pt>
+                <c:pt idx="19">
+                  <c:v>43925</c:v>
+                </c:pt>
+                <c:pt idx="20">
+                  <c:v>43926</c:v>
+                </c:pt>
+                <c:pt idx="21">
+                  <c:v>43927</c:v>
+                </c:pt>
+                <c:pt idx="22">
+                  <c:v>43928</c:v>
+                </c:pt>
+                <c:pt idx="23">
+                  <c:v>43929</c:v>
+                </c:pt>
+                <c:pt idx="24">
+                  <c:v>43930</c:v>
+                </c:pt>
+                <c:pt idx="25">
+                  <c:v>43931</c:v>
+                </c:pt>
+                <c:pt idx="26">
+                  <c:v>43932</c:v>
+                </c:pt>
+                <c:pt idx="27">
+                  <c:v>43933</c:v>
+                </c:pt>
+                <c:pt idx="28">
+                  <c:v>43934</c:v>
+                </c:pt>
+                <c:pt idx="29">
+                  <c:v>43935</c:v>
+                </c:pt>
+                <c:pt idx="30">
+                  <c:v>43936</c:v>
+                </c:pt>
+                <c:pt idx="31">
+                  <c:v>43937</c:v>
+                </c:pt>
+                <c:pt idx="32">
+                  <c:v>43938</c:v>
+                </c:pt>
+                <c:pt idx="33">
+                  <c:v>43939</c:v>
+                </c:pt>
+              </c:numCache>
+            </c:numRef>
+          </c:cat>
+          <c:val>
+            <c:numRef>
+              <c:f>Sheet7!$G$2:$G$35</c:f>
+              <c:numCache>
+                <c:formatCode>General</c:formatCode>
+                <c:ptCount val="34"/>
+                <c:pt idx="0">
+                  <c:v>0.57471264367816</c:v>
+                </c:pt>
+                <c:pt idx="1">
+                  <c:v>0.47252747252747201</c:v>
+                </c:pt>
+                <c:pt idx="2">
+                  <c:v>0.41304347826086901</c:v>
+                </c:pt>
+                <c:pt idx="3">
+                  <c:v>0.372093023255813</c:v>
+                </c:pt>
+                <c:pt idx="4">
+                  <c:v>0.53488372093023195</c:v>
+                </c:pt>
+                <c:pt idx="5">
+                  <c:v>-1</c:v>
+                </c:pt>
+                <c:pt idx="6">
+                  <c:v>-0.5</c:v>
+                </c:pt>
+                <c:pt idx="7">
+                  <c:v>0.28571428571428498</c:v>
+                </c:pt>
+                <c:pt idx="8">
+                  <c:v>-0.11111111111111099</c:v>
+                </c:pt>
+                <c:pt idx="9">
+                  <c:v>-1.12359550561797E-2</c:v>
+                </c:pt>
+                <c:pt idx="10">
+                  <c:v>0.141304347826086</c:v>
+                </c:pt>
+                <c:pt idx="11">
+                  <c:v>0.40963855421686701</c:v>
+                </c:pt>
+                <c:pt idx="12">
+                  <c:v>-3.7037037037037E-2</c:v>
+                </c:pt>
+                <c:pt idx="13">
+                  <c:v>-0.88235294117647001</c:v>
+                </c:pt>
+                <c:pt idx="14">
+                  <c:v>0.38202247191011202</c:v>
+                </c:pt>
+                <c:pt idx="15">
+                  <c:v>3.3333333333333298E-2</c:v>
+                </c:pt>
+                <c:pt idx="16">
+                  <c:v>0.702380952380952</c:v>
+                </c:pt>
+                <c:pt idx="17">
+                  <c:v>0.26136363636363602</c:v>
+                </c:pt>
+                <c:pt idx="18">
+                  <c:v>0.46250000000000002</c:v>
+                </c:pt>
+                <c:pt idx="19">
+                  <c:v>-0.3</c:v>
+                </c:pt>
+                <c:pt idx="20">
+                  <c:v>-0.86666666666666603</c:v>
+                </c:pt>
+                <c:pt idx="21">
+                  <c:v>0.29885057471264298</c:v>
+                </c:pt>
+                <c:pt idx="22">
+                  <c:v>0.28888888888888797</c:v>
+                </c:pt>
+                <c:pt idx="23">
+                  <c:v>0.188888888888888</c:v>
+                </c:pt>
+                <c:pt idx="24">
+                  <c:v>0.54444444444444395</c:v>
+                </c:pt>
+                <c:pt idx="25">
+                  <c:v>0.734177215189873</c:v>
+                </c:pt>
+                <c:pt idx="26">
+                  <c:v>-0.269230769230769</c:v>
+                </c:pt>
+                <c:pt idx="27">
+                  <c:v>-1.3333333333333299</c:v>
+                </c:pt>
+                <c:pt idx="28">
+                  <c:v>4.5977011494252797E-2</c:v>
+                </c:pt>
+                <c:pt idx="29">
+                  <c:v>0.32954545454545398</c:v>
+                </c:pt>
+                <c:pt idx="30">
+                  <c:v>0.36666666666666597</c:v>
+                </c:pt>
+                <c:pt idx="31">
+                  <c:v>0.7</c:v>
+                </c:pt>
+                <c:pt idx="32">
+                  <c:v>0.72619047619047605</c:v>
+                </c:pt>
+                <c:pt idx="33">
+                  <c:v>-0.23076923076923</c:v>
+                </c:pt>
+              </c:numCache>
+            </c:numRef>
+          </c:val>
+          <c:smooth val="1"/>
+          <c:extLst>
+            <c:ext xmlns:c16="http://schemas.microsoft.com/office/drawing/2014/chart" uri="{C3380CC4-5D6E-409C-BE32-E72D297353CC}">
+              <c16:uniqueId val="{00000000-76CA-4E48-8E5B-A2599F195187}"/>
+            </c:ext>
+          </c:extLst>
+        </c:ser>
+        <c:ser>
+          <c:idx val="1"/>
+          <c:order val="1"/>
+          <c:tx>
+            <c:strRef>
+              <c:f>Sheet7!$I$1</c:f>
+              <c:strCache>
+                <c:ptCount val="1"/>
+                <c:pt idx="0">
+                  <c:v>Average second peak shift</c:v>
+                </c:pt>
+              </c:strCache>
+            </c:strRef>
+          </c:tx>
+          <c:spPr>
+            <a:ln w="28575" cap="rnd">
+              <a:solidFill>
+                <a:schemeClr val="accent2"/>
+              </a:solidFill>
+              <a:round/>
+            </a:ln>
+            <a:effectLst/>
+          </c:spPr>
+          <c:marker>
+            <c:symbol val="none"/>
+          </c:marker>
+          <c:cat>
+            <c:numRef>
+              <c:f>Sheet7!$A$2:$A$35</c:f>
+              <c:numCache>
+                <c:formatCode>m/d/yyyy</c:formatCode>
+                <c:ptCount val="34"/>
+                <c:pt idx="0">
+                  <c:v>43906</c:v>
+                </c:pt>
+                <c:pt idx="1">
+                  <c:v>43907</c:v>
+                </c:pt>
+                <c:pt idx="2">
+                  <c:v>43908</c:v>
+                </c:pt>
+                <c:pt idx="3">
+                  <c:v>43909</c:v>
+                </c:pt>
+                <c:pt idx="4">
+                  <c:v>43910</c:v>
+                </c:pt>
+                <c:pt idx="5">
+                  <c:v>43911</c:v>
+                </c:pt>
+                <c:pt idx="6">
+                  <c:v>43912</c:v>
+                </c:pt>
+                <c:pt idx="7">
+                  <c:v>43913</c:v>
+                </c:pt>
+                <c:pt idx="8">
+                  <c:v>43914</c:v>
+                </c:pt>
+                <c:pt idx="9">
+                  <c:v>43915</c:v>
+                </c:pt>
+                <c:pt idx="10">
+                  <c:v>43916</c:v>
+                </c:pt>
+                <c:pt idx="11">
+                  <c:v>43917</c:v>
+                </c:pt>
+                <c:pt idx="12">
+                  <c:v>43918</c:v>
+                </c:pt>
+                <c:pt idx="13">
+                  <c:v>43919</c:v>
+                </c:pt>
+                <c:pt idx="14">
+                  <c:v>43920</c:v>
+                </c:pt>
+                <c:pt idx="15">
+                  <c:v>43921</c:v>
+                </c:pt>
+                <c:pt idx="16">
+                  <c:v>43922</c:v>
+                </c:pt>
+                <c:pt idx="17">
+                  <c:v>43923</c:v>
+                </c:pt>
+                <c:pt idx="18">
+                  <c:v>43924</c:v>
+                </c:pt>
+                <c:pt idx="19">
+                  <c:v>43925</c:v>
+                </c:pt>
+                <c:pt idx="20">
+                  <c:v>43926</c:v>
+                </c:pt>
+                <c:pt idx="21">
+                  <c:v>43927</c:v>
+                </c:pt>
+                <c:pt idx="22">
+                  <c:v>43928</c:v>
+                </c:pt>
+                <c:pt idx="23">
+                  <c:v>43929</c:v>
+                </c:pt>
+                <c:pt idx="24">
+                  <c:v>43930</c:v>
+                </c:pt>
+                <c:pt idx="25">
+                  <c:v>43931</c:v>
+                </c:pt>
+                <c:pt idx="26">
+                  <c:v>43932</c:v>
+                </c:pt>
+                <c:pt idx="27">
+                  <c:v>43933</c:v>
+                </c:pt>
+                <c:pt idx="28">
+                  <c:v>43934</c:v>
+                </c:pt>
+                <c:pt idx="29">
+                  <c:v>43935</c:v>
+                </c:pt>
+                <c:pt idx="30">
+                  <c:v>43936</c:v>
+                </c:pt>
+                <c:pt idx="31">
+                  <c:v>43937</c:v>
+                </c:pt>
+                <c:pt idx="32">
+                  <c:v>43938</c:v>
+                </c:pt>
+                <c:pt idx="33">
+                  <c:v>43939</c:v>
+                </c:pt>
+              </c:numCache>
+            </c:numRef>
+          </c:cat>
+          <c:val>
+            <c:numRef>
+              <c:f>Sheet7!$I$2:$I$35</c:f>
+              <c:numCache>
+                <c:formatCode>General</c:formatCode>
+                <c:ptCount val="34"/>
+                <c:pt idx="0">
+                  <c:v>-0.52688172043010695</c:v>
+                </c:pt>
+                <c:pt idx="1">
+                  <c:v>-0.78494623655913898</c:v>
+                </c:pt>
+                <c:pt idx="2">
+                  <c:v>-0.80645161290322498</c:v>
+                </c:pt>
+                <c:pt idx="3">
+                  <c:v>-0.78494623655913898</c:v>
+                </c:pt>
+                <c:pt idx="4">
+                  <c:v>-0.59139784946236496</c:v>
+                </c:pt>
+                <c:pt idx="5">
+                  <c:v>-0.58064516129032195</c:v>
+                </c:pt>
+                <c:pt idx="6">
+                  <c:v>0.118279569892473</c:v>
+                </c:pt>
+                <c:pt idx="7">
+                  <c:v>-0.79569892473118198</c:v>
+                </c:pt>
+                <c:pt idx="8">
+                  <c:v>-0.69892473118279497</c:v>
+                </c:pt>
+                <c:pt idx="9">
+                  <c:v>-0.63440860215053696</c:v>
+                </c:pt>
+                <c:pt idx="10">
+                  <c:v>-0.82795698924731098</c:v>
+                </c:pt>
+                <c:pt idx="11">
+                  <c:v>-0.54838709677419295</c:v>
+                </c:pt>
+                <c:pt idx="12">
+                  <c:v>-0.35483870967741898</c:v>
+                </c:pt>
+                <c:pt idx="13">
+                  <c:v>-0.462365591397849</c:v>
+                </c:pt>
+                <c:pt idx="14">
+                  <c:v>-1</c:v>
+                </c:pt>
+                <c:pt idx="15">
+                  <c:v>-0.78494623655913898</c:v>
+                </c:pt>
+                <c:pt idx="16">
+                  <c:v>-0.69892473118279497</c:v>
+                </c:pt>
+                <c:pt idx="17">
+                  <c:v>-1.0322580645161199</c:v>
+                </c:pt>
+                <c:pt idx="18">
+                  <c:v>-0.70967741935483797</c:v>
+                </c:pt>
+                <c:pt idx="19">
+                  <c:v>-0.53763440860214995</c:v>
+                </c:pt>
+                <c:pt idx="20">
+                  <c:v>-0.36559139784946199</c:v>
+                </c:pt>
+                <c:pt idx="21">
+                  <c:v>-0.59139784946236496</c:v>
+                </c:pt>
+                <c:pt idx="22">
+                  <c:v>-0.80645161290322498</c:v>
+                </c:pt>
+                <c:pt idx="23">
+                  <c:v>-0.79569892473118198</c:v>
+                </c:pt>
+                <c:pt idx="24">
+                  <c:v>-1</c:v>
+                </c:pt>
+                <c:pt idx="25">
+                  <c:v>-0.55913978494623595</c:v>
+                </c:pt>
+                <c:pt idx="26">
+                  <c:v>-0.30107526881720398</c:v>
+                </c:pt>
+                <c:pt idx="27">
+                  <c:v>-0.247311827956989</c:v>
+                </c:pt>
+                <c:pt idx="28">
+                  <c:v>-0.69892473118279497</c:v>
+                </c:pt>
+                <c:pt idx="29">
+                  <c:v>-1</c:v>
+                </c:pt>
+                <c:pt idx="30">
+                  <c:v>-1.0107526881720399</c:v>
+                </c:pt>
+                <c:pt idx="31">
+                  <c:v>-0.93548387096774099</c:v>
+                </c:pt>
+                <c:pt idx="32">
+                  <c:v>-0.26881720430107497</c:v>
+                </c:pt>
+                <c:pt idx="33">
+                  <c:v>-0.19354838709677399</c:v>
+                </c:pt>
+              </c:numCache>
+            </c:numRef>
+          </c:val>
+          <c:smooth val="1"/>
+          <c:extLst>
+            <c:ext xmlns:c16="http://schemas.microsoft.com/office/drawing/2014/chart" uri="{C3380CC4-5D6E-409C-BE32-E72D297353CC}">
+              <c16:uniqueId val="{00000001-76CA-4E48-8E5B-A2599F195187}"/>
+            </c:ext>
+          </c:extLst>
+        </c:ser>
+        <c:dLbls>
+          <c:showLegendKey val="0"/>
+          <c:showVal val="0"/>
+          <c:showCatName val="0"/>
+          <c:showSerName val="0"/>
+          <c:showPercent val="0"/>
+          <c:showBubbleSize val="0"/>
+        </c:dLbls>
+        <c:smooth val="0"/>
+        <c:axId val="969309407"/>
+        <c:axId val="969313151"/>
+      </c:lineChart>
+      <c:dateAx>
+        <c:axId val="969309407"/>
+        <c:scaling>
+          <c:orientation val="minMax"/>
+        </c:scaling>
+        <c:delete val="0"/>
+        <c:axPos val="b"/>
+        <c:numFmt formatCode="m/d/yyyy" sourceLinked="1"/>
+        <c:majorTickMark val="none"/>
+        <c:minorTickMark val="none"/>
+        <c:tickLblPos val="low"/>
+        <c:spPr>
+          <a:noFill/>
+          <a:ln w="9525" cap="flat" cmpd="sng" algn="ctr">
+            <a:solidFill>
+              <a:schemeClr val="tx1">
+                <a:lumMod val="15000"/>
+                <a:lumOff val="85000"/>
+              </a:schemeClr>
+            </a:solidFill>
+            <a:round/>
+          </a:ln>
+          <a:effectLst/>
+        </c:spPr>
+        <c:txPr>
+          <a:bodyPr rot="-60000000" spcFirstLastPara="1" vertOverflow="ellipsis" vert="horz" wrap="square" anchor="ctr" anchorCtr="1"/>
+          <a:lstStyle/>
+          <a:p>
+            <a:pPr>
+              <a:defRPr sz="900" b="0" i="0" u="none" strike="noStrike" kern="1200" baseline="0">
+                <a:solidFill>
+                  <a:schemeClr val="tx1">
+                    <a:lumMod val="65000"/>
+                    <a:lumOff val="35000"/>
+                  </a:schemeClr>
+                </a:solidFill>
+                <a:latin typeface="+mn-lt"/>
+                <a:ea typeface="+mn-ea"/>
+                <a:cs typeface="+mn-cs"/>
+              </a:defRPr>
+            </a:pPr>
+            <a:endParaRPr lang="en-US"/>
+          </a:p>
+        </c:txPr>
+        <c:crossAx val="969313151"/>
+        <c:crosses val="autoZero"/>
+        <c:auto val="1"/>
+        <c:lblOffset val="100"/>
+        <c:baseTimeUnit val="days"/>
+        <c:majorUnit val="7"/>
+        <c:majorTimeUnit val="days"/>
+      </c:dateAx>
+      <c:valAx>
+        <c:axId val="969313151"/>
+        <c:scaling>
+          <c:orientation val="minMax"/>
+        </c:scaling>
+        <c:delete val="0"/>
+        <c:axPos val="l"/>
+        <c:majorGridlines>
+          <c:spPr>
+            <a:ln w="9525" cap="flat" cmpd="sng" algn="ctr">
+              <a:solidFill>
+                <a:schemeClr val="tx1">
+                  <a:lumMod val="15000"/>
+                  <a:lumOff val="85000"/>
+                </a:schemeClr>
+              </a:solidFill>
+              <a:round/>
+            </a:ln>
+            <a:effectLst/>
+          </c:spPr>
+        </c:majorGridlines>
+        <c:numFmt formatCode="General" sourceLinked="1"/>
+        <c:majorTickMark val="none"/>
+        <c:minorTickMark val="none"/>
+        <c:tickLblPos val="nextTo"/>
+        <c:spPr>
+          <a:noFill/>
+          <a:ln>
+            <a:noFill/>
+          </a:ln>
+          <a:effectLst/>
+        </c:spPr>
+        <c:txPr>
+          <a:bodyPr rot="-60000000" spcFirstLastPara="1" vertOverflow="ellipsis" vert="horz" wrap="square" anchor="ctr" anchorCtr="1"/>
+          <a:lstStyle/>
+          <a:p>
+            <a:pPr>
+              <a:defRPr sz="900" b="0" i="0" u="none" strike="noStrike" kern="1200" baseline="0">
+                <a:solidFill>
+                  <a:schemeClr val="tx1">
+                    <a:lumMod val="65000"/>
+                    <a:lumOff val="35000"/>
+                  </a:schemeClr>
+                </a:solidFill>
+                <a:latin typeface="+mn-lt"/>
+                <a:ea typeface="+mn-ea"/>
+                <a:cs typeface="+mn-cs"/>
+              </a:defRPr>
+            </a:pPr>
+            <a:endParaRPr lang="en-US"/>
+          </a:p>
+        </c:txPr>
+        <c:crossAx val="969309407"/>
+        <c:crosses val="autoZero"/>
+        <c:crossBetween val="between"/>
+      </c:valAx>
+      <c:spPr>
+        <a:noFill/>
+        <a:ln>
+          <a:noFill/>
+        </a:ln>
+        <a:effectLst/>
+      </c:spPr>
+    </c:plotArea>
+    <c:legend>
+      <c:legendPos val="b"/>
+      <c:overlay val="0"/>
+      <c:spPr>
+        <a:noFill/>
+        <a:ln>
+          <a:noFill/>
+        </a:ln>
+        <a:effectLst/>
+      </c:spPr>
+      <c:txPr>
+        <a:bodyPr rot="0" spcFirstLastPara="1" vertOverflow="ellipsis" vert="horz" wrap="square" anchor="ctr" anchorCtr="1"/>
+        <a:lstStyle/>
+        <a:p>
+          <a:pPr>
+            <a:defRPr sz="900" b="0" i="0" u="none" strike="noStrike" kern="1200" baseline="0">
+              <a:solidFill>
+                <a:schemeClr val="tx1">
+                  <a:lumMod val="65000"/>
+                  <a:lumOff val="35000"/>
+                </a:schemeClr>
+              </a:solidFill>
+              <a:latin typeface="+mn-lt"/>
+              <a:ea typeface="+mn-ea"/>
+              <a:cs typeface="+mn-cs"/>
+            </a:defRPr>
+          </a:pPr>
+          <a:endParaRPr lang="en-US"/>
+        </a:p>
+      </c:txPr>
+    </c:legend>
+    <c:plotVisOnly val="1"/>
+    <c:dispBlanksAs val="gap"/>
+    <c:showDLblsOverMax val="0"/>
+  </c:chart>
+  <c:spPr>
+    <a:solidFill>
+      <a:schemeClr val="bg1"/>
+    </a:solidFill>
+    <a:ln w="9525" cap="flat" cmpd="sng" algn="ctr">
+      <a:solidFill>
+        <a:schemeClr val="tx1">
+          <a:lumMod val="15000"/>
+          <a:lumOff val="85000"/>
+        </a:schemeClr>
+      </a:solidFill>
+      <a:round/>
+    </a:ln>
+    <a:effectLst/>
+  </c:spPr>
+  <c:txPr>
+    <a:bodyPr/>
+    <a:lstStyle/>
+    <a:p>
+      <a:pPr>
+        <a:defRPr/>
+      </a:pPr>
+      <a:endParaRPr lang="en-US"/>
+    </a:p>
+  </c:txPr>
+  <c:externalData r:id="rId3">
+    <c:autoUpdate val="0"/>
+  </c:externalData>
+</c:chartSpace>
+</file>
+
 <file path=word/charts/colors1.xml><?xml version="1.0" encoding="utf-8"?>
 <cs:colorStyle xmlns:cs="http://schemas.microsoft.com/office/drawing/2012/chartStyle" xmlns:a="http://schemas.openxmlformats.org/drawingml/2006/main" meth="cycle" id="10">
   <a:schemeClr val="accent1"/>
@@ -15987,6 +17305,46 @@
 </file>
 
 <file path=word/charts/colors3.xml><?xml version="1.0" encoding="utf-8"?>
+<cs:colorStyle xmlns:cs="http://schemas.microsoft.com/office/drawing/2012/chartStyle" xmlns:a="http://schemas.openxmlformats.org/drawingml/2006/main" meth="cycle" id="10">
+  <a:schemeClr val="accent1"/>
+  <a:schemeClr val="accent2"/>
+  <a:schemeClr val="accent3"/>
+  <a:schemeClr val="accent4"/>
+  <a:schemeClr val="accent5"/>
+  <a:schemeClr val="accent6"/>
+  <cs:variation/>
+  <cs:variation>
+    <a:lumMod val="60000"/>
+  </cs:variation>
+  <cs:variation>
+    <a:lumMod val="80000"/>
+    <a:lumOff val="20000"/>
+  </cs:variation>
+  <cs:variation>
+    <a:lumMod val="80000"/>
+  </cs:variation>
+  <cs:variation>
+    <a:lumMod val="60000"/>
+    <a:lumOff val="40000"/>
+  </cs:variation>
+  <cs:variation>
+    <a:lumMod val="50000"/>
+  </cs:variation>
+  <cs:variation>
+    <a:lumMod val="70000"/>
+    <a:lumOff val="30000"/>
+  </cs:variation>
+  <cs:variation>
+    <a:lumMod val="70000"/>
+  </cs:variation>
+  <cs:variation>
+    <a:lumMod val="50000"/>
+    <a:lumOff val="50000"/>
+  </cs:variation>
+</cs:colorStyle>
+</file>
+
+<file path=word/charts/colors4.xml><?xml version="1.0" encoding="utf-8"?>
 <cs:colorStyle xmlns:cs="http://schemas.microsoft.com/office/drawing/2012/chartStyle" xmlns:a="http://schemas.openxmlformats.org/drawingml/2006/main" meth="cycle" id="10">
   <a:schemeClr val="accent1"/>
   <a:schemeClr val="accent2"/>
@@ -17574,6 +18932,522 @@
 </cs:chartStyle>
 </file>
 
+<file path=word/charts/style4.xml><?xml version="1.0" encoding="utf-8"?>
+<cs:chartStyle xmlns:cs="http://schemas.microsoft.com/office/drawing/2012/chartStyle" xmlns:a="http://schemas.openxmlformats.org/drawingml/2006/main" id="227">
+  <cs:axisTitle>
+    <cs:lnRef idx="0"/>
+    <cs:fillRef idx="0"/>
+    <cs:effectRef idx="0"/>
+    <cs:fontRef idx="minor">
+      <a:schemeClr val="tx1">
+        <a:lumMod val="65000"/>
+        <a:lumOff val="35000"/>
+      </a:schemeClr>
+    </cs:fontRef>
+    <cs:defRPr sz="1000" kern="1200"/>
+  </cs:axisTitle>
+  <cs:categoryAxis>
+    <cs:lnRef idx="0"/>
+    <cs:fillRef idx="0"/>
+    <cs:effectRef idx="0"/>
+    <cs:fontRef idx="minor">
+      <a:schemeClr val="tx1">
+        <a:lumMod val="65000"/>
+        <a:lumOff val="35000"/>
+      </a:schemeClr>
+    </cs:fontRef>
+    <cs:spPr>
+      <a:ln w="9525" cap="flat" cmpd="sng" algn="ctr">
+        <a:solidFill>
+          <a:schemeClr val="tx1">
+            <a:lumMod val="15000"/>
+            <a:lumOff val="85000"/>
+          </a:schemeClr>
+        </a:solidFill>
+        <a:round/>
+      </a:ln>
+    </cs:spPr>
+    <cs:defRPr sz="900" kern="1200"/>
+  </cs:categoryAxis>
+  <cs:chartArea mods="allowNoFillOverride allowNoLineOverride">
+    <cs:lnRef idx="0"/>
+    <cs:fillRef idx="0"/>
+    <cs:effectRef idx="0"/>
+    <cs:fontRef idx="minor">
+      <a:schemeClr val="tx1"/>
+    </cs:fontRef>
+    <cs:spPr>
+      <a:solidFill>
+        <a:schemeClr val="bg1"/>
+      </a:solidFill>
+      <a:ln w="9525" cap="flat" cmpd="sng" algn="ctr">
+        <a:solidFill>
+          <a:schemeClr val="tx1">
+            <a:lumMod val="15000"/>
+            <a:lumOff val="85000"/>
+          </a:schemeClr>
+        </a:solidFill>
+        <a:round/>
+      </a:ln>
+    </cs:spPr>
+    <cs:defRPr sz="1000" kern="1200"/>
+  </cs:chartArea>
+  <cs:dataLabel>
+    <cs:lnRef idx="0"/>
+    <cs:fillRef idx="0"/>
+    <cs:effectRef idx="0"/>
+    <cs:fontRef idx="minor">
+      <a:schemeClr val="tx1">
+        <a:lumMod val="75000"/>
+        <a:lumOff val="25000"/>
+      </a:schemeClr>
+    </cs:fontRef>
+    <cs:defRPr sz="900" kern="1200"/>
+  </cs:dataLabel>
+  <cs:dataLabelCallout>
+    <cs:lnRef idx="0"/>
+    <cs:fillRef idx="0"/>
+    <cs:effectRef idx="0"/>
+    <cs:fontRef idx="minor">
+      <a:schemeClr val="dk1">
+        <a:lumMod val="65000"/>
+        <a:lumOff val="35000"/>
+      </a:schemeClr>
+    </cs:fontRef>
+    <cs:spPr>
+      <a:solidFill>
+        <a:schemeClr val="lt1"/>
+      </a:solidFill>
+      <a:ln>
+        <a:solidFill>
+          <a:schemeClr val="dk1">
+            <a:lumMod val="25000"/>
+            <a:lumOff val="75000"/>
+          </a:schemeClr>
+        </a:solidFill>
+      </a:ln>
+    </cs:spPr>
+    <cs:defRPr sz="900" kern="1200"/>
+    <cs:bodyPr rot="0" spcFirstLastPara="1" vertOverflow="clip" horzOverflow="clip" vert="horz" wrap="square" lIns="36576" tIns="18288" rIns="36576" bIns="18288" anchor="ctr" anchorCtr="1">
+      <a:spAutoFit/>
+    </cs:bodyPr>
+  </cs:dataLabelCallout>
+  <cs:dataPoint>
+    <cs:lnRef idx="0"/>
+    <cs:fillRef idx="1">
+      <cs:styleClr val="auto"/>
+    </cs:fillRef>
+    <cs:effectRef idx="0"/>
+    <cs:fontRef idx="minor">
+      <a:schemeClr val="tx1"/>
+    </cs:fontRef>
+    <cs:spPr>
+      <a:solidFill>
+        <a:schemeClr val="phClr"/>
+      </a:solidFill>
+    </cs:spPr>
+  </cs:dataPoint>
+  <cs:dataPoint3D>
+    <cs:lnRef idx="0"/>
+    <cs:fillRef idx="1">
+      <cs:styleClr val="auto"/>
+    </cs:fillRef>
+    <cs:effectRef idx="0"/>
+    <cs:fontRef idx="minor">
+      <a:schemeClr val="tx1"/>
+    </cs:fontRef>
+    <cs:spPr>
+      <a:solidFill>
+        <a:schemeClr val="phClr"/>
+      </a:solidFill>
+    </cs:spPr>
+  </cs:dataPoint3D>
+  <cs:dataPointLine>
+    <cs:lnRef idx="0">
+      <cs:styleClr val="auto"/>
+    </cs:lnRef>
+    <cs:fillRef idx="1"/>
+    <cs:effectRef idx="0"/>
+    <cs:fontRef idx="minor">
+      <a:schemeClr val="tx1"/>
+    </cs:fontRef>
+    <cs:spPr>
+      <a:ln w="28575" cap="rnd">
+        <a:solidFill>
+          <a:schemeClr val="phClr"/>
+        </a:solidFill>
+        <a:round/>
+      </a:ln>
+    </cs:spPr>
+  </cs:dataPointLine>
+  <cs:dataPointMarker>
+    <cs:lnRef idx="0">
+      <cs:styleClr val="auto"/>
+    </cs:lnRef>
+    <cs:fillRef idx="1">
+      <cs:styleClr val="auto"/>
+    </cs:fillRef>
+    <cs:effectRef idx="0"/>
+    <cs:fontRef idx="minor">
+      <a:schemeClr val="tx1"/>
+    </cs:fontRef>
+    <cs:spPr>
+      <a:solidFill>
+        <a:schemeClr val="phClr"/>
+      </a:solidFill>
+      <a:ln w="9525">
+        <a:solidFill>
+          <a:schemeClr val="phClr"/>
+        </a:solidFill>
+      </a:ln>
+    </cs:spPr>
+  </cs:dataPointMarker>
+  <cs:dataPointMarkerLayout symbol="circle" size="5"/>
+  <cs:dataPointWireframe>
+    <cs:lnRef idx="0">
+      <cs:styleClr val="auto"/>
+    </cs:lnRef>
+    <cs:fillRef idx="1"/>
+    <cs:effectRef idx="0"/>
+    <cs:fontRef idx="minor">
+      <a:schemeClr val="tx1"/>
+    </cs:fontRef>
+    <cs:spPr>
+      <a:ln w="9525" cap="rnd">
+        <a:solidFill>
+          <a:schemeClr val="phClr"/>
+        </a:solidFill>
+        <a:round/>
+      </a:ln>
+    </cs:spPr>
+  </cs:dataPointWireframe>
+  <cs:dataTable>
+    <cs:lnRef idx="0"/>
+    <cs:fillRef idx="0"/>
+    <cs:effectRef idx="0"/>
+    <cs:fontRef idx="minor">
+      <a:schemeClr val="tx1">
+        <a:lumMod val="65000"/>
+        <a:lumOff val="35000"/>
+      </a:schemeClr>
+    </cs:fontRef>
+    <cs:spPr>
+      <a:noFill/>
+      <a:ln w="9525" cap="flat" cmpd="sng" algn="ctr">
+        <a:solidFill>
+          <a:schemeClr val="tx1">
+            <a:lumMod val="15000"/>
+            <a:lumOff val="85000"/>
+          </a:schemeClr>
+        </a:solidFill>
+        <a:round/>
+      </a:ln>
+    </cs:spPr>
+    <cs:defRPr sz="900" kern="1200"/>
+  </cs:dataTable>
+  <cs:downBar>
+    <cs:lnRef idx="0"/>
+    <cs:fillRef idx="0"/>
+    <cs:effectRef idx="0"/>
+    <cs:fontRef idx="minor">
+      <a:schemeClr val="dk1"/>
+    </cs:fontRef>
+    <cs:spPr>
+      <a:solidFill>
+        <a:schemeClr val="dk1">
+          <a:lumMod val="65000"/>
+          <a:lumOff val="35000"/>
+        </a:schemeClr>
+      </a:solidFill>
+      <a:ln w="9525">
+        <a:solidFill>
+          <a:schemeClr val="tx1">
+            <a:lumMod val="65000"/>
+            <a:lumOff val="35000"/>
+          </a:schemeClr>
+        </a:solidFill>
+      </a:ln>
+    </cs:spPr>
+  </cs:downBar>
+  <cs:dropLine>
+    <cs:lnRef idx="0"/>
+    <cs:fillRef idx="0"/>
+    <cs:effectRef idx="0"/>
+    <cs:fontRef idx="minor">
+      <a:schemeClr val="tx1"/>
+    </cs:fontRef>
+    <cs:spPr>
+      <a:ln w="9525" cap="flat" cmpd="sng" algn="ctr">
+        <a:solidFill>
+          <a:schemeClr val="tx1">
+            <a:lumMod val="35000"/>
+            <a:lumOff val="65000"/>
+          </a:schemeClr>
+        </a:solidFill>
+        <a:round/>
+      </a:ln>
+    </cs:spPr>
+  </cs:dropLine>
+  <cs:errorBar>
+    <cs:lnRef idx="0"/>
+    <cs:fillRef idx="0"/>
+    <cs:effectRef idx="0"/>
+    <cs:fontRef idx="minor">
+      <a:schemeClr val="tx1"/>
+    </cs:fontRef>
+    <cs:spPr>
+      <a:ln w="9525" cap="flat" cmpd="sng" algn="ctr">
+        <a:solidFill>
+          <a:schemeClr val="tx1">
+            <a:lumMod val="65000"/>
+            <a:lumOff val="35000"/>
+          </a:schemeClr>
+        </a:solidFill>
+        <a:round/>
+      </a:ln>
+    </cs:spPr>
+  </cs:errorBar>
+  <cs:floor>
+    <cs:lnRef idx="0"/>
+    <cs:fillRef idx="0"/>
+    <cs:effectRef idx="0"/>
+    <cs:fontRef idx="minor">
+      <a:schemeClr val="tx1"/>
+    </cs:fontRef>
+    <cs:spPr>
+      <a:noFill/>
+      <a:ln>
+        <a:noFill/>
+      </a:ln>
+    </cs:spPr>
+  </cs:floor>
+  <cs:gridlineMajor>
+    <cs:lnRef idx="0"/>
+    <cs:fillRef idx="0"/>
+    <cs:effectRef idx="0"/>
+    <cs:fontRef idx="minor">
+      <a:schemeClr val="tx1"/>
+    </cs:fontRef>
+    <cs:spPr>
+      <a:ln w="9525" cap="flat" cmpd="sng" algn="ctr">
+        <a:solidFill>
+          <a:schemeClr val="tx1">
+            <a:lumMod val="15000"/>
+            <a:lumOff val="85000"/>
+          </a:schemeClr>
+        </a:solidFill>
+        <a:round/>
+      </a:ln>
+    </cs:spPr>
+  </cs:gridlineMajor>
+  <cs:gridlineMinor>
+    <cs:lnRef idx="0"/>
+    <cs:fillRef idx="0"/>
+    <cs:effectRef idx="0"/>
+    <cs:fontRef idx="minor">
+      <a:schemeClr val="tx1"/>
+    </cs:fontRef>
+    <cs:spPr>
+      <a:ln w="9525" cap="flat" cmpd="sng" algn="ctr">
+        <a:solidFill>
+          <a:schemeClr val="tx1">
+            <a:lumMod val="5000"/>
+            <a:lumOff val="95000"/>
+          </a:schemeClr>
+        </a:solidFill>
+        <a:round/>
+      </a:ln>
+    </cs:spPr>
+  </cs:gridlineMinor>
+  <cs:hiLoLine>
+    <cs:lnRef idx="0"/>
+    <cs:fillRef idx="0"/>
+    <cs:effectRef idx="0"/>
+    <cs:fontRef idx="minor">
+      <a:schemeClr val="tx1"/>
+    </cs:fontRef>
+    <cs:spPr>
+      <a:ln w="9525" cap="flat" cmpd="sng" algn="ctr">
+        <a:solidFill>
+          <a:schemeClr val="tx1">
+            <a:lumMod val="75000"/>
+            <a:lumOff val="25000"/>
+          </a:schemeClr>
+        </a:solidFill>
+        <a:round/>
+      </a:ln>
+    </cs:spPr>
+  </cs:hiLoLine>
+  <cs:leaderLine>
+    <cs:lnRef idx="0"/>
+    <cs:fillRef idx="0"/>
+    <cs:effectRef idx="0"/>
+    <cs:fontRef idx="minor">
+      <a:schemeClr val="tx1"/>
+    </cs:fontRef>
+    <cs:spPr>
+      <a:ln w="9525" cap="flat" cmpd="sng" algn="ctr">
+        <a:solidFill>
+          <a:schemeClr val="tx1">
+            <a:lumMod val="35000"/>
+            <a:lumOff val="65000"/>
+          </a:schemeClr>
+        </a:solidFill>
+        <a:round/>
+      </a:ln>
+    </cs:spPr>
+  </cs:leaderLine>
+  <cs:legend>
+    <cs:lnRef idx="0"/>
+    <cs:fillRef idx="0"/>
+    <cs:effectRef idx="0"/>
+    <cs:fontRef idx="minor">
+      <a:schemeClr val="tx1">
+        <a:lumMod val="65000"/>
+        <a:lumOff val="35000"/>
+      </a:schemeClr>
+    </cs:fontRef>
+    <cs:defRPr sz="900" kern="1200"/>
+  </cs:legend>
+  <cs:plotArea mods="allowNoFillOverride allowNoLineOverride">
+    <cs:lnRef idx="0"/>
+    <cs:fillRef idx="0"/>
+    <cs:effectRef idx="0"/>
+    <cs:fontRef idx="minor">
+      <a:schemeClr val="tx1"/>
+    </cs:fontRef>
+  </cs:plotArea>
+  <cs:plotArea3D mods="allowNoFillOverride allowNoLineOverride">
+    <cs:lnRef idx="0"/>
+    <cs:fillRef idx="0"/>
+    <cs:effectRef idx="0"/>
+    <cs:fontRef idx="minor">
+      <a:schemeClr val="tx1"/>
+    </cs:fontRef>
+  </cs:plotArea3D>
+  <cs:seriesAxis>
+    <cs:lnRef idx="0"/>
+    <cs:fillRef idx="0"/>
+    <cs:effectRef idx="0"/>
+    <cs:fontRef idx="minor">
+      <a:schemeClr val="tx1">
+        <a:lumMod val="65000"/>
+        <a:lumOff val="35000"/>
+      </a:schemeClr>
+    </cs:fontRef>
+    <cs:defRPr sz="900" kern="1200"/>
+  </cs:seriesAxis>
+  <cs:seriesLine>
+    <cs:lnRef idx="0"/>
+    <cs:fillRef idx="0"/>
+    <cs:effectRef idx="0"/>
+    <cs:fontRef idx="minor">
+      <a:schemeClr val="tx1"/>
+    </cs:fontRef>
+    <cs:spPr>
+      <a:ln w="9525" cap="flat" cmpd="sng" algn="ctr">
+        <a:solidFill>
+          <a:schemeClr val="tx1">
+            <a:lumMod val="35000"/>
+            <a:lumOff val="65000"/>
+          </a:schemeClr>
+        </a:solidFill>
+        <a:round/>
+      </a:ln>
+    </cs:spPr>
+  </cs:seriesLine>
+  <cs:title>
+    <cs:lnRef idx="0"/>
+    <cs:fillRef idx="0"/>
+    <cs:effectRef idx="0"/>
+    <cs:fontRef idx="minor">
+      <a:schemeClr val="tx1">
+        <a:lumMod val="65000"/>
+        <a:lumOff val="35000"/>
+      </a:schemeClr>
+    </cs:fontRef>
+    <cs:defRPr sz="1400" b="0" kern="1200" spc="0" baseline="0"/>
+  </cs:title>
+  <cs:trendline>
+    <cs:lnRef idx="0">
+      <cs:styleClr val="auto"/>
+    </cs:lnRef>
+    <cs:fillRef idx="0"/>
+    <cs:effectRef idx="0"/>
+    <cs:fontRef idx="minor">
+      <a:schemeClr val="tx1"/>
+    </cs:fontRef>
+    <cs:spPr>
+      <a:ln w="19050" cap="rnd">
+        <a:solidFill>
+          <a:schemeClr val="phClr"/>
+        </a:solidFill>
+        <a:prstDash val="sysDot"/>
+      </a:ln>
+    </cs:spPr>
+  </cs:trendline>
+  <cs:trendlineLabel>
+    <cs:lnRef idx="0"/>
+    <cs:fillRef idx="0"/>
+    <cs:effectRef idx="0"/>
+    <cs:fontRef idx="minor">
+      <a:schemeClr val="tx1">
+        <a:lumMod val="65000"/>
+        <a:lumOff val="35000"/>
+      </a:schemeClr>
+    </cs:fontRef>
+    <cs:defRPr sz="900" kern="1200"/>
+  </cs:trendlineLabel>
+  <cs:upBar>
+    <cs:lnRef idx="0"/>
+    <cs:fillRef idx="0"/>
+    <cs:effectRef idx="0"/>
+    <cs:fontRef idx="minor">
+      <a:schemeClr val="dk1"/>
+    </cs:fontRef>
+    <cs:spPr>
+      <a:solidFill>
+        <a:schemeClr val="lt1"/>
+      </a:solidFill>
+      <a:ln w="9525">
+        <a:solidFill>
+          <a:schemeClr val="tx1">
+            <a:lumMod val="15000"/>
+            <a:lumOff val="85000"/>
+          </a:schemeClr>
+        </a:solidFill>
+      </a:ln>
+    </cs:spPr>
+  </cs:upBar>
+  <cs:valueAxis>
+    <cs:lnRef idx="0"/>
+    <cs:fillRef idx="0"/>
+    <cs:effectRef idx="0"/>
+    <cs:fontRef idx="minor">
+      <a:schemeClr val="tx1">
+        <a:lumMod val="65000"/>
+        <a:lumOff val="35000"/>
+      </a:schemeClr>
+    </cs:fontRef>
+    <cs:defRPr sz="900" kern="1200"/>
+  </cs:valueAxis>
+  <cs:wall>
+    <cs:lnRef idx="0"/>
+    <cs:fillRef idx="0"/>
+    <cs:effectRef idx="0"/>
+    <cs:fontRef idx="minor">
+      <a:schemeClr val="tx1"/>
+    </cs:fontRef>
+    <cs:spPr>
+      <a:noFill/>
+      <a:ln>
+        <a:noFill/>
+      </a:ln>
+    </cs:spPr>
+  </cs:wall>
+</cs:chartStyle>
+</file>
+
 <file path=word/theme/theme1.xml><?xml version="1.0" encoding="utf-8"?>
 <a:theme xmlns:a="http://schemas.openxmlformats.org/drawingml/2006/main" name="Office Theme">
   <a:themeElements>
@@ -17840,7 +19714,7 @@
 </file>
 
 <file path=customXml/itemProps1.xml><?xml version="1.0" encoding="utf-8"?>
-<ds:datastoreItem xmlns:ds="http://schemas.openxmlformats.org/officeDocument/2006/customXml" ds:itemID="{5E8B910A-0DBB-424E-A364-D7A1C9DCC374}">
+<ds:datastoreItem xmlns:ds="http://schemas.openxmlformats.org/officeDocument/2006/customXml" ds:itemID="{BDF0D96E-AF93-48D6-B2C0-C3496E36A62C}">
   <ds:schemaRefs>
     <ds:schemaRef ds:uri="http://schemas.openxmlformats.org/officeDocument/2006/bibliography"/>
   </ds:schemaRefs>

</xml_diff>

<commit_message>
Update new correlation results
</commit_message>
<xml_diff>
--- a/COVID_Transit.docx
+++ b/COVID_Transit.docx
@@ -153,14 +153,21 @@
           <w:rFonts w:ascii="Times New Roman" w:hAnsi="Times New Roman" w:cs="Times New Roman"/>
           <w:sz w:val="24"/>
         </w:rPr>
-        <w:t xml:space="preserve"> a global outbr</w:t>
-      </w:r>
-      <w:r>
-        <w:rPr>
-          <w:rFonts w:ascii="Times New Roman" w:hAnsi="Times New Roman" w:cs="Times New Roman"/>
-          <w:sz w:val="24"/>
-        </w:rPr>
-        <w:t xml:space="preserve">eak for its high contagiousness, </w:t>
+        <w:t xml:space="preserve"> a global </w:t>
+      </w:r>
+      <w:r>
+        <w:rPr>
+          <w:rFonts w:ascii="Times New Roman" w:hAnsi="Times New Roman" w:cs="Times New Roman"/>
+          <w:sz w:val="24"/>
+        </w:rPr>
+        <w:t xml:space="preserve">health crisis </w:t>
+      </w:r>
+      <w:r>
+        <w:rPr>
+          <w:rFonts w:ascii="Times New Roman" w:hAnsi="Times New Roman" w:cs="Times New Roman"/>
+          <w:sz w:val="24"/>
+        </w:rPr>
+        <w:t xml:space="preserve">for its high contagiousness, </w:t>
       </w:r>
       <w:r>
         <w:rPr>
@@ -647,14 +654,7 @@
           <w:rFonts w:ascii="Times New Roman" w:hAnsi="Times New Roman" w:cs="Times New Roman"/>
           <w:sz w:val="24"/>
         </w:rPr>
-        <w:t xml:space="preserve">, most transit systems has witnessed major decrease of transit demand even before the outbreak of the pandemic. </w:t>
-      </w:r>
-      <w:r>
-        <w:rPr>
-          <w:rFonts w:ascii="Times New Roman" w:hAnsi="Times New Roman" w:cs="Times New Roman"/>
-          <w:sz w:val="24"/>
-        </w:rPr>
-        <w:t xml:space="preserve">For larger transit systems, for example, Washington Metropolitan Area Transit Authority reported that </w:t>
+        <w:t xml:space="preserve">, most transit systems has witnessed major decrease of transit demand even before the outbreak of the pandemic. For larger transit systems, for example, Washington Metropolitan Area Transit Authority reported that </w:t>
       </w:r>
       <w:proofErr w:type="spellStart"/>
       <w:r>
@@ -756,14 +756,7 @@
           <w:rFonts w:ascii="Times New Roman" w:hAnsi="Times New Roman" w:cs="Times New Roman"/>
           <w:sz w:val="24"/>
         </w:rPr>
-        <w:t xml:space="preserve">. </w:t>
-      </w:r>
-      <w:r>
-        <w:rPr>
-          <w:rFonts w:ascii="Times New Roman" w:hAnsi="Times New Roman" w:cs="Times New Roman"/>
-          <w:sz w:val="24"/>
-        </w:rPr>
-        <w:t xml:space="preserve">This unprecedented </w:t>
+        <w:t xml:space="preserve">. This unprecedented </w:t>
       </w:r>
       <w:r>
         <w:rPr>
@@ -832,29 +825,29 @@
     <w:p>
       <w:pPr>
         <w:rPr>
+          <w:rFonts w:ascii="Times New Roman" w:hAnsi="Times New Roman" w:cs="Times New Roman"/>
+          <w:sz w:val="24"/>
+        </w:rPr>
+      </w:pPr>
+      <w:r>
+        <w:rPr>
+          <w:rFonts w:ascii="Times New Roman" w:hAnsi="Times New Roman" w:cs="Times New Roman"/>
+          <w:sz w:val="24"/>
+        </w:rPr>
+        <w:tab/>
+      </w:r>
+      <w:r>
+        <w:rPr>
+          <w:rFonts w:ascii="Times New Roman" w:hAnsi="Times New Roman" w:cs="Times New Roman"/>
+          <w:sz w:val="24"/>
+        </w:rPr>
+        <w:t xml:space="preserve">Although it </w:t>
+      </w:r>
+      <w:r>
+        <w:rPr>
           <w:rFonts w:ascii="Times New Roman" w:hAnsi="Times New Roman" w:cs="Times New Roman" w:hint="eastAsia"/>
           <w:sz w:val="24"/>
         </w:rPr>
-      </w:pPr>
-      <w:r>
-        <w:rPr>
-          <w:rFonts w:ascii="Times New Roman" w:hAnsi="Times New Roman" w:cs="Times New Roman"/>
-          <w:sz w:val="24"/>
-        </w:rPr>
-        <w:tab/>
-      </w:r>
-      <w:r>
-        <w:rPr>
-          <w:rFonts w:ascii="Times New Roman" w:hAnsi="Times New Roman" w:cs="Times New Roman"/>
-          <w:sz w:val="24"/>
-        </w:rPr>
-        <w:t xml:space="preserve">Although it </w:t>
-      </w:r>
-      <w:r>
-        <w:rPr>
-          <w:rFonts w:ascii="Times New Roman" w:hAnsi="Times New Roman" w:cs="Times New Roman" w:hint="eastAsia"/>
-          <w:sz w:val="24"/>
-        </w:rPr>
         <w:t>is</w:t>
       </w:r>
       <w:r>
@@ -862,7 +855,23 @@
           <w:rFonts w:ascii="Times New Roman" w:hAnsi="Times New Roman" w:cs="Times New Roman"/>
           <w:sz w:val="24"/>
         </w:rPr>
-        <w:t xml:space="preserve"> the first time for the last 30 years that the US society witnesses a total lockdown at the nationwide scale due to a pandemic, there are still sources </w:t>
+        <w:t xml:space="preserve"> the first time for the last 30 years that the US society witnesses a total </w:t>
+      </w:r>
+      <w:proofErr w:type="gramStart"/>
+      <w:r>
+        <w:rPr>
+          <w:rFonts w:ascii="Times New Roman" w:hAnsi="Times New Roman" w:cs="Times New Roman"/>
+          <w:sz w:val="24"/>
+        </w:rPr>
+        <w:t>lockdown</w:t>
+      </w:r>
+      <w:proofErr w:type="gramEnd"/>
+      <w:r>
+        <w:rPr>
+          <w:rFonts w:ascii="Times New Roman" w:hAnsi="Times New Roman" w:cs="Times New Roman"/>
+          <w:sz w:val="24"/>
+        </w:rPr>
+        <w:t xml:space="preserve"> at the nationwide scale due to a pandemic, there are still sources </w:t>
       </w:r>
       <w:r>
         <w:rPr>
@@ -1289,7 +1298,42 @@
           <w:rFonts w:ascii="Times New Roman" w:hAnsi="Times New Roman" w:cs="Times New Roman"/>
           <w:sz w:val="24"/>
         </w:rPr>
-        <w:t xml:space="preserve"> paper</w:t>
+        <w:t xml:space="preserve"> papers is not transit system per se</w:t>
+      </w:r>
+      <w:r>
+        <w:rPr>
+          <w:rFonts w:ascii="Times New Roman" w:hAnsi="Times New Roman" w:cs="Times New Roman"/>
+          <w:sz w:val="24"/>
+        </w:rPr>
+        <w:t>,</w:t>
+      </w:r>
+      <w:r>
+        <w:rPr>
+          <w:rFonts w:ascii="Times New Roman" w:hAnsi="Times New Roman" w:cs="Times New Roman"/>
+          <w:sz w:val="24"/>
+        </w:rPr>
+        <w:t xml:space="preserve"> but the fear</w:t>
+      </w:r>
+      <w:r>
+        <w:rPr>
+          <w:rFonts w:ascii="Times New Roman" w:hAnsi="Times New Roman" w:cs="Times New Roman"/>
+          <w:sz w:val="24"/>
+        </w:rPr>
+        <w:t xml:space="preserve"> exposure</w:t>
+      </w:r>
+      <w:r>
+        <w:rPr>
+          <w:rFonts w:ascii="Times New Roman" w:hAnsi="Times New Roman" w:cs="Times New Roman"/>
+          <w:sz w:val="24"/>
+        </w:rPr>
+        <w:t>;</w:t>
+      </w:r>
+      <w:r>
+        <w:rPr>
+          <w:rFonts w:ascii="Times New Roman" w:hAnsi="Times New Roman" w:cs="Times New Roman"/>
+          <w:sz w:val="24"/>
+        </w:rPr>
+        <w:t xml:space="preserve"> therefore, the paper</w:t>
       </w:r>
       <w:r>
         <w:rPr>
@@ -1303,48 +1347,6 @@
           <w:rFonts w:ascii="Times New Roman" w:hAnsi="Times New Roman" w:cs="Times New Roman"/>
           <w:sz w:val="24"/>
         </w:rPr>
-        <w:t xml:space="preserve"> is not transit system per se</w:t>
-      </w:r>
-      <w:r>
-        <w:rPr>
-          <w:rFonts w:ascii="Times New Roman" w:hAnsi="Times New Roman" w:cs="Times New Roman"/>
-          <w:sz w:val="24"/>
-        </w:rPr>
-        <w:t xml:space="preserve"> but the fear</w:t>
-      </w:r>
-      <w:r>
-        <w:rPr>
-          <w:rFonts w:ascii="Times New Roman" w:hAnsi="Times New Roman" w:cs="Times New Roman"/>
-          <w:sz w:val="24"/>
-        </w:rPr>
-        <w:t xml:space="preserve"> exposure</w:t>
-      </w:r>
-      <w:r>
-        <w:rPr>
-          <w:rFonts w:ascii="Times New Roman" w:hAnsi="Times New Roman" w:cs="Times New Roman"/>
-          <w:sz w:val="24"/>
-        </w:rPr>
-        <w:t>;</w:t>
-      </w:r>
-      <w:r>
-        <w:rPr>
-          <w:rFonts w:ascii="Times New Roman" w:hAnsi="Times New Roman" w:cs="Times New Roman"/>
-          <w:sz w:val="24"/>
-        </w:rPr>
-        <w:t xml:space="preserve"> therefore, the paper</w:t>
-      </w:r>
-      <w:r>
-        <w:rPr>
-          <w:rFonts w:ascii="Times New Roman" w:hAnsi="Times New Roman" w:cs="Times New Roman"/>
-          <w:sz w:val="24"/>
-        </w:rPr>
-        <w:t>s</w:t>
-      </w:r>
-      <w:r>
-        <w:rPr>
-          <w:rFonts w:ascii="Times New Roman" w:hAnsi="Times New Roman" w:cs="Times New Roman"/>
-          <w:sz w:val="24"/>
-        </w:rPr>
         <w:t xml:space="preserve"> did not cover the process of transit ridership recession and its implication.</w:t>
       </w:r>
       <w:r>
@@ -1387,7 +1389,21 @@
           <w:rFonts w:ascii="Times New Roman" w:hAnsi="Times New Roman" w:cs="Times New Roman"/>
           <w:sz w:val="24"/>
         </w:rPr>
-        <w:t>other contexts; the special demographic and social-economic status area also</w:t>
+        <w:t>other contexts; the</w:t>
+      </w:r>
+      <w:r>
+        <w:rPr>
+          <w:rFonts w:ascii="Times New Roman" w:hAnsi="Times New Roman" w:cs="Times New Roman"/>
+          <w:sz w:val="24"/>
+        </w:rPr>
+        <w:t>ir</w:t>
+      </w:r>
+      <w:r>
+        <w:rPr>
+          <w:rFonts w:ascii="Times New Roman" w:hAnsi="Times New Roman" w:cs="Times New Roman"/>
+          <w:sz w:val="24"/>
+        </w:rPr>
+        <w:t xml:space="preserve"> special demographic and social-economic status also</w:t>
       </w:r>
       <w:r>
         <w:rPr>
@@ -1464,7 +1480,21 @@
           <w:rFonts w:ascii="Times New Roman" w:hAnsi="Times New Roman" w:cs="Times New Roman"/>
           <w:sz w:val="24"/>
         </w:rPr>
-        <w:t xml:space="preserve">on the transit </w:t>
+        <w:t xml:space="preserve">on the </w:t>
+      </w:r>
+      <w:r>
+        <w:rPr>
+          <w:rFonts w:ascii="Times New Roman" w:hAnsi="Times New Roman" w:cs="Times New Roman"/>
+          <w:sz w:val="24"/>
+        </w:rPr>
+        <w:t xml:space="preserve">US </w:t>
+      </w:r>
+      <w:r>
+        <w:rPr>
+          <w:rFonts w:ascii="Times New Roman" w:hAnsi="Times New Roman" w:cs="Times New Roman"/>
+          <w:sz w:val="24"/>
+        </w:rPr>
+        <w:t xml:space="preserve">transit </w:t>
       </w:r>
       <w:r>
         <w:rPr>
@@ -1478,14 +1508,7 @@
           <w:rFonts w:ascii="Times New Roman" w:hAnsi="Times New Roman" w:cs="Times New Roman"/>
           <w:sz w:val="24"/>
         </w:rPr>
-        <w:t>with new measurements and new data</w:t>
-      </w:r>
-      <w:r>
-        <w:rPr>
-          <w:rFonts w:ascii="Times New Roman" w:hAnsi="Times New Roman" w:cs="Times New Roman"/>
-          <w:sz w:val="24"/>
-        </w:rPr>
-        <w:t>; this includes the impacts’ extent, geographic and temporal variation, and its relevance with the development of the pandemic.</w:t>
+        <w:t>with new measurements and new data; this includes the impacts’ extent, geographic and temporal variation, and its relevance with the development of the pandemic.</w:t>
       </w:r>
     </w:p>
     <w:p>
@@ -1502,14 +1525,7 @@
           <w:rFonts w:ascii="Times New Roman" w:hAnsi="Times New Roman" w:cs="Times New Roman"/>
           <w:sz w:val="24"/>
         </w:rPr>
-        <w:t xml:space="preserve">However, </w:t>
-      </w:r>
-      <w:r>
-        <w:rPr>
-          <w:rFonts w:ascii="Times New Roman" w:hAnsi="Times New Roman" w:cs="Times New Roman"/>
-          <w:sz w:val="24"/>
-        </w:rPr>
-        <w:t>most transit systems will not or have yet to release their ridership data, and it will take a long time to collect these data for each system</w:t>
+        <w:t>However, most transit systems will not or have yet to release their ridership data, and it will take a long time to collect these data for each system</w:t>
       </w:r>
       <w:r>
         <w:rPr>
@@ -1766,14 +1782,28 @@
           <w:rFonts w:ascii="Times New Roman" w:hAnsi="Times New Roman" w:cs="Times New Roman"/>
           <w:sz w:val="24"/>
         </w:rPr>
-        <w:t xml:space="preserve">Transit is a popular mobile app providing real-time public transit data and trip planning. The app covers over 200 metropolitan areas around </w:t>
-      </w:r>
-      <w:r>
-        <w:rPr>
-          <w:rFonts w:ascii="Times New Roman" w:hAnsi="Times New Roman" w:cs="Times New Roman"/>
-          <w:sz w:val="24"/>
-        </w:rPr>
-        <w:t xml:space="preserve">the world with more than </w:t>
+        <w:t xml:space="preserve">Transit is a popular mobile app providing real-time public transit data and trip planning. The app covers over 200 </w:t>
+      </w:r>
+      <w:r>
+        <w:rPr>
+          <w:rFonts w:ascii="Times New Roman" w:hAnsi="Times New Roman" w:cs="Times New Roman"/>
+          <w:sz w:val="24"/>
+        </w:rPr>
+        <w:t>cities</w:t>
+      </w:r>
+      <w:r>
+        <w:rPr>
+          <w:rFonts w:ascii="Times New Roman" w:hAnsi="Times New Roman" w:cs="Times New Roman"/>
+          <w:sz w:val="24"/>
+        </w:rPr>
+        <w:t xml:space="preserve"> around </w:t>
+      </w:r>
+      <w:r>
+        <w:rPr>
+          <w:rFonts w:ascii="Times New Roman" w:hAnsi="Times New Roman" w:cs="Times New Roman"/>
+          <w:sz w:val="24"/>
+        </w:rPr>
+        <w:t xml:space="preserve">the world with more than 5 million </w:t>
       </w:r>
       <w:r>
         <w:rPr>
@@ -1781,7 +1811,7 @@
           <w:sz w:val="24"/>
         </w:rPr>
         <w:lastRenderedPageBreak/>
-        <w:t>5 million download on A</w:t>
+        <w:t>download on A</w:t>
       </w:r>
       <w:r>
         <w:rPr>
@@ -2580,7 +2610,21 @@
           <w:rFonts w:ascii="Times New Roman" w:hAnsi="Times New Roman" w:cs="Times New Roman"/>
           <w:sz w:val="24"/>
         </w:rPr>
-        <w:t xml:space="preserve">  We collected the daily case numbers from the COVID-19 Surveillance Dashboard </w:t>
+        <w:t xml:space="preserve">  We collected the daily case numbers </w:t>
+      </w:r>
+      <w:r>
+        <w:rPr>
+          <w:rFonts w:ascii="Times New Roman" w:hAnsi="Times New Roman" w:cs="Times New Roman"/>
+          <w:sz w:val="24"/>
+        </w:rPr>
+        <w:t xml:space="preserve">for each county </w:t>
+      </w:r>
+      <w:r>
+        <w:rPr>
+          <w:rFonts w:ascii="Times New Roman" w:hAnsi="Times New Roman" w:cs="Times New Roman"/>
+          <w:sz w:val="24"/>
+        </w:rPr>
+        <w:t xml:space="preserve">from the COVID-19 Surveillance Dashboard </w:t>
       </w:r>
       <w:r>
         <w:rPr>
@@ -2630,6 +2674,136 @@
           <w:rFonts w:ascii="Times New Roman" w:hAnsi="Times New Roman" w:cs="Times New Roman"/>
           <w:sz w:val="24"/>
         </w:rPr>
+        <w:t xml:space="preserve">, </w:t>
+      </w:r>
+      <w:r>
+        <w:rPr>
+          <w:rFonts w:ascii="Times New Roman" w:hAnsi="Times New Roman" w:cs="Times New Roman"/>
+          <w:sz w:val="24"/>
+        </w:rPr>
+        <w:t>COVID-19 Dashboard</w:t>
+      </w:r>
+      <w:r>
+        <w:rPr>
+          <w:rFonts w:ascii="Times New Roman" w:hAnsi="Times New Roman" w:cs="Times New Roman"/>
+          <w:sz w:val="24"/>
+        </w:rPr>
+        <w:t xml:space="preserve"> produced by John Hopkins University </w:t>
+      </w:r>
+      <w:r>
+        <w:rPr>
+          <w:rFonts w:ascii="Times New Roman" w:hAnsi="Times New Roman" w:cs="Times New Roman"/>
+          <w:sz w:val="24"/>
+        </w:rPr>
+        <w:fldChar w:fldCharType="begin" w:fldLock="1"/>
+      </w:r>
+      <w:r>
+        <w:rPr>
+          <w:rFonts w:ascii="Times New Roman" w:hAnsi="Times New Roman" w:cs="Times New Roman"/>
+          <w:sz w:val="24"/>
+        </w:rPr>
+        <w:instrText>ADDIN CSL_CITATION {"citationItems":[{"id":"ITEM-1","itemData":{"URL":"https://github.com/CSSEGISandData/COVID-19/","author":[{"dropping-particle":"","family":"JHU CSSE","given":"","non-dropping-particle":"","parse-names":false,"suffix":""}],"id":"ITEM-1","issued":{"date-parts":[["2020"]]},"title":"2019 Novel Coronavirus COVID-19 (2019-nCoV) Data Repository by Johns Hopkins CSSE","type":"webpage"},"uris":["http://www.mendeley.com/documents/?uuid=b5415129-1fdb-4b14-8563-a783945f6fa8"]}],"mendeley":{"formattedCitation":"(JHU CSSE 2020)","plainTextFormattedCitation":"(JHU CSSE 2020)","previouslyFormattedCitation":"(JHU CSSE 2020)"},"properties":{"noteIndex":0},"schema":"https://github.com/citation-style-language/schema/raw/master/csl-citation.json"}</w:instrText>
+      </w:r>
+      <w:r>
+        <w:rPr>
+          <w:rFonts w:ascii="Times New Roman" w:hAnsi="Times New Roman" w:cs="Times New Roman"/>
+          <w:sz w:val="24"/>
+        </w:rPr>
+        <w:fldChar w:fldCharType="separate"/>
+      </w:r>
+      <w:r>
+        <w:rPr>
+          <w:rFonts w:ascii="Times New Roman" w:hAnsi="Times New Roman" w:cs="Times New Roman"/>
+          <w:noProof/>
+          <w:sz w:val="24"/>
+        </w:rPr>
+        <w:t>(JHU CSSE 2020)</w:t>
+      </w:r>
+      <w:r>
+        <w:rPr>
+          <w:rFonts w:ascii="Times New Roman" w:hAnsi="Times New Roman" w:cs="Times New Roman"/>
+          <w:sz w:val="24"/>
+        </w:rPr>
+        <w:fldChar w:fldCharType="end"/>
+      </w:r>
+      <w:r>
+        <w:rPr>
+          <w:rFonts w:ascii="Times New Roman" w:hAnsi="Times New Roman" w:cs="Times New Roman"/>
+          <w:sz w:val="24"/>
+        </w:rPr>
+        <w:t>, and COVID-19 maps and county-level dataset produced by</w:t>
+      </w:r>
+      <w:r>
+        <w:rPr>
+          <w:rFonts w:ascii="Times New Roman" w:hAnsi="Times New Roman" w:cs="Times New Roman"/>
+          <w:sz w:val="24"/>
+        </w:rPr>
+        <w:t xml:space="preserve"> </w:t>
+      </w:r>
+      <w:proofErr w:type="spellStart"/>
+      <w:r>
+        <w:rPr>
+          <w:rFonts w:ascii="Times New Roman" w:hAnsi="Times New Roman" w:cs="Times New Roman"/>
+          <w:sz w:val="24"/>
+        </w:rPr>
+        <w:t>USA</w:t>
+      </w:r>
+      <w:r>
+        <w:rPr>
+          <w:rFonts w:ascii="Times New Roman" w:hAnsi="Times New Roman" w:cs="Times New Roman"/>
+          <w:sz w:val="24"/>
+        </w:rPr>
+        <w:t>Facts</w:t>
+      </w:r>
+      <w:proofErr w:type="spellEnd"/>
+      <w:r>
+        <w:rPr>
+          <w:rFonts w:ascii="Times New Roman" w:hAnsi="Times New Roman" w:cs="Times New Roman"/>
+          <w:sz w:val="24"/>
+        </w:rPr>
+        <w:t xml:space="preserve"> </w:t>
+      </w:r>
+      <w:r>
+        <w:rPr>
+          <w:rFonts w:ascii="Times New Roman" w:hAnsi="Times New Roman" w:cs="Times New Roman"/>
+          <w:sz w:val="24"/>
+        </w:rPr>
+        <w:fldChar w:fldCharType="begin" w:fldLock="1"/>
+      </w:r>
+      <w:r>
+        <w:rPr>
+          <w:rFonts w:ascii="Times New Roman" w:hAnsi="Times New Roman" w:cs="Times New Roman"/>
+          <w:sz w:val="24"/>
+        </w:rPr>
+        <w:instrText>ADDIN CSL_CITATION {"citationItems":[{"id":"ITEM-1","itemData":{"URL":"https://usafacts.org/visualizations/coronavirus-covid-19-spread-map/","author":[{"dropping-particle":"","family":"USAFacts","given":"","non-dropping-particle":"","parse-names":false,"suffix":""}],"id":"ITEM-1","issued":{"date-parts":[["2020"]]},"title":"Coronavirus Locations: COVID-19 Map by County and State","type":"webpage"},"uris":["http://www.mendeley.com/documents/?uuid=f8029dfd-8998-4e45-948a-ceb6e0339ef2"]}],"mendeley":{"formattedCitation":"(USAFacts 2020)","plainTextFormattedCitation":"(USAFacts 2020)","previouslyFormattedCitation":"(USA Facts 2020)"},"properties":{"noteIndex":0},"schema":"https://github.com/citation-style-language/schema/raw/master/csl-citation.json"}</w:instrText>
+      </w:r>
+      <w:r>
+        <w:rPr>
+          <w:rFonts w:ascii="Times New Roman" w:hAnsi="Times New Roman" w:cs="Times New Roman"/>
+          <w:sz w:val="24"/>
+        </w:rPr>
+        <w:fldChar w:fldCharType="separate"/>
+      </w:r>
+      <w:r>
+        <w:rPr>
+          <w:rFonts w:ascii="Times New Roman" w:hAnsi="Times New Roman" w:cs="Times New Roman"/>
+          <w:noProof/>
+          <w:sz w:val="24"/>
+        </w:rPr>
+        <w:t>(USAFacts 2020)</w:t>
+      </w:r>
+      <w:r>
+        <w:rPr>
+          <w:rFonts w:ascii="Times New Roman" w:hAnsi="Times New Roman" w:cs="Times New Roman"/>
+          <w:sz w:val="24"/>
+        </w:rPr>
+        <w:fldChar w:fldCharType="end"/>
+      </w:r>
+      <w:r>
+        <w:rPr>
+          <w:rFonts w:ascii="Times New Roman" w:hAnsi="Times New Roman" w:cs="Times New Roman"/>
+          <w:sz w:val="24"/>
+        </w:rPr>
         <w:t xml:space="preserve">. </w:t>
       </w:r>
       <w:r>
@@ -2637,7 +2811,21 @@
           <w:rFonts w:ascii="Times New Roman" w:hAnsi="Times New Roman" w:cs="Times New Roman"/>
           <w:sz w:val="24"/>
         </w:rPr>
-        <w:t xml:space="preserve">The data includes all counties in the US for every day. To find the linkage between the case numbers and the demand decrease, we geocoded each transit system </w:t>
+        <w:t>The data includes all counties</w:t>
+      </w:r>
+      <w:r>
+        <w:rPr>
+          <w:rFonts w:ascii="Times New Roman" w:hAnsi="Times New Roman" w:cs="Times New Roman"/>
+          <w:sz w:val="24"/>
+        </w:rPr>
+        <w:t>’ confirmed cases</w:t>
+      </w:r>
+      <w:r>
+        <w:rPr>
+          <w:rFonts w:ascii="Times New Roman" w:hAnsi="Times New Roman" w:cs="Times New Roman"/>
+          <w:sz w:val="24"/>
+        </w:rPr>
+        <w:t xml:space="preserve"> in the US for every day. To find the linkage between the case numbers and the demand decrease, we geocoded each transit system </w:t>
       </w:r>
       <w:r>
         <w:rPr>
@@ -2651,14 +2839,21 @@
           <w:rFonts w:ascii="Times New Roman" w:hAnsi="Times New Roman" w:cs="Times New Roman"/>
           <w:sz w:val="24"/>
         </w:rPr>
-        <w:t>the corresponding county or multiple counties if cross-counties systems.</w:t>
-      </w:r>
-      <w:r>
-        <w:rPr>
-          <w:rFonts w:ascii="Times New Roman" w:hAnsi="Times New Roman" w:cs="Times New Roman"/>
-          <w:sz w:val="24"/>
-        </w:rPr>
-        <w:t xml:space="preserve"> </w:t>
+        <w:t>the corresponding county</w:t>
+      </w:r>
+      <w:r>
+        <w:rPr>
+          <w:rFonts w:ascii="Times New Roman" w:hAnsi="Times New Roman" w:cs="Times New Roman"/>
+          <w:sz w:val="24"/>
+        </w:rPr>
+        <w:t xml:space="preserve"> or county equivalent unit</w:t>
+      </w:r>
+      <w:r>
+        <w:rPr>
+          <w:rFonts w:ascii="Times New Roman" w:hAnsi="Times New Roman" w:cs="Times New Roman"/>
+          <w:sz w:val="24"/>
+        </w:rPr>
+        <w:t>.</w:t>
       </w:r>
     </w:p>
     <w:p>
@@ -4074,14 +4269,7 @@
           <w:rFonts w:ascii="Times New Roman" w:hAnsi="Times New Roman" w:cs="Times New Roman"/>
           <w:sz w:val="24"/>
         </w:rPr>
-        <w:t>S</w:t>
-      </w:r>
-      <w:r>
-        <w:rPr>
-          <w:rFonts w:ascii="Times New Roman" w:hAnsi="Times New Roman" w:cs="Times New Roman"/>
-          <w:sz w:val="24"/>
-        </w:rPr>
-        <w:t xml:space="preserve">imilar to </w:t>
+        <w:t xml:space="preserve">Similar to </w:t>
       </w:r>
       <w:r>
         <w:rPr>
@@ -4155,14 +4343,7 @@
           <w:rFonts w:ascii="Times New Roman" w:hAnsi="Times New Roman" w:cs="Times New Roman"/>
           <w:sz w:val="24"/>
         </w:rPr>
-        <w:t>, which is measured by land price</w:t>
-      </w:r>
-      <w:r>
-        <w:rPr>
-          <w:rFonts w:ascii="Times New Roman" w:hAnsi="Times New Roman" w:cs="Times New Roman"/>
-          <w:sz w:val="24"/>
-        </w:rPr>
-        <w:t xml:space="preserve">, the ratio of population with non-physical occupations measures the </w:t>
+        <w:t xml:space="preserve">, which is measured by land price, the ratio of population with non-physical occupations measures the </w:t>
       </w:r>
       <w:r>
         <w:rPr>
@@ -4350,7 +4531,7 @@
     <w:p>
       <w:pPr>
         <w:rPr>
-          <w:rFonts w:ascii="Times New Roman" w:hAnsi="Times New Roman" w:cs="Times New Roman"/>
+          <w:rFonts w:ascii="Times New Roman" w:hAnsi="Times New Roman" w:cs="Times New Roman" w:hint="eastAsia"/>
           <w:sz w:val="24"/>
         </w:rPr>
       </w:pPr>
@@ -4390,6 +4571,7 @@
         </w:rPr>
         <w:t xml:space="preserve">factor is the </w:t>
       </w:r>
+      <w:bookmarkStart w:id="2" w:name="_GoBack"/>
       <w:r>
         <w:rPr>
           <w:rFonts w:ascii="Times New Roman" w:hAnsi="Times New Roman" w:cs="Times New Roman"/>
@@ -4446,6 +4628,7 @@
         </w:rPr>
         <w:t xml:space="preserve">. </w:t>
       </w:r>
+      <w:bookmarkEnd w:id="2"/>
     </w:p>
     <w:p>
       <w:pPr>
@@ -4510,7 +4693,7 @@
           <w:rFonts w:ascii="Times New Roman" w:hAnsi="Times New Roman" w:cs="Times New Roman"/>
           <w:sz w:val="24"/>
         </w:rPr>
-        <w:instrText>ADDIN CSL_CITATION {"citationItems":[{"id":"ITEM-1","itemData":{"URL":"https://www.cdc.gov/nchs/nvss/vsrr/covid19/index.htm","author":[{"dropping-particle":"","family":"Centers for Disease Control and Prevention","given":"","non-dropping-particle":"","parse-names":false,"suffix":""}],"id":"ITEM-1","issued":{"date-parts":[["2020"]]},"title":"Coronavirus 2019 (COVID-19) Surveillance","type":"webpage"},"uris":["http://www.mendeley.com/documents/?uuid=f7e5e29a-8845-4098-b582-64d2c1462218"]}],"mendeley":{"formattedCitation":"(Centers for Disease Control and Prevention 2020)","plainTextFormattedCitation":"(Centers for Disease Control and Prevention 2020)"},"properties":{"noteIndex":0},"schema":"https://github.com/citation-style-language/schema/raw/master/csl-citation.json"}</w:instrText>
+        <w:instrText>ADDIN CSL_CITATION {"citationItems":[{"id":"ITEM-1","itemData":{"URL":"https://www.cdc.gov/nchs/nvss/vsrr/covid19/index.htm","author":[{"dropping-particle":"","family":"Centers for Disease Control and Prevention","given":"","non-dropping-particle":"","parse-names":false,"suffix":""}],"id":"ITEM-1","issued":{"date-parts":[["2020"]]},"title":"Coronavirus 2019 (COVID-19) Surveillance","type":"webpage"},"uris":["http://www.mendeley.com/documents/?uuid=f7e5e29a-8845-4098-b582-64d2c1462218"]}],"mendeley":{"formattedCitation":"(Centers for Disease Control and Prevention 2020)","plainTextFormattedCitation":"(Centers for Disease Control and Prevention 2020)","previouslyFormattedCitation":"(Centers for Disease Control and Prevention 2020)"},"properties":{"noteIndex":0},"schema":"https://github.com/citation-style-language/schema/raw/master/csl-citation.json"}</w:instrText>
       </w:r>
       <w:r>
         <w:rPr>
@@ -4631,14 +4814,7 @@
           <w:rFonts w:ascii="Times New Roman" w:hAnsi="Times New Roman" w:cs="Times New Roman"/>
           <w:sz w:val="24"/>
         </w:rPr>
-        <w:t xml:space="preserve">The regression results </w:t>
-      </w:r>
-      <w:r>
-        <w:rPr>
-          <w:rFonts w:ascii="Times New Roman" w:hAnsi="Times New Roman" w:cs="Times New Roman"/>
-          <w:sz w:val="24"/>
-        </w:rPr>
-        <w:t xml:space="preserve">in </w:t>
+        <w:t xml:space="preserve">The regression results in </w:t>
       </w:r>
       <w:r>
         <w:rPr>
@@ -4759,14 +4935,7 @@
             <w:rFonts w:ascii="Cambria Math" w:hAnsi="Cambria Math" w:cs="Times New Roman"/>
             <w:sz w:val="24"/>
           </w:rPr>
-          <m:t>7.68</m:t>
-        </m:r>
-        <m:r>
-          <w:rPr>
-            <w:rFonts w:ascii="Cambria Math" w:hAnsi="Cambria Math" w:cs="Times New Roman"/>
-            <w:sz w:val="24"/>
-          </w:rPr>
-          <m:t>⋅</m:t>
+          <m:t>7.68⋅</m:t>
         </m:r>
         <m:sSup>
           <m:sSupPr>
@@ -4793,14 +4962,7 @@
                 <w:rFonts w:ascii="Cambria Math" w:hAnsi="Cambria Math" w:cs="Times New Roman"/>
                 <w:sz w:val="24"/>
               </w:rPr>
-              <m:t>-</m:t>
-            </m:r>
-            <m:r>
-              <w:rPr>
-                <w:rFonts w:ascii="Cambria Math" w:hAnsi="Cambria Math" w:cs="Times New Roman"/>
-                <w:sz w:val="24"/>
-              </w:rPr>
-              <m:t>5</m:t>
+              <m:t>-5</m:t>
             </m:r>
           </m:sup>
         </m:sSup>
@@ -4923,7 +5085,7 @@
     <w:p>
       <w:pPr>
         <w:rPr>
-          <w:rFonts w:ascii="Times New Roman" w:hAnsi="Times New Roman" w:cs="Times New Roman" w:hint="eastAsia"/>
+          <w:rFonts w:ascii="Times New Roman" w:hAnsi="Times New Roman" w:cs="Times New Roman"/>
           <w:sz w:val="24"/>
         </w:rPr>
       </w:pPr>
@@ -5994,7 +6156,7 @@
           <w:sz w:val="24"/>
         </w:rPr>
       </w:pPr>
-      <w:bookmarkStart w:id="2" w:name="_Ref38480053"/>
+      <w:bookmarkStart w:id="3" w:name="_Ref38480053"/>
       <w:r>
         <w:rPr>
           <w:rFonts w:ascii="Times New Roman" w:hAnsi="Times New Roman" w:cs="Times New Roman"/>
@@ -6037,7 +6199,7 @@
         </w:rPr>
         <w:fldChar w:fldCharType="end"/>
       </w:r>
-      <w:bookmarkEnd w:id="2"/>
+      <w:bookmarkEnd w:id="3"/>
       <w:r>
         <w:rPr>
           <w:rFonts w:ascii="Times New Roman" w:hAnsi="Times New Roman" w:cs="Times New Roman"/>
@@ -6128,14 +6290,7 @@
           <w:rFonts w:ascii="Times New Roman" w:hAnsi="Times New Roman" w:cs="Times New Roman"/>
           <w:sz w:val="24"/>
         </w:rPr>
-        <w:t>of the local transit system</w:t>
-      </w:r>
-      <w:r>
-        <w:rPr>
-          <w:rFonts w:ascii="Times New Roman" w:hAnsi="Times New Roman" w:cs="Times New Roman"/>
-          <w:sz w:val="24"/>
-        </w:rPr>
-        <w:t xml:space="preserve"> and transit dependency</w:t>
+        <w:t>of the local transit system and transit dependency</w:t>
       </w:r>
       <w:r>
         <w:rPr>
@@ -6174,7 +6329,7 @@
           <w:sz w:val="24"/>
         </w:rPr>
       </w:pPr>
-      <w:commentRangeStart w:id="3"/>
+      <w:commentRangeStart w:id="4"/>
       <w:r>
         <w:rPr>
           <w:rFonts w:ascii="Times New Roman" w:hAnsi="Times New Roman" w:cs="Times New Roman"/>
@@ -6262,12 +6417,12 @@
         </w:rPr>
         <w:t xml:space="preserve">  </w:t>
       </w:r>
-      <w:commentRangeEnd w:id="3"/>
+      <w:commentRangeEnd w:id="4"/>
       <w:r>
         <w:rPr>
           <w:rStyle w:val="CommentReference"/>
         </w:rPr>
-        <w:commentReference w:id="3"/>
+        <w:commentReference w:id="4"/>
       </w:r>
     </w:p>
     <w:p>
@@ -6816,7 +6971,7 @@
                 <w:lang w:eastAsia="ja-JP"/>
               </w:rPr>
             </w:pPr>
-            <w:bookmarkStart w:id="4" w:name="_Ref36807866"/>
+            <w:bookmarkStart w:id="5" w:name="_Ref36807866"/>
             <w:r>
               <w:rPr>
                 <w:rFonts w:ascii="Times New Roman" w:eastAsia="Yu Mincho" w:hAnsi="Times New Roman" w:cs="Times New Roman"/>
@@ -6872,7 +7027,7 @@
               </w:rPr>
               <w:fldChar w:fldCharType="end"/>
             </w:r>
-            <w:bookmarkEnd w:id="4"/>
+            <w:bookmarkEnd w:id="5"/>
             <w:r>
               <w:rPr>
                 <w:rFonts w:ascii="Times New Roman" w:eastAsia="Yu Mincho" w:hAnsi="Times New Roman" w:cs="Times New Roman"/>
@@ -7393,7 +7548,7 @@
                 <w:lang w:eastAsia="ja-JP"/>
               </w:rPr>
             </w:pPr>
-            <w:bookmarkStart w:id="5" w:name="_Ref36813193"/>
+            <w:bookmarkStart w:id="6" w:name="_Ref36813193"/>
             <w:r>
               <w:rPr>
                 <w:rFonts w:ascii="Times New Roman" w:eastAsia="Yu Mincho" w:hAnsi="Times New Roman" w:cs="Times New Roman"/>
@@ -7449,7 +7604,7 @@
               </w:rPr>
               <w:fldChar w:fldCharType="end"/>
             </w:r>
-            <w:bookmarkEnd w:id="5"/>
+            <w:bookmarkEnd w:id="6"/>
             <w:r>
               <w:rPr>
                 <w:rFonts w:ascii="Times New Roman" w:eastAsia="Yu Mincho" w:hAnsi="Times New Roman" w:cs="Times New Roman"/>
@@ -8887,7 +9042,7 @@
           <w:sz w:val="24"/>
         </w:rPr>
       </w:pPr>
-      <w:commentRangeStart w:id="6"/>
+      <w:commentRangeStart w:id="7"/>
       <w:r>
         <w:rPr>
           <w:rFonts w:ascii="Times New Roman" w:hAnsi="Times New Roman" w:cs="Times New Roman"/>
@@ -8897,12 +9052,12 @@
         </w:rPr>
         <w:t>Decay rate</w:t>
       </w:r>
-      <w:commentRangeEnd w:id="6"/>
+      <w:commentRangeEnd w:id="7"/>
       <w:r>
         <w:rPr>
           <w:rStyle w:val="CommentReference"/>
         </w:rPr>
-        <w:commentReference w:id="6"/>
+        <w:commentReference w:id="7"/>
       </w:r>
       <w:r>
         <w:rPr>
@@ -9542,7 +9697,7 @@
         </w:rPr>
         <w:t>Half-</w:t>
       </w:r>
-      <w:commentRangeStart w:id="7"/>
+      <w:commentRangeStart w:id="8"/>
       <w:r>
         <w:rPr>
           <w:rFonts w:ascii="Times New Roman" w:hAnsi="Times New Roman" w:cs="Times New Roman"/>
@@ -9551,12 +9706,12 @@
         </w:rPr>
         <w:t>life</w:t>
       </w:r>
-      <w:commentRangeEnd w:id="7"/>
+      <w:commentRangeEnd w:id="8"/>
       <w:r>
         <w:rPr>
           <w:rStyle w:val="CommentReference"/>
         </w:rPr>
-        <w:commentReference w:id="7"/>
+        <w:commentReference w:id="8"/>
       </w:r>
       <w:r>
         <w:rPr>
@@ -10119,7 +10274,7 @@
         </w:rPr>
         <w:t xml:space="preserve"> of </w:t>
       </w:r>
-      <w:commentRangeStart w:id="8"/>
+      <w:commentRangeStart w:id="9"/>
       <w:r>
         <w:rPr>
           <w:rFonts w:ascii="Times New Roman" w:hAnsi="Times New Roman" w:cs="Times New Roman"/>
@@ -10151,12 +10306,12 @@
         </w:rPr>
         <w:t>:</w:t>
       </w:r>
-      <w:commentRangeEnd w:id="8"/>
+      <w:commentRangeEnd w:id="9"/>
       <w:r>
         <w:rPr>
           <w:rStyle w:val="CommentReference"/>
         </w:rPr>
-        <w:commentReference w:id="8"/>
+        <w:commentReference w:id="9"/>
       </w:r>
     </w:p>
     <w:tbl>
@@ -11378,7 +11533,7 @@
             <v:path o:extrusionok="f" gradientshapeok="t" o:connecttype="rect"/>
             <o:lock v:ext="edit" aspectratio="t"/>
           </v:shapetype>
-          <v:shape id="_x0000_i1025" type="#_x0000_t75" style="width:467.15pt;height:406.1pt">
+          <v:shape id="_x0000_i1025" type="#_x0000_t75" style="width:467.05pt;height:406.35pt">
             <v:imagedata r:id="rId12" o:title="response_interval"/>
           </v:shape>
         </w:pict>
@@ -11392,7 +11547,7 @@
           <w:sz w:val="24"/>
         </w:rPr>
       </w:pPr>
-      <w:bookmarkStart w:id="9" w:name="_Ref36757496"/>
+      <w:bookmarkStart w:id="10" w:name="_Ref36757496"/>
       <w:r>
         <w:rPr>
           <w:rFonts w:ascii="Times New Roman" w:hAnsi="Times New Roman" w:cs="Times New Roman"/>
@@ -11436,7 +11591,7 @@
         </w:rPr>
         <w:fldChar w:fldCharType="end"/>
       </w:r>
-      <w:bookmarkEnd w:id="9"/>
+      <w:bookmarkEnd w:id="10"/>
       <w:r>
         <w:rPr>
           <w:rFonts w:ascii="Times New Roman" w:hAnsi="Times New Roman" w:cs="Times New Roman"/>
@@ -11713,7 +11868,21 @@
           <w:rFonts w:ascii="Times New Roman" w:hAnsi="Times New Roman" w:cs="Times New Roman"/>
           <w:sz w:val="24"/>
         </w:rPr>
-        <w:t xml:space="preserve">This suggest that all mentioned American transit </w:t>
+        <w:t xml:space="preserve">This suggest that all mentioned </w:t>
+      </w:r>
+      <w:r>
+        <w:rPr>
+          <w:rFonts w:ascii="Times New Roman" w:hAnsi="Times New Roman" w:cs="Times New Roman"/>
+          <w:sz w:val="24"/>
+        </w:rPr>
+        <w:t>US</w:t>
+      </w:r>
+      <w:r>
+        <w:rPr>
+          <w:rFonts w:ascii="Times New Roman" w:hAnsi="Times New Roman" w:cs="Times New Roman"/>
+          <w:sz w:val="24"/>
+        </w:rPr>
+        <w:t xml:space="preserve"> transit </w:t>
       </w:r>
       <w:r>
         <w:rPr>
@@ -11761,7 +11930,7 @@
           <w:sz w:val="24"/>
         </w:rPr>
       </w:pPr>
-      <w:bookmarkStart w:id="10" w:name="_Ref36929078"/>
+      <w:bookmarkStart w:id="11" w:name="_Ref36929078"/>
       <w:r>
         <w:rPr>
           <w:rFonts w:ascii="Times New Roman" w:hAnsi="Times New Roman" w:cs="Times New Roman"/>
@@ -11805,7 +11974,7 @@
         </w:rPr>
         <w:fldChar w:fldCharType="end"/>
       </w:r>
-      <w:bookmarkEnd w:id="10"/>
+      <w:bookmarkEnd w:id="11"/>
       <w:r>
         <w:rPr>
           <w:rFonts w:ascii="Times New Roman" w:hAnsi="Times New Roman" w:cs="Times New Roman"/>
@@ -14118,7 +14287,7 @@
         </w:rPr>
         <w:tab/>
       </w:r>
-      <w:commentRangeStart w:id="11"/>
+      <w:commentRangeStart w:id="12"/>
       <w:r>
         <w:rPr>
           <w:rFonts w:ascii="Times New Roman" w:hAnsi="Times New Roman" w:cs="Times New Roman"/>
@@ -14160,12 +14329,12 @@
         </w:rPr>
         <w:fldChar w:fldCharType="end"/>
       </w:r>
-      <w:commentRangeEnd w:id="11"/>
+      <w:commentRangeEnd w:id="12"/>
       <w:r>
         <w:rPr>
           <w:rStyle w:val="CommentReference"/>
         </w:rPr>
-        <w:commentReference w:id="11"/>
+        <w:commentReference w:id="12"/>
       </w:r>
       <w:r>
         <w:rPr>
@@ -14232,7 +14401,7 @@
         </w:rPr>
         <w:t xml:space="preserve">, </w:t>
       </w:r>
-      <w:commentRangeStart w:id="12"/>
+      <w:commentRangeStart w:id="13"/>
       <w:r>
         <w:rPr>
           <w:rFonts w:ascii="Times New Roman" w:hAnsi="Times New Roman" w:cs="Times New Roman"/>
@@ -14240,12 +14409,12 @@
         </w:rPr>
         <w:t xml:space="preserve">the weekly average </w:t>
       </w:r>
-      <w:commentRangeEnd w:id="12"/>
+      <w:commentRangeEnd w:id="13"/>
       <w:r>
         <w:rPr>
           <w:rStyle w:val="CommentReference"/>
         </w:rPr>
-        <w:commentReference w:id="12"/>
+        <w:commentReference w:id="13"/>
       </w:r>
       <w:r>
         <w:rPr>
@@ -14353,7 +14522,7 @@
           <w:sz w:val="24"/>
         </w:rPr>
       </w:pPr>
-      <w:bookmarkStart w:id="13" w:name="_Ref38019846"/>
+      <w:bookmarkStart w:id="14" w:name="_Ref38019846"/>
       <w:r>
         <w:rPr>
           <w:rFonts w:ascii="Times New Roman" w:hAnsi="Times New Roman" w:cs="Times New Roman"/>
@@ -14397,7 +14566,7 @@
         </w:rPr>
         <w:fldChar w:fldCharType="end"/>
       </w:r>
-      <w:bookmarkEnd w:id="13"/>
+      <w:bookmarkEnd w:id="14"/>
       <w:r>
         <w:rPr>
           <w:rFonts w:ascii="Times New Roman" w:hAnsi="Times New Roman" w:cs="Times New Roman"/>
@@ -14466,7 +14635,7 @@
           <w:sz w:val="24"/>
         </w:rPr>
       </w:pPr>
-      <w:bookmarkStart w:id="14" w:name="_Ref38028360"/>
+      <w:bookmarkStart w:id="15" w:name="_Ref38028360"/>
       <w:r>
         <w:rPr>
           <w:rFonts w:ascii="Times New Roman" w:hAnsi="Times New Roman" w:cs="Times New Roman"/>
@@ -14510,7 +14679,7 @@
         </w:rPr>
         <w:fldChar w:fldCharType="end"/>
       </w:r>
-      <w:bookmarkEnd w:id="14"/>
+      <w:bookmarkEnd w:id="15"/>
       <w:r>
         <w:rPr>
           <w:rFonts w:ascii="Times New Roman" w:hAnsi="Times New Roman" w:cs="Times New Roman"/>
@@ -15206,7 +15375,7 @@
         </w:rPr>
         <w:t xml:space="preserve">shifts of </w:t>
       </w:r>
-      <w:commentRangeStart w:id="15"/>
+      <w:commentRangeStart w:id="16"/>
       <w:r>
         <w:rPr>
           <w:rFonts w:ascii="Times New Roman" w:hAnsi="Times New Roman" w:cs="Times New Roman"/>
@@ -15215,12 +15384,12 @@
         </w:rPr>
         <w:t>peaks</w:t>
       </w:r>
-      <w:commentRangeEnd w:id="15"/>
+      <w:commentRangeEnd w:id="16"/>
       <w:r>
         <w:rPr>
           <w:rStyle w:val="CommentReference"/>
         </w:rPr>
-        <w:commentReference w:id="15"/>
+        <w:commentReference w:id="16"/>
       </w:r>
       <w:r>
         <w:rPr>
@@ -15468,21 +15637,7 @@
           <w:rFonts w:ascii="Times New Roman" w:hAnsi="Times New Roman" w:cs="Times New Roman"/>
           <w:sz w:val="24"/>
         </w:rPr>
-        <w:t xml:space="preserve">cross the cities outside the US. </w:t>
-      </w:r>
-      <w:r>
-        <w:rPr>
-          <w:rFonts w:ascii="Times New Roman" w:hAnsi="Times New Roman" w:cs="Times New Roman"/>
-          <w:sz w:val="24"/>
-        </w:rPr>
-        <w:t xml:space="preserve">A possible explanation is that the workers that cannot work from home usually have earlier working time, especially medical workers. </w:t>
-      </w:r>
-      <w:r>
-        <w:rPr>
-          <w:rFonts w:ascii="Times New Roman" w:hAnsi="Times New Roman" w:cs="Times New Roman"/>
-          <w:sz w:val="24"/>
-        </w:rPr>
-        <w:t>H</w:t>
+        <w:t>cross the cities outside the US. A possible explanation is that the workers that cannot work from home usually have earlier working time, especially medical workers. H</w:t>
       </w:r>
       <w:r>
         <w:rPr>
@@ -15638,7 +15793,7 @@
           <w:sz w:val="24"/>
         </w:rPr>
       </w:pPr>
-      <w:bookmarkStart w:id="16" w:name="_Ref38312495"/>
+      <w:bookmarkStart w:id="17" w:name="_Ref38312495"/>
       <w:r>
         <w:rPr>
           <w:rFonts w:ascii="Times New Roman" w:hAnsi="Times New Roman" w:cs="Times New Roman"/>
@@ -15682,7 +15837,7 @@
         </w:rPr>
         <w:fldChar w:fldCharType="end"/>
       </w:r>
-      <w:bookmarkEnd w:id="16"/>
+      <w:bookmarkEnd w:id="17"/>
       <w:r>
         <w:rPr>
           <w:rFonts w:ascii="Times New Roman" w:hAnsi="Times New Roman" w:cs="Times New Roman"/>
@@ -15752,28 +15907,7 @@
           <w:rFonts w:ascii="Times New Roman" w:hAnsi="Times New Roman" w:cs="Times New Roman"/>
           <w:sz w:val="24"/>
         </w:rPr>
-        <w:t xml:space="preserve"> This could be </w:t>
-      </w:r>
-      <w:r>
-        <w:rPr>
-          <w:rFonts w:ascii="Times New Roman" w:hAnsi="Times New Roman" w:cs="Times New Roman"/>
-          <w:sz w:val="24"/>
-        </w:rPr>
-        <w:t xml:space="preserve">due to the decreased </w:t>
-      </w:r>
-      <w:r>
-        <w:rPr>
-          <w:rFonts w:ascii="Times New Roman" w:hAnsi="Times New Roman" w:cs="Times New Roman"/>
-          <w:sz w:val="24"/>
-        </w:rPr>
-        <w:t xml:space="preserve">relative </w:t>
-      </w:r>
-      <w:r>
-        <w:rPr>
-          <w:rFonts w:ascii="Times New Roman" w:hAnsi="Times New Roman" w:cs="Times New Roman"/>
-          <w:sz w:val="24"/>
-        </w:rPr>
-        <w:t xml:space="preserve">height of the </w:t>
+        <w:t xml:space="preserve"> This could be due to the decreased relative height of the </w:t>
       </w:r>
       <w:r>
         <w:rPr>
@@ -15822,16 +15956,63 @@
           <w:rFonts w:ascii="Times New Roman" w:hAnsi="Times New Roman" w:cs="Times New Roman"/>
           <w:sz w:val="24"/>
         </w:rPr>
-        <w:t>the average shift is -0.75 hours.</w:t>
-      </w:r>
-      <w:bookmarkStart w:id="17" w:name="_GoBack"/>
-      <w:bookmarkEnd w:id="17"/>
-      <w:r>
-        <w:rPr>
-          <w:rFonts w:ascii="Times New Roman" w:hAnsi="Times New Roman" w:cs="Times New Roman"/>
-          <w:sz w:val="24"/>
-        </w:rPr>
-        <w:t xml:space="preserve"> </w:t>
+        <w:t>t</w:t>
+      </w:r>
+      <w:r>
+        <w:rPr>
+          <w:rFonts w:ascii="Times New Roman" w:hAnsi="Times New Roman" w:cs="Times New Roman"/>
+          <w:sz w:val="24"/>
+        </w:rPr>
+        <w:t xml:space="preserve">he average shift is -0.75 hours, while UK’s shift is 0.29 hours, Canada’s shift is -0.42 hours, and France’s shift is -2.29 hours. </w:t>
+      </w:r>
+      <w:r>
+        <w:rPr>
+          <w:rFonts w:ascii="Times New Roman" w:hAnsi="Times New Roman" w:cs="Times New Roman"/>
+          <w:sz w:val="24"/>
+        </w:rPr>
+        <w:t xml:space="preserve">Moreover, considering the shift of the morning and afternoon peak, the total working hours would also change accordingly. </w:t>
+      </w:r>
+      <w:r>
+        <w:rPr>
+          <w:rFonts w:ascii="Times New Roman" w:hAnsi="Times New Roman" w:cs="Times New Roman"/>
+          <w:sz w:val="24"/>
+        </w:rPr>
+        <w:t xml:space="preserve">Supposing that the change of working hours is the same as the </w:t>
+      </w:r>
+      <w:r>
+        <w:rPr>
+          <w:rFonts w:ascii="Times New Roman" w:hAnsi="Times New Roman" w:cs="Times New Roman"/>
+          <w:sz w:val="24"/>
+        </w:rPr>
+        <w:t>difference between the morning and afternoon peak shift, t</w:t>
+      </w:r>
+      <w:r>
+        <w:rPr>
+          <w:rFonts w:ascii="Times New Roman" w:hAnsi="Times New Roman" w:cs="Times New Roman"/>
+          <w:sz w:val="24"/>
+        </w:rPr>
+        <w:t xml:space="preserve">he </w:t>
+      </w:r>
+      <w:r>
+        <w:rPr>
+          <w:rFonts w:ascii="Times New Roman" w:hAnsi="Times New Roman" w:cs="Times New Roman"/>
+          <w:sz w:val="24"/>
+        </w:rPr>
+        <w:t xml:space="preserve">average working hours of the </w:t>
+      </w:r>
+      <w:r>
+        <w:rPr>
+          <w:rFonts w:ascii="Times New Roman" w:hAnsi="Times New Roman" w:cs="Times New Roman"/>
+          <w:sz w:val="24"/>
+        </w:rPr>
+        <w:t>United States</w:t>
+      </w:r>
+      <w:r>
+        <w:rPr>
+          <w:rFonts w:ascii="Times New Roman" w:hAnsi="Times New Roman" w:cs="Times New Roman"/>
+          <w:sz w:val="24"/>
+        </w:rPr>
+        <w:t xml:space="preserve"> shrank by 0.63 hours, while UK’s working hours increased by 1.33 hours, Canada’s increased by 0.71 hours, and France’s decreased by 0.58 hours. </w:t>
       </w:r>
     </w:p>
     <w:p>
@@ -16065,6 +16246,50 @@
         <w:t xml:space="preserve"> morning and afternoon peak shift for all systems</w:t>
       </w:r>
     </w:p>
+    <w:p>
+      <w:pPr>
+        <w:rPr>
+          <w:rFonts w:ascii="Times New Roman" w:hAnsi="Times New Roman" w:cs="Times New Roman"/>
+          <w:sz w:val="24"/>
+        </w:rPr>
+      </w:pPr>
+    </w:p>
+    <w:p>
+      <w:pPr>
+        <w:rPr>
+          <w:rFonts w:ascii="Times New Roman" w:hAnsi="Times New Roman" w:cs="Times New Roman"/>
+          <w:sz w:val="24"/>
+        </w:rPr>
+      </w:pPr>
+    </w:p>
+    <w:p>
+      <w:pPr>
+        <w:rPr>
+          <w:rFonts w:ascii="Times New Roman" w:hAnsi="Times New Roman" w:cs="Times New Roman"/>
+          <w:sz w:val="24"/>
+        </w:rPr>
+      </w:pPr>
+    </w:p>
+    <w:p>
+      <w:pPr>
+        <w:pStyle w:val="ListParagraph"/>
+        <w:numPr>
+          <w:ilvl w:val="0"/>
+          <w:numId w:val="2"/>
+        </w:numPr>
+        <w:rPr>
+          <w:rFonts w:ascii="Times New Roman" w:hAnsi="Times New Roman" w:cs="Times New Roman"/>
+          <w:sz w:val="24"/>
+        </w:rPr>
+      </w:pPr>
+      <w:r>
+        <w:rPr>
+          <w:rFonts w:ascii="Times New Roman" w:hAnsi="Times New Roman" w:cs="Times New Roman"/>
+          <w:sz w:val="24"/>
+        </w:rPr>
+        <w:t>Discussion</w:t>
+      </w:r>
+    </w:p>
     <w:sectPr>
       <w:pgSz w:w="12240" w:h="15840"/>
       <w:pgMar w:top="1440" w:right="1440" w:bottom="1440" w:left="1440" w:header="720" w:footer="720" w:gutter="0"/>
@@ -16077,7 +16302,7 @@
 
 <file path=word/comments.xml><?xml version="1.0" encoding="utf-8"?>
 <w:comments xmlns:wpc="http://schemas.microsoft.com/office/word/2010/wordprocessingCanvas" xmlns:cx="http://schemas.microsoft.com/office/drawing/2014/chartex" xmlns:cx1="http://schemas.microsoft.com/office/drawing/2015/9/8/chartex" xmlns:mc="http://schemas.openxmlformats.org/markup-compatibility/2006" xmlns:o="urn:schemas-microsoft-com:office:office" xmlns:r="http://schemas.openxmlformats.org/officeDocument/2006/relationships" xmlns:m="http://schemas.openxmlformats.org/officeDocument/2006/math" xmlns:v="urn:schemas-microsoft-com:vml" xmlns:wp14="http://schemas.microsoft.com/office/word/2010/wordprocessingDrawing" xmlns:wp="http://schemas.openxmlformats.org/drawingml/2006/wordprocessingDrawing" xmlns:w10="urn:schemas-microsoft-com:office:word" xmlns:w="http://schemas.openxmlformats.org/wordprocessingml/2006/main" xmlns:w14="http://schemas.microsoft.com/office/word/2010/wordml" xmlns:w15="http://schemas.microsoft.com/office/word/2012/wordml" xmlns:w16se="http://schemas.microsoft.com/office/word/2015/wordml/symex" xmlns:wpg="http://schemas.microsoft.com/office/word/2010/wordprocessingGroup" xmlns:wpi="http://schemas.microsoft.com/office/word/2010/wordprocessingInk" xmlns:wne="http://schemas.microsoft.com/office/word/2006/wordml" xmlns:wps="http://schemas.microsoft.com/office/word/2010/wordprocessingShape" mc:Ignorable="w14 w15 w16se wp14">
-  <w:comment w:id="3" w:author="Liu, Luyu" w:date="2020-04-23T15:28:00Z" w:initials="LL">
+  <w:comment w:id="4" w:author="Liu, Luyu" w:date="2020-04-23T15:28:00Z" w:initials="LL">
     <w:p>
       <w:pPr>
         <w:pStyle w:val="CommentText"/>
@@ -16093,7 +16318,7 @@
       </w:r>
     </w:p>
   </w:comment>
-  <w:comment w:id="6" w:author="Liu, Luyu" w:date="2020-04-23T15:28:00Z" w:initials="LL">
+  <w:comment w:id="7" w:author="Liu, Luyu" w:date="2020-04-23T15:28:00Z" w:initials="LL">
     <w:p>
       <w:pPr>
         <w:pStyle w:val="CommentText"/>
@@ -16109,7 +16334,7 @@
       </w:r>
     </w:p>
   </w:comment>
-  <w:comment w:id="7" w:author="Liu, Luyu" w:date="2020-04-23T15:26:00Z" w:initials="LL">
+  <w:comment w:id="8" w:author="Liu, Luyu" w:date="2020-04-23T15:26:00Z" w:initials="LL">
     <w:p>
       <w:pPr>
         <w:pStyle w:val="CommentText"/>
@@ -16125,7 +16350,7 @@
       </w:r>
     </w:p>
   </w:comment>
-  <w:comment w:id="8" w:author="Liu, Luyu" w:date="2020-04-23T15:29:00Z" w:initials="LL">
+  <w:comment w:id="9" w:author="Liu, Luyu" w:date="2020-04-23T15:29:00Z" w:initials="LL">
     <w:p>
       <w:pPr>
         <w:pStyle w:val="CommentText"/>
@@ -16167,7 +16392,7 @@
       </w:r>
     </w:p>
   </w:comment>
-  <w:comment w:id="11" w:author="Liu, Luyu" w:date="2020-04-17T15:14:00Z" w:initials="LL">
+  <w:comment w:id="12" w:author="Liu, Luyu" w:date="2020-04-17T15:14:00Z" w:initials="LL">
     <w:p>
       <w:pPr>
         <w:pStyle w:val="CommentText"/>
@@ -16199,7 +16424,7 @@
       </w:r>
     </w:p>
   </w:comment>
-  <w:comment w:id="12" w:author="Liu, Luyu" w:date="2020-04-17T15:23:00Z" w:initials="LL">
+  <w:comment w:id="13" w:author="Liu, Luyu" w:date="2020-04-17T15:23:00Z" w:initials="LL">
     <w:p>
       <w:pPr>
         <w:pStyle w:val="CommentText"/>
@@ -16215,7 +16440,7 @@
       </w:r>
     </w:p>
   </w:comment>
-  <w:comment w:id="15" w:author="Liu, Luyu" w:date="2020-04-23T15:27:00Z" w:initials="LL">
+  <w:comment w:id="16" w:author="Liu, Luyu" w:date="2020-04-23T15:27:00Z" w:initials="LL">
     <w:p>
       <w:pPr>
         <w:pStyle w:val="CommentText"/>
@@ -22442,7 +22667,7 @@
 </file>
 
 <file path=customXml/itemProps1.xml><?xml version="1.0" encoding="utf-8"?>
-<ds:datastoreItem xmlns:ds="http://schemas.openxmlformats.org/officeDocument/2006/customXml" ds:itemID="{F3EBBF32-4CB2-4E6D-BD2B-015D06252202}">
+<ds:datastoreItem xmlns:ds="http://schemas.openxmlformats.org/officeDocument/2006/customXml" ds:itemID="{D532F2E8-6CC7-4BEE-AD4B-0D05FA6533FD}">
   <ds:schemaRefs>
     <ds:schemaRef ds:uri="http://schemas.openxmlformats.org/officeDocument/2006/bibliography"/>
   </ds:schemaRefs>

</xml_diff>

<commit_message>
Ready to change four factors
</commit_message>
<xml_diff>
--- a/COVID_Transit.docx
+++ b/COVID_Transit.docx
@@ -1694,6 +1694,14 @@
           <w:sz w:val="24"/>
         </w:rPr>
         <w:t xml:space="preserve">Data sources </w:t>
+      </w:r>
+      <w:r>
+        <w:rPr>
+          <w:rFonts w:ascii="Times New Roman" w:hAnsi="Times New Roman" w:cs="Times New Roman"/>
+          <w:b/>
+          <w:sz w:val="24"/>
+        </w:rPr>
+        <w:t>and model</w:t>
       </w:r>
     </w:p>
     <w:p>
@@ -2775,7 +2783,7 @@
           <w:rFonts w:ascii="Times New Roman" w:hAnsi="Times New Roman" w:cs="Times New Roman"/>
           <w:sz w:val="24"/>
         </w:rPr>
-        <w:instrText>ADDIN CSL_CITATION {"citationItems":[{"id":"ITEM-1","itemData":{"URL":"https://usafacts.org/visualizations/coronavirus-covid-19-spread-map/","author":[{"dropping-particle":"","family":"USAFacts","given":"","non-dropping-particle":"","parse-names":false,"suffix":""}],"id":"ITEM-1","issued":{"date-parts":[["2020"]]},"title":"Coronavirus Locations: COVID-19 Map by County and State","type":"webpage"},"uris":["http://www.mendeley.com/documents/?uuid=f8029dfd-8998-4e45-948a-ceb6e0339ef2"]}],"mendeley":{"formattedCitation":"(USAFacts 2020)","plainTextFormattedCitation":"(USAFacts 2020)","previouslyFormattedCitation":"(USA Facts 2020)"},"properties":{"noteIndex":0},"schema":"https://github.com/citation-style-language/schema/raw/master/csl-citation.json"}</w:instrText>
+        <w:instrText>ADDIN CSL_CITATION {"citationItems":[{"id":"ITEM-1","itemData":{"URL":"https://usafacts.org/visualizations/coronavirus-covid-19-spread-map/","author":[{"dropping-particle":"","family":"USAFacts","given":"","non-dropping-particle":"","parse-names":false,"suffix":""}],"id":"ITEM-1","issued":{"date-parts":[["2020"]]},"title":"Coronavirus Locations: COVID-19 Map by County and State","type":"webpage"},"uris":["http://www.mendeley.com/documents/?uuid=f8029dfd-8998-4e45-948a-ceb6e0339ef2"]}],"mendeley":{"formattedCitation":"(USAFacts 2020)","plainTextFormattedCitation":"(USAFacts 2020)","previouslyFormattedCitation":"(USAFacts 2020)"},"properties":{"noteIndex":0},"schema":"https://github.com/citation-style-language/schema/raw/master/csl-citation.json"}</w:instrText>
       </w:r>
       <w:r>
         <w:rPr>
@@ -2866,56 +2874,48 @@
     </w:p>
     <w:p>
       <w:pPr>
-        <w:pStyle w:val="ListParagraph"/>
-        <w:numPr>
-          <w:ilvl w:val="1"/>
-          <w:numId w:val="2"/>
-        </w:numPr>
+        <w:rPr>
+          <w:rFonts w:ascii="Times New Roman" w:hAnsi="Times New Roman" w:cs="Times New Roman"/>
+          <w:sz w:val="24"/>
+        </w:rPr>
+      </w:pPr>
+      <w:r>
         <w:rPr>
           <w:rFonts w:ascii="Times New Roman" w:hAnsi="Times New Roman" w:cs="Times New Roman"/>
           <w:b/>
           <w:sz w:val="24"/>
         </w:rPr>
-      </w:pPr>
-      <w:r>
-        <w:rPr>
-          <w:rFonts w:ascii="Times New Roman" w:hAnsi="Times New Roman" w:cs="Times New Roman"/>
-          <w:b/>
-          <w:sz w:val="24"/>
-        </w:rPr>
-        <w:t xml:space="preserve">Logistic </w:t>
-      </w:r>
-      <w:r>
-        <w:rPr>
-          <w:rFonts w:ascii="Times New Roman" w:hAnsi="Times New Roman" w:cs="Times New Roman"/>
-          <w:b/>
-          <w:sz w:val="24"/>
-        </w:rPr>
-        <w:t>model</w:t>
-      </w:r>
-      <w:r>
-        <w:rPr>
-          <w:rFonts w:ascii="Times New Roman" w:hAnsi="Times New Roman" w:cs="Times New Roman"/>
-          <w:b/>
+        <w:t>In-app survey results.</w:t>
+      </w:r>
+      <w:r>
+        <w:rPr>
+          <w:rFonts w:ascii="Times New Roman" w:hAnsi="Times New Roman" w:cs="Times New Roman"/>
+          <w:sz w:val="24"/>
+        </w:rPr>
+        <w:t xml:space="preserve">  We also requested and consulted the in-app survey results conducted by Transit app. </w:t>
+      </w:r>
+      <w:r>
+        <w:rPr>
+          <w:rFonts w:ascii="Times New Roman" w:hAnsi="Times New Roman" w:cs="Times New Roman"/>
+          <w:sz w:val="24"/>
+          <w:highlight w:val="yellow"/>
+        </w:rPr>
+        <w:t>The survey was conducted during</w:t>
+      </w:r>
+      <w:r>
+        <w:rPr>
+          <w:rFonts w:ascii="Times New Roman" w:hAnsi="Times New Roman" w:cs="Times New Roman"/>
+          <w:sz w:val="24"/>
+          <w:highlight w:val="yellow"/>
+        </w:rPr>
+        <w:t xml:space="preserve"> April 2020</w:t>
+      </w:r>
+      <w:r>
+        <w:rPr>
+          <w:rFonts w:ascii="Times New Roman" w:hAnsi="Times New Roman" w:cs="Times New Roman"/>
           <w:sz w:val="24"/>
         </w:rPr>
         <w:t xml:space="preserve"> </w:t>
-      </w:r>
-      <w:r>
-        <w:rPr>
-          <w:rFonts w:ascii="Times New Roman" w:hAnsi="Times New Roman" w:cs="Times New Roman"/>
-          <w:b/>
-          <w:sz w:val="24"/>
-        </w:rPr>
-        <w:t>for daily</w:t>
-      </w:r>
-      <w:r>
-        <w:rPr>
-          <w:rFonts w:ascii="Times New Roman" w:hAnsi="Times New Roman" w:cs="Times New Roman"/>
-          <w:b/>
-          <w:sz w:val="24"/>
-        </w:rPr>
-        <w:t xml:space="preserve"> transit demand change</w:t>
       </w:r>
     </w:p>
     <w:p>
@@ -2925,6 +2925,62 @@
           <w:sz w:val="24"/>
         </w:rPr>
       </w:pPr>
+    </w:p>
+    <w:p>
+      <w:pPr>
+        <w:rPr>
+          <w:rFonts w:ascii="Times New Roman" w:hAnsi="Times New Roman" w:cs="Times New Roman"/>
+          <w:sz w:val="24"/>
+        </w:rPr>
+      </w:pPr>
+      <w:r>
+        <w:rPr>
+          <w:rFonts w:ascii="Times New Roman" w:hAnsi="Times New Roman" w:cs="Times New Roman"/>
+          <w:b/>
+          <w:sz w:val="24"/>
+        </w:rPr>
+        <w:t xml:space="preserve">Logistic </w:t>
+      </w:r>
+      <w:r>
+        <w:rPr>
+          <w:rFonts w:ascii="Times New Roman" w:hAnsi="Times New Roman" w:cs="Times New Roman"/>
+          <w:b/>
+          <w:sz w:val="24"/>
+        </w:rPr>
+        <w:t>model</w:t>
+      </w:r>
+      <w:r>
+        <w:rPr>
+          <w:rFonts w:ascii="Times New Roman" w:hAnsi="Times New Roman" w:cs="Times New Roman"/>
+          <w:b/>
+          <w:sz w:val="24"/>
+        </w:rPr>
+        <w:t xml:space="preserve"> </w:t>
+      </w:r>
+      <w:r>
+        <w:rPr>
+          <w:rFonts w:ascii="Times New Roman" w:hAnsi="Times New Roman" w:cs="Times New Roman"/>
+          <w:b/>
+          <w:sz w:val="24"/>
+        </w:rPr>
+        <w:t>for daily</w:t>
+      </w:r>
+      <w:r>
+        <w:rPr>
+          <w:rFonts w:ascii="Times New Roman" w:hAnsi="Times New Roman" w:cs="Times New Roman"/>
+          <w:b/>
+          <w:sz w:val="24"/>
+        </w:rPr>
+        <w:t xml:space="preserve"> transit demand change</w:t>
+      </w:r>
+      <w:r>
+        <w:rPr>
+          <w:rFonts w:ascii="Times New Roman" w:hAnsi="Times New Roman" w:cs="Times New Roman"/>
+          <w:b/>
+          <w:sz w:val="24"/>
+        </w:rPr>
+        <w:t xml:space="preserve">.  </w:t>
+      </w:r>
       <w:r>
         <w:rPr>
           <w:rFonts w:ascii="Times New Roman" w:hAnsi="Times New Roman" w:cs="Times New Roman"/>
@@ -3076,6 +3132,7 @@
           <w:rFonts w:ascii="Times New Roman" w:hAnsi="Times New Roman" w:cs="Times New Roman"/>
           <w:sz w:val="24"/>
         </w:rPr>
+        <w:lastRenderedPageBreak/>
         <w:t xml:space="preserve">and quarantines </w:t>
       </w:r>
       <w:r>
@@ -3118,7 +3175,6 @@
           <w:noProof/>
           <w:sz w:val="24"/>
         </w:rPr>
-        <w:lastRenderedPageBreak/>
         <w:drawing>
           <wp:inline distT="0" distB="0" distL="0" distR="0" wp14:anchorId="6FAC1B3D" wp14:editId="691526A7">
             <wp:extent cx="5852160" cy="4389120"/>
@@ -3844,6 +3900,11 @@
     </w:p>
     <w:p>
       <w:pPr>
+        <w:pStyle w:val="ListParagraph"/>
+        <w:numPr>
+          <w:ilvl w:val="1"/>
+          <w:numId w:val="2"/>
+        </w:numPr>
         <w:rPr>
           <w:rFonts w:ascii="Times New Roman" w:hAnsi="Times New Roman" w:cs="Times New Roman"/>
           <w:sz w:val="24"/>
@@ -3852,41 +3913,24 @@
       <w:r>
         <w:rPr>
           <w:rFonts w:ascii="Times New Roman" w:hAnsi="Times New Roman" w:cs="Times New Roman"/>
-          <w:b/>
-          <w:sz w:val="24"/>
-          <w:highlight w:val="yellow"/>
-        </w:rPr>
-        <w:t>Floor</w:t>
-      </w:r>
-      <w:r>
-        <w:rPr>
-          <w:rFonts w:ascii="Times New Roman" w:hAnsi="Times New Roman" w:cs="Times New Roman"/>
-          <w:b/>
-          <w:sz w:val="24"/>
-          <w:highlight w:val="yellow"/>
-        </w:rPr>
-        <w:t xml:space="preserve"> value</w:t>
-      </w:r>
-      <w:r>
-        <w:rPr>
-          <w:rFonts w:ascii="Times New Roman" w:hAnsi="Times New Roman" w:cs="Times New Roman"/>
-          <w:b/>
-          <w:sz w:val="24"/>
-        </w:rPr>
-        <w:t>.</w:t>
-      </w:r>
-      <w:r>
-        <w:rPr>
-          <w:rFonts w:ascii="Times New Roman" w:hAnsi="Times New Roman" w:cs="Times New Roman"/>
-          <w:sz w:val="24"/>
-        </w:rPr>
-        <w:t xml:space="preserve">  </w:t>
-      </w:r>
-      <w:r>
-        <w:rPr>
-          <w:rFonts w:ascii="Times New Roman" w:hAnsi="Times New Roman" w:cs="Times New Roman"/>
-          <w:sz w:val="24"/>
-        </w:rPr>
+          <w:sz w:val="24"/>
+        </w:rPr>
+        <w:t>Floor value</w:t>
+      </w:r>
+    </w:p>
+    <w:p>
+      <w:pPr>
+        <w:rPr>
+          <w:rFonts w:ascii="Times New Roman" w:hAnsi="Times New Roman" w:cs="Times New Roman"/>
+          <w:sz w:val="24"/>
+        </w:rPr>
+      </w:pPr>
+      <w:r>
+        <w:rPr>
+          <w:rFonts w:ascii="Times New Roman" w:hAnsi="Times New Roman" w:cs="Times New Roman"/>
+          <w:sz w:val="24"/>
+        </w:rPr>
+        <w:lastRenderedPageBreak/>
         <w:t xml:space="preserve">In the logistic model, the parameter </w:t>
       </w:r>
       <w:r>
@@ -4378,14 +4422,28 @@
           <w:rFonts w:ascii="Times New Roman" w:hAnsi="Times New Roman" w:cs="Times New Roman"/>
           <w:sz w:val="24"/>
         </w:rPr>
-        <w:t>;</w:t>
-      </w:r>
-      <w:r>
-        <w:rPr>
-          <w:rFonts w:ascii="Times New Roman" w:hAnsi="Times New Roman" w:cs="Times New Roman"/>
-          <w:sz w:val="24"/>
-        </w:rPr>
-        <w:t xml:space="preserve"> it represents how many people</w:t>
+        <w:t>.</w:t>
+      </w:r>
+      <w:r>
+        <w:rPr>
+          <w:rFonts w:ascii="Times New Roman" w:hAnsi="Times New Roman" w:cs="Times New Roman"/>
+          <w:sz w:val="24"/>
+        </w:rPr>
+        <w:t xml:space="preserve"> </w:t>
+      </w:r>
+      <w:r>
+        <w:rPr>
+          <w:rFonts w:ascii="Times New Roman" w:hAnsi="Times New Roman" w:cs="Times New Roman"/>
+          <w:sz w:val="24"/>
+        </w:rPr>
+        <w:t>I</w:t>
+      </w:r>
+      <w:r>
+        <w:rPr>
+          <w:rFonts w:ascii="Times New Roman" w:hAnsi="Times New Roman" w:cs="Times New Roman"/>
+          <w:sz w:val="24"/>
+        </w:rPr>
+        <w:t>t represents how many people</w:t>
       </w:r>
       <w:r>
         <w:rPr>
@@ -4571,27 +4629,140 @@
         </w:rPr>
         <w:t xml:space="preserve">factor is the </w:t>
       </w:r>
-      <w:bookmarkStart w:id="2" w:name="_GoBack"/>
-      <w:r>
-        <w:rPr>
-          <w:rFonts w:ascii="Times New Roman" w:hAnsi="Times New Roman" w:cs="Times New Roman"/>
-          <w:sz w:val="24"/>
-        </w:rPr>
-        <w:t xml:space="preserve">dependency on private vehicles of the area. This can be measured by the ratio of house units that have no vehicles. </w:t>
-      </w:r>
-      <w:r>
-        <w:rPr>
-          <w:rFonts w:ascii="Times New Roman" w:hAnsi="Times New Roman" w:cs="Times New Roman"/>
-          <w:sz w:val="24"/>
-        </w:rPr>
-        <w:t>Supposing more people in the area do not have access to private vehicles, the dependency on the transit system will be higher, thus the decrease of demand can be expected to be less because more people</w:t>
-      </w:r>
-      <w:r>
-        <w:rPr>
-          <w:rFonts w:ascii="Times New Roman" w:hAnsi="Times New Roman" w:cs="Times New Roman"/>
-          <w:sz w:val="24"/>
-        </w:rPr>
-        <w:t xml:space="preserve"> will still rely on transit system</w:t>
+      <w:r>
+        <w:rPr>
+          <w:rFonts w:ascii="Times New Roman" w:hAnsi="Times New Roman" w:cs="Times New Roman"/>
+          <w:sz w:val="24"/>
+        </w:rPr>
+        <w:t xml:space="preserve">ratio of </w:t>
+      </w:r>
+      <w:r>
+        <w:rPr>
+          <w:rFonts w:ascii="Times New Roman" w:hAnsi="Times New Roman" w:cs="Times New Roman"/>
+          <w:sz w:val="24"/>
+        </w:rPr>
+        <w:t>minority</w:t>
+      </w:r>
+      <w:r>
+        <w:rPr>
+          <w:rFonts w:ascii="Times New Roman" w:hAnsi="Times New Roman" w:cs="Times New Roman"/>
+          <w:sz w:val="24"/>
+        </w:rPr>
+        <w:t xml:space="preserve"> population</w:t>
+      </w:r>
+      <w:r>
+        <w:rPr>
+          <w:rFonts w:ascii="Times New Roman" w:hAnsi="Times New Roman" w:cs="Times New Roman"/>
+          <w:sz w:val="24"/>
+        </w:rPr>
+        <w:t>, such as African American, female, and Hispanic population</w:t>
+      </w:r>
+      <w:r>
+        <w:rPr>
+          <w:rFonts w:ascii="Times New Roman" w:hAnsi="Times New Roman" w:cs="Times New Roman"/>
+          <w:sz w:val="24"/>
+        </w:rPr>
+        <w:t xml:space="preserve">. </w:t>
+      </w:r>
+      <w:r>
+        <w:rPr>
+          <w:rFonts w:ascii="Times New Roman" w:hAnsi="Times New Roman" w:cs="Times New Roman"/>
+          <w:sz w:val="24"/>
+        </w:rPr>
+        <w:t xml:space="preserve">Many studies has </w:t>
+      </w:r>
+      <w:r>
+        <w:rPr>
+          <w:rFonts w:ascii="Times New Roman" w:hAnsi="Times New Roman" w:cs="Times New Roman"/>
+          <w:sz w:val="24"/>
+        </w:rPr>
+        <w:t>demonstrated</w:t>
+      </w:r>
+      <w:r>
+        <w:rPr>
+          <w:rFonts w:ascii="Times New Roman" w:hAnsi="Times New Roman" w:cs="Times New Roman"/>
+          <w:sz w:val="24"/>
+        </w:rPr>
+        <w:t xml:space="preserve"> </w:t>
+      </w:r>
+      <w:r>
+        <w:rPr>
+          <w:rFonts w:ascii="Times New Roman" w:hAnsi="Times New Roman" w:cs="Times New Roman"/>
+          <w:sz w:val="24"/>
+        </w:rPr>
+        <w:t xml:space="preserve">the disadvantaged </w:t>
+      </w:r>
+      <w:r>
+        <w:rPr>
+          <w:rFonts w:ascii="Times New Roman" w:hAnsi="Times New Roman" w:cs="Times New Roman"/>
+          <w:sz w:val="24"/>
+        </w:rPr>
+        <w:lastRenderedPageBreak/>
+        <w:t>status of African American</w:t>
+      </w:r>
+      <w:r>
+        <w:rPr>
+          <w:rFonts w:ascii="Times New Roman" w:hAnsi="Times New Roman" w:cs="Times New Roman"/>
+          <w:sz w:val="24"/>
+        </w:rPr>
+        <w:t>, female, and Hispanic population</w:t>
+      </w:r>
+      <w:r>
+        <w:rPr>
+          <w:rFonts w:ascii="Times New Roman" w:hAnsi="Times New Roman" w:cs="Times New Roman"/>
+          <w:sz w:val="24"/>
+        </w:rPr>
+        <w:t xml:space="preserve"> in mobility</w:t>
+      </w:r>
+      <w:r>
+        <w:rPr>
+          <w:rFonts w:ascii="Times New Roman" w:hAnsi="Times New Roman" w:cs="Times New Roman"/>
+          <w:sz w:val="24"/>
+        </w:rPr>
+        <w:t xml:space="preserve"> and job accessibility across different metro areas in the United States</w:t>
+      </w:r>
+      <w:r>
+        <w:rPr>
+          <w:rFonts w:ascii="Times New Roman" w:hAnsi="Times New Roman" w:cs="Times New Roman"/>
+          <w:sz w:val="24"/>
+        </w:rPr>
+        <w:t xml:space="preserve"> </w:t>
+      </w:r>
+      <w:r>
+        <w:rPr>
+          <w:rFonts w:ascii="Times New Roman" w:hAnsi="Times New Roman" w:cs="Times New Roman"/>
+          <w:sz w:val="24"/>
+        </w:rPr>
+        <w:fldChar w:fldCharType="begin" w:fldLock="1"/>
+      </w:r>
+      <w:r>
+        <w:rPr>
+          <w:rFonts w:ascii="Times New Roman" w:hAnsi="Times New Roman" w:cs="Times New Roman"/>
+          <w:sz w:val="24"/>
+        </w:rPr>
+        <w:instrText>ADDIN CSL_CITATION {"citationItems":[{"id":"ITEM-1","itemData":{"ISSN":"0272-3638","author":[{"dropping-particle":"","family":"Cooke","given":"Thomas J","non-dropping-particle":"","parse-names":false,"suffix":""}],"container-title":"Urban Geography","id":"ITEM-1","issue":"3","issued":{"date-parts":[["1997"]]},"page":"213-227","publisher":"Taylor &amp; Francis","title":"Geographic access to job opportunities and labor-force participation among women and African Americans in the greater Boston metropolitan area","type":"article-journal","volume":"18"},"uris":["http://www.mendeley.com/documents/?uuid=4365d69a-c558-4d56-9708-f14ee158ab90"]},{"id":"ITEM-2","itemData":{"ISSN":"0272-3638","author":[{"dropping-particle":"","family":"Golub","given":"Aaron","non-dropping-particle":"","parse-names":false,"suffix":""},{"dropping-particle":"","family":"Marcantonio","given":"Richard A","non-dropping-particle":"","parse-names":false,"suffix":""},{"dropping-particle":"","family":"Sanchez","given":"Thomas W","non-dropping-particle":"","parse-names":false,"suffix":""}],"container-title":"Urban Geography","id":"ITEM-2","issue":"5","issued":{"date-parts":[["2013"]]},"page":"699-728","publisher":"Taylor &amp; Francis","title":"Race, space, and struggles for mobility: transportation impacts on African Americans in Oakland and the East Bay","type":"article-journal","volume":"34"},"uris":["http://www.mendeley.com/documents/?uuid=6ebb7fab-db82-479f-be54-543d02996631"]},{"id":"ITEM-3","itemData":{"author":[{"dropping-particle":"","family":"Iseki","given":"Hiroyuki","non-dropping-particle":"","parse-names":false,"suffix":""},{"dropping-particle":"","family":"Taylor","given":"Brian D","non-dropping-particle":"","parse-names":false,"suffix":""}],"id":"ITEM-3","issued":{"date-parts":[["2010"]]},"title":"The demographics of public transit subsidies: a case study of Los Angeles","type":"article-journal"},"uris":["http://www.mendeley.com/documents/?uuid=4447e14b-61ea-42ce-b0b6-893a40d99d4d"]}],"mendeley":{"formattedCitation":"(Cooke 1997; Golub, Marcantonio, and Sanchez 2013; Iseki and Taylor 2010)","plainTextFormattedCitation":"(Cooke 1997; Golub, Marcantonio, and Sanchez 2013; Iseki and Taylor 2010)","previouslyFormattedCitation":"(Cooke 1997; Golub, Marcantonio, and Sanchez 2013; Iseki and Taylor 2010)"},"properties":{"noteIndex":0},"schema":"https://github.com/citation-style-language/schema/raw/master/csl-citation.json"}</w:instrText>
+      </w:r>
+      <w:r>
+        <w:rPr>
+          <w:rFonts w:ascii="Times New Roman" w:hAnsi="Times New Roman" w:cs="Times New Roman"/>
+          <w:sz w:val="24"/>
+        </w:rPr>
+        <w:fldChar w:fldCharType="separate"/>
+      </w:r>
+      <w:r>
+        <w:rPr>
+          <w:rFonts w:ascii="Times New Roman" w:hAnsi="Times New Roman" w:cs="Times New Roman"/>
+          <w:noProof/>
+          <w:sz w:val="24"/>
+        </w:rPr>
+        <w:t>(Cooke 1997; Golub, Marcantonio, and Sanchez 2013; Iseki and Taylor 2010)</w:t>
+      </w:r>
+      <w:r>
+        <w:rPr>
+          <w:rFonts w:ascii="Times New Roman" w:hAnsi="Times New Roman" w:cs="Times New Roman"/>
+          <w:sz w:val="24"/>
+        </w:rPr>
+        <w:fldChar w:fldCharType="end"/>
       </w:r>
       <w:r>
         <w:rPr>
@@ -4605,30 +4776,36 @@
           <w:rFonts w:ascii="Times New Roman" w:hAnsi="Times New Roman" w:cs="Times New Roman"/>
           <w:sz w:val="24"/>
         </w:rPr>
-        <w:t xml:space="preserve"> </w:t>
-      </w:r>
-      <w:r>
-        <w:rPr>
-          <w:rFonts w:ascii="Times New Roman" w:hAnsi="Times New Roman" w:cs="Times New Roman"/>
-          <w:sz w:val="24"/>
-        </w:rPr>
-        <w:t>We collected this data from ACS 5-year estimates data</w:t>
-      </w:r>
-      <w:r>
-        <w:rPr>
-          <w:rFonts w:ascii="Times New Roman" w:hAnsi="Times New Roman" w:cs="Times New Roman"/>
-          <w:sz w:val="24"/>
-        </w:rPr>
-        <w:t xml:space="preserve"> (2014 - 2018)</w:t>
-      </w:r>
-      <w:r>
-        <w:rPr>
-          <w:rFonts w:ascii="Times New Roman" w:hAnsi="Times New Roman" w:cs="Times New Roman"/>
-          <w:sz w:val="24"/>
-        </w:rPr>
-        <w:t xml:space="preserve">. </w:t>
-      </w:r>
-      <w:bookmarkEnd w:id="2"/>
+        <w:t xml:space="preserve"> Therefore, it is very important to investigate the relationship between the floor value and each vulnerable group’s ratio. We also collected the last</w:t>
+      </w:r>
+      <w:r>
+        <w:rPr>
+          <w:rFonts w:ascii="Times New Roman" w:hAnsi="Times New Roman" w:cs="Times New Roman"/>
+          <w:sz w:val="24"/>
+        </w:rPr>
+        <w:t xml:space="preserve"> sex, </w:t>
+      </w:r>
+      <w:r>
+        <w:rPr>
+          <w:rFonts w:ascii="Times New Roman" w:hAnsi="Times New Roman" w:cs="Times New Roman"/>
+          <w:sz w:val="24"/>
+        </w:rPr>
+        <w:t>race</w:t>
+      </w:r>
+      <w:r>
+        <w:rPr>
+          <w:rFonts w:ascii="Times New Roman" w:hAnsi="Times New Roman" w:cs="Times New Roman"/>
+          <w:sz w:val="24"/>
+        </w:rPr>
+        <w:t>, and Hispanic population</w:t>
+      </w:r>
+      <w:r>
+        <w:rPr>
+          <w:rFonts w:ascii="Times New Roman" w:hAnsi="Times New Roman" w:cs="Times New Roman"/>
+          <w:sz w:val="24"/>
+        </w:rPr>
+        <w:t xml:space="preserve"> data from the ACS 5-year estimates (2014 – 2018). </w:t>
+      </w:r>
     </w:p>
     <w:p>
       <w:pPr>
@@ -4650,15 +4827,7 @@
           <w:rFonts w:ascii="Times New Roman" w:hAnsi="Times New Roman" w:cs="Times New Roman"/>
           <w:sz w:val="24"/>
         </w:rPr>
-        <w:t xml:space="preserve"> of </w:t>
-      </w:r>
-      <w:r>
-        <w:rPr>
-          <w:rFonts w:ascii="Times New Roman" w:hAnsi="Times New Roman" w:cs="Times New Roman"/>
-          <w:sz w:val="24"/>
-        </w:rPr>
-        <w:lastRenderedPageBreak/>
-        <w:t>the SARS-COVID-2 virus</w:t>
+        <w:t xml:space="preserve"> of the SARS-COVID-2 virus</w:t>
       </w:r>
       <w:r>
         <w:rPr>
@@ -4786,90 +4955,90 @@
           <w:rFonts w:ascii="Times New Roman" w:hAnsi="Times New Roman" w:cs="Times New Roman"/>
           <w:sz w:val="24"/>
         </w:rPr>
+        <w:t>mentioned five</w:t>
+      </w:r>
+      <w:r>
+        <w:rPr>
+          <w:rFonts w:ascii="Times New Roman" w:hAnsi="Times New Roman" w:cs="Times New Roman"/>
+          <w:sz w:val="24"/>
+        </w:rPr>
+        <w:t xml:space="preserve"> factors to </w:t>
+      </w:r>
+      <w:r>
+        <w:rPr>
+          <w:rFonts w:ascii="Times New Roman" w:hAnsi="Times New Roman" w:cs="Times New Roman"/>
+          <w:sz w:val="24"/>
+        </w:rPr>
+        <w:t xml:space="preserve">validate </w:t>
+      </w:r>
+      <w:r>
+        <w:rPr>
+          <w:rFonts w:ascii="Times New Roman" w:hAnsi="Times New Roman" w:cs="Times New Roman"/>
+          <w:sz w:val="24"/>
+        </w:rPr>
+        <w:t xml:space="preserve">the correlation. </w:t>
+      </w:r>
+      <w:r>
+        <w:rPr>
+          <w:rFonts w:ascii="Times New Roman" w:hAnsi="Times New Roman" w:cs="Times New Roman"/>
+          <w:sz w:val="24"/>
+        </w:rPr>
+        <w:t xml:space="preserve">The regression results in </w:t>
+      </w:r>
+      <w:r>
+        <w:rPr>
+          <w:rFonts w:ascii="Times New Roman" w:hAnsi="Times New Roman" w:cs="Times New Roman"/>
+          <w:sz w:val="24"/>
+        </w:rPr>
+        <w:fldChar w:fldCharType="begin"/>
+      </w:r>
+      <w:r>
+        <w:rPr>
+          <w:rFonts w:ascii="Times New Roman" w:hAnsi="Times New Roman" w:cs="Times New Roman"/>
+          <w:sz w:val="24"/>
+        </w:rPr>
+        <w:instrText xml:space="preserve"> REF _Ref38480053 \h </w:instrText>
+      </w:r>
+      <w:r>
+        <w:rPr>
+          <w:rFonts w:ascii="Times New Roman" w:hAnsi="Times New Roman" w:cs="Times New Roman"/>
+          <w:sz w:val="24"/>
+        </w:rPr>
+      </w:r>
+      <w:r>
+        <w:rPr>
+          <w:rFonts w:ascii="Times New Roman" w:hAnsi="Times New Roman" w:cs="Times New Roman"/>
+          <w:sz w:val="24"/>
+        </w:rPr>
+        <w:fldChar w:fldCharType="separate"/>
+      </w:r>
+      <w:r>
+        <w:rPr>
+          <w:rFonts w:ascii="Times New Roman" w:hAnsi="Times New Roman" w:cs="Times New Roman"/>
+          <w:sz w:val="24"/>
+        </w:rPr>
+        <w:t>Table 1</w:t>
+      </w:r>
+      <w:r>
+        <w:rPr>
+          <w:rFonts w:ascii="Times New Roman" w:hAnsi="Times New Roman" w:cs="Times New Roman"/>
+          <w:sz w:val="24"/>
+        </w:rPr>
+        <w:fldChar w:fldCharType="end"/>
+      </w:r>
+      <w:r>
+        <w:rPr>
+          <w:rFonts w:ascii="Times New Roman" w:hAnsi="Times New Roman" w:cs="Times New Roman"/>
+          <w:sz w:val="24"/>
+        </w:rPr>
+        <w:t xml:space="preserve"> shows that </w:t>
+      </w:r>
+      <w:r>
+        <w:rPr>
+          <w:rFonts w:ascii="Times New Roman" w:hAnsi="Times New Roman" w:cs="Times New Roman"/>
+          <w:sz w:val="24"/>
+        </w:rPr>
         <w:t>three</w:t>
-      </w:r>
-      <w:r>
-        <w:rPr>
-          <w:rFonts w:ascii="Times New Roman" w:hAnsi="Times New Roman" w:cs="Times New Roman"/>
-          <w:sz w:val="24"/>
-        </w:rPr>
-        <w:t xml:space="preserve"> factors to </w:t>
-      </w:r>
-      <w:r>
-        <w:rPr>
-          <w:rFonts w:ascii="Times New Roman" w:hAnsi="Times New Roman" w:cs="Times New Roman"/>
-          <w:sz w:val="24"/>
-        </w:rPr>
-        <w:t xml:space="preserve">validate </w:t>
-      </w:r>
-      <w:r>
-        <w:rPr>
-          <w:rFonts w:ascii="Times New Roman" w:hAnsi="Times New Roman" w:cs="Times New Roman"/>
-          <w:sz w:val="24"/>
-        </w:rPr>
-        <w:t xml:space="preserve">the correlation. </w:t>
-      </w:r>
-      <w:r>
-        <w:rPr>
-          <w:rFonts w:ascii="Times New Roman" w:hAnsi="Times New Roman" w:cs="Times New Roman"/>
-          <w:sz w:val="24"/>
-        </w:rPr>
-        <w:t xml:space="preserve">The regression results in </w:t>
-      </w:r>
-      <w:r>
-        <w:rPr>
-          <w:rFonts w:ascii="Times New Roman" w:hAnsi="Times New Roman" w:cs="Times New Roman"/>
-          <w:sz w:val="24"/>
-        </w:rPr>
-        <w:fldChar w:fldCharType="begin"/>
-      </w:r>
-      <w:r>
-        <w:rPr>
-          <w:rFonts w:ascii="Times New Roman" w:hAnsi="Times New Roman" w:cs="Times New Roman"/>
-          <w:sz w:val="24"/>
-        </w:rPr>
-        <w:instrText xml:space="preserve"> REF _Ref38480053 \h </w:instrText>
-      </w:r>
-      <w:r>
-        <w:rPr>
-          <w:rFonts w:ascii="Times New Roman" w:hAnsi="Times New Roman" w:cs="Times New Roman"/>
-          <w:sz w:val="24"/>
-        </w:rPr>
-      </w:r>
-      <w:r>
-        <w:rPr>
-          <w:rFonts w:ascii="Times New Roman" w:hAnsi="Times New Roman" w:cs="Times New Roman"/>
-          <w:sz w:val="24"/>
-        </w:rPr>
-        <w:fldChar w:fldCharType="separate"/>
-      </w:r>
-      <w:r>
-        <w:rPr>
-          <w:rFonts w:ascii="Times New Roman" w:hAnsi="Times New Roman" w:cs="Times New Roman"/>
-          <w:sz w:val="24"/>
-        </w:rPr>
-        <w:t>Table 1</w:t>
-      </w:r>
-      <w:r>
-        <w:rPr>
-          <w:rFonts w:ascii="Times New Roman" w:hAnsi="Times New Roman" w:cs="Times New Roman"/>
-          <w:sz w:val="24"/>
-        </w:rPr>
-        <w:fldChar w:fldCharType="end"/>
-      </w:r>
-      <w:r>
-        <w:rPr>
-          <w:rFonts w:ascii="Times New Roman" w:hAnsi="Times New Roman" w:cs="Times New Roman"/>
-          <w:sz w:val="24"/>
-        </w:rPr>
-        <w:t xml:space="preserve"> shows that </w:t>
-      </w:r>
-      <w:r>
-        <w:rPr>
-          <w:rFonts w:ascii="Times New Roman" w:hAnsi="Times New Roman" w:cs="Times New Roman"/>
-          <w:sz w:val="24"/>
-        </w:rPr>
-        <w:t>all</w:t>
       </w:r>
       <w:r>
         <w:rPr>
@@ -4935,7 +5104,7 @@
             <w:rFonts w:ascii="Cambria Math" w:hAnsi="Cambria Math" w:cs="Times New Roman"/>
             <w:sz w:val="24"/>
           </w:rPr>
-          <m:t>7.68⋅</m:t>
+          <m:t>4.97⋅</m:t>
         </m:r>
         <m:sSup>
           <m:sSupPr>
@@ -4962,7 +5131,7 @@
                 <w:rFonts w:ascii="Cambria Math" w:hAnsi="Cambria Math" w:cs="Times New Roman"/>
                 <w:sz w:val="24"/>
               </w:rPr>
-              <m:t>-5</m:t>
+              <m:t>-13</m:t>
             </m:r>
           </m:sup>
         </m:sSup>
@@ -5000,7 +5169,14 @@
           <w:rFonts w:ascii="Times New Roman" w:hAnsi="Times New Roman" w:cs="Times New Roman"/>
           <w:sz w:val="24"/>
         </w:rPr>
-        <w:t>is 0.18</w:t>
+        <w:t>is 0.</w:t>
+      </w:r>
+      <w:r>
+        <w:rPr>
+          <w:rFonts w:ascii="Times New Roman" w:hAnsi="Times New Roman" w:cs="Times New Roman"/>
+          <w:sz w:val="24"/>
+        </w:rPr>
+        <w:t>42</w:t>
       </w:r>
       <w:r>
         <w:rPr>
@@ -5014,7 +5190,28 @@
           <w:rFonts w:ascii="Times New Roman" w:hAnsi="Times New Roman" w:cs="Times New Roman"/>
           <w:sz w:val="24"/>
         </w:rPr>
-        <w:t xml:space="preserve"> indicates medium effect size</w:t>
+        <w:t xml:space="preserve"> indicates</w:t>
+      </w:r>
+      <w:r>
+        <w:rPr>
+          <w:rFonts w:ascii="Times New Roman" w:hAnsi="Times New Roman" w:cs="Times New Roman"/>
+          <w:sz w:val="24"/>
+        </w:rPr>
+        <w:t xml:space="preserve"> </w:t>
+      </w:r>
+      <w:r>
+        <w:rPr>
+          <w:rFonts w:ascii="Times New Roman" w:hAnsi="Times New Roman" w:cs="Times New Roman"/>
+          <w:sz w:val="24"/>
+        </w:rPr>
+        <w:t>large</w:t>
+      </w:r>
+      <w:r>
+        <w:rPr>
+          <w:rFonts w:ascii="Times New Roman" w:hAnsi="Times New Roman" w:cs="Times New Roman"/>
+          <w:sz w:val="24"/>
+        </w:rPr>
+        <w:t xml:space="preserve"> effect size</w:t>
       </w:r>
       <w:r>
         <w:rPr>
@@ -5080,6 +5277,13 @@
           <w:sz w:val="24"/>
         </w:rPr>
         <w:t xml:space="preserve"> </w:t>
+      </w:r>
+      <w:r>
+        <w:rPr>
+          <w:rFonts w:ascii="Times New Roman" w:hAnsi="Times New Roman" w:cs="Times New Roman"/>
+          <w:sz w:val="24"/>
+        </w:rPr>
+        <w:t>From the model and the coefficients, we can know that:</w:t>
       </w:r>
     </w:p>
     <w:p>
@@ -5089,55 +5293,628 @@
           <w:sz w:val="24"/>
         </w:rPr>
       </w:pPr>
+    </w:p>
+    <w:p>
+      <w:pPr>
+        <w:rPr>
+          <w:rFonts w:ascii="Times New Roman" w:hAnsi="Times New Roman" w:cs="Times New Roman"/>
+          <w:sz w:val="24"/>
+        </w:rPr>
+      </w:pPr>
+      <w:r>
+        <w:rPr>
+          <w:rFonts w:ascii="Times New Roman" w:hAnsi="Times New Roman" w:cs="Times New Roman"/>
+          <w:b/>
+          <w:sz w:val="24"/>
+        </w:rPr>
+        <w:t xml:space="preserve">Ratio of </w:t>
+      </w:r>
+      <w:r>
+        <w:rPr>
+          <w:rFonts w:ascii="Times New Roman" w:hAnsi="Times New Roman" w:cs="Times New Roman"/>
+          <w:b/>
+          <w:sz w:val="24"/>
+        </w:rPr>
+        <w:t xml:space="preserve">population with </w:t>
+      </w:r>
+      <w:r>
+        <w:rPr>
+          <w:rFonts w:ascii="Times New Roman" w:hAnsi="Times New Roman" w:cs="Times New Roman"/>
+          <w:b/>
+          <w:sz w:val="24"/>
+        </w:rPr>
+        <w:t>non-physical occupations</w:t>
+      </w:r>
+      <w:r>
+        <w:rPr>
+          <w:rFonts w:ascii="Times New Roman" w:hAnsi="Times New Roman" w:cs="Times New Roman"/>
+          <w:sz w:val="24"/>
+        </w:rPr>
+        <w:t xml:space="preserve">.  </w:t>
+      </w:r>
+      <w:r>
+        <w:rPr>
+          <w:rFonts w:ascii="Times New Roman" w:hAnsi="Times New Roman" w:cs="Times New Roman"/>
+          <w:sz w:val="24"/>
+        </w:rPr>
+        <w:t>T</w:t>
+      </w:r>
+      <w:r>
+        <w:rPr>
+          <w:rFonts w:ascii="Times New Roman" w:hAnsi="Times New Roman" w:cs="Times New Roman"/>
+          <w:sz w:val="24"/>
+        </w:rPr>
+        <w:t>he</w:t>
+      </w:r>
+      <w:r>
+        <w:rPr>
+          <w:rFonts w:ascii="Times New Roman" w:hAnsi="Times New Roman" w:cs="Times New Roman"/>
+          <w:sz w:val="24"/>
+        </w:rPr>
+        <w:t xml:space="preserve"> results validate the previous claim:</w:t>
+      </w:r>
+      <w:r>
+        <w:rPr>
+          <w:rFonts w:ascii="Times New Roman" w:hAnsi="Times New Roman" w:cs="Times New Roman"/>
+          <w:sz w:val="24"/>
+        </w:rPr>
+        <w:t xml:space="preserve"> </w:t>
+      </w:r>
+      <w:r>
+        <w:rPr>
+          <w:rFonts w:ascii="Times New Roman" w:hAnsi="Times New Roman" w:cs="Times New Roman"/>
+          <w:sz w:val="24"/>
+        </w:rPr>
+        <w:t xml:space="preserve">more </w:t>
+      </w:r>
+      <w:r>
+        <w:rPr>
+          <w:rFonts w:ascii="Times New Roman" w:hAnsi="Times New Roman" w:cs="Times New Roman"/>
+          <w:sz w:val="24"/>
+        </w:rPr>
+        <w:t xml:space="preserve">transit </w:t>
+      </w:r>
+      <w:r>
+        <w:rPr>
+          <w:rFonts w:ascii="Times New Roman" w:hAnsi="Times New Roman" w:cs="Times New Roman"/>
+          <w:sz w:val="24"/>
+        </w:rPr>
+        <w:t>demand decrease</w:t>
+      </w:r>
+      <w:r>
+        <w:rPr>
+          <w:rFonts w:ascii="Times New Roman" w:hAnsi="Times New Roman" w:cs="Times New Roman"/>
+          <w:sz w:val="24"/>
+        </w:rPr>
+        <w:t>s</w:t>
+      </w:r>
+      <w:r>
+        <w:rPr>
+          <w:rFonts w:ascii="Times New Roman" w:hAnsi="Times New Roman" w:cs="Times New Roman"/>
+          <w:sz w:val="24"/>
+        </w:rPr>
+        <w:t xml:space="preserve"> </w:t>
+      </w:r>
+      <w:r>
+        <w:rPr>
+          <w:rFonts w:ascii="Times New Roman" w:hAnsi="Times New Roman" w:cs="Times New Roman"/>
+          <w:sz w:val="24"/>
+        </w:rPr>
+        <w:t xml:space="preserve">and </w:t>
+      </w:r>
+      <w:r>
+        <w:rPr>
+          <w:rFonts w:ascii="Times New Roman" w:hAnsi="Times New Roman" w:cs="Times New Roman"/>
+          <w:sz w:val="24"/>
+        </w:rPr>
+        <w:t>higher</w:t>
+      </w:r>
+      <w:r>
+        <w:rPr>
+          <w:rFonts w:ascii="Times New Roman" w:hAnsi="Times New Roman" w:cs="Times New Roman"/>
+          <w:sz w:val="24"/>
+        </w:rPr>
+        <w:t xml:space="preserve"> </w:t>
+      </w:r>
+      <w:r>
+        <w:rPr>
+          <w:rFonts w:ascii="Times New Roman" w:hAnsi="Times New Roman" w:cs="Times New Roman"/>
+          <w:sz w:val="24"/>
+        </w:rPr>
+        <w:t xml:space="preserve">percentage of people with non-physical </w:t>
+      </w:r>
+      <w:r>
+        <w:rPr>
+          <w:rFonts w:ascii="Times New Roman" w:hAnsi="Times New Roman" w:cs="Times New Roman"/>
+          <w:sz w:val="24"/>
+        </w:rPr>
+        <w:t>occupations</w:t>
+      </w:r>
+      <w:r>
+        <w:rPr>
+          <w:rFonts w:ascii="Times New Roman" w:hAnsi="Times New Roman" w:cs="Times New Roman"/>
+          <w:sz w:val="24"/>
+        </w:rPr>
+        <w:t xml:space="preserve"> are correlated</w:t>
+      </w:r>
+      <w:r>
+        <w:rPr>
+          <w:rFonts w:ascii="Times New Roman" w:hAnsi="Times New Roman" w:cs="Times New Roman"/>
+          <w:sz w:val="24"/>
+        </w:rPr>
+        <w:t xml:space="preserve">. Although we do not directly add the </w:t>
+      </w:r>
+      <w:r>
+        <w:rPr>
+          <w:rFonts w:ascii="Times New Roman" w:hAnsi="Times New Roman" w:cs="Times New Roman"/>
+          <w:sz w:val="24"/>
+        </w:rPr>
+        <w:t xml:space="preserve">ratio of Hispanic </w:t>
+      </w:r>
+      <w:r>
+        <w:rPr>
+          <w:rFonts w:ascii="Times New Roman" w:hAnsi="Times New Roman" w:cs="Times New Roman"/>
+          <w:sz w:val="24"/>
+        </w:rPr>
+        <w:t xml:space="preserve">population into the regression model to avoid </w:t>
+      </w:r>
+      <w:proofErr w:type="spellStart"/>
+      <w:r>
+        <w:rPr>
+          <w:rFonts w:ascii="Times New Roman" w:hAnsi="Times New Roman" w:cs="Times New Roman"/>
+          <w:sz w:val="24"/>
+        </w:rPr>
+        <w:t>multicollinearity</w:t>
+      </w:r>
+      <w:proofErr w:type="spellEnd"/>
+      <w:r>
+        <w:rPr>
+          <w:rFonts w:ascii="Times New Roman" w:hAnsi="Times New Roman" w:cs="Times New Roman"/>
+          <w:sz w:val="24"/>
+        </w:rPr>
+        <w:t>, the further correlation analyses between</w:t>
+      </w:r>
+      <w:r>
+        <w:rPr>
+          <w:rFonts w:ascii="Times New Roman" w:hAnsi="Times New Roman" w:cs="Times New Roman"/>
+          <w:sz w:val="24"/>
+        </w:rPr>
+        <w:t xml:space="preserve"> the Hispanic population</w:t>
+      </w:r>
+      <w:r>
+        <w:rPr>
+          <w:rFonts w:ascii="Times New Roman" w:hAnsi="Times New Roman" w:cs="Times New Roman"/>
+          <w:sz w:val="24"/>
+        </w:rPr>
+        <w:t xml:space="preserve"> and the non-physical occupation ratio indicate very strong </w:t>
+      </w:r>
+      <w:r>
+        <w:rPr>
+          <w:rFonts w:ascii="Times New Roman" w:hAnsi="Times New Roman" w:cs="Times New Roman"/>
+          <w:sz w:val="24"/>
+        </w:rPr>
+        <w:t xml:space="preserve">positive </w:t>
+      </w:r>
+      <w:r>
+        <w:rPr>
+          <w:rFonts w:ascii="Times New Roman" w:hAnsi="Times New Roman" w:cs="Times New Roman"/>
+          <w:sz w:val="24"/>
+        </w:rPr>
+        <w:t xml:space="preserve">correlation. </w:t>
+      </w:r>
+      <w:r>
+        <w:rPr>
+          <w:rFonts w:ascii="Times New Roman" w:hAnsi="Times New Roman" w:cs="Times New Roman"/>
+          <w:sz w:val="24"/>
+        </w:rPr>
+        <w:t xml:space="preserve">This correlation moreover suggests the vulnerable of Hispanic population during this health crisis: </w:t>
+      </w:r>
+      <w:r>
+        <w:rPr>
+          <w:rFonts w:ascii="Times New Roman" w:hAnsi="Times New Roman" w:cs="Times New Roman"/>
+          <w:sz w:val="24"/>
+        </w:rPr>
+        <w:t xml:space="preserve">if a city has more Hispanic population, it is very likely for the city to have a high floor value, which means more people will not work from home during the pandemic. This is also consistent with </w:t>
+      </w:r>
+      <w:r>
+        <w:rPr>
+          <w:rFonts w:ascii="Times New Roman" w:hAnsi="Times New Roman" w:cs="Times New Roman"/>
+          <w:sz w:val="24"/>
+        </w:rPr>
+        <w:t xml:space="preserve">the </w:t>
+      </w:r>
+      <w:r>
+        <w:rPr>
+          <w:rFonts w:ascii="Times New Roman" w:hAnsi="Times New Roman" w:cs="Times New Roman"/>
+          <w:sz w:val="24"/>
+        </w:rPr>
+        <w:t xml:space="preserve">occupation statistics: according to the labor force characteristics survey made by US Bureau of Labor Statistics, Hispanic population has the lowest percent (22%) of management, professional, and related occupation among White (41%), African American (31%), and Asian people (54%) in 2018 </w:t>
+      </w:r>
+      <w:r>
+        <w:rPr>
+          <w:rFonts w:ascii="Times New Roman" w:hAnsi="Times New Roman" w:cs="Times New Roman"/>
+          <w:sz w:val="24"/>
+        </w:rPr>
+        <w:fldChar w:fldCharType="begin" w:fldLock="1"/>
+      </w:r>
+      <w:r>
+        <w:rPr>
+          <w:rFonts w:ascii="Times New Roman" w:hAnsi="Times New Roman" w:cs="Times New Roman"/>
+          <w:sz w:val="24"/>
+        </w:rPr>
+        <w:instrText>ADDIN CSL_CITATION {"citationItems":[{"id":"ITEM-1","itemData":{"URL":"https://www.bls.gov/opub/reports/race-and-ethnicity/2018/home.htm","author":[{"dropping-particle":"","family":"U.S. Bureau of Labor Statistics","given":"","non-dropping-particle":"","parse-names":false,"suffix":""}],"id":"ITEM-1","issued":{"date-parts":[["2018"]]},"title":"Labor force characteristics by race and ethnicity, 2018","type":"webpage"},"uris":["http://www.mendeley.com/documents/?uuid=b3e597ec-0aa6-4409-ad49-2e314aad3e17"]}],"mendeley":{"formattedCitation":"(U.S. Bureau of Labor Statistics 2018)","plainTextFormattedCitation":"(U.S. Bureau of Labor Statistics 2018)","previouslyFormattedCitation":"(U.S. Bureau of Labor Statistics 2018)"},"properties":{"noteIndex":0},"schema":"https://github.com/citation-style-language/schema/raw/master/csl-citation.json"}</w:instrText>
+      </w:r>
+      <w:r>
+        <w:rPr>
+          <w:rFonts w:ascii="Times New Roman" w:hAnsi="Times New Roman" w:cs="Times New Roman"/>
+          <w:sz w:val="24"/>
+        </w:rPr>
+        <w:fldChar w:fldCharType="separate"/>
+      </w:r>
+      <w:r>
+        <w:rPr>
+          <w:rFonts w:ascii="Times New Roman" w:hAnsi="Times New Roman" w:cs="Times New Roman"/>
+          <w:noProof/>
+          <w:sz w:val="24"/>
+        </w:rPr>
+        <w:t>(U.S. Bureau of Labor Statistics 2018)</w:t>
+      </w:r>
+      <w:r>
+        <w:rPr>
+          <w:rFonts w:ascii="Times New Roman" w:hAnsi="Times New Roman" w:cs="Times New Roman"/>
+          <w:sz w:val="24"/>
+        </w:rPr>
+        <w:fldChar w:fldCharType="end"/>
+      </w:r>
+      <w:r>
+        <w:rPr>
+          <w:rFonts w:ascii="Times New Roman" w:hAnsi="Times New Roman" w:cs="Times New Roman"/>
+          <w:sz w:val="24"/>
+        </w:rPr>
+        <w:t>.</w:t>
+      </w:r>
+      <w:r>
+        <w:rPr>
+          <w:rFonts w:ascii="Times New Roman" w:hAnsi="Times New Roman" w:cs="Times New Roman"/>
+          <w:sz w:val="24"/>
+        </w:rPr>
+        <w:t xml:space="preserve"> </w:t>
+      </w:r>
+    </w:p>
+    <w:p>
+      <w:pPr>
+        <w:rPr>
+          <w:rFonts w:ascii="Times New Roman" w:hAnsi="Times New Roman" w:cs="Times New Roman"/>
+          <w:sz w:val="24"/>
+        </w:rPr>
+      </w:pPr>
       <w:r>
         <w:rPr>
           <w:rFonts w:ascii="Times New Roman" w:hAnsi="Times New Roman" w:cs="Times New Roman"/>
           <w:sz w:val="24"/>
         </w:rPr>
         <w:tab/>
-        <w:t>From the model</w:t>
-      </w:r>
-      <w:r>
-        <w:rPr>
-          <w:rFonts w:ascii="Times New Roman" w:hAnsi="Times New Roman" w:cs="Times New Roman"/>
-          <w:sz w:val="24"/>
-        </w:rPr>
-        <w:t xml:space="preserve"> and the coefficients, we can know that: first, the demand will decrease more if the percentage of people with non-physical </w:t>
-      </w:r>
-      <w:r>
-        <w:rPr>
-          <w:rFonts w:ascii="Times New Roman" w:hAnsi="Times New Roman" w:cs="Times New Roman"/>
-          <w:sz w:val="24"/>
-        </w:rPr>
-        <w:t xml:space="preserve">occupations is higher. </w:t>
-      </w:r>
-      <w:r>
-        <w:rPr>
-          <w:rFonts w:ascii="Times New Roman" w:hAnsi="Times New Roman" w:cs="Times New Roman"/>
-          <w:sz w:val="24"/>
-        </w:rPr>
-        <w:t>It</w:t>
-      </w:r>
-      <w:r>
-        <w:rPr>
-          <w:rFonts w:ascii="Times New Roman" w:hAnsi="Times New Roman" w:cs="Times New Roman"/>
-          <w:sz w:val="24"/>
-        </w:rPr>
-        <w:t xml:space="preserve"> turns out to be the most significant factor among the three</w:t>
-      </w:r>
-      <w:r>
-        <w:rPr>
-          <w:rFonts w:ascii="Times New Roman" w:hAnsi="Times New Roman" w:cs="Times New Roman"/>
-          <w:sz w:val="24"/>
-        </w:rPr>
-        <w:t xml:space="preserve"> from the R-squar</w:t>
-      </w:r>
-      <w:r>
-        <w:rPr>
-          <w:rFonts w:ascii="Times New Roman" w:hAnsi="Times New Roman" w:cs="Times New Roman"/>
-          <w:sz w:val="24"/>
-        </w:rPr>
-        <w:t>ed increment</w:t>
+        <w:t xml:space="preserve">The ratio of people with non-physical occupations is also </w:t>
+      </w:r>
+      <w:r>
+        <w:rPr>
+          <w:rFonts w:ascii="Times New Roman" w:hAnsi="Times New Roman" w:cs="Times New Roman"/>
+          <w:sz w:val="24"/>
+        </w:rPr>
+        <w:t>correlated with the median of income. In our correlation analyses, if the transit is located in an area with higher income, the floor value of the transit demand is also likely to be lower. The income has a natural linkage with the occupation composition.</w:t>
+      </w:r>
+    </w:p>
+    <w:p>
+      <w:pPr>
+        <w:rPr>
+          <w:rFonts w:ascii="Times New Roman" w:hAnsi="Times New Roman" w:cs="Times New Roman"/>
+          <w:sz w:val="24"/>
+        </w:rPr>
+      </w:pPr>
+      <w:r>
+        <w:rPr>
+          <w:rFonts w:ascii="Times New Roman" w:hAnsi="Times New Roman" w:cs="Times New Roman"/>
+          <w:sz w:val="24"/>
+        </w:rPr>
+        <w:tab/>
+        <w:t xml:space="preserve">These correlation results are also proven by </w:t>
+      </w:r>
+      <w:r>
+        <w:rPr>
+          <w:rFonts w:ascii="Times New Roman" w:hAnsi="Times New Roman" w:cs="Times New Roman"/>
+          <w:sz w:val="24"/>
+        </w:rPr>
+        <w:t xml:space="preserve">the </w:t>
+      </w:r>
+      <w:r>
+        <w:rPr>
+          <w:rFonts w:ascii="Times New Roman" w:hAnsi="Times New Roman" w:cs="Times New Roman"/>
+          <w:sz w:val="24"/>
+        </w:rPr>
+        <w:t>user survey</w:t>
+      </w:r>
+      <w:r>
+        <w:rPr>
+          <w:rFonts w:ascii="Times New Roman" w:hAnsi="Times New Roman" w:cs="Times New Roman"/>
+          <w:sz w:val="24"/>
+        </w:rPr>
+        <w:t xml:space="preserve"> conducted by Transit app in April 2020</w:t>
+      </w:r>
+      <w:r>
+        <w:rPr>
+          <w:rFonts w:ascii="Times New Roman" w:hAnsi="Times New Roman" w:cs="Times New Roman" w:hint="eastAsia"/>
+          <w:sz w:val="24"/>
+        </w:rPr>
+        <w:t xml:space="preserve">. </w:t>
+      </w:r>
+      <w:r>
+        <w:rPr>
+          <w:rFonts w:ascii="Times New Roman" w:hAnsi="Times New Roman" w:cs="Times New Roman"/>
+          <w:sz w:val="24"/>
+        </w:rPr>
+        <w:t>According</w:t>
+      </w:r>
+      <w:r>
+        <w:rPr>
+          <w:rFonts w:ascii="Times New Roman" w:hAnsi="Times New Roman" w:cs="Times New Roman"/>
+          <w:sz w:val="24"/>
+        </w:rPr>
+        <w:t xml:space="preserve"> to the </w:t>
+      </w:r>
+      <w:r>
+        <w:rPr>
+          <w:rFonts w:ascii="Times New Roman" w:hAnsi="Times New Roman" w:cs="Times New Roman"/>
+          <w:sz w:val="24"/>
+        </w:rPr>
+        <w:t xml:space="preserve">survey results, the top-5 occupation categories that </w:t>
+      </w:r>
+      <w:r>
+        <w:rPr>
+          <w:rFonts w:ascii="Times New Roman" w:hAnsi="Times New Roman" w:cs="Times New Roman"/>
+          <w:sz w:val="24"/>
+        </w:rPr>
+        <w:t xml:space="preserve">are most likely to </w:t>
+      </w:r>
+      <w:r>
+        <w:rPr>
+          <w:rFonts w:ascii="Times New Roman" w:hAnsi="Times New Roman" w:cs="Times New Roman"/>
+          <w:sz w:val="24"/>
+        </w:rPr>
+        <w:t xml:space="preserve">work from home are computer and mathematical; life, physical and social science; education, training and library; architecture and engineering; and legal. </w:t>
+      </w:r>
+      <w:r>
+        <w:rPr>
+          <w:rFonts w:ascii="Times New Roman" w:hAnsi="Times New Roman" w:cs="Times New Roman"/>
+          <w:sz w:val="24"/>
+        </w:rPr>
+        <w:t>Although</w:t>
+      </w:r>
+      <w:r>
+        <w:rPr>
+          <w:rFonts w:ascii="Times New Roman" w:hAnsi="Times New Roman" w:cs="Times New Roman"/>
+          <w:sz w:val="24"/>
+        </w:rPr>
+        <w:t xml:space="preserve"> the categorizations of the survey and the ACS table are quite different</w:t>
+      </w:r>
+      <w:r>
+        <w:rPr>
+          <w:rFonts w:ascii="Times New Roman" w:hAnsi="Times New Roman" w:cs="Times New Roman"/>
+          <w:sz w:val="24"/>
+        </w:rPr>
+        <w:t>, t</w:t>
+      </w:r>
+      <w:r>
+        <w:rPr>
+          <w:rFonts w:ascii="Times New Roman" w:hAnsi="Times New Roman" w:cs="Times New Roman"/>
+          <w:sz w:val="24"/>
+        </w:rPr>
+        <w:t xml:space="preserve">his is generally consistent with the non-physical occupation categories </w:t>
+      </w:r>
+      <w:r>
+        <w:rPr>
+          <w:rFonts w:ascii="Times New Roman" w:hAnsi="Times New Roman" w:cs="Times New Roman"/>
+          <w:sz w:val="24"/>
+        </w:rPr>
+        <w:t xml:space="preserve">we assumed </w:t>
+      </w:r>
+      <w:r>
+        <w:rPr>
+          <w:rFonts w:ascii="Times New Roman" w:hAnsi="Times New Roman" w:cs="Times New Roman"/>
+          <w:sz w:val="24"/>
+        </w:rPr>
+        <w:t xml:space="preserve">in the ACS table.  </w:t>
+      </w:r>
+      <w:r>
+        <w:rPr>
+          <w:rFonts w:ascii="Times New Roman" w:hAnsi="Times New Roman" w:cs="Times New Roman"/>
+          <w:sz w:val="24"/>
+        </w:rPr>
+        <w:t xml:space="preserve">Meanwhile, the survey also proves that </w:t>
+      </w:r>
+      <w:r>
+        <w:rPr>
+          <w:rFonts w:ascii="Times New Roman" w:hAnsi="Times New Roman" w:cs="Times New Roman"/>
+          <w:sz w:val="24"/>
+        </w:rPr>
+        <w:lastRenderedPageBreak/>
+        <w:t xml:space="preserve">Spanish speakers are more likely to continue using </w:t>
+      </w:r>
+      <w:r>
+        <w:rPr>
+          <w:rFonts w:ascii="Times New Roman" w:hAnsi="Times New Roman" w:cs="Times New Roman"/>
+          <w:sz w:val="24"/>
+        </w:rPr>
+        <w:t>the Transit app</w:t>
+      </w:r>
+      <w:r>
+        <w:rPr>
+          <w:rFonts w:ascii="Times New Roman" w:hAnsi="Times New Roman" w:cs="Times New Roman"/>
+          <w:sz w:val="24"/>
+        </w:rPr>
+        <w:t xml:space="preserve"> for trip planning purposes</w:t>
+      </w:r>
+      <w:r>
+        <w:rPr>
+          <w:rFonts w:ascii="Times New Roman" w:hAnsi="Times New Roman" w:cs="Times New Roman"/>
+          <w:sz w:val="24"/>
+        </w:rPr>
+        <w:t xml:space="preserve">: English-language users dropped 71% from early February while Spanish-language users dropped by 50% over the same time period </w:t>
+      </w:r>
+      <w:r>
+        <w:rPr>
+          <w:rFonts w:ascii="Times New Roman" w:hAnsi="Times New Roman" w:cs="Times New Roman"/>
+          <w:sz w:val="24"/>
+        </w:rPr>
+        <w:fldChar w:fldCharType="begin" w:fldLock="1"/>
+      </w:r>
+      <w:r>
+        <w:rPr>
+          <w:rFonts w:ascii="Times New Roman" w:hAnsi="Times New Roman" w:cs="Times New Roman"/>
+          <w:sz w:val="24"/>
+        </w:rPr>
+        <w:instrText>ADDIN CSL_CITATION {"citationItems":[{"id":"ITEM-1","itemData":{"URL":"https://www.youtube.com/watch?v=qkT9XQtd1o4","author":[{"dropping-particle":"","family":"Transit app","given":"","non-dropping-particle":"","parse-names":false,"suffix":""}],"id":"ITEM-1","issued":{"date-parts":[["2020"]]},"title":"Who's Onboard? Surveying Transit Riders During the Coronavirus Pandemic","type":"webpage"},"uris":["http://www.mendeley.com/documents/?uuid=64f1ee98-5add-454a-a8d0-4bc02e4d8cd7"]}],"mendeley":{"formattedCitation":"(Transit app 2020d)","plainTextFormattedCitation":"(Transit app 2020d)","previouslyFormattedCitation":"(Transit app 2020d)"},"properties":{"noteIndex":0},"schema":"https://github.com/citation-style-language/schema/raw/master/csl-citation.json"}</w:instrText>
+      </w:r>
+      <w:r>
+        <w:rPr>
+          <w:rFonts w:ascii="Times New Roman" w:hAnsi="Times New Roman" w:cs="Times New Roman"/>
+          <w:sz w:val="24"/>
+        </w:rPr>
+        <w:fldChar w:fldCharType="separate"/>
+      </w:r>
+      <w:r>
+        <w:rPr>
+          <w:rFonts w:ascii="Times New Roman" w:hAnsi="Times New Roman" w:cs="Times New Roman"/>
+          <w:noProof/>
+          <w:sz w:val="24"/>
+        </w:rPr>
+        <w:t>(Transit app 2020d)</w:t>
+      </w:r>
+      <w:r>
+        <w:rPr>
+          <w:rFonts w:ascii="Times New Roman" w:hAnsi="Times New Roman" w:cs="Times New Roman"/>
+          <w:sz w:val="24"/>
+        </w:rPr>
+        <w:fldChar w:fldCharType="end"/>
+      </w:r>
+      <w:r>
+        <w:rPr>
+          <w:rFonts w:ascii="Times New Roman" w:hAnsi="Times New Roman" w:cs="Times New Roman"/>
+          <w:sz w:val="24"/>
+        </w:rPr>
+        <w:t xml:space="preserve">. </w:t>
+      </w:r>
+      <w:r>
+        <w:rPr>
+          <w:rFonts w:ascii="Times New Roman" w:hAnsi="Times New Roman" w:cs="Times New Roman"/>
+          <w:sz w:val="24"/>
+        </w:rPr>
+        <w:t>The income correlation is also confirmed by the survey results: compared with the survey results conducted by American Public Transportation Association</w:t>
+      </w:r>
+      <w:r>
+        <w:rPr>
+          <w:rFonts w:ascii="Times New Roman" w:hAnsi="Times New Roman" w:cs="Times New Roman"/>
+          <w:sz w:val="24"/>
+        </w:rPr>
+        <w:t xml:space="preserve"> (APTA)</w:t>
+      </w:r>
+      <w:r>
+        <w:rPr>
+          <w:rFonts w:ascii="Times New Roman" w:hAnsi="Times New Roman" w:cs="Times New Roman"/>
+          <w:sz w:val="24"/>
+        </w:rPr>
+        <w:t xml:space="preserve"> in 2017, active users skew towards lower income brackets during the pandemic, especially for those whose annual income is less than $15000 </w:t>
+      </w:r>
+      <w:r>
+        <w:rPr>
+          <w:rFonts w:ascii="Times New Roman" w:hAnsi="Times New Roman" w:cs="Times New Roman"/>
+          <w:sz w:val="24"/>
+        </w:rPr>
+        <w:fldChar w:fldCharType="begin" w:fldLock="1"/>
+      </w:r>
+      <w:r>
+        <w:rPr>
+          <w:rFonts w:ascii="Times New Roman" w:hAnsi="Times New Roman" w:cs="Times New Roman"/>
+          <w:sz w:val="24"/>
+        </w:rPr>
+        <w:instrText>ADDIN CSL_CITATION {"citationItems":[{"id":"ITEM-1","itemData":{"URL":"https://www.youtube.com/watch?v=qkT9XQtd1o4","author":[{"dropping-particle":"","family":"Transit app","given":"","non-dropping-particle":"","parse-names":false,"suffix":""}],"id":"ITEM-1","issued":{"date-parts":[["2020"]]},"title":"Who's Onboard? Surveying Transit Riders During the Coronavirus Pandemic","type":"webpage"},"uris":["http://www.mendeley.com/documents/?uuid=64f1ee98-5add-454a-a8d0-4bc02e4d8cd7"]}],"mendeley":{"formattedCitation":"(Transit app 2020d)","plainTextFormattedCitation":"(Transit app 2020d)","previouslyFormattedCitation":"(Transit app 2020d)"},"properties":{"noteIndex":0},"schema":"https://github.com/citation-style-language/schema/raw/master/csl-citation.json"}</w:instrText>
+      </w:r>
+      <w:r>
+        <w:rPr>
+          <w:rFonts w:ascii="Times New Roman" w:hAnsi="Times New Roman" w:cs="Times New Roman"/>
+          <w:sz w:val="24"/>
+        </w:rPr>
+        <w:fldChar w:fldCharType="separate"/>
+      </w:r>
+      <w:r>
+        <w:rPr>
+          <w:rFonts w:ascii="Times New Roman" w:hAnsi="Times New Roman" w:cs="Times New Roman"/>
+          <w:noProof/>
+          <w:sz w:val="24"/>
+        </w:rPr>
+        <w:t>(Transit app 2020d)</w:t>
+      </w:r>
+      <w:r>
+        <w:rPr>
+          <w:rFonts w:ascii="Times New Roman" w:hAnsi="Times New Roman" w:cs="Times New Roman"/>
+          <w:sz w:val="24"/>
+        </w:rPr>
+        <w:fldChar w:fldCharType="end"/>
+      </w:r>
+      <w:r>
+        <w:rPr>
+          <w:rFonts w:ascii="Times New Roman" w:hAnsi="Times New Roman" w:cs="Times New Roman"/>
+          <w:sz w:val="24"/>
+        </w:rPr>
+        <w:t xml:space="preserve">. </w:t>
+      </w:r>
+      <w:r>
+        <w:rPr>
+          <w:rFonts w:ascii="Times New Roman" w:hAnsi="Times New Roman" w:cs="Times New Roman"/>
+          <w:sz w:val="24"/>
+        </w:rPr>
+        <w:t>The survey results</w:t>
+      </w:r>
+      <w:r>
+        <w:rPr>
+          <w:rFonts w:ascii="Times New Roman" w:hAnsi="Times New Roman" w:cs="Times New Roman"/>
+          <w:sz w:val="24"/>
+        </w:rPr>
+        <w:t xml:space="preserve"> </w:t>
+      </w:r>
+      <w:r>
+        <w:rPr>
+          <w:rFonts w:ascii="Times New Roman" w:hAnsi="Times New Roman" w:cs="Times New Roman"/>
+          <w:sz w:val="24"/>
+        </w:rPr>
+        <w:t>provide</w:t>
+      </w:r>
+      <w:r>
+        <w:rPr>
+          <w:rFonts w:ascii="Times New Roman" w:hAnsi="Times New Roman" w:cs="Times New Roman"/>
+          <w:sz w:val="24"/>
+        </w:rPr>
+        <w:t xml:space="preserve"> a first-hand proof </w:t>
+      </w:r>
+      <w:r>
+        <w:rPr>
+          <w:rFonts w:ascii="Times New Roman" w:hAnsi="Times New Roman" w:cs="Times New Roman"/>
+          <w:sz w:val="24"/>
+        </w:rPr>
+        <w:t xml:space="preserve">and reaffirm the correlation results </w:t>
+      </w:r>
+      <w:r>
+        <w:rPr>
+          <w:rFonts w:ascii="Times New Roman" w:hAnsi="Times New Roman" w:cs="Times New Roman"/>
+          <w:sz w:val="24"/>
+        </w:rPr>
+        <w:t>about the vulnerability of Hispanic population</w:t>
+      </w:r>
+      <w:r>
+        <w:rPr>
+          <w:rFonts w:ascii="Times New Roman" w:hAnsi="Times New Roman" w:cs="Times New Roman"/>
+          <w:sz w:val="24"/>
+        </w:rPr>
+        <w:t xml:space="preserve"> and low-income population</w:t>
       </w:r>
       <w:r>
         <w:rPr>
@@ -5146,75 +5923,317 @@
         </w:rPr>
         <w:t>.</w:t>
       </w:r>
-      <w:r>
-        <w:rPr>
-          <w:rFonts w:ascii="Times New Roman" w:hAnsi="Times New Roman" w:cs="Times New Roman"/>
-          <w:sz w:val="24"/>
-        </w:rPr>
-        <w:t xml:space="preserve"> This suggests that occupation, though not directly associate with transportation, is more correlated with transit demand. Meanwhile, the </w:t>
-      </w:r>
-      <w:r>
-        <w:rPr>
-          <w:rFonts w:ascii="Times New Roman" w:hAnsi="Times New Roman" w:cs="Times New Roman"/>
-          <w:sz w:val="24"/>
-        </w:rPr>
-        <w:t>less</w:t>
-      </w:r>
-      <w:r>
-        <w:rPr>
-          <w:rFonts w:ascii="Times New Roman" w:hAnsi="Times New Roman" w:cs="Times New Roman"/>
-          <w:sz w:val="24"/>
-        </w:rPr>
-        <w:t xml:space="preserve"> senior population, the </w:t>
-      </w:r>
-      <w:r>
-        <w:rPr>
-          <w:rFonts w:ascii="Times New Roman" w:hAnsi="Times New Roman" w:cs="Times New Roman"/>
-          <w:sz w:val="24"/>
-        </w:rPr>
-        <w:t xml:space="preserve">more </w:t>
-      </w:r>
-      <w:r>
-        <w:rPr>
-          <w:rFonts w:ascii="Times New Roman" w:hAnsi="Times New Roman" w:cs="Times New Roman"/>
-          <w:sz w:val="24"/>
-        </w:rPr>
-        <w:t>the demand will decrease</w:t>
-      </w:r>
-      <w:r>
-        <w:rPr>
-          <w:rFonts w:ascii="Times New Roman" w:hAnsi="Times New Roman" w:cs="Times New Roman"/>
-          <w:sz w:val="24"/>
-        </w:rPr>
-        <w:t xml:space="preserve">; this could be because the information acquiring ability and awareness of the pandemic for young people are generally higher. This is </w:t>
-      </w:r>
-      <w:r>
-        <w:rPr>
-          <w:rFonts w:ascii="Times New Roman" w:hAnsi="Times New Roman" w:cs="Times New Roman"/>
-          <w:sz w:val="24"/>
-        </w:rPr>
-        <w:t xml:space="preserve">also ironic and alarming: senior people are the most vulnerable population while the area with more senior people generally </w:t>
-      </w:r>
-      <w:r>
-        <w:rPr>
-          <w:rFonts w:ascii="Times New Roman" w:hAnsi="Times New Roman" w:cs="Times New Roman"/>
-          <w:sz w:val="24"/>
-        </w:rPr>
-        <w:t xml:space="preserve">will have less demand decrease. Last, the dependency on the private vehicles is another significant factor: the more house units with no private vehicles, the more dependent the people are on the transit systems; therefore, people </w:t>
-      </w:r>
-      <w:r>
-        <w:rPr>
-          <w:rFonts w:ascii="Times New Roman" w:hAnsi="Times New Roman" w:cs="Times New Roman"/>
-          <w:sz w:val="24"/>
-        </w:rPr>
-        <w:t>do</w:t>
-      </w:r>
-      <w:r>
-        <w:rPr>
-          <w:rFonts w:ascii="Times New Roman" w:hAnsi="Times New Roman" w:cs="Times New Roman"/>
-          <w:sz w:val="24"/>
-        </w:rPr>
-        <w:t xml:space="preserve"> not have choice</w:t>
+    </w:p>
+    <w:p>
+      <w:pPr>
+        <w:rPr>
+          <w:rFonts w:ascii="Times New Roman" w:hAnsi="Times New Roman" w:cs="Times New Roman"/>
+          <w:sz w:val="24"/>
+        </w:rPr>
+      </w:pPr>
+    </w:p>
+    <w:p>
+      <w:pPr>
+        <w:rPr>
+          <w:rFonts w:ascii="Times New Roman" w:hAnsi="Times New Roman" w:cs="Times New Roman"/>
+          <w:sz w:val="24"/>
+        </w:rPr>
+      </w:pPr>
+      <w:r>
+        <w:rPr>
+          <w:rFonts w:ascii="Times New Roman" w:hAnsi="Times New Roman" w:cs="Times New Roman"/>
+          <w:b/>
+          <w:sz w:val="24"/>
+        </w:rPr>
+        <w:t>Ratio of senior population.</w:t>
+      </w:r>
+      <w:r>
+        <w:rPr>
+          <w:rFonts w:ascii="Times New Roman" w:hAnsi="Times New Roman" w:cs="Times New Roman"/>
+          <w:sz w:val="24"/>
+        </w:rPr>
+        <w:t xml:space="preserve">  Meanwhile, there is a correlation between more senior population and low floor value; this could be because the information acquiring ability and awareness of the pandemic for young people are generally higher. This is also ironic and alarming: senior people are the most vulnerable population while the area with more senior people generally will have higher floor value. </w:t>
+      </w:r>
+    </w:p>
+    <w:p>
+      <w:pPr>
+        <w:rPr>
+          <w:rFonts w:ascii="Times New Roman" w:hAnsi="Times New Roman" w:cs="Times New Roman"/>
+          <w:sz w:val="24"/>
+        </w:rPr>
+      </w:pPr>
+      <w:r>
+        <w:rPr>
+          <w:rFonts w:ascii="Times New Roman" w:hAnsi="Times New Roman" w:cs="Times New Roman"/>
+          <w:sz w:val="24"/>
+        </w:rPr>
+        <w:tab/>
+      </w:r>
+      <w:r>
+        <w:rPr>
+          <w:rFonts w:ascii="Times New Roman" w:hAnsi="Times New Roman" w:cs="Times New Roman" w:hint="eastAsia"/>
+          <w:sz w:val="24"/>
+        </w:rPr>
+        <w:t>This</w:t>
+      </w:r>
+      <w:r>
+        <w:rPr>
+          <w:rFonts w:ascii="Times New Roman" w:hAnsi="Times New Roman" w:cs="Times New Roman"/>
+          <w:sz w:val="24"/>
+        </w:rPr>
+        <w:t xml:space="preserve"> is also proven by the user survey. By comparing the users age composition survey conducted in September 2019 and April 2020, young people under 18 and between 25 to 44 years old tend to stay in quarantine across the US; meanwhile, the relative ratio of people between 45 to 64 years old has doubled </w:t>
+      </w:r>
+      <w:r>
+        <w:rPr>
+          <w:rFonts w:ascii="Times New Roman" w:hAnsi="Times New Roman" w:cs="Times New Roman"/>
+          <w:sz w:val="24"/>
+        </w:rPr>
+        <w:fldChar w:fldCharType="begin" w:fldLock="1"/>
+      </w:r>
+      <w:r>
+        <w:rPr>
+          <w:rFonts w:ascii="Times New Roman" w:hAnsi="Times New Roman" w:cs="Times New Roman"/>
+          <w:sz w:val="24"/>
+        </w:rPr>
+        <w:instrText>ADDIN CSL_CITATION {"citationItems":[{"id":"ITEM-1","itemData":{"URL":"https://www.youtube.com/watch?v=qkT9XQtd1o4","author":[{"dropping-particle":"","family":"Transit app","given":"","non-dropping-particle":"","parse-names":false,"suffix":""}],"id":"ITEM-1","issued":{"date-parts":[["2020"]]},"title":"Who's Onboard? Surveying Transit Riders During the Coronavirus Pandemic","type":"webpage"},"uris":["http://www.mendeley.com/documents/?uuid=64f1ee98-5add-454a-a8d0-4bc02e4d8cd7"]}],"mendeley":{"formattedCitation":"(Transit app 2020d)","plainTextFormattedCitation":"(Transit app 2020d)","previouslyFormattedCitation":"(Transit app 2020d)"},"properties":{"noteIndex":0},"schema":"https://github.com/citation-style-language/schema/raw/master/csl-citation.json"}</w:instrText>
+      </w:r>
+      <w:r>
+        <w:rPr>
+          <w:rFonts w:ascii="Times New Roman" w:hAnsi="Times New Roman" w:cs="Times New Roman"/>
+          <w:sz w:val="24"/>
+        </w:rPr>
+        <w:fldChar w:fldCharType="separate"/>
+      </w:r>
+      <w:r>
+        <w:rPr>
+          <w:rFonts w:ascii="Times New Roman" w:hAnsi="Times New Roman" w:cs="Times New Roman"/>
+          <w:noProof/>
+          <w:sz w:val="24"/>
+        </w:rPr>
+        <w:t>(Transit app 2020d)</w:t>
+      </w:r>
+      <w:r>
+        <w:rPr>
+          <w:rFonts w:ascii="Times New Roman" w:hAnsi="Times New Roman" w:cs="Times New Roman"/>
+          <w:sz w:val="24"/>
+        </w:rPr>
+        <w:fldChar w:fldCharType="end"/>
+      </w:r>
+      <w:r>
+        <w:rPr>
+          <w:rFonts w:ascii="Times New Roman" w:hAnsi="Times New Roman" w:cs="Times New Roman"/>
+          <w:sz w:val="24"/>
+        </w:rPr>
+        <w:t>.</w:t>
+      </w:r>
+    </w:p>
+    <w:p>
+      <w:pPr>
+        <w:rPr>
+          <w:rFonts w:ascii="Times New Roman" w:hAnsi="Times New Roman" w:cs="Times New Roman"/>
+          <w:sz w:val="24"/>
+        </w:rPr>
+      </w:pPr>
+    </w:p>
+    <w:p>
+      <w:pPr>
+        <w:rPr>
+          <w:rFonts w:ascii="Times New Roman" w:hAnsi="Times New Roman" w:cs="Times New Roman"/>
+          <w:b/>
+          <w:sz w:val="24"/>
+        </w:rPr>
+      </w:pPr>
+      <w:r>
+        <w:rPr>
+          <w:rFonts w:ascii="Times New Roman" w:hAnsi="Times New Roman" w:cs="Times New Roman"/>
+          <w:b/>
+          <w:sz w:val="24"/>
+        </w:rPr>
+        <w:t>Ratio of African American</w:t>
+      </w:r>
+      <w:r>
+        <w:rPr>
+          <w:rFonts w:ascii="Times New Roman" w:hAnsi="Times New Roman" w:cs="Times New Roman"/>
+          <w:b/>
+          <w:sz w:val="24"/>
+        </w:rPr>
+        <w:t xml:space="preserve"> population</w:t>
+      </w:r>
+      <w:r>
+        <w:rPr>
+          <w:rFonts w:ascii="Times New Roman" w:hAnsi="Times New Roman" w:cs="Times New Roman"/>
+          <w:b/>
+          <w:sz w:val="24"/>
+        </w:rPr>
+        <w:t>.</w:t>
+      </w:r>
+      <w:r>
+        <w:rPr>
+          <w:rFonts w:ascii="Times New Roman" w:hAnsi="Times New Roman" w:cs="Times New Roman"/>
+          <w:b/>
+          <w:sz w:val="24"/>
+        </w:rPr>
+        <w:t xml:space="preserve">  </w:t>
+      </w:r>
+      <w:r>
+        <w:rPr>
+          <w:rFonts w:ascii="Times New Roman" w:hAnsi="Times New Roman" w:cs="Times New Roman"/>
+          <w:sz w:val="24"/>
+        </w:rPr>
+        <w:t xml:space="preserve">The correlation analyses also confirm the vulnerability of African American population. There is a strong correlation between higher ratio of African American population and </w:t>
+      </w:r>
+      <w:r>
+        <w:rPr>
+          <w:rFonts w:ascii="Times New Roman" w:hAnsi="Times New Roman" w:cs="Times New Roman" w:hint="eastAsia"/>
+          <w:sz w:val="24"/>
+        </w:rPr>
+        <w:t>higher</w:t>
+      </w:r>
+      <w:r>
+        <w:rPr>
+          <w:rFonts w:ascii="Times New Roman" w:hAnsi="Times New Roman" w:cs="Times New Roman"/>
+          <w:sz w:val="24"/>
+        </w:rPr>
+        <w:t xml:space="preserve"> floor value, and it turns out to the most significant factors among all the other factors from the R-squared increments</w:t>
+      </w:r>
+      <w:r>
+        <w:rPr>
+          <w:rFonts w:ascii="Times New Roman" w:hAnsi="Times New Roman" w:cs="Times New Roman"/>
+          <w:sz w:val="24"/>
+        </w:rPr>
+        <w:t xml:space="preserve"> in </w:t>
+      </w:r>
+      <w:r>
+        <w:rPr>
+          <w:rFonts w:ascii="Times New Roman" w:hAnsi="Times New Roman" w:cs="Times New Roman"/>
+          <w:sz w:val="24"/>
+        </w:rPr>
+        <w:fldChar w:fldCharType="begin"/>
+      </w:r>
+      <w:r>
+        <w:rPr>
+          <w:rFonts w:ascii="Times New Roman" w:hAnsi="Times New Roman" w:cs="Times New Roman"/>
+          <w:sz w:val="24"/>
+        </w:rPr>
+        <w:instrText xml:space="preserve"> REF _Ref38480053 \h </w:instrText>
+      </w:r>
+      <w:r>
+        <w:rPr>
+          <w:rFonts w:ascii="Times New Roman" w:hAnsi="Times New Roman" w:cs="Times New Roman"/>
+          <w:sz w:val="24"/>
+        </w:rPr>
+      </w:r>
+      <w:r>
+        <w:rPr>
+          <w:rFonts w:ascii="Times New Roman" w:hAnsi="Times New Roman" w:cs="Times New Roman"/>
+          <w:sz w:val="24"/>
+        </w:rPr>
+        <w:fldChar w:fldCharType="separate"/>
+      </w:r>
+      <w:r>
+        <w:rPr>
+          <w:rFonts w:ascii="Times New Roman" w:hAnsi="Times New Roman" w:cs="Times New Roman"/>
+          <w:sz w:val="24"/>
+        </w:rPr>
+        <w:t>Table 1</w:t>
+      </w:r>
+      <w:r>
+        <w:rPr>
+          <w:rFonts w:ascii="Times New Roman" w:hAnsi="Times New Roman" w:cs="Times New Roman"/>
+          <w:sz w:val="24"/>
+        </w:rPr>
+        <w:fldChar w:fldCharType="end"/>
+      </w:r>
+      <w:r>
+        <w:rPr>
+          <w:rFonts w:ascii="Times New Roman" w:hAnsi="Times New Roman" w:cs="Times New Roman"/>
+          <w:sz w:val="24"/>
+        </w:rPr>
+        <w:t xml:space="preserve">. </w:t>
+      </w:r>
+      <w:r>
+        <w:rPr>
+          <w:rFonts w:ascii="Times New Roman" w:hAnsi="Times New Roman" w:cs="Times New Roman"/>
+          <w:sz w:val="24"/>
+        </w:rPr>
+        <w:t xml:space="preserve">This could be </w:t>
+      </w:r>
+      <w:r>
+        <w:rPr>
+          <w:rFonts w:ascii="Times New Roman" w:hAnsi="Times New Roman" w:cs="Times New Roman" w:hint="eastAsia"/>
+          <w:sz w:val="24"/>
+        </w:rPr>
+        <w:t>partly</w:t>
+      </w:r>
+      <w:r>
+        <w:rPr>
+          <w:rFonts w:ascii="Times New Roman" w:hAnsi="Times New Roman" w:cs="Times New Roman"/>
+          <w:sz w:val="24"/>
+        </w:rPr>
+        <w:t xml:space="preserve"> </w:t>
+      </w:r>
+      <w:r>
+        <w:rPr>
+          <w:rFonts w:ascii="Times New Roman" w:hAnsi="Times New Roman" w:cs="Times New Roman"/>
+          <w:sz w:val="24"/>
+        </w:rPr>
+        <w:t>because of the dependency on the private vehicles and income</w:t>
+      </w:r>
+      <w:r>
+        <w:rPr>
+          <w:rFonts w:ascii="Times New Roman" w:hAnsi="Times New Roman" w:cs="Times New Roman"/>
+          <w:sz w:val="24"/>
+        </w:rPr>
+        <w:t>, which are correlated with the African American ratio according to the correlation analyses</w:t>
+      </w:r>
+      <w:r>
+        <w:rPr>
+          <w:rFonts w:ascii="Times New Roman" w:hAnsi="Times New Roman" w:cs="Times New Roman"/>
+          <w:sz w:val="24"/>
+        </w:rPr>
+        <w:t>.</w:t>
+      </w:r>
+      <w:r>
+        <w:rPr>
+          <w:rFonts w:ascii="Times New Roman" w:hAnsi="Times New Roman" w:cs="Times New Roman"/>
+          <w:sz w:val="24"/>
+        </w:rPr>
+        <w:t xml:space="preserve"> T</w:t>
+      </w:r>
+      <w:r>
+        <w:rPr>
+          <w:rFonts w:ascii="Times New Roman" w:hAnsi="Times New Roman" w:cs="Times New Roman"/>
+          <w:sz w:val="24"/>
+        </w:rPr>
+        <w:t xml:space="preserve">he more house units with no private vehicles, the more dependent the people are on the transit systems; therefore, </w:t>
+      </w:r>
+      <w:r>
+        <w:rPr>
+          <w:rFonts w:ascii="Times New Roman" w:hAnsi="Times New Roman" w:cs="Times New Roman"/>
+          <w:sz w:val="24"/>
+        </w:rPr>
+        <w:t xml:space="preserve">African American </w:t>
+      </w:r>
+      <w:r>
+        <w:rPr>
+          <w:rFonts w:ascii="Times New Roman" w:hAnsi="Times New Roman" w:cs="Times New Roman"/>
+          <w:sz w:val="24"/>
+        </w:rPr>
+        <w:t xml:space="preserve">people have </w:t>
+      </w:r>
+      <w:r>
+        <w:rPr>
+          <w:rFonts w:ascii="Times New Roman" w:hAnsi="Times New Roman" w:cs="Times New Roman"/>
+          <w:sz w:val="24"/>
+        </w:rPr>
+        <w:t xml:space="preserve">fewer </w:t>
+      </w:r>
+      <w:r>
+        <w:rPr>
+          <w:rFonts w:ascii="Times New Roman" w:hAnsi="Times New Roman" w:cs="Times New Roman"/>
+          <w:sz w:val="24"/>
+        </w:rPr>
+        <w:t>choice</w:t>
       </w:r>
       <w:r>
         <w:rPr>
@@ -5243,6 +6262,418 @@
           <w:sz w:val="24"/>
         </w:rPr>
         <w:t>to stick to transit regardless of the pandemic.</w:t>
+      </w:r>
+    </w:p>
+    <w:p>
+      <w:pPr>
+        <w:rPr>
+          <w:rFonts w:ascii="Times New Roman" w:hAnsi="Times New Roman" w:cs="Times New Roman"/>
+          <w:sz w:val="24"/>
+        </w:rPr>
+      </w:pPr>
+      <w:r>
+        <w:rPr>
+          <w:rFonts w:ascii="Times New Roman" w:hAnsi="Times New Roman" w:cs="Times New Roman"/>
+          <w:sz w:val="24"/>
+        </w:rPr>
+        <w:tab/>
+        <w:t xml:space="preserve">These results are also </w:t>
+      </w:r>
+      <w:r>
+        <w:rPr>
+          <w:rFonts w:ascii="Times New Roman" w:hAnsi="Times New Roman" w:cs="Times New Roman"/>
+          <w:sz w:val="24"/>
+        </w:rPr>
+        <w:t>consistent with the results of</w:t>
+      </w:r>
+      <w:r>
+        <w:rPr>
+          <w:rFonts w:ascii="Times New Roman" w:hAnsi="Times New Roman" w:cs="Times New Roman"/>
+          <w:sz w:val="24"/>
+        </w:rPr>
+        <w:t xml:space="preserve"> the user survey.  During the pandemic, African American people </w:t>
+      </w:r>
+      <w:r>
+        <w:rPr>
+          <w:rFonts w:ascii="Times New Roman" w:hAnsi="Times New Roman" w:cs="Times New Roman"/>
+          <w:sz w:val="24"/>
+        </w:rPr>
+        <w:t>have the greatest</w:t>
+      </w:r>
+      <w:r>
+        <w:rPr>
+          <w:rFonts w:ascii="Times New Roman" w:hAnsi="Times New Roman" w:cs="Times New Roman"/>
+          <w:sz w:val="24"/>
+        </w:rPr>
+        <w:t xml:space="preserve"> share </w:t>
+      </w:r>
+      <w:r>
+        <w:rPr>
+          <w:rFonts w:ascii="Times New Roman" w:hAnsi="Times New Roman" w:cs="Times New Roman"/>
+          <w:sz w:val="24"/>
+        </w:rPr>
+        <w:t xml:space="preserve">(&gt;35%) </w:t>
+      </w:r>
+      <w:r>
+        <w:rPr>
+          <w:rFonts w:ascii="Times New Roman" w:hAnsi="Times New Roman" w:cs="Times New Roman"/>
+          <w:sz w:val="24"/>
+        </w:rPr>
+        <w:t>of riders</w:t>
+      </w:r>
+      <w:r>
+        <w:rPr>
+          <w:rFonts w:ascii="Times New Roman" w:hAnsi="Times New Roman" w:cs="Times New Roman"/>
+          <w:sz w:val="24"/>
+        </w:rPr>
+        <w:t xml:space="preserve"> compared with other races in the US, while Caucasian were the majority </w:t>
+      </w:r>
+      <w:r>
+        <w:rPr>
+          <w:rFonts w:ascii="Times New Roman" w:hAnsi="Times New Roman" w:cs="Times New Roman"/>
+          <w:sz w:val="24"/>
+        </w:rPr>
+        <w:t>(&gt;40%)</w:t>
+      </w:r>
+      <w:r>
+        <w:rPr>
+          <w:rFonts w:ascii="Times New Roman" w:hAnsi="Times New Roman" w:cs="Times New Roman"/>
+          <w:sz w:val="24"/>
+        </w:rPr>
+        <w:t xml:space="preserve"> of the rider before the pandemic according to the APTA survey in 2017 </w:t>
+      </w:r>
+      <w:r>
+        <w:rPr>
+          <w:rFonts w:ascii="Times New Roman" w:hAnsi="Times New Roman" w:cs="Times New Roman"/>
+          <w:sz w:val="24"/>
+        </w:rPr>
+        <w:fldChar w:fldCharType="begin" w:fldLock="1"/>
+      </w:r>
+      <w:r>
+        <w:rPr>
+          <w:rFonts w:ascii="Times New Roman" w:hAnsi="Times New Roman" w:cs="Times New Roman"/>
+          <w:sz w:val="24"/>
+        </w:rPr>
+        <w:instrText>ADDIN CSL_CITATION {"citationItems":[{"id":"ITEM-1","itemData":{"URL":"https://medium.com/transit-app/whos-left-riding-public-transit-hint-it-s-not-white-people-d43695b3974a","author":[{"dropping-particle":"","family":"Transit app","given":"","non-dropping-particle":"","parse-names":false,"suffix":""}],"id":"ITEM-1","issued":{"date-parts":[["2020"]]},"title":"Who’s left riding public transit? Hint: it’s not white people.","type":"webpage"},"uris":["http://www.mendeley.com/documents/?uuid=dd700b73-023a-4a6e-ad86-2321f0d1b3e5"]}],"mendeley":{"formattedCitation":"(Transit app 2020c)","plainTextFormattedCitation":"(Transit app 2020c)"},"properties":{"noteIndex":0},"schema":"https://github.com/citation-style-language/schema/raw/master/csl-citation.json"}</w:instrText>
+      </w:r>
+      <w:r>
+        <w:rPr>
+          <w:rFonts w:ascii="Times New Roman" w:hAnsi="Times New Roman" w:cs="Times New Roman"/>
+          <w:sz w:val="24"/>
+        </w:rPr>
+        <w:fldChar w:fldCharType="separate"/>
+      </w:r>
+      <w:r>
+        <w:rPr>
+          <w:rFonts w:ascii="Times New Roman" w:hAnsi="Times New Roman" w:cs="Times New Roman"/>
+          <w:noProof/>
+          <w:sz w:val="24"/>
+        </w:rPr>
+        <w:t>(Transit app 2020c)</w:t>
+      </w:r>
+      <w:r>
+        <w:rPr>
+          <w:rFonts w:ascii="Times New Roman" w:hAnsi="Times New Roman" w:cs="Times New Roman"/>
+          <w:sz w:val="24"/>
+        </w:rPr>
+        <w:fldChar w:fldCharType="end"/>
+      </w:r>
+      <w:r>
+        <w:rPr>
+          <w:rFonts w:ascii="Times New Roman" w:hAnsi="Times New Roman" w:cs="Times New Roman"/>
+          <w:sz w:val="24"/>
+        </w:rPr>
+        <w:t xml:space="preserve">. </w:t>
+      </w:r>
+      <w:r>
+        <w:rPr>
+          <w:rFonts w:ascii="Times New Roman" w:hAnsi="Times New Roman" w:cs="Times New Roman"/>
+          <w:sz w:val="24"/>
+        </w:rPr>
+        <w:t>The disproportionate decrease of African American population</w:t>
+      </w:r>
+      <w:r>
+        <w:rPr>
+          <w:rFonts w:ascii="Times New Roman" w:hAnsi="Times New Roman" w:cs="Times New Roman"/>
+          <w:sz w:val="24"/>
+        </w:rPr>
+        <w:t>’s transit demand</w:t>
+      </w:r>
+      <w:r>
+        <w:rPr>
+          <w:rFonts w:ascii="Times New Roman" w:hAnsi="Times New Roman" w:cs="Times New Roman"/>
+          <w:sz w:val="24"/>
+        </w:rPr>
+        <w:t xml:space="preserve"> supports the conclusion that cities with more African American population are more likely to have a higher floor value. </w:t>
+      </w:r>
+    </w:p>
+    <w:p>
+      <w:pPr>
+        <w:rPr>
+          <w:rFonts w:ascii="Times New Roman" w:hAnsi="Times New Roman" w:cs="Times New Roman"/>
+          <w:sz w:val="24"/>
+        </w:rPr>
+      </w:pPr>
+    </w:p>
+    <w:p>
+      <w:pPr>
+        <w:rPr>
+          <w:rFonts w:ascii="Times New Roman" w:hAnsi="Times New Roman" w:cs="Times New Roman"/>
+          <w:sz w:val="24"/>
+        </w:rPr>
+      </w:pPr>
+      <w:r>
+        <w:rPr>
+          <w:rFonts w:ascii="Times New Roman" w:hAnsi="Times New Roman" w:cs="Times New Roman"/>
+          <w:b/>
+          <w:sz w:val="24"/>
+        </w:rPr>
+        <w:t>Ratio of female population</w:t>
+      </w:r>
+      <w:r>
+        <w:rPr>
+          <w:rFonts w:ascii="Times New Roman" w:hAnsi="Times New Roman" w:cs="Times New Roman"/>
+          <w:sz w:val="24"/>
+        </w:rPr>
+        <w:t xml:space="preserve">.  Although we </w:t>
+      </w:r>
+      <w:r>
+        <w:rPr>
+          <w:rFonts w:ascii="Times New Roman" w:hAnsi="Times New Roman" w:cs="Times New Roman" w:hint="eastAsia"/>
+          <w:sz w:val="24"/>
+        </w:rPr>
+        <w:t>also</w:t>
+      </w:r>
+      <w:r>
+        <w:rPr>
+          <w:rFonts w:ascii="Times New Roman" w:hAnsi="Times New Roman" w:cs="Times New Roman"/>
+          <w:sz w:val="24"/>
+        </w:rPr>
+        <w:t xml:space="preserve"> do not add female population as a factor in the regression model to avoid </w:t>
+      </w:r>
+      <w:proofErr w:type="spellStart"/>
+      <w:r>
+        <w:rPr>
+          <w:rFonts w:ascii="Times New Roman" w:hAnsi="Times New Roman" w:cs="Times New Roman"/>
+          <w:sz w:val="24"/>
+        </w:rPr>
+        <w:t>multicollinearity</w:t>
+      </w:r>
+      <w:proofErr w:type="spellEnd"/>
+      <w:r>
+        <w:rPr>
+          <w:rFonts w:ascii="Times New Roman" w:hAnsi="Times New Roman" w:cs="Times New Roman"/>
+          <w:sz w:val="24"/>
+        </w:rPr>
+        <w:t>, higher floor value is highly correlated with larger ratio of female population. Higher ratio of female population is also correlated with lower income, lower ratio of people with non</w:t>
+      </w:r>
+      <w:r>
+        <w:rPr>
+          <w:rFonts w:ascii="Times New Roman" w:hAnsi="Times New Roman" w:cs="Times New Roman"/>
+          <w:sz w:val="24"/>
+        </w:rPr>
+        <w:t xml:space="preserve">-physical occupations, and higher ratio of African </w:t>
+      </w:r>
+      <w:r>
+        <w:rPr>
+          <w:rFonts w:ascii="Times New Roman" w:hAnsi="Times New Roman" w:cs="Times New Roman"/>
+          <w:sz w:val="24"/>
+        </w:rPr>
+        <w:lastRenderedPageBreak/>
+        <w:t>American population. These results indicates the disadvantage of female population</w:t>
+      </w:r>
+      <w:r>
+        <w:rPr>
+          <w:rFonts w:ascii="Times New Roman" w:hAnsi="Times New Roman" w:cs="Times New Roman"/>
+          <w:sz w:val="24"/>
+        </w:rPr>
+        <w:t xml:space="preserve"> in different social-economic aspects</w:t>
+      </w:r>
+      <w:r>
+        <w:rPr>
+          <w:rFonts w:ascii="Times New Roman" w:hAnsi="Times New Roman" w:cs="Times New Roman"/>
+          <w:sz w:val="24"/>
+        </w:rPr>
+        <w:t>.</w:t>
+      </w:r>
+    </w:p>
+    <w:p>
+      <w:pPr>
+        <w:rPr>
+          <w:rFonts w:ascii="Times New Roman" w:hAnsi="Times New Roman" w:cs="Times New Roman"/>
+          <w:sz w:val="24"/>
+        </w:rPr>
+      </w:pPr>
+      <w:r>
+        <w:rPr>
+          <w:rFonts w:ascii="Times New Roman" w:hAnsi="Times New Roman" w:cs="Times New Roman"/>
+          <w:sz w:val="24"/>
+        </w:rPr>
+        <w:tab/>
+        <w:t>The user survey results also demonstrate astounding</w:t>
+      </w:r>
+      <w:r>
+        <w:rPr>
+          <w:rFonts w:ascii="Times New Roman" w:hAnsi="Times New Roman" w:cs="Times New Roman"/>
+          <w:sz w:val="24"/>
+        </w:rPr>
+        <w:t xml:space="preserve"> evidence that supports the correlation analyses. Among all the US users surveyed, 56% are female while only 40% are male; while the gender ratio is 49% to 49% before</w:t>
+      </w:r>
+      <w:r>
+        <w:rPr>
+          <w:rFonts w:ascii="Times New Roman" w:hAnsi="Times New Roman" w:cs="Times New Roman"/>
+          <w:sz w:val="24"/>
+        </w:rPr>
+        <w:t xml:space="preserve"> </w:t>
+      </w:r>
+      <w:r>
+        <w:rPr>
+          <w:rFonts w:ascii="Times New Roman" w:hAnsi="Times New Roman" w:cs="Times New Roman"/>
+          <w:sz w:val="24"/>
+        </w:rPr>
+        <w:t>COVID-19 pandemic</w:t>
+      </w:r>
+      <w:r>
+        <w:rPr>
+          <w:rFonts w:ascii="Times New Roman" w:hAnsi="Times New Roman" w:cs="Times New Roman"/>
+          <w:sz w:val="24"/>
+        </w:rPr>
+        <w:t xml:space="preserve"> </w:t>
+      </w:r>
+      <w:r>
+        <w:rPr>
+          <w:rFonts w:ascii="Times New Roman" w:hAnsi="Times New Roman" w:cs="Times New Roman"/>
+          <w:sz w:val="24"/>
+        </w:rPr>
+        <w:fldChar w:fldCharType="begin" w:fldLock="1"/>
+      </w:r>
+      <w:r>
+        <w:rPr>
+          <w:rFonts w:ascii="Times New Roman" w:hAnsi="Times New Roman" w:cs="Times New Roman"/>
+          <w:sz w:val="24"/>
+        </w:rPr>
+        <w:instrText>ADDIN CSL_CITATION {"citationItems":[{"id":"ITEM-1","itemData":{"URL":"https://medium.com/transit-app/whos-left-riding-public-transit-hint-it-s-not-white-people-d43695b3974a","author":[{"dropping-particle":"","family":"Transit app","given":"","non-dropping-particle":"","parse-names":false,"suffix":""}],"id":"ITEM-1","issued":{"date-parts":[["2020"]]},"title":"Who’s left riding public transit? Hint: it’s not white people.","type":"webpage"},"uris":["http://www.mendeley.com/documents/?uuid=dd700b73-023a-4a6e-ad86-2321f0d1b3e5"]}],"mendeley":{"formattedCitation":"(Transit app 2020c)","plainTextFormattedCitation":"(Transit app 2020c)","previouslyFormattedCitation":"(Transit app 2020c)"},"properties":{"noteIndex":0},"schema":"https://github.com/citation-style-language/schema/raw/master/csl-citation.json"}</w:instrText>
+      </w:r>
+      <w:r>
+        <w:rPr>
+          <w:rFonts w:ascii="Times New Roman" w:hAnsi="Times New Roman" w:cs="Times New Roman"/>
+          <w:sz w:val="24"/>
+        </w:rPr>
+        <w:fldChar w:fldCharType="separate"/>
+      </w:r>
+      <w:r>
+        <w:rPr>
+          <w:rFonts w:ascii="Times New Roman" w:hAnsi="Times New Roman" w:cs="Times New Roman"/>
+          <w:noProof/>
+          <w:sz w:val="24"/>
+        </w:rPr>
+        <w:t>(Transit app 2020c)</w:t>
+      </w:r>
+      <w:r>
+        <w:rPr>
+          <w:rFonts w:ascii="Times New Roman" w:hAnsi="Times New Roman" w:cs="Times New Roman"/>
+          <w:sz w:val="24"/>
+        </w:rPr>
+        <w:fldChar w:fldCharType="end"/>
+      </w:r>
+      <w:r>
+        <w:rPr>
+          <w:rFonts w:ascii="Times New Roman" w:hAnsi="Times New Roman" w:cs="Times New Roman"/>
+          <w:sz w:val="24"/>
+        </w:rPr>
+        <w:t xml:space="preserve">. </w:t>
+      </w:r>
+      <w:r>
+        <w:rPr>
+          <w:rFonts w:ascii="Times New Roman" w:hAnsi="Times New Roman" w:cs="Times New Roman"/>
+          <w:sz w:val="24"/>
+        </w:rPr>
+        <w:t xml:space="preserve">For some cities such as Philadelphia, more than 68% of riders are women. </w:t>
+      </w:r>
+      <w:r>
+        <w:rPr>
+          <w:rFonts w:ascii="Times New Roman" w:hAnsi="Times New Roman" w:cs="Times New Roman"/>
+          <w:sz w:val="24"/>
+        </w:rPr>
+        <w:t>M</w:t>
+      </w:r>
+      <w:r>
+        <w:rPr>
+          <w:rFonts w:ascii="Times New Roman" w:hAnsi="Times New Roman" w:cs="Times New Roman"/>
+          <w:sz w:val="24"/>
+        </w:rPr>
+        <w:t xml:space="preserve">eanwhile, Transit app users of color are also more likely to </w:t>
+      </w:r>
+      <w:r>
+        <w:rPr>
+          <w:rFonts w:ascii="Times New Roman" w:hAnsi="Times New Roman" w:cs="Times New Roman"/>
+          <w:sz w:val="24"/>
+        </w:rPr>
+        <w:t>be females;</w:t>
+      </w:r>
+      <w:r>
+        <w:rPr>
+          <w:rFonts w:ascii="Times New Roman" w:hAnsi="Times New Roman" w:cs="Times New Roman"/>
+          <w:sz w:val="24"/>
+        </w:rPr>
+        <w:t xml:space="preserve"> more than 70% of the black riders are female</w:t>
+      </w:r>
+      <w:r>
+        <w:rPr>
+          <w:rFonts w:ascii="Times New Roman" w:hAnsi="Times New Roman" w:cs="Times New Roman"/>
+          <w:sz w:val="24"/>
+        </w:rPr>
+        <w:t xml:space="preserve"> during the pandemic</w:t>
+      </w:r>
+      <w:r>
+        <w:rPr>
+          <w:rFonts w:ascii="Times New Roman" w:hAnsi="Times New Roman" w:cs="Times New Roman"/>
+          <w:sz w:val="24"/>
+        </w:rPr>
+        <w:t xml:space="preserve"> </w:t>
+      </w:r>
+      <w:r>
+        <w:rPr>
+          <w:rFonts w:ascii="Times New Roman" w:hAnsi="Times New Roman" w:cs="Times New Roman"/>
+          <w:sz w:val="24"/>
+        </w:rPr>
+        <w:fldChar w:fldCharType="begin" w:fldLock="1"/>
+      </w:r>
+      <w:r>
+        <w:rPr>
+          <w:rFonts w:ascii="Times New Roman" w:hAnsi="Times New Roman" w:cs="Times New Roman"/>
+          <w:sz w:val="24"/>
+        </w:rPr>
+        <w:instrText>ADDIN CSL_CITATION {"citationItems":[{"id":"ITEM-1","itemData":{"URL":"https://medium.com/transit-app/whos-left-riding-public-transit-hint-it-s-not-white-people-d43695b3974a","author":[{"dropping-particle":"","family":"Transit app","given":"","non-dropping-particle":"","parse-names":false,"suffix":""}],"id":"ITEM-1","issued":{"date-parts":[["2020"]]},"title":"Who’s left riding public transit? Hint: it’s not white people.","type":"webpage"},"uris":["http://www.mendeley.com/documents/?uuid=dd700b73-023a-4a6e-ad86-2321f0d1b3e5"]}],"mendeley":{"formattedCitation":"(Transit app 2020c)","plainTextFormattedCitation":"(Transit app 2020c)","previouslyFormattedCitation":"(Transit app 2020c)"},"properties":{"noteIndex":0},"schema":"https://github.com/citation-style-language/schema/raw/master/csl-citation.json"}</w:instrText>
+      </w:r>
+      <w:r>
+        <w:rPr>
+          <w:rFonts w:ascii="Times New Roman" w:hAnsi="Times New Roman" w:cs="Times New Roman"/>
+          <w:sz w:val="24"/>
+        </w:rPr>
+        <w:fldChar w:fldCharType="separate"/>
+      </w:r>
+      <w:r>
+        <w:rPr>
+          <w:rFonts w:ascii="Times New Roman" w:hAnsi="Times New Roman" w:cs="Times New Roman"/>
+          <w:noProof/>
+          <w:sz w:val="24"/>
+        </w:rPr>
+        <w:t>(Transit app 2020c)</w:t>
+      </w:r>
+      <w:r>
+        <w:rPr>
+          <w:rFonts w:ascii="Times New Roman" w:hAnsi="Times New Roman" w:cs="Times New Roman"/>
+          <w:sz w:val="24"/>
+        </w:rPr>
+        <w:fldChar w:fldCharType="end"/>
+      </w:r>
+      <w:r>
+        <w:rPr>
+          <w:rFonts w:ascii="Times New Roman" w:hAnsi="Times New Roman" w:cs="Times New Roman"/>
+          <w:sz w:val="24"/>
+        </w:rPr>
+        <w:t>.</w:t>
       </w:r>
     </w:p>
     <w:tbl>
@@ -5252,13 +6683,13 @@
         <w:tblLook w:val="04A0" w:firstRow="1" w:lastRow="0" w:firstColumn="1" w:lastColumn="0" w:noHBand="0" w:noVBand="1"/>
       </w:tblPr>
       <w:tblGrid>
-        <w:gridCol w:w="2065"/>
-        <w:gridCol w:w="1530"/>
+        <w:gridCol w:w="2425"/>
+        <w:gridCol w:w="1242"/>
         <w:gridCol w:w="1350"/>
         <w:gridCol w:w="900"/>
         <w:gridCol w:w="1170"/>
-        <w:gridCol w:w="990"/>
-        <w:gridCol w:w="1345"/>
+        <w:gridCol w:w="941"/>
+        <w:gridCol w:w="1322"/>
       </w:tblGrid>
       <w:tr>
         <w:trPr>
@@ -5266,7 +6697,7 @@
         </w:trPr>
         <w:tc>
           <w:tcPr>
-            <w:tcW w:w="2065" w:type="dxa"/>
+            <w:tcW w:w="2425" w:type="dxa"/>
             <w:noWrap/>
             <w:hideMark/>
           </w:tcPr>
@@ -5282,7 +6713,7 @@
         </w:tc>
         <w:tc>
           <w:tcPr>
-            <w:tcW w:w="1530" w:type="dxa"/>
+            <w:tcW w:w="1170" w:type="dxa"/>
             <w:noWrap/>
             <w:hideMark/>
           </w:tcPr>
@@ -5453,7 +6884,7 @@
         </w:trPr>
         <w:tc>
           <w:tcPr>
-            <w:tcW w:w="2065" w:type="dxa"/>
+            <w:tcW w:w="2425" w:type="dxa"/>
             <w:noWrap/>
             <w:hideMark/>
           </w:tcPr>
@@ -5477,7 +6908,7 @@
         </w:tc>
         <w:tc>
           <w:tcPr>
-            <w:tcW w:w="1530" w:type="dxa"/>
+            <w:tcW w:w="1170" w:type="dxa"/>
             <w:noWrap/>
             <w:vAlign w:val="bottom"/>
             <w:hideMark/>
@@ -5496,7 +6927,7 @@
                 <w:sz w:val="24"/>
                 <w:szCs w:val="24"/>
               </w:rPr>
-              <w:t>-0.586</w:t>
+              <w:t>-0.73089</w:t>
             </w:r>
           </w:p>
         </w:tc>
@@ -5521,7 +6952,7 @@
                 <w:sz w:val="24"/>
                 <w:szCs w:val="24"/>
               </w:rPr>
-              <w:t>0.136</w:t>
+              <w:t>0.11227</w:t>
             </w:r>
           </w:p>
         </w:tc>
@@ -5546,15 +6977,7 @@
                 <w:sz w:val="24"/>
                 <w:szCs w:val="24"/>
               </w:rPr>
-              <w:t>-</w:t>
-            </w:r>
-            <w:r>
-              <w:rPr>
-                <w:rFonts w:ascii="Times New Roman" w:eastAsia="Times New Roman" w:hAnsi="Times New Roman" w:cs="Times New Roman"/>
-                <w:sz w:val="24"/>
-                <w:szCs w:val="24"/>
-              </w:rPr>
-              <w:t>4.31</w:t>
+              <w:t>-6.51</w:t>
             </w:r>
           </w:p>
         </w:tc>
@@ -5579,7 +7002,7 @@
                 <w:sz w:val="24"/>
                 <w:szCs w:val="24"/>
               </w:rPr>
-              <w:t>3.59E-05</w:t>
+              <w:t>2.37E-09</w:t>
             </w:r>
           </w:p>
         </w:tc>
@@ -5618,7 +7041,7 @@
         </w:trPr>
         <w:tc>
           <w:tcPr>
-            <w:tcW w:w="2065" w:type="dxa"/>
+            <w:tcW w:w="2425" w:type="dxa"/>
             <w:noWrap/>
             <w:hideMark/>
           </w:tcPr>
@@ -5642,7 +7065,7 @@
         </w:tc>
         <w:tc>
           <w:tcPr>
-            <w:tcW w:w="1530" w:type="dxa"/>
+            <w:tcW w:w="1170" w:type="dxa"/>
             <w:noWrap/>
             <w:vAlign w:val="bottom"/>
             <w:hideMark/>
@@ -5661,7 +7084,7 @@
                 <w:sz w:val="24"/>
                 <w:szCs w:val="24"/>
               </w:rPr>
-              <w:t>-0.707</w:t>
+              <w:t>-0.64052</w:t>
             </w:r>
           </w:p>
         </w:tc>
@@ -5686,7 +7109,7 @@
                 <w:sz w:val="24"/>
                 <w:szCs w:val="24"/>
               </w:rPr>
-              <w:t>0.168</w:t>
+              <w:t>0.12414</w:t>
             </w:r>
           </w:p>
         </w:tc>
@@ -5711,7 +7134,7 @@
                 <w:sz w:val="24"/>
                 <w:szCs w:val="24"/>
               </w:rPr>
-              <w:t>-4.21</w:t>
+              <w:t>-5.159</w:t>
             </w:r>
           </w:p>
         </w:tc>
@@ -5736,7 +7159,7 @@
                 <w:sz w:val="24"/>
                 <w:szCs w:val="24"/>
               </w:rPr>
-              <w:t>5.27E-05</w:t>
+              <w:t>1.12E-06</w:t>
             </w:r>
           </w:p>
         </w:tc>
@@ -5758,15 +7181,7 @@
                 <w:sz w:val="24"/>
                 <w:szCs w:val="24"/>
               </w:rPr>
-              <w:t>1.3</w:t>
-            </w:r>
-            <w:r>
-              <w:rPr>
-                <w:rFonts w:ascii="Times New Roman" w:eastAsia="Times New Roman" w:hAnsi="Times New Roman" w:cs="Times New Roman"/>
-                <w:sz w:val="24"/>
-                <w:szCs w:val="24"/>
-              </w:rPr>
-              <w:t>1</w:t>
+              <w:t>1.02</w:t>
             </w:r>
           </w:p>
         </w:tc>
@@ -5788,7 +7203,15 @@
                 <w:sz w:val="24"/>
                 <w:szCs w:val="24"/>
               </w:rPr>
-              <w:t>0.134</w:t>
+              <w:t>0.</w:t>
+            </w:r>
+            <w:r>
+              <w:rPr>
+                <w:rFonts w:ascii="Times New Roman" w:eastAsia="Times New Roman" w:hAnsi="Times New Roman" w:cs="Times New Roman"/>
+                <w:sz w:val="24"/>
+                <w:szCs w:val="24"/>
+              </w:rPr>
+              <w:t>14</w:t>
             </w:r>
           </w:p>
         </w:tc>
@@ -5799,7 +7222,7 @@
         </w:trPr>
         <w:tc>
           <w:tcPr>
-            <w:tcW w:w="2065" w:type="dxa"/>
+            <w:tcW w:w="2425" w:type="dxa"/>
             <w:noWrap/>
             <w:hideMark/>
           </w:tcPr>
@@ -5817,21 +7240,13 @@
                 <w:sz w:val="24"/>
                 <w:szCs w:val="24"/>
               </w:rPr>
-              <w:t>Ratio of no-vehicle house unit</w:t>
-            </w:r>
-            <w:r>
-              <w:rPr>
-                <w:rFonts w:ascii="Times New Roman" w:eastAsia="Times New Roman" w:hAnsi="Times New Roman" w:cs="Times New Roman"/>
-                <w:sz w:val="24"/>
-                <w:szCs w:val="24"/>
-              </w:rPr>
-              <w:t>s</w:t>
+              <w:t>Population over 55 year old</w:t>
             </w:r>
           </w:p>
         </w:tc>
         <w:tc>
           <w:tcPr>
-            <w:tcW w:w="1530" w:type="dxa"/>
+            <w:tcW w:w="1170" w:type="dxa"/>
             <w:noWrap/>
             <w:vAlign w:val="bottom"/>
             <w:hideMark/>
@@ -5850,7 +7265,7 @@
                 <w:sz w:val="24"/>
                 <w:szCs w:val="24"/>
               </w:rPr>
-              <w:t>0.158</w:t>
+              <w:t>1.10059</w:t>
             </w:r>
           </w:p>
         </w:tc>
@@ -5875,7 +7290,7 @@
                 <w:sz w:val="24"/>
                 <w:szCs w:val="24"/>
               </w:rPr>
-              <w:t>0.0759</w:t>
+              <w:t>0.33098</w:t>
             </w:r>
           </w:p>
         </w:tc>
@@ -5900,7 +7315,7 @@
                 <w:sz w:val="24"/>
                 <w:szCs w:val="24"/>
               </w:rPr>
-              <w:t>2.08</w:t>
+              <w:t>3.325</w:t>
             </w:r>
           </w:p>
         </w:tc>
@@ -5925,7 +7340,7 @@
                 <w:sz w:val="24"/>
                 <w:szCs w:val="24"/>
               </w:rPr>
-              <w:t>0.0397</w:t>
+              <w:t>0.0012</w:t>
             </w:r>
           </w:p>
         </w:tc>
@@ -5947,7 +7362,7 @@
                 <w:sz w:val="24"/>
                 <w:szCs w:val="24"/>
               </w:rPr>
-              <w:t>1.31</w:t>
+              <w:t>1.01</w:t>
             </w:r>
           </w:p>
         </w:tc>
@@ -5969,7 +7384,7 @@
                 <w:sz w:val="24"/>
                 <w:szCs w:val="24"/>
               </w:rPr>
-              <w:t>0.0331</w:t>
+              <w:t>0.06</w:t>
             </w:r>
           </w:p>
         </w:tc>
@@ -5980,7 +7395,7 @@
         </w:trPr>
         <w:tc>
           <w:tcPr>
-            <w:tcW w:w="2065" w:type="dxa"/>
+            <w:tcW w:w="2425" w:type="dxa"/>
             <w:noWrap/>
             <w:hideMark/>
           </w:tcPr>
@@ -5998,13 +7413,13 @@
                 <w:sz w:val="24"/>
                 <w:szCs w:val="24"/>
               </w:rPr>
-              <w:t>Population over 55 year old</w:t>
+              <w:t>Ratio of African American Population</w:t>
             </w:r>
           </w:p>
         </w:tc>
         <w:tc>
           <w:tcPr>
-            <w:tcW w:w="1530" w:type="dxa"/>
+            <w:tcW w:w="1170" w:type="dxa"/>
             <w:noWrap/>
             <w:vAlign w:val="bottom"/>
             <w:hideMark/>
@@ -6023,7 +7438,7 @@
                 <w:sz w:val="24"/>
                 <w:szCs w:val="24"/>
               </w:rPr>
-              <w:t>0.926</w:t>
+              <w:t>0.56129</w:t>
             </w:r>
           </w:p>
         </w:tc>
@@ -6048,7 +7463,7 @@
                 <w:sz w:val="24"/>
                 <w:szCs w:val="24"/>
               </w:rPr>
-              <w:t>0.394</w:t>
+              <w:t>0.07756</w:t>
             </w:r>
           </w:p>
         </w:tc>
@@ -6073,7 +7488,7 @@
                 <w:sz w:val="24"/>
                 <w:szCs w:val="24"/>
               </w:rPr>
-              <w:t>2.35</w:t>
+              <w:t>7.237</w:t>
             </w:r>
           </w:p>
         </w:tc>
@@ -6098,7 +7513,7 @@
                 <w:sz w:val="24"/>
                 <w:szCs w:val="24"/>
               </w:rPr>
-              <w:t>0.0204</w:t>
+              <w:t>6.79E-11</w:t>
             </w:r>
           </w:p>
         </w:tc>
@@ -6120,7 +7535,7 @@
                 <w:sz w:val="24"/>
                 <w:szCs w:val="24"/>
               </w:rPr>
-              <w:t>1.00</w:t>
+              <w:t>1.02</w:t>
             </w:r>
           </w:p>
         </w:tc>
@@ -6142,7 +7557,7 @@
                 <w:sz w:val="24"/>
                 <w:szCs w:val="24"/>
               </w:rPr>
-              <w:t>0.0422</w:t>
+              <w:t>0.28</w:t>
             </w:r>
           </w:p>
         </w:tc>
@@ -6156,7 +7571,7 @@
           <w:sz w:val="24"/>
         </w:rPr>
       </w:pPr>
-      <w:bookmarkStart w:id="3" w:name="_Ref38480053"/>
+      <w:bookmarkStart w:id="2" w:name="_Ref38480053"/>
       <w:r>
         <w:rPr>
           <w:rFonts w:ascii="Times New Roman" w:hAnsi="Times New Roman" w:cs="Times New Roman"/>
@@ -6199,7 +7614,7 @@
         </w:rPr>
         <w:fldChar w:fldCharType="end"/>
       </w:r>
-      <w:bookmarkEnd w:id="3"/>
+      <w:bookmarkEnd w:id="2"/>
       <w:r>
         <w:rPr>
           <w:rFonts w:ascii="Times New Roman" w:hAnsi="Times New Roman" w:cs="Times New Roman"/>
@@ -6255,8 +7670,103 @@
           <w:rFonts w:ascii="Times New Roman" w:hAnsi="Times New Roman" w:cs="Times New Roman"/>
           <w:sz w:val="24"/>
         </w:rPr>
-        <w:t xml:space="preserve">to demonstrate the potential of transit demand and the regression analysis shows its inherent linkages with different aspects of the social-economic factors. </w:t>
-      </w:r>
+        <w:t>to demonstrate the potential of transit demand</w:t>
+      </w:r>
+      <w:r>
+        <w:rPr>
+          <w:rFonts w:ascii="Times New Roman" w:hAnsi="Times New Roman" w:cs="Times New Roman"/>
+          <w:sz w:val="24"/>
+        </w:rPr>
+        <w:t xml:space="preserve"> and who the “essential workers”</w:t>
+      </w:r>
+      <w:r>
+        <w:rPr>
+          <w:rFonts w:ascii="Times New Roman" w:hAnsi="Times New Roman" w:cs="Times New Roman"/>
+          <w:sz w:val="24"/>
+        </w:rPr>
+        <w:t xml:space="preserve"> </w:t>
+      </w:r>
+      <w:r>
+        <w:rPr>
+          <w:rFonts w:ascii="Times New Roman" w:hAnsi="Times New Roman" w:cs="Times New Roman"/>
+          <w:sz w:val="24"/>
+        </w:rPr>
+        <w:t xml:space="preserve">are. The </w:t>
+      </w:r>
+      <w:r>
+        <w:rPr>
+          <w:rFonts w:ascii="Times New Roman" w:hAnsi="Times New Roman" w:cs="Times New Roman"/>
+          <w:sz w:val="24"/>
+        </w:rPr>
+        <w:t>regression analysis shows its inherent linkages with different aspects of the social-economic factors</w:t>
+      </w:r>
+      <w:r>
+        <w:rPr>
+          <w:rFonts w:ascii="Times New Roman" w:hAnsi="Times New Roman" w:cs="Times New Roman"/>
+          <w:sz w:val="24"/>
+        </w:rPr>
+        <w:t xml:space="preserve">. The results also illustrates a disturbing and cruel fact that: </w:t>
+      </w:r>
+      <w:r>
+        <w:rPr>
+          <w:rFonts w:ascii="Times New Roman" w:hAnsi="Times New Roman" w:cs="Times New Roman"/>
+          <w:sz w:val="24"/>
+        </w:rPr>
+        <w:t xml:space="preserve">this limit of “essential workers” is highly correlated with minority and vulnerable populations who have less medical resources to resist the pandemic. </w:t>
+      </w:r>
+      <w:r>
+        <w:rPr>
+          <w:rFonts w:ascii="Times New Roman" w:hAnsi="Times New Roman" w:cs="Times New Roman"/>
+          <w:sz w:val="24"/>
+        </w:rPr>
+        <w:t>Moreover, most factors that are correlated with the floor value are more about “</w:t>
+      </w:r>
+      <w:r>
+        <w:rPr>
+          <w:rFonts w:ascii="Times New Roman" w:hAnsi="Times New Roman" w:cs="Times New Roman"/>
+          <w:sz w:val="24"/>
+        </w:rPr>
+        <w:t>can you stay in quarantine</w:t>
+      </w:r>
+      <w:r>
+        <w:rPr>
+          <w:rFonts w:ascii="Times New Roman" w:hAnsi="Times New Roman" w:cs="Times New Roman"/>
+          <w:sz w:val="24"/>
+        </w:rPr>
+        <w:t>”, instead of “</w:t>
+      </w:r>
+      <w:r>
+        <w:rPr>
+          <w:rFonts w:ascii="Times New Roman" w:hAnsi="Times New Roman" w:cs="Times New Roman"/>
+          <w:sz w:val="24"/>
+        </w:rPr>
+        <w:t>do you want to stay in quarantine</w:t>
+      </w:r>
+      <w:r>
+        <w:rPr>
+          <w:rFonts w:ascii="Times New Roman" w:hAnsi="Times New Roman" w:cs="Times New Roman"/>
+          <w:sz w:val="24"/>
+        </w:rPr>
+        <w:t>”; in this sense, preference does not matter</w:t>
+      </w:r>
+      <w:r>
+        <w:rPr>
+          <w:rFonts w:ascii="Times New Roman" w:hAnsi="Times New Roman" w:cs="Times New Roman"/>
+          <w:sz w:val="24"/>
+        </w:rPr>
+        <w:t>.</w:t>
+      </w:r>
+      <w:bookmarkStart w:id="3" w:name="_GoBack"/>
+      <w:bookmarkEnd w:id="3"/>
+    </w:p>
+    <w:p>
+      <w:pPr>
+        <w:ind w:firstLine="720"/>
+        <w:rPr>
+          <w:rFonts w:ascii="Times New Roman" w:hAnsi="Times New Roman" w:cs="Times New Roman"/>
+          <w:sz w:val="24"/>
+        </w:rPr>
+      </w:pPr>
       <w:r>
         <w:rPr>
           <w:rFonts w:ascii="Times New Roman" w:hAnsi="Times New Roman" w:cs="Times New Roman"/>
@@ -6290,7 +7800,14 @@
           <w:rFonts w:ascii="Times New Roman" w:hAnsi="Times New Roman" w:cs="Times New Roman"/>
           <w:sz w:val="24"/>
         </w:rPr>
-        <w:t>of the local transit system and transit dependency</w:t>
+        <w:t>of the local transit system and</w:t>
+      </w:r>
+      <w:r>
+        <w:rPr>
+          <w:rFonts w:ascii="Times New Roman" w:hAnsi="Times New Roman" w:cs="Times New Roman"/>
+          <w:sz w:val="24"/>
+        </w:rPr>
+        <w:t xml:space="preserve"> dependency</w:t>
       </w:r>
       <w:r>
         <w:rPr>
@@ -6337,7 +7854,6 @@
           <w:sz w:val="24"/>
           <w:highlight w:val="yellow"/>
         </w:rPr>
-        <w:lastRenderedPageBreak/>
         <w:t>Divergent</w:t>
       </w:r>
       <w:r>
@@ -9167,15 +10683,7 @@
           <w:rFonts w:ascii="Times New Roman" w:hAnsi="Times New Roman" w:cs="Times New Roman"/>
           <w:sz w:val="24"/>
         </w:rPr>
-        <w:t xml:space="preserve"> can be an important indicator for the actual response speed of </w:t>
-      </w:r>
-      <w:r>
-        <w:rPr>
-          <w:rFonts w:ascii="Times New Roman" w:hAnsi="Times New Roman" w:cs="Times New Roman"/>
-          <w:sz w:val="24"/>
-        </w:rPr>
-        <w:lastRenderedPageBreak/>
-        <w:t xml:space="preserve">urban residents/public transit users to the pandemic. </w:t>
+        <w:t xml:space="preserve"> can be an important indicator for the actual response speed of urban residents/public transit users to the pandemic. </w:t>
       </w:r>
       <w:r>
         <w:rPr>
@@ -9312,7 +10820,15 @@
           <w:rFonts w:ascii="Times New Roman" w:hAnsi="Times New Roman" w:cs="Times New Roman"/>
           <w:sz w:val="24"/>
         </w:rPr>
-        <w:t xml:space="preserve">lects two major temporal factors for the pandemic: the initial date of epidemic outbreak, which is measured by </w:t>
+        <w:t xml:space="preserve">lects two major temporal factors for the pandemic: </w:t>
+      </w:r>
+      <w:r>
+        <w:rPr>
+          <w:rFonts w:ascii="Times New Roman" w:hAnsi="Times New Roman" w:cs="Times New Roman"/>
+          <w:sz w:val="24"/>
+        </w:rPr>
+        <w:lastRenderedPageBreak/>
+        <w:t xml:space="preserve">the initial date of epidemic outbreak, which is measured by </w:t>
       </w:r>
       <w:r>
         <w:rPr>
@@ -9942,7 +11458,70 @@
           <w:rFonts w:ascii="Times New Roman" w:hAnsi="Times New Roman" w:cs="Times New Roman"/>
           <w:sz w:val="24"/>
         </w:rPr>
-        <w:t xml:space="preserve">divergent </w:t>
+        <w:t>divergent point</w:t>
+      </w:r>
+      <w:r>
+        <w:rPr>
+          <w:rFonts w:ascii="Times New Roman" w:hAnsi="Times New Roman" w:cs="Times New Roman"/>
+          <w:sz w:val="24"/>
+        </w:rPr>
+        <w:t xml:space="preserve"> when transit demand decreased and the first day when the pandemic is first confirmed to begin to spread in the local community.</w:t>
+      </w:r>
+      <w:r>
+        <w:rPr>
+          <w:rFonts w:ascii="Times New Roman" w:hAnsi="Times New Roman" w:cs="Times New Roman"/>
+          <w:sz w:val="24"/>
+        </w:rPr>
+        <w:t xml:space="preserve"> This measure</w:t>
+      </w:r>
+      <w:r>
+        <w:rPr>
+          <w:rFonts w:ascii="Times New Roman" w:hAnsi="Times New Roman" w:cs="Times New Roman"/>
+          <w:sz w:val="24"/>
+        </w:rPr>
+        <w:t xml:space="preserve"> also indicates</w:t>
+      </w:r>
+      <w:r>
+        <w:rPr>
+          <w:rFonts w:ascii="Times New Roman" w:hAnsi="Times New Roman" w:cs="Times New Roman"/>
+          <w:sz w:val="24"/>
+        </w:rPr>
+        <w:t xml:space="preserve"> the transit users’ response</w:t>
+      </w:r>
+      <w:r>
+        <w:rPr>
+          <w:rFonts w:ascii="Times New Roman" w:hAnsi="Times New Roman" w:cs="Times New Roman"/>
+          <w:sz w:val="24"/>
+        </w:rPr>
+        <w:t>s</w:t>
+      </w:r>
+      <w:r>
+        <w:rPr>
+          <w:rFonts w:ascii="Times New Roman" w:hAnsi="Times New Roman" w:cs="Times New Roman"/>
+          <w:sz w:val="24"/>
+        </w:rPr>
+        <w:t xml:space="preserve"> compared to the actual development </w:t>
+      </w:r>
+      <w:r>
+        <w:rPr>
+          <w:rFonts w:ascii="Times New Roman" w:hAnsi="Times New Roman" w:cs="Times New Roman"/>
+          <w:sz w:val="24"/>
+        </w:rPr>
+        <w:t>of the pandemic. If the value is smaller than 0, it means most transit users are still using the transit systems as their usual routine; if the value is bigger than 0, it means the transit user community started to make a response, regardless of the speed (decay rate) and the extent (</w:t>
+      </w:r>
+      <w:r>
+        <w:rPr>
+          <w:rFonts w:ascii="Times New Roman" w:hAnsi="Times New Roman" w:cs="Times New Roman"/>
+          <w:sz w:val="24"/>
+        </w:rPr>
+        <w:t>floor</w:t>
+      </w:r>
+      <w:r>
+        <w:rPr>
+          <w:rFonts w:ascii="Times New Roman" w:hAnsi="Times New Roman" w:cs="Times New Roman"/>
+          <w:sz w:val="24"/>
+        </w:rPr>
+        <w:t xml:space="preserve"> value) of the response, prior to the confirmation of the local </w:t>
       </w:r>
       <w:r>
         <w:rPr>
@@ -9950,70 +11529,7 @@
           <w:sz w:val="24"/>
         </w:rPr>
         <w:lastRenderedPageBreak/>
-        <w:t>point</w:t>
-      </w:r>
-      <w:r>
-        <w:rPr>
-          <w:rFonts w:ascii="Times New Roman" w:hAnsi="Times New Roman" w:cs="Times New Roman"/>
-          <w:sz w:val="24"/>
-        </w:rPr>
-        <w:t xml:space="preserve"> when transit demand decreased and the first day when the pandemic is first confirmed to begin to spread in the local community.</w:t>
-      </w:r>
-      <w:r>
-        <w:rPr>
-          <w:rFonts w:ascii="Times New Roman" w:hAnsi="Times New Roman" w:cs="Times New Roman"/>
-          <w:sz w:val="24"/>
-        </w:rPr>
-        <w:t xml:space="preserve"> This measure</w:t>
-      </w:r>
-      <w:r>
-        <w:rPr>
-          <w:rFonts w:ascii="Times New Roman" w:hAnsi="Times New Roman" w:cs="Times New Roman"/>
-          <w:sz w:val="24"/>
-        </w:rPr>
-        <w:t xml:space="preserve"> also indicates</w:t>
-      </w:r>
-      <w:r>
-        <w:rPr>
-          <w:rFonts w:ascii="Times New Roman" w:hAnsi="Times New Roman" w:cs="Times New Roman"/>
-          <w:sz w:val="24"/>
-        </w:rPr>
-        <w:t xml:space="preserve"> the transit users’ response</w:t>
-      </w:r>
-      <w:r>
-        <w:rPr>
-          <w:rFonts w:ascii="Times New Roman" w:hAnsi="Times New Roman" w:cs="Times New Roman"/>
-          <w:sz w:val="24"/>
-        </w:rPr>
-        <w:t>s</w:t>
-      </w:r>
-      <w:r>
-        <w:rPr>
-          <w:rFonts w:ascii="Times New Roman" w:hAnsi="Times New Roman" w:cs="Times New Roman"/>
-          <w:sz w:val="24"/>
-        </w:rPr>
-        <w:t xml:space="preserve"> compared to the actual development </w:t>
-      </w:r>
-      <w:r>
-        <w:rPr>
-          <w:rFonts w:ascii="Times New Roman" w:hAnsi="Times New Roman" w:cs="Times New Roman"/>
-          <w:sz w:val="24"/>
-        </w:rPr>
-        <w:t>of the pandemic. If the value is smaller than 0, it means most transit users are still using the transit systems as their usual routine; if the value is bigger than 0, it means the transit user community started to make a response, regardless of the speed (decay rate) and the extent (</w:t>
-      </w:r>
-      <w:r>
-        <w:rPr>
-          <w:rFonts w:ascii="Times New Roman" w:hAnsi="Times New Roman" w:cs="Times New Roman"/>
-          <w:sz w:val="24"/>
-        </w:rPr>
-        <w:t>floor</w:t>
-      </w:r>
-      <w:r>
-        <w:rPr>
-          <w:rFonts w:ascii="Times New Roman" w:hAnsi="Times New Roman" w:cs="Times New Roman"/>
-          <w:sz w:val="24"/>
-        </w:rPr>
-        <w:t xml:space="preserve"> value) of the response, prior to the confirmation of the local outbreak. </w:t>
+        <w:t xml:space="preserve">outbreak. </w:t>
       </w:r>
       <w:r>
         <w:rPr>
@@ -11344,7 +12860,6 @@
           <w:rFonts w:ascii="Times New Roman" w:hAnsi="Times New Roman" w:cs="Times New Roman"/>
           <w:sz w:val="24"/>
         </w:rPr>
-        <w:lastRenderedPageBreak/>
         <w:tab/>
         <w:t xml:space="preserve">However, after we consider the </w:t>
       </w:r>
@@ -11395,7 +12910,15 @@
           <w:rFonts w:ascii="Times New Roman" w:hAnsi="Times New Roman" w:cs="Times New Roman"/>
           <w:sz w:val="24"/>
         </w:rPr>
-        <w:t>all of the 13 transit systems all have negative response intervals. This also suggests that New York transit users did not realize the necessity of avoid transit and non-essential trips when the community spread began.</w:t>
+        <w:t xml:space="preserve">all of the 13 transit systems all have negative response intervals. This also suggests that New York transit users did not </w:t>
+      </w:r>
+      <w:r>
+        <w:rPr>
+          <w:rFonts w:ascii="Times New Roman" w:hAnsi="Times New Roman" w:cs="Times New Roman"/>
+          <w:sz w:val="24"/>
+        </w:rPr>
+        <w:lastRenderedPageBreak/>
+        <w:t>realize the necessity of avoid transit and non-essential trips when the community spread began.</w:t>
       </w:r>
       <w:r>
         <w:rPr>
@@ -11619,7 +13142,6 @@
           <w:rFonts w:ascii="Times New Roman" w:hAnsi="Times New Roman" w:cs="Times New Roman"/>
           <w:sz w:val="24"/>
         </w:rPr>
-        <w:lastRenderedPageBreak/>
         <w:tab/>
       </w:r>
       <w:r>
@@ -11701,7 +13223,15 @@
           <w:rFonts w:ascii="Times New Roman" w:hAnsi="Times New Roman" w:cs="Times New Roman"/>
           <w:sz w:val="24"/>
         </w:rPr>
-        <w:t>; the first case was confirmed at March 25</w:t>
+        <w:t xml:space="preserve">; the first </w:t>
+      </w:r>
+      <w:r>
+        <w:rPr>
+          <w:rFonts w:ascii="Times New Roman" w:hAnsi="Times New Roman" w:cs="Times New Roman"/>
+          <w:sz w:val="24"/>
+        </w:rPr>
+        <w:lastRenderedPageBreak/>
+        <w:t>case was confirmed at March 25</w:t>
       </w:r>
       <w:r>
         <w:rPr>
@@ -12052,7 +13582,6 @@
           <w:rFonts w:ascii="Times New Roman" w:hAnsi="Times New Roman" w:cs="Times New Roman"/>
           <w:sz w:val="24"/>
         </w:rPr>
-        <w:lastRenderedPageBreak/>
         <w:t xml:space="preserve"> </w:t>
       </w:r>
       <w:r>
@@ -12766,7 +14295,6 @@
                     <w:szCs w:val="24"/>
                     <w:lang w:eastAsia="ja-JP"/>
                   </w:rPr>
-                  <w:lastRenderedPageBreak/>
                   <m:t>S(p)=</m:t>
                 </m:r>
                 <m:rad>
@@ -13030,7 +14558,6 @@
                 <w:szCs w:val="24"/>
                 <w:lang w:eastAsia="ja-JP"/>
               </w:rPr>
-              <w:lastRenderedPageBreak/>
               <w:t>(</w:t>
             </w:r>
             <w:r>
@@ -16789,6 +18316,119 @@
     </w:lvl>
   </w:abstractNum>
   <w:abstractNum w:abstractNumId="3" w15:restartNumberingAfterBreak="0">
+    <w:nsid w:val="56AC4844"/>
+    <w:multiLevelType w:val="hybridMultilevel"/>
+    <w:tmpl w:val="1B8AF720"/>
+    <w:lvl w:ilvl="0" w:tplc="04090001">
+      <w:start w:val="1"/>
+      <w:numFmt w:val="bullet"/>
+      <w:lvlText w:val=""/>
+      <w:lvlJc w:val="left"/>
+      <w:pPr>
+        <w:ind w:left="540" w:hanging="360"/>
+      </w:pPr>
+      <w:rPr>
+        <w:rFonts w:ascii="Symbol" w:hAnsi="Symbol" w:hint="default"/>
+      </w:rPr>
+    </w:lvl>
+    <w:lvl w:ilvl="1" w:tplc="04090003" w:tentative="1">
+      <w:start w:val="1"/>
+      <w:numFmt w:val="bullet"/>
+      <w:lvlText w:val="o"/>
+      <w:lvlJc w:val="left"/>
+      <w:pPr>
+        <w:ind w:left="1260" w:hanging="360"/>
+      </w:pPr>
+      <w:rPr>
+        <w:rFonts w:ascii="Courier New" w:hAnsi="Courier New" w:cs="Courier New" w:hint="default"/>
+      </w:rPr>
+    </w:lvl>
+    <w:lvl w:ilvl="2" w:tplc="04090005" w:tentative="1">
+      <w:start w:val="1"/>
+      <w:numFmt w:val="bullet"/>
+      <w:lvlText w:val=""/>
+      <w:lvlJc w:val="left"/>
+      <w:pPr>
+        <w:ind w:left="1980" w:hanging="360"/>
+      </w:pPr>
+      <w:rPr>
+        <w:rFonts w:ascii="Wingdings" w:hAnsi="Wingdings" w:hint="default"/>
+      </w:rPr>
+    </w:lvl>
+    <w:lvl w:ilvl="3" w:tplc="04090001" w:tentative="1">
+      <w:start w:val="1"/>
+      <w:numFmt w:val="bullet"/>
+      <w:lvlText w:val=""/>
+      <w:lvlJc w:val="left"/>
+      <w:pPr>
+        <w:ind w:left="2700" w:hanging="360"/>
+      </w:pPr>
+      <w:rPr>
+        <w:rFonts w:ascii="Symbol" w:hAnsi="Symbol" w:hint="default"/>
+      </w:rPr>
+    </w:lvl>
+    <w:lvl w:ilvl="4" w:tplc="04090003" w:tentative="1">
+      <w:start w:val="1"/>
+      <w:numFmt w:val="bullet"/>
+      <w:lvlText w:val="o"/>
+      <w:lvlJc w:val="left"/>
+      <w:pPr>
+        <w:ind w:left="3420" w:hanging="360"/>
+      </w:pPr>
+      <w:rPr>
+        <w:rFonts w:ascii="Courier New" w:hAnsi="Courier New" w:cs="Courier New" w:hint="default"/>
+      </w:rPr>
+    </w:lvl>
+    <w:lvl w:ilvl="5" w:tplc="04090005" w:tentative="1">
+      <w:start w:val="1"/>
+      <w:numFmt w:val="bullet"/>
+      <w:lvlText w:val=""/>
+      <w:lvlJc w:val="left"/>
+      <w:pPr>
+        <w:ind w:left="4140" w:hanging="360"/>
+      </w:pPr>
+      <w:rPr>
+        <w:rFonts w:ascii="Wingdings" w:hAnsi="Wingdings" w:hint="default"/>
+      </w:rPr>
+    </w:lvl>
+    <w:lvl w:ilvl="6" w:tplc="04090001" w:tentative="1">
+      <w:start w:val="1"/>
+      <w:numFmt w:val="bullet"/>
+      <w:lvlText w:val=""/>
+      <w:lvlJc w:val="left"/>
+      <w:pPr>
+        <w:ind w:left="4860" w:hanging="360"/>
+      </w:pPr>
+      <w:rPr>
+        <w:rFonts w:ascii="Symbol" w:hAnsi="Symbol" w:hint="default"/>
+      </w:rPr>
+    </w:lvl>
+    <w:lvl w:ilvl="7" w:tplc="04090003" w:tentative="1">
+      <w:start w:val="1"/>
+      <w:numFmt w:val="bullet"/>
+      <w:lvlText w:val="o"/>
+      <w:lvlJc w:val="left"/>
+      <w:pPr>
+        <w:ind w:left="5580" w:hanging="360"/>
+      </w:pPr>
+      <w:rPr>
+        <w:rFonts w:ascii="Courier New" w:hAnsi="Courier New" w:cs="Courier New" w:hint="default"/>
+      </w:rPr>
+    </w:lvl>
+    <w:lvl w:ilvl="8" w:tplc="04090005" w:tentative="1">
+      <w:start w:val="1"/>
+      <w:numFmt w:val="bullet"/>
+      <w:lvlText w:val=""/>
+      <w:lvlJc w:val="left"/>
+      <w:pPr>
+        <w:ind w:left="6300" w:hanging="360"/>
+      </w:pPr>
+      <w:rPr>
+        <w:rFonts w:ascii="Wingdings" w:hAnsi="Wingdings" w:hint="default"/>
+      </w:rPr>
+    </w:lvl>
+  </w:abstractNum>
+  <w:abstractNum w:abstractNumId="4" w15:restartNumberingAfterBreak="0">
     <w:nsid w:val="73A84272"/>
     <w:multiLevelType w:val="multilevel"/>
     <w:tmpl w:val="BE56766E"/>
@@ -16913,13 +18553,16 @@
     <w:abstractNumId w:val="2"/>
   </w:num>
   <w:num w:numId="2">
-    <w:abstractNumId w:val="3"/>
+    <w:abstractNumId w:val="4"/>
   </w:num>
   <w:num w:numId="3">
     <w:abstractNumId w:val="0"/>
   </w:num>
   <w:num w:numId="4">
     <w:abstractNumId w:val="1"/>
+  </w:num>
+  <w:num w:numId="5">
+    <w:abstractNumId w:val="3"/>
   </w:num>
 </w:numbering>
 </file>
@@ -17510,6 +19153,35 @@
         <w:insideV w:val="single" w:sz="4" w:space="0" w:color="auto"/>
       </w:tblBorders>
     </w:tblPr>
+  </w:style>
+  <w:style w:type="paragraph" w:styleId="Subtitle">
+    <w:name w:val="Subtitle"/>
+    <w:basedOn w:val="Normal"/>
+    <w:next w:val="Normal"/>
+    <w:link w:val="SubtitleChar"/>
+    <w:uiPriority w:val="11"/>
+    <w:qFormat/>
+    <w:rsid w:val="00001DEA"/>
+    <w:pPr>
+      <w:numPr>
+        <w:ilvl w:val="1"/>
+      </w:numPr>
+    </w:pPr>
+    <w:rPr>
+      <w:color w:val="5A5A5A" w:themeColor="text1" w:themeTint="A5"/>
+      <w:spacing w:val="15"/>
+    </w:rPr>
+  </w:style>
+  <w:style w:type="character" w:customStyle="1" w:styleId="SubtitleChar">
+    <w:name w:val="Subtitle Char"/>
+    <w:basedOn w:val="DefaultParagraphFont"/>
+    <w:link w:val="Subtitle"/>
+    <w:uiPriority w:val="11"/>
+    <w:rsid w:val="00001DEA"/>
+    <w:rPr>
+      <w:color w:val="5A5A5A" w:themeColor="text1" w:themeTint="A5"/>
+      <w:spacing w:val="15"/>
+    </w:rPr>
   </w:style>
 </w:styles>
 </file>
@@ -22667,7 +24339,7 @@
 </file>
 
 <file path=customXml/itemProps1.xml><?xml version="1.0" encoding="utf-8"?>
-<ds:datastoreItem xmlns:ds="http://schemas.openxmlformats.org/officeDocument/2006/customXml" ds:itemID="{D532F2E8-6CC7-4BEE-AD4B-0D05FA6533FD}">
+<ds:datastoreItem xmlns:ds="http://schemas.openxmlformats.org/officeDocument/2006/customXml" ds:itemID="{A1AEC0A1-5AA3-4845-98E9-D24AD4A8C50A}">
   <ds:schemaRefs>
     <ds:schemaRef ds:uri="http://schemas.openxmlformats.org/officeDocument/2006/bibliography"/>
   </ds:schemaRefs>

</xml_diff>

<commit_message>
Add conclusion section. List all conclusions. Add some todos
</commit_message>
<xml_diff>
--- a/COVID_Transit.docx
+++ b/COVID_Transit.docx
@@ -4961,49 +4961,7 @@
           <w:rFonts w:ascii="Times New Roman" w:hAnsi="Times New Roman" w:cs="Times New Roman"/>
           <w:sz w:val="24"/>
         </w:rPr>
-        <w:t xml:space="preserve"> 2020, people over </w:t>
-      </w:r>
-      <w:r>
-        <w:rPr>
-          <w:rFonts w:ascii="Times New Roman" w:hAnsi="Times New Roman" w:cs="Times New Roman"/>
-          <w:sz w:val="24"/>
-        </w:rPr>
-        <w:t>4</w:t>
-      </w:r>
-      <w:r>
-        <w:rPr>
-          <w:rFonts w:ascii="Times New Roman" w:hAnsi="Times New Roman" w:cs="Times New Roman"/>
-          <w:sz w:val="24"/>
-        </w:rPr>
-        <w:t xml:space="preserve">5 years old accounted for </w:t>
-      </w:r>
-      <w:r>
-        <w:rPr>
-          <w:rFonts w:ascii="Times New Roman" w:hAnsi="Times New Roman" w:cs="Times New Roman"/>
-          <w:sz w:val="24"/>
-        </w:rPr>
-        <w:t>97</w:t>
-      </w:r>
-      <w:r>
-        <w:rPr>
-          <w:rFonts w:ascii="Times New Roman" w:hAnsi="Times New Roman" w:cs="Times New Roman"/>
-          <w:sz w:val="24"/>
-        </w:rPr>
-        <w:t xml:space="preserve">% </w:t>
-      </w:r>
-      <w:r>
-        <w:rPr>
-          <w:rFonts w:ascii="Times New Roman" w:hAnsi="Times New Roman" w:cs="Times New Roman"/>
-          <w:sz w:val="24"/>
-        </w:rPr>
-        <w:t xml:space="preserve">and people over 65 years old accounted for 79% </w:t>
-      </w:r>
-      <w:r>
-        <w:rPr>
-          <w:rFonts w:ascii="Times New Roman" w:hAnsi="Times New Roman" w:cs="Times New Roman"/>
-          <w:sz w:val="24"/>
-        </w:rPr>
-        <w:t xml:space="preserve">of total deaths reported to the National Center for Health Statistics </w:t>
+        <w:t xml:space="preserve"> 2020, people over 45 years old accounted for 97% and people over 65 years old accounted for 79% of total deaths reported to the National Center for Health Statistics </w:t>
       </w:r>
       <w:r>
         <w:rPr>
@@ -5167,14 +5125,7 @@
           <w:rFonts w:ascii="Times New Roman" w:hAnsi="Times New Roman" w:cs="Times New Roman"/>
           <w:sz w:val="24"/>
         </w:rPr>
-        <w:t>Last but not least, a</w:t>
-      </w:r>
-      <w:r>
-        <w:rPr>
-          <w:rFonts w:ascii="Times New Roman" w:hAnsi="Times New Roman" w:cs="Times New Roman"/>
-          <w:sz w:val="24"/>
-        </w:rPr>
-        <w:t>midst the pandemic, one of the most important factors is people’s awareness</w:t>
+        <w:t>Last but not least, amidst the pandemic, one of the most important factors is people’s awareness</w:t>
       </w:r>
       <w:r>
         <w:rPr>
@@ -5188,7 +5139,218 @@
           <w:rFonts w:ascii="Times New Roman" w:hAnsi="Times New Roman" w:cs="Times New Roman"/>
           <w:sz w:val="24"/>
         </w:rPr>
-        <w:t>If local residents are more aware of the COVID-19, the floor value will be supposedly lower because more people will try to avoid public transit trips. To validate this, we choose Google search trend index and Twitter geotagged tweets unique accounts and total posts to represent the awareness of the local people.</w:t>
+        <w:t xml:space="preserve">If local residents are more aware of the COVID-19, the floor value will be supposedly lower because more people will try to avoid public transit trips. To validate this, we choose Google search trend index and Twitter geotagged tweets unique accounts and total posts to represent the awareness of the local people. </w:t>
+      </w:r>
+      <w:r>
+        <w:rPr>
+          <w:rFonts w:ascii="Times New Roman" w:hAnsi="Times New Roman" w:cs="Times New Roman"/>
+          <w:sz w:val="24"/>
+        </w:rPr>
+        <w:t>Social media</w:t>
+      </w:r>
+      <w:r>
+        <w:rPr>
+          <w:rFonts w:ascii="Times New Roman" w:hAnsi="Times New Roman" w:cs="Times New Roman"/>
+          <w:sz w:val="24"/>
+        </w:rPr>
+        <w:t xml:space="preserve"> have become a common platform for people to discuss about the progress of major events</w:t>
+      </w:r>
+      <w:r>
+        <w:rPr>
+          <w:rFonts w:ascii="Times New Roman" w:hAnsi="Times New Roman" w:cs="Times New Roman"/>
+          <w:sz w:val="24"/>
+        </w:rPr>
+        <w:t xml:space="preserve"> including the development of the pandemic</w:t>
+      </w:r>
+      <w:r>
+        <w:rPr>
+          <w:rFonts w:ascii="Times New Roman" w:hAnsi="Times New Roman" w:cs="Times New Roman"/>
+          <w:sz w:val="24"/>
+        </w:rPr>
+        <w:t xml:space="preserve">. </w:t>
+      </w:r>
+      <w:r>
+        <w:rPr>
+          <w:rFonts w:ascii="Times New Roman" w:hAnsi="Times New Roman" w:cs="Times New Roman"/>
+          <w:sz w:val="24"/>
+        </w:rPr>
+        <w:t>Meanwhile, s</w:t>
+      </w:r>
+      <w:r>
+        <w:rPr>
+          <w:rFonts w:ascii="Times New Roman" w:hAnsi="Times New Roman" w:cs="Times New Roman"/>
+          <w:sz w:val="24"/>
+        </w:rPr>
+        <w:t>earching on the search engine, such as Google.com, has become the most common practice for people to acquire knowledge and information nowadays.</w:t>
+      </w:r>
+      <w:r>
+        <w:rPr>
+          <w:rFonts w:ascii="Times New Roman" w:hAnsi="Times New Roman" w:cs="Times New Roman"/>
+          <w:sz w:val="24"/>
+        </w:rPr>
+        <w:t xml:space="preserve"> Furthermore</w:t>
+      </w:r>
+      <w:r>
+        <w:rPr>
+          <w:rFonts w:ascii="Times New Roman" w:hAnsi="Times New Roman" w:cs="Times New Roman"/>
+          <w:sz w:val="24"/>
+        </w:rPr>
+        <w:t xml:space="preserve">, unlike other social media platforms such as YouTube or Twitter, Google search engine does not have a recommendation system, which means users will </w:t>
+      </w:r>
+      <w:r>
+        <w:rPr>
+          <w:rFonts w:ascii="Times New Roman" w:hAnsi="Times New Roman" w:cs="Times New Roman"/>
+          <w:sz w:val="24"/>
+        </w:rPr>
+        <w:t xml:space="preserve">mostly </w:t>
+      </w:r>
+      <w:r>
+        <w:rPr>
+          <w:rFonts w:ascii="Times New Roman" w:hAnsi="Times New Roman" w:cs="Times New Roman"/>
+          <w:sz w:val="24"/>
+        </w:rPr>
+        <w:t>search actively</w:t>
+      </w:r>
+      <w:r>
+        <w:rPr>
+          <w:rFonts w:ascii="Times New Roman" w:hAnsi="Times New Roman" w:cs="Times New Roman"/>
+          <w:sz w:val="24"/>
+        </w:rPr>
+        <w:t xml:space="preserve"> based on their need and concerns</w:t>
+      </w:r>
+      <w:r>
+        <w:rPr>
+          <w:rFonts w:ascii="Times New Roman" w:hAnsi="Times New Roman" w:cs="Times New Roman"/>
+          <w:sz w:val="24"/>
+        </w:rPr>
+        <w:t xml:space="preserve">. </w:t>
+      </w:r>
+      <w:r>
+        <w:rPr>
+          <w:rFonts w:ascii="Times New Roman" w:hAnsi="Times New Roman" w:cs="Times New Roman"/>
+          <w:sz w:val="24"/>
+        </w:rPr>
+        <w:t xml:space="preserve">Based on these assumptions, many studies utilized the social media and search engine statistics to retrospectively evaluate or predict the relationship between the trends and the actual confirmed cases </w:t>
+      </w:r>
+      <w:r>
+        <w:rPr>
+          <w:rFonts w:ascii="Times New Roman" w:hAnsi="Times New Roman" w:cs="Times New Roman"/>
+          <w:sz w:val="24"/>
+        </w:rPr>
+        <w:fldChar w:fldCharType="begin" w:fldLock="1"/>
+      </w:r>
+      <w:r>
+        <w:rPr>
+          <w:rFonts w:ascii="Times New Roman" w:hAnsi="Times New Roman" w:cs="Times New Roman"/>
+          <w:sz w:val="24"/>
+        </w:rPr>
+        <w:instrText>ADDIN CSL_CITATION {"citationItems":[{"id":"ITEM-1","itemData":{"ISSN":"0889-1591","author":[{"dropping-particle":"","family":"Lin","given":"Yu-Hsuan","non-dropping-particle":"","parse-names":false,"suffix":""},{"dropping-particle":"","family":"Liu","given":"Chun-Hao","non-dropping-particle":"","parse-names":false,"suffix":""},{"dropping-particle":"","family":"Chiu","given":"Yu-Chuan","non-dropping-particle":"","parse-names":false,"suffix":""}],"container-title":"Brain, Behavior, and Immunity","id":"ITEM-1","issued":{"date-parts":[["2020"]]},"publisher":"Elsevier","title":"Google searches for the keywords of “wash hands” predict the speed of national spread of COVID-19 outbreak among 21 countries","type":"article-journal"},"uris":["http://www.mendeley.com/documents/?uuid=306d2742-04a0-46af-9d7f-a20b24c844e4"]},{"id":"ITEM-2","itemData":{"ISSN":"1560-7917","author":[{"dropping-particle":"","family":"Li","given":"Cuilian","non-dropping-particle":"","parse-names":false,"suffix":""},{"dropping-particle":"","family":"Chen","given":"Li Jia","non-dropping-particle":"","parse-names":false,"suffix":""},{"dropping-particle":"","family":"Chen","given":"Xueyu","non-dropping-particle":"","parse-names":false,"suffix":""},{"dropping-particle":"","family":"Zhang","given":"Mingzhi","non-dropping-particle":"","parse-names":false,"suffix":""},{"dropping-particle":"","family":"Pang","given":"Chi Pui","non-dropping-particle":"","parse-names":false,"suffix":""},{"dropping-particle":"","family":"Chen","given":"Haoyu","non-dropping-particle":"","parse-names":false,"suffix":""}],"container-title":"Eurosurveillance","id":"ITEM-2","issue":"10","issued":{"date-parts":[["2020"]]},"page":"2000199","publisher":"European Centre for Disease Prevention and Control","title":"Retrospective analysis of the possibility of predicting the COVID-19 outbreak from Internet searches and social media data, China, 2020","type":"article-journal","volume":"25"},"uris":["http://www.mendeley.com/documents/?uuid=6a24d7e1-2484-4bc3-9d42-95530273c2da"]},{"id":"ITEM-3","itemData":{"author":[{"dropping-particle":"","family":"Yuan","given":"George Xianzhi","non-dropping-particle":"","parse-names":false,"suffix":""},{"dropping-particle":"","family":"Di","given":"Lan","non-dropping-particle":"","parse-names":false,"suffix":""},{"dropping-particle":"","family":"Gu","given":"Yudi","non-dropping-particle":"","parse-names":false,"suffix":""},{"dropping-particle":"","family":"Qian","given":"Guoqi","non-dropping-particle":"","parse-names":false,"suffix":""},{"dropping-particle":"","family":"Qian","given":"Xiaosong","non-dropping-particle":"","parse-names":false,"suffix":""}],"container-title":"Available at SSRN 3575002","id":"ITEM-3","issued":{"date-parts":[["2020"]]},"title":"The Prediction for the Outbreak of COVID-19 for 15 States in USA by Using Turning Phase Concepts as of April 10, 2020","type":"article-journal"},"uris":["http://www.mendeley.com/documents/?uuid=788d8f45-db83-43fa-9236-fd835f8ee6a9"]}],"mendeley":{"formattedCitation":"(Li et al. 2020; Lin, Liu, and Chiu 2020; Yuan et al. 2020)","plainTextFormattedCitation":"(Li et al. 2020; Lin, Liu, and Chiu 2020; Yuan et al. 2020)","previouslyFormattedCitation":"(Li et al. 2020; Lin, Liu, and Chiu 2020; Yuan et al. 2020)"},"properties":{"noteIndex":0},"schema":"https://github.com/citation-style-language/schema/raw/master/csl-citation.json"}</w:instrText>
+      </w:r>
+      <w:r>
+        <w:rPr>
+          <w:rFonts w:ascii="Times New Roman" w:hAnsi="Times New Roman" w:cs="Times New Roman"/>
+          <w:sz w:val="24"/>
+        </w:rPr>
+        <w:fldChar w:fldCharType="separate"/>
+      </w:r>
+      <w:r>
+        <w:rPr>
+          <w:rFonts w:ascii="Times New Roman" w:hAnsi="Times New Roman" w:cs="Times New Roman"/>
+          <w:noProof/>
+          <w:sz w:val="24"/>
+        </w:rPr>
+        <w:t>(Li et al. 2020; Lin, Liu, and Chiu 2020; Yuan et al. 2020)</w:t>
+      </w:r>
+      <w:r>
+        <w:rPr>
+          <w:rFonts w:ascii="Times New Roman" w:hAnsi="Times New Roman" w:cs="Times New Roman"/>
+          <w:sz w:val="24"/>
+        </w:rPr>
+        <w:fldChar w:fldCharType="end"/>
+      </w:r>
+      <w:r>
+        <w:rPr>
+          <w:rFonts w:ascii="Times New Roman" w:hAnsi="Times New Roman" w:cs="Times New Roman"/>
+          <w:sz w:val="24"/>
+        </w:rPr>
+        <w:t xml:space="preserve">. </w:t>
+      </w:r>
+      <w:r>
+        <w:rPr>
+          <w:rFonts w:ascii="Times New Roman" w:hAnsi="Times New Roman" w:cs="Times New Roman"/>
+          <w:sz w:val="24"/>
+        </w:rPr>
+        <w:t>To validate these</w:t>
+      </w:r>
+      <w:r>
+        <w:rPr>
+          <w:rFonts w:ascii="Times New Roman" w:hAnsi="Times New Roman" w:cs="Times New Roman"/>
+          <w:sz w:val="24"/>
+        </w:rPr>
+        <w:t xml:space="preserve"> plausible linkage</w:t>
+      </w:r>
+      <w:r>
+        <w:rPr>
+          <w:rFonts w:ascii="Times New Roman" w:hAnsi="Times New Roman" w:cs="Times New Roman"/>
+          <w:sz w:val="24"/>
+        </w:rPr>
+        <w:t>s</w:t>
+      </w:r>
+      <w:r>
+        <w:rPr>
+          <w:rFonts w:ascii="Times New Roman" w:hAnsi="Times New Roman" w:cs="Times New Roman"/>
+          <w:sz w:val="24"/>
+        </w:rPr>
+        <w:t>, w</w:t>
+      </w:r>
+      <w:r>
+        <w:rPr>
+          <w:rFonts w:ascii="Times New Roman" w:hAnsi="Times New Roman" w:cs="Times New Roman"/>
+          <w:sz w:val="24"/>
+        </w:rPr>
+        <w:t>e collect</w:t>
+      </w:r>
+      <w:r>
+        <w:rPr>
+          <w:rFonts w:ascii="Times New Roman" w:hAnsi="Times New Roman" w:cs="Times New Roman"/>
+          <w:sz w:val="24"/>
+        </w:rPr>
+        <w:t>ed</w:t>
+      </w:r>
+      <w:r>
+        <w:rPr>
+          <w:rFonts w:ascii="Times New Roman" w:hAnsi="Times New Roman" w:cs="Times New Roman"/>
+          <w:sz w:val="24"/>
+        </w:rPr>
+        <w:t xml:space="preserve"> the</w:t>
+      </w:r>
+      <w:r>
+        <w:rPr>
+          <w:rFonts w:ascii="Times New Roman" w:hAnsi="Times New Roman" w:cs="Times New Roman"/>
+          <w:sz w:val="24"/>
+        </w:rPr>
+        <w:t xml:space="preserve"> average</w:t>
+      </w:r>
+      <w:r>
+        <w:rPr>
+          <w:rFonts w:ascii="Times New Roman" w:hAnsi="Times New Roman" w:cs="Times New Roman"/>
+          <w:sz w:val="24"/>
+        </w:rPr>
+        <w:t xml:space="preserve"> Google search trend data for </w:t>
+      </w:r>
+      <w:r>
+        <w:rPr>
+          <w:rFonts w:ascii="Times New Roman" w:hAnsi="Times New Roman" w:cs="Times New Roman"/>
+          <w:sz w:val="24"/>
+        </w:rPr>
+        <w:t xml:space="preserve">different </w:t>
+      </w:r>
+      <w:r>
+        <w:rPr>
+          <w:rFonts w:ascii="Times New Roman" w:hAnsi="Times New Roman" w:cs="Times New Roman"/>
+          <w:sz w:val="24"/>
+        </w:rPr>
+        <w:t>designated market area</w:t>
       </w:r>
       <w:r>
         <w:rPr>
@@ -5202,133 +5364,95 @@
           <w:rFonts w:ascii="Times New Roman" w:hAnsi="Times New Roman" w:cs="Times New Roman"/>
           <w:sz w:val="24"/>
         </w:rPr>
-        <w:t>Social media</w:t>
-      </w:r>
-      <w:r>
-        <w:rPr>
-          <w:rFonts w:ascii="Times New Roman" w:hAnsi="Times New Roman" w:cs="Times New Roman"/>
-          <w:sz w:val="24"/>
-        </w:rPr>
-        <w:t xml:space="preserve"> have become a common platform for people to discuss about the progress of major events</w:t>
-      </w:r>
-      <w:r>
-        <w:rPr>
-          <w:rFonts w:ascii="Times New Roman" w:hAnsi="Times New Roman" w:cs="Times New Roman"/>
-          <w:sz w:val="24"/>
-        </w:rPr>
-        <w:t xml:space="preserve"> including the development of the pandemic</w:t>
-      </w:r>
-      <w:r>
-        <w:rPr>
-          <w:rFonts w:ascii="Times New Roman" w:hAnsi="Times New Roman" w:cs="Times New Roman"/>
-          <w:sz w:val="24"/>
-        </w:rPr>
-        <w:t xml:space="preserve">. </w:t>
-      </w:r>
-      <w:r>
-        <w:rPr>
-          <w:rFonts w:ascii="Times New Roman" w:hAnsi="Times New Roman" w:cs="Times New Roman"/>
-          <w:sz w:val="24"/>
-        </w:rPr>
-        <w:t>Meanwhile, s</w:t>
-      </w:r>
-      <w:r>
-        <w:rPr>
-          <w:rFonts w:ascii="Times New Roman" w:hAnsi="Times New Roman" w:cs="Times New Roman"/>
-          <w:sz w:val="24"/>
-        </w:rPr>
-        <w:t>earching on the search engine, such as Google.com, has become the most common practice for people to acquire knowledge and information nowadays.</w:t>
-      </w:r>
-      <w:r>
-        <w:rPr>
-          <w:rFonts w:ascii="Times New Roman" w:hAnsi="Times New Roman" w:cs="Times New Roman"/>
-          <w:sz w:val="24"/>
-        </w:rPr>
-        <w:t xml:space="preserve"> Furthermore</w:t>
-      </w:r>
-      <w:r>
-        <w:rPr>
-          <w:rFonts w:ascii="Times New Roman" w:hAnsi="Times New Roman" w:cs="Times New Roman"/>
-          <w:sz w:val="24"/>
-        </w:rPr>
-        <w:t xml:space="preserve">, unlike other social media platforms such as YouTube or Twitter, Google search engine does not have a recommendation system, which means users will </w:t>
-      </w:r>
-      <w:r>
-        <w:rPr>
-          <w:rFonts w:ascii="Times New Roman" w:hAnsi="Times New Roman" w:cs="Times New Roman"/>
-          <w:sz w:val="24"/>
-        </w:rPr>
-        <w:t xml:space="preserve">mostly </w:t>
-      </w:r>
-      <w:r>
-        <w:rPr>
-          <w:rFonts w:ascii="Times New Roman" w:hAnsi="Times New Roman" w:cs="Times New Roman"/>
-          <w:sz w:val="24"/>
-        </w:rPr>
-        <w:t>search actively</w:t>
-      </w:r>
-      <w:r>
-        <w:rPr>
-          <w:rFonts w:ascii="Times New Roman" w:hAnsi="Times New Roman" w:cs="Times New Roman"/>
-          <w:sz w:val="24"/>
-        </w:rPr>
-        <w:t xml:space="preserve"> based on their need and concerns</w:t>
-      </w:r>
-      <w:r>
-        <w:rPr>
-          <w:rFonts w:ascii="Times New Roman" w:hAnsi="Times New Roman" w:cs="Times New Roman"/>
-          <w:sz w:val="24"/>
-        </w:rPr>
-        <w:t xml:space="preserve">. </w:t>
-      </w:r>
-      <w:r>
-        <w:rPr>
-          <w:rFonts w:ascii="Times New Roman" w:hAnsi="Times New Roman" w:cs="Times New Roman"/>
-          <w:sz w:val="24"/>
-        </w:rPr>
-        <w:t xml:space="preserve">Based on </w:t>
-      </w:r>
-      <w:r>
-        <w:rPr>
-          <w:rFonts w:ascii="Times New Roman" w:hAnsi="Times New Roman" w:cs="Times New Roman"/>
-          <w:sz w:val="24"/>
-        </w:rPr>
-        <w:t xml:space="preserve">these </w:t>
-      </w:r>
-      <w:r>
-        <w:rPr>
-          <w:rFonts w:ascii="Times New Roman" w:hAnsi="Times New Roman" w:cs="Times New Roman"/>
-          <w:sz w:val="24"/>
-        </w:rPr>
-        <w:t>assumption</w:t>
-      </w:r>
-      <w:r>
-        <w:rPr>
-          <w:rFonts w:ascii="Times New Roman" w:hAnsi="Times New Roman" w:cs="Times New Roman"/>
-          <w:sz w:val="24"/>
-        </w:rPr>
-        <w:t>s</w:t>
-      </w:r>
-      <w:r>
-        <w:rPr>
-          <w:rFonts w:ascii="Times New Roman" w:hAnsi="Times New Roman" w:cs="Times New Roman"/>
-          <w:sz w:val="24"/>
-        </w:rPr>
-        <w:t>, many studies utilized the social media</w:t>
-      </w:r>
-      <w:r>
-        <w:rPr>
-          <w:rFonts w:ascii="Times New Roman" w:hAnsi="Times New Roman" w:cs="Times New Roman"/>
-          <w:sz w:val="24"/>
-        </w:rPr>
-        <w:t xml:space="preserve"> and search engine</w:t>
-      </w:r>
-      <w:r>
-        <w:rPr>
-          <w:rFonts w:ascii="Times New Roman" w:hAnsi="Times New Roman" w:cs="Times New Roman"/>
-          <w:sz w:val="24"/>
-        </w:rPr>
-        <w:t xml:space="preserve"> statistics to retrospectively evaluate or predict the relationship between the trends and the actual confirmed cases </w:t>
+        <w:t xml:space="preserve">that each transit system locates in </w:t>
+      </w:r>
+      <w:r>
+        <w:rPr>
+          <w:rFonts w:ascii="Times New Roman" w:hAnsi="Times New Roman" w:cs="Times New Roman"/>
+          <w:sz w:val="24"/>
+        </w:rPr>
+        <w:t>from January 10</w:t>
+      </w:r>
+      <w:r>
+        <w:rPr>
+          <w:rFonts w:ascii="Times New Roman" w:hAnsi="Times New Roman" w:cs="Times New Roman"/>
+          <w:sz w:val="24"/>
+          <w:vertAlign w:val="superscript"/>
+        </w:rPr>
+        <w:t>th</w:t>
+      </w:r>
+      <w:r>
+        <w:rPr>
+          <w:rFonts w:ascii="Times New Roman" w:hAnsi="Times New Roman" w:cs="Times New Roman"/>
+          <w:sz w:val="24"/>
+        </w:rPr>
+        <w:t xml:space="preserve"> to April 9</w:t>
+      </w:r>
+      <w:r>
+        <w:rPr>
+          <w:rFonts w:ascii="Times New Roman" w:hAnsi="Times New Roman" w:cs="Times New Roman"/>
+          <w:sz w:val="24"/>
+          <w:vertAlign w:val="superscript"/>
+        </w:rPr>
+        <w:t>th</w:t>
+      </w:r>
+      <w:r>
+        <w:rPr>
+          <w:rFonts w:ascii="Times New Roman" w:hAnsi="Times New Roman" w:cs="Times New Roman"/>
+          <w:sz w:val="24"/>
+        </w:rPr>
+        <w:t xml:space="preserve"> 2020</w:t>
+      </w:r>
+      <w:r>
+        <w:rPr>
+          <w:rFonts w:ascii="Times New Roman" w:hAnsi="Times New Roman" w:cs="Times New Roman"/>
+          <w:sz w:val="24"/>
+        </w:rPr>
+        <w:t>. We also collected the geotagged Twitter counts and statistics from January 26</w:t>
+      </w:r>
+      <w:r>
+        <w:rPr>
+          <w:rFonts w:ascii="Times New Roman" w:hAnsi="Times New Roman" w:cs="Times New Roman"/>
+          <w:sz w:val="24"/>
+          <w:vertAlign w:val="superscript"/>
+        </w:rPr>
+        <w:t>th</w:t>
+      </w:r>
+      <w:r>
+        <w:rPr>
+          <w:rFonts w:ascii="Times New Roman" w:hAnsi="Times New Roman" w:cs="Times New Roman"/>
+          <w:sz w:val="24"/>
+        </w:rPr>
+        <w:t xml:space="preserve"> to April 14</w:t>
+      </w:r>
+      <w:r>
+        <w:rPr>
+          <w:rFonts w:ascii="Times New Roman" w:hAnsi="Times New Roman" w:cs="Times New Roman"/>
+          <w:sz w:val="24"/>
+          <w:vertAlign w:val="superscript"/>
+        </w:rPr>
+        <w:t>th</w:t>
+      </w:r>
+      <w:r>
+        <w:rPr>
+          <w:rFonts w:ascii="Times New Roman" w:hAnsi="Times New Roman" w:cs="Times New Roman"/>
+          <w:sz w:val="24"/>
+        </w:rPr>
+        <w:t xml:space="preserve"> 2020 for </w:t>
+      </w:r>
+      <w:r>
+        <w:rPr>
+          <w:rFonts w:ascii="Times New Roman" w:hAnsi="Times New Roman" w:cs="Times New Roman"/>
+          <w:sz w:val="24"/>
+        </w:rPr>
+        <w:t>each transit system’s county</w:t>
+      </w:r>
+      <w:r>
+        <w:rPr>
+          <w:rFonts w:ascii="Times New Roman" w:hAnsi="Times New Roman" w:cs="Times New Roman"/>
+          <w:sz w:val="24"/>
+        </w:rPr>
+        <w:t xml:space="preserve"> </w:t>
       </w:r>
       <w:r>
         <w:rPr>
@@ -5342,7 +5466,7 @@
           <w:rFonts w:ascii="Times New Roman" w:hAnsi="Times New Roman" w:cs="Times New Roman"/>
           <w:sz w:val="24"/>
         </w:rPr>
-        <w:instrText>ADDIN CSL_CITATION {"citationItems":[{"id":"ITEM-1","itemData":{"ISSN":"0889-1591","author":[{"dropping-particle":"","family":"Lin","given":"Yu-Hsuan","non-dropping-particle":"","parse-names":false,"suffix":""},{"dropping-particle":"","family":"Liu","given":"Chun-Hao","non-dropping-particle":"","parse-names":false,"suffix":""},{"dropping-particle":"","family":"Chiu","given":"Yu-Chuan","non-dropping-particle":"","parse-names":false,"suffix":""}],"container-title":"Brain, Behavior, and Immunity","id":"ITEM-1","issued":{"date-parts":[["2020"]]},"publisher":"Elsevier","title":"Google searches for the keywords of “wash hands” predict the speed of national spread of COVID-19 outbreak among 21 countries","type":"article-journal"},"uris":["http://www.mendeley.com/documents/?uuid=306d2742-04a0-46af-9d7f-a20b24c844e4"]},{"id":"ITEM-2","itemData":{"ISSN":"1560-7917","author":[{"dropping-particle":"","family":"Li","given":"Cuilian","non-dropping-particle":"","parse-names":false,"suffix":""},{"dropping-particle":"","family":"Chen","given":"Li Jia","non-dropping-particle":"","parse-names":false,"suffix":""},{"dropping-particle":"","family":"Chen","given":"Xueyu","non-dropping-particle":"","parse-names":false,"suffix":""},{"dropping-particle":"","family":"Zhang","given":"Mingzhi","non-dropping-particle":"","parse-names":false,"suffix":""},{"dropping-particle":"","family":"Pang","given":"Chi Pui","non-dropping-particle":"","parse-names":false,"suffix":""},{"dropping-particle":"","family":"Chen","given":"Haoyu","non-dropping-particle":"","parse-names":false,"suffix":""}],"container-title":"Eurosurveillance","id":"ITEM-2","issue":"10","issued":{"date-parts":[["2020"]]},"page":"2000199","publisher":"European Centre for Disease Prevention and Control","title":"Retrospective analysis of the possibility of predicting the COVID-19 outbreak from Internet searches and social media data, China, 2020","type":"article-journal","volume":"25"},"uris":["http://www.mendeley.com/documents/?uuid=6a24d7e1-2484-4bc3-9d42-95530273c2da"]},{"id":"ITEM-3","itemData":{"author":[{"dropping-particle":"","family":"Yuan","given":"George Xianzhi","non-dropping-particle":"","parse-names":false,"suffix":""},{"dropping-particle":"","family":"Di","given":"Lan","non-dropping-particle":"","parse-names":false,"suffix":""},{"dropping-particle":"","family":"Gu","given":"Yudi","non-dropping-particle":"","parse-names":false,"suffix":""},{"dropping-particle":"","family":"Qian","given":"Guoqi","non-dropping-particle":"","parse-names":false,"suffix":""},{"dropping-particle":"","family":"Qian","given":"Xiaosong","non-dropping-particle":"","parse-names":false,"suffix":""}],"container-title":"Available at SSRN 3575002","id":"ITEM-3","issued":{"date-parts":[["2020"]]},"title":"The Prediction for the Outbreak of COVID-19 for 15 States in USA by Using Turning Phase Concepts as of April 10, 2020","type":"article-journal"},"uris":["http://www.mendeley.com/documents/?uuid=788d8f45-db83-43fa-9236-fd835f8ee6a9"]}],"mendeley":{"formattedCitation":"(Li et al. 2020; Lin, Liu, and Chiu 2020; Yuan et al. 2020)","plainTextFormattedCitation":"(Li et al. 2020; Lin, Liu, and Chiu 2020; Yuan et al. 2020)","previouslyFormattedCitation":"(Li et al. 2020; Lin, Liu, and Chiu 2020; Yuan et al. 2020)"},"properties":{"noteIndex":0},"schema":"https://github.com/citation-style-language/schema/raw/master/csl-citation.json"}</w:instrText>
+        <w:instrText>ADDIN CSL_CITATION {"citationItems":[{"id":"ITEM-1","itemData":{"URL":"https://www.arcgis.com/home/item.html?id=feb6280d42de4e91b47cf37344a91eae#overview","accessed":{"date-parts":[["2020","4","21"]]},"author":[{"dropping-particle":"","family":"Spatial.ai","given":"","non-dropping-particle":"","parse-names":false,"suffix":""}],"id":"ITEM-1","issued":{"date-parts":[["2020"]]},"title":"COVID-19 Social Media Counts &amp; Sentiment","type":"webpage"},"uris":["http://www.mendeley.com/documents/?uuid=6c6972e6-8579-464e-9d00-955472e2c6e3"]}],"mendeley":{"formattedCitation":"(Spatial.ai 2020)","plainTextFormattedCitation":"(Spatial.ai 2020)"},"properties":{"noteIndex":0},"schema":"https://github.com/citation-style-language/schema/raw/master/csl-citation.json"}</w:instrText>
       </w:r>
       <w:r>
         <w:rPr>
@@ -5357,7 +5481,7 @@
           <w:noProof/>
           <w:sz w:val="24"/>
         </w:rPr>
-        <w:t>(Li et al. 2020; Lin, Liu, and Chiu 2020; Yuan et al. 2020)</w:t>
+        <w:t>(Spatial.ai 2020)</w:t>
       </w:r>
       <w:r>
         <w:rPr>
@@ -5371,242 +5495,6 @@
           <w:rFonts w:ascii="Times New Roman" w:hAnsi="Times New Roman" w:cs="Times New Roman"/>
           <w:sz w:val="24"/>
         </w:rPr>
-        <w:t xml:space="preserve">. </w:t>
-      </w:r>
-      <w:r>
-        <w:rPr>
-          <w:rFonts w:ascii="Times New Roman" w:hAnsi="Times New Roman" w:cs="Times New Roman"/>
-          <w:sz w:val="24"/>
-        </w:rPr>
-        <w:t>To validate these</w:t>
-      </w:r>
-      <w:r>
-        <w:rPr>
-          <w:rFonts w:ascii="Times New Roman" w:hAnsi="Times New Roman" w:cs="Times New Roman"/>
-          <w:sz w:val="24"/>
-        </w:rPr>
-        <w:t xml:space="preserve"> plausible linkage</w:t>
-      </w:r>
-      <w:r>
-        <w:rPr>
-          <w:rFonts w:ascii="Times New Roman" w:hAnsi="Times New Roman" w:cs="Times New Roman"/>
-          <w:sz w:val="24"/>
-        </w:rPr>
-        <w:t>s</w:t>
-      </w:r>
-      <w:r>
-        <w:rPr>
-          <w:rFonts w:ascii="Times New Roman" w:hAnsi="Times New Roman" w:cs="Times New Roman"/>
-          <w:sz w:val="24"/>
-        </w:rPr>
-        <w:t>, w</w:t>
-      </w:r>
-      <w:r>
-        <w:rPr>
-          <w:rFonts w:ascii="Times New Roman" w:hAnsi="Times New Roman" w:cs="Times New Roman"/>
-          <w:sz w:val="24"/>
-        </w:rPr>
-        <w:t>e collect</w:t>
-      </w:r>
-      <w:r>
-        <w:rPr>
-          <w:rFonts w:ascii="Times New Roman" w:hAnsi="Times New Roman" w:cs="Times New Roman"/>
-          <w:sz w:val="24"/>
-        </w:rPr>
-        <w:t>ed</w:t>
-      </w:r>
-      <w:r>
-        <w:rPr>
-          <w:rFonts w:ascii="Times New Roman" w:hAnsi="Times New Roman" w:cs="Times New Roman"/>
-          <w:sz w:val="24"/>
-        </w:rPr>
-        <w:t xml:space="preserve"> the</w:t>
-      </w:r>
-      <w:r>
-        <w:rPr>
-          <w:rFonts w:ascii="Times New Roman" w:hAnsi="Times New Roman" w:cs="Times New Roman"/>
-          <w:sz w:val="24"/>
-        </w:rPr>
-        <w:t xml:space="preserve"> average</w:t>
-      </w:r>
-      <w:r>
-        <w:rPr>
-          <w:rFonts w:ascii="Times New Roman" w:hAnsi="Times New Roman" w:cs="Times New Roman"/>
-          <w:sz w:val="24"/>
-        </w:rPr>
-        <w:t xml:space="preserve"> Google search trend data for </w:t>
-      </w:r>
-      <w:r>
-        <w:rPr>
-          <w:rFonts w:ascii="Times New Roman" w:hAnsi="Times New Roman" w:cs="Times New Roman"/>
-          <w:sz w:val="24"/>
-        </w:rPr>
-        <w:t xml:space="preserve">different </w:t>
-      </w:r>
-      <w:r>
-        <w:rPr>
-          <w:rFonts w:ascii="Times New Roman" w:hAnsi="Times New Roman" w:cs="Times New Roman"/>
-          <w:sz w:val="24"/>
-        </w:rPr>
-        <w:t>designated market area</w:t>
-      </w:r>
-      <w:r>
-        <w:rPr>
-          <w:rFonts w:ascii="Times New Roman" w:hAnsi="Times New Roman" w:cs="Times New Roman"/>
-          <w:sz w:val="24"/>
-        </w:rPr>
-        <w:t xml:space="preserve"> </w:t>
-      </w:r>
-      <w:r>
-        <w:rPr>
-          <w:rFonts w:ascii="Times New Roman" w:hAnsi="Times New Roman" w:cs="Times New Roman"/>
-          <w:sz w:val="24"/>
-        </w:rPr>
-        <w:t xml:space="preserve">that each </w:t>
-      </w:r>
-      <w:r>
-        <w:rPr>
-          <w:rFonts w:ascii="Times New Roman" w:hAnsi="Times New Roman" w:cs="Times New Roman"/>
-          <w:sz w:val="24"/>
-        </w:rPr>
-        <w:t>transit system</w:t>
-      </w:r>
-      <w:r>
-        <w:rPr>
-          <w:rFonts w:ascii="Times New Roman" w:hAnsi="Times New Roman" w:cs="Times New Roman"/>
-          <w:sz w:val="24"/>
-        </w:rPr>
-        <w:t xml:space="preserve"> locates in </w:t>
-      </w:r>
-      <w:r>
-        <w:rPr>
-          <w:rFonts w:ascii="Times New Roman" w:hAnsi="Times New Roman" w:cs="Times New Roman"/>
-          <w:sz w:val="24"/>
-        </w:rPr>
-        <w:t>from January 10</w:t>
-      </w:r>
-      <w:r>
-        <w:rPr>
-          <w:rFonts w:ascii="Times New Roman" w:hAnsi="Times New Roman" w:cs="Times New Roman"/>
-          <w:sz w:val="24"/>
-          <w:vertAlign w:val="superscript"/>
-        </w:rPr>
-        <w:t>th</w:t>
-      </w:r>
-      <w:r>
-        <w:rPr>
-          <w:rFonts w:ascii="Times New Roman" w:hAnsi="Times New Roman" w:cs="Times New Roman"/>
-          <w:sz w:val="24"/>
-        </w:rPr>
-        <w:t xml:space="preserve"> to April 9</w:t>
-      </w:r>
-      <w:r>
-        <w:rPr>
-          <w:rFonts w:ascii="Times New Roman" w:hAnsi="Times New Roman" w:cs="Times New Roman"/>
-          <w:sz w:val="24"/>
-          <w:vertAlign w:val="superscript"/>
-        </w:rPr>
-        <w:t>th</w:t>
-      </w:r>
-      <w:r>
-        <w:rPr>
-          <w:rFonts w:ascii="Times New Roman" w:hAnsi="Times New Roman" w:cs="Times New Roman"/>
-          <w:sz w:val="24"/>
-        </w:rPr>
-        <w:t xml:space="preserve"> 2020</w:t>
-      </w:r>
-      <w:r>
-        <w:rPr>
-          <w:rFonts w:ascii="Times New Roman" w:hAnsi="Times New Roman" w:cs="Times New Roman"/>
-          <w:sz w:val="24"/>
-        </w:rPr>
-        <w:t>. We also collected the geotagged Twitter counts and statistics from January 26</w:t>
-      </w:r>
-      <w:r>
-        <w:rPr>
-          <w:rFonts w:ascii="Times New Roman" w:hAnsi="Times New Roman" w:cs="Times New Roman"/>
-          <w:sz w:val="24"/>
-          <w:vertAlign w:val="superscript"/>
-        </w:rPr>
-        <w:t>th</w:t>
-      </w:r>
-      <w:r>
-        <w:rPr>
-          <w:rFonts w:ascii="Times New Roman" w:hAnsi="Times New Roman" w:cs="Times New Roman"/>
-          <w:sz w:val="24"/>
-        </w:rPr>
-        <w:t xml:space="preserve"> to April 14</w:t>
-      </w:r>
-      <w:r>
-        <w:rPr>
-          <w:rFonts w:ascii="Times New Roman" w:hAnsi="Times New Roman" w:cs="Times New Roman"/>
-          <w:sz w:val="24"/>
-          <w:vertAlign w:val="superscript"/>
-        </w:rPr>
-        <w:t>th</w:t>
-      </w:r>
-      <w:r>
-        <w:rPr>
-          <w:rFonts w:ascii="Times New Roman" w:hAnsi="Times New Roman" w:cs="Times New Roman"/>
-          <w:sz w:val="24"/>
-        </w:rPr>
-        <w:t xml:space="preserve"> 2020 for </w:t>
-      </w:r>
-      <w:r>
-        <w:rPr>
-          <w:rFonts w:ascii="Times New Roman" w:hAnsi="Times New Roman" w:cs="Times New Roman"/>
-          <w:sz w:val="24"/>
-        </w:rPr>
-        <w:t>each transit system’s county</w:t>
-      </w:r>
-      <w:r>
-        <w:rPr>
-          <w:rFonts w:ascii="Times New Roman" w:hAnsi="Times New Roman" w:cs="Times New Roman"/>
-          <w:sz w:val="24"/>
-        </w:rPr>
-        <w:t xml:space="preserve"> </w:t>
-      </w:r>
-      <w:r>
-        <w:rPr>
-          <w:rFonts w:ascii="Times New Roman" w:hAnsi="Times New Roman" w:cs="Times New Roman"/>
-          <w:sz w:val="24"/>
-        </w:rPr>
-        <w:fldChar w:fldCharType="begin" w:fldLock="1"/>
-      </w:r>
-      <w:r>
-        <w:rPr>
-          <w:rFonts w:ascii="Times New Roman" w:hAnsi="Times New Roman" w:cs="Times New Roman"/>
-          <w:sz w:val="24"/>
-        </w:rPr>
-        <w:instrText>ADDIN CSL_CITATION {"citationItems":[{"id":"ITEM-1","itemData":{"URL":"https://www.arcgis.com/home/item.html?id=feb6280d42de4e91b47cf37344a91eae#overview","accessed":{"date-parts":[["2020","4","21"]]},"author":[{"dropping-particle":"","family":"Spatial.ai","given":"","non-dropping-particle":"","parse-names":false,"suffix":""}],"id":"ITEM-1","issued":{"date-parts":[["2020"]]},"title":"COVID-19 Social Media Counts &amp; Sentiment","type":"webpage"},"uris":["http://www.mendeley.com/documents/?uuid=6c6972e6-8579-464e-9d00-955472e2c6e3"]}],"mendeley":{"formattedCitation":"(Spatial.ai 2020)","plainTextFormattedCitation":"(Spatial.ai 2020)"},"properties":{"noteIndex":0},"schema":"https://github.com/citation-style-language/schema/raw/master/csl-citation.json"}</w:instrText>
-      </w:r>
-      <w:r>
-        <w:rPr>
-          <w:rFonts w:ascii="Times New Roman" w:hAnsi="Times New Roman" w:cs="Times New Roman"/>
-          <w:sz w:val="24"/>
-        </w:rPr>
-        <w:fldChar w:fldCharType="separate"/>
-      </w:r>
-      <w:r>
-        <w:rPr>
-          <w:rFonts w:ascii="Times New Roman" w:hAnsi="Times New Roman" w:cs="Times New Roman"/>
-          <w:noProof/>
-          <w:sz w:val="24"/>
-        </w:rPr>
-        <w:t>(Spatial.ai 2020)</w:t>
-      </w:r>
-      <w:r>
-        <w:rPr>
-          <w:rFonts w:ascii="Times New Roman" w:hAnsi="Times New Roman" w:cs="Times New Roman"/>
-          <w:sz w:val="24"/>
-        </w:rPr>
-        <w:fldChar w:fldCharType="end"/>
-      </w:r>
-      <w:r>
-        <w:rPr>
-          <w:rFonts w:ascii="Times New Roman" w:hAnsi="Times New Roman" w:cs="Times New Roman"/>
-          <w:sz w:val="24"/>
-        </w:rPr>
         <w:t xml:space="preserve"> and calculated the unique active accounts </w:t>
       </w:r>
       <w:r>
@@ -5614,21 +5502,7 @@
           <w:rFonts w:ascii="Times New Roman" w:hAnsi="Times New Roman" w:cs="Times New Roman"/>
           <w:sz w:val="24"/>
         </w:rPr>
-        <w:t xml:space="preserve">that mentioned COVID-19 </w:t>
-      </w:r>
-      <w:r>
-        <w:rPr>
-          <w:rFonts w:ascii="Times New Roman" w:hAnsi="Times New Roman" w:cs="Times New Roman"/>
-          <w:sz w:val="24"/>
-        </w:rPr>
-        <w:t>per capita</w:t>
-      </w:r>
-      <w:r>
-        <w:rPr>
-          <w:rFonts w:ascii="Times New Roman" w:hAnsi="Times New Roman" w:cs="Times New Roman"/>
-          <w:sz w:val="24"/>
-        </w:rPr>
-        <w:t xml:space="preserve"> </w:t>
+        <w:t xml:space="preserve">that mentioned COVID-19 per capita </w:t>
       </w:r>
       <w:r>
         <w:rPr>
@@ -5859,17 +5733,7 @@
             <w:rFonts w:ascii="Cambria Math" w:hAnsi="Cambria Math" w:cs="Times New Roman"/>
             <w:sz w:val="24"/>
           </w:rPr>
-          <m:t>5.05</m:t>
-        </m:r>
-        <m:r>
-          <m:rPr>
-            <m:sty m:val="p"/>
-          </m:rPr>
-          <w:rPr>
-            <w:rFonts w:ascii="Cambria Math" w:hAnsi="Cambria Math" w:cs="Times New Roman"/>
-            <w:sz w:val="24"/>
-          </w:rPr>
-          <m:t>⋅</m:t>
+          <m:t>5.05⋅</m:t>
         </m:r>
         <m:sSup>
           <m:sSupPr>
@@ -5896,14 +5760,7 @@
                 <w:rFonts w:ascii="Cambria Math" w:hAnsi="Cambria Math" w:cs="Times New Roman"/>
                 <w:sz w:val="24"/>
               </w:rPr>
-              <m:t>-</m:t>
-            </m:r>
-            <m:r>
-              <w:rPr>
-                <w:rFonts w:ascii="Cambria Math" w:hAnsi="Cambria Math" w:cs="Times New Roman"/>
-                <w:sz w:val="24"/>
-              </w:rPr>
-              <m:t>14</m:t>
+              <m:t>-14</m:t>
             </m:r>
           </m:sup>
         </m:sSup>
@@ -6207,14 +6064,7 @@
           <w:rFonts w:ascii="Times New Roman" w:hAnsi="Times New Roman" w:cs="Times New Roman"/>
           <w:sz w:val="24"/>
         </w:rPr>
-        <w:t>It</w:t>
-      </w:r>
-      <w:r>
-        <w:rPr>
-          <w:rFonts w:ascii="Times New Roman" w:hAnsi="Times New Roman" w:cs="Times New Roman"/>
-          <w:sz w:val="24"/>
-        </w:rPr>
-        <w:t xml:space="preserve"> turns out to be the most significant factors among all the other factors from the R-squared increments in </w:t>
+        <w:t xml:space="preserve">It turns out to be the most significant factors among all the other factors from the R-squared increments in </w:t>
       </w:r>
       <w:r>
         <w:rPr>
@@ -6270,14 +6120,7 @@
           <w:rFonts w:ascii="Times New Roman" w:hAnsi="Times New Roman" w:cs="Times New Roman"/>
           <w:sz w:val="24"/>
         </w:rPr>
-        <w:t xml:space="preserve">. </w:t>
-      </w:r>
-      <w:r>
-        <w:rPr>
-          <w:rFonts w:ascii="Times New Roman" w:hAnsi="Times New Roman" w:cs="Times New Roman"/>
-          <w:sz w:val="24"/>
-        </w:rPr>
-        <w:t>The lockdown</w:t>
+        <w:t>. The lockdown</w:t>
       </w:r>
       <w:r>
         <w:rPr>
@@ -7360,16 +7203,7 @@
           <w:rFonts w:ascii="Times New Roman" w:hAnsi="Times New Roman" w:cs="Times New Roman"/>
           <w:sz w:val="24"/>
         </w:rPr>
-        <w:t xml:space="preserve"> that support</w:t>
-      </w:r>
-      <w:bookmarkStart w:id="3" w:name="_GoBack"/>
-      <w:bookmarkEnd w:id="3"/>
-      <w:r>
-        <w:rPr>
-          <w:rFonts w:ascii="Times New Roman" w:hAnsi="Times New Roman" w:cs="Times New Roman"/>
-          <w:sz w:val="24"/>
-        </w:rPr>
-        <w:t xml:space="preserve"> the correlation analyses. Among all the US users surveyed, 56% are female while only 40% are male; while the gender ratio is 49% to 49% before</w:t>
+        <w:t xml:space="preserve"> that support the correlation analyses. Among all the US users surveyed, 56% are female while only 40% are male; while the gender ratio is 49% to 49% before</w:t>
       </w:r>
       <w:r>
         <w:rPr>
@@ -8070,15 +7904,7 @@
                 <w:sz w:val="24"/>
                 <w:szCs w:val="24"/>
               </w:rPr>
-              <w:t>Ratio of African American p</w:t>
-            </w:r>
-            <w:r>
-              <w:rPr>
-                <w:rFonts w:ascii="Times New Roman" w:eastAsia="Times New Roman" w:hAnsi="Times New Roman" w:cs="Times New Roman"/>
-                <w:sz w:val="24"/>
-                <w:szCs w:val="24"/>
-              </w:rPr>
-              <w:t>opulation</w:t>
+              <w:t>Ratio of African American population</w:t>
             </w:r>
           </w:p>
         </w:tc>
@@ -8254,23 +8080,7 @@
                 <w:sz w:val="24"/>
                 <w:szCs w:val="24"/>
               </w:rPr>
-              <w:t xml:space="preserve">Ratio of </w:t>
-            </w:r>
-            <w:r>
-              <w:rPr>
-                <w:rFonts w:ascii="Times New Roman" w:eastAsia="Times New Roman" w:hAnsi="Times New Roman" w:cs="Times New Roman"/>
-                <w:sz w:val="24"/>
-                <w:szCs w:val="24"/>
-              </w:rPr>
-              <w:t>female p</w:t>
-            </w:r>
-            <w:r>
-              <w:rPr>
-                <w:rFonts w:ascii="Times New Roman" w:eastAsia="Times New Roman" w:hAnsi="Times New Roman" w:cs="Times New Roman"/>
-                <w:sz w:val="24"/>
-                <w:szCs w:val="24"/>
-              </w:rPr>
-              <w:t>opulation</w:t>
+              <w:t>Ratio of female population</w:t>
             </w:r>
           </w:p>
         </w:tc>
@@ -8625,7 +8435,7 @@
           <w:sz w:val="24"/>
         </w:rPr>
       </w:pPr>
-      <w:bookmarkStart w:id="4" w:name="_Ref38480053"/>
+      <w:bookmarkStart w:id="3" w:name="_Ref38480053"/>
       <w:r>
         <w:rPr>
           <w:rFonts w:ascii="Times New Roman" w:hAnsi="Times New Roman" w:cs="Times New Roman"/>
@@ -8670,7 +8480,7 @@
         </w:rPr>
         <w:fldChar w:fldCharType="end"/>
       </w:r>
-      <w:bookmarkEnd w:id="4"/>
+      <w:bookmarkEnd w:id="3"/>
       <w:r>
         <w:rPr>
           <w:rFonts w:ascii="Times New Roman" w:hAnsi="Times New Roman" w:cs="Times New Roman"/>
@@ -8690,101 +8500,102 @@
     <w:p>
       <w:pPr>
         <w:rPr>
+          <w:rFonts w:ascii="Times New Roman" w:hAnsi="Times New Roman" w:cs="Times New Roman"/>
+          <w:sz w:val="24"/>
+        </w:rPr>
+      </w:pPr>
+      <w:r>
+        <w:rPr>
+          <w:rFonts w:ascii="Times New Roman" w:hAnsi="Times New Roman" w:cs="Times New Roman"/>
+          <w:b/>
+          <w:sz w:val="24"/>
+        </w:rPr>
+        <w:t>Awareness.</w:t>
+      </w:r>
+      <w:r>
+        <w:rPr>
+          <w:rFonts w:ascii="Times New Roman" w:hAnsi="Times New Roman" w:cs="Times New Roman"/>
+          <w:sz w:val="24"/>
+        </w:rPr>
+        <w:t xml:space="preserve">  The Google search trend, the geotagged COVID-related Twitter count per capita, and the active Twitter accounts per capita are </w:t>
+      </w:r>
+      <w:commentRangeStart w:id="4"/>
+      <w:r>
+        <w:rPr>
+          <w:rFonts w:ascii="Times New Roman" w:hAnsi="Times New Roman" w:cs="Times New Roman"/>
+          <w:i/>
+          <w:sz w:val="24"/>
+        </w:rPr>
+        <w:t>not</w:t>
+      </w:r>
+      <w:r>
+        <w:rPr>
+          <w:rFonts w:ascii="Times New Roman" w:hAnsi="Times New Roman" w:cs="Times New Roman"/>
+          <w:sz w:val="24"/>
+        </w:rPr>
+        <w:t xml:space="preserve"> correlated with the floor value. </w:t>
+      </w:r>
+      <w:r>
+        <w:rPr>
+          <w:rFonts w:ascii="Times New Roman" w:hAnsi="Times New Roman" w:cs="Times New Roman"/>
+          <w:sz w:val="24"/>
+        </w:rPr>
+        <w:t>Combined with the mentioned significant factors above, t</w:t>
+      </w:r>
+      <w:r>
+        <w:rPr>
+          <w:rFonts w:ascii="Times New Roman" w:hAnsi="Times New Roman" w:cs="Times New Roman"/>
+          <w:sz w:val="24"/>
+        </w:rPr>
+        <w:t>he</w:t>
+      </w:r>
+      <w:r>
+        <w:rPr>
+          <w:rFonts w:ascii="Times New Roman" w:hAnsi="Times New Roman" w:cs="Times New Roman"/>
+          <w:sz w:val="24"/>
+        </w:rPr>
+        <w:t>s</w:t>
+      </w:r>
+      <w:r>
+        <w:rPr>
+          <w:rFonts w:ascii="Times New Roman" w:hAnsi="Times New Roman" w:cs="Times New Roman"/>
+          <w:sz w:val="24"/>
+        </w:rPr>
+        <w:t>e</w:t>
+      </w:r>
+      <w:r>
+        <w:rPr>
+          <w:rFonts w:ascii="Times New Roman" w:hAnsi="Times New Roman" w:cs="Times New Roman"/>
+          <w:sz w:val="24"/>
+        </w:rPr>
+        <w:t xml:space="preserve"> </w:t>
+      </w:r>
+      <w:r>
+        <w:rPr>
           <w:rFonts w:ascii="Times New Roman" w:hAnsi="Times New Roman" w:cs="Times New Roman" w:hint="eastAsia"/>
           <w:sz w:val="24"/>
         </w:rPr>
-      </w:pPr>
-      <w:r>
-        <w:rPr>
-          <w:rFonts w:ascii="Times New Roman" w:hAnsi="Times New Roman" w:cs="Times New Roman"/>
-          <w:b/>
-          <w:sz w:val="24"/>
-        </w:rPr>
-        <w:t>Awareness.</w:t>
-      </w:r>
-      <w:r>
-        <w:rPr>
-          <w:rFonts w:ascii="Times New Roman" w:hAnsi="Times New Roman" w:cs="Times New Roman"/>
-          <w:sz w:val="24"/>
-        </w:rPr>
-        <w:t xml:space="preserve">  The Google search trend, the geotagged COVID-related Twitter count per capita, and the active Twitter accounts per capita are </w:t>
-      </w:r>
-      <w:r>
-        <w:rPr>
-          <w:rFonts w:ascii="Times New Roman" w:hAnsi="Times New Roman" w:cs="Times New Roman"/>
-          <w:i/>
-          <w:sz w:val="24"/>
-        </w:rPr>
-        <w:t>not</w:t>
-      </w:r>
-      <w:r>
-        <w:rPr>
-          <w:rFonts w:ascii="Times New Roman" w:hAnsi="Times New Roman" w:cs="Times New Roman"/>
-          <w:sz w:val="24"/>
-        </w:rPr>
-        <w:t xml:space="preserve"> correlated with the floor value. </w:t>
-      </w:r>
-      <w:r>
-        <w:rPr>
-          <w:rFonts w:ascii="Times New Roman" w:hAnsi="Times New Roman" w:cs="Times New Roman"/>
-          <w:sz w:val="24"/>
-        </w:rPr>
-        <w:t>Combined with the mentioned significant factors above, t</w:t>
-      </w:r>
-      <w:r>
-        <w:rPr>
-          <w:rFonts w:ascii="Times New Roman" w:hAnsi="Times New Roman" w:cs="Times New Roman"/>
-          <w:sz w:val="24"/>
-        </w:rPr>
-        <w:t>he</w:t>
-      </w:r>
-      <w:r>
-        <w:rPr>
-          <w:rFonts w:ascii="Times New Roman" w:hAnsi="Times New Roman" w:cs="Times New Roman"/>
-          <w:sz w:val="24"/>
-        </w:rPr>
-        <w:t>s</w:t>
-      </w:r>
-      <w:r>
-        <w:rPr>
-          <w:rFonts w:ascii="Times New Roman" w:hAnsi="Times New Roman" w:cs="Times New Roman"/>
-          <w:sz w:val="24"/>
-        </w:rPr>
-        <w:t>e</w:t>
-      </w:r>
-      <w:r>
-        <w:rPr>
-          <w:rFonts w:ascii="Times New Roman" w:hAnsi="Times New Roman" w:cs="Times New Roman"/>
-          <w:sz w:val="24"/>
-        </w:rPr>
-        <w:t xml:space="preserve"> </w:t>
+        <w:t>anti</w:t>
+      </w:r>
+      <w:r>
+        <w:rPr>
+          <w:rFonts w:ascii="Times New Roman" w:hAnsi="Times New Roman" w:cs="Times New Roman"/>
+          <w:sz w:val="24"/>
+        </w:rPr>
+        <w:t xml:space="preserve">-intuitive phenomenon indicates the disturbing and cruel reality of </w:t>
+      </w:r>
+      <w:r>
+        <w:rPr>
+          <w:rFonts w:ascii="Times New Roman" w:hAnsi="Times New Roman" w:cs="Times New Roman"/>
+          <w:sz w:val="24"/>
+        </w:rPr>
+        <w:t xml:space="preserve">“essential workers” during the COVID </w:t>
       </w:r>
       <w:r>
         <w:rPr>
           <w:rFonts w:ascii="Times New Roman" w:hAnsi="Times New Roman" w:cs="Times New Roman" w:hint="eastAsia"/>
           <w:sz w:val="24"/>
         </w:rPr>
-        <w:t>anti</w:t>
-      </w:r>
-      <w:r>
-        <w:rPr>
-          <w:rFonts w:ascii="Times New Roman" w:hAnsi="Times New Roman" w:cs="Times New Roman"/>
-          <w:sz w:val="24"/>
-        </w:rPr>
-        <w:t xml:space="preserve">-intuitive phenomenon indicates the disturbing and cruel reality of </w:t>
-      </w:r>
-      <w:r>
-        <w:rPr>
-          <w:rFonts w:ascii="Times New Roman" w:hAnsi="Times New Roman" w:cs="Times New Roman"/>
-          <w:sz w:val="24"/>
-        </w:rPr>
-        <w:t xml:space="preserve">“essential workers” during the COVID </w:t>
-      </w:r>
-      <w:r>
-        <w:rPr>
-          <w:rFonts w:ascii="Times New Roman" w:hAnsi="Times New Roman" w:cs="Times New Roman" w:hint="eastAsia"/>
-          <w:sz w:val="24"/>
-        </w:rPr>
         <w:t>pandemic</w:t>
       </w:r>
       <w:r>
@@ -8792,22 +8603,84 @@
           <w:rFonts w:ascii="Times New Roman" w:hAnsi="Times New Roman" w:cs="Times New Roman"/>
           <w:sz w:val="24"/>
         </w:rPr>
-        <w:t xml:space="preserve">: </w:t>
-      </w:r>
-      <w:commentRangeStart w:id="5"/>
-      <w:r>
-        <w:rPr>
-          <w:rFonts w:ascii="Times New Roman" w:hAnsi="Times New Roman" w:cs="Times New Roman"/>
-          <w:sz w:val="24"/>
-        </w:rPr>
-        <w:t>most factors that are correlated with the floor value are more about “can you stay in quarantine”, instead of “do you want to stay in quarantine</w:t>
-      </w:r>
-      <w:r>
-        <w:rPr>
-          <w:rFonts w:ascii="Times New Roman" w:hAnsi="Times New Roman" w:cs="Times New Roman"/>
-          <w:sz w:val="24"/>
-        </w:rPr>
-        <w:t xml:space="preserve">”. </w:t>
+        <w:t xml:space="preserve">: most factors that are correlated with the floor value are more about “can you stay in quarantine”, instead of “do you want to stay in quarantine”. </w:t>
+      </w:r>
+      <w:r>
+        <w:rPr>
+          <w:rFonts w:ascii="Times New Roman" w:hAnsi="Times New Roman" w:cs="Times New Roman"/>
+          <w:sz w:val="24"/>
+        </w:rPr>
+        <w:t>Instead, people’s o</w:t>
+      </w:r>
+      <w:commentRangeEnd w:id="4"/>
+      <w:r>
+        <w:rPr>
+          <w:rStyle w:val="CommentReference"/>
+        </w:rPr>
+        <w:commentReference w:id="4"/>
+      </w:r>
+      <w:r>
+        <w:rPr>
+          <w:rFonts w:ascii="Times New Roman" w:hAnsi="Times New Roman" w:cs="Times New Roman"/>
+          <w:sz w:val="24"/>
+        </w:rPr>
+        <w:t xml:space="preserve">ccupation is the most significant factors from the R-squared increments in </w:t>
+      </w:r>
+      <w:r>
+        <w:rPr>
+          <w:rFonts w:ascii="Times New Roman" w:hAnsi="Times New Roman" w:cs="Times New Roman"/>
+          <w:sz w:val="24"/>
+        </w:rPr>
+        <w:fldChar w:fldCharType="begin"/>
+      </w:r>
+      <w:r>
+        <w:rPr>
+          <w:rFonts w:ascii="Times New Roman" w:hAnsi="Times New Roman" w:cs="Times New Roman"/>
+          <w:sz w:val="24"/>
+        </w:rPr>
+        <w:instrText xml:space="preserve"> REF _Ref38480053 \h </w:instrText>
+      </w:r>
+      <w:r>
+        <w:rPr>
+          <w:rFonts w:ascii="Times New Roman" w:hAnsi="Times New Roman" w:cs="Times New Roman"/>
+          <w:sz w:val="24"/>
+        </w:rPr>
+      </w:r>
+      <w:r>
+        <w:rPr>
+          <w:rFonts w:ascii="Times New Roman" w:hAnsi="Times New Roman" w:cs="Times New Roman"/>
+          <w:sz w:val="24"/>
+        </w:rPr>
+        <w:fldChar w:fldCharType="separate"/>
+      </w:r>
+      <w:r>
+        <w:rPr>
+          <w:rFonts w:ascii="Times New Roman" w:hAnsi="Times New Roman" w:cs="Times New Roman"/>
+          <w:sz w:val="24"/>
+        </w:rPr>
+        <w:t xml:space="preserve">Table </w:t>
+      </w:r>
+      <w:r>
+        <w:rPr>
+          <w:rFonts w:ascii="Times New Roman" w:hAnsi="Times New Roman" w:cs="Times New Roman"/>
+          <w:noProof/>
+          <w:sz w:val="24"/>
+        </w:rPr>
+        <w:t>1</w:t>
+      </w:r>
+      <w:r>
+        <w:rPr>
+          <w:rFonts w:ascii="Times New Roman" w:hAnsi="Times New Roman" w:cs="Times New Roman"/>
+          <w:sz w:val="24"/>
+        </w:rPr>
+        <w:fldChar w:fldCharType="end"/>
+      </w:r>
+      <w:r>
+        <w:rPr>
+          <w:rFonts w:ascii="Times New Roman" w:hAnsi="Times New Roman" w:cs="Times New Roman"/>
+          <w:sz w:val="24"/>
+        </w:rPr>
+        <w:t xml:space="preserve">. </w:t>
       </w:r>
       <w:r>
         <w:rPr>
@@ -8870,98 +8743,7 @@
           <w:rFonts w:ascii="Times New Roman" w:hAnsi="Times New Roman" w:cs="Times New Roman"/>
           <w:sz w:val="24"/>
         </w:rPr>
-        <w:t xml:space="preserve">. Instead, people’s occupation </w:t>
-      </w:r>
-      <w:r>
-        <w:rPr>
-          <w:rFonts w:ascii="Times New Roman" w:hAnsi="Times New Roman" w:cs="Times New Roman"/>
-          <w:sz w:val="24"/>
-        </w:rPr>
-        <w:t>is</w:t>
-      </w:r>
-      <w:r>
-        <w:rPr>
-          <w:rFonts w:ascii="Times New Roman" w:hAnsi="Times New Roman" w:cs="Times New Roman"/>
-          <w:sz w:val="24"/>
-        </w:rPr>
-        <w:t xml:space="preserve"> </w:t>
-      </w:r>
-      <w:r>
-        <w:rPr>
-          <w:rFonts w:ascii="Times New Roman" w:hAnsi="Times New Roman" w:cs="Times New Roman"/>
-          <w:sz w:val="24"/>
-        </w:rPr>
-        <w:t xml:space="preserve">the most significant factors among all the other factors from the R-squared increments in </w:t>
-      </w:r>
-      <w:r>
-        <w:rPr>
-          <w:rFonts w:ascii="Times New Roman" w:hAnsi="Times New Roman" w:cs="Times New Roman"/>
-          <w:sz w:val="24"/>
-        </w:rPr>
-        <w:fldChar w:fldCharType="begin"/>
-      </w:r>
-      <w:r>
-        <w:rPr>
-          <w:rFonts w:ascii="Times New Roman" w:hAnsi="Times New Roman" w:cs="Times New Roman"/>
-          <w:sz w:val="24"/>
-        </w:rPr>
-        <w:instrText xml:space="preserve"> REF _Ref38480053 \h </w:instrText>
-      </w:r>
-      <w:r>
-        <w:rPr>
-          <w:rFonts w:ascii="Times New Roman" w:hAnsi="Times New Roman" w:cs="Times New Roman"/>
-          <w:sz w:val="24"/>
-        </w:rPr>
-      </w:r>
-      <w:r>
-        <w:rPr>
-          <w:rFonts w:ascii="Times New Roman" w:hAnsi="Times New Roman" w:cs="Times New Roman"/>
-          <w:sz w:val="24"/>
-        </w:rPr>
-        <w:fldChar w:fldCharType="separate"/>
-      </w:r>
-      <w:r>
-        <w:rPr>
-          <w:rFonts w:ascii="Times New Roman" w:hAnsi="Times New Roman" w:cs="Times New Roman"/>
-          <w:sz w:val="24"/>
-        </w:rPr>
-        <w:t xml:space="preserve">Table </w:t>
-      </w:r>
-      <w:r>
-        <w:rPr>
-          <w:rFonts w:ascii="Times New Roman" w:hAnsi="Times New Roman" w:cs="Times New Roman"/>
-          <w:noProof/>
-          <w:sz w:val="24"/>
-        </w:rPr>
-        <w:t>1</w:t>
-      </w:r>
-      <w:r>
-        <w:rPr>
-          <w:rFonts w:ascii="Times New Roman" w:hAnsi="Times New Roman" w:cs="Times New Roman"/>
-          <w:sz w:val="24"/>
-        </w:rPr>
-        <w:fldChar w:fldCharType="end"/>
-      </w:r>
-      <w:r>
-        <w:rPr>
-          <w:rFonts w:ascii="Times New Roman" w:hAnsi="Times New Roman" w:cs="Times New Roman"/>
-          <w:sz w:val="24"/>
-        </w:rPr>
-        <w:t>.</w:t>
-      </w:r>
-      <w:r>
-        <w:rPr>
-          <w:rFonts w:ascii="Times New Roman" w:hAnsi="Times New Roman" w:cs="Times New Roman"/>
-          <w:sz w:val="24"/>
-        </w:rPr>
-        <w:t xml:space="preserve"> </w:t>
-      </w:r>
-      <w:commentRangeEnd w:id="5"/>
-      <w:r>
-        <w:rPr>
-          <w:rStyle w:val="CommentReference"/>
-        </w:rPr>
-        <w:commentReference w:id="5"/>
+        <w:t xml:space="preserve">. </w:t>
       </w:r>
     </w:p>
     <w:p>
@@ -8984,154 +8766,7 @@
           <w:rFonts w:ascii="Times New Roman" w:hAnsi="Times New Roman" w:cs="Times New Roman"/>
           <w:sz w:val="24"/>
         </w:rPr>
-        <w:t xml:space="preserve">Floor value </w:t>
-      </w:r>
-      <w:r>
-        <w:rPr>
-          <w:rFonts w:ascii="Times New Roman" w:hAnsi="Times New Roman" w:cs="Times New Roman"/>
-          <w:sz w:val="24"/>
-        </w:rPr>
-        <w:t>is</w:t>
-      </w:r>
-      <w:r>
-        <w:rPr>
-          <w:rFonts w:ascii="Times New Roman" w:hAnsi="Times New Roman" w:cs="Times New Roman"/>
-          <w:sz w:val="24"/>
-        </w:rPr>
-        <w:t xml:space="preserve"> a good </w:t>
-      </w:r>
-      <w:r>
-        <w:rPr>
-          <w:rFonts w:ascii="Times New Roman" w:hAnsi="Times New Roman" w:cs="Times New Roman"/>
-          <w:sz w:val="24"/>
-        </w:rPr>
-        <w:t xml:space="preserve">measure </w:t>
-      </w:r>
-      <w:r>
-        <w:rPr>
-          <w:rFonts w:ascii="Times New Roman" w:hAnsi="Times New Roman" w:cs="Times New Roman"/>
-          <w:sz w:val="24"/>
-        </w:rPr>
-        <w:t>to demonstrate the potential of transit demand</w:t>
-      </w:r>
-      <w:r>
-        <w:rPr>
-          <w:rFonts w:ascii="Times New Roman" w:hAnsi="Times New Roman" w:cs="Times New Roman"/>
-          <w:sz w:val="24"/>
-        </w:rPr>
-        <w:t xml:space="preserve"> and who the “essential workers”</w:t>
-      </w:r>
-      <w:r>
-        <w:rPr>
-          <w:rFonts w:ascii="Times New Roman" w:hAnsi="Times New Roman" w:cs="Times New Roman"/>
-          <w:sz w:val="24"/>
-        </w:rPr>
-        <w:t xml:space="preserve"> </w:t>
-      </w:r>
-      <w:r>
-        <w:rPr>
-          <w:rFonts w:ascii="Times New Roman" w:hAnsi="Times New Roman" w:cs="Times New Roman"/>
-          <w:sz w:val="24"/>
-        </w:rPr>
-        <w:t xml:space="preserve">are. The </w:t>
-      </w:r>
-      <w:r>
-        <w:rPr>
-          <w:rFonts w:ascii="Times New Roman" w:hAnsi="Times New Roman" w:cs="Times New Roman"/>
-          <w:sz w:val="24"/>
-        </w:rPr>
-        <w:t>regression analysis shows its inherent linkages with different aspects of the social-economic factors</w:t>
-      </w:r>
-      <w:r>
-        <w:rPr>
-          <w:rFonts w:ascii="Times New Roman" w:hAnsi="Times New Roman" w:cs="Times New Roman"/>
-          <w:sz w:val="24"/>
-        </w:rPr>
-        <w:t xml:space="preserve">. The </w:t>
-      </w:r>
-      <w:r>
-        <w:rPr>
-          <w:rFonts w:ascii="Times New Roman" w:hAnsi="Times New Roman" w:cs="Times New Roman"/>
-          <w:sz w:val="24"/>
-        </w:rPr>
-        <w:t xml:space="preserve">correlation </w:t>
-      </w:r>
-      <w:r>
-        <w:rPr>
-          <w:rFonts w:ascii="Times New Roman" w:hAnsi="Times New Roman" w:cs="Times New Roman"/>
-          <w:sz w:val="24"/>
-        </w:rPr>
-        <w:t xml:space="preserve">results </w:t>
-      </w:r>
-      <w:r>
-        <w:rPr>
-          <w:rFonts w:ascii="Times New Roman" w:hAnsi="Times New Roman" w:cs="Times New Roman"/>
-          <w:sz w:val="24"/>
-        </w:rPr>
-        <w:t>and the user surveys also illustrate</w:t>
-      </w:r>
-      <w:r>
-        <w:rPr>
-          <w:rFonts w:ascii="Times New Roman" w:hAnsi="Times New Roman" w:cs="Times New Roman"/>
-          <w:sz w:val="24"/>
-        </w:rPr>
-        <w:t xml:space="preserve"> </w:t>
-      </w:r>
-      <w:r>
-        <w:rPr>
-          <w:rFonts w:ascii="Times New Roman" w:hAnsi="Times New Roman" w:cs="Times New Roman"/>
-          <w:sz w:val="24"/>
-        </w:rPr>
-        <w:t xml:space="preserve">the dark </w:t>
-      </w:r>
-      <w:r>
-        <w:rPr>
-          <w:rFonts w:ascii="Times New Roman" w:hAnsi="Times New Roman" w:cs="Times New Roman"/>
-          <w:sz w:val="24"/>
-        </w:rPr>
-        <w:t>and cruel</w:t>
-      </w:r>
-      <w:r>
-        <w:rPr>
-          <w:rFonts w:ascii="Times New Roman" w:hAnsi="Times New Roman" w:cs="Times New Roman"/>
-          <w:sz w:val="24"/>
-        </w:rPr>
-        <w:t xml:space="preserve"> insights</w:t>
-      </w:r>
-      <w:r>
-        <w:rPr>
-          <w:rFonts w:ascii="Times New Roman" w:hAnsi="Times New Roman" w:cs="Times New Roman"/>
-          <w:sz w:val="24"/>
-        </w:rPr>
-        <w:t xml:space="preserve">: </w:t>
-      </w:r>
-      <w:r>
-        <w:rPr>
-          <w:rFonts w:ascii="Times New Roman" w:hAnsi="Times New Roman" w:cs="Times New Roman"/>
-          <w:sz w:val="24"/>
-        </w:rPr>
-        <w:t>the usage of transit during the pandemic</w:t>
-      </w:r>
-      <w:r>
-        <w:rPr>
-          <w:rFonts w:ascii="Times New Roman" w:hAnsi="Times New Roman" w:cs="Times New Roman"/>
-          <w:sz w:val="24"/>
-        </w:rPr>
-        <w:t xml:space="preserve"> is highly correlated with minority and vulnerable populations who have less medical re</w:t>
-      </w:r>
-      <w:r>
-        <w:rPr>
-          <w:rFonts w:ascii="Times New Roman" w:hAnsi="Times New Roman" w:cs="Times New Roman"/>
-          <w:sz w:val="24"/>
-        </w:rPr>
-        <w:t xml:space="preserve">sources to resist the pandemic and </w:t>
-      </w:r>
-      <w:r>
-        <w:rPr>
-          <w:rFonts w:ascii="Times New Roman" w:hAnsi="Times New Roman" w:cs="Times New Roman"/>
-          <w:sz w:val="24"/>
-        </w:rPr>
-        <w:t>this usage is not correlated with people’s awareness.</w:t>
+        <w:t>Floor value is a good measure to demonstrate the potential of transit demand and who the “essential workers” are. The regression analysis shows its inherent linkages with different aspects of the social-economic factors. The correlation results and the user surveys also illustrate the dark and cruel insights: the usage of transit during the pandemic is highly correlated with minority and vulnerable populations who have less medical resources to resist the pandemic and this usage is not correlated with people’s awareness.</w:t>
       </w:r>
     </w:p>
     <w:p>
@@ -9147,21 +8782,7 @@
           <w:rFonts w:ascii="Times New Roman" w:hAnsi="Times New Roman" w:cs="Times New Roman"/>
           <w:sz w:val="24"/>
         </w:rPr>
-        <w:t xml:space="preserve">The distribution of floor value can be a good reference for the transit system re-design, funding distribution, and city planning during and after the COVID-19 pandemic. For example, decision-makers can use floor value to measure the degree of ridership recession to assign the relief funding for different public transit systems. For future transit design, COVID-19 provides a </w:t>
-      </w:r>
-      <w:r>
-        <w:rPr>
-          <w:rFonts w:ascii="Times New Roman" w:hAnsi="Times New Roman" w:cs="Times New Roman"/>
-          <w:sz w:val="24"/>
-        </w:rPr>
-        <w:t xml:space="preserve">bitter but </w:t>
-      </w:r>
-      <w:r>
-        <w:rPr>
-          <w:rFonts w:ascii="Times New Roman" w:hAnsi="Times New Roman" w:cs="Times New Roman"/>
-          <w:sz w:val="24"/>
-        </w:rPr>
-        <w:t>good opportunity to measure the resilience</w:t>
+        <w:t>The distribution of floor value can be a good reference for the transit system re-design, funding distribution, and city planning during and after the COVID-19 pandemic. For example, decision-makers can use floor value to measure the degree of ridership recession to assign the relief funding for different public transit systems. For future transit design, COVID-19 provides a bitter but good opportunity to measure the resilience</w:t>
       </w:r>
       <w:r>
         <w:rPr>
@@ -9175,35 +8796,7 @@
           <w:rFonts w:ascii="Times New Roman" w:hAnsi="Times New Roman" w:cs="Times New Roman"/>
           <w:sz w:val="24"/>
         </w:rPr>
-        <w:t>of the local transit system and</w:t>
-      </w:r>
-      <w:r>
-        <w:rPr>
-          <w:rFonts w:ascii="Times New Roman" w:hAnsi="Times New Roman" w:cs="Times New Roman"/>
-          <w:sz w:val="24"/>
-        </w:rPr>
-        <w:t xml:space="preserve"> dependency</w:t>
-      </w:r>
-      <w:r>
-        <w:rPr>
-          <w:rFonts w:ascii="Times New Roman" w:hAnsi="Times New Roman" w:cs="Times New Roman"/>
-          <w:sz w:val="24"/>
-        </w:rPr>
-        <w:t xml:space="preserve"> </w:t>
-      </w:r>
-      <w:r>
-        <w:rPr>
-          <w:rFonts w:ascii="Times New Roman" w:hAnsi="Times New Roman" w:cs="Times New Roman"/>
-          <w:sz w:val="24"/>
-        </w:rPr>
-        <w:t>of the local community</w:t>
-      </w:r>
-      <w:r>
-        <w:rPr>
-          <w:rFonts w:ascii="Times New Roman" w:hAnsi="Times New Roman" w:cs="Times New Roman"/>
-          <w:sz w:val="24"/>
-        </w:rPr>
-        <w:t xml:space="preserve">. </w:t>
+        <w:t xml:space="preserve">of the local transit system and dependency of the local community. </w:t>
       </w:r>
     </w:p>
     <w:p>
@@ -9921,7 +9514,7 @@
                 <w:lang w:eastAsia="ja-JP"/>
               </w:rPr>
             </w:pPr>
-            <w:bookmarkStart w:id="6" w:name="_Ref36807866"/>
+            <w:bookmarkStart w:id="5" w:name="_Ref36807866"/>
             <w:r>
               <w:rPr>
                 <w:rFonts w:ascii="Times New Roman" w:eastAsia="Yu Mincho" w:hAnsi="Times New Roman" w:cs="Times New Roman"/>
@@ -9977,7 +9570,7 @@
               </w:rPr>
               <w:fldChar w:fldCharType="end"/>
             </w:r>
-            <w:bookmarkEnd w:id="6"/>
+            <w:bookmarkEnd w:id="5"/>
             <w:r>
               <w:rPr>
                 <w:rFonts w:ascii="Times New Roman" w:eastAsia="Yu Mincho" w:hAnsi="Times New Roman" w:cs="Times New Roman"/>
@@ -10498,7 +10091,7 @@
                 <w:lang w:eastAsia="ja-JP"/>
               </w:rPr>
             </w:pPr>
-            <w:bookmarkStart w:id="7" w:name="_Ref36813193"/>
+            <w:bookmarkStart w:id="6" w:name="_Ref36813193"/>
             <w:r>
               <w:rPr>
                 <w:rFonts w:ascii="Times New Roman" w:eastAsia="Yu Mincho" w:hAnsi="Times New Roman" w:cs="Times New Roman"/>
@@ -10554,7 +10147,7 @@
               </w:rPr>
               <w:fldChar w:fldCharType="end"/>
             </w:r>
-            <w:bookmarkEnd w:id="7"/>
+            <w:bookmarkEnd w:id="6"/>
             <w:r>
               <w:rPr>
                 <w:rFonts w:ascii="Times New Roman" w:eastAsia="Yu Mincho" w:hAnsi="Times New Roman" w:cs="Times New Roman"/>
@@ -12009,6 +11602,7 @@
           <w:sz w:val="24"/>
         </w:rPr>
       </w:pPr>
+      <w:commentRangeStart w:id="7"/>
       <w:commentRangeStart w:id="8"/>
       <w:r>
         <w:rPr>
@@ -12018,6 +11612,13 @@
           <w:highlight w:val="yellow"/>
         </w:rPr>
         <w:t>Decay rate</w:t>
+      </w:r>
+      <w:commentRangeEnd w:id="7"/>
+      <w:r>
+        <w:rPr>
+          <w:rStyle w:val="CommentReference"/>
+        </w:rPr>
+        <w:commentReference w:id="7"/>
       </w:r>
       <w:commentRangeEnd w:id="8"/>
       <w:r>
@@ -12134,51 +11735,7 @@
           <w:rFonts w:ascii="Times New Roman" w:hAnsi="Times New Roman" w:cs="Times New Roman"/>
           <w:sz w:val="24"/>
         </w:rPr>
-        <w:t xml:space="preserve"> can be an important indicator for the actual response speed of urban residents/public transit users to the pandemic. </w:t>
-      </w:r>
-      <w:r>
-        <w:rPr>
-          <w:rFonts w:ascii="Times New Roman" w:hAnsi="Times New Roman" w:cs="Times New Roman"/>
-          <w:sz w:val="24"/>
-        </w:rPr>
-        <w:fldChar w:fldCharType="begin"/>
-      </w:r>
-      <w:r>
-        <w:rPr>
-          <w:rFonts w:ascii="Times New Roman" w:hAnsi="Times New Roman" w:cs="Times New Roman"/>
-          <w:sz w:val="24"/>
-        </w:rPr>
-        <w:instrText xml:space="preserve"> REF _Ref36234486 \h </w:instrText>
-      </w:r>
-      <w:r>
-        <w:rPr>
-          <w:rFonts w:ascii="Times New Roman" w:hAnsi="Times New Roman" w:cs="Times New Roman"/>
-          <w:sz w:val="24"/>
-        </w:rPr>
-        <w:fldChar w:fldCharType="separate"/>
-      </w:r>
-      <w:r>
-        <w:rPr>
-          <w:rFonts w:ascii="Times New Roman" w:hAnsi="Times New Roman" w:cs="Times New Roman"/>
-          <w:b/>
-          <w:bCs/>
-          <w:sz w:val="24"/>
-        </w:rPr>
-        <w:t>Error! Reference source not found.</w:t>
-      </w:r>
-      <w:r>
-        <w:rPr>
-          <w:rFonts w:ascii="Times New Roman" w:hAnsi="Times New Roman" w:cs="Times New Roman"/>
-          <w:sz w:val="24"/>
-        </w:rPr>
-        <w:fldChar w:fldCharType="end"/>
-      </w:r>
-      <w:r>
-        <w:rPr>
-          <w:rFonts w:ascii="Times New Roman" w:hAnsi="Times New Roman" w:cs="Times New Roman"/>
-          <w:sz w:val="24"/>
-        </w:rPr>
-        <w:t xml:space="preserve"> shows the distribution of the decay rate.</w:t>
+        <w:t xml:space="preserve"> can be an important indicator for the actual response speed of urban residents/public transit users to the pandemic.</w:t>
       </w:r>
       <w:r>
         <w:rPr>
@@ -12281,7 +11838,14 @@
           <w:rFonts w:ascii="Times New Roman" w:hAnsi="Times New Roman" w:cs="Times New Roman"/>
           <w:sz w:val="24"/>
         </w:rPr>
-        <w:t xml:space="preserve">, and the half-duration of decay. Therefore, we introduce </w:t>
+        <w:t>, and the duration of decay. Therefore, we introduce</w:t>
+      </w:r>
+      <w:r>
+        <w:rPr>
+          <w:rFonts w:ascii="Times New Roman" w:hAnsi="Times New Roman" w:cs="Times New Roman"/>
+          <w:sz w:val="24"/>
+        </w:rPr>
+        <w:t xml:space="preserve"> </w:t>
       </w:r>
       <w:r>
         <w:rPr>
@@ -12289,7 +11853,15 @@
           <w:sz w:val="24"/>
           <w:highlight w:val="yellow"/>
         </w:rPr>
-        <w:t>half-life</w:t>
+        <w:t>decay</w:t>
+      </w:r>
+      <w:r>
+        <w:rPr>
+          <w:rFonts w:ascii="Times New Roman" w:hAnsi="Times New Roman" w:cs="Times New Roman"/>
+          <w:sz w:val="24"/>
+          <w:highlight w:val="yellow"/>
+        </w:rPr>
+        <w:t xml:space="preserve"> duration</w:t>
       </w:r>
       <w:r>
         <w:rPr>
@@ -12485,6 +12057,18 @@
                         <w:szCs w:val="24"/>
                         <w:lang w:eastAsia="ja-JP"/>
                       </w:rPr>
+                      <m:t>2⋅</m:t>
+                    </m:r>
+                    <m:r>
+                      <m:rPr>
+                        <m:sty m:val="p"/>
+                      </m:rPr>
+                      <w:rPr>
+                        <w:rFonts w:ascii="Cambria Math" w:eastAsia="Yu Mincho" w:hAnsi="Cambria Math" w:cs="Times New Roman"/>
+                        <w:sz w:val="24"/>
+                        <w:szCs w:val="24"/>
+                        <w:lang w:eastAsia="ja-JP"/>
+                      </w:rPr>
                       <m:t>ln⁡</m:t>
                     </m:r>
                     <m:r>
@@ -12648,25 +12232,9 @@
         <w:rPr>
           <w:rFonts w:ascii="Times New Roman" w:hAnsi="Times New Roman" w:cs="Times New Roman"/>
           <w:sz w:val="24"/>
-          <w:highlight w:val="yellow"/>
-        </w:rPr>
-        <w:t>Half-</w:t>
-      </w:r>
-      <w:commentRangeStart w:id="9"/>
-      <w:r>
-        <w:rPr>
-          <w:rFonts w:ascii="Times New Roman" w:hAnsi="Times New Roman" w:cs="Times New Roman"/>
-          <w:sz w:val="24"/>
-          <w:highlight w:val="yellow"/>
-        </w:rPr>
-        <w:t>life</w:t>
-      </w:r>
-      <w:commentRangeEnd w:id="9"/>
-      <w:r>
-        <w:rPr>
-          <w:rStyle w:val="CommentReference"/>
-        </w:rPr>
-        <w:commentReference w:id="9"/>
+        </w:rPr>
+        <w:lastRenderedPageBreak/>
+        <w:t>Decay duration</w:t>
       </w:r>
       <w:r>
         <w:rPr>
@@ -12674,13 +12242,6 @@
           <w:sz w:val="24"/>
         </w:rPr>
         <w:t xml:space="preserve"> is only determined by the decay rate. </w:t>
-      </w:r>
-      <w:r>
-        <w:rPr>
-          <w:rFonts w:ascii="Times New Roman" w:hAnsi="Times New Roman" w:cs="Times New Roman"/>
-          <w:sz w:val="24"/>
-        </w:rPr>
-        <w:t>Half-life indicates the duration of the duration of the demand decrease.</w:t>
       </w:r>
     </w:p>
     <w:p>
@@ -12694,16 +12255,19 @@
     <w:p>
       <w:pPr>
         <w:keepNext/>
+        <w:rPr>
+          <w:rFonts w:hint="eastAsia"/>
+        </w:rPr>
       </w:pPr>
       <w:r>
         <w:rPr>
           <w:noProof/>
         </w:rPr>
         <w:drawing>
-          <wp:inline distT="0" distB="0" distL="0" distR="0" wp14:anchorId="06A32DD1" wp14:editId="7D2F5FD9">
-            <wp:extent cx="5943600" cy="3458845"/>
-            <wp:effectExtent l="0" t="0" r="0" b="8255"/>
-            <wp:docPr id="7" name="Picture 7"/>
+          <wp:inline distT="0" distB="0" distL="0" distR="0" wp14:anchorId="334DF21D" wp14:editId="5ED04231">
+            <wp:extent cx="5943600" cy="3469640"/>
+            <wp:effectExtent l="0" t="0" r="0" b="0"/>
+            <wp:docPr id="12" name="Picture 12"/>
             <wp:cNvGraphicFramePr>
               <a:graphicFrameLocks xmlns:a="http://schemas.openxmlformats.org/drawingml/2006/main" noChangeAspect="1"/>
             </wp:cNvGraphicFramePr>
@@ -12723,7 +12287,7 @@
                   <pic:spPr>
                     <a:xfrm>
                       <a:off x="0" y="0"/>
-                      <a:ext cx="5943600" cy="3458845"/>
+                      <a:ext cx="5943600" cy="3469640"/>
                     </a:xfrm>
                     <a:prstGeom prst="rect">
                       <a:avLst/>
@@ -12792,7 +12356,28 @@
           <w:rFonts w:ascii="Times New Roman" w:hAnsi="Times New Roman" w:cs="Times New Roman"/>
           <w:sz w:val="24"/>
         </w:rPr>
-        <w:t>: the distribution of half-life</w:t>
+        <w:t xml:space="preserve">: the distribution of </w:t>
+      </w:r>
+      <w:r>
+        <w:rPr>
+          <w:rFonts w:ascii="Times New Roman" w:hAnsi="Times New Roman" w:cs="Times New Roman"/>
+          <w:sz w:val="24"/>
+        </w:rPr>
+        <w:t>decay</w:t>
+      </w:r>
+      <w:r>
+        <w:rPr>
+          <w:rFonts w:ascii="Times New Roman" w:hAnsi="Times New Roman" w:cs="Times New Roman"/>
+          <w:sz w:val="24"/>
+        </w:rPr>
+        <w:t xml:space="preserve"> </w:t>
+      </w:r>
+      <w:r>
+        <w:rPr>
+          <w:rFonts w:ascii="Times New Roman" w:hAnsi="Times New Roman" w:cs="Times New Roman"/>
+          <w:sz w:val="24"/>
+        </w:rPr>
+        <w:t>duration</w:t>
       </w:r>
     </w:p>
     <w:p>
@@ -12977,22 +12562,129 @@
           <w:rFonts w:ascii="Times New Roman" w:hAnsi="Times New Roman" w:cs="Times New Roman"/>
           <w:sz w:val="24"/>
         </w:rPr>
+        <w:t xml:space="preserve">However, there is another necessary </w:t>
+      </w:r>
+      <w:r>
+        <w:rPr>
+          <w:rFonts w:ascii="Times New Roman" w:hAnsi="Times New Roman" w:cs="Times New Roman"/>
+          <w:sz w:val="24"/>
+        </w:rPr>
+        <w:t>factor that should be taken into consideration</w:t>
+      </w:r>
+      <w:r>
+        <w:rPr>
+          <w:rFonts w:ascii="Times New Roman" w:hAnsi="Times New Roman" w:cs="Times New Roman"/>
+          <w:sz w:val="24"/>
+        </w:rPr>
+        <w:t xml:space="preserve"> beyond the date of first confirmed. The median of incubation period is 5 days and can be as long as 14 days </w:t>
+      </w:r>
+      <w:r>
+        <w:rPr>
+          <w:rFonts w:ascii="Times New Roman" w:hAnsi="Times New Roman" w:cs="Times New Roman"/>
+          <w:sz w:val="24"/>
+        </w:rPr>
+        <w:fldChar w:fldCharType="begin" w:fldLock="1"/>
+      </w:r>
+      <w:r>
+        <w:rPr>
+          <w:rFonts w:ascii="Times New Roman" w:hAnsi="Times New Roman" w:cs="Times New Roman"/>
+          <w:sz w:val="24"/>
+        </w:rPr>
+        <w:instrText>ADDIN CSL_CITATION {"citationItems":[{"id":"ITEM-1","itemData":{"author":[{"dropping-particle":"","family":"Lauer","given":"Stephen A","non-dropping-particle":"","parse-names":false,"suffix":""},{"dropping-particle":"","family":"Grantz","given":"Kyra H","non-dropping-particle":"","parse-names":false,"suffix":""},{"dropping-particle":"","family":"Bi","given":"Qifang","non-dropping-particle":"","parse-names":false,"suffix":""},{"dropping-particle":"","family":"Jones","given":"Forrest K","non-dropping-particle":"","parse-names":false,"suffix":""},{"dropping-particle":"","family":"Zheng","given":"Qulu","non-dropping-particle":"","parse-names":false,"suffix":""},{"dropping-particle":"","family":"Meredith","given":"Hannah R","non-dropping-particle":"","parse-names":false,"suffix":""},{"dropping-particle":"","family":"Azman","given":"Andrew S","non-dropping-particle":"","parse-names":false,"suffix":""},{"dropping-particle":"","family":"Reich","given":"Nicholas G","non-dropping-particle":"","parse-names":false,"suffix":""},{"dropping-particle":"","family":"Lessler","given":"Justin","non-dropping-particle":"","parse-names":false,"suffix":""}],"container-title":"Annals of internal medicine","id":"ITEM-1","issued":{"date-parts":[["2020"]]},"title":"The incubation period of coronavirus disease 2019 (COVID-19) from publicly reported confirmed cases: estimation and application","type":"article-journal"},"uris":["http://www.mendeley.com/documents/?uuid=30ebcf23-eb5d-4788-9d6c-30d46cece6a2"]}],"mendeley":{"formattedCitation":"(Lauer et al. 2020)","plainTextFormattedCitation":"(Lauer et al. 2020)","previouslyFormattedCitation":"(Lauer et al. 2020)"},"properties":{"noteIndex":0},"schema":"https://github.com/citation-style-language/schema/raw/master/csl-citation.json"}</w:instrText>
+      </w:r>
+      <w:r>
+        <w:rPr>
+          <w:rFonts w:ascii="Times New Roman" w:hAnsi="Times New Roman" w:cs="Times New Roman"/>
+          <w:sz w:val="24"/>
+        </w:rPr>
+        <w:fldChar w:fldCharType="separate"/>
+      </w:r>
+      <w:r>
+        <w:rPr>
+          <w:rFonts w:ascii="Times New Roman" w:hAnsi="Times New Roman" w:cs="Times New Roman"/>
+          <w:noProof/>
+          <w:sz w:val="24"/>
+        </w:rPr>
+        <w:t>(Lauer et al. 2020)</w:t>
+      </w:r>
+      <w:r>
+        <w:rPr>
+          <w:rFonts w:ascii="Times New Roman" w:hAnsi="Times New Roman" w:cs="Times New Roman"/>
+          <w:sz w:val="24"/>
+        </w:rPr>
+        <w:fldChar w:fldCharType="end"/>
+      </w:r>
+      <w:r>
+        <w:rPr>
+          <w:rFonts w:ascii="Times New Roman" w:hAnsi="Times New Roman" w:cs="Times New Roman"/>
+          <w:sz w:val="24"/>
+        </w:rPr>
+        <w:t xml:space="preserve">. Meanwhile, numerous studies have proven that the virus can spread asymptomatically </w:t>
+      </w:r>
+      <w:r>
+        <w:rPr>
+          <w:rFonts w:ascii="Times New Roman" w:hAnsi="Times New Roman" w:cs="Times New Roman"/>
+          <w:sz w:val="24"/>
+        </w:rPr>
+        <w:fldChar w:fldCharType="begin" w:fldLock="1"/>
+      </w:r>
+      <w:r>
+        <w:rPr>
+          <w:rFonts w:ascii="Times New Roman" w:hAnsi="Times New Roman" w:cs="Times New Roman"/>
+          <w:sz w:val="24"/>
+        </w:rPr>
+        <w:instrText>ADDIN CSL_CITATION {"citationItems":[{"id":"ITEM-1","itemData":{"author":[{"dropping-particle":"","family":"Cheng","given":"Hao-Yuan","non-dropping-particle":"","parse-names":false,"suffix":""},{"dropping-particle":"","family":"Jian","given":"Shu-Wan","non-dropping-particle":"","parse-names":false,"suffix":""},{"dropping-particle":"","family":"Liu","given":"Ding-Ping","non-dropping-particle":"","parse-names":false,"suffix":""},{"dropping-particle":"","family":"Ng","given":"Ta-Chou","non-dropping-particle":"","parse-names":false,"suffix":""},{"dropping-particle":"","family":"Huang","given":"Wan-Ting","non-dropping-particle":"","parse-names":false,"suffix":""},{"dropping-particle":"","family":"Lin","given":"Hsien-Ho","non-dropping-particle":"","parse-names":false,"suffix":""}],"container-title":"medRxiv","id":"ITEM-1","issued":{"date-parts":[["2020"]]},"publisher":"Cold Spring Harbor Laboratory Press","title":"High transmissibility of COVID-19 near symptom onset","type":"article-journal"},"uris":["http://www.mendeley.com/documents/?uuid=56b14195-0072-4c62-8a58-b358d5811184"]},{"id":"ITEM-2","itemData":{"ISSN":"1473-3099","author":[{"dropping-particle":"","family":"Pan","given":"Xingfei","non-dropping-particle":"","parse-names":false,"suffix":""},{"dropping-particle":"","family":"Chen","given":"Dexiong","non-dropping-particle":"","parse-names":false,"suffix":""},{"dropping-particle":"","family":"Xia","given":"Yong","non-dropping-particle":"","parse-names":false,"suffix":""},{"dropping-particle":"","family":"Wu","given":"Xinwei","non-dropping-particle":"","parse-names":false,"suffix":""},{"dropping-particle":"","family":"Li","given":"Tangsheng","non-dropping-particle":"","parse-names":false,"suffix":""},{"dropping-particle":"","family":"Ou","given":"Xueting","non-dropping-particle":"","parse-names":false,"suffix":""},{"dropping-particle":"","family":"Zhou","given":"Liyang","non-dropping-particle":"","parse-names":false,"suffix":""},{"dropping-particle":"","family":"Liu","given":"Jing","non-dropping-particle":"","parse-names":false,"suffix":""}],"container-title":"The Lancet Infectious Diseases","id":"ITEM-2","issue":"4","issued":{"date-parts":[["2020"]]},"page":"410-411","publisher":"Elsevier","title":"Asymptomatic cases in a family cluster with SARS-CoV-2 infection","type":"article-journal","volume":"20"},"uris":["http://www.mendeley.com/documents/?uuid=dfa1522b-667c-475b-a599-632dcaa77805"]},{"id":"ITEM-3","itemData":{"ISSN":"0031-4005","author":[{"dropping-particle":"","family":"Dong","given":"Yuanyuan","non-dropping-particle":"","parse-names":false,"suffix":""},{"dropping-particle":"","family":"Mo","given":"Xi","non-dropping-particle":"","parse-names":false,"suffix":""},{"dropping-particle":"","family":"Hu","given":"Yabin","non-dropping-particle":"","parse-names":false,"suffix":""},{"dropping-particle":"","family":"Qi","given":"Xin","non-dropping-particle":"","parse-names":false,"suffix":""},{"dropping-particle":"","family":"Jiang","given":"Fang","non-dropping-particle":"","parse-names":false,"suffix":""},{"dropping-particle":"","family":"Jiang","given":"Zhongyi","non-dropping-particle":"","parse-names":false,"suffix":""},{"dropping-particle":"","family":"Tong","given":"Shilu","non-dropping-particle":"","parse-names":false,"suffix":""}],"container-title":"Pediatrics","id":"ITEM-3","issued":{"date-parts":[["2020"]]},"publisher":"Am Acad Pediatrics","title":"Epidemiological characteristics of 2143 pediatric patients with 2019 coronavirus disease in China","type":"article-journal"},"uris":["http://www.mendeley.com/documents/?uuid=a17d51c0-2bce-4121-9c8f-edbc97751694"]}],"mendeley":{"formattedCitation":"(Cheng et al. 2020; Dong et al. 2020; Pan et al. 2020)","plainTextFormattedCitation":"(Cheng et al. 2020; Dong et al. 2020; Pan et al. 2020)","previouslyFormattedCitation":"(Cheng et al. 2020; Dong et al. 2020; Pan et al. 2020)"},"properties":{"noteIndex":0},"schema":"https://github.com/citation-style-language/schema/raw/master/csl-citation.json"}</w:instrText>
+      </w:r>
+      <w:r>
+        <w:rPr>
+          <w:rFonts w:ascii="Times New Roman" w:hAnsi="Times New Roman" w:cs="Times New Roman"/>
+          <w:sz w:val="24"/>
+        </w:rPr>
+        <w:fldChar w:fldCharType="separate"/>
+      </w:r>
+      <w:r>
+        <w:rPr>
+          <w:rFonts w:ascii="Times New Roman" w:hAnsi="Times New Roman" w:cs="Times New Roman"/>
+          <w:noProof/>
+          <w:sz w:val="24"/>
+        </w:rPr>
+        <w:t>(Cheng et al. 2020; Dong et al. 2020; Pan et al. 2020)</w:t>
+      </w:r>
+      <w:r>
+        <w:rPr>
+          <w:rFonts w:ascii="Times New Roman" w:hAnsi="Times New Roman" w:cs="Times New Roman"/>
+          <w:sz w:val="24"/>
+        </w:rPr>
+        <w:fldChar w:fldCharType="end"/>
+      </w:r>
+      <w:r>
+        <w:rPr>
+          <w:rFonts w:ascii="Times New Roman" w:hAnsi="Times New Roman" w:cs="Times New Roman"/>
+          <w:sz w:val="24"/>
+        </w:rPr>
+        <w:t xml:space="preserve">. Therefore, the actual initial date when the virus began to spread in the local community can be traced back to </w:t>
+      </w:r>
+      <w:r>
+        <w:rPr>
+          <w:rFonts w:ascii="Times New Roman" w:hAnsi="Times New Roman" w:cs="Times New Roman"/>
+          <w:sz w:val="24"/>
+        </w:rPr>
+        <w:t>4 - 14</w:t>
+      </w:r>
+      <w:r>
+        <w:rPr>
+          <w:rFonts w:ascii="Times New Roman" w:hAnsi="Times New Roman" w:cs="Times New Roman"/>
+          <w:sz w:val="24"/>
+        </w:rPr>
+        <w:t xml:space="preserve"> </w:t>
+      </w:r>
+      <w:r>
+        <w:rPr>
+          <w:rFonts w:ascii="Times New Roman" w:hAnsi="Times New Roman" w:cs="Times New Roman"/>
+          <w:sz w:val="24"/>
+        </w:rPr>
         <w:lastRenderedPageBreak/>
-        <w:t xml:space="preserve">However, there is another necessary </w:t>
-      </w:r>
-      <w:r>
-        <w:rPr>
-          <w:rFonts w:ascii="Times New Roman" w:hAnsi="Times New Roman" w:cs="Times New Roman"/>
-          <w:sz w:val="24"/>
-        </w:rPr>
-        <w:t>factor that should be taken into consideration</w:t>
-      </w:r>
-      <w:r>
-        <w:rPr>
-          <w:rFonts w:ascii="Times New Roman" w:hAnsi="Times New Roman" w:cs="Times New Roman"/>
-          <w:sz w:val="24"/>
-        </w:rPr>
-        <w:t xml:space="preserve"> beyond the date of first confirmed. The median of incubation period is 5 days and can be as long as 14 days </w:t>
+        <w:t xml:space="preserve">days ago. This lag can be even longer considering the lack of testing kits and slow response for the local authority </w:t>
       </w:r>
       <w:r>
         <w:rPr>
@@ -13006,7 +12698,7 @@
           <w:rFonts w:ascii="Times New Roman" w:hAnsi="Times New Roman" w:cs="Times New Roman"/>
           <w:sz w:val="24"/>
         </w:rPr>
-        <w:instrText>ADDIN CSL_CITATION {"citationItems":[{"id":"ITEM-1","itemData":{"author":[{"dropping-particle":"","family":"Lauer","given":"Stephen A","non-dropping-particle":"","parse-names":false,"suffix":""},{"dropping-particle":"","family":"Grantz","given":"Kyra H","non-dropping-particle":"","parse-names":false,"suffix":""},{"dropping-particle":"","family":"Bi","given":"Qifang","non-dropping-particle":"","parse-names":false,"suffix":""},{"dropping-particle":"","family":"Jones","given":"Forrest K","non-dropping-particle":"","parse-names":false,"suffix":""},{"dropping-particle":"","family":"Zheng","given":"Qulu","non-dropping-particle":"","parse-names":false,"suffix":""},{"dropping-particle":"","family":"Meredith","given":"Hannah R","non-dropping-particle":"","parse-names":false,"suffix":""},{"dropping-particle":"","family":"Azman","given":"Andrew S","non-dropping-particle":"","parse-names":false,"suffix":""},{"dropping-particle":"","family":"Reich","given":"Nicholas G","non-dropping-particle":"","parse-names":false,"suffix":""},{"dropping-particle":"","family":"Lessler","given":"Justin","non-dropping-particle":"","parse-names":false,"suffix":""}],"container-title":"Annals of internal medicine","id":"ITEM-1","issued":{"date-parts":[["2020"]]},"title":"The incubation period of coronavirus disease 2019 (COVID-19) from publicly reported confirmed cases: estimation and application","type":"article-journal"},"uris":["http://www.mendeley.com/documents/?uuid=30ebcf23-eb5d-4788-9d6c-30d46cece6a2"]}],"mendeley":{"formattedCitation":"(Lauer et al. 2020)","plainTextFormattedCitation":"(Lauer et al. 2020)","previouslyFormattedCitation":"(Lauer et al. 2020)"},"properties":{"noteIndex":0},"schema":"https://github.com/citation-style-language/schema/raw/master/csl-citation.json"}</w:instrText>
+        <w:instrText>ADDIN CSL_CITATION {"citationItems":[{"id":"ITEM-1","itemData":{"URL":"https://www.washingtonpost.com/health/coronavirus-may-have-spread-undetected-for-weeks-in-washington-state/2020/03/01/0f292336-5bcc-11ea-9055-5fa12981bbbf_story.html","accessed":{"date-parts":[["2020","3","4"]]},"author":[{"dropping-particle":"","family":"Achenbach","given":"Joel","non-dropping-particle":"","parse-names":false,"suffix":""},{"dropping-particle":"","family":"Mettler","given":"Katie","non-dropping-particle":"","parse-names":false,"suffix":""},{"dropping-particle":"","family":"Sun","given":"Lena H.","non-dropping-particle":"","parse-names":false,"suffix":""},{"dropping-particle":"","family":"Guarino","given":"Ben","non-dropping-particle":"","parse-names":false,"suffix":""}],"container-title":"Washington Post","id":"ITEM-1","issued":{"date-parts":[["2020"]]},"title":"Coronavirus may have spread undetected for weeks in Washington state, which reported first two deaths in U.S.","type":"webpage"},"uris":["http://www.mendeley.com/documents/?uuid=ec0a0727-27c5-43e0-a655-565847588645"]},{"id":"ITEM-2","itemData":{"URL":"https://www.nytimes.com/interactive/2020/04/01/us/coronavirus-covid-19-symptoms-data.html","accessed":{"date-parts":[["2020","3","4"]]},"author":[{"dropping-particle":"","family":"Popovich","given":"Nadja","non-dropping-particle":"","parse-names":false,"suffix":""}],"id":"ITEM-2","issued":{"date-parts":[["2020"]]},"title":"How U.S. Coronavirus Diagnoses Are Lagging Behind the Outbreak","type":"webpage"},"uris":["http://www.mendeley.com/documents/?uuid=2b4bb5ce-e07c-4ff4-a7f5-346fbf3fa2f9"]}],"mendeley":{"formattedCitation":"(Achenbach et al. 2020; Popovich 2020)","plainTextFormattedCitation":"(Achenbach et al. 2020; Popovich 2020)","previouslyFormattedCitation":"(Achenbach et al. 2020; Popovich 2020)"},"properties":{"noteIndex":0},"schema":"https://github.com/citation-style-language/schema/raw/master/csl-citation.json"}</w:instrText>
       </w:r>
       <w:r>
         <w:rPr>
@@ -13021,7 +12713,7 @@
           <w:noProof/>
           <w:sz w:val="24"/>
         </w:rPr>
-        <w:t>(Lauer et al. 2020)</w:t>
+        <w:t>(Achenbach et al. 2020; Popovich 2020)</w:t>
       </w:r>
       <w:r>
         <w:rPr>
@@ -13035,106 +12727,6 @@
           <w:rFonts w:ascii="Times New Roman" w:hAnsi="Times New Roman" w:cs="Times New Roman"/>
           <w:sz w:val="24"/>
         </w:rPr>
-        <w:t xml:space="preserve">. Meanwhile, numerous studies have proven that the virus can spread asymptomatically </w:t>
-      </w:r>
-      <w:r>
-        <w:rPr>
-          <w:rFonts w:ascii="Times New Roman" w:hAnsi="Times New Roman" w:cs="Times New Roman"/>
-          <w:sz w:val="24"/>
-        </w:rPr>
-        <w:fldChar w:fldCharType="begin" w:fldLock="1"/>
-      </w:r>
-      <w:r>
-        <w:rPr>
-          <w:rFonts w:ascii="Times New Roman" w:hAnsi="Times New Roman" w:cs="Times New Roman"/>
-          <w:sz w:val="24"/>
-        </w:rPr>
-        <w:instrText>ADDIN CSL_CITATION {"citationItems":[{"id":"ITEM-1","itemData":{"author":[{"dropping-particle":"","family":"Cheng","given":"Hao-Yuan","non-dropping-particle":"","parse-names":false,"suffix":""},{"dropping-particle":"","family":"Jian","given":"Shu-Wan","non-dropping-particle":"","parse-names":false,"suffix":""},{"dropping-particle":"","family":"Liu","given":"Ding-Ping","non-dropping-particle":"","parse-names":false,"suffix":""},{"dropping-particle":"","family":"Ng","given":"Ta-Chou","non-dropping-particle":"","parse-names":false,"suffix":""},{"dropping-particle":"","family":"Huang","given":"Wan-Ting","non-dropping-particle":"","parse-names":false,"suffix":""},{"dropping-particle":"","family":"Lin","given":"Hsien-Ho","non-dropping-particle":"","parse-names":false,"suffix":""}],"container-title":"medRxiv","id":"ITEM-1","issued":{"date-parts":[["2020"]]},"publisher":"Cold Spring Harbor Laboratory Press","title":"High transmissibility of COVID-19 near symptom onset","type":"article-journal"},"uris":["http://www.mendeley.com/documents/?uuid=56b14195-0072-4c62-8a58-b358d5811184"]},{"id":"ITEM-2","itemData":{"ISSN":"1473-3099","author":[{"dropping-particle":"","family":"Pan","given":"Xingfei","non-dropping-particle":"","parse-names":false,"suffix":""},{"dropping-particle":"","family":"Chen","given":"Dexiong","non-dropping-particle":"","parse-names":false,"suffix":""},{"dropping-particle":"","family":"Xia","given":"Yong","non-dropping-particle":"","parse-names":false,"suffix":""},{"dropping-particle":"","family":"Wu","given":"Xinwei","non-dropping-particle":"","parse-names":false,"suffix":""},{"dropping-particle":"","family":"Li","given":"Tangsheng","non-dropping-particle":"","parse-names":false,"suffix":""},{"dropping-particle":"","family":"Ou","given":"Xueting","non-dropping-particle":"","parse-names":false,"suffix":""},{"dropping-particle":"","family":"Zhou","given":"Liyang","non-dropping-particle":"","parse-names":false,"suffix":""},{"dropping-particle":"","family":"Liu","given":"Jing","non-dropping-particle":"","parse-names":false,"suffix":""}],"container-title":"The Lancet Infectious Diseases","id":"ITEM-2","issue":"4","issued":{"date-parts":[["2020"]]},"page":"410-411","publisher":"Elsevier","title":"Asymptomatic cases in a family cluster with SARS-CoV-2 infection","type":"article-journal","volume":"20"},"uris":["http://www.mendeley.com/documents/?uuid=dfa1522b-667c-475b-a599-632dcaa77805"]},{"id":"ITEM-3","itemData":{"ISSN":"0031-4005","author":[{"dropping-particle":"","family":"Dong","given":"Yuanyuan","non-dropping-particle":"","parse-names":false,"suffix":""},{"dropping-particle":"","family":"Mo","given":"Xi","non-dropping-particle":"","parse-names":false,"suffix":""},{"dropping-particle":"","family":"Hu","given":"Yabin","non-dropping-particle":"","parse-names":false,"suffix":""},{"dropping-particle":"","family":"Qi","given":"Xin","non-dropping-particle":"","parse-names":false,"suffix":""},{"dropping-particle":"","family":"Jiang","given":"Fang","non-dropping-particle":"","parse-names":false,"suffix":""},{"dropping-particle":"","family":"Jiang","given":"Zhongyi","non-dropping-particle":"","parse-names":false,"suffix":""},{"dropping-particle":"","family":"Tong","given":"Shilu","non-dropping-particle":"","parse-names":false,"suffix":""}],"container-title":"Pediatrics","id":"ITEM-3","issued":{"date-parts":[["2020"]]},"publisher":"Am Acad Pediatrics","title":"Epidemiological characteristics of 2143 pediatric patients with 2019 coronavirus disease in China","type":"article-journal"},"uris":["http://www.mendeley.com/documents/?uuid=a17d51c0-2bce-4121-9c8f-edbc97751694"]}],"mendeley":{"formattedCitation":"(Cheng et al. 2020; Dong et al. 2020; Pan et al. 2020)","plainTextFormattedCitation":"(Cheng et al. 2020; Dong et al. 2020; Pan et al. 2020)","previouslyFormattedCitation":"(Cheng et al. 2020; Dong et al. 2020; Pan et al. 2020)"},"properties":{"noteIndex":0},"schema":"https://github.com/citation-style-language/schema/raw/master/csl-citation.json"}</w:instrText>
-      </w:r>
-      <w:r>
-        <w:rPr>
-          <w:rFonts w:ascii="Times New Roman" w:hAnsi="Times New Roman" w:cs="Times New Roman"/>
-          <w:sz w:val="24"/>
-        </w:rPr>
-        <w:fldChar w:fldCharType="separate"/>
-      </w:r>
-      <w:r>
-        <w:rPr>
-          <w:rFonts w:ascii="Times New Roman" w:hAnsi="Times New Roman" w:cs="Times New Roman"/>
-          <w:noProof/>
-          <w:sz w:val="24"/>
-        </w:rPr>
-        <w:t>(Cheng et al. 2020; Dong et al. 2020; Pan et al. 2020)</w:t>
-      </w:r>
-      <w:r>
-        <w:rPr>
-          <w:rFonts w:ascii="Times New Roman" w:hAnsi="Times New Roman" w:cs="Times New Roman"/>
-          <w:sz w:val="24"/>
-        </w:rPr>
-        <w:fldChar w:fldCharType="end"/>
-      </w:r>
-      <w:r>
-        <w:rPr>
-          <w:rFonts w:ascii="Times New Roman" w:hAnsi="Times New Roman" w:cs="Times New Roman"/>
-          <w:sz w:val="24"/>
-        </w:rPr>
-        <w:t xml:space="preserve">. Therefore, the actual initial date when the virus began to spread in the local community can be traced back to </w:t>
-      </w:r>
-      <w:r>
-        <w:rPr>
-          <w:rFonts w:ascii="Times New Roman" w:hAnsi="Times New Roman" w:cs="Times New Roman"/>
-          <w:sz w:val="24"/>
-        </w:rPr>
-        <w:t>4 - 14</w:t>
-      </w:r>
-      <w:r>
-        <w:rPr>
-          <w:rFonts w:ascii="Times New Roman" w:hAnsi="Times New Roman" w:cs="Times New Roman"/>
-          <w:sz w:val="24"/>
-        </w:rPr>
-        <w:t xml:space="preserve"> days ago. This lag can be even longer considering the lack of testing kits and slow response for the local authority </w:t>
-      </w:r>
-      <w:r>
-        <w:rPr>
-          <w:rFonts w:ascii="Times New Roman" w:hAnsi="Times New Roman" w:cs="Times New Roman"/>
-          <w:sz w:val="24"/>
-        </w:rPr>
-        <w:fldChar w:fldCharType="begin" w:fldLock="1"/>
-      </w:r>
-      <w:r>
-        <w:rPr>
-          <w:rFonts w:ascii="Times New Roman" w:hAnsi="Times New Roman" w:cs="Times New Roman"/>
-          <w:sz w:val="24"/>
-        </w:rPr>
-        <w:instrText>ADDIN CSL_CITATION {"citationItems":[{"id":"ITEM-1","itemData":{"URL":"https://www.washingtonpost.com/health/coronavirus-may-have-spread-undetected-for-weeks-in-washington-state/2020/03/01/0f292336-5bcc-11ea-9055-5fa12981bbbf_story.html","accessed":{"date-parts":[["2020","3","4"]]},"author":[{"dropping-particle":"","family":"Achenbach","given":"Joel","non-dropping-particle":"","parse-names":false,"suffix":""},{"dropping-particle":"","family":"Mettler","given":"Katie","non-dropping-particle":"","parse-names":false,"suffix":""},{"dropping-particle":"","family":"Sun","given":"Lena H.","non-dropping-particle":"","parse-names":false,"suffix":""},{"dropping-particle":"","family":"Guarino","given":"Ben","non-dropping-particle":"","parse-names":false,"suffix":""}],"container-title":"Washington Post","id":"ITEM-1","issued":{"date-parts":[["2020"]]},"title":"Coronavirus may have spread undetected for weeks in Washington state, which reported first two deaths in U.S.","type":"webpage"},"uris":["http://www.mendeley.com/documents/?uuid=ec0a0727-27c5-43e0-a655-565847588645"]},{"id":"ITEM-2","itemData":{"URL":"https://www.nytimes.com/interactive/2020/04/01/us/coronavirus-covid-19-symptoms-data.html","accessed":{"date-parts":[["2020","3","4"]]},"author":[{"dropping-particle":"","family":"Popovich","given":"Nadja","non-dropping-particle":"","parse-names":false,"suffix":""}],"id":"ITEM-2","issued":{"date-parts":[["2020"]]},"title":"How U.S. Coronavirus Diagnoses Are Lagging Behind the Outbreak","type":"webpage"},"uris":["http://www.mendeley.com/documents/?uuid=2b4bb5ce-e07c-4ff4-a7f5-346fbf3fa2f9"]}],"mendeley":{"formattedCitation":"(Achenbach et al. 2020; Popovich 2020)","plainTextFormattedCitation":"(Achenbach et al. 2020; Popovich 2020)","previouslyFormattedCitation":"(Achenbach et al. 2020; Popovich 2020)"},"properties":{"noteIndex":0},"schema":"https://github.com/citation-style-language/schema/raw/master/csl-citation.json"}</w:instrText>
-      </w:r>
-      <w:r>
-        <w:rPr>
-          <w:rFonts w:ascii="Times New Roman" w:hAnsi="Times New Roman" w:cs="Times New Roman"/>
-          <w:sz w:val="24"/>
-        </w:rPr>
-        <w:fldChar w:fldCharType="separate"/>
-      </w:r>
-      <w:r>
-        <w:rPr>
-          <w:rFonts w:ascii="Times New Roman" w:hAnsi="Times New Roman" w:cs="Times New Roman"/>
-          <w:noProof/>
-          <w:sz w:val="24"/>
-        </w:rPr>
-        <w:t>(Achenbach et al. 2020; Popovich 2020)</w:t>
-      </w:r>
-      <w:r>
-        <w:rPr>
-          <w:rFonts w:ascii="Times New Roman" w:hAnsi="Times New Roman" w:cs="Times New Roman"/>
-          <w:sz w:val="24"/>
-        </w:rPr>
-        <w:fldChar w:fldCharType="end"/>
-      </w:r>
-      <w:r>
-        <w:rPr>
-          <w:rFonts w:ascii="Times New Roman" w:hAnsi="Times New Roman" w:cs="Times New Roman"/>
-          <w:sz w:val="24"/>
-        </w:rPr>
         <w:t>. Therefore, it is necessary to consider this temporal lag ahead of the first confirmed date. Therefore, we can introduce a</w:t>
       </w:r>
       <w:r>
@@ -13216,7 +12808,7 @@
         </w:rPr>
         <w:t xml:space="preserve"> of </w:t>
       </w:r>
-      <w:commentRangeStart w:id="10"/>
+      <w:commentRangeStart w:id="9"/>
       <w:r>
         <w:rPr>
           <w:rFonts w:ascii="Times New Roman" w:hAnsi="Times New Roman" w:cs="Times New Roman"/>
@@ -13248,12 +12840,12 @@
         </w:rPr>
         <w:t>:</w:t>
       </w:r>
-      <w:commentRangeEnd w:id="10"/>
+      <w:commentRangeEnd w:id="9"/>
       <w:r>
         <w:rPr>
           <w:rStyle w:val="CommentReference"/>
         </w:rPr>
-        <w:commentReference w:id="10"/>
+        <w:commentReference w:id="9"/>
       </w:r>
     </w:p>
     <w:tbl>
@@ -14379,15 +13971,7 @@
           <w:rFonts w:ascii="Times New Roman" w:hAnsi="Times New Roman" w:cs="Times New Roman"/>
           <w:sz w:val="24"/>
         </w:rPr>
-        <w:t xml:space="preserve">: those places mentioned above had known stay-at-home orders before </w:t>
-      </w:r>
-      <w:r>
-        <w:rPr>
-          <w:rFonts w:ascii="Times New Roman" w:hAnsi="Times New Roman" w:cs="Times New Roman"/>
-          <w:sz w:val="24"/>
-        </w:rPr>
-        <w:lastRenderedPageBreak/>
-        <w:t>March 27</w:t>
+        <w:t>: those places mentioned above had known stay-at-home orders before March 27</w:t>
       </w:r>
       <w:r>
         <w:rPr>
@@ -14470,6 +14054,7 @@
         <w:rPr>
           <w:noProof/>
         </w:rPr>
+        <w:lastRenderedPageBreak/>
         <w:pict w14:anchorId="3EEB0F65">
           <v:shapetype id="_x0000_t75" coordsize="21600,21600" o:spt="75" o:preferrelative="t" path="m@4@5l@4@11@9@11@9@5xe" filled="f" stroked="f">
             <v:stroke joinstyle="miter"/>
@@ -14504,7 +14089,7 @@
           <w:sz w:val="24"/>
         </w:rPr>
       </w:pPr>
-      <w:bookmarkStart w:id="11" w:name="_Ref36757496"/>
+      <w:bookmarkStart w:id="10" w:name="_Ref36757496"/>
       <w:r>
         <w:rPr>
           <w:rFonts w:ascii="Times New Roman" w:hAnsi="Times New Roman" w:cs="Times New Roman"/>
@@ -14548,7 +14133,7 @@
         </w:rPr>
         <w:fldChar w:fldCharType="end"/>
       </w:r>
-      <w:bookmarkEnd w:id="11"/>
+      <w:bookmarkEnd w:id="10"/>
       <w:r>
         <w:rPr>
           <w:rFonts w:ascii="Times New Roman" w:hAnsi="Times New Roman" w:cs="Times New Roman"/>
@@ -14780,15 +14365,7 @@
           <w:rFonts w:ascii="Times New Roman" w:hAnsi="Times New Roman" w:cs="Times New Roman"/>
           <w:sz w:val="24"/>
         </w:rPr>
-        <w:t xml:space="preserve">The divergent point </w:t>
-      </w:r>
-      <w:r>
-        <w:rPr>
-          <w:rFonts w:ascii="Times New Roman" w:hAnsi="Times New Roman" w:cs="Times New Roman"/>
-          <w:sz w:val="24"/>
-        </w:rPr>
-        <w:lastRenderedPageBreak/>
-        <w:t xml:space="preserve">is also the same as the date of local state of emergency, which suggests the effectiveness of the executive order. </w:t>
+        <w:t xml:space="preserve">The divergent point is also the same as the date of local state of emergency, which suggests the effectiveness of the executive order. </w:t>
       </w:r>
       <w:r>
         <w:rPr>
@@ -14811,6 +14388,7 @@
           <w:rFonts w:ascii="Times New Roman" w:hAnsi="Times New Roman" w:cs="Times New Roman"/>
           <w:sz w:val="24"/>
         </w:rPr>
+        <w:lastRenderedPageBreak/>
         <w:t>Under the most ideal circumstances, the curve should already finish the declining proce</w:t>
       </w:r>
       <w:r>
@@ -14894,7 +14472,7 @@
           <w:sz w:val="24"/>
         </w:rPr>
       </w:pPr>
-      <w:bookmarkStart w:id="12" w:name="_Ref36929078"/>
+      <w:bookmarkStart w:id="11" w:name="_Ref36929078"/>
       <w:r>
         <w:rPr>
           <w:rFonts w:ascii="Times New Roman" w:hAnsi="Times New Roman" w:cs="Times New Roman"/>
@@ -14938,7 +14516,7 @@
         </w:rPr>
         <w:fldChar w:fldCharType="end"/>
       </w:r>
-      <w:bookmarkEnd w:id="12"/>
+      <w:bookmarkEnd w:id="11"/>
       <w:r>
         <w:rPr>
           <w:rFonts w:ascii="Times New Roman" w:hAnsi="Times New Roman" w:cs="Times New Roman"/>
@@ -15257,7 +14835,6 @@
           <w:b/>
           <w:sz w:val="24"/>
         </w:rPr>
-        <w:lastRenderedPageBreak/>
         <w:t>Similarity</w:t>
       </w:r>
       <w:r>
@@ -15354,6 +14931,7 @@
           <w:noProof/>
           <w:sz w:val="24"/>
         </w:rPr>
+        <w:lastRenderedPageBreak/>
         <w:drawing>
           <wp:inline distT="0" distB="0" distL="0" distR="0" wp14:anchorId="4D0B2666" wp14:editId="05D0B168">
             <wp:extent cx="4272077" cy="3204058"/>
@@ -16791,7 +16369,6 @@
           <w:rFonts w:ascii="Times New Roman" w:hAnsi="Times New Roman" w:cs="Times New Roman"/>
           <w:sz w:val="24"/>
         </w:rPr>
-        <w:lastRenderedPageBreak/>
         <w:t xml:space="preserve">The </w:t>
       </w:r>
       <w:r>
@@ -16873,6 +16450,7 @@
           <w:rFonts w:ascii="Times New Roman" w:hAnsi="Times New Roman" w:cs="Times New Roman"/>
           <w:sz w:val="24"/>
         </w:rPr>
+        <w:lastRenderedPageBreak/>
         <w:tab/>
         <w:t xml:space="preserve">The Procrustes distance </w:t>
       </w:r>
@@ -17301,55 +16879,135 @@
         </w:rPr>
         <w:tab/>
       </w:r>
+      <w:commentRangeStart w:id="12"/>
+      <w:r>
+        <w:rPr>
+          <w:rFonts w:ascii="Times New Roman" w:hAnsi="Times New Roman" w:cs="Times New Roman"/>
+          <w:sz w:val="24"/>
+        </w:rPr>
+        <w:fldChar w:fldCharType="begin"/>
+      </w:r>
+      <w:r>
+        <w:rPr>
+          <w:rFonts w:ascii="Times New Roman" w:hAnsi="Times New Roman" w:cs="Times New Roman"/>
+          <w:sz w:val="24"/>
+        </w:rPr>
+        <w:instrText xml:space="preserve"> REF _Ref38028360 \h </w:instrText>
+      </w:r>
+      <w:r>
+        <w:rPr>
+          <w:rFonts w:ascii="Times New Roman" w:hAnsi="Times New Roman" w:cs="Times New Roman"/>
+          <w:sz w:val="24"/>
+        </w:rPr>
+      </w:r>
+      <w:r>
+        <w:rPr>
+          <w:rFonts w:ascii="Times New Roman" w:hAnsi="Times New Roman" w:cs="Times New Roman"/>
+          <w:sz w:val="24"/>
+        </w:rPr>
+        <w:fldChar w:fldCharType="separate"/>
+      </w:r>
+      <w:r>
+        <w:rPr>
+          <w:rFonts w:ascii="Times New Roman" w:hAnsi="Times New Roman" w:cs="Times New Roman"/>
+          <w:sz w:val="24"/>
+        </w:rPr>
+        <w:t xml:space="preserve">Figure </w:t>
+      </w:r>
+      <w:r>
+        <w:rPr>
+          <w:rFonts w:ascii="Times New Roman" w:hAnsi="Times New Roman" w:cs="Times New Roman"/>
+          <w:noProof/>
+          <w:sz w:val="24"/>
+        </w:rPr>
+        <w:t>8</w:t>
+      </w:r>
+      <w:r>
+        <w:rPr>
+          <w:rFonts w:ascii="Times New Roman" w:hAnsi="Times New Roman" w:cs="Times New Roman"/>
+          <w:sz w:val="24"/>
+        </w:rPr>
+        <w:fldChar w:fldCharType="end"/>
+      </w:r>
+      <w:commentRangeEnd w:id="12"/>
+      <w:r>
+        <w:rPr>
+          <w:rStyle w:val="CommentReference"/>
+        </w:rPr>
+        <w:commentReference w:id="12"/>
+      </w:r>
+      <w:r>
+        <w:rPr>
+          <w:rFonts w:ascii="Times New Roman" w:hAnsi="Times New Roman" w:cs="Times New Roman"/>
+          <w:sz w:val="24"/>
+        </w:rPr>
+        <w:t xml:space="preserve"> shows the temporal distribution of all the transit systems’ average</w:t>
+      </w:r>
+      <w:r>
+        <w:rPr>
+          <w:rFonts w:ascii="Times New Roman" w:hAnsi="Times New Roman" w:cs="Times New Roman"/>
+          <w:sz w:val="24"/>
+        </w:rPr>
+        <w:t xml:space="preserve"> Procrustes distance between its normal and actual hourly demand curves.</w:t>
+      </w:r>
+      <w:r>
+        <w:rPr>
+          <w:rFonts w:ascii="Times New Roman" w:hAnsi="Times New Roman" w:cs="Times New Roman"/>
+          <w:sz w:val="24"/>
+        </w:rPr>
+        <w:t xml:space="preserve"> </w:t>
+      </w:r>
+      <w:r>
+        <w:rPr>
+          <w:rFonts w:ascii="Times New Roman" w:hAnsi="Times New Roman" w:cs="Times New Roman"/>
+          <w:sz w:val="24"/>
+        </w:rPr>
+        <w:t>T</w:t>
+      </w:r>
+      <w:r>
+        <w:rPr>
+          <w:rFonts w:ascii="Times New Roman" w:hAnsi="Times New Roman" w:cs="Times New Roman"/>
+          <w:sz w:val="24"/>
+        </w:rPr>
+        <w:t>he temporal analysis shows that the distance between current and expected demand is steadily increasing, which means the shape of the current demand is gradually diverging from the normal shapes. From the week of March 9</w:t>
+      </w:r>
+      <w:r>
+        <w:rPr>
+          <w:rFonts w:ascii="Times New Roman" w:hAnsi="Times New Roman" w:cs="Times New Roman"/>
+          <w:sz w:val="24"/>
+          <w:vertAlign w:val="superscript"/>
+        </w:rPr>
+        <w:t>th</w:t>
+      </w:r>
+      <w:r>
+        <w:rPr>
+          <w:rFonts w:ascii="Times New Roman" w:hAnsi="Times New Roman" w:cs="Times New Roman"/>
+          <w:sz w:val="24"/>
+        </w:rPr>
+        <w:t xml:space="preserve"> to the week of April 6</w:t>
+      </w:r>
+      <w:r>
+        <w:rPr>
+          <w:rFonts w:ascii="Times New Roman" w:hAnsi="Times New Roman" w:cs="Times New Roman"/>
+          <w:sz w:val="24"/>
+          <w:vertAlign w:val="superscript"/>
+        </w:rPr>
+        <w:t>th</w:t>
+      </w:r>
+      <w:r>
+        <w:rPr>
+          <w:rFonts w:ascii="Times New Roman" w:hAnsi="Times New Roman" w:cs="Times New Roman"/>
+          <w:sz w:val="24"/>
+        </w:rPr>
+        <w:t xml:space="preserve">, </w:t>
+      </w:r>
       <w:commentRangeStart w:id="13"/>
       <w:r>
         <w:rPr>
           <w:rFonts w:ascii="Times New Roman" w:hAnsi="Times New Roman" w:cs="Times New Roman"/>
           <w:sz w:val="24"/>
         </w:rPr>
-        <w:fldChar w:fldCharType="begin"/>
-      </w:r>
-      <w:r>
-        <w:rPr>
-          <w:rFonts w:ascii="Times New Roman" w:hAnsi="Times New Roman" w:cs="Times New Roman"/>
-          <w:sz w:val="24"/>
-        </w:rPr>
-        <w:instrText xml:space="preserve"> REF _Ref38028360 \h </w:instrText>
-      </w:r>
-      <w:r>
-        <w:rPr>
-          <w:rFonts w:ascii="Times New Roman" w:hAnsi="Times New Roman" w:cs="Times New Roman"/>
-          <w:sz w:val="24"/>
-        </w:rPr>
-      </w:r>
-      <w:r>
-        <w:rPr>
-          <w:rFonts w:ascii="Times New Roman" w:hAnsi="Times New Roman" w:cs="Times New Roman"/>
-          <w:sz w:val="24"/>
-        </w:rPr>
-        <w:fldChar w:fldCharType="separate"/>
-      </w:r>
-      <w:r>
-        <w:rPr>
-          <w:rFonts w:ascii="Times New Roman" w:hAnsi="Times New Roman" w:cs="Times New Roman"/>
-          <w:sz w:val="24"/>
-        </w:rPr>
-        <w:t xml:space="preserve">Figure </w:t>
-      </w:r>
-      <w:r>
-        <w:rPr>
-          <w:rFonts w:ascii="Times New Roman" w:hAnsi="Times New Roman" w:cs="Times New Roman"/>
-          <w:noProof/>
-          <w:sz w:val="24"/>
-        </w:rPr>
-        <w:t>8</w:t>
-      </w:r>
-      <w:r>
-        <w:rPr>
-          <w:rFonts w:ascii="Times New Roman" w:hAnsi="Times New Roman" w:cs="Times New Roman"/>
-          <w:sz w:val="24"/>
-        </w:rPr>
-        <w:fldChar w:fldCharType="end"/>
+        <w:t xml:space="preserve">the weekly average </w:t>
       </w:r>
       <w:commentRangeEnd w:id="13"/>
       <w:r>
@@ -17357,86 +17015,6 @@
           <w:rStyle w:val="CommentReference"/>
         </w:rPr>
         <w:commentReference w:id="13"/>
-      </w:r>
-      <w:r>
-        <w:rPr>
-          <w:rFonts w:ascii="Times New Roman" w:hAnsi="Times New Roman" w:cs="Times New Roman"/>
-          <w:sz w:val="24"/>
-        </w:rPr>
-        <w:t xml:space="preserve"> shows the temporal distribution of all the transit systems’ average</w:t>
-      </w:r>
-      <w:r>
-        <w:rPr>
-          <w:rFonts w:ascii="Times New Roman" w:hAnsi="Times New Roman" w:cs="Times New Roman"/>
-          <w:sz w:val="24"/>
-        </w:rPr>
-        <w:t xml:space="preserve"> Procrustes distance between its normal and actual hourly demand curves.</w:t>
-      </w:r>
-      <w:r>
-        <w:rPr>
-          <w:rFonts w:ascii="Times New Roman" w:hAnsi="Times New Roman" w:cs="Times New Roman"/>
-          <w:sz w:val="24"/>
-        </w:rPr>
-        <w:t xml:space="preserve"> </w:t>
-      </w:r>
-      <w:r>
-        <w:rPr>
-          <w:rFonts w:ascii="Times New Roman" w:hAnsi="Times New Roman" w:cs="Times New Roman"/>
-          <w:sz w:val="24"/>
-        </w:rPr>
-        <w:t>T</w:t>
-      </w:r>
-      <w:r>
-        <w:rPr>
-          <w:rFonts w:ascii="Times New Roman" w:hAnsi="Times New Roman" w:cs="Times New Roman"/>
-          <w:sz w:val="24"/>
-        </w:rPr>
-        <w:t>he temporal analysis shows that the distance between current and expected demand is steadily increasing, which means the shape of the current demand is gradually diverging from the normal shapes. From the week of March 9</w:t>
-      </w:r>
-      <w:r>
-        <w:rPr>
-          <w:rFonts w:ascii="Times New Roman" w:hAnsi="Times New Roman" w:cs="Times New Roman"/>
-          <w:sz w:val="24"/>
-          <w:vertAlign w:val="superscript"/>
-        </w:rPr>
-        <w:t>th</w:t>
-      </w:r>
-      <w:r>
-        <w:rPr>
-          <w:rFonts w:ascii="Times New Roman" w:hAnsi="Times New Roman" w:cs="Times New Roman"/>
-          <w:sz w:val="24"/>
-        </w:rPr>
-        <w:t xml:space="preserve"> to the week of April 6</w:t>
-      </w:r>
-      <w:r>
-        <w:rPr>
-          <w:rFonts w:ascii="Times New Roman" w:hAnsi="Times New Roman" w:cs="Times New Roman"/>
-          <w:sz w:val="24"/>
-          <w:vertAlign w:val="superscript"/>
-        </w:rPr>
-        <w:t>th</w:t>
-      </w:r>
-      <w:r>
-        <w:rPr>
-          <w:rFonts w:ascii="Times New Roman" w:hAnsi="Times New Roman" w:cs="Times New Roman"/>
-          <w:sz w:val="24"/>
-        </w:rPr>
-        <w:t xml:space="preserve">, </w:t>
-      </w:r>
-      <w:commentRangeStart w:id="14"/>
-      <w:r>
-        <w:rPr>
-          <w:rFonts w:ascii="Times New Roman" w:hAnsi="Times New Roman" w:cs="Times New Roman"/>
-          <w:sz w:val="24"/>
-        </w:rPr>
-        <w:t xml:space="preserve">the weekly average </w:t>
-      </w:r>
-      <w:commentRangeEnd w:id="14"/>
-      <w:r>
-        <w:rPr>
-          <w:rStyle w:val="CommentReference"/>
-        </w:rPr>
-        <w:commentReference w:id="14"/>
       </w:r>
       <w:r>
         <w:rPr>
@@ -17544,7 +17122,7 @@
           <w:sz w:val="24"/>
         </w:rPr>
       </w:pPr>
-      <w:bookmarkStart w:id="15" w:name="_Ref38019846"/>
+      <w:bookmarkStart w:id="14" w:name="_Ref38019846"/>
       <w:r>
         <w:rPr>
           <w:rFonts w:ascii="Times New Roman" w:hAnsi="Times New Roman" w:cs="Times New Roman"/>
@@ -17588,7 +17166,7 @@
         </w:rPr>
         <w:fldChar w:fldCharType="end"/>
       </w:r>
-      <w:bookmarkEnd w:id="15"/>
+      <w:bookmarkEnd w:id="14"/>
       <w:r>
         <w:rPr>
           <w:rFonts w:ascii="Times New Roman" w:hAnsi="Times New Roman" w:cs="Times New Roman"/>
@@ -17657,7 +17235,7 @@
           <w:sz w:val="24"/>
         </w:rPr>
       </w:pPr>
-      <w:bookmarkStart w:id="16" w:name="_Ref38028360"/>
+      <w:bookmarkStart w:id="15" w:name="_Ref38028360"/>
       <w:r>
         <w:rPr>
           <w:rFonts w:ascii="Times New Roman" w:hAnsi="Times New Roman" w:cs="Times New Roman"/>
@@ -17701,7 +17279,7 @@
         </w:rPr>
         <w:fldChar w:fldCharType="end"/>
       </w:r>
-      <w:bookmarkEnd w:id="16"/>
+      <w:bookmarkEnd w:id="15"/>
       <w:r>
         <w:rPr>
           <w:rFonts w:ascii="Times New Roman" w:hAnsi="Times New Roman" w:cs="Times New Roman"/>
@@ -18397,7 +17975,7 @@
         </w:rPr>
         <w:t xml:space="preserve">shifts of </w:t>
       </w:r>
-      <w:commentRangeStart w:id="17"/>
+      <w:commentRangeStart w:id="16"/>
       <w:r>
         <w:rPr>
           <w:rFonts w:ascii="Times New Roman" w:hAnsi="Times New Roman" w:cs="Times New Roman"/>
@@ -18406,12 +17984,12 @@
         </w:rPr>
         <w:t>peaks</w:t>
       </w:r>
-      <w:commentRangeEnd w:id="17"/>
+      <w:commentRangeEnd w:id="16"/>
       <w:r>
         <w:rPr>
           <w:rStyle w:val="CommentReference"/>
         </w:rPr>
-        <w:commentReference w:id="17"/>
+        <w:commentReference w:id="16"/>
       </w:r>
       <w:r>
         <w:rPr>
@@ -18815,7 +18393,7 @@
           <w:sz w:val="24"/>
         </w:rPr>
       </w:pPr>
-      <w:bookmarkStart w:id="18" w:name="_Ref38312495"/>
+      <w:bookmarkStart w:id="17" w:name="_Ref38312495"/>
       <w:r>
         <w:rPr>
           <w:rFonts w:ascii="Times New Roman" w:hAnsi="Times New Roman" w:cs="Times New Roman"/>
@@ -18859,7 +18437,7 @@
         </w:rPr>
         <w:fldChar w:fldCharType="end"/>
       </w:r>
-      <w:bookmarkEnd w:id="18"/>
+      <w:bookmarkEnd w:id="17"/>
       <w:r>
         <w:rPr>
           <w:rFonts w:ascii="Times New Roman" w:hAnsi="Times New Roman" w:cs="Times New Roman"/>
@@ -18999,7 +18577,7 @@
           <w:rFonts w:ascii="Times New Roman" w:hAnsi="Times New Roman" w:cs="Times New Roman"/>
           <w:sz w:val="24"/>
         </w:rPr>
-        <w:t xml:space="preserve">Supposing that the change of working hours is the same as the </w:t>
+        <w:t xml:space="preserve">Supposing that the change of working hours is the </w:t>
       </w:r>
       <w:r>
         <w:rPr>
@@ -19312,6 +18890,1360 @@
         <w:t>Discussion</w:t>
       </w:r>
     </w:p>
+    <w:p>
+      <w:pPr>
+        <w:rPr>
+          <w:rFonts w:ascii="Times New Roman" w:hAnsi="Times New Roman" w:cs="Times New Roman"/>
+          <w:sz w:val="24"/>
+        </w:rPr>
+      </w:pPr>
+      <w:commentRangeStart w:id="18"/>
+      <w:r>
+        <w:rPr>
+          <w:rFonts w:ascii="Times New Roman" w:hAnsi="Times New Roman" w:cs="Times New Roman"/>
+          <w:sz w:val="24"/>
+        </w:rPr>
+        <w:t>[</w:t>
+      </w:r>
+      <w:proofErr w:type="gramStart"/>
+      <w:r>
+        <w:rPr>
+          <w:rFonts w:ascii="Times New Roman" w:hAnsi="Times New Roman" w:cs="Times New Roman"/>
+          <w:sz w:val="24"/>
+        </w:rPr>
+        <w:t>placeholder</w:t>
+      </w:r>
+      <w:proofErr w:type="gramEnd"/>
+      <w:r>
+        <w:rPr>
+          <w:rFonts w:ascii="Times New Roman" w:hAnsi="Times New Roman" w:cs="Times New Roman"/>
+          <w:sz w:val="24"/>
+        </w:rPr>
+        <w:t>]</w:t>
+      </w:r>
+      <w:commentRangeEnd w:id="18"/>
+      <w:r>
+        <w:rPr>
+          <w:rStyle w:val="CommentReference"/>
+        </w:rPr>
+        <w:commentReference w:id="18"/>
+      </w:r>
+    </w:p>
+    <w:p>
+      <w:pPr>
+        <w:rPr>
+          <w:rFonts w:ascii="Times New Roman" w:hAnsi="Times New Roman" w:cs="Times New Roman"/>
+          <w:sz w:val="24"/>
+        </w:rPr>
+      </w:pPr>
+      <w:r>
+        <w:rPr>
+          <w:rFonts w:ascii="Times New Roman" w:hAnsi="Times New Roman" w:cs="Times New Roman"/>
+          <w:sz w:val="24"/>
+        </w:rPr>
+        <w:t xml:space="preserve">Some </w:t>
+      </w:r>
+      <w:proofErr w:type="spellStart"/>
+      <w:r>
+        <w:rPr>
+          <w:rFonts w:ascii="Times New Roman" w:hAnsi="Times New Roman" w:cs="Times New Roman"/>
+          <w:sz w:val="24"/>
+        </w:rPr>
+        <w:t>clickbaits</w:t>
+      </w:r>
+      <w:proofErr w:type="spellEnd"/>
+      <w:r>
+        <w:rPr>
+          <w:rFonts w:ascii="Times New Roman" w:hAnsi="Times New Roman" w:cs="Times New Roman"/>
+          <w:sz w:val="24"/>
+        </w:rPr>
+        <w:t>:</w:t>
+      </w:r>
+    </w:p>
+    <w:p>
+      <w:pPr>
+        <w:pStyle w:val="ListParagraph"/>
+        <w:numPr>
+          <w:ilvl w:val="0"/>
+          <w:numId w:val="7"/>
+        </w:numPr>
+        <w:rPr>
+          <w:rFonts w:ascii="Times New Roman" w:hAnsi="Times New Roman" w:cs="Times New Roman"/>
+          <w:sz w:val="24"/>
+        </w:rPr>
+      </w:pPr>
+      <w:r>
+        <w:rPr>
+          <w:rFonts w:ascii="Times New Roman" w:hAnsi="Times New Roman" w:cs="Times New Roman"/>
+          <w:sz w:val="24"/>
+        </w:rPr>
+        <w:t>We use smartphone app usage data;</w:t>
+      </w:r>
+      <w:r>
+        <w:rPr>
+          <w:rFonts w:ascii="Times New Roman" w:hAnsi="Times New Roman" w:cs="Times New Roman"/>
+          <w:sz w:val="24"/>
+        </w:rPr>
+        <w:t xml:space="preserve"> </w:t>
+      </w:r>
+      <w:r>
+        <w:rPr>
+          <w:rFonts w:ascii="Times New Roman" w:hAnsi="Times New Roman" w:cs="Times New Roman"/>
+          <w:sz w:val="24"/>
+        </w:rPr>
+        <w:t>We use logistic model to fit the changing trends of each transit system’s usage;</w:t>
+      </w:r>
+    </w:p>
+    <w:p>
+      <w:pPr>
+        <w:pStyle w:val="ListParagraph"/>
+        <w:numPr>
+          <w:ilvl w:val="0"/>
+          <w:numId w:val="7"/>
+        </w:numPr>
+        <w:rPr>
+          <w:rFonts w:ascii="Times New Roman" w:hAnsi="Times New Roman" w:cs="Times New Roman"/>
+          <w:sz w:val="24"/>
+        </w:rPr>
+      </w:pPr>
+      <w:r>
+        <w:rPr>
+          <w:rFonts w:ascii="Times New Roman" w:hAnsi="Times New Roman" w:cs="Times New Roman"/>
+          <w:sz w:val="24"/>
+        </w:rPr>
+        <w:t xml:space="preserve">The </w:t>
+      </w:r>
+      <w:r>
+        <w:rPr>
+          <w:rFonts w:ascii="Times New Roman" w:hAnsi="Times New Roman" w:cs="Times New Roman"/>
+          <w:sz w:val="24"/>
+        </w:rPr>
+        <w:t>minimum value of the transit demand curve, floor value, shows who continue to use transit system regardless of the pandemic</w:t>
+      </w:r>
+      <w:r>
+        <w:rPr>
+          <w:rFonts w:ascii="Times New Roman" w:hAnsi="Times New Roman" w:cs="Times New Roman"/>
+          <w:sz w:val="24"/>
+        </w:rPr>
+        <w:t>.</w:t>
+      </w:r>
+    </w:p>
+    <w:p>
+      <w:pPr>
+        <w:pStyle w:val="ListParagraph"/>
+        <w:numPr>
+          <w:ilvl w:val="1"/>
+          <w:numId w:val="7"/>
+        </w:numPr>
+        <w:rPr>
+          <w:rFonts w:ascii="Times New Roman" w:hAnsi="Times New Roman" w:cs="Times New Roman"/>
+          <w:sz w:val="24"/>
+        </w:rPr>
+      </w:pPr>
+      <w:r>
+        <w:rPr>
+          <w:rFonts w:ascii="Times New Roman" w:hAnsi="Times New Roman" w:cs="Times New Roman"/>
+          <w:sz w:val="24"/>
+        </w:rPr>
+        <w:t>Information industries-dominating areas and university cities have less active passenger rate.</w:t>
+      </w:r>
+    </w:p>
+    <w:p>
+      <w:pPr>
+        <w:pStyle w:val="ListParagraph"/>
+        <w:numPr>
+          <w:ilvl w:val="1"/>
+          <w:numId w:val="7"/>
+        </w:numPr>
+        <w:rPr>
+          <w:rFonts w:ascii="Times New Roman" w:hAnsi="Times New Roman" w:cs="Times New Roman"/>
+          <w:sz w:val="24"/>
+        </w:rPr>
+      </w:pPr>
+      <w:r>
+        <w:rPr>
+          <w:rFonts w:ascii="Times New Roman" w:hAnsi="Times New Roman" w:cs="Times New Roman"/>
+          <w:sz w:val="24"/>
+        </w:rPr>
+        <w:t xml:space="preserve">More transit users during the pandemic </w:t>
+      </w:r>
+      <w:r>
+        <w:rPr>
+          <w:rFonts w:ascii="Times New Roman" w:hAnsi="Times New Roman" w:cs="Times New Roman"/>
+          <w:sz w:val="24"/>
+        </w:rPr>
+        <w:t xml:space="preserve">in a city </w:t>
+      </w:r>
+      <w:r>
+        <w:rPr>
+          <w:rFonts w:ascii="Times New Roman" w:hAnsi="Times New Roman" w:cs="Times New Roman"/>
+          <w:sz w:val="24"/>
+        </w:rPr>
+        <w:t>are correlated with less population who have non-physical occupations and work from home</w:t>
+      </w:r>
+      <w:r>
+        <w:rPr>
+          <w:rFonts w:ascii="Times New Roman" w:hAnsi="Times New Roman" w:cs="Times New Roman"/>
+          <w:sz w:val="24"/>
+        </w:rPr>
+        <w:t>, which is also correlated with larger ratio of Hispanic population</w:t>
+      </w:r>
+      <w:r>
+        <w:rPr>
+          <w:rFonts w:ascii="Times New Roman" w:hAnsi="Times New Roman" w:cs="Times New Roman"/>
+          <w:sz w:val="24"/>
+        </w:rPr>
+        <w:t>;</w:t>
+      </w:r>
+    </w:p>
+    <w:p>
+      <w:pPr>
+        <w:pStyle w:val="ListParagraph"/>
+        <w:numPr>
+          <w:ilvl w:val="1"/>
+          <w:numId w:val="7"/>
+        </w:numPr>
+        <w:rPr>
+          <w:rFonts w:ascii="Times New Roman" w:hAnsi="Times New Roman" w:cs="Times New Roman"/>
+          <w:sz w:val="24"/>
+        </w:rPr>
+      </w:pPr>
+      <w:r>
+        <w:rPr>
+          <w:rFonts w:ascii="Times New Roman" w:hAnsi="Times New Roman" w:cs="Times New Roman"/>
+          <w:sz w:val="24"/>
+        </w:rPr>
+        <w:t>More transit users during the pandemic are correlated with larger ratio of African American population;</w:t>
+      </w:r>
+    </w:p>
+    <w:p>
+      <w:pPr>
+        <w:pStyle w:val="ListParagraph"/>
+        <w:numPr>
+          <w:ilvl w:val="1"/>
+          <w:numId w:val="7"/>
+        </w:numPr>
+        <w:rPr>
+          <w:rFonts w:ascii="Times New Roman" w:hAnsi="Times New Roman" w:cs="Times New Roman"/>
+          <w:sz w:val="24"/>
+        </w:rPr>
+      </w:pPr>
+      <w:r>
+        <w:rPr>
+          <w:rFonts w:ascii="Times New Roman" w:hAnsi="Times New Roman" w:cs="Times New Roman"/>
+          <w:sz w:val="24"/>
+        </w:rPr>
+        <w:t>More transit users during the pandemic are correlated with larger ratio of female;</w:t>
+      </w:r>
+    </w:p>
+    <w:p>
+      <w:pPr>
+        <w:pStyle w:val="ListParagraph"/>
+        <w:numPr>
+          <w:ilvl w:val="1"/>
+          <w:numId w:val="7"/>
+        </w:numPr>
+        <w:rPr>
+          <w:rFonts w:ascii="Times New Roman" w:hAnsi="Times New Roman" w:cs="Times New Roman"/>
+          <w:sz w:val="24"/>
+        </w:rPr>
+      </w:pPr>
+      <w:r>
+        <w:rPr>
+          <w:rFonts w:ascii="Times New Roman" w:hAnsi="Times New Roman" w:cs="Times New Roman"/>
+          <w:sz w:val="24"/>
+        </w:rPr>
+        <w:t>More transit users during the pandemic are correlated with lower ratio of people over 45 years old;</w:t>
+      </w:r>
+    </w:p>
+    <w:p>
+      <w:pPr>
+        <w:pStyle w:val="ListParagraph"/>
+        <w:numPr>
+          <w:ilvl w:val="1"/>
+          <w:numId w:val="7"/>
+        </w:numPr>
+        <w:rPr>
+          <w:rFonts w:ascii="Times New Roman" w:hAnsi="Times New Roman" w:cs="Times New Roman"/>
+          <w:sz w:val="24"/>
+        </w:rPr>
+      </w:pPr>
+      <w:commentRangeStart w:id="19"/>
+      <w:r>
+        <w:rPr>
+          <w:rFonts w:ascii="Times New Roman" w:hAnsi="Times New Roman" w:cs="Times New Roman"/>
+          <w:sz w:val="24"/>
+        </w:rPr>
+        <w:t>Transit users during the pandemic have no correlation with active Twitter users per capita, COVID19-relevant Tweets sent per capita</w:t>
+      </w:r>
+      <w:r>
+        <w:rPr>
+          <w:rFonts w:ascii="Times New Roman" w:hAnsi="Times New Roman" w:cs="Times New Roman"/>
+          <w:sz w:val="24"/>
+        </w:rPr>
+        <w:t xml:space="preserve">, and Google search trend index. </w:t>
+      </w:r>
+    </w:p>
+    <w:p>
+      <w:pPr>
+        <w:pStyle w:val="ListParagraph"/>
+        <w:numPr>
+          <w:ilvl w:val="1"/>
+          <w:numId w:val="7"/>
+        </w:numPr>
+        <w:rPr>
+          <w:rFonts w:ascii="Times New Roman" w:hAnsi="Times New Roman" w:cs="Times New Roman"/>
+          <w:sz w:val="24"/>
+        </w:rPr>
+      </w:pPr>
+      <w:r>
+        <w:rPr>
+          <w:rFonts w:ascii="Times New Roman" w:hAnsi="Times New Roman" w:cs="Times New Roman"/>
+          <w:sz w:val="24"/>
+        </w:rPr>
+        <w:t>People’s preference is not correlated with their behaviors</w:t>
+      </w:r>
+      <w:r>
+        <w:rPr>
+          <w:rFonts w:ascii="Times New Roman" w:hAnsi="Times New Roman" w:cs="Times New Roman"/>
+          <w:sz w:val="24"/>
+        </w:rPr>
+        <w:t>; their occupations do.</w:t>
+      </w:r>
+      <w:commentRangeEnd w:id="19"/>
+      <w:r>
+        <w:rPr>
+          <w:rStyle w:val="CommentReference"/>
+        </w:rPr>
+        <w:commentReference w:id="19"/>
+      </w:r>
+    </w:p>
+    <w:p>
+      <w:pPr>
+        <w:pStyle w:val="ListParagraph"/>
+        <w:numPr>
+          <w:ilvl w:val="0"/>
+          <w:numId w:val="7"/>
+        </w:numPr>
+        <w:rPr>
+          <w:rFonts w:ascii="Times New Roman" w:hAnsi="Times New Roman" w:cs="Times New Roman"/>
+          <w:sz w:val="24"/>
+        </w:rPr>
+      </w:pPr>
+      <w:r>
+        <w:rPr>
+          <w:rFonts w:ascii="Times New Roman" w:hAnsi="Times New Roman" w:cs="Times New Roman"/>
+          <w:sz w:val="24"/>
+        </w:rPr>
+        <w:t>The decrease speed of transit demand is also different for different cities.</w:t>
+      </w:r>
+    </w:p>
+    <w:p>
+      <w:pPr>
+        <w:pStyle w:val="ListParagraph"/>
+        <w:numPr>
+          <w:ilvl w:val="0"/>
+          <w:numId w:val="7"/>
+        </w:numPr>
+        <w:rPr>
+          <w:rFonts w:ascii="Times New Roman" w:hAnsi="Times New Roman" w:cs="Times New Roman"/>
+          <w:sz w:val="24"/>
+        </w:rPr>
+      </w:pPr>
+      <w:r>
+        <w:rPr>
+          <w:rFonts w:ascii="Times New Roman" w:hAnsi="Times New Roman" w:cs="Times New Roman"/>
+          <w:sz w:val="24"/>
+        </w:rPr>
+        <w:t>People’s response time is not synchronized with the development of the disease.</w:t>
+      </w:r>
+    </w:p>
+    <w:p>
+      <w:pPr>
+        <w:pStyle w:val="ListParagraph"/>
+        <w:numPr>
+          <w:ilvl w:val="1"/>
+          <w:numId w:val="7"/>
+        </w:numPr>
+        <w:rPr>
+          <w:rFonts w:ascii="Times New Roman" w:hAnsi="Times New Roman" w:cs="Times New Roman"/>
+          <w:sz w:val="24"/>
+        </w:rPr>
+      </w:pPr>
+      <w:r>
+        <w:rPr>
+          <w:rFonts w:ascii="Times New Roman" w:hAnsi="Times New Roman" w:cs="Times New Roman"/>
+          <w:sz w:val="24"/>
+        </w:rPr>
+        <w:t xml:space="preserve">The response interval between the first day of decline and the day of first confirmed case </w:t>
+      </w:r>
+      <w:r>
+        <w:rPr>
+          <w:rFonts w:ascii="Times New Roman" w:hAnsi="Times New Roman" w:cs="Times New Roman"/>
+          <w:sz w:val="24"/>
+        </w:rPr>
+        <w:t xml:space="preserve">represents how fast each city </w:t>
+      </w:r>
+      <w:r>
+        <w:rPr>
+          <w:rFonts w:ascii="Times New Roman" w:hAnsi="Times New Roman" w:cs="Times New Roman"/>
+          <w:i/>
+          <w:sz w:val="24"/>
+        </w:rPr>
+        <w:t>start</w:t>
+      </w:r>
+      <w:r>
+        <w:rPr>
+          <w:rFonts w:ascii="Times New Roman" w:hAnsi="Times New Roman" w:cs="Times New Roman"/>
+          <w:sz w:val="24"/>
+        </w:rPr>
+        <w:t xml:space="preserve"> to </w:t>
+      </w:r>
+      <w:r>
+        <w:rPr>
+          <w:rFonts w:ascii="Times New Roman" w:hAnsi="Times New Roman" w:cs="Times New Roman"/>
+          <w:sz w:val="24"/>
+        </w:rPr>
+        <w:t xml:space="preserve">respond to the incoming pandemic, which shows polarized patterns. </w:t>
+      </w:r>
+    </w:p>
+    <w:p>
+      <w:pPr>
+        <w:pStyle w:val="ListParagraph"/>
+        <w:numPr>
+          <w:ilvl w:val="1"/>
+          <w:numId w:val="7"/>
+        </w:numPr>
+        <w:rPr>
+          <w:rFonts w:ascii="Times New Roman" w:hAnsi="Times New Roman" w:cs="Times New Roman"/>
+          <w:sz w:val="24"/>
+        </w:rPr>
+      </w:pPr>
+      <w:r>
+        <w:rPr>
+          <w:rFonts w:ascii="Times New Roman" w:hAnsi="Times New Roman" w:cs="Times New Roman"/>
+          <w:sz w:val="24"/>
+        </w:rPr>
+        <w:t xml:space="preserve">The </w:t>
+      </w:r>
+      <w:r>
+        <w:rPr>
+          <w:rFonts w:ascii="Times New Roman" w:hAnsi="Times New Roman" w:cs="Times New Roman"/>
+          <w:sz w:val="24"/>
+        </w:rPr>
+        <w:t xml:space="preserve">demand </w:t>
+      </w:r>
+      <w:r>
+        <w:rPr>
+          <w:rFonts w:ascii="Times New Roman" w:hAnsi="Times New Roman" w:cs="Times New Roman"/>
+          <w:sz w:val="24"/>
+        </w:rPr>
+        <w:t>decline happened later for t</w:t>
+      </w:r>
+      <w:r>
+        <w:rPr>
+          <w:rFonts w:ascii="Times New Roman" w:hAnsi="Times New Roman" w:cs="Times New Roman" w:hint="eastAsia"/>
+          <w:sz w:val="24"/>
+        </w:rPr>
+        <w:t>he</w:t>
+      </w:r>
+      <w:r>
+        <w:rPr>
+          <w:rFonts w:ascii="Times New Roman" w:hAnsi="Times New Roman" w:cs="Times New Roman"/>
+          <w:sz w:val="24"/>
+        </w:rPr>
+        <w:t xml:space="preserve"> first batch of cities that imported international cases: West coast cities, Boston, Chicago.</w:t>
+      </w:r>
+    </w:p>
+    <w:p>
+      <w:pPr>
+        <w:pStyle w:val="ListParagraph"/>
+        <w:numPr>
+          <w:ilvl w:val="1"/>
+          <w:numId w:val="7"/>
+        </w:numPr>
+        <w:rPr>
+          <w:rFonts w:ascii="Times New Roman" w:hAnsi="Times New Roman" w:cs="Times New Roman"/>
+          <w:sz w:val="24"/>
+        </w:rPr>
+      </w:pPr>
+      <w:r>
+        <w:rPr>
+          <w:rFonts w:ascii="Times New Roman" w:hAnsi="Times New Roman" w:cs="Times New Roman"/>
+          <w:sz w:val="24"/>
+        </w:rPr>
+        <w:t xml:space="preserve">Middle </w:t>
+      </w:r>
+      <w:r>
+        <w:rPr>
+          <w:rFonts w:ascii="Times New Roman" w:hAnsi="Times New Roman" w:cs="Times New Roman"/>
+          <w:sz w:val="24"/>
+        </w:rPr>
+        <w:t>West is the</w:t>
+      </w:r>
+      <w:r>
+        <w:rPr>
+          <w:rFonts w:ascii="Times New Roman" w:hAnsi="Times New Roman" w:cs="Times New Roman"/>
+          <w:sz w:val="24"/>
+        </w:rPr>
+        <w:t xml:space="preserve"> earliest areas to respond to the pandemic, such as</w:t>
+      </w:r>
+      <w:r>
+        <w:rPr>
+          <w:rFonts w:ascii="Times New Roman" w:hAnsi="Times New Roman" w:cs="Times New Roman"/>
+          <w:sz w:val="24"/>
+        </w:rPr>
+        <w:t xml:space="preserve"> Ohio, Michigan, Missou</w:t>
+      </w:r>
+      <w:r>
+        <w:rPr>
+          <w:rFonts w:ascii="Times New Roman" w:hAnsi="Times New Roman" w:cs="Times New Roman"/>
+          <w:sz w:val="24"/>
+        </w:rPr>
+        <w:t>ri</w:t>
+      </w:r>
+      <w:r>
+        <w:rPr>
+          <w:rFonts w:ascii="Times New Roman" w:hAnsi="Times New Roman" w:cs="Times New Roman"/>
+          <w:sz w:val="24"/>
+        </w:rPr>
+        <w:t xml:space="preserve"> cities.</w:t>
+      </w:r>
+    </w:p>
+    <w:p>
+      <w:pPr>
+        <w:pStyle w:val="ListParagraph"/>
+        <w:numPr>
+          <w:ilvl w:val="1"/>
+          <w:numId w:val="7"/>
+        </w:numPr>
+        <w:rPr>
+          <w:rFonts w:ascii="Times New Roman" w:hAnsi="Times New Roman" w:cs="Times New Roman"/>
+          <w:sz w:val="24"/>
+        </w:rPr>
+      </w:pPr>
+      <w:r>
+        <w:rPr>
+          <w:rFonts w:ascii="Times New Roman" w:hAnsi="Times New Roman" w:cs="Times New Roman"/>
+          <w:sz w:val="24"/>
+        </w:rPr>
+        <w:t>When c</w:t>
+      </w:r>
+      <w:r>
+        <w:rPr>
+          <w:rFonts w:ascii="Times New Roman" w:hAnsi="Times New Roman" w:cs="Times New Roman"/>
+          <w:sz w:val="24"/>
+        </w:rPr>
+        <w:t>onsider</w:t>
+      </w:r>
+      <w:r>
+        <w:rPr>
+          <w:rFonts w:ascii="Times New Roman" w:hAnsi="Times New Roman" w:cs="Times New Roman"/>
+          <w:sz w:val="24"/>
+        </w:rPr>
+        <w:t>ing</w:t>
+      </w:r>
+      <w:r>
+        <w:rPr>
+          <w:rFonts w:ascii="Times New Roman" w:hAnsi="Times New Roman" w:cs="Times New Roman"/>
+          <w:sz w:val="24"/>
+        </w:rPr>
+        <w:t xml:space="preserve"> incubation period, which indicates how long the virus can </w:t>
+      </w:r>
+      <w:r>
+        <w:rPr>
+          <w:rFonts w:ascii="Times New Roman" w:hAnsi="Times New Roman" w:cs="Times New Roman"/>
+          <w:sz w:val="24"/>
+        </w:rPr>
+        <w:t xml:space="preserve">be spread without confirmed cases, most US transit systems failed to start to avoid transit trips when the community spread started. </w:t>
+      </w:r>
+    </w:p>
+    <w:p>
+      <w:pPr>
+        <w:pStyle w:val="ListParagraph"/>
+        <w:numPr>
+          <w:ilvl w:val="1"/>
+          <w:numId w:val="7"/>
+        </w:numPr>
+        <w:rPr>
+          <w:rFonts w:ascii="Times New Roman" w:hAnsi="Times New Roman" w:cs="Times New Roman"/>
+          <w:sz w:val="24"/>
+        </w:rPr>
+      </w:pPr>
+      <w:r>
+        <w:rPr>
+          <w:rFonts w:ascii="Times New Roman" w:hAnsi="Times New Roman" w:cs="Times New Roman"/>
+          <w:sz w:val="24"/>
+        </w:rPr>
+        <w:t>When Incubation period = 5 days, only 25% of all systems’ demand started to decline; when incubation period = 14 days, only 6% of all systems’ demand started to decline.</w:t>
+      </w:r>
+    </w:p>
+    <w:p>
+      <w:pPr>
+        <w:pStyle w:val="ListParagraph"/>
+        <w:numPr>
+          <w:ilvl w:val="1"/>
+          <w:numId w:val="7"/>
+        </w:numPr>
+        <w:rPr>
+          <w:rFonts w:ascii="Times New Roman" w:hAnsi="Times New Roman" w:cs="Times New Roman"/>
+          <w:sz w:val="24"/>
+        </w:rPr>
+      </w:pPr>
+      <w:r>
+        <w:rPr>
+          <w:rFonts w:ascii="Times New Roman" w:hAnsi="Times New Roman" w:cs="Times New Roman"/>
+          <w:sz w:val="24"/>
+        </w:rPr>
+        <w:t xml:space="preserve">The response interval between the last day of decline and the day of first confirmed case represents how timely each city </w:t>
+      </w:r>
+      <w:r>
+        <w:rPr>
+          <w:rFonts w:ascii="Times New Roman" w:hAnsi="Times New Roman" w:cs="Times New Roman"/>
+          <w:i/>
+          <w:sz w:val="24"/>
+        </w:rPr>
+        <w:t>manage</w:t>
+      </w:r>
+      <w:r>
+        <w:rPr>
+          <w:rFonts w:ascii="Times New Roman" w:hAnsi="Times New Roman" w:cs="Times New Roman"/>
+          <w:sz w:val="24"/>
+        </w:rPr>
+        <w:t xml:space="preserve"> to respond to the incoming pandemic, which shows homogenizing patterns.</w:t>
+      </w:r>
+    </w:p>
+    <w:p>
+      <w:pPr>
+        <w:pStyle w:val="ListParagraph"/>
+        <w:numPr>
+          <w:ilvl w:val="1"/>
+          <w:numId w:val="7"/>
+        </w:numPr>
+        <w:rPr>
+          <w:rFonts w:ascii="Times New Roman" w:hAnsi="Times New Roman" w:cs="Times New Roman"/>
+          <w:sz w:val="24"/>
+        </w:rPr>
+      </w:pPr>
+      <w:r>
+        <w:rPr>
+          <w:rFonts w:ascii="Times New Roman" w:hAnsi="Times New Roman" w:cs="Times New Roman"/>
+          <w:sz w:val="24"/>
+        </w:rPr>
+        <w:lastRenderedPageBreak/>
+        <w:t xml:space="preserve">Most </w:t>
+      </w:r>
+      <w:r>
+        <w:rPr>
+          <w:rFonts w:ascii="Times New Roman" w:hAnsi="Times New Roman" w:cs="Times New Roman"/>
+          <w:sz w:val="24"/>
+        </w:rPr>
+        <w:t>transit systems</w:t>
+      </w:r>
+      <w:r>
+        <w:rPr>
+          <w:rFonts w:ascii="Times New Roman" w:hAnsi="Times New Roman" w:cs="Times New Roman"/>
+          <w:sz w:val="24"/>
+        </w:rPr>
+        <w:t xml:space="preserve"> (</w:t>
+      </w:r>
+      <w:r>
+        <w:rPr>
+          <w:rFonts w:ascii="Times New Roman" w:hAnsi="Times New Roman" w:cs="Times New Roman"/>
+          <w:sz w:val="24"/>
+        </w:rPr>
+        <w:t>111 out of 113</w:t>
+      </w:r>
+      <w:r>
+        <w:rPr>
+          <w:rFonts w:ascii="Times New Roman" w:hAnsi="Times New Roman" w:cs="Times New Roman"/>
+          <w:sz w:val="24"/>
+        </w:rPr>
+        <w:t>) did not finish the declining process when the first case was confirmed.</w:t>
+      </w:r>
+    </w:p>
+    <w:p>
+      <w:pPr>
+        <w:pStyle w:val="ListParagraph"/>
+        <w:numPr>
+          <w:ilvl w:val="1"/>
+          <w:numId w:val="7"/>
+        </w:numPr>
+        <w:rPr>
+          <w:rFonts w:ascii="Times New Roman" w:hAnsi="Times New Roman" w:cs="Times New Roman"/>
+          <w:sz w:val="24"/>
+        </w:rPr>
+      </w:pPr>
+      <w:r>
+        <w:rPr>
+          <w:rFonts w:ascii="Times New Roman" w:hAnsi="Times New Roman" w:cs="Times New Roman"/>
+          <w:sz w:val="24"/>
+        </w:rPr>
+        <w:t>When considering incubation period = 5 days – 14 days, all US cities did not finish the declining process when the community spread started.</w:t>
+      </w:r>
+    </w:p>
+    <w:p>
+      <w:pPr>
+        <w:pStyle w:val="ListParagraph"/>
+        <w:numPr>
+          <w:ilvl w:val="0"/>
+          <w:numId w:val="7"/>
+        </w:numPr>
+        <w:rPr>
+          <w:rFonts w:ascii="Times New Roman" w:hAnsi="Times New Roman" w:cs="Times New Roman"/>
+          <w:sz w:val="24"/>
+        </w:rPr>
+      </w:pPr>
+      <w:r>
+        <w:rPr>
+          <w:rFonts w:ascii="Times New Roman" w:hAnsi="Times New Roman" w:cs="Times New Roman"/>
+          <w:sz w:val="24"/>
+        </w:rPr>
+        <w:t>Active worker’s commuting routine is significantly different from the normal.</w:t>
+      </w:r>
+      <w:r>
+        <w:rPr>
+          <w:rFonts w:ascii="Times New Roman" w:hAnsi="Times New Roman" w:cs="Times New Roman"/>
+          <w:sz w:val="24"/>
+        </w:rPr>
+        <w:t xml:space="preserve"> </w:t>
+      </w:r>
+      <w:r>
+        <w:rPr>
+          <w:rFonts w:ascii="Times New Roman" w:hAnsi="Times New Roman" w:cs="Times New Roman"/>
+          <w:sz w:val="24"/>
+        </w:rPr>
+        <w:t>We use the hourly demand statistics for each day;</w:t>
+      </w:r>
+    </w:p>
+    <w:p>
+      <w:pPr>
+        <w:pStyle w:val="ListParagraph"/>
+        <w:numPr>
+          <w:ilvl w:val="1"/>
+          <w:numId w:val="7"/>
+        </w:numPr>
+        <w:rPr>
+          <w:rFonts w:ascii="Times New Roman" w:hAnsi="Times New Roman" w:cs="Times New Roman"/>
+          <w:sz w:val="24"/>
+        </w:rPr>
+      </w:pPr>
+      <w:r>
+        <w:rPr>
+          <w:rFonts w:ascii="Times New Roman" w:hAnsi="Times New Roman" w:cs="Times New Roman"/>
+          <w:sz w:val="24"/>
+        </w:rPr>
+        <w:t>The impact of COVID19 on the hourly curve is highly polarized.</w:t>
+      </w:r>
+    </w:p>
+    <w:p>
+      <w:pPr>
+        <w:pStyle w:val="ListParagraph"/>
+        <w:numPr>
+          <w:ilvl w:val="1"/>
+          <w:numId w:val="7"/>
+        </w:numPr>
+        <w:rPr>
+          <w:rFonts w:ascii="Times New Roman" w:hAnsi="Times New Roman" w:cs="Times New Roman"/>
+          <w:sz w:val="24"/>
+        </w:rPr>
+      </w:pPr>
+      <w:r>
+        <w:rPr>
+          <w:rFonts w:ascii="Times New Roman" w:hAnsi="Times New Roman" w:cs="Times New Roman"/>
+          <w:sz w:val="24"/>
+        </w:rPr>
+        <w:t>Information industries dominating areas such as San Francisco bay area, University cities such as Ithaca, Madison, and Ann Arbor shows a significantly larger change.</w:t>
+      </w:r>
+    </w:p>
+    <w:p>
+      <w:pPr>
+        <w:pStyle w:val="ListParagraph"/>
+        <w:numPr>
+          <w:ilvl w:val="1"/>
+          <w:numId w:val="7"/>
+        </w:numPr>
+        <w:rPr>
+          <w:rFonts w:ascii="Times New Roman" w:hAnsi="Times New Roman" w:cs="Times New Roman"/>
+          <w:sz w:val="24"/>
+        </w:rPr>
+      </w:pPr>
+      <w:r>
+        <w:rPr>
+          <w:rFonts w:ascii="Times New Roman" w:hAnsi="Times New Roman" w:cs="Times New Roman"/>
+          <w:sz w:val="24"/>
+        </w:rPr>
+        <w:t>The average impact on hourly curve’s shape was increasing as the pandemic developed.</w:t>
+      </w:r>
+    </w:p>
+    <w:p>
+      <w:pPr>
+        <w:pStyle w:val="ListParagraph"/>
+        <w:numPr>
+          <w:ilvl w:val="0"/>
+          <w:numId w:val="7"/>
+        </w:numPr>
+        <w:rPr>
+          <w:rFonts w:ascii="Times New Roman" w:hAnsi="Times New Roman" w:cs="Times New Roman"/>
+          <w:sz w:val="24"/>
+        </w:rPr>
+      </w:pPr>
+      <w:r>
+        <w:rPr>
+          <w:rFonts w:ascii="Times New Roman" w:hAnsi="Times New Roman" w:cs="Times New Roman"/>
+          <w:sz w:val="24"/>
+        </w:rPr>
+        <w:t xml:space="preserve">The pandemic made </w:t>
+      </w:r>
+      <w:r>
+        <w:rPr>
+          <w:rFonts w:ascii="Times New Roman" w:hAnsi="Times New Roman" w:cs="Times New Roman"/>
+          <w:sz w:val="24"/>
+        </w:rPr>
+        <w:t xml:space="preserve">difference </w:t>
+      </w:r>
+      <w:r>
+        <w:rPr>
+          <w:rFonts w:ascii="Times New Roman" w:hAnsi="Times New Roman" w:cs="Times New Roman"/>
+          <w:sz w:val="24"/>
+        </w:rPr>
+        <w:t xml:space="preserve">of </w:t>
+      </w:r>
+      <w:r>
+        <w:rPr>
+          <w:rFonts w:ascii="Times New Roman" w:hAnsi="Times New Roman" w:cs="Times New Roman"/>
+          <w:sz w:val="24"/>
+        </w:rPr>
+        <w:t xml:space="preserve">the </w:t>
+      </w:r>
+      <w:r>
+        <w:rPr>
+          <w:rFonts w:ascii="Times New Roman" w:hAnsi="Times New Roman" w:cs="Times New Roman"/>
+          <w:sz w:val="24"/>
+        </w:rPr>
+        <w:t xml:space="preserve">dynamic within a day </w:t>
+      </w:r>
+      <w:r>
+        <w:rPr>
+          <w:rFonts w:ascii="Times New Roman" w:hAnsi="Times New Roman" w:cs="Times New Roman"/>
+          <w:sz w:val="24"/>
+        </w:rPr>
+        <w:t>between weekdays and weekends less obvious.</w:t>
+      </w:r>
+    </w:p>
+    <w:p>
+      <w:pPr>
+        <w:pStyle w:val="ListParagraph"/>
+        <w:numPr>
+          <w:ilvl w:val="1"/>
+          <w:numId w:val="7"/>
+        </w:numPr>
+        <w:rPr>
+          <w:rFonts w:ascii="Times New Roman" w:hAnsi="Times New Roman" w:cs="Times New Roman"/>
+          <w:sz w:val="24"/>
+        </w:rPr>
+      </w:pPr>
+      <w:r>
+        <w:rPr>
+          <w:rFonts w:ascii="Times New Roman" w:hAnsi="Times New Roman" w:cs="Times New Roman"/>
+          <w:sz w:val="24"/>
+        </w:rPr>
+        <w:t>Weekends are more like weekda</w:t>
+      </w:r>
+      <w:bookmarkStart w:id="20" w:name="_GoBack"/>
+      <w:bookmarkEnd w:id="20"/>
+      <w:r>
+        <w:rPr>
+          <w:rFonts w:ascii="Times New Roman" w:hAnsi="Times New Roman" w:cs="Times New Roman"/>
+          <w:sz w:val="24"/>
+        </w:rPr>
+        <w:t>ys. In many systems</w:t>
+      </w:r>
+      <w:r>
+        <w:rPr>
+          <w:rFonts w:ascii="Times New Roman" w:hAnsi="Times New Roman" w:cs="Times New Roman"/>
+          <w:sz w:val="24"/>
+        </w:rPr>
+        <w:t xml:space="preserve"> such the MTA system in New York City</w:t>
+      </w:r>
+      <w:r>
+        <w:rPr>
+          <w:rFonts w:ascii="Times New Roman" w:hAnsi="Times New Roman" w:cs="Times New Roman"/>
+          <w:sz w:val="24"/>
+        </w:rPr>
+        <w:t>, the weekends curves show a two-peak patterns</w:t>
+      </w:r>
+      <w:r>
+        <w:rPr>
+          <w:rFonts w:ascii="Times New Roman" w:hAnsi="Times New Roman" w:cs="Times New Roman"/>
+          <w:sz w:val="24"/>
+        </w:rPr>
+        <w:t xml:space="preserve"> when it only had one peak. The cessation of the unessential businesses made the weekends trips become commuting-dominating.</w:t>
+      </w:r>
+    </w:p>
+    <w:p>
+      <w:pPr>
+        <w:pStyle w:val="ListParagraph"/>
+        <w:numPr>
+          <w:ilvl w:val="1"/>
+          <w:numId w:val="7"/>
+        </w:numPr>
+        <w:rPr>
+          <w:rFonts w:ascii="Times New Roman" w:hAnsi="Times New Roman" w:cs="Times New Roman"/>
+          <w:sz w:val="24"/>
+        </w:rPr>
+      </w:pPr>
+      <w:r>
+        <w:rPr>
+          <w:rFonts w:ascii="Times New Roman" w:hAnsi="Times New Roman" w:cs="Times New Roman"/>
+          <w:sz w:val="24"/>
+        </w:rPr>
+        <w:t>Weekdays are more like weekends. D</w:t>
+      </w:r>
+      <w:r>
+        <w:rPr>
+          <w:rFonts w:ascii="Times New Roman" w:hAnsi="Times New Roman" w:cs="Times New Roman"/>
+          <w:sz w:val="24"/>
+        </w:rPr>
+        <w:t>isproportional decrease of the morning and afternoon commu</w:t>
+      </w:r>
+      <w:r>
+        <w:rPr>
+          <w:rFonts w:ascii="Times New Roman" w:hAnsi="Times New Roman" w:cs="Times New Roman"/>
+          <w:sz w:val="24"/>
+        </w:rPr>
+        <w:t>ting activities in the weekdays made the difference between rush hours and normal hours less obvious.</w:t>
+      </w:r>
+    </w:p>
+    <w:p>
+      <w:pPr>
+        <w:pStyle w:val="ListParagraph"/>
+        <w:numPr>
+          <w:ilvl w:val="0"/>
+          <w:numId w:val="7"/>
+        </w:numPr>
+        <w:rPr>
+          <w:rFonts w:ascii="Times New Roman" w:hAnsi="Times New Roman" w:cs="Times New Roman"/>
+          <w:sz w:val="24"/>
+        </w:rPr>
+      </w:pPr>
+      <w:r>
+        <w:rPr>
+          <w:rFonts w:ascii="Times New Roman" w:hAnsi="Times New Roman" w:cs="Times New Roman"/>
+          <w:sz w:val="24"/>
+        </w:rPr>
+        <w:t>The pandemic shifted the morning and afternoon rush hour</w:t>
+      </w:r>
+      <w:r>
+        <w:rPr>
+          <w:rFonts w:ascii="Times New Roman" w:hAnsi="Times New Roman" w:cs="Times New Roman"/>
+          <w:sz w:val="24"/>
+        </w:rPr>
+        <w:t xml:space="preserve"> when compared with the normal rush hours</w:t>
+      </w:r>
+      <w:r>
+        <w:rPr>
+          <w:rFonts w:ascii="Times New Roman" w:hAnsi="Times New Roman" w:cs="Times New Roman"/>
+          <w:sz w:val="24"/>
+        </w:rPr>
+        <w:t>.</w:t>
+      </w:r>
+    </w:p>
+    <w:p>
+      <w:pPr>
+        <w:pStyle w:val="ListParagraph"/>
+        <w:numPr>
+          <w:ilvl w:val="1"/>
+          <w:numId w:val="7"/>
+        </w:numPr>
+        <w:rPr>
+          <w:rFonts w:ascii="Times New Roman" w:hAnsi="Times New Roman" w:cs="Times New Roman"/>
+          <w:sz w:val="24"/>
+        </w:rPr>
+      </w:pPr>
+      <w:r>
+        <w:rPr>
+          <w:rFonts w:ascii="Times New Roman" w:hAnsi="Times New Roman" w:cs="Times New Roman"/>
+          <w:sz w:val="24"/>
+        </w:rPr>
+        <w:t>US is the only country that did not see a significantly earlier morning hour shift.</w:t>
+      </w:r>
+    </w:p>
+    <w:p>
+      <w:pPr>
+        <w:pStyle w:val="ListParagraph"/>
+        <w:numPr>
+          <w:ilvl w:val="1"/>
+          <w:numId w:val="7"/>
+        </w:numPr>
+        <w:rPr>
+          <w:rFonts w:ascii="Times New Roman" w:hAnsi="Times New Roman" w:cs="Times New Roman"/>
+          <w:sz w:val="24"/>
+        </w:rPr>
+      </w:pPr>
+      <w:r>
+        <w:rPr>
+          <w:rFonts w:ascii="Times New Roman" w:hAnsi="Times New Roman" w:cs="Times New Roman"/>
+          <w:sz w:val="24"/>
+        </w:rPr>
+        <w:t xml:space="preserve">The afternoon </w:t>
+      </w:r>
+      <w:r>
+        <w:rPr>
+          <w:rFonts w:ascii="Times New Roman" w:hAnsi="Times New Roman" w:cs="Times New Roman"/>
+          <w:sz w:val="24"/>
+        </w:rPr>
+        <w:t>rush hour became</w:t>
+      </w:r>
+      <w:r>
+        <w:rPr>
+          <w:rFonts w:ascii="Times New Roman" w:hAnsi="Times New Roman" w:cs="Times New Roman"/>
+          <w:sz w:val="24"/>
+        </w:rPr>
+        <w:t xml:space="preserve"> the afternoon rush hour almost 1 hour earlier, which is also the earliest compared with other countries. UK and Canada’s afternoon peak were almost 1 hour later than the usual one.</w:t>
+      </w:r>
+    </w:p>
+    <w:p>
+      <w:pPr>
+        <w:pStyle w:val="ListParagraph"/>
+        <w:numPr>
+          <w:ilvl w:val="1"/>
+          <w:numId w:val="7"/>
+        </w:numPr>
+        <w:rPr>
+          <w:rFonts w:ascii="Times New Roman" w:hAnsi="Times New Roman" w:cs="Times New Roman"/>
+          <w:sz w:val="24"/>
+        </w:rPr>
+      </w:pPr>
+      <w:r>
+        <w:rPr>
+          <w:rFonts w:ascii="Times New Roman" w:hAnsi="Times New Roman" w:cs="Times New Roman"/>
+          <w:sz w:val="24"/>
+        </w:rPr>
+        <w:t>The average working hours of US workers became shorter. This could indicate the recession of the economy.</w:t>
+      </w:r>
+    </w:p>
+    <w:p>
+      <w:pPr>
+        <w:rPr>
+          <w:rFonts w:ascii="Times New Roman" w:hAnsi="Times New Roman" w:cs="Times New Roman"/>
+          <w:sz w:val="24"/>
+        </w:rPr>
+      </w:pPr>
+    </w:p>
+    <w:p>
+      <w:pPr>
+        <w:rPr>
+          <w:rFonts w:ascii="Times New Roman" w:hAnsi="Times New Roman" w:cs="Times New Roman"/>
+          <w:sz w:val="24"/>
+        </w:rPr>
+      </w:pPr>
+      <w:r>
+        <w:rPr>
+          <w:rFonts w:ascii="Times New Roman" w:hAnsi="Times New Roman" w:cs="Times New Roman"/>
+          <w:sz w:val="24"/>
+        </w:rPr>
+        <w:t>To-do and something I did not add in the draft (arranged by importance):</w:t>
+      </w:r>
+    </w:p>
+    <w:p>
+      <w:pPr>
+        <w:pStyle w:val="ListParagraph"/>
+        <w:numPr>
+          <w:ilvl w:val="0"/>
+          <w:numId w:val="8"/>
+        </w:numPr>
+        <w:rPr>
+          <w:rFonts w:ascii="Times New Roman" w:hAnsi="Times New Roman" w:cs="Times New Roman"/>
+          <w:sz w:val="24"/>
+        </w:rPr>
+      </w:pPr>
+      <w:r>
+        <w:rPr>
+          <w:rFonts w:ascii="Times New Roman" w:hAnsi="Times New Roman" w:cs="Times New Roman"/>
+          <w:sz w:val="24"/>
+        </w:rPr>
+        <w:t xml:space="preserve">Use actual demand numbers for the hourly analyses. Right now, </w:t>
+      </w:r>
+      <w:r>
+        <w:rPr>
+          <w:rFonts w:ascii="Times New Roman" w:hAnsi="Times New Roman" w:cs="Times New Roman"/>
+          <w:sz w:val="24"/>
+        </w:rPr>
+        <w:t>the results are</w:t>
+      </w:r>
+      <w:r>
+        <w:rPr>
+          <w:rFonts w:ascii="Times New Roman" w:hAnsi="Times New Roman" w:cs="Times New Roman"/>
+          <w:sz w:val="24"/>
+        </w:rPr>
+        <w:t xml:space="preserve"> all incorrect naïve average</w:t>
+      </w:r>
+      <w:r>
+        <w:rPr>
+          <w:rFonts w:ascii="Times New Roman" w:hAnsi="Times New Roman" w:cs="Times New Roman"/>
+          <w:sz w:val="24"/>
+        </w:rPr>
+        <w:t>s</w:t>
+      </w:r>
+      <w:r>
+        <w:rPr>
+          <w:rFonts w:ascii="Times New Roman" w:hAnsi="Times New Roman" w:cs="Times New Roman"/>
+          <w:sz w:val="24"/>
+        </w:rPr>
+        <w:t xml:space="preserve">. </w:t>
+      </w:r>
+    </w:p>
+    <w:p>
+      <w:pPr>
+        <w:pStyle w:val="ListParagraph"/>
+        <w:numPr>
+          <w:ilvl w:val="1"/>
+          <w:numId w:val="8"/>
+        </w:numPr>
+        <w:rPr>
+          <w:rFonts w:ascii="Times New Roman" w:hAnsi="Times New Roman" w:cs="Times New Roman"/>
+          <w:sz w:val="24"/>
+        </w:rPr>
+      </w:pPr>
+      <w:r>
+        <w:rPr>
+          <w:rFonts w:ascii="Times New Roman" w:hAnsi="Times New Roman" w:cs="Times New Roman"/>
+          <w:sz w:val="24"/>
+        </w:rPr>
+        <w:t>Depends on Transit app’s speed.</w:t>
+      </w:r>
+    </w:p>
+    <w:p>
+      <w:pPr>
+        <w:pStyle w:val="ListParagraph"/>
+        <w:numPr>
+          <w:ilvl w:val="1"/>
+          <w:numId w:val="8"/>
+        </w:numPr>
+        <w:rPr>
+          <w:rFonts w:ascii="Times New Roman" w:hAnsi="Times New Roman" w:cs="Times New Roman"/>
+          <w:sz w:val="24"/>
+        </w:rPr>
+      </w:pPr>
+      <w:r>
+        <w:rPr>
+          <w:rFonts w:ascii="Times New Roman" w:hAnsi="Times New Roman" w:cs="Times New Roman"/>
+          <w:sz w:val="24"/>
+        </w:rPr>
+        <w:t>These numbers are not publishable. We cannot justify using these results.</w:t>
+      </w:r>
+    </w:p>
+    <w:p>
+      <w:pPr>
+        <w:pStyle w:val="ListParagraph"/>
+        <w:numPr>
+          <w:ilvl w:val="0"/>
+          <w:numId w:val="8"/>
+        </w:numPr>
+        <w:rPr>
+          <w:rFonts w:ascii="Times New Roman" w:hAnsi="Times New Roman" w:cs="Times New Roman"/>
+          <w:sz w:val="24"/>
+        </w:rPr>
+      </w:pPr>
+      <w:r>
+        <w:rPr>
+          <w:rFonts w:ascii="Times New Roman" w:hAnsi="Times New Roman" w:cs="Times New Roman"/>
+          <w:sz w:val="24"/>
+        </w:rPr>
+        <w:t>See whether the floor value and the date of response would significantly impact the development of the case increase.</w:t>
+      </w:r>
+    </w:p>
+    <w:p>
+      <w:pPr>
+        <w:pStyle w:val="ListParagraph"/>
+        <w:numPr>
+          <w:ilvl w:val="1"/>
+          <w:numId w:val="8"/>
+        </w:numPr>
+        <w:rPr>
+          <w:rFonts w:ascii="Times New Roman" w:hAnsi="Times New Roman" w:cs="Times New Roman"/>
+          <w:sz w:val="24"/>
+        </w:rPr>
+      </w:pPr>
+      <w:r>
+        <w:rPr>
+          <w:rFonts w:ascii="Times New Roman" w:hAnsi="Times New Roman" w:cs="Times New Roman"/>
+          <w:sz w:val="24"/>
+        </w:rPr>
+        <w:t xml:space="preserve">Reason why did not </w:t>
+      </w:r>
+      <w:r>
+        <w:rPr>
+          <w:rFonts w:ascii="Times New Roman" w:hAnsi="Times New Roman" w:cs="Times New Roman"/>
+          <w:sz w:val="24"/>
+        </w:rPr>
+        <w:t>do</w:t>
+      </w:r>
+      <w:r>
+        <w:rPr>
+          <w:rFonts w:ascii="Times New Roman" w:hAnsi="Times New Roman" w:cs="Times New Roman"/>
+          <w:sz w:val="24"/>
+        </w:rPr>
+        <w:t>: I guess it’s irrelevant or random</w:t>
+      </w:r>
+      <w:r>
+        <w:rPr>
+          <w:rFonts w:ascii="Times New Roman" w:hAnsi="Times New Roman" w:cs="Times New Roman"/>
+          <w:sz w:val="24"/>
+        </w:rPr>
+        <w:t xml:space="preserve"> but I would try it anyway</w:t>
+      </w:r>
+      <w:r>
+        <w:rPr>
+          <w:rFonts w:ascii="Times New Roman" w:hAnsi="Times New Roman" w:cs="Times New Roman"/>
+          <w:sz w:val="24"/>
+        </w:rPr>
+        <w:t>. There are so many factors and noises that could impact the confirmed cases</w:t>
+      </w:r>
+    </w:p>
+    <w:p>
+      <w:pPr>
+        <w:pStyle w:val="ListParagraph"/>
+        <w:numPr>
+          <w:ilvl w:val="0"/>
+          <w:numId w:val="8"/>
+        </w:numPr>
+        <w:rPr>
+          <w:rFonts w:ascii="Times New Roman" w:hAnsi="Times New Roman" w:cs="Times New Roman"/>
+          <w:sz w:val="24"/>
+        </w:rPr>
+      </w:pPr>
+      <w:r>
+        <w:rPr>
+          <w:rFonts w:ascii="Times New Roman" w:hAnsi="Times New Roman" w:cs="Times New Roman"/>
+          <w:sz w:val="24"/>
+        </w:rPr>
+        <w:t>Sensitivity test of the response interval</w:t>
+      </w:r>
+      <w:r>
+        <w:rPr>
+          <w:rFonts w:ascii="Times New Roman" w:hAnsi="Times New Roman" w:cs="Times New Roman"/>
+          <w:sz w:val="24"/>
+        </w:rPr>
+        <w:t>.</w:t>
+      </w:r>
+    </w:p>
+    <w:p>
+      <w:pPr>
+        <w:pStyle w:val="ListParagraph"/>
+        <w:numPr>
+          <w:ilvl w:val="1"/>
+          <w:numId w:val="8"/>
+        </w:numPr>
+        <w:rPr>
+          <w:rFonts w:ascii="Times New Roman" w:hAnsi="Times New Roman" w:cs="Times New Roman"/>
+          <w:sz w:val="24"/>
+        </w:rPr>
+      </w:pPr>
+      <w:r>
+        <w:rPr>
+          <w:rFonts w:ascii="Times New Roman" w:hAnsi="Times New Roman" w:cs="Times New Roman"/>
+          <w:sz w:val="24"/>
+        </w:rPr>
+        <w:t>Reason why did not add: pretty trivial and results are random</w:t>
+      </w:r>
+    </w:p>
+    <w:p>
+      <w:pPr>
+        <w:pStyle w:val="ListParagraph"/>
+        <w:numPr>
+          <w:ilvl w:val="0"/>
+          <w:numId w:val="8"/>
+        </w:numPr>
+        <w:rPr>
+          <w:rFonts w:ascii="Times New Roman" w:hAnsi="Times New Roman" w:cs="Times New Roman"/>
+          <w:sz w:val="24"/>
+        </w:rPr>
+      </w:pPr>
+      <w:r>
+        <w:rPr>
+          <w:rFonts w:ascii="Times New Roman" w:hAnsi="Times New Roman" w:cs="Times New Roman"/>
+          <w:sz w:val="24"/>
+        </w:rPr>
+        <w:t xml:space="preserve">Peak </w:t>
+      </w:r>
+      <w:r>
+        <w:rPr>
+          <w:rFonts w:ascii="Times New Roman" w:hAnsi="Times New Roman" w:cs="Times New Roman"/>
+          <w:sz w:val="24"/>
+        </w:rPr>
+        <w:t>k</w:t>
+      </w:r>
+      <w:r>
+        <w:rPr>
+          <w:rFonts w:ascii="Times New Roman" w:hAnsi="Times New Roman" w:cs="Times New Roman"/>
+          <w:sz w:val="24"/>
+        </w:rPr>
+        <w:t>urtosis</w:t>
+      </w:r>
+      <w:r>
+        <w:rPr>
+          <w:rFonts w:ascii="Times New Roman" w:hAnsi="Times New Roman" w:cs="Times New Roman"/>
+          <w:sz w:val="24"/>
+        </w:rPr>
+        <w:t xml:space="preserve"> and skewness analyses.</w:t>
+      </w:r>
+    </w:p>
+    <w:p>
+      <w:pPr>
+        <w:pStyle w:val="ListParagraph"/>
+        <w:numPr>
+          <w:ilvl w:val="1"/>
+          <w:numId w:val="8"/>
+        </w:numPr>
+        <w:rPr>
+          <w:rFonts w:ascii="Times New Roman" w:hAnsi="Times New Roman" w:cs="Times New Roman"/>
+          <w:sz w:val="24"/>
+        </w:rPr>
+      </w:pPr>
+      <w:r>
+        <w:rPr>
+          <w:rFonts w:ascii="Times New Roman" w:hAnsi="Times New Roman" w:cs="Times New Roman"/>
+          <w:sz w:val="24"/>
+        </w:rPr>
+        <w:lastRenderedPageBreak/>
+        <w:t xml:space="preserve">Reason: simply because there are too little data points. I </w:t>
+      </w:r>
+      <w:r>
+        <w:rPr>
+          <w:rFonts w:ascii="Times New Roman" w:hAnsi="Times New Roman" w:cs="Times New Roman"/>
+          <w:sz w:val="24"/>
+        </w:rPr>
+        <w:t xml:space="preserve">think the results would be trivial. (Of course during the pandemic the peak will be lower for kurtosis, and </w:t>
+      </w:r>
+      <w:proofErr w:type="gramStart"/>
+      <w:r>
+        <w:rPr>
+          <w:rFonts w:ascii="Times New Roman" w:hAnsi="Times New Roman" w:cs="Times New Roman"/>
+          <w:sz w:val="24"/>
+        </w:rPr>
+        <w:t>skewness</w:t>
+      </w:r>
+      <w:proofErr w:type="gramEnd"/>
+      <w:r>
+        <w:rPr>
+          <w:rFonts w:ascii="Times New Roman" w:hAnsi="Times New Roman" w:cs="Times New Roman"/>
+          <w:sz w:val="24"/>
+        </w:rPr>
+        <w:t>, I don’t even know if it is meaningful at all for non-mathematical purposes.)</w:t>
+      </w:r>
+    </w:p>
+    <w:p>
+      <w:pPr>
+        <w:pStyle w:val="ListParagraph"/>
+        <w:ind w:left="360"/>
+        <w:rPr>
+          <w:rFonts w:ascii="Times New Roman" w:hAnsi="Times New Roman" w:cs="Times New Roman"/>
+          <w:sz w:val="24"/>
+        </w:rPr>
+      </w:pPr>
+    </w:p>
     <w:sectPr>
       <w:pgSz w:w="12240" w:h="15840"/>
       <w:pgMar w:top="1440" w:right="1440" w:bottom="1440" w:left="1440" w:header="720" w:footer="720" w:gutter="0"/>
@@ -19324,7 +20256,7 @@
 
 <file path=word/comments.xml><?xml version="1.0" encoding="utf-8"?>
 <w:comments xmlns:wpc="http://schemas.microsoft.com/office/word/2010/wordprocessingCanvas" xmlns:cx="http://schemas.microsoft.com/office/drawing/2014/chartex" xmlns:cx1="http://schemas.microsoft.com/office/drawing/2015/9/8/chartex" xmlns:mc="http://schemas.openxmlformats.org/markup-compatibility/2006" xmlns:o="urn:schemas-microsoft-com:office:office" xmlns:r="http://schemas.openxmlformats.org/officeDocument/2006/relationships" xmlns:m="http://schemas.openxmlformats.org/officeDocument/2006/math" xmlns:v="urn:schemas-microsoft-com:vml" xmlns:wp14="http://schemas.microsoft.com/office/word/2010/wordprocessingDrawing" xmlns:wp="http://schemas.openxmlformats.org/drawingml/2006/wordprocessingDrawing" xmlns:w10="urn:schemas-microsoft-com:office:word" xmlns:w="http://schemas.openxmlformats.org/wordprocessingml/2006/main" xmlns:w14="http://schemas.microsoft.com/office/word/2010/wordml" xmlns:w15="http://schemas.microsoft.com/office/word/2012/wordml" xmlns:w16se="http://schemas.microsoft.com/office/word/2015/wordml/symex" xmlns:wpg="http://schemas.microsoft.com/office/word/2010/wordprocessingGroup" xmlns:wpi="http://schemas.microsoft.com/office/word/2010/wordprocessingInk" xmlns:wne="http://schemas.microsoft.com/office/word/2006/wordml" xmlns:wps="http://schemas.microsoft.com/office/word/2010/wordprocessingShape" mc:Ignorable="w14 w15 w16se wp14">
-  <w:comment w:id="5" w:author="Liu, Luyu" w:date="2020-04-29T21:34:00Z" w:initials="LL">
+  <w:comment w:id="4" w:author="Liu, Luyu" w:date="2020-04-30T10:46:00Z" w:initials="LL">
     <w:p>
       <w:pPr>
         <w:pStyle w:val="CommentText"/>
@@ -19336,11 +20268,11 @@
         <w:annotationRef/>
       </w:r>
       <w:r>
-        <w:t xml:space="preserve">May need to improve on the workings </w:t>
+        <w:t>May need to improve on the workings</w:t>
       </w:r>
     </w:p>
   </w:comment>
-  <w:comment w:id="8" w:author="Liu, Luyu" w:date="2020-04-23T15:28:00Z" w:initials="LL">
+  <w:comment w:id="7" w:author="Liu, Luyu" w:date="2020-04-23T15:28:00Z" w:initials="LL">
     <w:p>
       <w:pPr>
         <w:pStyle w:val="CommentText"/>
@@ -19356,7 +20288,7 @@
       </w:r>
     </w:p>
   </w:comment>
-  <w:comment w:id="9" w:author="Liu, Luyu" w:date="2020-04-23T15:26:00Z" w:initials="LL">
+  <w:comment w:id="8" w:author="Liu, Luyu" w:date="2020-04-30T21:46:00Z" w:initials="LL">
     <w:p>
       <w:pPr>
         <w:pStyle w:val="CommentText"/>
@@ -19368,11 +20300,17 @@
         <w:annotationRef/>
       </w:r>
       <w:r>
-        <w:t>I’ll change this from half-life to “full-life”, but we will need a name</w:t>
+        <w:t xml:space="preserve">Also, may consider ditch this, </w:t>
+      </w:r>
+      <w:r>
+        <w:t xml:space="preserve">no </w:t>
+      </w:r>
+      <w:r>
+        <w:t>interesting things to see. Too random.</w:t>
       </w:r>
     </w:p>
   </w:comment>
-  <w:comment w:id="10" w:author="Liu, Luyu" w:date="2020-04-23T15:29:00Z" w:initials="LL">
+  <w:comment w:id="9" w:author="Liu, Luyu" w:date="2020-04-23T15:29:00Z" w:initials="LL">
     <w:p>
       <w:pPr>
         <w:pStyle w:val="CommentText"/>
@@ -19414,7 +20352,7 @@
       </w:r>
     </w:p>
   </w:comment>
-  <w:comment w:id="13" w:author="Liu, Luyu" w:date="2020-04-17T15:14:00Z" w:initials="LL">
+  <w:comment w:id="12" w:author="Liu, Luyu" w:date="2020-04-17T15:14:00Z" w:initials="LL">
     <w:p>
       <w:pPr>
         <w:pStyle w:val="CommentText"/>
@@ -19446,7 +20384,7 @@
       </w:r>
     </w:p>
   </w:comment>
-  <w:comment w:id="14" w:author="Liu, Luyu" w:date="2020-04-17T15:23:00Z" w:initials="LL">
+  <w:comment w:id="13" w:author="Liu, Luyu" w:date="2020-04-17T15:23:00Z" w:initials="LL">
     <w:p>
       <w:pPr>
         <w:pStyle w:val="CommentText"/>
@@ -19462,7 +20400,7 @@
       </w:r>
     </w:p>
   </w:comment>
-  <w:comment w:id="17" w:author="Liu, Luyu" w:date="2020-04-23T15:27:00Z" w:initials="LL">
+  <w:comment w:id="16" w:author="Liu, Luyu" w:date="2020-04-23T15:27:00Z" w:initials="LL">
     <w:p>
       <w:pPr>
         <w:pStyle w:val="CommentText"/>
@@ -19475,6 +20413,38 @@
       </w:r>
       <w:r>
         <w:t>Right?</w:t>
+      </w:r>
+    </w:p>
+  </w:comment>
+  <w:comment w:id="18" w:author="Liu, Luyu" w:date="2020-04-30T21:09:00Z" w:initials="LL">
+    <w:p>
+      <w:pPr>
+        <w:pStyle w:val="CommentText"/>
+      </w:pPr>
+      <w:r>
+        <w:rPr>
+          <w:rStyle w:val="CommentReference"/>
+        </w:rPr>
+        <w:annotationRef/>
+      </w:r>
+      <w:r>
+        <w:t>I decided to leave this part be for now, since I put most conclusions in the analysis part. I will move those conclusions down here after we decide the submission strategy.</w:t>
+      </w:r>
+    </w:p>
+  </w:comment>
+  <w:comment w:id="19" w:author="Liu, Luyu" w:date="2020-04-30T23:29:00Z" w:initials="LL">
+    <w:p>
+      <w:pPr>
+        <w:pStyle w:val="CommentText"/>
+      </w:pPr>
+      <w:r>
+        <w:rPr>
+          <w:rStyle w:val="CommentReference"/>
+        </w:rPr>
+        <w:annotationRef/>
+      </w:r>
+      <w:r>
+        <w:t>Ironically, the insignificant results become my favorite conclusions in this paper.</w:t>
       </w:r>
     </w:p>
   </w:comment>
@@ -19483,13 +20453,15 @@
 
 <file path=word/commentsExtended.xml><?xml version="1.0" encoding="utf-8"?>
 <w15:commentsEx xmlns:wpc="http://schemas.microsoft.com/office/word/2010/wordprocessingCanvas" xmlns:cx="http://schemas.microsoft.com/office/drawing/2014/chartex" xmlns:cx1="http://schemas.microsoft.com/office/drawing/2015/9/8/chartex" xmlns:mc="http://schemas.openxmlformats.org/markup-compatibility/2006" xmlns:o="urn:schemas-microsoft-com:office:office" xmlns:r="http://schemas.openxmlformats.org/officeDocument/2006/relationships" xmlns:m="http://schemas.openxmlformats.org/officeDocument/2006/math" xmlns:v="urn:schemas-microsoft-com:vml" xmlns:wp14="http://schemas.microsoft.com/office/word/2010/wordprocessingDrawing" xmlns:wp="http://schemas.openxmlformats.org/drawingml/2006/wordprocessingDrawing" xmlns:w10="urn:schemas-microsoft-com:office:word" xmlns:w="http://schemas.openxmlformats.org/wordprocessingml/2006/main" xmlns:w14="http://schemas.microsoft.com/office/word/2010/wordml" xmlns:w15="http://schemas.microsoft.com/office/word/2012/wordml" xmlns:w16se="http://schemas.microsoft.com/office/word/2015/wordml/symex" xmlns:wpg="http://schemas.microsoft.com/office/word/2010/wordprocessingGroup" xmlns:wpi="http://schemas.microsoft.com/office/word/2010/wordprocessingInk" xmlns:wne="http://schemas.microsoft.com/office/word/2006/wordml" xmlns:wps="http://schemas.microsoft.com/office/word/2010/wordprocessingShape" mc:Ignorable="w14 w15 w16se wp14">
-  <w15:commentEx w15:paraId="715660BC" w15:done="0"/>
+  <w15:commentEx w15:paraId="090F4A27" w15:done="0"/>
   <w15:commentEx w15:paraId="5AE1A65E" w15:done="0"/>
-  <w15:commentEx w15:paraId="59DBAF11" w15:done="0"/>
+  <w15:commentEx w15:paraId="0FA5CAFC" w15:paraIdParent="5AE1A65E" w15:done="0"/>
   <w15:commentEx w15:paraId="7A1E041D" w15:done="0"/>
   <w15:commentEx w15:paraId="5890F9BF" w15:done="0"/>
   <w15:commentEx w15:paraId="4EB4838B" w15:done="0"/>
   <w15:commentEx w15:paraId="07FA2A6F" w15:done="0"/>
+  <w15:commentEx w15:paraId="3E262B3B" w15:done="0"/>
+  <w15:commentEx w15:paraId="39424788" w15:done="0"/>
 </w15:commentsEx>
 </file>
 
@@ -19609,6 +20581,119 @@
     </w:lvl>
   </w:abstractNum>
   <w:abstractNum w:abstractNumId="1" w15:restartNumberingAfterBreak="0">
+    <w:nsid w:val="1FC73E46"/>
+    <w:multiLevelType w:val="hybridMultilevel"/>
+    <w:tmpl w:val="A7EE0306"/>
+    <w:lvl w:ilvl="0" w:tplc="04090003">
+      <w:start w:val="1"/>
+      <w:numFmt w:val="bullet"/>
+      <w:lvlText w:val="o"/>
+      <w:lvlJc w:val="left"/>
+      <w:pPr>
+        <w:ind w:left="360" w:hanging="360"/>
+      </w:pPr>
+      <w:rPr>
+        <w:rFonts w:ascii="Courier New" w:hAnsi="Courier New" w:cs="Courier New" w:hint="default"/>
+      </w:rPr>
+    </w:lvl>
+    <w:lvl w:ilvl="1" w:tplc="04090003">
+      <w:start w:val="1"/>
+      <w:numFmt w:val="bullet"/>
+      <w:lvlText w:val="o"/>
+      <w:lvlJc w:val="left"/>
+      <w:pPr>
+        <w:ind w:left="1080" w:hanging="360"/>
+      </w:pPr>
+      <w:rPr>
+        <w:rFonts w:ascii="Courier New" w:hAnsi="Courier New" w:cs="Courier New" w:hint="default"/>
+      </w:rPr>
+    </w:lvl>
+    <w:lvl w:ilvl="2" w:tplc="04090005" w:tentative="1">
+      <w:start w:val="1"/>
+      <w:numFmt w:val="bullet"/>
+      <w:lvlText w:val=""/>
+      <w:lvlJc w:val="left"/>
+      <w:pPr>
+        <w:ind w:left="1800" w:hanging="360"/>
+      </w:pPr>
+      <w:rPr>
+        <w:rFonts w:ascii="Wingdings" w:hAnsi="Wingdings" w:hint="default"/>
+      </w:rPr>
+    </w:lvl>
+    <w:lvl w:ilvl="3" w:tplc="04090001" w:tentative="1">
+      <w:start w:val="1"/>
+      <w:numFmt w:val="bullet"/>
+      <w:lvlText w:val=""/>
+      <w:lvlJc w:val="left"/>
+      <w:pPr>
+        <w:ind w:left="2520" w:hanging="360"/>
+      </w:pPr>
+      <w:rPr>
+        <w:rFonts w:ascii="Symbol" w:hAnsi="Symbol" w:hint="default"/>
+      </w:rPr>
+    </w:lvl>
+    <w:lvl w:ilvl="4" w:tplc="04090003" w:tentative="1">
+      <w:start w:val="1"/>
+      <w:numFmt w:val="bullet"/>
+      <w:lvlText w:val="o"/>
+      <w:lvlJc w:val="left"/>
+      <w:pPr>
+        <w:ind w:left="3240" w:hanging="360"/>
+      </w:pPr>
+      <w:rPr>
+        <w:rFonts w:ascii="Courier New" w:hAnsi="Courier New" w:cs="Courier New" w:hint="default"/>
+      </w:rPr>
+    </w:lvl>
+    <w:lvl w:ilvl="5" w:tplc="04090005" w:tentative="1">
+      <w:start w:val="1"/>
+      <w:numFmt w:val="bullet"/>
+      <w:lvlText w:val=""/>
+      <w:lvlJc w:val="left"/>
+      <w:pPr>
+        <w:ind w:left="3960" w:hanging="360"/>
+      </w:pPr>
+      <w:rPr>
+        <w:rFonts w:ascii="Wingdings" w:hAnsi="Wingdings" w:hint="default"/>
+      </w:rPr>
+    </w:lvl>
+    <w:lvl w:ilvl="6" w:tplc="04090001" w:tentative="1">
+      <w:start w:val="1"/>
+      <w:numFmt w:val="bullet"/>
+      <w:lvlText w:val=""/>
+      <w:lvlJc w:val="left"/>
+      <w:pPr>
+        <w:ind w:left="4680" w:hanging="360"/>
+      </w:pPr>
+      <w:rPr>
+        <w:rFonts w:ascii="Symbol" w:hAnsi="Symbol" w:hint="default"/>
+      </w:rPr>
+    </w:lvl>
+    <w:lvl w:ilvl="7" w:tplc="04090003" w:tentative="1">
+      <w:start w:val="1"/>
+      <w:numFmt w:val="bullet"/>
+      <w:lvlText w:val="o"/>
+      <w:lvlJc w:val="left"/>
+      <w:pPr>
+        <w:ind w:left="5400" w:hanging="360"/>
+      </w:pPr>
+      <w:rPr>
+        <w:rFonts w:ascii="Courier New" w:hAnsi="Courier New" w:cs="Courier New" w:hint="default"/>
+      </w:rPr>
+    </w:lvl>
+    <w:lvl w:ilvl="8" w:tplc="04090005" w:tentative="1">
+      <w:start w:val="1"/>
+      <w:numFmt w:val="bullet"/>
+      <w:lvlText w:val=""/>
+      <w:lvlJc w:val="left"/>
+      <w:pPr>
+        <w:ind w:left="6120" w:hanging="360"/>
+      </w:pPr>
+      <w:rPr>
+        <w:rFonts w:ascii="Wingdings" w:hAnsi="Wingdings" w:hint="default"/>
+      </w:rPr>
+    </w:lvl>
+  </w:abstractNum>
+  <w:abstractNum w:abstractNumId="2" w15:restartNumberingAfterBreak="0">
     <w:nsid w:val="311C3A21"/>
     <w:multiLevelType w:val="hybridMultilevel"/>
     <w:tmpl w:val="DD5E0284"/>
@@ -19721,7 +20806,209 @@
       </w:rPr>
     </w:lvl>
   </w:abstractNum>
-  <w:abstractNum w:abstractNumId="2" w15:restartNumberingAfterBreak="0">
+  <w:abstractNum w:abstractNumId="3" w15:restartNumberingAfterBreak="0">
+    <w:nsid w:val="375E6228"/>
+    <w:multiLevelType w:val="hybridMultilevel"/>
+    <w:tmpl w:val="8A2C3DDA"/>
+    <w:lvl w:ilvl="0" w:tplc="0409000F">
+      <w:start w:val="1"/>
+      <w:numFmt w:val="decimal"/>
+      <w:lvlText w:val="%1."/>
+      <w:lvlJc w:val="left"/>
+      <w:pPr>
+        <w:ind w:left="720" w:hanging="360"/>
+      </w:pPr>
+      <w:rPr>
+        <w:rFonts w:hint="default"/>
+      </w:rPr>
+    </w:lvl>
+    <w:lvl w:ilvl="1" w:tplc="04090019" w:tentative="1">
+      <w:start w:val="1"/>
+      <w:numFmt w:val="lowerLetter"/>
+      <w:lvlText w:val="%2."/>
+      <w:lvlJc w:val="left"/>
+      <w:pPr>
+        <w:ind w:left="1440" w:hanging="360"/>
+      </w:pPr>
+    </w:lvl>
+    <w:lvl w:ilvl="2" w:tplc="0409001B" w:tentative="1">
+      <w:start w:val="1"/>
+      <w:numFmt w:val="lowerRoman"/>
+      <w:lvlText w:val="%3."/>
+      <w:lvlJc w:val="right"/>
+      <w:pPr>
+        <w:ind w:left="2160" w:hanging="180"/>
+      </w:pPr>
+    </w:lvl>
+    <w:lvl w:ilvl="3" w:tplc="0409000F" w:tentative="1">
+      <w:start w:val="1"/>
+      <w:numFmt w:val="decimal"/>
+      <w:lvlText w:val="%4."/>
+      <w:lvlJc w:val="left"/>
+      <w:pPr>
+        <w:ind w:left="2880" w:hanging="360"/>
+      </w:pPr>
+    </w:lvl>
+    <w:lvl w:ilvl="4" w:tplc="04090019" w:tentative="1">
+      <w:start w:val="1"/>
+      <w:numFmt w:val="lowerLetter"/>
+      <w:lvlText w:val="%5."/>
+      <w:lvlJc w:val="left"/>
+      <w:pPr>
+        <w:ind w:left="3600" w:hanging="360"/>
+      </w:pPr>
+    </w:lvl>
+    <w:lvl w:ilvl="5" w:tplc="0409001B" w:tentative="1">
+      <w:start w:val="1"/>
+      <w:numFmt w:val="lowerRoman"/>
+      <w:lvlText w:val="%6."/>
+      <w:lvlJc w:val="right"/>
+      <w:pPr>
+        <w:ind w:left="4320" w:hanging="180"/>
+      </w:pPr>
+    </w:lvl>
+    <w:lvl w:ilvl="6" w:tplc="0409000F" w:tentative="1">
+      <w:start w:val="1"/>
+      <w:numFmt w:val="decimal"/>
+      <w:lvlText w:val="%7."/>
+      <w:lvlJc w:val="left"/>
+      <w:pPr>
+        <w:ind w:left="5040" w:hanging="360"/>
+      </w:pPr>
+    </w:lvl>
+    <w:lvl w:ilvl="7" w:tplc="04090019" w:tentative="1">
+      <w:start w:val="1"/>
+      <w:numFmt w:val="lowerLetter"/>
+      <w:lvlText w:val="%8."/>
+      <w:lvlJc w:val="left"/>
+      <w:pPr>
+        <w:ind w:left="5760" w:hanging="360"/>
+      </w:pPr>
+    </w:lvl>
+    <w:lvl w:ilvl="8" w:tplc="0409001B" w:tentative="1">
+      <w:start w:val="1"/>
+      <w:numFmt w:val="lowerRoman"/>
+      <w:lvlText w:val="%9."/>
+      <w:lvlJc w:val="right"/>
+      <w:pPr>
+        <w:ind w:left="6480" w:hanging="180"/>
+      </w:pPr>
+    </w:lvl>
+  </w:abstractNum>
+  <w:abstractNum w:abstractNumId="4" w15:restartNumberingAfterBreak="0">
+    <w:nsid w:val="405835F6"/>
+    <w:multiLevelType w:val="hybridMultilevel"/>
+    <w:tmpl w:val="24CE3690"/>
+    <w:lvl w:ilvl="0" w:tplc="04090001">
+      <w:start w:val="1"/>
+      <w:numFmt w:val="bullet"/>
+      <w:lvlText w:val=""/>
+      <w:lvlJc w:val="left"/>
+      <w:pPr>
+        <w:ind w:left="360" w:hanging="360"/>
+      </w:pPr>
+      <w:rPr>
+        <w:rFonts w:ascii="Symbol" w:hAnsi="Symbol" w:hint="default"/>
+      </w:rPr>
+    </w:lvl>
+    <w:lvl w:ilvl="1" w:tplc="04090003">
+      <w:start w:val="1"/>
+      <w:numFmt w:val="bullet"/>
+      <w:lvlText w:val="o"/>
+      <w:lvlJc w:val="left"/>
+      <w:pPr>
+        <w:ind w:left="1080" w:hanging="360"/>
+      </w:pPr>
+      <w:rPr>
+        <w:rFonts w:ascii="Courier New" w:hAnsi="Courier New" w:cs="Courier New" w:hint="default"/>
+      </w:rPr>
+    </w:lvl>
+    <w:lvl w:ilvl="2" w:tplc="04090005" w:tentative="1">
+      <w:start w:val="1"/>
+      <w:numFmt w:val="bullet"/>
+      <w:lvlText w:val=""/>
+      <w:lvlJc w:val="left"/>
+      <w:pPr>
+        <w:ind w:left="1800" w:hanging="360"/>
+      </w:pPr>
+      <w:rPr>
+        <w:rFonts w:ascii="Wingdings" w:hAnsi="Wingdings" w:hint="default"/>
+      </w:rPr>
+    </w:lvl>
+    <w:lvl w:ilvl="3" w:tplc="04090001" w:tentative="1">
+      <w:start w:val="1"/>
+      <w:numFmt w:val="bullet"/>
+      <w:lvlText w:val=""/>
+      <w:lvlJc w:val="left"/>
+      <w:pPr>
+        <w:ind w:left="2520" w:hanging="360"/>
+      </w:pPr>
+      <w:rPr>
+        <w:rFonts w:ascii="Symbol" w:hAnsi="Symbol" w:hint="default"/>
+      </w:rPr>
+    </w:lvl>
+    <w:lvl w:ilvl="4" w:tplc="04090003" w:tentative="1">
+      <w:start w:val="1"/>
+      <w:numFmt w:val="bullet"/>
+      <w:lvlText w:val="o"/>
+      <w:lvlJc w:val="left"/>
+      <w:pPr>
+        <w:ind w:left="3240" w:hanging="360"/>
+      </w:pPr>
+      <w:rPr>
+        <w:rFonts w:ascii="Courier New" w:hAnsi="Courier New" w:cs="Courier New" w:hint="default"/>
+      </w:rPr>
+    </w:lvl>
+    <w:lvl w:ilvl="5" w:tplc="04090005" w:tentative="1">
+      <w:start w:val="1"/>
+      <w:numFmt w:val="bullet"/>
+      <w:lvlText w:val=""/>
+      <w:lvlJc w:val="left"/>
+      <w:pPr>
+        <w:ind w:left="3960" w:hanging="360"/>
+      </w:pPr>
+      <w:rPr>
+        <w:rFonts w:ascii="Wingdings" w:hAnsi="Wingdings" w:hint="default"/>
+      </w:rPr>
+    </w:lvl>
+    <w:lvl w:ilvl="6" w:tplc="04090001" w:tentative="1">
+      <w:start w:val="1"/>
+      <w:numFmt w:val="bullet"/>
+      <w:lvlText w:val=""/>
+      <w:lvlJc w:val="left"/>
+      <w:pPr>
+        <w:ind w:left="4680" w:hanging="360"/>
+      </w:pPr>
+      <w:rPr>
+        <w:rFonts w:ascii="Symbol" w:hAnsi="Symbol" w:hint="default"/>
+      </w:rPr>
+    </w:lvl>
+    <w:lvl w:ilvl="7" w:tplc="04090003" w:tentative="1">
+      <w:start w:val="1"/>
+      <w:numFmt w:val="bullet"/>
+      <w:lvlText w:val="o"/>
+      <w:lvlJc w:val="left"/>
+      <w:pPr>
+        <w:ind w:left="5400" w:hanging="360"/>
+      </w:pPr>
+      <w:rPr>
+        <w:rFonts w:ascii="Courier New" w:hAnsi="Courier New" w:cs="Courier New" w:hint="default"/>
+      </w:rPr>
+    </w:lvl>
+    <w:lvl w:ilvl="8" w:tplc="04090005" w:tentative="1">
+      <w:start w:val="1"/>
+      <w:numFmt w:val="bullet"/>
+      <w:lvlText w:val=""/>
+      <w:lvlJc w:val="left"/>
+      <w:pPr>
+        <w:ind w:left="6120" w:hanging="360"/>
+      </w:pPr>
+      <w:rPr>
+        <w:rFonts w:ascii="Wingdings" w:hAnsi="Wingdings" w:hint="default"/>
+      </w:rPr>
+    </w:lvl>
+  </w:abstractNum>
+  <w:abstractNum w:abstractNumId="5" w15:restartNumberingAfterBreak="0">
     <w:nsid w:val="41BD3019"/>
     <w:multiLevelType w:val="hybridMultilevel"/>
     <w:tmpl w:val="32346B2A"/>
@@ -19810,7 +21097,7 @@
       </w:pPr>
     </w:lvl>
   </w:abstractNum>
-  <w:abstractNum w:abstractNumId="3" w15:restartNumberingAfterBreak="0">
+  <w:abstractNum w:abstractNumId="6" w15:restartNumberingAfterBreak="0">
     <w:nsid w:val="56AC4844"/>
     <w:multiLevelType w:val="hybridMultilevel"/>
     <w:tmpl w:val="1B8AF720"/>
@@ -19923,7 +21210,7 @@
       </w:rPr>
     </w:lvl>
   </w:abstractNum>
-  <w:abstractNum w:abstractNumId="4" w15:restartNumberingAfterBreak="0">
+  <w:abstractNum w:abstractNumId="7" w15:restartNumberingAfterBreak="0">
     <w:nsid w:val="73A84272"/>
     <w:multiLevelType w:val="multilevel"/>
     <w:tmpl w:val="BE56766E"/>
@@ -20045,19 +21332,28 @@
     </w:lvl>
   </w:abstractNum>
   <w:num w:numId="1">
-    <w:abstractNumId w:val="2"/>
+    <w:abstractNumId w:val="5"/>
   </w:num>
   <w:num w:numId="2">
-    <w:abstractNumId w:val="4"/>
+    <w:abstractNumId w:val="7"/>
   </w:num>
   <w:num w:numId="3">
     <w:abstractNumId w:val="0"/>
   </w:num>
   <w:num w:numId="4">
-    <w:abstractNumId w:val="1"/>
+    <w:abstractNumId w:val="2"/>
   </w:num>
   <w:num w:numId="5">
+    <w:abstractNumId w:val="6"/>
+  </w:num>
+  <w:num w:numId="6">
     <w:abstractNumId w:val="3"/>
+  </w:num>
+  <w:num w:numId="7">
+    <w:abstractNumId w:val="4"/>
+  </w:num>
+  <w:num w:numId="8">
+    <w:abstractNumId w:val="1"/>
   </w:num>
 </w:numbering>
 </file>
@@ -20676,6 +21972,54 @@
     <w:rPr>
       <w:color w:val="5A5A5A" w:themeColor="text1" w:themeTint="A5"/>
       <w:spacing w:val="15"/>
+    </w:rPr>
+  </w:style>
+  <w:style w:type="paragraph" w:styleId="HTMLPreformatted">
+    <w:name w:val="HTML Preformatted"/>
+    <w:basedOn w:val="Normal"/>
+    <w:link w:val="HTMLPreformattedChar"/>
+    <w:uiPriority w:val="99"/>
+    <w:semiHidden/>
+    <w:unhideWhenUsed/>
+    <w:rsid w:val="00152537"/>
+    <w:pPr>
+      <w:tabs>
+        <w:tab w:val="left" w:pos="916"/>
+        <w:tab w:val="left" w:pos="1832"/>
+        <w:tab w:val="left" w:pos="2748"/>
+        <w:tab w:val="left" w:pos="3664"/>
+        <w:tab w:val="left" w:pos="4580"/>
+        <w:tab w:val="left" w:pos="5496"/>
+        <w:tab w:val="left" w:pos="6412"/>
+        <w:tab w:val="left" w:pos="7328"/>
+        <w:tab w:val="left" w:pos="8244"/>
+        <w:tab w:val="left" w:pos="9160"/>
+        <w:tab w:val="left" w:pos="10076"/>
+        <w:tab w:val="left" w:pos="10992"/>
+        <w:tab w:val="left" w:pos="11908"/>
+        <w:tab w:val="left" w:pos="12824"/>
+        <w:tab w:val="left" w:pos="13740"/>
+        <w:tab w:val="left" w:pos="14656"/>
+      </w:tabs>
+      <w:spacing w:after="0" w:line="240" w:lineRule="auto"/>
+    </w:pPr>
+    <w:rPr>
+      <w:rFonts w:ascii="Courier New" w:eastAsia="Times New Roman" w:hAnsi="Courier New" w:cs="Courier New"/>
+      <w:sz w:val="20"/>
+      <w:szCs w:val="20"/>
+    </w:rPr>
+  </w:style>
+  <w:style w:type="character" w:customStyle="1" w:styleId="HTMLPreformattedChar">
+    <w:name w:val="HTML Preformatted Char"/>
+    <w:basedOn w:val="DefaultParagraphFont"/>
+    <w:link w:val="HTMLPreformatted"/>
+    <w:uiPriority w:val="99"/>
+    <w:semiHidden/>
+    <w:rsid w:val="00152537"/>
+    <w:rPr>
+      <w:rFonts w:ascii="Courier New" w:eastAsia="Times New Roman" w:hAnsi="Courier New" w:cs="Courier New"/>
+      <w:sz w:val="20"/>
+      <w:szCs w:val="20"/>
     </w:rPr>
   </w:style>
 </w:styles>
@@ -25834,7 +27178,7 @@
 </file>
 
 <file path=customXml/itemProps1.xml><?xml version="1.0" encoding="utf-8"?>
-<ds:datastoreItem xmlns:ds="http://schemas.openxmlformats.org/officeDocument/2006/customXml" ds:itemID="{C314F9AA-584B-479F-B868-10DD982CC251}">
+<ds:datastoreItem xmlns:ds="http://schemas.openxmlformats.org/officeDocument/2006/customXml" ds:itemID="{EEC13219-037D-43C4-9F82-0A50F3E6ED8E}">
   <ds:schemaRefs>
     <ds:schemaRef ds:uri="http://schemas.openxmlformats.org/officeDocument/2006/bibliography"/>
   </ds:schemaRefs>

</xml_diff>

<commit_message>
Update draft and send to HJM
</commit_message>
<xml_diff>
--- a/COVID_Transit.docx
+++ b/COVID_Transit.docx
@@ -654,39 +654,7 @@
           <w:rFonts w:ascii="Times New Roman" w:hAnsi="Times New Roman" w:cs="Times New Roman"/>
           <w:sz w:val="24"/>
         </w:rPr>
-        <w:t xml:space="preserve">, most transit systems has witnessed major decrease of transit demand even before the outbreak of the </w:t>
-      </w:r>
-      <w:proofErr w:type="gramStart"/>
-      <w:r>
-        <w:rPr>
-          <w:rFonts w:ascii="Times New Roman" w:hAnsi="Times New Roman" w:cs="Times New Roman"/>
-          <w:sz w:val="24"/>
-        </w:rPr>
-        <w:t>pandemic</w:t>
-      </w:r>
-      <w:proofErr w:type="gramEnd"/>
-      <w:r>
-        <w:rPr>
-          <w:rFonts w:ascii="Times New Roman" w:hAnsi="Times New Roman" w:cs="Times New Roman"/>
-          <w:sz w:val="24"/>
-        </w:rPr>
-        <w:t xml:space="preserve">. For larger transit systems, for example, Washington Metropolitan Area Transit Authority reported that </w:t>
-      </w:r>
-      <w:proofErr w:type="spellStart"/>
-      <w:r>
-        <w:rPr>
-          <w:rFonts w:ascii="Times New Roman" w:hAnsi="Times New Roman" w:cs="Times New Roman"/>
-          <w:sz w:val="24"/>
-        </w:rPr>
-        <w:t>metrorail</w:t>
-      </w:r>
-      <w:proofErr w:type="spellEnd"/>
-      <w:r>
-        <w:rPr>
-          <w:rFonts w:ascii="Times New Roman" w:hAnsi="Times New Roman" w:cs="Times New Roman"/>
-          <w:sz w:val="24"/>
-        </w:rPr>
-        <w:t xml:space="preserve"> ridership has been reduced by 90% and bus ridership has been reduced by up to 75% by the end of March </w:t>
+        <w:t xml:space="preserve">, most transit systems has witnessed major decrease of transit demand even before the outbreak of the pandemic. For larger transit systems, for example, Washington Metropolitan Area Transit Authority reported that metrorail ridership has been reduced by 90% and bus ridership has been reduced by up to 75% by the end of March </w:t>
       </w:r>
       <w:r>
         <w:rPr>
@@ -2771,30 +2739,14 @@
           <w:rFonts w:ascii="Times New Roman" w:hAnsi="Times New Roman" w:cs="Times New Roman"/>
           <w:sz w:val="24"/>
         </w:rPr>
-        <w:t xml:space="preserve"> </w:t>
-      </w:r>
-      <w:proofErr w:type="spellStart"/>
-      <w:r>
-        <w:rPr>
-          <w:rFonts w:ascii="Times New Roman" w:hAnsi="Times New Roman" w:cs="Times New Roman"/>
-          <w:sz w:val="24"/>
-        </w:rPr>
-        <w:t>USA</w:t>
-      </w:r>
-      <w:r>
-        <w:rPr>
-          <w:rFonts w:ascii="Times New Roman" w:hAnsi="Times New Roman" w:cs="Times New Roman"/>
-          <w:sz w:val="24"/>
-        </w:rPr>
-        <w:t>Facts</w:t>
-      </w:r>
-      <w:proofErr w:type="spellEnd"/>
-      <w:r>
-        <w:rPr>
-          <w:rFonts w:ascii="Times New Roman" w:hAnsi="Times New Roman" w:cs="Times New Roman"/>
-          <w:sz w:val="24"/>
-        </w:rPr>
-        <w:t xml:space="preserve"> </w:t>
+        <w:t xml:space="preserve"> USA</w:t>
+      </w:r>
+      <w:r>
+        <w:rPr>
+          <w:rFonts w:ascii="Times New Roman" w:hAnsi="Times New Roman" w:cs="Times New Roman"/>
+          <w:sz w:val="24"/>
+        </w:rPr>
+        <w:t xml:space="preserve">Facts </w:t>
       </w:r>
       <w:r>
         <w:rPr>
@@ -5715,7 +5667,6 @@
         </w:rPr>
         <w:t xml:space="preserve">model is significant with p-value </w:t>
       </w:r>
-      <w:proofErr w:type="gramStart"/>
       <w:r>
         <w:rPr>
           <w:rFonts w:ascii="Times New Roman" w:hAnsi="Times New Roman" w:cs="Times New Roman"/>
@@ -5723,7 +5674,6 @@
         </w:rPr>
         <w:t xml:space="preserve">of </w:t>
       </w:r>
-      <w:proofErr w:type="gramEnd"/>
       <m:oMath>
         <m:r>
           <m:rPr>
@@ -5805,7 +5755,7 @@
           <w:rFonts w:ascii="Times New Roman" w:hAnsi="Times New Roman" w:cs="Times New Roman"/>
           <w:sz w:val="24"/>
         </w:rPr>
-        <w:t>42</w:t>
+        <w:t>47</w:t>
       </w:r>
       <w:r>
         <w:rPr>
@@ -5870,7 +5820,6 @@
         </w:rPr>
         <w:t xml:space="preserve">little </w:t>
       </w:r>
-      <w:proofErr w:type="spellStart"/>
       <w:r>
         <w:rPr>
           <w:rFonts w:ascii="Times New Roman" w:hAnsi="Times New Roman" w:cs="Times New Roman"/>
@@ -5878,7 +5827,6 @@
         </w:rPr>
         <w:t>multicollinearity</w:t>
       </w:r>
-      <w:proofErr w:type="spellEnd"/>
       <w:r>
         <w:rPr>
           <w:rFonts w:ascii="Times New Roman" w:hAnsi="Times New Roman" w:cs="Times New Roman"/>
@@ -6150,23 +6098,7 @@
           <w:rFonts w:ascii="Times New Roman" w:hAnsi="Times New Roman" w:cs="Times New Roman"/>
           <w:sz w:val="24"/>
         </w:rPr>
-        <w:t xml:space="preserve">Although we do not directly add the ratio of Hispanic population into the regression model to avoid </w:t>
-      </w:r>
-      <w:proofErr w:type="spellStart"/>
-      <w:r>
-        <w:rPr>
-          <w:rFonts w:ascii="Times New Roman" w:hAnsi="Times New Roman" w:cs="Times New Roman"/>
-          <w:sz w:val="24"/>
-        </w:rPr>
-        <w:t>multicollinearity</w:t>
-      </w:r>
-      <w:proofErr w:type="spellEnd"/>
-      <w:r>
-        <w:rPr>
-          <w:rFonts w:ascii="Times New Roman" w:hAnsi="Times New Roman" w:cs="Times New Roman"/>
-          <w:sz w:val="24"/>
-        </w:rPr>
-        <w:t>, the further correlation analyses between</w:t>
+        <w:t>Although we do not directly add the ratio of Hispanic population into the regression model to avoid multicollinearity, the further correlation analyses between</w:t>
       </w:r>
       <w:r>
         <w:rPr>
@@ -6222,7 +6154,21 @@
           <w:rFonts w:ascii="Times New Roman" w:hAnsi="Times New Roman" w:cs="Times New Roman"/>
           <w:sz w:val="24"/>
         </w:rPr>
-        <w:t xml:space="preserve">occupation statistics: according to the labor force characteristics survey made by US Bureau of Labor Statistics, Hispanic population has the lowest percent (22%) of management, professional, and related occupation among White (41%), African American (31%), and Asian people (54%) in 2018 </w:t>
+        <w:t xml:space="preserve">occupation statistics: according to the labor force characteristics survey made by US Bureau of Labor Statistics, Hispanic population has the lowest percent (22%) of management, professional, and related occupation </w:t>
+      </w:r>
+      <w:r>
+        <w:rPr>
+          <w:rFonts w:ascii="Times New Roman" w:hAnsi="Times New Roman" w:cs="Times New Roman"/>
+          <w:sz w:val="24"/>
+        </w:rPr>
+        <w:t>compared with</w:t>
+      </w:r>
+      <w:r>
+        <w:rPr>
+          <w:rFonts w:ascii="Times New Roman" w:hAnsi="Times New Roman" w:cs="Times New Roman"/>
+          <w:sz w:val="24"/>
+        </w:rPr>
+        <w:t xml:space="preserve"> White (41%), African American (31%), and Asian people (54%) in 2018 </w:t>
       </w:r>
       <w:r>
         <w:rPr>
@@ -6332,6 +6278,13 @@
           <w:rFonts w:ascii="Times New Roman" w:hAnsi="Times New Roman" w:cs="Times New Roman"/>
           <w:sz w:val="24"/>
         </w:rPr>
+        <w:t>s</w:t>
+      </w:r>
+      <w:r>
+        <w:rPr>
+          <w:rFonts w:ascii="Times New Roman" w:hAnsi="Times New Roman" w:cs="Times New Roman"/>
+          <w:sz w:val="24"/>
+        </w:rPr>
         <w:t xml:space="preserve"> conducted by Transit app in April 2020</w:t>
       </w:r>
       <w:r>
@@ -6381,7 +6334,7 @@
           <w:rFonts w:ascii="Times New Roman" w:hAnsi="Times New Roman" w:cs="Times New Roman"/>
           <w:sz w:val="24"/>
         </w:rPr>
-        <w:t>Although the categorizations of the survey and the ACS table are quite different, t</w:t>
+        <w:t>Although the categorizations of the survey and the ACS table are different, t</w:t>
       </w:r>
       <w:r>
         <w:rPr>
@@ -6860,17 +6813,35 @@
         </w:rPr>
         <w:t xml:space="preserve"> floor value. </w:t>
       </w:r>
-      <w:r>
-        <w:rPr>
-          <w:rFonts w:ascii="Times New Roman" w:hAnsi="Times New Roman" w:cs="Times New Roman"/>
-          <w:sz w:val="24"/>
-        </w:rPr>
-        <w:t xml:space="preserve">This could be </w:t>
+      <w:commentRangeStart w:id="3"/>
+      <w:r>
+        <w:rPr>
+          <w:rFonts w:ascii="Times New Roman" w:hAnsi="Times New Roman" w:cs="Times New Roman"/>
+          <w:sz w:val="24"/>
+          <w:highlight w:val="yellow"/>
+        </w:rPr>
+        <w:t>This</w:t>
+      </w:r>
+      <w:commentRangeEnd w:id="3"/>
+      <w:r>
+        <w:rPr>
+          <w:rStyle w:val="CommentReference"/>
+        </w:rPr>
+        <w:commentReference w:id="3"/>
+      </w:r>
+      <w:r>
+        <w:rPr>
+          <w:rFonts w:ascii="Times New Roman" w:hAnsi="Times New Roman" w:cs="Times New Roman"/>
+          <w:sz w:val="24"/>
+          <w:highlight w:val="yellow"/>
+        </w:rPr>
+        <w:t xml:space="preserve"> could be </w:t>
       </w:r>
       <w:r>
         <w:rPr>
           <w:rFonts w:ascii="Times New Roman" w:hAnsi="Times New Roman" w:cs="Times New Roman" w:hint="eastAsia"/>
           <w:sz w:val="24"/>
+          <w:highlight w:val="yellow"/>
         </w:rPr>
         <w:t>partly</w:t>
       </w:r>
@@ -6878,6 +6849,7 @@
         <w:rPr>
           <w:rFonts w:ascii="Times New Roman" w:hAnsi="Times New Roman" w:cs="Times New Roman"/>
           <w:sz w:val="24"/>
+          <w:highlight w:val="yellow"/>
         </w:rPr>
         <w:t xml:space="preserve"> </w:t>
       </w:r>
@@ -6885,6 +6857,7 @@
         <w:rPr>
           <w:rFonts w:ascii="Times New Roman" w:hAnsi="Times New Roman" w:cs="Times New Roman"/>
           <w:sz w:val="24"/>
+          <w:highlight w:val="yellow"/>
         </w:rPr>
         <w:t>because of the dependency on the private vehicles and income</w:t>
       </w:r>
@@ -6892,6 +6865,7 @@
         <w:rPr>
           <w:rFonts w:ascii="Times New Roman" w:hAnsi="Times New Roman" w:cs="Times New Roman"/>
           <w:sz w:val="24"/>
+          <w:highlight w:val="yellow"/>
         </w:rPr>
         <w:t>, which are correlated with the African American ratio according to the correlation analyses</w:t>
       </w:r>
@@ -6899,6 +6873,7 @@
         <w:rPr>
           <w:rFonts w:ascii="Times New Roman" w:hAnsi="Times New Roman" w:cs="Times New Roman"/>
           <w:sz w:val="24"/>
+          <w:highlight w:val="yellow"/>
         </w:rPr>
         <w:t>.</w:t>
       </w:r>
@@ -6906,6 +6881,7 @@
         <w:rPr>
           <w:rFonts w:ascii="Times New Roman" w:hAnsi="Times New Roman" w:cs="Times New Roman"/>
           <w:sz w:val="24"/>
+          <w:highlight w:val="yellow"/>
         </w:rPr>
         <w:t xml:space="preserve"> T</w:t>
       </w:r>
@@ -6913,6 +6889,7 @@
         <w:rPr>
           <w:rFonts w:ascii="Times New Roman" w:hAnsi="Times New Roman" w:cs="Times New Roman"/>
           <w:sz w:val="24"/>
+          <w:highlight w:val="yellow"/>
         </w:rPr>
         <w:t xml:space="preserve">he more house units with no private vehicles, the more dependent the people are on the transit systems; therefore, </w:t>
       </w:r>
@@ -6920,6 +6897,7 @@
         <w:rPr>
           <w:rFonts w:ascii="Times New Roman" w:hAnsi="Times New Roman" w:cs="Times New Roman"/>
           <w:sz w:val="24"/>
+          <w:highlight w:val="yellow"/>
         </w:rPr>
         <w:t xml:space="preserve">African American </w:t>
       </w:r>
@@ -6927,6 +6905,7 @@
         <w:rPr>
           <w:rFonts w:ascii="Times New Roman" w:hAnsi="Times New Roman" w:cs="Times New Roman"/>
           <w:sz w:val="24"/>
+          <w:highlight w:val="yellow"/>
         </w:rPr>
         <w:t xml:space="preserve">people have </w:t>
       </w:r>
@@ -6934,6 +6913,7 @@
         <w:rPr>
           <w:rFonts w:ascii="Times New Roman" w:hAnsi="Times New Roman" w:cs="Times New Roman"/>
           <w:sz w:val="24"/>
+          <w:highlight w:val="yellow"/>
         </w:rPr>
         <w:t xml:space="preserve">fewer </w:t>
       </w:r>
@@ -6941,6 +6921,7 @@
         <w:rPr>
           <w:rFonts w:ascii="Times New Roman" w:hAnsi="Times New Roman" w:cs="Times New Roman"/>
           <w:sz w:val="24"/>
+          <w:highlight w:val="yellow"/>
         </w:rPr>
         <w:t>choice</w:t>
       </w:r>
@@ -6948,6 +6929,7 @@
         <w:rPr>
           <w:rFonts w:ascii="Times New Roman" w:hAnsi="Times New Roman" w:cs="Times New Roman"/>
           <w:sz w:val="24"/>
+          <w:highlight w:val="yellow"/>
         </w:rPr>
         <w:t>s</w:t>
       </w:r>
@@ -6955,6 +6937,7 @@
         <w:rPr>
           <w:rFonts w:ascii="Times New Roman" w:hAnsi="Times New Roman" w:cs="Times New Roman"/>
           <w:sz w:val="24"/>
+          <w:highlight w:val="yellow"/>
         </w:rPr>
         <w:t xml:space="preserve"> but </w:t>
       </w:r>
@@ -6962,6 +6945,7 @@
         <w:rPr>
           <w:rFonts w:ascii="Times New Roman" w:hAnsi="Times New Roman" w:cs="Times New Roman"/>
           <w:sz w:val="24"/>
+          <w:highlight w:val="yellow"/>
         </w:rPr>
         <w:t xml:space="preserve">have </w:t>
       </w:r>
@@ -6969,6 +6953,7 @@
         <w:rPr>
           <w:rFonts w:ascii="Times New Roman" w:hAnsi="Times New Roman" w:cs="Times New Roman"/>
           <w:sz w:val="24"/>
+          <w:highlight w:val="yellow"/>
         </w:rPr>
         <w:t>to stick to transit regardless of the pandemic.</w:t>
       </w:r>
@@ -7476,23 +7461,13 @@
                 <w:szCs w:val="24"/>
               </w:rPr>
             </w:pPr>
-            <w:proofErr w:type="spellStart"/>
             <w:r>
               <w:rPr>
                 <w:rFonts w:ascii="Times New Roman" w:eastAsia="Times New Roman" w:hAnsi="Times New Roman" w:cs="Times New Roman"/>
                 <w:sz w:val="24"/>
                 <w:szCs w:val="24"/>
               </w:rPr>
-              <w:t>Pr</w:t>
-            </w:r>
-            <w:proofErr w:type="spellEnd"/>
-            <w:r>
-              <w:rPr>
-                <w:rFonts w:ascii="Times New Roman" w:eastAsia="Times New Roman" w:hAnsi="Times New Roman" w:cs="Times New Roman"/>
-                <w:sz w:val="24"/>
-                <w:szCs w:val="24"/>
-              </w:rPr>
-              <w:t>(&gt;|t|)</w:t>
+              <w:t>Pr(&gt;|t|)</w:t>
             </w:r>
           </w:p>
         </w:tc>
@@ -8435,7 +8410,7 @@
           <w:sz w:val="24"/>
         </w:rPr>
       </w:pPr>
-      <w:bookmarkStart w:id="3" w:name="_Ref38480053"/>
+      <w:bookmarkStart w:id="4" w:name="_Ref38480053"/>
       <w:r>
         <w:rPr>
           <w:rFonts w:ascii="Times New Roman" w:hAnsi="Times New Roman" w:cs="Times New Roman"/>
@@ -8480,7 +8455,7 @@
         </w:rPr>
         <w:fldChar w:fldCharType="end"/>
       </w:r>
-      <w:bookmarkEnd w:id="3"/>
+      <w:bookmarkEnd w:id="4"/>
       <w:r>
         <w:rPr>
           <w:rFonts w:ascii="Times New Roman" w:hAnsi="Times New Roman" w:cs="Times New Roman"/>
@@ -8519,7 +8494,7 @@
         </w:rPr>
         <w:t xml:space="preserve">  The Google search trend, the geotagged COVID-related Twitter count per capita, and the active Twitter accounts per capita are </w:t>
       </w:r>
-      <w:commentRangeStart w:id="4"/>
+      <w:commentRangeStart w:id="5"/>
       <w:r>
         <w:rPr>
           <w:rFonts w:ascii="Times New Roman" w:hAnsi="Times New Roman" w:cs="Times New Roman"/>
@@ -8612,12 +8587,12 @@
         </w:rPr>
         <w:t>Instead, people’s o</w:t>
       </w:r>
-      <w:commentRangeEnd w:id="4"/>
+      <w:commentRangeEnd w:id="5"/>
       <w:r>
         <w:rPr>
           <w:rStyle w:val="CommentReference"/>
         </w:rPr>
-        <w:commentReference w:id="4"/>
+        <w:commentReference w:id="5"/>
       </w:r>
       <w:r>
         <w:rPr>
@@ -8882,6 +8857,7 @@
           <w:sz w:val="24"/>
         </w:rPr>
       </w:pPr>
+      <w:commentRangeStart w:id="6"/>
       <w:r>
         <w:rPr>
           <w:rFonts w:ascii="Times New Roman" w:hAnsi="Times New Roman" w:cs="Times New Roman"/>
@@ -8952,6 +8928,13 @@
           <w:highlight w:val="yellow"/>
         </w:rPr>
         <w:t>point</w:t>
+      </w:r>
+      <w:commentRangeEnd w:id="6"/>
+      <w:r>
+        <w:rPr>
+          <w:rStyle w:val="CommentReference"/>
+        </w:rPr>
+        <w:commentReference w:id="6"/>
       </w:r>
       <w:r>
         <w:rPr>
@@ -9123,7 +9106,6 @@
         </w:rPr>
         <w:t xml:space="preserve"> and convergent </w:t>
       </w:r>
-      <w:proofErr w:type="gramStart"/>
       <w:r>
         <w:rPr>
           <w:rFonts w:ascii="Times New Roman" w:hAnsi="Times New Roman" w:cs="Times New Roman"/>
@@ -9131,7 +9113,6 @@
         </w:rPr>
         <w:t xml:space="preserve">point </w:t>
       </w:r>
-      <w:proofErr w:type="gramEnd"/>
       <m:oMath>
         <m:sSub>
           <m:sSubPr>
@@ -9514,7 +9495,7 @@
                 <w:lang w:eastAsia="ja-JP"/>
               </w:rPr>
             </w:pPr>
-            <w:bookmarkStart w:id="5" w:name="_Ref36807866"/>
+            <w:bookmarkStart w:id="7" w:name="_Ref36807866"/>
             <w:r>
               <w:rPr>
                 <w:rFonts w:ascii="Times New Roman" w:eastAsia="Yu Mincho" w:hAnsi="Times New Roman" w:cs="Times New Roman"/>
@@ -9570,7 +9551,7 @@
               </w:rPr>
               <w:fldChar w:fldCharType="end"/>
             </w:r>
-            <w:bookmarkEnd w:id="5"/>
+            <w:bookmarkEnd w:id="7"/>
             <w:r>
               <w:rPr>
                 <w:rFonts w:ascii="Times New Roman" w:eastAsia="Yu Mincho" w:hAnsi="Times New Roman" w:cs="Times New Roman"/>
@@ -10091,7 +10072,7 @@
                 <w:lang w:eastAsia="ja-JP"/>
               </w:rPr>
             </w:pPr>
-            <w:bookmarkStart w:id="6" w:name="_Ref36813193"/>
+            <w:bookmarkStart w:id="8" w:name="_Ref36813193"/>
             <w:r>
               <w:rPr>
                 <w:rFonts w:ascii="Times New Roman" w:eastAsia="Yu Mincho" w:hAnsi="Times New Roman" w:cs="Times New Roman"/>
@@ -10147,7 +10128,7 @@
               </w:rPr>
               <w:fldChar w:fldCharType="end"/>
             </w:r>
-            <w:bookmarkEnd w:id="6"/>
+            <w:bookmarkEnd w:id="8"/>
             <w:r>
               <w:rPr>
                 <w:rFonts w:ascii="Times New Roman" w:eastAsia="Yu Mincho" w:hAnsi="Times New Roman" w:cs="Times New Roman"/>
@@ -10264,17 +10245,8 @@
           <w:rFonts w:ascii="Times New Roman" w:hAnsi="Times New Roman" w:cs="Times New Roman"/>
           <w:sz w:val="24"/>
         </w:rPr>
-        <w:t xml:space="preserve">by B to construct the P function so </w:t>
-      </w:r>
-      <w:proofErr w:type="gramStart"/>
-      <w:r>
-        <w:rPr>
-          <w:rFonts w:ascii="Times New Roman" w:hAnsi="Times New Roman" w:cs="Times New Roman"/>
-          <w:sz w:val="24"/>
-        </w:rPr>
-        <w:t xml:space="preserve">that </w:t>
-      </w:r>
-      <w:proofErr w:type="gramEnd"/>
+        <w:t xml:space="preserve">by B to construct the P function so that </w:t>
+      </w:r>
       <m:oMath>
         <m:nary>
           <m:naryPr>
@@ -10371,23 +10343,7 @@
           <w:rFonts w:ascii="Times New Roman" w:hAnsi="Times New Roman" w:cs="Times New Roman"/>
           <w:sz w:val="24"/>
         </w:rPr>
-        <w:t xml:space="preserve"> </w:t>
-      </w:r>
-      <w:proofErr w:type="gramStart"/>
-      <w:r>
-        <w:rPr>
-          <w:rFonts w:ascii="Times New Roman" w:hAnsi="Times New Roman" w:cs="Times New Roman"/>
-          <w:sz w:val="24"/>
-        </w:rPr>
-        <w:t>is</w:t>
-      </w:r>
-      <w:proofErr w:type="gramEnd"/>
-      <w:r>
-        <w:rPr>
-          <w:rFonts w:ascii="Times New Roman" w:hAnsi="Times New Roman" w:cs="Times New Roman"/>
-          <w:sz w:val="24"/>
-        </w:rPr>
-        <w:t xml:space="preserve"> the confidence level. We choose </w:t>
+        <w:t xml:space="preserve"> is the confidence level. We choose </w:t>
       </w:r>
       <w:r>
         <w:rPr>
@@ -11602,8 +11558,8 @@
           <w:sz w:val="24"/>
         </w:rPr>
       </w:pPr>
-      <w:commentRangeStart w:id="7"/>
-      <w:commentRangeStart w:id="8"/>
+      <w:commentRangeStart w:id="9"/>
+      <w:commentRangeStart w:id="10"/>
       <w:r>
         <w:rPr>
           <w:rFonts w:ascii="Times New Roman" w:hAnsi="Times New Roman" w:cs="Times New Roman"/>
@@ -11613,19 +11569,19 @@
         </w:rPr>
         <w:t>Decay rate</w:t>
       </w:r>
-      <w:commentRangeEnd w:id="7"/>
+      <w:commentRangeEnd w:id="9"/>
       <w:r>
         <w:rPr>
           <w:rStyle w:val="CommentReference"/>
         </w:rPr>
-        <w:commentReference w:id="7"/>
-      </w:r>
-      <w:commentRangeEnd w:id="8"/>
+        <w:commentReference w:id="9"/>
+      </w:r>
+      <w:commentRangeEnd w:id="10"/>
       <w:r>
         <w:rPr>
           <w:rStyle w:val="CommentReference"/>
         </w:rPr>
-        <w:commentReference w:id="8"/>
+        <w:commentReference w:id="10"/>
       </w:r>
       <w:r>
         <w:rPr>
@@ -12808,7 +12764,7 @@
         </w:rPr>
         <w:t xml:space="preserve"> of </w:t>
       </w:r>
-      <w:commentRangeStart w:id="9"/>
+      <w:commentRangeStart w:id="11"/>
       <w:r>
         <w:rPr>
           <w:rFonts w:ascii="Times New Roman" w:hAnsi="Times New Roman" w:cs="Times New Roman"/>
@@ -12840,12 +12796,12 @@
         </w:rPr>
         <w:t>:</w:t>
       </w:r>
-      <w:commentRangeEnd w:id="9"/>
+      <w:commentRangeEnd w:id="11"/>
       <w:r>
         <w:rPr>
           <w:rStyle w:val="CommentReference"/>
         </w:rPr>
-        <w:commentReference w:id="9"/>
+        <w:commentReference w:id="11"/>
       </w:r>
     </w:p>
     <w:tbl>
@@ -14089,7 +14045,7 @@
           <w:sz w:val="24"/>
         </w:rPr>
       </w:pPr>
-      <w:bookmarkStart w:id="10" w:name="_Ref36757496"/>
+      <w:bookmarkStart w:id="12" w:name="_Ref36757496"/>
       <w:r>
         <w:rPr>
           <w:rFonts w:ascii="Times New Roman" w:hAnsi="Times New Roman" w:cs="Times New Roman"/>
@@ -14133,7 +14089,7 @@
         </w:rPr>
         <w:fldChar w:fldCharType="end"/>
       </w:r>
-      <w:bookmarkEnd w:id="10"/>
+      <w:bookmarkEnd w:id="12"/>
       <w:r>
         <w:rPr>
           <w:rFonts w:ascii="Times New Roman" w:hAnsi="Times New Roman" w:cs="Times New Roman"/>
@@ -14175,7 +14131,21 @@
           <w:rFonts w:ascii="Times New Roman" w:hAnsi="Times New Roman" w:cs="Times New Roman"/>
           <w:sz w:val="24"/>
         </w:rPr>
-        <w:t xml:space="preserve">For the scenario of lag = 14 days, which is a highly hypothesis scenario, most transit systems and most cities have negative response. </w:t>
+        <w:t>For the scenario of lag = 14 days, which is a highly hy</w:t>
+      </w:r>
+      <w:r>
+        <w:rPr>
+          <w:rFonts w:ascii="Times New Roman" w:hAnsi="Times New Roman" w:cs="Times New Roman"/>
+          <w:sz w:val="24"/>
+        </w:rPr>
+        <w:t>pothesized</w:t>
+      </w:r>
+      <w:r>
+        <w:rPr>
+          <w:rFonts w:ascii="Times New Roman" w:hAnsi="Times New Roman" w:cs="Times New Roman"/>
+          <w:sz w:val="24"/>
+        </w:rPr>
+        <w:t xml:space="preserve"> scenario, most transit systems and most cities have negative response. </w:t>
       </w:r>
     </w:p>
     <w:p>
@@ -14472,7 +14442,7 @@
           <w:sz w:val="24"/>
         </w:rPr>
       </w:pPr>
-      <w:bookmarkStart w:id="11" w:name="_Ref36929078"/>
+      <w:bookmarkStart w:id="13" w:name="_Ref36929078"/>
       <w:r>
         <w:rPr>
           <w:rFonts w:ascii="Times New Roman" w:hAnsi="Times New Roman" w:cs="Times New Roman"/>
@@ -14516,7 +14486,7 @@
         </w:rPr>
         <w:fldChar w:fldCharType="end"/>
       </w:r>
-      <w:bookmarkEnd w:id="11"/>
+      <w:bookmarkEnd w:id="13"/>
       <w:r>
         <w:rPr>
           <w:rFonts w:ascii="Times New Roman" w:hAnsi="Times New Roman" w:cs="Times New Roman"/>
@@ -15847,17 +15817,8 @@
           <w:rFonts w:ascii="Times New Roman" w:hAnsi="Times New Roman" w:cs="Times New Roman"/>
           <w:sz w:val="24"/>
         </w:rPr>
-        <w:t xml:space="preserve"> is the actual transit demand at </w:t>
-      </w:r>
-      <w:proofErr w:type="gramStart"/>
-      <w:r>
-        <w:rPr>
-          <w:rFonts w:ascii="Times New Roman" w:hAnsi="Times New Roman" w:cs="Times New Roman"/>
-          <w:sz w:val="24"/>
-        </w:rPr>
-        <w:t xml:space="preserve">time </w:t>
-      </w:r>
-      <w:proofErr w:type="gramEnd"/>
+        <w:t xml:space="preserve"> is the actual transit demand at time </w:t>
+      </w:r>
       <m:oMath>
         <m:r>
           <w:rPr>
@@ -16879,7 +16840,7 @@
         </w:rPr>
         <w:tab/>
       </w:r>
-      <w:commentRangeStart w:id="12"/>
+      <w:commentRangeStart w:id="14"/>
       <w:r>
         <w:rPr>
           <w:rFonts w:ascii="Times New Roman" w:hAnsi="Times New Roman" w:cs="Times New Roman"/>
@@ -16929,12 +16890,12 @@
         </w:rPr>
         <w:fldChar w:fldCharType="end"/>
       </w:r>
-      <w:commentRangeEnd w:id="12"/>
+      <w:commentRangeEnd w:id="14"/>
       <w:r>
         <w:rPr>
           <w:rStyle w:val="CommentReference"/>
         </w:rPr>
-        <w:commentReference w:id="12"/>
+        <w:commentReference w:id="14"/>
       </w:r>
       <w:r>
         <w:rPr>
@@ -17001,7 +16962,7 @@
         </w:rPr>
         <w:t xml:space="preserve">, </w:t>
       </w:r>
-      <w:commentRangeStart w:id="13"/>
+      <w:commentRangeStart w:id="15"/>
       <w:r>
         <w:rPr>
           <w:rFonts w:ascii="Times New Roman" w:hAnsi="Times New Roman" w:cs="Times New Roman"/>
@@ -17009,12 +16970,12 @@
         </w:rPr>
         <w:t xml:space="preserve">the weekly average </w:t>
       </w:r>
-      <w:commentRangeEnd w:id="13"/>
+      <w:commentRangeEnd w:id="15"/>
       <w:r>
         <w:rPr>
           <w:rStyle w:val="CommentReference"/>
         </w:rPr>
-        <w:commentReference w:id="13"/>
+        <w:commentReference w:id="15"/>
       </w:r>
       <w:r>
         <w:rPr>
@@ -17122,7 +17083,7 @@
           <w:sz w:val="24"/>
         </w:rPr>
       </w:pPr>
-      <w:bookmarkStart w:id="14" w:name="_Ref38019846"/>
+      <w:bookmarkStart w:id="16" w:name="_Ref38019846"/>
       <w:r>
         <w:rPr>
           <w:rFonts w:ascii="Times New Roman" w:hAnsi="Times New Roman" w:cs="Times New Roman"/>
@@ -17166,7 +17127,7 @@
         </w:rPr>
         <w:fldChar w:fldCharType="end"/>
       </w:r>
-      <w:bookmarkEnd w:id="14"/>
+      <w:bookmarkEnd w:id="16"/>
       <w:r>
         <w:rPr>
           <w:rFonts w:ascii="Times New Roman" w:hAnsi="Times New Roman" w:cs="Times New Roman"/>
@@ -17235,7 +17196,7 @@
           <w:sz w:val="24"/>
         </w:rPr>
       </w:pPr>
-      <w:bookmarkStart w:id="15" w:name="_Ref38028360"/>
+      <w:bookmarkStart w:id="17" w:name="_Ref38028360"/>
       <w:r>
         <w:rPr>
           <w:rFonts w:ascii="Times New Roman" w:hAnsi="Times New Roman" w:cs="Times New Roman"/>
@@ -17279,7 +17240,7 @@
         </w:rPr>
         <w:fldChar w:fldCharType="end"/>
       </w:r>
-      <w:bookmarkEnd w:id="15"/>
+      <w:bookmarkEnd w:id="17"/>
       <w:r>
         <w:rPr>
           <w:rFonts w:ascii="Times New Roman" w:hAnsi="Times New Roman" w:cs="Times New Roman"/>
@@ -17975,7 +17936,7 @@
         </w:rPr>
         <w:t xml:space="preserve">shifts of </w:t>
       </w:r>
-      <w:commentRangeStart w:id="16"/>
+      <w:commentRangeStart w:id="18"/>
       <w:r>
         <w:rPr>
           <w:rFonts w:ascii="Times New Roman" w:hAnsi="Times New Roman" w:cs="Times New Roman"/>
@@ -17984,12 +17945,12 @@
         </w:rPr>
         <w:t>peaks</w:t>
       </w:r>
-      <w:commentRangeEnd w:id="16"/>
+      <w:commentRangeEnd w:id="18"/>
       <w:r>
         <w:rPr>
           <w:rStyle w:val="CommentReference"/>
         </w:rPr>
-        <w:commentReference w:id="16"/>
+        <w:commentReference w:id="18"/>
       </w:r>
       <w:r>
         <w:rPr>
@@ -18393,7 +18354,7 @@
           <w:sz w:val="24"/>
         </w:rPr>
       </w:pPr>
-      <w:bookmarkStart w:id="17" w:name="_Ref38312495"/>
+      <w:bookmarkStart w:id="19" w:name="_Ref38312495"/>
       <w:r>
         <w:rPr>
           <w:rFonts w:ascii="Times New Roman" w:hAnsi="Times New Roman" w:cs="Times New Roman"/>
@@ -18437,7 +18398,7 @@
         </w:rPr>
         <w:fldChar w:fldCharType="end"/>
       </w:r>
-      <w:bookmarkEnd w:id="17"/>
+      <w:bookmarkEnd w:id="19"/>
       <w:r>
         <w:rPr>
           <w:rFonts w:ascii="Times New Roman" w:hAnsi="Times New Roman" w:cs="Times New Roman"/>
@@ -18897,36 +18858,20 @@
           <w:sz w:val="24"/>
         </w:rPr>
       </w:pPr>
-      <w:commentRangeStart w:id="18"/>
-      <w:r>
-        <w:rPr>
-          <w:rFonts w:ascii="Times New Roman" w:hAnsi="Times New Roman" w:cs="Times New Roman"/>
-          <w:sz w:val="24"/>
-        </w:rPr>
-        <w:t>[</w:t>
-      </w:r>
-      <w:proofErr w:type="gramStart"/>
-      <w:r>
-        <w:rPr>
-          <w:rFonts w:ascii="Times New Roman" w:hAnsi="Times New Roman" w:cs="Times New Roman"/>
-          <w:sz w:val="24"/>
-        </w:rPr>
-        <w:t>placeholder</w:t>
-      </w:r>
-      <w:proofErr w:type="gramEnd"/>
-      <w:r>
-        <w:rPr>
-          <w:rFonts w:ascii="Times New Roman" w:hAnsi="Times New Roman" w:cs="Times New Roman"/>
-          <w:sz w:val="24"/>
-        </w:rPr>
-        <w:t>]</w:t>
-      </w:r>
-      <w:commentRangeEnd w:id="18"/>
+      <w:commentRangeStart w:id="20"/>
+      <w:r>
+        <w:rPr>
+          <w:rFonts w:ascii="Times New Roman" w:hAnsi="Times New Roman" w:cs="Times New Roman"/>
+          <w:sz w:val="24"/>
+        </w:rPr>
+        <w:t>[placeholder]</w:t>
+      </w:r>
+      <w:commentRangeEnd w:id="20"/>
       <w:r>
         <w:rPr>
           <w:rStyle w:val="CommentReference"/>
         </w:rPr>
-        <w:commentReference w:id="18"/>
+        <w:commentReference w:id="20"/>
       </w:r>
     </w:p>
     <w:p>
@@ -18941,23 +18886,7 @@
           <w:rFonts w:ascii="Times New Roman" w:hAnsi="Times New Roman" w:cs="Times New Roman"/>
           <w:sz w:val="24"/>
         </w:rPr>
-        <w:t xml:space="preserve">Some </w:t>
-      </w:r>
-      <w:proofErr w:type="spellStart"/>
-      <w:r>
-        <w:rPr>
-          <w:rFonts w:ascii="Times New Roman" w:hAnsi="Times New Roman" w:cs="Times New Roman"/>
-          <w:sz w:val="24"/>
-        </w:rPr>
-        <w:t>clickbaits</w:t>
-      </w:r>
-      <w:proofErr w:type="spellEnd"/>
-      <w:r>
-        <w:rPr>
-          <w:rFonts w:ascii="Times New Roman" w:hAnsi="Times New Roman" w:cs="Times New Roman"/>
-          <w:sz w:val="24"/>
-        </w:rPr>
-        <w:t>:</w:t>
+        <w:t>Some clickbaits:</w:t>
       </w:r>
     </w:p>
     <w:p>
@@ -19168,7 +19097,7 @@
           <w:sz w:val="24"/>
         </w:rPr>
       </w:pPr>
-      <w:commentRangeStart w:id="19"/>
+      <w:commentRangeStart w:id="21"/>
       <w:r>
         <w:rPr>
           <w:rFonts w:ascii="Times New Roman" w:hAnsi="Times New Roman" w:cs="Times New Roman"/>
@@ -19210,12 +19139,12 @@
         </w:rPr>
         <w:t>; their occupations do.</w:t>
       </w:r>
-      <w:commentRangeEnd w:id="19"/>
+      <w:commentRangeEnd w:id="21"/>
       <w:r>
         <w:rPr>
           <w:rStyle w:val="CommentReference"/>
         </w:rPr>
-        <w:commentReference w:id="19"/>
+        <w:commentReference w:id="21"/>
       </w:r>
     </w:p>
     <w:p>
@@ -19599,7 +19528,21 @@
           <w:rFonts w:ascii="Times New Roman" w:hAnsi="Times New Roman" w:cs="Times New Roman"/>
           <w:sz w:val="24"/>
         </w:rPr>
-        <w:t>Active worker’s commuting routine is significantly different from the normal.</w:t>
+        <w:t xml:space="preserve">Active </w:t>
+      </w:r>
+      <w:r>
+        <w:rPr>
+          <w:rFonts w:ascii="Times New Roman" w:hAnsi="Times New Roman" w:cs="Times New Roman"/>
+          <w:sz w:val="24"/>
+        </w:rPr>
+        <w:t xml:space="preserve">essential </w:t>
+      </w:r>
+      <w:r>
+        <w:rPr>
+          <w:rFonts w:ascii="Times New Roman" w:hAnsi="Times New Roman" w:cs="Times New Roman"/>
+          <w:sz w:val="24"/>
+        </w:rPr>
+        <w:t>worker’s commuting routine is significantly different from the normal.</w:t>
       </w:r>
       <w:r>
         <w:rPr>
@@ -19633,7 +19576,21 @@
           <w:rFonts w:ascii="Times New Roman" w:hAnsi="Times New Roman" w:cs="Times New Roman"/>
           <w:sz w:val="24"/>
         </w:rPr>
-        <w:t>The impact of COVID19 on the hourly curve is highly polarized.</w:t>
+        <w:t>The impact of COVID19 on the hourly curve is highly polarized</w:t>
+      </w:r>
+      <w:r>
+        <w:rPr>
+          <w:rFonts w:ascii="Times New Roman" w:hAnsi="Times New Roman" w:cs="Times New Roman"/>
+          <w:sz w:val="24"/>
+        </w:rPr>
+        <w:t xml:space="preserve"> geographically</w:t>
+      </w:r>
+      <w:r>
+        <w:rPr>
+          <w:rFonts w:ascii="Times New Roman" w:hAnsi="Times New Roman" w:cs="Times New Roman"/>
+          <w:sz w:val="24"/>
+        </w:rPr>
+        <w:t>.</w:t>
       </w:r>
     </w:p>
     <w:p>
@@ -19748,16 +19705,7 @@
           <w:rFonts w:ascii="Times New Roman" w:hAnsi="Times New Roman" w:cs="Times New Roman"/>
           <w:sz w:val="24"/>
         </w:rPr>
-        <w:t>Weekends are more like weekda</w:t>
-      </w:r>
-      <w:bookmarkStart w:id="20" w:name="_GoBack"/>
-      <w:bookmarkEnd w:id="20"/>
-      <w:r>
-        <w:rPr>
-          <w:rFonts w:ascii="Times New Roman" w:hAnsi="Times New Roman" w:cs="Times New Roman"/>
-          <w:sz w:val="24"/>
-        </w:rPr>
-        <w:t>ys. In many systems</w:t>
+        <w:t>Weekends are more like weekdays. In many systems</w:t>
       </w:r>
       <w:r>
         <w:rPr>
@@ -19943,7 +19891,21 @@
           <w:rFonts w:ascii="Times New Roman" w:hAnsi="Times New Roman" w:cs="Times New Roman"/>
           <w:sz w:val="24"/>
         </w:rPr>
-        <w:t>To-do and something I did not add in the draft (arranged by importance):</w:t>
+        <w:t>To-do</w:t>
+      </w:r>
+      <w:r>
+        <w:rPr>
+          <w:rFonts w:ascii="Times New Roman" w:hAnsi="Times New Roman" w:cs="Times New Roman"/>
+          <w:sz w:val="24"/>
+        </w:rPr>
+        <w:t>s</w:t>
+      </w:r>
+      <w:r>
+        <w:rPr>
+          <w:rFonts w:ascii="Times New Roman" w:hAnsi="Times New Roman" w:cs="Times New Roman"/>
+          <w:sz w:val="24"/>
+        </w:rPr>
+        <w:t xml:space="preserve"> and something I did not add in the draft (arranged by importance):</w:t>
       </w:r>
     </w:p>
     <w:p>
@@ -20011,7 +19973,23 @@
           <w:rFonts w:ascii="Times New Roman" w:hAnsi="Times New Roman" w:cs="Times New Roman"/>
           <w:sz w:val="24"/>
         </w:rPr>
-        <w:t>Depends on Transit app’s speed.</w:t>
+        <w:t>Depends on Transit app’s speed</w:t>
+      </w:r>
+      <w:r>
+        <w:rPr>
+          <w:rFonts w:ascii="Times New Roman" w:hAnsi="Times New Roman" w:cs="Times New Roman"/>
+          <w:sz w:val="24"/>
+        </w:rPr>
+        <w:t>, and graduate school’s</w:t>
+      </w:r>
+      <w:bookmarkStart w:id="22" w:name="_GoBack"/>
+      <w:bookmarkEnd w:id="22"/>
+      <w:r>
+        <w:rPr>
+          <w:rFonts w:ascii="Times New Roman" w:hAnsi="Times New Roman" w:cs="Times New Roman"/>
+          <w:sz w:val="24"/>
+        </w:rPr>
+        <w:t>.</w:t>
       </w:r>
     </w:p>
     <w:p>
@@ -20215,23 +20193,7 @@
           <w:rFonts w:ascii="Times New Roman" w:hAnsi="Times New Roman" w:cs="Times New Roman"/>
           <w:sz w:val="24"/>
         </w:rPr>
-        <w:t xml:space="preserve">think the results would be trivial. (Of course during the pandemic the peak will be lower for kurtosis, and </w:t>
-      </w:r>
-      <w:proofErr w:type="gramStart"/>
-      <w:r>
-        <w:rPr>
-          <w:rFonts w:ascii="Times New Roman" w:hAnsi="Times New Roman" w:cs="Times New Roman"/>
-          <w:sz w:val="24"/>
-        </w:rPr>
-        <w:t>skewness</w:t>
-      </w:r>
-      <w:proofErr w:type="gramEnd"/>
-      <w:r>
-        <w:rPr>
-          <w:rFonts w:ascii="Times New Roman" w:hAnsi="Times New Roman" w:cs="Times New Roman"/>
-          <w:sz w:val="24"/>
-        </w:rPr>
-        <w:t>, I don’t even know if it is meaningful at all for non-mathematical purposes.)</w:t>
+        <w:t>think the results would be trivial. (Of course during the pandemic the peak will be lower for kurtosis, and skewness, I don’t even know if it is meaningful at all for non-mathematical purposes.)</w:t>
       </w:r>
     </w:p>
     <w:p>
@@ -20256,7 +20218,7 @@
 
 <file path=word/comments.xml><?xml version="1.0" encoding="utf-8"?>
 <w:comments xmlns:wpc="http://schemas.microsoft.com/office/word/2010/wordprocessingCanvas" xmlns:cx="http://schemas.microsoft.com/office/drawing/2014/chartex" xmlns:cx1="http://schemas.microsoft.com/office/drawing/2015/9/8/chartex" xmlns:mc="http://schemas.openxmlformats.org/markup-compatibility/2006" xmlns:o="urn:schemas-microsoft-com:office:office" xmlns:r="http://schemas.openxmlformats.org/officeDocument/2006/relationships" xmlns:m="http://schemas.openxmlformats.org/officeDocument/2006/math" xmlns:v="urn:schemas-microsoft-com:vml" xmlns:wp14="http://schemas.microsoft.com/office/word/2010/wordprocessingDrawing" xmlns:wp="http://schemas.openxmlformats.org/drawingml/2006/wordprocessingDrawing" xmlns:w10="urn:schemas-microsoft-com:office:word" xmlns:w="http://schemas.openxmlformats.org/wordprocessingml/2006/main" xmlns:w14="http://schemas.microsoft.com/office/word/2010/wordml" xmlns:w15="http://schemas.microsoft.com/office/word/2012/wordml" xmlns:w16se="http://schemas.microsoft.com/office/word/2015/wordml/symex" xmlns:wpg="http://schemas.microsoft.com/office/word/2010/wordprocessingGroup" xmlns:wpi="http://schemas.microsoft.com/office/word/2010/wordprocessingInk" xmlns:wne="http://schemas.microsoft.com/office/word/2006/wordml" xmlns:wps="http://schemas.microsoft.com/office/word/2010/wordprocessingShape" mc:Ignorable="w14 w15 w16se wp14">
-  <w:comment w:id="4" w:author="Liu, Luyu" w:date="2020-04-30T10:46:00Z" w:initials="LL">
+  <w:comment w:id="3" w:author="Liu, Luyu" w:date="2020-05-01T13:35:00Z" w:initials="LL">
     <w:p>
       <w:pPr>
         <w:pStyle w:val="CommentText"/>
@@ -20268,11 +20230,17 @@
         <w:annotationRef/>
       </w:r>
       <w:r>
-        <w:t>May need to improve on the workings</w:t>
+        <w:t>I may delete this part</w:t>
+      </w:r>
+      <w:r>
+        <w:t>. Because there is no direct correlation between</w:t>
+      </w:r>
+      <w:r>
+        <w:t xml:space="preserve"> private vehicle ownership rate.</w:t>
       </w:r>
     </w:p>
   </w:comment>
-  <w:comment w:id="7" w:author="Liu, Luyu" w:date="2020-04-23T15:28:00Z" w:initials="LL">
+  <w:comment w:id="5" w:author="Liu, Luyu" w:date="2020-04-30T10:46:00Z" w:initials="LL">
     <w:p>
       <w:pPr>
         <w:pStyle w:val="CommentText"/>
@@ -20284,11 +20252,36 @@
         <w:annotationRef/>
       </w:r>
       <w:r>
-        <w:t>Need new name</w:t>
+        <w:t>May need to improve on the workings</w:t>
       </w:r>
     </w:p>
   </w:comment>
-  <w:comment w:id="8" w:author="Liu, Luyu" w:date="2020-04-30T21:46:00Z" w:initials="LL">
+  <w:comment w:id="6" w:author="Liu, Luyu" w:date="2020-05-01T13:59:00Z" w:initials="LL">
+    <w:p>
+      <w:pPr>
+        <w:pStyle w:val="CommentText"/>
+        <w:rPr>
+          <w:rFonts w:hint="eastAsia"/>
+        </w:rPr>
+      </w:pPr>
+      <w:r>
+        <w:rPr>
+          <w:rStyle w:val="CommentReference"/>
+        </w:rPr>
+        <w:annotationRef/>
+      </w:r>
+      <w:r>
+        <w:t>May need</w:t>
+      </w:r>
+      <w:r>
+        <w:t xml:space="preserve"> </w:t>
+      </w:r>
+      <w:r>
+        <w:t>a new name</w:t>
+      </w:r>
+    </w:p>
+  </w:comment>
+  <w:comment w:id="9" w:author="Liu, Luyu" w:date="2020-04-23T15:28:00Z" w:initials="LL">
     <w:p>
       <w:pPr>
         <w:pStyle w:val="CommentText"/>
@@ -20300,17 +20293,33 @@
         <w:annotationRef/>
       </w:r>
       <w:r>
-        <w:t xml:space="preserve">Also, may consider ditch this, </w:t>
-      </w:r>
-      <w:r>
-        <w:t xml:space="preserve">no </w:t>
-      </w:r>
-      <w:r>
-        <w:t>interesting things to see. Too random.</w:t>
+        <w:t>Need new name</w:t>
       </w:r>
     </w:p>
   </w:comment>
-  <w:comment w:id="9" w:author="Liu, Luyu" w:date="2020-04-23T15:29:00Z" w:initials="LL">
+  <w:comment w:id="10" w:author="Liu, Luyu" w:date="2020-04-30T21:46:00Z" w:initials="LL">
+    <w:p>
+      <w:pPr>
+        <w:pStyle w:val="CommentText"/>
+      </w:pPr>
+      <w:r>
+        <w:rPr>
+          <w:rStyle w:val="CommentReference"/>
+        </w:rPr>
+        <w:annotationRef/>
+      </w:r>
+      <w:r>
+        <w:t xml:space="preserve">Also, may consider ditch this, </w:t>
+      </w:r>
+      <w:r>
+        <w:t xml:space="preserve">no </w:t>
+      </w:r>
+      <w:r>
+        <w:t>interesting things to see. Too random.</w:t>
+      </w:r>
+    </w:p>
+  </w:comment>
+  <w:comment w:id="11" w:author="Liu, Luyu" w:date="2020-04-23T15:29:00Z" w:initials="LL">
     <w:p>
       <w:pPr>
         <w:pStyle w:val="CommentText"/>
@@ -20352,7 +20361,7 @@
       </w:r>
     </w:p>
   </w:comment>
-  <w:comment w:id="12" w:author="Liu, Luyu" w:date="2020-04-17T15:14:00Z" w:initials="LL">
+  <w:comment w:id="14" w:author="Liu, Luyu" w:date="2020-04-17T15:14:00Z" w:initials="LL">
     <w:p>
       <w:pPr>
         <w:pStyle w:val="CommentText"/>
@@ -20372,19 +20381,11 @@
         <w:pStyle w:val="CommentText"/>
       </w:pPr>
       <w:r>
-        <w:t xml:space="preserve">And I am using </w:t>
-      </w:r>
-      <w:proofErr w:type="spellStart"/>
-      <w:r>
-        <w:t>week_ago</w:t>
-      </w:r>
-      <w:proofErr w:type="spellEnd"/>
-      <w:r>
-        <w:t xml:space="preserve"> for the 3/9/2020 week. Not right too.</w:t>
+        <w:t>And I am using week_ago for the 3/9/2020 week. Not right too.</w:t>
       </w:r>
     </w:p>
   </w:comment>
-  <w:comment w:id="13" w:author="Liu, Luyu" w:date="2020-04-17T15:23:00Z" w:initials="LL">
+  <w:comment w:id="15" w:author="Liu, Luyu" w:date="2020-04-17T15:23:00Z" w:initials="LL">
     <w:p>
       <w:pPr>
         <w:pStyle w:val="CommentText"/>
@@ -20400,7 +20401,7 @@
       </w:r>
     </w:p>
   </w:comment>
-  <w:comment w:id="16" w:author="Liu, Luyu" w:date="2020-04-23T15:27:00Z" w:initials="LL">
+  <w:comment w:id="18" w:author="Liu, Luyu" w:date="2020-04-23T15:27:00Z" w:initials="LL">
     <w:p>
       <w:pPr>
         <w:pStyle w:val="CommentText"/>
@@ -20412,11 +20413,11 @@
         <w:annotationRef/>
       </w:r>
       <w:r>
-        <w:t>Right?</w:t>
+        <w:t>Need a new name</w:t>
       </w:r>
     </w:p>
   </w:comment>
-  <w:comment w:id="18" w:author="Liu, Luyu" w:date="2020-04-30T21:09:00Z" w:initials="LL">
+  <w:comment w:id="20" w:author="Liu, Luyu" w:date="2020-04-30T21:09:00Z" w:initials="LL">
     <w:p>
       <w:pPr>
         <w:pStyle w:val="CommentText"/>
@@ -20432,7 +20433,7 @@
       </w:r>
     </w:p>
   </w:comment>
-  <w:comment w:id="19" w:author="Liu, Luyu" w:date="2020-04-30T23:29:00Z" w:initials="LL">
+  <w:comment w:id="21" w:author="Liu, Luyu" w:date="2020-04-30T23:29:00Z" w:initials="LL">
     <w:p>
       <w:pPr>
         <w:pStyle w:val="CommentText"/>
@@ -20444,7 +20445,13 @@
         <w:annotationRef/>
       </w:r>
       <w:r>
-        <w:t>Ironically, the insignificant results become my favorite conclusions in this paper.</w:t>
+        <w:t>Ironically, this</w:t>
+      </w:r>
+      <w:r>
+        <w:t xml:space="preserve"> insignificant results become my favorite conclusions in this paper.</w:t>
+      </w:r>
+      <w:r>
+        <w:t xml:space="preserve"> </w:t>
       </w:r>
     </w:p>
   </w:comment>
@@ -20453,7 +20460,9 @@
 
 <file path=word/commentsExtended.xml><?xml version="1.0" encoding="utf-8"?>
 <w15:commentsEx xmlns:wpc="http://schemas.microsoft.com/office/word/2010/wordprocessingCanvas" xmlns:cx="http://schemas.microsoft.com/office/drawing/2014/chartex" xmlns:cx1="http://schemas.microsoft.com/office/drawing/2015/9/8/chartex" xmlns:mc="http://schemas.openxmlformats.org/markup-compatibility/2006" xmlns:o="urn:schemas-microsoft-com:office:office" xmlns:r="http://schemas.openxmlformats.org/officeDocument/2006/relationships" xmlns:m="http://schemas.openxmlformats.org/officeDocument/2006/math" xmlns:v="urn:schemas-microsoft-com:vml" xmlns:wp14="http://schemas.microsoft.com/office/word/2010/wordprocessingDrawing" xmlns:wp="http://schemas.openxmlformats.org/drawingml/2006/wordprocessingDrawing" xmlns:w10="urn:schemas-microsoft-com:office:word" xmlns:w="http://schemas.openxmlformats.org/wordprocessingml/2006/main" xmlns:w14="http://schemas.microsoft.com/office/word/2010/wordml" xmlns:w15="http://schemas.microsoft.com/office/word/2012/wordml" xmlns:w16se="http://schemas.microsoft.com/office/word/2015/wordml/symex" xmlns:wpg="http://schemas.microsoft.com/office/word/2010/wordprocessingGroup" xmlns:wpi="http://schemas.microsoft.com/office/word/2010/wordprocessingInk" xmlns:wne="http://schemas.microsoft.com/office/word/2006/wordml" xmlns:wps="http://schemas.microsoft.com/office/word/2010/wordprocessingShape" mc:Ignorable="w14 w15 w16se wp14">
+  <w15:commentEx w15:paraId="727848A0" w15:done="0"/>
   <w15:commentEx w15:paraId="090F4A27" w15:done="0"/>
+  <w15:commentEx w15:paraId="031BA4C0" w15:done="0"/>
   <w15:commentEx w15:paraId="5AE1A65E" w15:done="0"/>
   <w15:commentEx w15:paraId="0FA5CAFC" w15:paraIdParent="5AE1A65E" w15:done="0"/>
   <w15:commentEx w15:paraId="7A1E041D" w15:done="0"/>
@@ -27178,7 +27187,7 @@
 </file>
 
 <file path=customXml/itemProps1.xml><?xml version="1.0" encoding="utf-8"?>
-<ds:datastoreItem xmlns:ds="http://schemas.openxmlformats.org/officeDocument/2006/customXml" ds:itemID="{EEC13219-037D-43C4-9F82-0A50F3E6ED8E}">
+<ds:datastoreItem xmlns:ds="http://schemas.openxmlformats.org/officeDocument/2006/customXml" ds:itemID="{FA3FADEF-7DF5-49C7-8235-6CE3D3923245}">
   <ds:schemaRefs>
     <ds:schemaRef ds:uri="http://schemas.openxmlformats.org/officeDocument/2006/bibliography"/>
   </ds:schemaRefs>

</xml_diff>

<commit_message>
Update latest data and find k's correlation. To-do: find case number's linkage
</commit_message>
<xml_diff>
--- a/COVID_Transit.docx
+++ b/COVID_Transit.docx
@@ -5676,6 +5676,13 @@
       </w:r>
       <m:oMath>
         <m:r>
+          <w:rPr>
+            <w:rFonts w:ascii="Cambria Math" w:hAnsi="Cambria Math" w:cs="Times New Roman"/>
+            <w:sz w:val="24"/>
+          </w:rPr>
+          <m:t>7.97</m:t>
+        </m:r>
+        <m:r>
           <m:rPr>
             <m:sty m:val="p"/>
           </m:rPr>
@@ -5683,7 +5690,7 @@
             <w:rFonts w:ascii="Cambria Math" w:hAnsi="Cambria Math" w:cs="Times New Roman"/>
             <w:sz w:val="24"/>
           </w:rPr>
-          <m:t>5.05⋅</m:t>
+          <m:t>⋅</m:t>
         </m:r>
         <m:sSup>
           <m:sSupPr>
@@ -5710,7 +5717,14 @@
                 <w:rFonts w:ascii="Cambria Math" w:hAnsi="Cambria Math" w:cs="Times New Roman"/>
                 <w:sz w:val="24"/>
               </w:rPr>
-              <m:t>-14</m:t>
+              <m:t>-</m:t>
+            </m:r>
+            <m:r>
+              <w:rPr>
+                <w:rFonts w:ascii="Cambria Math" w:hAnsi="Cambria Math" w:cs="Times New Roman"/>
+                <w:sz w:val="24"/>
+              </w:rPr>
+              <m:t>11</m:t>
             </m:r>
           </m:sup>
         </m:sSup>
@@ -5755,7 +5769,7 @@
           <w:rFonts w:ascii="Times New Roman" w:hAnsi="Times New Roman" w:cs="Times New Roman"/>
           <w:sz w:val="24"/>
         </w:rPr>
-        <w:t>47</w:t>
+        <w:t>37</w:t>
       </w:r>
       <w:r>
         <w:rPr>
@@ -7137,7 +7151,49 @@
           <w:rFonts w:ascii="Times New Roman" w:hAnsi="Times New Roman" w:cs="Times New Roman"/>
           <w:sz w:val="24"/>
         </w:rPr>
-        <w:t>igher floor value is highly correlated with larger ratio of female population. Higher ratio of female population is also correlated with lower income, lower ratio of people with non-physical occupations, and higher ratio of African American population. These results indicates the disadvantage of female population</w:t>
+        <w:t>igher floor value is highly correlated with larger ratio of female population</w:t>
+      </w:r>
+      <w:r>
+        <w:rPr>
+          <w:rFonts w:ascii="Times New Roman" w:hAnsi="Times New Roman" w:cs="Times New Roman"/>
+          <w:sz w:val="24"/>
+        </w:rPr>
+        <w:t>, however, we do not add it due to multicollinearity with African American population ratio</w:t>
+      </w:r>
+      <w:r>
+        <w:rPr>
+          <w:rFonts w:ascii="Times New Roman" w:hAnsi="Times New Roman" w:cs="Times New Roman"/>
+          <w:sz w:val="24"/>
+        </w:rPr>
+        <w:t>. Higher ratio of female population is al</w:t>
+      </w:r>
+      <w:r>
+        <w:rPr>
+          <w:rFonts w:ascii="Times New Roman" w:hAnsi="Times New Roman" w:cs="Times New Roman"/>
+          <w:sz w:val="24"/>
+        </w:rPr>
+        <w:t>so correlated with lower income and</w:t>
+      </w:r>
+      <w:r>
+        <w:rPr>
+          <w:rFonts w:ascii="Times New Roman" w:hAnsi="Times New Roman" w:cs="Times New Roman"/>
+          <w:sz w:val="24"/>
+        </w:rPr>
+        <w:t xml:space="preserve"> lower ratio of peopl</w:t>
+      </w:r>
+      <w:r>
+        <w:rPr>
+          <w:rFonts w:ascii="Times New Roman" w:hAnsi="Times New Roman" w:cs="Times New Roman"/>
+          <w:sz w:val="24"/>
+        </w:rPr>
+        <w:t>e with non-physical occupations</w:t>
+      </w:r>
+      <w:r>
+        <w:rPr>
+          <w:rFonts w:ascii="Times New Roman" w:hAnsi="Times New Roman" w:cs="Times New Roman"/>
+          <w:sz w:val="24"/>
+        </w:rPr>
+        <w:t>. These results indicates the disadvantage of female population</w:t>
       </w:r>
       <w:r>
         <w:rPr>
@@ -7551,7 +7607,7 @@
           <w:tcPr>
             <w:tcW w:w="1351" w:type="dxa"/>
             <w:noWrap/>
-            <w:vAlign w:val="center"/>
+            <w:vAlign w:val="bottom"/>
             <w:hideMark/>
           </w:tcPr>
           <w:p>
@@ -7568,7 +7624,7 @@
                 <w:sz w:val="24"/>
                 <w:szCs w:val="24"/>
               </w:rPr>
-              <w:t>-2.4391</w:t>
+              <w:t>-0.66</w:t>
             </w:r>
           </w:p>
         </w:tc>
@@ -7576,7 +7632,7 @@
           <w:tcPr>
             <w:tcW w:w="1170" w:type="dxa"/>
             <w:noWrap/>
-            <w:vAlign w:val="center"/>
+            <w:vAlign w:val="bottom"/>
             <w:hideMark/>
           </w:tcPr>
           <w:p>
@@ -7593,7 +7649,7 @@
                 <w:sz w:val="24"/>
                 <w:szCs w:val="24"/>
               </w:rPr>
-              <w:t>0.757</w:t>
+              <w:t>0.081</w:t>
             </w:r>
           </w:p>
         </w:tc>
@@ -7601,7 +7657,7 @@
           <w:tcPr>
             <w:tcW w:w="990" w:type="dxa"/>
             <w:noWrap/>
-            <w:vAlign w:val="center"/>
+            <w:vAlign w:val="bottom"/>
             <w:hideMark/>
           </w:tcPr>
           <w:p>
@@ -7618,7 +7674,7 @@
                 <w:sz w:val="24"/>
                 <w:szCs w:val="24"/>
               </w:rPr>
-              <w:t>-3.222</w:t>
+              <w:t>-8.15</w:t>
             </w:r>
           </w:p>
         </w:tc>
@@ -7626,7 +7682,7 @@
           <w:tcPr>
             <w:tcW w:w="1170" w:type="dxa"/>
             <w:noWrap/>
-            <w:vAlign w:val="center"/>
+            <w:vAlign w:val="bottom"/>
             <w:hideMark/>
           </w:tcPr>
           <w:p>
@@ -7643,7 +7699,7 @@
                 <w:sz w:val="24"/>
                 <w:szCs w:val="24"/>
               </w:rPr>
-              <w:t>0.00168</w:t>
+              <w:t>6.82E-13</w:t>
             </w:r>
           </w:p>
         </w:tc>
@@ -7711,7 +7767,7 @@
           <w:tcPr>
             <w:tcW w:w="1351" w:type="dxa"/>
             <w:noWrap/>
-            <w:vAlign w:val="center"/>
+            <w:vAlign w:val="bottom"/>
             <w:hideMark/>
           </w:tcPr>
           <w:p>
@@ -7728,7 +7784,7 @@
                 <w:sz w:val="24"/>
                 <w:szCs w:val="24"/>
               </w:rPr>
-              <w:t>-0.6749</w:t>
+              <w:t>-0.59</w:t>
             </w:r>
           </w:p>
         </w:tc>
@@ -7736,7 +7792,7 @@
           <w:tcPr>
             <w:tcW w:w="1170" w:type="dxa"/>
             <w:noWrap/>
-            <w:vAlign w:val="center"/>
+            <w:vAlign w:val="bottom"/>
             <w:hideMark/>
           </w:tcPr>
           <w:p>
@@ -7753,7 +7809,7 @@
                 <w:sz w:val="24"/>
                 <w:szCs w:val="24"/>
               </w:rPr>
-              <w:t>0.1249</w:t>
+              <w:t>0.12</w:t>
             </w:r>
           </w:p>
         </w:tc>
@@ -7761,7 +7817,7 @@
           <w:tcPr>
             <w:tcW w:w="990" w:type="dxa"/>
             <w:noWrap/>
-            <w:vAlign w:val="center"/>
+            <w:vAlign w:val="bottom"/>
             <w:hideMark/>
           </w:tcPr>
           <w:p>
@@ -7778,7 +7834,7 @@
                 <w:sz w:val="24"/>
                 <w:szCs w:val="24"/>
               </w:rPr>
-              <w:t>-5.402</w:t>
+              <w:t>-4.93</w:t>
             </w:r>
           </w:p>
         </w:tc>
@@ -7786,7 +7842,7 @@
           <w:tcPr>
             <w:tcW w:w="1170" w:type="dxa"/>
             <w:noWrap/>
-            <w:vAlign w:val="center"/>
+            <w:vAlign w:val="bottom"/>
             <w:hideMark/>
           </w:tcPr>
           <w:p>
@@ -7803,7 +7859,7 @@
                 <w:sz w:val="24"/>
                 <w:szCs w:val="24"/>
               </w:rPr>
-              <w:t>3.97E-07</w:t>
+              <w:t>2.99E-06</w:t>
             </w:r>
           </w:p>
         </w:tc>
@@ -7826,7 +7882,7 @@
                 <w:sz w:val="24"/>
                 <w:szCs w:val="24"/>
               </w:rPr>
-              <w:t>1.10036</w:t>
+              <w:t>1.02</w:t>
             </w:r>
           </w:p>
         </w:tc>
@@ -7849,7 +7905,7 @@
                 <w:sz w:val="24"/>
                 <w:szCs w:val="24"/>
               </w:rPr>
-              <w:t>0.1442</w:t>
+              <w:t>0.14</w:t>
             </w:r>
           </w:p>
         </w:tc>
@@ -7887,7 +7943,7 @@
           <w:tcPr>
             <w:tcW w:w="1351" w:type="dxa"/>
             <w:noWrap/>
-            <w:vAlign w:val="center"/>
+            <w:vAlign w:val="bottom"/>
             <w:hideMark/>
           </w:tcPr>
           <w:p>
@@ -7904,7 +7960,7 @@
                 <w:sz w:val="24"/>
                 <w:szCs w:val="24"/>
               </w:rPr>
-              <w:t>0.3899</w:t>
+              <w:t>0.44</w:t>
             </w:r>
           </w:p>
         </w:tc>
@@ -7912,7 +7968,7 @@
           <w:tcPr>
             <w:tcW w:w="1170" w:type="dxa"/>
             <w:noWrap/>
-            <w:vAlign w:val="center"/>
+            <w:vAlign w:val="bottom"/>
             <w:hideMark/>
           </w:tcPr>
           <w:p>
@@ -7929,7 +7985,7 @@
                 <w:sz w:val="24"/>
                 <w:szCs w:val="24"/>
               </w:rPr>
-              <w:t>0.1227</w:t>
+              <w:t>0.074</w:t>
             </w:r>
           </w:p>
         </w:tc>
@@ -7937,7 +7993,7 @@
           <w:tcPr>
             <w:tcW w:w="990" w:type="dxa"/>
             <w:noWrap/>
-            <w:vAlign w:val="center"/>
+            <w:vAlign w:val="bottom"/>
             <w:hideMark/>
           </w:tcPr>
           <w:p>
@@ -7954,7 +8010,7 @@
                 <w:sz w:val="24"/>
                 <w:szCs w:val="24"/>
               </w:rPr>
-              <w:t>3.178</w:t>
+              <w:t>5.96</w:t>
             </w:r>
           </w:p>
         </w:tc>
@@ -7962,7 +8018,7 @@
           <w:tcPr>
             <w:tcW w:w="1170" w:type="dxa"/>
             <w:noWrap/>
-            <w:vAlign w:val="center"/>
+            <w:vAlign w:val="bottom"/>
             <w:hideMark/>
           </w:tcPr>
           <w:p>
@@ -7979,7 +8035,7 @@
                 <w:sz w:val="24"/>
                 <w:szCs w:val="24"/>
               </w:rPr>
-              <w:t>0.00193</w:t>
+              <w:t>3.22E-08</w:t>
             </w:r>
           </w:p>
         </w:tc>
@@ -8002,7 +8058,7 @@
                 <w:sz w:val="24"/>
                 <w:szCs w:val="24"/>
               </w:rPr>
-              <w:t>2.732455</w:t>
+              <w:t>1.02</w:t>
             </w:r>
           </w:p>
         </w:tc>
@@ -8025,7 +8081,7 @@
                 <w:sz w:val="24"/>
                 <w:szCs w:val="24"/>
               </w:rPr>
-              <w:t>0.0499</w:t>
+              <w:t>0.21</w:t>
             </w:r>
           </w:p>
         </w:tc>
@@ -8040,181 +8096,6 @@
             <w:noWrap/>
             <w:vAlign w:val="center"/>
             <w:hideMark/>
-          </w:tcPr>
-          <w:p>
-            <w:pPr>
-              <w:rPr>
-                <w:rFonts w:ascii="Times New Roman" w:eastAsia="Times New Roman" w:hAnsi="Times New Roman" w:cs="Times New Roman"/>
-                <w:sz w:val="24"/>
-                <w:szCs w:val="24"/>
-              </w:rPr>
-            </w:pPr>
-            <w:r>
-              <w:rPr>
-                <w:rFonts w:ascii="Times New Roman" w:eastAsia="Times New Roman" w:hAnsi="Times New Roman" w:cs="Times New Roman"/>
-                <w:sz w:val="24"/>
-                <w:szCs w:val="24"/>
-              </w:rPr>
-              <w:t>Ratio of female population</w:t>
-            </w:r>
-          </w:p>
-        </w:tc>
-        <w:tc>
-          <w:tcPr>
-            <w:tcW w:w="1351" w:type="dxa"/>
-            <w:noWrap/>
-            <w:vAlign w:val="center"/>
-            <w:hideMark/>
-          </w:tcPr>
-          <w:p>
-            <w:pPr>
-              <w:rPr>
-                <w:rFonts w:ascii="Times New Roman" w:eastAsia="Times New Roman" w:hAnsi="Times New Roman" w:cs="Times New Roman"/>
-                <w:sz w:val="24"/>
-                <w:szCs w:val="24"/>
-              </w:rPr>
-            </w:pPr>
-            <w:r>
-              <w:rPr>
-                <w:rFonts w:ascii="Times New Roman" w:eastAsia="Times New Roman" w:hAnsi="Times New Roman" w:cs="Times New Roman"/>
-                <w:sz w:val="24"/>
-                <w:szCs w:val="24"/>
-              </w:rPr>
-              <w:t>3.3895</w:t>
-            </w:r>
-          </w:p>
-        </w:tc>
-        <w:tc>
-          <w:tcPr>
-            <w:tcW w:w="1170" w:type="dxa"/>
-            <w:noWrap/>
-            <w:vAlign w:val="center"/>
-            <w:hideMark/>
-          </w:tcPr>
-          <w:p>
-            <w:pPr>
-              <w:rPr>
-                <w:rFonts w:ascii="Times New Roman" w:eastAsia="Times New Roman" w:hAnsi="Times New Roman" w:cs="Times New Roman"/>
-                <w:sz w:val="24"/>
-                <w:szCs w:val="24"/>
-              </w:rPr>
-            </w:pPr>
-            <w:r>
-              <w:rPr>
-                <w:rFonts w:ascii="Times New Roman" w:eastAsia="Times New Roman" w:hAnsi="Times New Roman" w:cs="Times New Roman"/>
-                <w:sz w:val="24"/>
-                <w:szCs w:val="24"/>
-              </w:rPr>
-              <w:t>1.6269</w:t>
-            </w:r>
-          </w:p>
-        </w:tc>
-        <w:tc>
-          <w:tcPr>
-            <w:tcW w:w="990" w:type="dxa"/>
-            <w:noWrap/>
-            <w:vAlign w:val="center"/>
-            <w:hideMark/>
-          </w:tcPr>
-          <w:p>
-            <w:pPr>
-              <w:rPr>
-                <w:rFonts w:ascii="Times New Roman" w:eastAsia="Times New Roman" w:hAnsi="Times New Roman" w:cs="Times New Roman"/>
-                <w:sz w:val="24"/>
-                <w:szCs w:val="24"/>
-              </w:rPr>
-            </w:pPr>
-            <w:r>
-              <w:rPr>
-                <w:rFonts w:ascii="Times New Roman" w:eastAsia="Times New Roman" w:hAnsi="Times New Roman" w:cs="Times New Roman"/>
-                <w:sz w:val="24"/>
-                <w:szCs w:val="24"/>
-              </w:rPr>
-              <w:t>2.083</w:t>
-            </w:r>
-          </w:p>
-        </w:tc>
-        <w:tc>
-          <w:tcPr>
-            <w:tcW w:w="1170" w:type="dxa"/>
-            <w:noWrap/>
-            <w:vAlign w:val="center"/>
-            <w:hideMark/>
-          </w:tcPr>
-          <w:p>
-            <w:pPr>
-              <w:rPr>
-                <w:rFonts w:ascii="Times New Roman" w:eastAsia="Times New Roman" w:hAnsi="Times New Roman" w:cs="Times New Roman"/>
-                <w:sz w:val="24"/>
-                <w:szCs w:val="24"/>
-              </w:rPr>
-            </w:pPr>
-            <w:r>
-              <w:rPr>
-                <w:rFonts w:ascii="Times New Roman" w:eastAsia="Times New Roman" w:hAnsi="Times New Roman" w:cs="Times New Roman"/>
-                <w:sz w:val="24"/>
-                <w:szCs w:val="24"/>
-              </w:rPr>
-              <w:t>0.03958</w:t>
-            </w:r>
-          </w:p>
-        </w:tc>
-        <w:tc>
-          <w:tcPr>
-            <w:tcW w:w="1170" w:type="dxa"/>
-            <w:vAlign w:val="center"/>
-          </w:tcPr>
-          <w:p>
-            <w:pPr>
-              <w:rPr>
-                <w:rFonts w:ascii="Times New Roman" w:eastAsia="Times New Roman" w:hAnsi="Times New Roman" w:cs="Times New Roman"/>
-                <w:sz w:val="24"/>
-                <w:szCs w:val="24"/>
-              </w:rPr>
-            </w:pPr>
-            <w:r>
-              <w:rPr>
-                <w:rFonts w:ascii="Times New Roman" w:eastAsia="Times New Roman" w:hAnsi="Times New Roman" w:cs="Times New Roman"/>
-                <w:sz w:val="24"/>
-                <w:szCs w:val="24"/>
-              </w:rPr>
-              <w:t>2.835882</w:t>
-            </w:r>
-          </w:p>
-        </w:tc>
-        <w:tc>
-          <w:tcPr>
-            <w:tcW w:w="1345" w:type="dxa"/>
-            <w:vAlign w:val="center"/>
-          </w:tcPr>
-          <w:p>
-            <w:pPr>
-              <w:rPr>
-                <w:rFonts w:ascii="Times New Roman" w:eastAsia="Times New Roman" w:hAnsi="Times New Roman" w:cs="Times New Roman"/>
-                <w:sz w:val="24"/>
-                <w:szCs w:val="24"/>
-              </w:rPr>
-            </w:pPr>
-            <w:r>
-              <w:rPr>
-                <w:rFonts w:ascii="Times New Roman" w:eastAsia="Times New Roman" w:hAnsi="Times New Roman" w:cs="Times New Roman"/>
-                <w:sz w:val="24"/>
-                <w:szCs w:val="24"/>
-              </w:rPr>
-              <w:t>0.0499</w:t>
-            </w:r>
-          </w:p>
-        </w:tc>
-      </w:tr>
-      <w:tr>
-        <w:trPr>
-          <w:trHeight w:val="233"/>
-        </w:trPr>
-        <w:tc>
-          <w:tcPr>
-            <w:tcW w:w="2154" w:type="dxa"/>
-            <w:noWrap/>
-            <w:vAlign w:val="center"/>
           </w:tcPr>
           <w:p>
             <w:pPr>
@@ -8262,7 +8143,8 @@
           <w:tcPr>
             <w:tcW w:w="1351" w:type="dxa"/>
             <w:noWrap/>
-            <w:vAlign w:val="center"/>
+            <w:vAlign w:val="bottom"/>
+            <w:hideMark/>
           </w:tcPr>
           <w:p>
             <w:pPr>
@@ -8278,7 +8160,7 @@
                 <w:sz w:val="24"/>
                 <w:szCs w:val="24"/>
               </w:rPr>
-              <w:t>0.786</w:t>
+              <w:t>3.03</w:t>
             </w:r>
           </w:p>
         </w:tc>
@@ -8286,7 +8168,8 @@
           <w:tcPr>
             <w:tcW w:w="1170" w:type="dxa"/>
             <w:noWrap/>
-            <w:vAlign w:val="center"/>
+            <w:vAlign w:val="bottom"/>
+            <w:hideMark/>
           </w:tcPr>
           <w:p>
             <w:pPr>
@@ -8302,7 +8185,7 @@
                 <w:sz w:val="24"/>
                 <w:szCs w:val="24"/>
               </w:rPr>
-              <w:t>0.2998</w:t>
+              <w:t>0.87</w:t>
             </w:r>
           </w:p>
         </w:tc>
@@ -8310,7 +8193,8 @@
           <w:tcPr>
             <w:tcW w:w="990" w:type="dxa"/>
             <w:noWrap/>
-            <w:vAlign w:val="center"/>
+            <w:vAlign w:val="bottom"/>
+            <w:hideMark/>
           </w:tcPr>
           <w:p>
             <w:pPr>
@@ -8326,7 +8210,7 @@
                 <w:sz w:val="24"/>
                 <w:szCs w:val="24"/>
               </w:rPr>
-              <w:t>2.622</w:t>
+              <w:t>3.47</w:t>
             </w:r>
           </w:p>
         </w:tc>
@@ -8334,7 +8218,8 @@
           <w:tcPr>
             <w:tcW w:w="1170" w:type="dxa"/>
             <w:noWrap/>
-            <w:vAlign w:val="center"/>
+            <w:vAlign w:val="bottom"/>
+            <w:hideMark/>
           </w:tcPr>
           <w:p>
             <w:pPr>
@@ -8350,7 +8235,7 @@
                 <w:sz w:val="24"/>
                 <w:szCs w:val="24"/>
               </w:rPr>
-              <w:t>0.01001</w:t>
+              <w:t>0.000757</w:t>
             </w:r>
           </w:p>
         </w:tc>
@@ -8373,7 +8258,7 @@
                 <w:sz w:val="24"/>
                 <w:szCs w:val="24"/>
               </w:rPr>
-              <w:t>1.318032</w:t>
+              <w:t>1.00</w:t>
             </w:r>
           </w:p>
         </w:tc>
@@ -8396,7 +8281,7 @@
                 <w:sz w:val="24"/>
                 <w:szCs w:val="24"/>
               </w:rPr>
-              <w:t>0.0339</w:t>
+              <w:t>0.076</w:t>
             </w:r>
           </w:p>
         </w:tc>
@@ -8416,7 +8301,6 @@
           <w:rFonts w:ascii="Times New Roman" w:hAnsi="Times New Roman" w:cs="Times New Roman"/>
           <w:sz w:val="24"/>
         </w:rPr>
-        <w:lastRenderedPageBreak/>
         <w:t xml:space="preserve">Table </w:t>
       </w:r>
       <w:r>
@@ -10154,6 +10038,7 @@
           <w:rFonts w:ascii="Times New Roman" w:hAnsi="Times New Roman" w:cs="Times New Roman"/>
           <w:sz w:val="24"/>
         </w:rPr>
+        <w:lastRenderedPageBreak/>
         <w:t xml:space="preserve">Where: </w:t>
       </w:r>
       <w:r>
@@ -12013,19 +11898,7 @@
                         <w:szCs w:val="24"/>
                         <w:lang w:eastAsia="ja-JP"/>
                       </w:rPr>
-                      <m:t>2⋅</m:t>
-                    </m:r>
-                    <m:r>
-                      <m:rPr>
-                        <m:sty m:val="p"/>
-                      </m:rPr>
-                      <w:rPr>
-                        <w:rFonts w:ascii="Cambria Math" w:eastAsia="Yu Mincho" w:hAnsi="Cambria Math" w:cs="Times New Roman"/>
-                        <w:sz w:val="24"/>
-                        <w:szCs w:val="24"/>
-                        <w:lang w:eastAsia="ja-JP"/>
-                      </w:rPr>
-                      <m:t>ln⁡</m:t>
+                      <m:t>2⋅ln⁡</m:t>
                     </m:r>
                     <m:r>
                       <w:rPr>
@@ -12189,7 +12062,6 @@
           <w:rFonts w:ascii="Times New Roman" w:hAnsi="Times New Roman" w:cs="Times New Roman"/>
           <w:sz w:val="24"/>
         </w:rPr>
-        <w:lastRenderedPageBreak/>
         <w:t>Decay duration</w:t>
       </w:r>
       <w:r>
@@ -12211,14 +12083,12 @@
     <w:p>
       <w:pPr>
         <w:keepNext/>
-        <w:rPr>
-          <w:rFonts w:hint="eastAsia"/>
-        </w:rPr>
       </w:pPr>
       <w:r>
         <w:rPr>
           <w:noProof/>
         </w:rPr>
+        <w:lastRenderedPageBreak/>
         <w:drawing>
           <wp:inline distT="0" distB="0" distL="0" distR="0" wp14:anchorId="334DF21D" wp14:editId="5ED04231">
             <wp:extent cx="5943600" cy="3469640"/>
@@ -12338,175 +12208,449 @@
     </w:p>
     <w:p>
       <w:pPr>
-        <w:rPr>
-          <w:rFonts w:ascii="Times New Roman" w:hAnsi="Times New Roman" w:cs="Times New Roman"/>
-          <w:sz w:val="24"/>
-        </w:rPr>
-      </w:pPr>
+        <w:ind w:firstLine="720"/>
+        <w:rPr>
+          <w:rFonts w:ascii="Times New Roman" w:hAnsi="Times New Roman" w:cs="Times New Roman"/>
+          <w:sz w:val="24"/>
+        </w:rPr>
+      </w:pPr>
+      <w:r>
+        <w:rPr>
+          <w:rFonts w:ascii="Times New Roman" w:hAnsi="Times New Roman" w:cs="Times New Roman"/>
+          <w:sz w:val="24"/>
+        </w:rPr>
+        <w:t>According to the correlation analysis, the decay rate and the divergent po</w:t>
+      </w:r>
+      <w:r>
+        <w:rPr>
+          <w:rFonts w:ascii="Times New Roman" w:hAnsi="Times New Roman" w:cs="Times New Roman"/>
+          <w:sz w:val="24"/>
+        </w:rPr>
+        <w:t>int have a positive correlation as shown in</w:t>
+      </w:r>
+      <w:r>
+        <w:rPr>
+          <w:rFonts w:ascii="Times New Roman" w:hAnsi="Times New Roman" w:cs="Times New Roman"/>
+          <w:sz w:val="24"/>
+        </w:rPr>
+        <w:t xml:space="preserve"> </w:t>
+      </w:r>
+      <w:r>
+        <w:rPr>
+          <w:rFonts w:ascii="Times New Roman" w:hAnsi="Times New Roman" w:cs="Times New Roman"/>
+          <w:sz w:val="24"/>
+        </w:rPr>
+        <w:fldChar w:fldCharType="begin"/>
+      </w:r>
+      <w:r>
+        <w:rPr>
+          <w:rFonts w:ascii="Times New Roman" w:hAnsi="Times New Roman" w:cs="Times New Roman"/>
+          <w:sz w:val="24"/>
+        </w:rPr>
+        <w:instrText xml:space="preserve"> REF _Ref39335091 \h </w:instrText>
+      </w:r>
+      <w:r>
+        <w:rPr>
+          <w:rFonts w:ascii="Times New Roman" w:hAnsi="Times New Roman" w:cs="Times New Roman"/>
+          <w:sz w:val="24"/>
+        </w:rPr>
+      </w:r>
+      <w:r>
+        <w:rPr>
+          <w:rFonts w:ascii="Times New Roman" w:hAnsi="Times New Roman" w:cs="Times New Roman"/>
+          <w:sz w:val="24"/>
+        </w:rPr>
+        <w:fldChar w:fldCharType="separate"/>
+      </w:r>
+      <w:r>
+        <w:rPr>
+          <w:rFonts w:ascii="Times New Roman" w:hAnsi="Times New Roman" w:cs="Times New Roman"/>
+          <w:sz w:val="24"/>
+        </w:rPr>
+        <w:t>Figure 5</w:t>
+      </w:r>
+      <w:r>
+        <w:rPr>
+          <w:rFonts w:ascii="Times New Roman" w:hAnsi="Times New Roman" w:cs="Times New Roman"/>
+          <w:sz w:val="24"/>
+        </w:rPr>
+        <w:fldChar w:fldCharType="end"/>
+      </w:r>
+      <w:r>
+        <w:rPr>
+          <w:rFonts w:ascii="Times New Roman" w:hAnsi="Times New Roman" w:cs="Times New Roman"/>
+          <w:sz w:val="24"/>
+        </w:rPr>
+        <w:t xml:space="preserve">. This relationship indicates that the later when the demand decrease happened, the faster it is likely to be. </w:t>
+      </w:r>
     </w:p>
     <w:p>
       <w:pPr>
-        <w:rPr>
-          <w:rFonts w:ascii="Times New Roman" w:hAnsi="Times New Roman" w:cs="Times New Roman"/>
-          <w:sz w:val="24"/>
-        </w:rPr>
-      </w:pPr>
+        <w:ind w:firstLine="720"/>
+        <w:rPr>
+          <w:rFonts w:ascii="Times New Roman" w:hAnsi="Times New Roman" w:cs="Times New Roman" w:hint="eastAsia"/>
+          <w:sz w:val="24"/>
+        </w:rPr>
+      </w:pPr>
+      <w:r>
+        <w:rPr>
+          <w:rFonts w:ascii="Times New Roman" w:hAnsi="Times New Roman" w:cs="Times New Roman"/>
+          <w:sz w:val="24"/>
+        </w:rPr>
+        <w:t xml:space="preserve">Meanwhile, the decay rate is positively correlated with the Google search trend index, which means people’s awareness and </w:t>
+      </w:r>
+      <w:r>
+        <w:rPr>
+          <w:rFonts w:ascii="Times New Roman" w:hAnsi="Times New Roman" w:cs="Times New Roman" w:hint="eastAsia"/>
+          <w:sz w:val="24"/>
+        </w:rPr>
+        <w:t>online</w:t>
+      </w:r>
+      <w:r>
+        <w:rPr>
+          <w:rFonts w:ascii="Times New Roman" w:hAnsi="Times New Roman" w:cs="Times New Roman"/>
+          <w:sz w:val="24"/>
+        </w:rPr>
+        <w:t xml:space="preserve"> </w:t>
+      </w:r>
+      <w:r>
+        <w:rPr>
+          <w:rFonts w:ascii="Times New Roman" w:hAnsi="Times New Roman" w:cs="Times New Roman"/>
+          <w:sz w:val="24"/>
+        </w:rPr>
+        <w:t>attention did have correlation with the speed of people’s response</w:t>
+      </w:r>
+      <w:r>
+        <w:rPr>
+          <w:rFonts w:ascii="Times New Roman" w:hAnsi="Times New Roman" w:cs="Times New Roman"/>
+          <w:sz w:val="24"/>
+        </w:rPr>
+        <w:t xml:space="preserve"> who can respond</w:t>
+      </w:r>
+      <w:r>
+        <w:rPr>
+          <w:rFonts w:ascii="Times New Roman" w:hAnsi="Times New Roman" w:cs="Times New Roman"/>
+          <w:sz w:val="24"/>
+        </w:rPr>
+        <w:t xml:space="preserve">. </w:t>
+      </w:r>
+      <w:r>
+        <w:rPr>
+          <w:rFonts w:ascii="Times New Roman" w:hAnsi="Times New Roman" w:cs="Times New Roman"/>
+          <w:sz w:val="24"/>
+        </w:rPr>
+        <w:t>Combined with the former conclusion, the results suggests that the people’s awareness is only relevant for people who is privileged enough to change their working routine, but not for the people who cannot.</w:t>
+      </w:r>
     </w:p>
     <w:p>
       <w:pPr>
-        <w:rPr>
-          <w:rFonts w:ascii="Times New Roman" w:hAnsi="Times New Roman" w:cs="Times New Roman"/>
-          <w:sz w:val="24"/>
-        </w:rPr>
-      </w:pPr>
-      <w:r>
-        <w:rPr>
-          <w:rFonts w:ascii="Times New Roman" w:hAnsi="Times New Roman" w:cs="Times New Roman"/>
-          <w:b/>
-          <w:sz w:val="24"/>
-        </w:rPr>
-        <w:t>Desynchronization</w:t>
-      </w:r>
-      <w:r>
-        <w:rPr>
-          <w:rFonts w:ascii="Times New Roman" w:hAnsi="Times New Roman" w:cs="Times New Roman"/>
-          <w:b/>
-          <w:sz w:val="24"/>
-        </w:rPr>
-        <w:t xml:space="preserve"> between demand </w:t>
-      </w:r>
-      <w:r>
-        <w:rPr>
-          <w:rFonts w:ascii="Times New Roman" w:hAnsi="Times New Roman" w:cs="Times New Roman"/>
-          <w:b/>
-          <w:sz w:val="24"/>
-        </w:rPr>
-        <w:t>decrease and epidemic</w:t>
-      </w:r>
-      <w:r>
-        <w:rPr>
-          <w:rFonts w:ascii="Times New Roman" w:hAnsi="Times New Roman" w:cs="Times New Roman"/>
-          <w:b/>
-          <w:sz w:val="24"/>
-        </w:rPr>
-        <w:t>.</w:t>
-      </w:r>
-      <w:r>
-        <w:rPr>
-          <w:rFonts w:ascii="Times New Roman" w:hAnsi="Times New Roman" w:cs="Times New Roman"/>
-          <w:b/>
-          <w:sz w:val="24"/>
-        </w:rPr>
-        <w:t xml:space="preserve">  </w:t>
-      </w:r>
-      <w:r>
-        <w:rPr>
-          <w:rFonts w:ascii="Times New Roman" w:hAnsi="Times New Roman" w:cs="Times New Roman"/>
-          <w:sz w:val="24"/>
-        </w:rPr>
-        <w:t>The process of transit demand decrease is not synchronous with the development of the pandemic.</w:t>
-      </w:r>
-      <w:r>
-        <w:rPr>
-          <w:rFonts w:ascii="Times New Roman" w:hAnsi="Times New Roman" w:cs="Times New Roman"/>
-          <w:sz w:val="24"/>
-        </w:rPr>
-        <w:t xml:space="preserve"> To measure the difference between the two curves, we </w:t>
-      </w:r>
-      <w:r>
-        <w:rPr>
-          <w:rFonts w:ascii="Times New Roman" w:hAnsi="Times New Roman" w:cs="Times New Roman"/>
-          <w:sz w:val="24"/>
-        </w:rPr>
-        <w:t xml:space="preserve">can compare </w:t>
-      </w:r>
-      <w:r>
-        <w:rPr>
-          <w:rFonts w:ascii="Times New Roman" w:hAnsi="Times New Roman" w:cs="Times New Roman"/>
-          <w:sz w:val="24"/>
-        </w:rPr>
-        <w:t xml:space="preserve">the </w:t>
-      </w:r>
-      <w:r>
-        <w:rPr>
-          <w:rFonts w:ascii="Times New Roman" w:hAnsi="Times New Roman" w:cs="Times New Roman"/>
-          <w:sz w:val="24"/>
-        </w:rPr>
-        <w:t>divergent point</w:t>
-      </w:r>
-      <w:r>
-        <w:rPr>
-          <w:rFonts w:ascii="Times New Roman" w:hAnsi="Times New Roman" w:cs="Times New Roman"/>
-          <w:sz w:val="24"/>
-        </w:rPr>
-        <w:t xml:space="preserve"> when transit demand decreased and the first day when the pandemic is first confirmed to begin to spread in the local community.</w:t>
-      </w:r>
-      <w:r>
-        <w:rPr>
-          <w:rFonts w:ascii="Times New Roman" w:hAnsi="Times New Roman" w:cs="Times New Roman"/>
-          <w:sz w:val="24"/>
-        </w:rPr>
-        <w:t xml:space="preserve"> This measure</w:t>
-      </w:r>
-      <w:r>
-        <w:rPr>
-          <w:rFonts w:ascii="Times New Roman" w:hAnsi="Times New Roman" w:cs="Times New Roman"/>
-          <w:sz w:val="24"/>
-        </w:rPr>
-        <w:t xml:space="preserve"> also indicates</w:t>
-      </w:r>
-      <w:r>
-        <w:rPr>
-          <w:rFonts w:ascii="Times New Roman" w:hAnsi="Times New Roman" w:cs="Times New Roman"/>
-          <w:sz w:val="24"/>
-        </w:rPr>
-        <w:t xml:space="preserve"> the transit users’ response</w:t>
-      </w:r>
-      <w:r>
-        <w:rPr>
-          <w:rFonts w:ascii="Times New Roman" w:hAnsi="Times New Roman" w:cs="Times New Roman"/>
-          <w:sz w:val="24"/>
-        </w:rPr>
-        <w:t>s</w:t>
-      </w:r>
-      <w:r>
-        <w:rPr>
-          <w:rFonts w:ascii="Times New Roman" w:hAnsi="Times New Roman" w:cs="Times New Roman"/>
-          <w:sz w:val="24"/>
-        </w:rPr>
-        <w:t xml:space="preserve"> compared to the actual development </w:t>
-      </w:r>
-      <w:r>
-        <w:rPr>
-          <w:rFonts w:ascii="Times New Roman" w:hAnsi="Times New Roman" w:cs="Times New Roman"/>
-          <w:sz w:val="24"/>
-        </w:rPr>
-        <w:t>of the pandemic. If the value is smaller than 0, it means most transit users are still using the transit systems as their usual routine; if the value is bigger than 0, it means the transit user community started to make a response, regardless of the speed (decay rate) and the extent (</w:t>
-      </w:r>
-      <w:r>
-        <w:rPr>
-          <w:rFonts w:ascii="Times New Roman" w:hAnsi="Times New Roman" w:cs="Times New Roman"/>
-          <w:sz w:val="24"/>
-        </w:rPr>
-        <w:t>floor</w:t>
-      </w:r>
-      <w:r>
-        <w:rPr>
-          <w:rFonts w:ascii="Times New Roman" w:hAnsi="Times New Roman" w:cs="Times New Roman"/>
-          <w:sz w:val="24"/>
-        </w:rPr>
-        <w:t xml:space="preserve"> value) of the response, prior to the confirmation of the local outbreak. </w:t>
-      </w:r>
-      <w:r>
-        <w:rPr>
-          <w:rFonts w:ascii="Times New Roman" w:hAnsi="Times New Roman" w:cs="Times New Roman"/>
-          <w:sz w:val="24"/>
-        </w:rPr>
-        <w:t>Another similar metric is the difference between the date of first confirmed case and the convergent point, which shows whether the user can totally avoid the transit trips when the actual epidemic arrives.</w:t>
+        <w:keepNext/>
+        <w:jc w:val="center"/>
+      </w:pPr>
+      <w:r>
+        <w:rPr>
+          <w:rFonts w:ascii="Times New Roman" w:hAnsi="Times New Roman" w:cs="Times New Roman"/>
+          <w:sz w:val="24"/>
+        </w:rPr>
+        <w:lastRenderedPageBreak/>
+        <w:pict w14:anchorId="01903638">
+          <v:shapetype id="_x0000_t75" coordsize="21600,21600" o:spt="75" o:preferrelative="t" path="m@4@5l@4@11@9@11@9@5xe" filled="f" stroked="f">
+            <v:stroke joinstyle="miter"/>
+            <v:formulas>
+              <v:f eqn="if lineDrawn pixelLineWidth 0"/>
+              <v:f eqn="sum @0 1 0"/>
+              <v:f eqn="sum 0 0 @1"/>
+              <v:f eqn="prod @2 1 2"/>
+              <v:f eqn="prod @3 21600 pixelWidth"/>
+              <v:f eqn="prod @3 21600 pixelHeight"/>
+              <v:f eqn="sum @0 0 1"/>
+              <v:f eqn="prod @6 1 2"/>
+              <v:f eqn="prod @7 21600 pixelWidth"/>
+              <v:f eqn="sum @8 21600 0"/>
+              <v:f eqn="prod @7 21600 pixelHeight"/>
+              <v:f eqn="sum @10 21600 0"/>
+            </v:formulas>
+            <v:path o:extrusionok="f" gradientshapeok="t" o:connecttype="rect"/>
+            <o:lock v:ext="edit" aspectratio="t"/>
+          </v:shapetype>
+          <v:shape id="_x0000_i1034" type="#_x0000_t75" style="width:460.8pt;height:345.6pt">
+            <v:imagedata r:id="rId12" o:title="k_and_divergent_scatter"/>
+          </v:shape>
+        </w:pict>
       </w:r>
     </w:p>
     <w:p>
       <w:pPr>
+        <w:jc w:val="center"/>
+        <w:rPr>
+          <w:rFonts w:ascii="Times New Roman" w:hAnsi="Times New Roman" w:cs="Times New Roman"/>
+          <w:sz w:val="24"/>
+        </w:rPr>
+      </w:pPr>
+      <w:bookmarkStart w:id="11" w:name="_Ref39335091"/>
+      <w:r>
+        <w:rPr>
+          <w:rFonts w:ascii="Times New Roman" w:hAnsi="Times New Roman" w:cs="Times New Roman"/>
+          <w:sz w:val="24"/>
+        </w:rPr>
+        <w:t xml:space="preserve">Figure </w:t>
+      </w:r>
+      <w:r>
+        <w:rPr>
+          <w:rFonts w:ascii="Times New Roman" w:hAnsi="Times New Roman" w:cs="Times New Roman"/>
+          <w:sz w:val="24"/>
+        </w:rPr>
+        <w:fldChar w:fldCharType="begin"/>
+      </w:r>
+      <w:r>
+        <w:rPr>
+          <w:rFonts w:ascii="Times New Roman" w:hAnsi="Times New Roman" w:cs="Times New Roman"/>
+          <w:sz w:val="24"/>
+        </w:rPr>
+        <w:instrText xml:space="preserve"> SEQ Figure \* ARABIC </w:instrText>
+      </w:r>
+      <w:r>
+        <w:rPr>
+          <w:rFonts w:ascii="Times New Roman" w:hAnsi="Times New Roman" w:cs="Times New Roman"/>
+          <w:sz w:val="24"/>
+        </w:rPr>
+        <w:fldChar w:fldCharType="separate"/>
+      </w:r>
+      <w:r>
+        <w:rPr>
+          <w:rFonts w:ascii="Times New Roman" w:hAnsi="Times New Roman" w:cs="Times New Roman"/>
+          <w:sz w:val="24"/>
+        </w:rPr>
+        <w:t>5</w:t>
+      </w:r>
+      <w:r>
+        <w:rPr>
+          <w:rFonts w:ascii="Times New Roman" w:hAnsi="Times New Roman" w:cs="Times New Roman"/>
+          <w:sz w:val="24"/>
+        </w:rPr>
+        <w:fldChar w:fldCharType="end"/>
+      </w:r>
+      <w:bookmarkEnd w:id="11"/>
+      <w:r>
+        <w:rPr>
+          <w:rFonts w:ascii="Times New Roman" w:hAnsi="Times New Roman" w:cs="Times New Roman"/>
+          <w:sz w:val="24"/>
+        </w:rPr>
+        <w:t>: the relationship</w:t>
+      </w:r>
+      <w:r>
+        <w:rPr>
+          <w:rFonts w:ascii="Times New Roman" w:hAnsi="Times New Roman" w:cs="Times New Roman"/>
+          <w:sz w:val="24"/>
+        </w:rPr>
+        <w:t xml:space="preserve"> and </w:t>
+      </w:r>
+      <w:r>
+        <w:rPr>
+          <w:rFonts w:ascii="Times New Roman" w:hAnsi="Times New Roman" w:cs="Times New Roman"/>
+          <w:sz w:val="24"/>
+        </w:rPr>
+        <w:t>a cubic</w:t>
+      </w:r>
+      <w:r>
+        <w:rPr>
+          <w:rFonts w:ascii="Times New Roman" w:hAnsi="Times New Roman" w:cs="Times New Roman"/>
+          <w:sz w:val="24"/>
+        </w:rPr>
+        <w:t xml:space="preserve"> </w:t>
+      </w:r>
+      <w:r>
+        <w:rPr>
+          <w:rFonts w:ascii="Times New Roman" w:hAnsi="Times New Roman" w:cs="Times New Roman"/>
+          <w:sz w:val="24"/>
+        </w:rPr>
+        <w:t>polynomial</w:t>
+      </w:r>
+      <w:r>
+        <w:rPr>
+          <w:rFonts w:ascii="Times New Roman" w:hAnsi="Times New Roman" w:cs="Times New Roman"/>
+          <w:sz w:val="24"/>
+        </w:rPr>
+        <w:t xml:space="preserve"> </w:t>
+      </w:r>
+      <w:r>
+        <w:rPr>
+          <w:rFonts w:ascii="Times New Roman" w:hAnsi="Times New Roman" w:cs="Times New Roman"/>
+          <w:sz w:val="24"/>
+        </w:rPr>
+        <w:t>fitting</w:t>
+      </w:r>
+      <w:r>
+        <w:rPr>
+          <w:rFonts w:ascii="Times New Roman" w:hAnsi="Times New Roman" w:cs="Times New Roman"/>
+          <w:sz w:val="24"/>
+        </w:rPr>
+        <w:t xml:space="preserve"> between decay rate and divergent point.</w:t>
+      </w:r>
+    </w:p>
+    <w:p>
+      <w:pPr>
+        <w:rPr>
+          <w:rFonts w:ascii="Times New Roman" w:hAnsi="Times New Roman" w:cs="Times New Roman"/>
+          <w:sz w:val="24"/>
+        </w:rPr>
+      </w:pPr>
+    </w:p>
+    <w:p>
+      <w:pPr>
+        <w:rPr>
+          <w:rFonts w:ascii="Times New Roman" w:hAnsi="Times New Roman" w:cs="Times New Roman"/>
+          <w:sz w:val="24"/>
+        </w:rPr>
+      </w:pPr>
+      <w:r>
+        <w:rPr>
+          <w:rFonts w:ascii="Times New Roman" w:hAnsi="Times New Roman" w:cs="Times New Roman"/>
+          <w:b/>
+          <w:sz w:val="24"/>
+        </w:rPr>
+        <w:t>Desynchronization</w:t>
+      </w:r>
+      <w:r>
+        <w:rPr>
+          <w:rFonts w:ascii="Times New Roman" w:hAnsi="Times New Roman" w:cs="Times New Roman"/>
+          <w:b/>
+          <w:sz w:val="24"/>
+        </w:rPr>
+        <w:t xml:space="preserve"> between demand </w:t>
+      </w:r>
+      <w:r>
+        <w:rPr>
+          <w:rFonts w:ascii="Times New Roman" w:hAnsi="Times New Roman" w:cs="Times New Roman"/>
+          <w:b/>
+          <w:sz w:val="24"/>
+        </w:rPr>
+        <w:t>decrease and epidemic</w:t>
+      </w:r>
+      <w:r>
+        <w:rPr>
+          <w:rFonts w:ascii="Times New Roman" w:hAnsi="Times New Roman" w:cs="Times New Roman"/>
+          <w:b/>
+          <w:sz w:val="24"/>
+        </w:rPr>
+        <w:t>.</w:t>
+      </w:r>
+      <w:r>
+        <w:rPr>
+          <w:rFonts w:ascii="Times New Roman" w:hAnsi="Times New Roman" w:cs="Times New Roman"/>
+          <w:b/>
+          <w:sz w:val="24"/>
+        </w:rPr>
+        <w:t xml:space="preserve">  </w:t>
+      </w:r>
+      <w:r>
+        <w:rPr>
+          <w:rFonts w:ascii="Times New Roman" w:hAnsi="Times New Roman" w:cs="Times New Roman"/>
+          <w:sz w:val="24"/>
+        </w:rPr>
+        <w:t>The process of transit demand decrease is not synchronous with the development of the pandemic.</w:t>
+      </w:r>
+      <w:r>
+        <w:rPr>
+          <w:rFonts w:ascii="Times New Roman" w:hAnsi="Times New Roman" w:cs="Times New Roman"/>
+          <w:sz w:val="24"/>
+        </w:rPr>
+        <w:t xml:space="preserve"> To measure the difference between the two curves, we </w:t>
+      </w:r>
+      <w:r>
+        <w:rPr>
+          <w:rFonts w:ascii="Times New Roman" w:hAnsi="Times New Roman" w:cs="Times New Roman"/>
+          <w:sz w:val="24"/>
+        </w:rPr>
+        <w:t xml:space="preserve">can compare </w:t>
+      </w:r>
+      <w:r>
+        <w:rPr>
+          <w:rFonts w:ascii="Times New Roman" w:hAnsi="Times New Roman" w:cs="Times New Roman"/>
+          <w:sz w:val="24"/>
+        </w:rPr>
+        <w:t xml:space="preserve">the </w:t>
+      </w:r>
+      <w:r>
+        <w:rPr>
+          <w:rFonts w:ascii="Times New Roman" w:hAnsi="Times New Roman" w:cs="Times New Roman"/>
+          <w:sz w:val="24"/>
+        </w:rPr>
+        <w:t>divergent point</w:t>
+      </w:r>
+      <w:r>
+        <w:rPr>
+          <w:rFonts w:ascii="Times New Roman" w:hAnsi="Times New Roman" w:cs="Times New Roman"/>
+          <w:sz w:val="24"/>
+        </w:rPr>
+        <w:t xml:space="preserve"> when transit demand decreased and the first day when the pandemic is first confirmed to begin to spread in the local community.</w:t>
+      </w:r>
+      <w:r>
+        <w:rPr>
+          <w:rFonts w:ascii="Times New Roman" w:hAnsi="Times New Roman" w:cs="Times New Roman"/>
+          <w:sz w:val="24"/>
+        </w:rPr>
+        <w:t xml:space="preserve"> This measure</w:t>
+      </w:r>
+      <w:r>
+        <w:rPr>
+          <w:rFonts w:ascii="Times New Roman" w:hAnsi="Times New Roman" w:cs="Times New Roman"/>
+          <w:sz w:val="24"/>
+        </w:rPr>
+        <w:t xml:space="preserve"> also indicates</w:t>
+      </w:r>
+      <w:r>
+        <w:rPr>
+          <w:rFonts w:ascii="Times New Roman" w:hAnsi="Times New Roman" w:cs="Times New Roman"/>
+          <w:sz w:val="24"/>
+        </w:rPr>
+        <w:t xml:space="preserve"> the transit users’ response</w:t>
+      </w:r>
+      <w:r>
+        <w:rPr>
+          <w:rFonts w:ascii="Times New Roman" w:hAnsi="Times New Roman" w:cs="Times New Roman"/>
+          <w:sz w:val="24"/>
+        </w:rPr>
+        <w:t>s</w:t>
+      </w:r>
+      <w:r>
+        <w:rPr>
+          <w:rFonts w:ascii="Times New Roman" w:hAnsi="Times New Roman" w:cs="Times New Roman"/>
+          <w:sz w:val="24"/>
+        </w:rPr>
+        <w:t xml:space="preserve"> compared to the actual development </w:t>
+      </w:r>
+      <w:r>
+        <w:rPr>
+          <w:rFonts w:ascii="Times New Roman" w:hAnsi="Times New Roman" w:cs="Times New Roman"/>
+          <w:sz w:val="24"/>
+        </w:rPr>
+        <w:t>of the pandemic. If the value is smaller than 0, it means most transit users are still using the transit systems as their usual routine; if the value is bigger than 0, it means the transit user community started to make a response, regardless of the speed (decay rate) and the extent (</w:t>
+      </w:r>
+      <w:r>
+        <w:rPr>
+          <w:rFonts w:ascii="Times New Roman" w:hAnsi="Times New Roman" w:cs="Times New Roman"/>
+          <w:sz w:val="24"/>
+        </w:rPr>
+        <w:t>floor</w:t>
+      </w:r>
+      <w:r>
+        <w:rPr>
+          <w:rFonts w:ascii="Times New Roman" w:hAnsi="Times New Roman" w:cs="Times New Roman"/>
+          <w:sz w:val="24"/>
+        </w:rPr>
+        <w:t xml:space="preserve"> value) of the response, prior to the confirmation of the local outbreak. </w:t>
+      </w:r>
+      <w:r>
+        <w:rPr>
+          <w:rFonts w:ascii="Times New Roman" w:hAnsi="Times New Roman" w:cs="Times New Roman"/>
+          <w:sz w:val="24"/>
+        </w:rPr>
+        <w:t>Another similar metric is the difference between the date of first confirmed case and the convergent point, which shows whether the user can totally avoid the transit trips when the actual epidemic arrives.</w:t>
+      </w:r>
+    </w:p>
+    <w:p>
+      <w:pPr>
         <w:ind w:firstLine="720"/>
         <w:rPr>
           <w:rFonts w:ascii="Times New Roman" w:hAnsi="Times New Roman" w:cs="Times New Roman"/>
@@ -12764,7 +12908,7 @@
         </w:rPr>
         <w:t xml:space="preserve"> of </w:t>
       </w:r>
-      <w:commentRangeStart w:id="11"/>
+      <w:commentRangeStart w:id="12"/>
       <w:r>
         <w:rPr>
           <w:rFonts w:ascii="Times New Roman" w:hAnsi="Times New Roman" w:cs="Times New Roman"/>
@@ -12796,12 +12940,12 @@
         </w:rPr>
         <w:t>:</w:t>
       </w:r>
-      <w:commentRangeEnd w:id="11"/>
+      <w:commentRangeEnd w:id="12"/>
       <w:r>
         <w:rPr>
           <w:rStyle w:val="CommentReference"/>
         </w:rPr>
-        <w:commentReference w:id="11"/>
+        <w:commentReference w:id="12"/>
       </w:r>
     </w:p>
     <w:tbl>
@@ -14012,27 +14156,8 @@
         </w:rPr>
         <w:lastRenderedPageBreak/>
         <w:pict w14:anchorId="3EEB0F65">
-          <v:shapetype id="_x0000_t75" coordsize="21600,21600" o:spt="75" o:preferrelative="t" path="m@4@5l@4@11@9@11@9@5xe" filled="f" stroked="f">
-            <v:stroke joinstyle="miter"/>
-            <v:formulas>
-              <v:f eqn="if lineDrawn pixelLineWidth 0"/>
-              <v:f eqn="sum @0 1 0"/>
-              <v:f eqn="sum 0 0 @1"/>
-              <v:f eqn="prod @2 1 2"/>
-              <v:f eqn="prod @3 21600 pixelWidth"/>
-              <v:f eqn="prod @3 21600 pixelHeight"/>
-              <v:f eqn="sum @0 0 1"/>
-              <v:f eqn="prod @6 1 2"/>
-              <v:f eqn="prod @7 21600 pixelWidth"/>
-              <v:f eqn="sum @8 21600 0"/>
-              <v:f eqn="prod @7 21600 pixelHeight"/>
-              <v:f eqn="sum @10 21600 0"/>
-            </v:formulas>
-            <v:path o:extrusionok="f" gradientshapeok="t" o:connecttype="rect"/>
-            <o:lock v:ext="edit" aspectratio="t"/>
-          </v:shapetype>
           <v:shape id="_x0000_i1025" type="#_x0000_t75" style="width:467.05pt;height:406.35pt">
-            <v:imagedata r:id="rId12" o:title="response_interval"/>
+            <v:imagedata r:id="rId13" o:title="response_interval"/>
           </v:shape>
         </w:pict>
       </w:r>
@@ -14045,7 +14170,7 @@
           <w:sz w:val="24"/>
         </w:rPr>
       </w:pPr>
-      <w:bookmarkStart w:id="12" w:name="_Ref36757496"/>
+      <w:bookmarkStart w:id="13" w:name="_Ref36757496"/>
       <w:r>
         <w:rPr>
           <w:rFonts w:ascii="Times New Roman" w:hAnsi="Times New Roman" w:cs="Times New Roman"/>
@@ -14080,7 +14205,7 @@
           <w:noProof/>
           <w:sz w:val="24"/>
         </w:rPr>
-        <w:t>5</w:t>
+        <w:t>6</w:t>
       </w:r>
       <w:r>
         <w:rPr>
@@ -14089,7 +14214,7 @@
         </w:rPr>
         <w:fldChar w:fldCharType="end"/>
       </w:r>
-      <w:bookmarkEnd w:id="12"/>
+      <w:bookmarkEnd w:id="13"/>
       <w:r>
         <w:rPr>
           <w:rFonts w:ascii="Times New Roman" w:hAnsi="Times New Roman" w:cs="Times New Roman"/>
@@ -14427,7 +14552,7 @@
             <wp:cNvGraphicFramePr/>
             <a:graphic xmlns:a="http://schemas.openxmlformats.org/drawingml/2006/main">
               <a:graphicData uri="http://schemas.openxmlformats.org/drawingml/2006/chart">
-                <c:chart xmlns:c="http://schemas.openxmlformats.org/drawingml/2006/chart" xmlns:r="http://schemas.openxmlformats.org/officeDocument/2006/relationships" r:id="rId13"/>
+                <c:chart xmlns:c="http://schemas.openxmlformats.org/drawingml/2006/chart" xmlns:r="http://schemas.openxmlformats.org/officeDocument/2006/relationships" r:id="rId14"/>
               </a:graphicData>
             </a:graphic>
           </wp:inline>
@@ -14442,7 +14567,7 @@
           <w:sz w:val="24"/>
         </w:rPr>
       </w:pPr>
-      <w:bookmarkStart w:id="13" w:name="_Ref36929078"/>
+      <w:bookmarkStart w:id="14" w:name="_Ref36929078"/>
       <w:r>
         <w:rPr>
           <w:rFonts w:ascii="Times New Roman" w:hAnsi="Times New Roman" w:cs="Times New Roman"/>
@@ -14477,7 +14602,7 @@
           <w:noProof/>
           <w:sz w:val="24"/>
         </w:rPr>
-        <w:t>6</w:t>
+        <w:t>7</w:t>
       </w:r>
       <w:r>
         <w:rPr>
@@ -14486,7 +14611,7 @@
         </w:rPr>
         <w:fldChar w:fldCharType="end"/>
       </w:r>
-      <w:bookmarkEnd w:id="13"/>
+      <w:bookmarkEnd w:id="14"/>
       <w:r>
         <w:rPr>
           <w:rFonts w:ascii="Times New Roman" w:hAnsi="Times New Roman" w:cs="Times New Roman"/>
@@ -14920,7 +15045,7 @@
                     </pic:cNvPicPr>
                   </pic:nvPicPr>
                   <pic:blipFill>
-                    <a:blip r:embed="rId14">
+                    <a:blip r:embed="rId15">
                       <a:extLst>
                         <a:ext uri="{28A0092B-C50C-407E-A947-70E740481C1C}">
                           <a14:useLocalDpi xmlns:a14="http://schemas.microsoft.com/office/drawing/2010/main" val="0"/>
@@ -16840,7 +16965,7 @@
         </w:rPr>
         <w:tab/>
       </w:r>
-      <w:commentRangeStart w:id="14"/>
+      <w:commentRangeStart w:id="15"/>
       <w:r>
         <w:rPr>
           <w:rFonts w:ascii="Times New Roman" w:hAnsi="Times New Roman" w:cs="Times New Roman"/>
@@ -16890,12 +17015,12 @@
         </w:rPr>
         <w:fldChar w:fldCharType="end"/>
       </w:r>
-      <w:commentRangeEnd w:id="14"/>
+      <w:commentRangeEnd w:id="15"/>
       <w:r>
         <w:rPr>
           <w:rStyle w:val="CommentReference"/>
         </w:rPr>
-        <w:commentReference w:id="14"/>
+        <w:commentReference w:id="15"/>
       </w:r>
       <w:r>
         <w:rPr>
@@ -16962,7 +17087,7 @@
         </w:rPr>
         <w:t xml:space="preserve">, </w:t>
       </w:r>
-      <w:commentRangeStart w:id="15"/>
+      <w:commentRangeStart w:id="16"/>
       <w:r>
         <w:rPr>
           <w:rFonts w:ascii="Times New Roman" w:hAnsi="Times New Roman" w:cs="Times New Roman"/>
@@ -16970,12 +17095,12 @@
         </w:rPr>
         <w:t xml:space="preserve">the weekly average </w:t>
       </w:r>
-      <w:commentRangeEnd w:id="15"/>
+      <w:commentRangeEnd w:id="16"/>
       <w:r>
         <w:rPr>
           <w:rStyle w:val="CommentReference"/>
         </w:rPr>
-        <w:commentReference w:id="15"/>
+        <w:commentReference w:id="16"/>
       </w:r>
       <w:r>
         <w:rPr>
@@ -17054,7 +17179,7 @@
                     <pic:cNvPicPr/>
                   </pic:nvPicPr>
                   <pic:blipFill>
-                    <a:blip r:embed="rId15"/>
+                    <a:blip r:embed="rId16"/>
                     <a:stretch>
                       <a:fillRect/>
                     </a:stretch>
@@ -17083,7 +17208,7 @@
           <w:sz w:val="24"/>
         </w:rPr>
       </w:pPr>
-      <w:bookmarkStart w:id="16" w:name="_Ref38019846"/>
+      <w:bookmarkStart w:id="17" w:name="_Ref38019846"/>
       <w:r>
         <w:rPr>
           <w:rFonts w:ascii="Times New Roman" w:hAnsi="Times New Roman" w:cs="Times New Roman"/>
@@ -17118,7 +17243,7 @@
           <w:noProof/>
           <w:sz w:val="24"/>
         </w:rPr>
-        <w:t>7</w:t>
+        <w:t>8</w:t>
       </w:r>
       <w:r>
         <w:rPr>
@@ -17127,7 +17252,7 @@
         </w:rPr>
         <w:fldChar w:fldCharType="end"/>
       </w:r>
-      <w:bookmarkEnd w:id="16"/>
+      <w:bookmarkEnd w:id="17"/>
       <w:r>
         <w:rPr>
           <w:rFonts w:ascii="Times New Roman" w:hAnsi="Times New Roman" w:cs="Times New Roman"/>
@@ -17181,7 +17306,7 @@
             <wp:cNvGraphicFramePr/>
             <a:graphic xmlns:a="http://schemas.openxmlformats.org/drawingml/2006/main">
               <a:graphicData uri="http://schemas.openxmlformats.org/drawingml/2006/chart">
-                <c:chart xmlns:c="http://schemas.openxmlformats.org/drawingml/2006/chart" xmlns:r="http://schemas.openxmlformats.org/officeDocument/2006/relationships" r:id="rId16"/>
+                <c:chart xmlns:c="http://schemas.openxmlformats.org/drawingml/2006/chart" xmlns:r="http://schemas.openxmlformats.org/officeDocument/2006/relationships" r:id="rId17"/>
               </a:graphicData>
             </a:graphic>
           </wp:inline>
@@ -17196,7 +17321,7 @@
           <w:sz w:val="24"/>
         </w:rPr>
       </w:pPr>
-      <w:bookmarkStart w:id="17" w:name="_Ref38028360"/>
+      <w:bookmarkStart w:id="18" w:name="_Ref38028360"/>
       <w:r>
         <w:rPr>
           <w:rFonts w:ascii="Times New Roman" w:hAnsi="Times New Roman" w:cs="Times New Roman"/>
@@ -17231,7 +17356,7 @@
           <w:noProof/>
           <w:sz w:val="24"/>
         </w:rPr>
-        <w:t>8</w:t>
+        <w:t>9</w:t>
       </w:r>
       <w:r>
         <w:rPr>
@@ -17240,7 +17365,7 @@
         </w:rPr>
         <w:fldChar w:fldCharType="end"/>
       </w:r>
-      <w:bookmarkEnd w:id="17"/>
+      <w:bookmarkEnd w:id="18"/>
       <w:r>
         <w:rPr>
           <w:rFonts w:ascii="Times New Roman" w:hAnsi="Times New Roman" w:cs="Times New Roman"/>
@@ -17936,7 +18061,7 @@
         </w:rPr>
         <w:t xml:space="preserve">shifts of </w:t>
       </w:r>
-      <w:commentRangeStart w:id="18"/>
+      <w:commentRangeStart w:id="19"/>
       <w:r>
         <w:rPr>
           <w:rFonts w:ascii="Times New Roman" w:hAnsi="Times New Roman" w:cs="Times New Roman"/>
@@ -17945,12 +18070,12 @@
         </w:rPr>
         <w:t>peaks</w:t>
       </w:r>
-      <w:commentRangeEnd w:id="18"/>
+      <w:commentRangeEnd w:id="19"/>
       <w:r>
         <w:rPr>
           <w:rStyle w:val="CommentReference"/>
         </w:rPr>
-        <w:commentReference w:id="18"/>
+        <w:commentReference w:id="19"/>
       </w:r>
       <w:r>
         <w:rPr>
@@ -18314,282 +18439,6 @@
             <wp:extent cx="5943600" cy="3466465"/>
             <wp:effectExtent l="0" t="0" r="0" b="635"/>
             <wp:docPr id="10" name="Picture 10"/>
-            <wp:cNvGraphicFramePr>
-              <a:graphicFrameLocks xmlns:a="http://schemas.openxmlformats.org/drawingml/2006/main" noChangeAspect="1"/>
-            </wp:cNvGraphicFramePr>
-            <a:graphic xmlns:a="http://schemas.openxmlformats.org/drawingml/2006/main">
-              <a:graphicData uri="http://schemas.openxmlformats.org/drawingml/2006/picture">
-                <pic:pic xmlns:pic="http://schemas.openxmlformats.org/drawingml/2006/picture">
-                  <pic:nvPicPr>
-                    <pic:cNvPr id="1" name=""/>
-                    <pic:cNvPicPr/>
-                  </pic:nvPicPr>
-                  <pic:blipFill>
-                    <a:blip r:embed="rId17"/>
-                    <a:stretch>
-                      <a:fillRect/>
-                    </a:stretch>
-                  </pic:blipFill>
-                  <pic:spPr>
-                    <a:xfrm>
-                      <a:off x="0" y="0"/>
-                      <a:ext cx="5943600" cy="3466465"/>
-                    </a:xfrm>
-                    <a:prstGeom prst="rect">
-                      <a:avLst/>
-                    </a:prstGeom>
-                  </pic:spPr>
-                </pic:pic>
-              </a:graphicData>
-            </a:graphic>
-          </wp:inline>
-        </w:drawing>
-      </w:r>
-    </w:p>
-    <w:p>
-      <w:pPr>
-        <w:jc w:val="center"/>
-        <w:rPr>
-          <w:rFonts w:ascii="Times New Roman" w:hAnsi="Times New Roman" w:cs="Times New Roman"/>
-          <w:sz w:val="24"/>
-        </w:rPr>
-      </w:pPr>
-      <w:bookmarkStart w:id="19" w:name="_Ref38312495"/>
-      <w:r>
-        <w:rPr>
-          <w:rFonts w:ascii="Times New Roman" w:hAnsi="Times New Roman" w:cs="Times New Roman"/>
-          <w:sz w:val="24"/>
-        </w:rPr>
-        <w:t xml:space="preserve">Figure </w:t>
-      </w:r>
-      <w:r>
-        <w:rPr>
-          <w:rFonts w:ascii="Times New Roman" w:hAnsi="Times New Roman" w:cs="Times New Roman"/>
-          <w:sz w:val="24"/>
-        </w:rPr>
-        <w:fldChar w:fldCharType="begin"/>
-      </w:r>
-      <w:r>
-        <w:rPr>
-          <w:rFonts w:ascii="Times New Roman" w:hAnsi="Times New Roman" w:cs="Times New Roman"/>
-          <w:sz w:val="24"/>
-        </w:rPr>
-        <w:instrText xml:space="preserve"> SEQ Figure \* ARABIC </w:instrText>
-      </w:r>
-      <w:r>
-        <w:rPr>
-          <w:rFonts w:ascii="Times New Roman" w:hAnsi="Times New Roman" w:cs="Times New Roman"/>
-          <w:sz w:val="24"/>
-        </w:rPr>
-        <w:fldChar w:fldCharType="separate"/>
-      </w:r>
-      <w:r>
-        <w:rPr>
-          <w:rFonts w:ascii="Times New Roman" w:hAnsi="Times New Roman" w:cs="Times New Roman"/>
-          <w:noProof/>
-          <w:sz w:val="24"/>
-        </w:rPr>
-        <w:t>9</w:t>
-      </w:r>
-      <w:r>
-        <w:rPr>
-          <w:rFonts w:ascii="Times New Roman" w:hAnsi="Times New Roman" w:cs="Times New Roman"/>
-          <w:sz w:val="24"/>
-        </w:rPr>
-        <w:fldChar w:fldCharType="end"/>
-      </w:r>
-      <w:bookmarkEnd w:id="19"/>
-      <w:r>
-        <w:rPr>
-          <w:rFonts w:ascii="Times New Roman" w:hAnsi="Times New Roman" w:cs="Times New Roman"/>
-          <w:sz w:val="24"/>
-        </w:rPr>
-        <w:t xml:space="preserve">: </w:t>
-      </w:r>
-      <w:r>
-        <w:rPr>
-          <w:rFonts w:ascii="Times New Roman" w:hAnsi="Times New Roman" w:cs="Times New Roman"/>
-          <w:sz w:val="24"/>
-        </w:rPr>
-        <w:t>morning rush hour</w:t>
-      </w:r>
-      <w:r>
-        <w:rPr>
-          <w:rFonts w:ascii="Times New Roman" w:hAnsi="Times New Roman" w:cs="Times New Roman"/>
-          <w:sz w:val="24"/>
-        </w:rPr>
-        <w:t xml:space="preserve"> </w:t>
-      </w:r>
-      <w:r>
-        <w:rPr>
-          <w:rFonts w:ascii="Times New Roman" w:hAnsi="Times New Roman" w:cs="Times New Roman"/>
-          <w:sz w:val="24"/>
-        </w:rPr>
-        <w:t>shift for different cities</w:t>
-      </w:r>
-    </w:p>
-    <w:p>
-      <w:pPr>
-        <w:rPr>
-          <w:rFonts w:ascii="Times New Roman" w:hAnsi="Times New Roman" w:cs="Times New Roman"/>
-          <w:sz w:val="24"/>
-        </w:rPr>
-      </w:pPr>
-      <w:r>
-        <w:rPr>
-          <w:rFonts w:ascii="Times New Roman" w:hAnsi="Times New Roman" w:cs="Times New Roman"/>
-          <w:sz w:val="24"/>
-        </w:rPr>
-        <w:tab/>
-      </w:r>
-      <w:r>
-        <w:rPr>
-          <w:rFonts w:ascii="Times New Roman" w:hAnsi="Times New Roman" w:cs="Times New Roman" w:hint="eastAsia"/>
-          <w:sz w:val="24"/>
-        </w:rPr>
-        <w:t>Me</w:t>
-      </w:r>
-      <w:r>
-        <w:rPr>
-          <w:rFonts w:ascii="Times New Roman" w:hAnsi="Times New Roman" w:cs="Times New Roman"/>
-          <w:sz w:val="24"/>
-        </w:rPr>
-        <w:t>anwhile, the afternoon rush hour generally shifted earlier</w:t>
-      </w:r>
-      <w:r>
-        <w:rPr>
-          <w:rFonts w:ascii="Times New Roman" w:hAnsi="Times New Roman" w:cs="Times New Roman"/>
-          <w:sz w:val="24"/>
-        </w:rPr>
-        <w:t>.</w:t>
-      </w:r>
-      <w:r>
-        <w:rPr>
-          <w:rFonts w:ascii="Times New Roman" w:hAnsi="Times New Roman" w:cs="Times New Roman"/>
-          <w:sz w:val="24"/>
-        </w:rPr>
-        <w:t xml:space="preserve"> This could be due to the decreased relative height of the </w:t>
-      </w:r>
-      <w:r>
-        <w:rPr>
-          <w:rFonts w:ascii="Times New Roman" w:hAnsi="Times New Roman" w:cs="Times New Roman" w:hint="eastAsia"/>
-          <w:sz w:val="24"/>
-        </w:rPr>
-        <w:t>after</w:t>
-      </w:r>
-      <w:r>
-        <w:rPr>
-          <w:rFonts w:ascii="Times New Roman" w:hAnsi="Times New Roman" w:cs="Times New Roman"/>
-          <w:sz w:val="24"/>
-        </w:rPr>
-        <w:t>noon rush hour peaks</w:t>
-      </w:r>
-      <w:r>
-        <w:rPr>
-          <w:rFonts w:ascii="Times New Roman" w:hAnsi="Times New Roman" w:cs="Times New Roman"/>
-          <w:sz w:val="24"/>
-        </w:rPr>
-        <w:t xml:space="preserve"> compared to the middle of the day</w:t>
-      </w:r>
-      <w:r>
-        <w:rPr>
-          <w:rFonts w:ascii="Times New Roman" w:hAnsi="Times New Roman" w:cs="Times New Roman"/>
-          <w:sz w:val="24"/>
-        </w:rPr>
-        <w:t xml:space="preserve">. </w:t>
-      </w:r>
-      <w:r>
-        <w:rPr>
-          <w:rFonts w:ascii="Times New Roman" w:hAnsi="Times New Roman" w:cs="Times New Roman"/>
-          <w:sz w:val="24"/>
-        </w:rPr>
-        <w:t xml:space="preserve">83 out of 93 systems witnessed an earlier </w:t>
-      </w:r>
-      <w:r>
-        <w:rPr>
-          <w:rFonts w:ascii="Times New Roman" w:hAnsi="Times New Roman" w:cs="Times New Roman"/>
-          <w:sz w:val="24"/>
-        </w:rPr>
-        <w:t xml:space="preserve">shift and </w:t>
-      </w:r>
-      <w:r>
-        <w:rPr>
-          <w:rFonts w:ascii="Times New Roman" w:hAnsi="Times New Roman" w:cs="Times New Roman"/>
-          <w:sz w:val="24"/>
-        </w:rPr>
-        <w:t>t</w:t>
-      </w:r>
-      <w:r>
-        <w:rPr>
-          <w:rFonts w:ascii="Times New Roman" w:hAnsi="Times New Roman" w:cs="Times New Roman"/>
-          <w:sz w:val="24"/>
-        </w:rPr>
-        <w:t xml:space="preserve">he average shift is -0.75 hours, while UK’s shift is 0.29 hours, Canada’s shift is -0.42 hours, and France’s shift is -2.29 hours. </w:t>
-      </w:r>
-      <w:r>
-        <w:rPr>
-          <w:rFonts w:ascii="Times New Roman" w:hAnsi="Times New Roman" w:cs="Times New Roman"/>
-          <w:sz w:val="24"/>
-        </w:rPr>
-        <w:t xml:space="preserve">Moreover, considering the shift of the morning and afternoon peak, the total working hours would also change accordingly. </w:t>
-      </w:r>
-      <w:r>
-        <w:rPr>
-          <w:rFonts w:ascii="Times New Roman" w:hAnsi="Times New Roman" w:cs="Times New Roman"/>
-          <w:sz w:val="24"/>
-        </w:rPr>
-        <w:t xml:space="preserve">Supposing that the change of working hours is the </w:t>
-      </w:r>
-      <w:r>
-        <w:rPr>
-          <w:rFonts w:ascii="Times New Roman" w:hAnsi="Times New Roman" w:cs="Times New Roman"/>
-          <w:sz w:val="24"/>
-        </w:rPr>
-        <w:t>difference between the morning and afternoon peak shift, t</w:t>
-      </w:r>
-      <w:r>
-        <w:rPr>
-          <w:rFonts w:ascii="Times New Roman" w:hAnsi="Times New Roman" w:cs="Times New Roman"/>
-          <w:sz w:val="24"/>
-        </w:rPr>
-        <w:t xml:space="preserve">he </w:t>
-      </w:r>
-      <w:r>
-        <w:rPr>
-          <w:rFonts w:ascii="Times New Roman" w:hAnsi="Times New Roman" w:cs="Times New Roman"/>
-          <w:sz w:val="24"/>
-        </w:rPr>
-        <w:t xml:space="preserve">average working hours of the </w:t>
-      </w:r>
-      <w:r>
-        <w:rPr>
-          <w:rFonts w:ascii="Times New Roman" w:hAnsi="Times New Roman" w:cs="Times New Roman"/>
-          <w:sz w:val="24"/>
-        </w:rPr>
-        <w:t>United States</w:t>
-      </w:r>
-      <w:r>
-        <w:rPr>
-          <w:rFonts w:ascii="Times New Roman" w:hAnsi="Times New Roman" w:cs="Times New Roman"/>
-          <w:sz w:val="24"/>
-        </w:rPr>
-        <w:t xml:space="preserve"> shrank by 0.63 hours, while UK’s working hours increased by 1.33 hours, Canada’s increased by 0.71 hours, and France’s decreased by 0.58 hours. </w:t>
-      </w:r>
-    </w:p>
-    <w:p>
-      <w:pPr>
-        <w:keepNext/>
-      </w:pPr>
-      <w:r>
-        <w:rPr>
-          <w:noProof/>
-        </w:rPr>
-        <w:lastRenderedPageBreak/>
-        <w:drawing>
-          <wp:inline distT="0" distB="0" distL="0" distR="0" wp14:anchorId="2D724CE9" wp14:editId="49C14397">
-            <wp:extent cx="5943600" cy="3458845"/>
-            <wp:effectExtent l="0" t="0" r="0" b="8255"/>
-            <wp:docPr id="11" name="Picture 11"/>
             <wp:cNvGraphicFramePr>
               <a:graphicFrameLocks xmlns:a="http://schemas.openxmlformats.org/drawingml/2006/main" noChangeAspect="1"/>
             </wp:cNvGraphicFramePr>
@@ -18609,6 +18458,282 @@
                   <pic:spPr>
                     <a:xfrm>
                       <a:off x="0" y="0"/>
+                      <a:ext cx="5943600" cy="3466465"/>
+                    </a:xfrm>
+                    <a:prstGeom prst="rect">
+                      <a:avLst/>
+                    </a:prstGeom>
+                  </pic:spPr>
+                </pic:pic>
+              </a:graphicData>
+            </a:graphic>
+          </wp:inline>
+        </w:drawing>
+      </w:r>
+    </w:p>
+    <w:p>
+      <w:pPr>
+        <w:jc w:val="center"/>
+        <w:rPr>
+          <w:rFonts w:ascii="Times New Roman" w:hAnsi="Times New Roman" w:cs="Times New Roman"/>
+          <w:sz w:val="24"/>
+        </w:rPr>
+      </w:pPr>
+      <w:bookmarkStart w:id="20" w:name="_Ref38312495"/>
+      <w:r>
+        <w:rPr>
+          <w:rFonts w:ascii="Times New Roman" w:hAnsi="Times New Roman" w:cs="Times New Roman"/>
+          <w:sz w:val="24"/>
+        </w:rPr>
+        <w:t xml:space="preserve">Figure </w:t>
+      </w:r>
+      <w:r>
+        <w:rPr>
+          <w:rFonts w:ascii="Times New Roman" w:hAnsi="Times New Roman" w:cs="Times New Roman"/>
+          <w:sz w:val="24"/>
+        </w:rPr>
+        <w:fldChar w:fldCharType="begin"/>
+      </w:r>
+      <w:r>
+        <w:rPr>
+          <w:rFonts w:ascii="Times New Roman" w:hAnsi="Times New Roman" w:cs="Times New Roman"/>
+          <w:sz w:val="24"/>
+        </w:rPr>
+        <w:instrText xml:space="preserve"> SEQ Figure \* ARABIC </w:instrText>
+      </w:r>
+      <w:r>
+        <w:rPr>
+          <w:rFonts w:ascii="Times New Roman" w:hAnsi="Times New Roman" w:cs="Times New Roman"/>
+          <w:sz w:val="24"/>
+        </w:rPr>
+        <w:fldChar w:fldCharType="separate"/>
+      </w:r>
+      <w:r>
+        <w:rPr>
+          <w:rFonts w:ascii="Times New Roman" w:hAnsi="Times New Roman" w:cs="Times New Roman"/>
+          <w:noProof/>
+          <w:sz w:val="24"/>
+        </w:rPr>
+        <w:t>10</w:t>
+      </w:r>
+      <w:r>
+        <w:rPr>
+          <w:rFonts w:ascii="Times New Roman" w:hAnsi="Times New Roman" w:cs="Times New Roman"/>
+          <w:sz w:val="24"/>
+        </w:rPr>
+        <w:fldChar w:fldCharType="end"/>
+      </w:r>
+      <w:bookmarkEnd w:id="20"/>
+      <w:r>
+        <w:rPr>
+          <w:rFonts w:ascii="Times New Roman" w:hAnsi="Times New Roman" w:cs="Times New Roman"/>
+          <w:sz w:val="24"/>
+        </w:rPr>
+        <w:t xml:space="preserve">: </w:t>
+      </w:r>
+      <w:r>
+        <w:rPr>
+          <w:rFonts w:ascii="Times New Roman" w:hAnsi="Times New Roman" w:cs="Times New Roman"/>
+          <w:sz w:val="24"/>
+        </w:rPr>
+        <w:t>morning rush hour</w:t>
+      </w:r>
+      <w:r>
+        <w:rPr>
+          <w:rFonts w:ascii="Times New Roman" w:hAnsi="Times New Roman" w:cs="Times New Roman"/>
+          <w:sz w:val="24"/>
+        </w:rPr>
+        <w:t xml:space="preserve"> </w:t>
+      </w:r>
+      <w:r>
+        <w:rPr>
+          <w:rFonts w:ascii="Times New Roman" w:hAnsi="Times New Roman" w:cs="Times New Roman"/>
+          <w:sz w:val="24"/>
+        </w:rPr>
+        <w:t>shift for different cities</w:t>
+      </w:r>
+    </w:p>
+    <w:p>
+      <w:pPr>
+        <w:rPr>
+          <w:rFonts w:ascii="Times New Roman" w:hAnsi="Times New Roman" w:cs="Times New Roman"/>
+          <w:sz w:val="24"/>
+        </w:rPr>
+      </w:pPr>
+      <w:r>
+        <w:rPr>
+          <w:rFonts w:ascii="Times New Roman" w:hAnsi="Times New Roman" w:cs="Times New Roman"/>
+          <w:sz w:val="24"/>
+        </w:rPr>
+        <w:tab/>
+      </w:r>
+      <w:r>
+        <w:rPr>
+          <w:rFonts w:ascii="Times New Roman" w:hAnsi="Times New Roman" w:cs="Times New Roman" w:hint="eastAsia"/>
+          <w:sz w:val="24"/>
+        </w:rPr>
+        <w:t>Me</w:t>
+      </w:r>
+      <w:r>
+        <w:rPr>
+          <w:rFonts w:ascii="Times New Roman" w:hAnsi="Times New Roman" w:cs="Times New Roman"/>
+          <w:sz w:val="24"/>
+        </w:rPr>
+        <w:t>anwhile, the afternoon rush hour generally shifted earlier</w:t>
+      </w:r>
+      <w:r>
+        <w:rPr>
+          <w:rFonts w:ascii="Times New Roman" w:hAnsi="Times New Roman" w:cs="Times New Roman"/>
+          <w:sz w:val="24"/>
+        </w:rPr>
+        <w:t>.</w:t>
+      </w:r>
+      <w:r>
+        <w:rPr>
+          <w:rFonts w:ascii="Times New Roman" w:hAnsi="Times New Roman" w:cs="Times New Roman"/>
+          <w:sz w:val="24"/>
+        </w:rPr>
+        <w:t xml:space="preserve"> This could be due to the decreased relative height of the </w:t>
+      </w:r>
+      <w:r>
+        <w:rPr>
+          <w:rFonts w:ascii="Times New Roman" w:hAnsi="Times New Roman" w:cs="Times New Roman" w:hint="eastAsia"/>
+          <w:sz w:val="24"/>
+        </w:rPr>
+        <w:t>after</w:t>
+      </w:r>
+      <w:r>
+        <w:rPr>
+          <w:rFonts w:ascii="Times New Roman" w:hAnsi="Times New Roman" w:cs="Times New Roman"/>
+          <w:sz w:val="24"/>
+        </w:rPr>
+        <w:t>noon rush hour peaks</w:t>
+      </w:r>
+      <w:r>
+        <w:rPr>
+          <w:rFonts w:ascii="Times New Roman" w:hAnsi="Times New Roman" w:cs="Times New Roman"/>
+          <w:sz w:val="24"/>
+        </w:rPr>
+        <w:t xml:space="preserve"> compared to the middle of the day</w:t>
+      </w:r>
+      <w:r>
+        <w:rPr>
+          <w:rFonts w:ascii="Times New Roman" w:hAnsi="Times New Roman" w:cs="Times New Roman"/>
+          <w:sz w:val="24"/>
+        </w:rPr>
+        <w:t xml:space="preserve">. </w:t>
+      </w:r>
+      <w:r>
+        <w:rPr>
+          <w:rFonts w:ascii="Times New Roman" w:hAnsi="Times New Roman" w:cs="Times New Roman"/>
+          <w:sz w:val="24"/>
+        </w:rPr>
+        <w:t xml:space="preserve">83 out of 93 systems witnessed an earlier </w:t>
+      </w:r>
+      <w:r>
+        <w:rPr>
+          <w:rFonts w:ascii="Times New Roman" w:hAnsi="Times New Roman" w:cs="Times New Roman"/>
+          <w:sz w:val="24"/>
+        </w:rPr>
+        <w:t xml:space="preserve">shift and </w:t>
+      </w:r>
+      <w:r>
+        <w:rPr>
+          <w:rFonts w:ascii="Times New Roman" w:hAnsi="Times New Roman" w:cs="Times New Roman"/>
+          <w:sz w:val="24"/>
+        </w:rPr>
+        <w:t>t</w:t>
+      </w:r>
+      <w:r>
+        <w:rPr>
+          <w:rFonts w:ascii="Times New Roman" w:hAnsi="Times New Roman" w:cs="Times New Roman"/>
+          <w:sz w:val="24"/>
+        </w:rPr>
+        <w:t xml:space="preserve">he average shift is -0.75 hours, while UK’s shift is 0.29 hours, Canada’s shift is -0.42 hours, and France’s shift is -2.29 hours. </w:t>
+      </w:r>
+      <w:r>
+        <w:rPr>
+          <w:rFonts w:ascii="Times New Roman" w:hAnsi="Times New Roman" w:cs="Times New Roman"/>
+          <w:sz w:val="24"/>
+        </w:rPr>
+        <w:t xml:space="preserve">Moreover, considering the shift of the morning and afternoon peak, the total working hours would also change accordingly. </w:t>
+      </w:r>
+      <w:r>
+        <w:rPr>
+          <w:rFonts w:ascii="Times New Roman" w:hAnsi="Times New Roman" w:cs="Times New Roman"/>
+          <w:sz w:val="24"/>
+        </w:rPr>
+        <w:t xml:space="preserve">Supposing that the change of working hours is the </w:t>
+      </w:r>
+      <w:r>
+        <w:rPr>
+          <w:rFonts w:ascii="Times New Roman" w:hAnsi="Times New Roman" w:cs="Times New Roman"/>
+          <w:sz w:val="24"/>
+        </w:rPr>
+        <w:t>difference between the morning and afternoon peak shift, t</w:t>
+      </w:r>
+      <w:r>
+        <w:rPr>
+          <w:rFonts w:ascii="Times New Roman" w:hAnsi="Times New Roman" w:cs="Times New Roman"/>
+          <w:sz w:val="24"/>
+        </w:rPr>
+        <w:t xml:space="preserve">he </w:t>
+      </w:r>
+      <w:r>
+        <w:rPr>
+          <w:rFonts w:ascii="Times New Roman" w:hAnsi="Times New Roman" w:cs="Times New Roman"/>
+          <w:sz w:val="24"/>
+        </w:rPr>
+        <w:t xml:space="preserve">average working hours of the </w:t>
+      </w:r>
+      <w:r>
+        <w:rPr>
+          <w:rFonts w:ascii="Times New Roman" w:hAnsi="Times New Roman" w:cs="Times New Roman"/>
+          <w:sz w:val="24"/>
+        </w:rPr>
+        <w:t>United States</w:t>
+      </w:r>
+      <w:r>
+        <w:rPr>
+          <w:rFonts w:ascii="Times New Roman" w:hAnsi="Times New Roman" w:cs="Times New Roman"/>
+          <w:sz w:val="24"/>
+        </w:rPr>
+        <w:t xml:space="preserve"> shrank by 0.63 hours, while UK’s working hours increased by 1.33 hours, Canada’s increased by 0.71 hours, and France’s decreased by 0.58 hours. </w:t>
+      </w:r>
+    </w:p>
+    <w:p>
+      <w:pPr>
+        <w:keepNext/>
+      </w:pPr>
+      <w:r>
+        <w:rPr>
+          <w:noProof/>
+        </w:rPr>
+        <w:lastRenderedPageBreak/>
+        <w:drawing>
+          <wp:inline distT="0" distB="0" distL="0" distR="0" wp14:anchorId="2D724CE9" wp14:editId="49C14397">
+            <wp:extent cx="5943600" cy="3458845"/>
+            <wp:effectExtent l="0" t="0" r="0" b="8255"/>
+            <wp:docPr id="11" name="Picture 11"/>
+            <wp:cNvGraphicFramePr>
+              <a:graphicFrameLocks xmlns:a="http://schemas.openxmlformats.org/drawingml/2006/main" noChangeAspect="1"/>
+            </wp:cNvGraphicFramePr>
+            <a:graphic xmlns:a="http://schemas.openxmlformats.org/drawingml/2006/main">
+              <a:graphicData uri="http://schemas.openxmlformats.org/drawingml/2006/picture">
+                <pic:pic xmlns:pic="http://schemas.openxmlformats.org/drawingml/2006/picture">
+                  <pic:nvPicPr>
+                    <pic:cNvPr id="1" name=""/>
+                    <pic:cNvPicPr/>
+                  </pic:nvPicPr>
+                  <pic:blipFill>
+                    <a:blip r:embed="rId19"/>
+                    <a:stretch>
+                      <a:fillRect/>
+                    </a:stretch>
+                  </pic:blipFill>
+                  <pic:spPr>
+                    <a:xfrm>
+                      <a:off x="0" y="0"/>
                       <a:ext cx="5943600" cy="3458845"/>
                     </a:xfrm>
                     <a:prstGeom prst="rect">
@@ -18664,7 +18789,7 @@
           <w:noProof/>
           <w:sz w:val="24"/>
         </w:rPr>
-        <w:t>10</w:t>
+        <w:t>11</w:t>
       </w:r>
       <w:r>
         <w:rPr>
@@ -18720,7 +18845,7 @@
             <wp:cNvGraphicFramePr/>
             <a:graphic xmlns:a="http://schemas.openxmlformats.org/drawingml/2006/main">
               <a:graphicData uri="http://schemas.openxmlformats.org/drawingml/2006/chart">
-                <c:chart xmlns:c="http://schemas.openxmlformats.org/drawingml/2006/chart" xmlns:r="http://schemas.openxmlformats.org/officeDocument/2006/relationships" r:id="rId19"/>
+                <c:chart xmlns:c="http://schemas.openxmlformats.org/drawingml/2006/chart" xmlns:r="http://schemas.openxmlformats.org/officeDocument/2006/relationships" r:id="rId20"/>
               </a:graphicData>
             </a:graphic>
           </wp:inline>
@@ -18769,7 +18894,7 @@
           <w:noProof/>
           <w:sz w:val="24"/>
         </w:rPr>
-        <w:t>11</w:t>
+        <w:t>12</w:t>
       </w:r>
       <w:r>
         <w:rPr>
@@ -18858,7 +18983,7 @@
           <w:sz w:val="24"/>
         </w:rPr>
       </w:pPr>
-      <w:commentRangeStart w:id="20"/>
+      <w:commentRangeStart w:id="21"/>
       <w:r>
         <w:rPr>
           <w:rFonts w:ascii="Times New Roman" w:hAnsi="Times New Roman" w:cs="Times New Roman"/>
@@ -18866,12 +18991,12 @@
         </w:rPr>
         <w:t>[placeholder]</w:t>
       </w:r>
-      <w:commentRangeEnd w:id="20"/>
+      <w:commentRangeEnd w:id="21"/>
       <w:r>
         <w:rPr>
           <w:rStyle w:val="CommentReference"/>
         </w:rPr>
-        <w:commentReference w:id="20"/>
+        <w:commentReference w:id="21"/>
       </w:r>
     </w:p>
     <w:p>
@@ -19097,7 +19222,7 @@
           <w:sz w:val="24"/>
         </w:rPr>
       </w:pPr>
-      <w:commentRangeStart w:id="21"/>
+      <w:commentRangeStart w:id="22"/>
       <w:r>
         <w:rPr>
           <w:rFonts w:ascii="Times New Roman" w:hAnsi="Times New Roman" w:cs="Times New Roman"/>
@@ -19139,12 +19264,12 @@
         </w:rPr>
         <w:t>; their occupations do.</w:t>
       </w:r>
-      <w:commentRangeEnd w:id="21"/>
+      <w:commentRangeEnd w:id="22"/>
       <w:r>
         <w:rPr>
           <w:rStyle w:val="CommentReference"/>
         </w:rPr>
-        <w:commentReference w:id="21"/>
+        <w:commentReference w:id="22"/>
       </w:r>
     </w:p>
     <w:p>
@@ -19171,7 +19296,7 @@
       <w:pPr>
         <w:pStyle w:val="ListParagraph"/>
         <w:numPr>
-          <w:ilvl w:val="0"/>
+          <w:ilvl w:val="1"/>
           <w:numId w:val="7"/>
         </w:numPr>
         <w:rPr>
@@ -19184,7 +19309,7 @@
           <w:rFonts w:ascii="Times New Roman" w:hAnsi="Times New Roman" w:cs="Times New Roman"/>
           <w:sz w:val="24"/>
         </w:rPr>
-        <w:t>People’s response time is not synchronized with the development of the disease.</w:t>
+        <w:t>The decrease speed has a non-linear correlation with the divergent point: the later the divergent point is, the faster the decline would be;</w:t>
       </w:r>
     </w:p>
     <w:p>
@@ -19204,36 +19329,7 @@
           <w:rFonts w:ascii="Times New Roman" w:hAnsi="Times New Roman" w:cs="Times New Roman"/>
           <w:sz w:val="24"/>
         </w:rPr>
-        <w:t xml:space="preserve">The response interval between the first day of decline and the day of first confirmed case </w:t>
-      </w:r>
-      <w:r>
-        <w:rPr>
-          <w:rFonts w:ascii="Times New Roman" w:hAnsi="Times New Roman" w:cs="Times New Roman"/>
-          <w:sz w:val="24"/>
-        </w:rPr>
-        <w:t xml:space="preserve">represents how fast each city </w:t>
-      </w:r>
-      <w:r>
-        <w:rPr>
-          <w:rFonts w:ascii="Times New Roman" w:hAnsi="Times New Roman" w:cs="Times New Roman"/>
-          <w:i/>
-          <w:sz w:val="24"/>
-        </w:rPr>
-        <w:t>start</w:t>
-      </w:r>
-      <w:r>
-        <w:rPr>
-          <w:rFonts w:ascii="Times New Roman" w:hAnsi="Times New Roman" w:cs="Times New Roman"/>
-          <w:sz w:val="24"/>
-        </w:rPr>
-        <w:t xml:space="preserve"> to </w:t>
-      </w:r>
-      <w:r>
-        <w:rPr>
-          <w:rFonts w:ascii="Times New Roman" w:hAnsi="Times New Roman" w:cs="Times New Roman"/>
-          <w:sz w:val="24"/>
-        </w:rPr>
-        <w:t xml:space="preserve">respond to the incoming pandemic, which shows polarized patterns. </w:t>
+        <w:t>The decrease speed is positively correlated with local Google search trend index;</w:t>
       </w:r>
     </w:p>
     <w:p>
@@ -19248,40 +19344,62 @@
           <w:sz w:val="24"/>
         </w:rPr>
       </w:pPr>
-      <w:r>
-        <w:rPr>
-          <w:rFonts w:ascii="Times New Roman" w:hAnsi="Times New Roman" w:cs="Times New Roman"/>
-          <w:sz w:val="24"/>
-        </w:rPr>
-        <w:t xml:space="preserve">The </w:t>
-      </w:r>
-      <w:r>
-        <w:rPr>
-          <w:rFonts w:ascii="Times New Roman" w:hAnsi="Times New Roman" w:cs="Times New Roman"/>
-          <w:sz w:val="24"/>
-        </w:rPr>
-        <w:t xml:space="preserve">demand </w:t>
-      </w:r>
-      <w:r>
-        <w:rPr>
-          <w:rFonts w:ascii="Times New Roman" w:hAnsi="Times New Roman" w:cs="Times New Roman"/>
-          <w:sz w:val="24"/>
-        </w:rPr>
-        <w:t>decline happened later for t</w:t>
-      </w:r>
-      <w:r>
-        <w:rPr>
-          <w:rFonts w:ascii="Times New Roman" w:hAnsi="Times New Roman" w:cs="Times New Roman" w:hint="eastAsia"/>
-          <w:sz w:val="24"/>
-        </w:rPr>
-        <w:t>he</w:t>
-      </w:r>
-      <w:r>
-        <w:rPr>
-          <w:rFonts w:ascii="Times New Roman" w:hAnsi="Times New Roman" w:cs="Times New Roman"/>
-          <w:sz w:val="24"/>
-        </w:rPr>
-        <w:t xml:space="preserve"> first batch of cities that imported international cases: West coast cities, Boston, Chicago.</w:t>
+      <w:commentRangeStart w:id="23"/>
+      <w:r>
+        <w:rPr>
+          <w:rFonts w:ascii="Times New Roman" w:hAnsi="Times New Roman" w:cs="Times New Roman"/>
+          <w:sz w:val="24"/>
+        </w:rPr>
+        <w:t>Therefore, we can conclude that: people’s awareness is only relevant for people who are privileged enough to change their working routine, not for the “essential workers”.</w:t>
+      </w:r>
+      <w:commentRangeEnd w:id="23"/>
+      <w:r>
+        <w:rPr>
+          <w:rStyle w:val="CommentReference"/>
+        </w:rPr>
+        <w:commentReference w:id="23"/>
+      </w:r>
+    </w:p>
+    <w:p>
+      <w:pPr>
+        <w:pStyle w:val="ListParagraph"/>
+        <w:numPr>
+          <w:ilvl w:val="0"/>
+          <w:numId w:val="7"/>
+        </w:numPr>
+        <w:rPr>
+          <w:rFonts w:ascii="Times New Roman" w:hAnsi="Times New Roman" w:cs="Times New Roman"/>
+          <w:sz w:val="24"/>
+        </w:rPr>
+      </w:pPr>
+      <w:r>
+        <w:rPr>
+          <w:rFonts w:ascii="Times New Roman" w:hAnsi="Times New Roman" w:cs="Times New Roman"/>
+          <w:sz w:val="24"/>
+        </w:rPr>
+        <w:t>We found no significant linkages between transit demand decrease’s indicators and the speed of case increase.</w:t>
+      </w:r>
+      <w:bookmarkStart w:id="24" w:name="_GoBack"/>
+      <w:bookmarkEnd w:id="24"/>
+    </w:p>
+    <w:p>
+      <w:pPr>
+        <w:pStyle w:val="ListParagraph"/>
+        <w:numPr>
+          <w:ilvl w:val="0"/>
+          <w:numId w:val="7"/>
+        </w:numPr>
+        <w:rPr>
+          <w:rFonts w:ascii="Times New Roman" w:hAnsi="Times New Roman" w:cs="Times New Roman"/>
+          <w:sz w:val="24"/>
+        </w:rPr>
+      </w:pPr>
+      <w:r>
+        <w:rPr>
+          <w:rFonts w:ascii="Times New Roman" w:hAnsi="Times New Roman" w:cs="Times New Roman"/>
+          <w:sz w:val="24"/>
+        </w:rPr>
+        <w:t>People’s response time is not synchronized with the development of the disease.</w:t>
       </w:r>
     </w:p>
     <w:p>
@@ -19301,42 +19419,36 @@
           <w:rFonts w:ascii="Times New Roman" w:hAnsi="Times New Roman" w:cs="Times New Roman"/>
           <w:sz w:val="24"/>
         </w:rPr>
-        <w:t xml:space="preserve">Middle </w:t>
-      </w:r>
-      <w:r>
-        <w:rPr>
-          <w:rFonts w:ascii="Times New Roman" w:hAnsi="Times New Roman" w:cs="Times New Roman"/>
-          <w:sz w:val="24"/>
-        </w:rPr>
-        <w:t>West is the</w:t>
-      </w:r>
-      <w:r>
-        <w:rPr>
-          <w:rFonts w:ascii="Times New Roman" w:hAnsi="Times New Roman" w:cs="Times New Roman"/>
-          <w:sz w:val="24"/>
-        </w:rPr>
-        <w:t xml:space="preserve"> earliest areas to respond to the pandemic, such as</w:t>
-      </w:r>
-      <w:r>
-        <w:rPr>
-          <w:rFonts w:ascii="Times New Roman" w:hAnsi="Times New Roman" w:cs="Times New Roman"/>
-          <w:sz w:val="24"/>
-        </w:rPr>
-        <w:t xml:space="preserve"> Ohio, Michigan, Missou</w:t>
-      </w:r>
-      <w:r>
-        <w:rPr>
-          <w:rFonts w:ascii="Times New Roman" w:hAnsi="Times New Roman" w:cs="Times New Roman"/>
-          <w:sz w:val="24"/>
-        </w:rPr>
-        <w:t>ri</w:t>
-      </w:r>
-      <w:r>
-        <w:rPr>
-          <w:rFonts w:ascii="Times New Roman" w:hAnsi="Times New Roman" w:cs="Times New Roman"/>
-          <w:sz w:val="24"/>
-        </w:rPr>
-        <w:t xml:space="preserve"> cities.</w:t>
+        <w:t xml:space="preserve">The response interval between the first day of decline and the day of first confirmed case </w:t>
+      </w:r>
+      <w:r>
+        <w:rPr>
+          <w:rFonts w:ascii="Times New Roman" w:hAnsi="Times New Roman" w:cs="Times New Roman"/>
+          <w:sz w:val="24"/>
+        </w:rPr>
+        <w:t xml:space="preserve">represents how fast each city </w:t>
+      </w:r>
+      <w:r>
+        <w:rPr>
+          <w:rFonts w:ascii="Times New Roman" w:hAnsi="Times New Roman" w:cs="Times New Roman"/>
+          <w:i/>
+          <w:sz w:val="24"/>
+        </w:rPr>
+        <w:t>start</w:t>
+      </w:r>
+      <w:r>
+        <w:rPr>
+          <w:rFonts w:ascii="Times New Roman" w:hAnsi="Times New Roman" w:cs="Times New Roman"/>
+          <w:sz w:val="24"/>
+        </w:rPr>
+        <w:t xml:space="preserve"> to </w:t>
+      </w:r>
+      <w:r>
+        <w:rPr>
+          <w:rFonts w:ascii="Times New Roman" w:hAnsi="Times New Roman" w:cs="Times New Roman"/>
+          <w:sz w:val="24"/>
+        </w:rPr>
+        <w:t xml:space="preserve">respond to the incoming pandemic, which shows polarized patterns. </w:t>
       </w:r>
     </w:p>
     <w:p>
@@ -19356,35 +19468,35 @@
           <w:rFonts w:ascii="Times New Roman" w:hAnsi="Times New Roman" w:cs="Times New Roman"/>
           <w:sz w:val="24"/>
         </w:rPr>
-        <w:t>When c</w:t>
-      </w:r>
-      <w:r>
-        <w:rPr>
-          <w:rFonts w:ascii="Times New Roman" w:hAnsi="Times New Roman" w:cs="Times New Roman"/>
-          <w:sz w:val="24"/>
-        </w:rPr>
-        <w:t>onsider</w:t>
-      </w:r>
-      <w:r>
-        <w:rPr>
-          <w:rFonts w:ascii="Times New Roman" w:hAnsi="Times New Roman" w:cs="Times New Roman"/>
-          <w:sz w:val="24"/>
-        </w:rPr>
-        <w:t>ing</w:t>
-      </w:r>
-      <w:r>
-        <w:rPr>
-          <w:rFonts w:ascii="Times New Roman" w:hAnsi="Times New Roman" w:cs="Times New Roman"/>
-          <w:sz w:val="24"/>
-        </w:rPr>
-        <w:t xml:space="preserve"> incubation period, which indicates how long the virus can </w:t>
-      </w:r>
-      <w:r>
-        <w:rPr>
-          <w:rFonts w:ascii="Times New Roman" w:hAnsi="Times New Roman" w:cs="Times New Roman"/>
-          <w:sz w:val="24"/>
-        </w:rPr>
-        <w:t xml:space="preserve">be spread without confirmed cases, most US transit systems failed to start to avoid transit trips when the community spread started. </w:t>
+        <w:t xml:space="preserve">The </w:t>
+      </w:r>
+      <w:r>
+        <w:rPr>
+          <w:rFonts w:ascii="Times New Roman" w:hAnsi="Times New Roman" w:cs="Times New Roman"/>
+          <w:sz w:val="24"/>
+        </w:rPr>
+        <w:t xml:space="preserve">demand </w:t>
+      </w:r>
+      <w:r>
+        <w:rPr>
+          <w:rFonts w:ascii="Times New Roman" w:hAnsi="Times New Roman" w:cs="Times New Roman"/>
+          <w:sz w:val="24"/>
+        </w:rPr>
+        <w:t>decline happened later for t</w:t>
+      </w:r>
+      <w:r>
+        <w:rPr>
+          <w:rFonts w:ascii="Times New Roman" w:hAnsi="Times New Roman" w:cs="Times New Roman" w:hint="eastAsia"/>
+          <w:sz w:val="24"/>
+        </w:rPr>
+        <w:t>he</w:t>
+      </w:r>
+      <w:r>
+        <w:rPr>
+          <w:rFonts w:ascii="Times New Roman" w:hAnsi="Times New Roman" w:cs="Times New Roman"/>
+          <w:sz w:val="24"/>
+        </w:rPr>
+        <w:t xml:space="preserve"> first batch of cities that imported international cases: West coast cities, Boston, Chicago.</w:t>
       </w:r>
     </w:p>
     <w:p>
@@ -19404,7 +19516,42 @@
           <w:rFonts w:ascii="Times New Roman" w:hAnsi="Times New Roman" w:cs="Times New Roman"/>
           <w:sz w:val="24"/>
         </w:rPr>
-        <w:t>When Incubation period = 5 days, only 25% of all systems’ demand started to decline; when incubation period = 14 days, only 6% of all systems’ demand started to decline.</w:t>
+        <w:t xml:space="preserve">Middle </w:t>
+      </w:r>
+      <w:r>
+        <w:rPr>
+          <w:rFonts w:ascii="Times New Roman" w:hAnsi="Times New Roman" w:cs="Times New Roman"/>
+          <w:sz w:val="24"/>
+        </w:rPr>
+        <w:t>West is the</w:t>
+      </w:r>
+      <w:r>
+        <w:rPr>
+          <w:rFonts w:ascii="Times New Roman" w:hAnsi="Times New Roman" w:cs="Times New Roman"/>
+          <w:sz w:val="24"/>
+        </w:rPr>
+        <w:t xml:space="preserve"> earliest areas to respond to the pandemic, such as</w:t>
+      </w:r>
+      <w:r>
+        <w:rPr>
+          <w:rFonts w:ascii="Times New Roman" w:hAnsi="Times New Roman" w:cs="Times New Roman"/>
+          <w:sz w:val="24"/>
+        </w:rPr>
+        <w:t xml:space="preserve"> Ohio, Michigan, Missou</w:t>
+      </w:r>
+      <w:r>
+        <w:rPr>
+          <w:rFonts w:ascii="Times New Roman" w:hAnsi="Times New Roman" w:cs="Times New Roman"/>
+          <w:sz w:val="24"/>
+        </w:rPr>
+        <w:t>ri</w:t>
+      </w:r>
+      <w:r>
+        <w:rPr>
+          <w:rFonts w:ascii="Times New Roman" w:hAnsi="Times New Roman" w:cs="Times New Roman"/>
+          <w:sz w:val="24"/>
+        </w:rPr>
+        <w:t xml:space="preserve"> cities.</w:t>
       </w:r>
     </w:p>
     <w:p>
@@ -19424,22 +19571,36 @@
           <w:rFonts w:ascii="Times New Roman" w:hAnsi="Times New Roman" w:cs="Times New Roman"/>
           <w:sz w:val="24"/>
         </w:rPr>
-        <w:t xml:space="preserve">The response interval between the last day of decline and the day of first confirmed case represents how timely each city </w:t>
-      </w:r>
-      <w:r>
-        <w:rPr>
-          <w:rFonts w:ascii="Times New Roman" w:hAnsi="Times New Roman" w:cs="Times New Roman"/>
-          <w:i/>
-          <w:sz w:val="24"/>
-        </w:rPr>
-        <w:t>manage</w:t>
-      </w:r>
-      <w:r>
-        <w:rPr>
-          <w:rFonts w:ascii="Times New Roman" w:hAnsi="Times New Roman" w:cs="Times New Roman"/>
-          <w:sz w:val="24"/>
-        </w:rPr>
-        <w:t xml:space="preserve"> to respond to the incoming pandemic, which shows homogenizing patterns.</w:t>
+        <w:lastRenderedPageBreak/>
+        <w:t>When c</w:t>
+      </w:r>
+      <w:r>
+        <w:rPr>
+          <w:rFonts w:ascii="Times New Roman" w:hAnsi="Times New Roman" w:cs="Times New Roman"/>
+          <w:sz w:val="24"/>
+        </w:rPr>
+        <w:t>onsider</w:t>
+      </w:r>
+      <w:r>
+        <w:rPr>
+          <w:rFonts w:ascii="Times New Roman" w:hAnsi="Times New Roman" w:cs="Times New Roman"/>
+          <w:sz w:val="24"/>
+        </w:rPr>
+        <w:t>ing</w:t>
+      </w:r>
+      <w:r>
+        <w:rPr>
+          <w:rFonts w:ascii="Times New Roman" w:hAnsi="Times New Roman" w:cs="Times New Roman"/>
+          <w:sz w:val="24"/>
+        </w:rPr>
+        <w:t xml:space="preserve"> incubation period, which indicates how long the virus can </w:t>
+      </w:r>
+      <w:r>
+        <w:rPr>
+          <w:rFonts w:ascii="Times New Roman" w:hAnsi="Times New Roman" w:cs="Times New Roman"/>
+          <w:sz w:val="24"/>
+        </w:rPr>
+        <w:t xml:space="preserve">be spread without confirmed cases, most US transit systems failed to start to avoid transit trips when the community spread started. </w:t>
       </w:r>
     </w:p>
     <w:p>
@@ -19459,36 +19620,7 @@
           <w:rFonts w:ascii="Times New Roman" w:hAnsi="Times New Roman" w:cs="Times New Roman"/>
           <w:sz w:val="24"/>
         </w:rPr>
-        <w:lastRenderedPageBreak/>
-        <w:t xml:space="preserve">Most </w:t>
-      </w:r>
-      <w:r>
-        <w:rPr>
-          <w:rFonts w:ascii="Times New Roman" w:hAnsi="Times New Roman" w:cs="Times New Roman"/>
-          <w:sz w:val="24"/>
-        </w:rPr>
-        <w:t>transit systems</w:t>
-      </w:r>
-      <w:r>
-        <w:rPr>
-          <w:rFonts w:ascii="Times New Roman" w:hAnsi="Times New Roman" w:cs="Times New Roman"/>
-          <w:sz w:val="24"/>
-        </w:rPr>
-        <w:t xml:space="preserve"> (</w:t>
-      </w:r>
-      <w:r>
-        <w:rPr>
-          <w:rFonts w:ascii="Times New Roman" w:hAnsi="Times New Roman" w:cs="Times New Roman"/>
-          <w:sz w:val="24"/>
-        </w:rPr>
-        <w:t>111 out of 113</w:t>
-      </w:r>
-      <w:r>
-        <w:rPr>
-          <w:rFonts w:ascii="Times New Roman" w:hAnsi="Times New Roman" w:cs="Times New Roman"/>
-          <w:sz w:val="24"/>
-        </w:rPr>
-        <w:t>) did not finish the declining process when the first case was confirmed.</w:t>
+        <w:t>When Incubation period = 5 days, only 25% of all systems’ demand started to decline; when incubation period = 14 days, only 6% of all systems’ demand started to decline.</w:t>
       </w:r>
     </w:p>
     <w:p>
@@ -19508,6 +19640,89 @@
           <w:rFonts w:ascii="Times New Roman" w:hAnsi="Times New Roman" w:cs="Times New Roman"/>
           <w:sz w:val="24"/>
         </w:rPr>
+        <w:t xml:space="preserve">The response interval between the last day of decline and the day of first confirmed case represents how timely each city </w:t>
+      </w:r>
+      <w:r>
+        <w:rPr>
+          <w:rFonts w:ascii="Times New Roman" w:hAnsi="Times New Roman" w:cs="Times New Roman"/>
+          <w:i/>
+          <w:sz w:val="24"/>
+        </w:rPr>
+        <w:t>manage</w:t>
+      </w:r>
+      <w:r>
+        <w:rPr>
+          <w:rFonts w:ascii="Times New Roman" w:hAnsi="Times New Roman" w:cs="Times New Roman"/>
+          <w:sz w:val="24"/>
+        </w:rPr>
+        <w:t xml:space="preserve"> to respond to the incoming pandemic, which shows homogenizing patterns.</w:t>
+      </w:r>
+    </w:p>
+    <w:p>
+      <w:pPr>
+        <w:pStyle w:val="ListParagraph"/>
+        <w:numPr>
+          <w:ilvl w:val="1"/>
+          <w:numId w:val="7"/>
+        </w:numPr>
+        <w:rPr>
+          <w:rFonts w:ascii="Times New Roman" w:hAnsi="Times New Roman" w:cs="Times New Roman"/>
+          <w:sz w:val="24"/>
+        </w:rPr>
+      </w:pPr>
+      <w:r>
+        <w:rPr>
+          <w:rFonts w:ascii="Times New Roman" w:hAnsi="Times New Roman" w:cs="Times New Roman"/>
+          <w:sz w:val="24"/>
+        </w:rPr>
+        <w:t xml:space="preserve">Most </w:t>
+      </w:r>
+      <w:r>
+        <w:rPr>
+          <w:rFonts w:ascii="Times New Roman" w:hAnsi="Times New Roman" w:cs="Times New Roman"/>
+          <w:sz w:val="24"/>
+        </w:rPr>
+        <w:t>transit systems</w:t>
+      </w:r>
+      <w:r>
+        <w:rPr>
+          <w:rFonts w:ascii="Times New Roman" w:hAnsi="Times New Roman" w:cs="Times New Roman"/>
+          <w:sz w:val="24"/>
+        </w:rPr>
+        <w:t xml:space="preserve"> (</w:t>
+      </w:r>
+      <w:r>
+        <w:rPr>
+          <w:rFonts w:ascii="Times New Roman" w:hAnsi="Times New Roman" w:cs="Times New Roman"/>
+          <w:sz w:val="24"/>
+        </w:rPr>
+        <w:t>111 out of 113</w:t>
+      </w:r>
+      <w:r>
+        <w:rPr>
+          <w:rFonts w:ascii="Times New Roman" w:hAnsi="Times New Roman" w:cs="Times New Roman"/>
+          <w:sz w:val="24"/>
+        </w:rPr>
+        <w:t>) did not finish the declining process when the first case was confirmed.</w:t>
+      </w:r>
+    </w:p>
+    <w:p>
+      <w:pPr>
+        <w:pStyle w:val="ListParagraph"/>
+        <w:numPr>
+          <w:ilvl w:val="1"/>
+          <w:numId w:val="7"/>
+        </w:numPr>
+        <w:rPr>
+          <w:rFonts w:ascii="Times New Roman" w:hAnsi="Times New Roman" w:cs="Times New Roman"/>
+          <w:sz w:val="24"/>
+        </w:rPr>
+      </w:pPr>
+      <w:r>
+        <w:rPr>
+          <w:rFonts w:ascii="Times New Roman" w:hAnsi="Times New Roman" w:cs="Times New Roman"/>
+          <w:sz w:val="24"/>
+        </w:rPr>
         <w:t>When considering incubation period = 5 days – 14 days, all US cities did not finish the declining process when the community spread started.</w:t>
       </w:r>
     </w:p>
@@ -19657,14 +19872,7 @@
           <w:rFonts w:ascii="Times New Roman" w:hAnsi="Times New Roman" w:cs="Times New Roman"/>
           <w:sz w:val="24"/>
         </w:rPr>
-        <w:t xml:space="preserve">difference </w:t>
-      </w:r>
-      <w:r>
-        <w:rPr>
-          <w:rFonts w:ascii="Times New Roman" w:hAnsi="Times New Roman" w:cs="Times New Roman"/>
-          <w:sz w:val="24"/>
-        </w:rPr>
-        <w:t xml:space="preserve">of </w:t>
+        <w:t xml:space="preserve">difference of </w:t>
       </w:r>
       <w:r>
         <w:rPr>
@@ -19973,6 +20181,7 @@
           <w:rFonts w:ascii="Times New Roman" w:hAnsi="Times New Roman" w:cs="Times New Roman"/>
           <w:sz w:val="24"/>
         </w:rPr>
+        <w:lastRenderedPageBreak/>
         <w:t>Depends on Transit app’s speed</w:t>
       </w:r>
       <w:r>
@@ -19982,8 +20191,6 @@
         </w:rPr>
         <w:t>, and graduate school’s</w:t>
       </w:r>
-      <w:bookmarkStart w:id="22" w:name="_GoBack"/>
-      <w:bookmarkEnd w:id="22"/>
       <w:r>
         <w:rPr>
           <w:rFonts w:ascii="Times New Roman" w:hAnsi="Times New Roman" w:cs="Times New Roman"/>
@@ -20185,7 +20392,6 @@
           <w:rFonts w:ascii="Times New Roman" w:hAnsi="Times New Roman" w:cs="Times New Roman"/>
           <w:sz w:val="24"/>
         </w:rPr>
-        <w:lastRenderedPageBreak/>
         <w:t xml:space="preserve">Reason: simply because there are too little data points. I </w:t>
       </w:r>
       <w:r>
@@ -20230,13 +20436,7 @@
         <w:annotationRef/>
       </w:r>
       <w:r>
-        <w:t>I may delete this part</w:t>
-      </w:r>
-      <w:r>
-        <w:t>. Because there is no direct correlation between</w:t>
-      </w:r>
-      <w:r>
-        <w:t xml:space="preserve"> private vehicle ownership rate.</w:t>
+        <w:t>I may delete this part. Because there is no direct correlation between private vehicle ownership rate.</w:t>
       </w:r>
     </w:p>
   </w:comment>
@@ -20260,9 +20460,6 @@
     <w:p>
       <w:pPr>
         <w:pStyle w:val="CommentText"/>
-        <w:rPr>
-          <w:rFonts w:hint="eastAsia"/>
-        </w:rPr>
       </w:pPr>
       <w:r>
         <w:rPr>
@@ -20271,13 +20468,7 @@
         <w:annotationRef/>
       </w:r>
       <w:r>
-        <w:t>May need</w:t>
-      </w:r>
-      <w:r>
-        <w:t xml:space="preserve"> </w:t>
-      </w:r>
-      <w:r>
-        <w:t>a new name</w:t>
+        <w:t>May need a new name</w:t>
       </w:r>
     </w:p>
   </w:comment>
@@ -20309,17 +20500,11 @@
         <w:annotationRef/>
       </w:r>
       <w:r>
-        <w:t xml:space="preserve">Also, may consider ditch this, </w:t>
-      </w:r>
-      <w:r>
-        <w:t xml:space="preserve">no </w:t>
-      </w:r>
-      <w:r>
-        <w:t>interesting things to see. Too random.</w:t>
+        <w:t>Also, may consider ditch this, no interesting things to see. Too random.</w:t>
       </w:r>
     </w:p>
   </w:comment>
-  <w:comment w:id="11" w:author="Liu, Luyu" w:date="2020-04-23T15:29:00Z" w:initials="LL">
+  <w:comment w:id="12" w:author="Liu, Luyu" w:date="2020-04-23T15:29:00Z" w:initials="LL">
     <w:p>
       <w:pPr>
         <w:pStyle w:val="CommentText"/>
@@ -20361,7 +20546,7 @@
       </w:r>
     </w:p>
   </w:comment>
-  <w:comment w:id="14" w:author="Liu, Luyu" w:date="2020-04-17T15:14:00Z" w:initials="LL">
+  <w:comment w:id="15" w:author="Liu, Luyu" w:date="2020-04-17T15:14:00Z" w:initials="LL">
     <w:p>
       <w:pPr>
         <w:pStyle w:val="CommentText"/>
@@ -20385,7 +20570,7 @@
       </w:r>
     </w:p>
   </w:comment>
-  <w:comment w:id="15" w:author="Liu, Luyu" w:date="2020-04-17T15:23:00Z" w:initials="LL">
+  <w:comment w:id="16" w:author="Liu, Luyu" w:date="2020-04-17T15:23:00Z" w:initials="LL">
     <w:p>
       <w:pPr>
         <w:pStyle w:val="CommentText"/>
@@ -20401,7 +20586,7 @@
       </w:r>
     </w:p>
   </w:comment>
-  <w:comment w:id="18" w:author="Liu, Luyu" w:date="2020-04-23T15:27:00Z" w:initials="LL">
+  <w:comment w:id="19" w:author="Liu, Luyu" w:date="2020-04-23T15:27:00Z" w:initials="LL">
     <w:p>
       <w:pPr>
         <w:pStyle w:val="CommentText"/>
@@ -20417,7 +20602,7 @@
       </w:r>
     </w:p>
   </w:comment>
-  <w:comment w:id="20" w:author="Liu, Luyu" w:date="2020-04-30T21:09:00Z" w:initials="LL">
+  <w:comment w:id="21" w:author="Liu, Luyu" w:date="2020-04-30T21:09:00Z" w:initials="LL">
     <w:p>
       <w:pPr>
         <w:pStyle w:val="CommentText"/>
@@ -20433,7 +20618,7 @@
       </w:r>
     </w:p>
   </w:comment>
-  <w:comment w:id="21" w:author="Liu, Luyu" w:date="2020-04-30T23:29:00Z" w:initials="LL">
+  <w:comment w:id="22" w:author="Liu, Luyu" w:date="2020-04-30T23:29:00Z" w:initials="LL">
     <w:p>
       <w:pPr>
         <w:pStyle w:val="CommentText"/>
@@ -20445,13 +20630,23 @@
         <w:annotationRef/>
       </w:r>
       <w:r>
-        <w:t>Ironically, this</w:t>
-      </w:r>
-      <w:r>
-        <w:t xml:space="preserve"> insignificant results become my favorite conclusions in this paper.</w:t>
-      </w:r>
-      <w:r>
-        <w:t xml:space="preserve"> </w:t>
+        <w:t xml:space="preserve">Ironically, this insignificant results become my favorite conclusions in this paper. </w:t>
+      </w:r>
+    </w:p>
+  </w:comment>
+  <w:comment w:id="23" w:author="Liu, Luyu" w:date="2020-05-02T20:44:00Z" w:initials="LL">
+    <w:p>
+      <w:pPr>
+        <w:pStyle w:val="CommentText"/>
+      </w:pPr>
+      <w:r>
+        <w:rPr>
+          <w:rStyle w:val="CommentReference"/>
+        </w:rPr>
+        <w:annotationRef/>
+      </w:r>
+      <w:r>
+        <w:t xml:space="preserve">Yet another powerful conclusion. </w:t>
       </w:r>
     </w:p>
   </w:comment>
@@ -20471,6 +20666,7 @@
   <w15:commentEx w15:paraId="07FA2A6F" w15:done="0"/>
   <w15:commentEx w15:paraId="3E262B3B" w15:done="0"/>
   <w15:commentEx w15:paraId="39424788" w15:done="0"/>
+  <w15:commentEx w15:paraId="752D4E50" w15:done="0"/>
 </w15:commentsEx>
 </file>
 
@@ -27187,7 +27383,7 @@
 </file>
 
 <file path=customXml/itemProps1.xml><?xml version="1.0" encoding="utf-8"?>
-<ds:datastoreItem xmlns:ds="http://schemas.openxmlformats.org/officeDocument/2006/customXml" ds:itemID="{FA3FADEF-7DF5-49C7-8235-6CE3D3923245}">
+<ds:datastoreItem xmlns:ds="http://schemas.openxmlformats.org/officeDocument/2006/customXml" ds:itemID="{FDB3492E-6B7D-4A5C-9E32-1E2FC87084EA}">
   <ds:schemaRefs>
     <ds:schemaRef ds:uri="http://schemas.openxmlformats.org/officeDocument/2006/bibliography"/>
   </ds:schemaRefs>

</xml_diff>

<commit_message>
Update draft about some age and correlation
</commit_message>
<xml_diff>
--- a/COVID_Transit.docx
+++ b/COVID_Transit.docx
@@ -654,7 +654,23 @@
           <w:rFonts w:ascii="Times New Roman" w:hAnsi="Times New Roman" w:cs="Times New Roman"/>
           <w:sz w:val="24"/>
         </w:rPr>
-        <w:t xml:space="preserve">, most transit systems has witnessed major decrease of transit demand even before the outbreak of the pandemic. For larger transit systems, for example, Washington Metropolitan Area Transit Authority reported that metrorail ridership has been reduced by 90% and bus ridership has been reduced by up to 75% by the end of March </w:t>
+        <w:t xml:space="preserve">, most transit systems has witnessed major decrease of transit demand even before the outbreak of the pandemic. For larger transit systems, for example, Washington Metropolitan Area Transit Authority reported that </w:t>
+      </w:r>
+      <w:proofErr w:type="spellStart"/>
+      <w:r>
+        <w:rPr>
+          <w:rFonts w:ascii="Times New Roman" w:hAnsi="Times New Roman" w:cs="Times New Roman"/>
+          <w:sz w:val="24"/>
+        </w:rPr>
+        <w:t>metrorail</w:t>
+      </w:r>
+      <w:proofErr w:type="spellEnd"/>
+      <w:r>
+        <w:rPr>
+          <w:rFonts w:ascii="Times New Roman" w:hAnsi="Times New Roman" w:cs="Times New Roman"/>
+          <w:sz w:val="24"/>
+        </w:rPr>
+        <w:t xml:space="preserve"> ridership has been reduced by 90% and bus ridership has been reduced by up to 75% by the end of March </w:t>
       </w:r>
       <w:r>
         <w:rPr>
@@ -2739,14 +2755,30 @@
           <w:rFonts w:ascii="Times New Roman" w:hAnsi="Times New Roman" w:cs="Times New Roman"/>
           <w:sz w:val="24"/>
         </w:rPr>
-        <w:t xml:space="preserve"> USA</w:t>
-      </w:r>
-      <w:r>
-        <w:rPr>
-          <w:rFonts w:ascii="Times New Roman" w:hAnsi="Times New Roman" w:cs="Times New Roman"/>
-          <w:sz w:val="24"/>
-        </w:rPr>
-        <w:t xml:space="preserve">Facts </w:t>
+        <w:t xml:space="preserve"> </w:t>
+      </w:r>
+      <w:proofErr w:type="spellStart"/>
+      <w:r>
+        <w:rPr>
+          <w:rFonts w:ascii="Times New Roman" w:hAnsi="Times New Roman" w:cs="Times New Roman"/>
+          <w:sz w:val="24"/>
+        </w:rPr>
+        <w:t>USA</w:t>
+      </w:r>
+      <w:r>
+        <w:rPr>
+          <w:rFonts w:ascii="Times New Roman" w:hAnsi="Times New Roman" w:cs="Times New Roman"/>
+          <w:sz w:val="24"/>
+        </w:rPr>
+        <w:t>Facts</w:t>
+      </w:r>
+      <w:proofErr w:type="spellEnd"/>
+      <w:r>
+        <w:rPr>
+          <w:rFonts w:ascii="Times New Roman" w:hAnsi="Times New Roman" w:cs="Times New Roman"/>
+          <w:sz w:val="24"/>
+        </w:rPr>
+        <w:t xml:space="preserve"> </w:t>
       </w:r>
       <w:r>
         <w:rPr>
@@ -5667,6 +5699,7 @@
         </w:rPr>
         <w:t xml:space="preserve">model is significant with p-value </w:t>
       </w:r>
+      <w:proofErr w:type="gramStart"/>
       <w:r>
         <w:rPr>
           <w:rFonts w:ascii="Times New Roman" w:hAnsi="Times New Roman" w:cs="Times New Roman"/>
@@ -5674,13 +5707,14 @@
         </w:rPr>
         <w:t xml:space="preserve">of </w:t>
       </w:r>
+      <w:proofErr w:type="gramEnd"/>
       <m:oMath>
         <m:r>
           <w:rPr>
             <w:rFonts w:ascii="Cambria Math" w:hAnsi="Cambria Math" w:cs="Times New Roman"/>
             <w:sz w:val="24"/>
           </w:rPr>
-          <m:t>7.97</m:t>
+          <m:t>1.31</m:t>
         </m:r>
         <m:r>
           <m:rPr>
@@ -5724,7 +5758,7 @@
                 <w:rFonts w:ascii="Cambria Math" w:hAnsi="Cambria Math" w:cs="Times New Roman"/>
                 <w:sz w:val="24"/>
               </w:rPr>
-              <m:t>11</m:t>
+              <m:t>10</m:t>
             </m:r>
           </m:sup>
         </m:sSup>
@@ -5769,7 +5803,14 @@
           <w:rFonts w:ascii="Times New Roman" w:hAnsi="Times New Roman" w:cs="Times New Roman"/>
           <w:sz w:val="24"/>
         </w:rPr>
-        <w:t>37</w:t>
+        <w:t>3</w:t>
+      </w:r>
+      <w:r>
+        <w:rPr>
+          <w:rFonts w:ascii="Times New Roman" w:hAnsi="Times New Roman" w:cs="Times New Roman"/>
+          <w:sz w:val="24"/>
+        </w:rPr>
+        <w:t>6</w:t>
       </w:r>
       <w:r>
         <w:rPr>
@@ -5797,6 +5838,13 @@
           <w:rFonts w:ascii="Times New Roman" w:hAnsi="Times New Roman" w:cs="Times New Roman"/>
           <w:sz w:val="24"/>
         </w:rPr>
+        <w:t xml:space="preserve">relatively </w:t>
+      </w:r>
+      <w:r>
+        <w:rPr>
+          <w:rFonts w:ascii="Times New Roman" w:hAnsi="Times New Roman" w:cs="Times New Roman"/>
+          <w:sz w:val="24"/>
+        </w:rPr>
         <w:t>large</w:t>
       </w:r>
       <w:r>
@@ -5832,8 +5880,16 @@
           <w:rFonts w:ascii="Times New Roman" w:hAnsi="Times New Roman" w:cs="Times New Roman"/>
           <w:sz w:val="24"/>
         </w:rPr>
-        <w:t xml:space="preserve">little </w:t>
-      </w:r>
+        <w:t>no</w:t>
+      </w:r>
+      <w:r>
+        <w:rPr>
+          <w:rFonts w:ascii="Times New Roman" w:hAnsi="Times New Roman" w:cs="Times New Roman"/>
+          <w:sz w:val="24"/>
+        </w:rPr>
+        <w:t xml:space="preserve"> </w:t>
+      </w:r>
+      <w:proofErr w:type="spellStart"/>
       <w:r>
         <w:rPr>
           <w:rFonts w:ascii="Times New Roman" w:hAnsi="Times New Roman" w:cs="Times New Roman"/>
@@ -5841,6 +5897,7 @@
         </w:rPr>
         <w:t>multicollinearity</w:t>
       </w:r>
+      <w:proofErr w:type="spellEnd"/>
       <w:r>
         <w:rPr>
           <w:rFonts w:ascii="Times New Roman" w:hAnsi="Times New Roman" w:cs="Times New Roman"/>
@@ -6112,7 +6169,23 @@
           <w:rFonts w:ascii="Times New Roman" w:hAnsi="Times New Roman" w:cs="Times New Roman"/>
           <w:sz w:val="24"/>
         </w:rPr>
-        <w:t>Although we do not directly add the ratio of Hispanic population into the regression model to avoid multicollinearity, the further correlation analyses between</w:t>
+        <w:t xml:space="preserve">Although we do not directly add the ratio of Hispanic population into the regression model to avoid </w:t>
+      </w:r>
+      <w:proofErr w:type="spellStart"/>
+      <w:r>
+        <w:rPr>
+          <w:rFonts w:ascii="Times New Roman" w:hAnsi="Times New Roman" w:cs="Times New Roman"/>
+          <w:sz w:val="24"/>
+        </w:rPr>
+        <w:t>multicollinearity</w:t>
+      </w:r>
+      <w:proofErr w:type="spellEnd"/>
+      <w:r>
+        <w:rPr>
+          <w:rFonts w:ascii="Times New Roman" w:hAnsi="Times New Roman" w:cs="Times New Roman"/>
+          <w:sz w:val="24"/>
+        </w:rPr>
+        <w:t>, the further correlation analyses between</w:t>
       </w:r>
       <w:r>
         <w:rPr>
@@ -6599,14 +6672,28 @@
           <w:rFonts w:ascii="Times New Roman" w:hAnsi="Times New Roman" w:cs="Times New Roman"/>
           <w:sz w:val="24"/>
         </w:rPr>
-        <w:t xml:space="preserve">  Meanwhile, there is a correlation between more </w:t>
-      </w:r>
-      <w:r>
-        <w:rPr>
-          <w:rFonts w:ascii="Times New Roman" w:hAnsi="Times New Roman" w:cs="Times New Roman"/>
-          <w:sz w:val="24"/>
-        </w:rPr>
-        <w:t>sensitive</w:t>
+        <w:t xml:space="preserve">  Meanwhile, there is a correlation between </w:t>
+      </w:r>
+      <w:r>
+        <w:rPr>
+          <w:rFonts w:ascii="Times New Roman" w:hAnsi="Times New Roman" w:cs="Times New Roman"/>
+          <w:sz w:val="24"/>
+        </w:rPr>
+        <w:t>the more</w:t>
+      </w:r>
+      <w:r>
+        <w:rPr>
+          <w:rFonts w:ascii="Times New Roman" w:hAnsi="Times New Roman" w:cs="Times New Roman"/>
+          <w:sz w:val="24"/>
+        </w:rPr>
+        <w:t xml:space="preserve"> </w:t>
+      </w:r>
+      <w:r>
+        <w:rPr>
+          <w:rFonts w:ascii="Times New Roman" w:hAnsi="Times New Roman" w:cs="Times New Roman"/>
+          <w:sz w:val="24"/>
+        </w:rPr>
+        <w:t>senior</w:t>
       </w:r>
       <w:r>
         <w:rPr>
@@ -6620,7 +6707,21 @@
           <w:rFonts w:ascii="Times New Roman" w:hAnsi="Times New Roman" w:cs="Times New Roman"/>
           <w:sz w:val="24"/>
         </w:rPr>
-        <w:t xml:space="preserve">over 45 years old </w:t>
+        <w:t xml:space="preserve">over </w:t>
+      </w:r>
+      <w:r>
+        <w:rPr>
+          <w:rFonts w:ascii="Times New Roman" w:hAnsi="Times New Roman" w:cs="Times New Roman"/>
+          <w:sz w:val="24"/>
+        </w:rPr>
+        <w:t>4</w:t>
+      </w:r>
+      <w:r>
+        <w:rPr>
+          <w:rFonts w:ascii="Times New Roman" w:hAnsi="Times New Roman" w:cs="Times New Roman"/>
+          <w:sz w:val="24"/>
+        </w:rPr>
+        <w:t xml:space="preserve">5 years old </w:t>
       </w:r>
       <w:r>
         <w:rPr>
@@ -6662,7 +6763,7 @@
           <w:rFonts w:ascii="Times New Roman" w:hAnsi="Times New Roman" w:cs="Times New Roman"/>
           <w:sz w:val="24"/>
         </w:rPr>
-        <w:t>middle-age and senior</w:t>
+        <w:t>senior</w:t>
       </w:r>
       <w:r>
         <w:rPr>
@@ -7158,7 +7259,23 @@
           <w:rFonts w:ascii="Times New Roman" w:hAnsi="Times New Roman" w:cs="Times New Roman"/>
           <w:sz w:val="24"/>
         </w:rPr>
-        <w:t>, however, we do not add it due to multicollinearity with African American population ratio</w:t>
+        <w:t xml:space="preserve">, however, we do not add it due to </w:t>
+      </w:r>
+      <w:proofErr w:type="spellStart"/>
+      <w:r>
+        <w:rPr>
+          <w:rFonts w:ascii="Times New Roman" w:hAnsi="Times New Roman" w:cs="Times New Roman"/>
+          <w:sz w:val="24"/>
+        </w:rPr>
+        <w:t>multicollinearity</w:t>
+      </w:r>
+      <w:proofErr w:type="spellEnd"/>
+      <w:r>
+        <w:rPr>
+          <w:rFonts w:ascii="Times New Roman" w:hAnsi="Times New Roman" w:cs="Times New Roman"/>
+          <w:sz w:val="24"/>
+        </w:rPr>
+        <w:t xml:space="preserve"> with African American population ratio</w:t>
       </w:r>
       <w:r>
         <w:rPr>
@@ -7517,13 +7634,23 @@
                 <w:szCs w:val="24"/>
               </w:rPr>
             </w:pPr>
+            <w:proofErr w:type="spellStart"/>
             <w:r>
               <w:rPr>
                 <w:rFonts w:ascii="Times New Roman" w:eastAsia="Times New Roman" w:hAnsi="Times New Roman" w:cs="Times New Roman"/>
                 <w:sz w:val="24"/>
                 <w:szCs w:val="24"/>
               </w:rPr>
-              <w:t>Pr(&gt;|t|)</w:t>
+              <w:t>Pr</w:t>
+            </w:r>
+            <w:proofErr w:type="spellEnd"/>
+            <w:r>
+              <w:rPr>
+                <w:rFonts w:ascii="Times New Roman" w:eastAsia="Times New Roman" w:hAnsi="Times New Roman" w:cs="Times New Roman"/>
+                <w:sz w:val="24"/>
+                <w:szCs w:val="24"/>
+              </w:rPr>
+              <w:t>(&gt;|t|)</w:t>
             </w:r>
           </w:p>
         </w:tc>
@@ -7624,7 +7751,7 @@
                 <w:sz w:val="24"/>
                 <w:szCs w:val="24"/>
               </w:rPr>
-              <w:t>-0.66</w:t>
+              <w:t>-0.86256</w:t>
             </w:r>
           </w:p>
         </w:tc>
@@ -7649,7 +7776,7 @@
                 <w:sz w:val="24"/>
                 <w:szCs w:val="24"/>
               </w:rPr>
-              <w:t>0.081</w:t>
+              <w:t>0.13004</w:t>
             </w:r>
           </w:p>
         </w:tc>
@@ -7674,7 +7801,7 @@
                 <w:sz w:val="24"/>
                 <w:szCs w:val="24"/>
               </w:rPr>
-              <w:t>-8.15</w:t>
+              <w:t>-6.633</w:t>
             </w:r>
           </w:p>
         </w:tc>
@@ -7699,7 +7826,7 @@
                 <w:sz w:val="24"/>
                 <w:szCs w:val="24"/>
               </w:rPr>
-              <w:t>6.82E-13</w:t>
+              <w:t>1.31E-09</w:t>
             </w:r>
           </w:p>
         </w:tc>
@@ -7716,6 +7843,14 @@
                 <w:szCs w:val="24"/>
               </w:rPr>
             </w:pPr>
+            <w:r>
+              <w:rPr>
+                <w:rFonts w:asciiTheme="minorEastAsia" w:hAnsiTheme="minorEastAsia" w:cs="Times New Roman" w:hint="eastAsia"/>
+                <w:sz w:val="24"/>
+                <w:szCs w:val="24"/>
+              </w:rPr>
+              <w:t>-</w:t>
+            </w:r>
           </w:p>
         </w:tc>
         <w:tc>
@@ -7731,6 +7866,14 @@
                 <w:szCs w:val="24"/>
               </w:rPr>
             </w:pPr>
+            <w:r>
+              <w:rPr>
+                <w:rFonts w:asciiTheme="minorEastAsia" w:hAnsiTheme="minorEastAsia" w:cs="Times New Roman" w:hint="eastAsia"/>
+                <w:sz w:val="24"/>
+                <w:szCs w:val="24"/>
+              </w:rPr>
+              <w:t>-</w:t>
+            </w:r>
           </w:p>
         </w:tc>
       </w:tr>
@@ -7784,7 +7927,7 @@
                 <w:sz w:val="24"/>
                 <w:szCs w:val="24"/>
               </w:rPr>
-              <w:t>-0.59</w:t>
+              <w:t>-0.52727</w:t>
             </w:r>
           </w:p>
         </w:tc>
@@ -7809,7 +7952,7 @@
                 <w:sz w:val="24"/>
                 <w:szCs w:val="24"/>
               </w:rPr>
-              <w:t>0.12</w:t>
+              <w:t>0.12008</w:t>
             </w:r>
           </w:p>
         </w:tc>
@@ -7834,7 +7977,7 @@
                 <w:sz w:val="24"/>
                 <w:szCs w:val="24"/>
               </w:rPr>
-              <w:t>-4.93</w:t>
+              <w:t>-4.391</w:t>
             </w:r>
           </w:p>
         </w:tc>
@@ -7859,7 +8002,7 @@
                 <w:sz w:val="24"/>
                 <w:szCs w:val="24"/>
               </w:rPr>
-              <w:t>2.99E-06</w:t>
+              <w:t>2.62E-05</w:t>
             </w:r>
           </w:p>
         </w:tc>
@@ -7882,7 +8025,7 @@
                 <w:sz w:val="24"/>
                 <w:szCs w:val="24"/>
               </w:rPr>
-              <w:t>1.02</w:t>
+              <w:t>1.03</w:t>
             </w:r>
           </w:p>
         </w:tc>
@@ -7905,7 +8048,15 @@
                 <w:sz w:val="24"/>
                 <w:szCs w:val="24"/>
               </w:rPr>
-              <w:t>0.14</w:t>
+              <w:t>0.1</w:t>
+            </w:r>
+            <w:r>
+              <w:rPr>
+                <w:rFonts w:ascii="Times New Roman" w:eastAsia="Times New Roman" w:hAnsi="Times New Roman" w:cs="Times New Roman" w:hint="eastAsia"/>
+                <w:sz w:val="24"/>
+                <w:szCs w:val="24"/>
+              </w:rPr>
+              <w:t>3</w:t>
             </w:r>
           </w:p>
         </w:tc>
@@ -7960,7 +8111,7 @@
                 <w:sz w:val="24"/>
                 <w:szCs w:val="24"/>
               </w:rPr>
-              <w:t>0.44</w:t>
+              <w:t>0.47421</w:t>
             </w:r>
           </w:p>
         </w:tc>
@@ -7985,7 +8136,7 @@
                 <w:sz w:val="24"/>
                 <w:szCs w:val="24"/>
               </w:rPr>
-              <w:t>0.074</w:t>
+              <w:t>0.07549</w:t>
             </w:r>
           </w:p>
         </w:tc>
@@ -8010,7 +8161,7 @@
                 <w:sz w:val="24"/>
                 <w:szCs w:val="24"/>
               </w:rPr>
-              <w:t>5.96</w:t>
+              <w:t>6.282</w:t>
             </w:r>
           </w:p>
         </w:tc>
@@ -8035,7 +8186,7 @@
                 <w:sz w:val="24"/>
                 <w:szCs w:val="24"/>
               </w:rPr>
-              <w:t>3.22E-08</w:t>
+              <w:t>7.02E-09</w:t>
             </w:r>
           </w:p>
         </w:tc>
@@ -8058,7 +8209,7 @@
                 <w:sz w:val="24"/>
                 <w:szCs w:val="24"/>
               </w:rPr>
-              <w:t>1.02</w:t>
+              <w:t>1.05</w:t>
             </w:r>
           </w:p>
         </w:tc>
@@ -8081,7 +8232,15 @@
                 <w:sz w:val="24"/>
                 <w:szCs w:val="24"/>
               </w:rPr>
-              <w:t>0.21</w:t>
+              <w:t>0.2</w:t>
+            </w:r>
+            <w:r>
+              <w:rPr>
+                <w:rFonts w:ascii="Times New Roman" w:eastAsia="Times New Roman" w:hAnsi="Times New Roman" w:cs="Times New Roman" w:hint="eastAsia"/>
+                <w:sz w:val="24"/>
+                <w:szCs w:val="24"/>
+              </w:rPr>
+              <w:t>5</w:t>
             </w:r>
           </w:p>
         </w:tc>
@@ -8160,7 +8319,7 @@
                 <w:sz w:val="24"/>
                 <w:szCs w:val="24"/>
               </w:rPr>
-              <w:t>3.03</w:t>
+              <w:t>0.87797</w:t>
             </w:r>
           </w:p>
         </w:tc>
@@ -8185,7 +8344,7 @@
                 <w:sz w:val="24"/>
                 <w:szCs w:val="24"/>
               </w:rPr>
-              <w:t>0.87</w:t>
+              <w:t>0.26589</w:t>
             </w:r>
           </w:p>
         </w:tc>
@@ -8210,7 +8369,7 @@
                 <w:sz w:val="24"/>
                 <w:szCs w:val="24"/>
               </w:rPr>
-              <w:t>3.47</w:t>
+              <w:t>3.302</w:t>
             </w:r>
           </w:p>
         </w:tc>
@@ -8235,7 +8394,7 @@
                 <w:sz w:val="24"/>
                 <w:szCs w:val="24"/>
               </w:rPr>
-              <w:t>0.000757</w:t>
+              <w:t>0.0013</w:t>
             </w:r>
           </w:p>
         </w:tc>
@@ -8258,7 +8417,7 @@
                 <w:sz w:val="24"/>
                 <w:szCs w:val="24"/>
               </w:rPr>
-              <w:t>1.00</w:t>
+              <w:t>1.05</w:t>
             </w:r>
           </w:p>
         </w:tc>
@@ -8281,7 +8440,15 @@
                 <w:sz w:val="24"/>
                 <w:szCs w:val="24"/>
               </w:rPr>
-              <w:t>0.076</w:t>
+              <w:t>0.07</w:t>
+            </w:r>
+            <w:r>
+              <w:rPr>
+                <w:rFonts w:ascii="Times New Roman" w:eastAsia="Times New Roman" w:hAnsi="Times New Roman" w:cs="Times New Roman" w:hint="eastAsia"/>
+                <w:sz w:val="24"/>
+                <w:szCs w:val="24"/>
+              </w:rPr>
+              <w:t>7</w:t>
             </w:r>
           </w:p>
         </w:tc>
@@ -8990,6 +9157,7 @@
         </w:rPr>
         <w:t xml:space="preserve"> and convergent </w:t>
       </w:r>
+      <w:proofErr w:type="gramStart"/>
       <w:r>
         <w:rPr>
           <w:rFonts w:ascii="Times New Roman" w:hAnsi="Times New Roman" w:cs="Times New Roman"/>
@@ -8997,6 +9165,7 @@
         </w:rPr>
         <w:t xml:space="preserve">point </w:t>
       </w:r>
+      <w:proofErr w:type="gramEnd"/>
       <m:oMath>
         <m:sSub>
           <m:sSubPr>
@@ -10130,8 +10299,17 @@
           <w:rFonts w:ascii="Times New Roman" w:hAnsi="Times New Roman" w:cs="Times New Roman"/>
           <w:sz w:val="24"/>
         </w:rPr>
-        <w:t xml:space="preserve">by B to construct the P function so that </w:t>
-      </w:r>
+        <w:t xml:space="preserve">by B to construct the P function so </w:t>
+      </w:r>
+      <w:proofErr w:type="gramStart"/>
+      <w:r>
+        <w:rPr>
+          <w:rFonts w:ascii="Times New Roman" w:hAnsi="Times New Roman" w:cs="Times New Roman"/>
+          <w:sz w:val="24"/>
+        </w:rPr>
+        <w:t xml:space="preserve">that </w:t>
+      </w:r>
+      <w:proofErr w:type="gramEnd"/>
       <m:oMath>
         <m:nary>
           <m:naryPr>
@@ -10228,7 +10406,23 @@
           <w:rFonts w:ascii="Times New Roman" w:hAnsi="Times New Roman" w:cs="Times New Roman"/>
           <w:sz w:val="24"/>
         </w:rPr>
-        <w:t xml:space="preserve"> is the confidence level. We choose </w:t>
+        <w:t xml:space="preserve"> </w:t>
+      </w:r>
+      <w:proofErr w:type="gramStart"/>
+      <w:r>
+        <w:rPr>
+          <w:rFonts w:ascii="Times New Roman" w:hAnsi="Times New Roman" w:cs="Times New Roman"/>
+          <w:sz w:val="24"/>
+        </w:rPr>
+        <w:t>is</w:t>
+      </w:r>
+      <w:proofErr w:type="gramEnd"/>
+      <w:r>
+        <w:rPr>
+          <w:rFonts w:ascii="Times New Roman" w:hAnsi="Times New Roman" w:cs="Times New Roman"/>
+          <w:sz w:val="24"/>
+        </w:rPr>
+        <w:t xml:space="preserve"> the confidence level. We choose </w:t>
       </w:r>
       <w:r>
         <w:rPr>
@@ -15942,8 +16136,17 @@
           <w:rFonts w:ascii="Times New Roman" w:hAnsi="Times New Roman" w:cs="Times New Roman"/>
           <w:sz w:val="24"/>
         </w:rPr>
-        <w:t xml:space="preserve"> is the actual transit demand at time </w:t>
-      </w:r>
+        <w:t xml:space="preserve"> is the actual transit demand at </w:t>
+      </w:r>
+      <w:proofErr w:type="gramStart"/>
+      <w:r>
+        <w:rPr>
+          <w:rFonts w:ascii="Times New Roman" w:hAnsi="Times New Roman" w:cs="Times New Roman"/>
+          <w:sz w:val="24"/>
+        </w:rPr>
+        <w:t xml:space="preserve">time </w:t>
+      </w:r>
+      <w:proofErr w:type="gramEnd"/>
       <m:oMath>
         <m:r>
           <w:rPr>
@@ -18989,7 +19192,23 @@
           <w:rFonts w:ascii="Times New Roman" w:hAnsi="Times New Roman" w:cs="Times New Roman"/>
           <w:sz w:val="24"/>
         </w:rPr>
-        <w:t>[placeholder]</w:t>
+        <w:t>[</w:t>
+      </w:r>
+      <w:proofErr w:type="gramStart"/>
+      <w:r>
+        <w:rPr>
+          <w:rFonts w:ascii="Times New Roman" w:hAnsi="Times New Roman" w:cs="Times New Roman"/>
+          <w:sz w:val="24"/>
+        </w:rPr>
+        <w:t>placeholder</w:t>
+      </w:r>
+      <w:proofErr w:type="gramEnd"/>
+      <w:r>
+        <w:rPr>
+          <w:rFonts w:ascii="Times New Roman" w:hAnsi="Times New Roman" w:cs="Times New Roman"/>
+          <w:sz w:val="24"/>
+        </w:rPr>
+        <w:t>]</w:t>
       </w:r>
       <w:commentRangeEnd w:id="21"/>
       <w:r>
@@ -19011,7 +19230,23 @@
           <w:rFonts w:ascii="Times New Roman" w:hAnsi="Times New Roman" w:cs="Times New Roman"/>
           <w:sz w:val="24"/>
         </w:rPr>
-        <w:t>Some clickbaits:</w:t>
+        <w:t xml:space="preserve">Some </w:t>
+      </w:r>
+      <w:proofErr w:type="spellStart"/>
+      <w:r>
+        <w:rPr>
+          <w:rFonts w:ascii="Times New Roman" w:hAnsi="Times New Roman" w:cs="Times New Roman"/>
+          <w:sz w:val="24"/>
+        </w:rPr>
+        <w:t>clickbaits</w:t>
+      </w:r>
+      <w:proofErr w:type="spellEnd"/>
+      <w:r>
+        <w:rPr>
+          <w:rFonts w:ascii="Times New Roman" w:hAnsi="Times New Roman" w:cs="Times New Roman"/>
+          <w:sz w:val="24"/>
+        </w:rPr>
+        <w:t>:</w:t>
       </w:r>
     </w:p>
     <w:p>
@@ -19207,7 +19442,30 @@
           <w:rFonts w:ascii="Times New Roman" w:hAnsi="Times New Roman" w:cs="Times New Roman"/>
           <w:sz w:val="24"/>
         </w:rPr>
-        <w:t>More transit users during the pandemic are correlated with lower ratio of people over 45 years old;</w:t>
+        <w:t>More transit users during the pandemic are correlated w</w:t>
+      </w:r>
+      <w:r>
+        <w:rPr>
+          <w:rFonts w:ascii="Times New Roman" w:hAnsi="Times New Roman" w:cs="Times New Roman"/>
+          <w:sz w:val="24"/>
+        </w:rPr>
+        <w:t xml:space="preserve">ith lower ratio of people over </w:t>
+      </w:r>
+      <w:r>
+        <w:rPr>
+          <w:rFonts w:ascii="Times New Roman" w:hAnsi="Times New Roman" w:cs="Times New Roman" w:hint="eastAsia"/>
+          <w:sz w:val="24"/>
+        </w:rPr>
+        <w:t>4</w:t>
+      </w:r>
+      <w:bookmarkStart w:id="22" w:name="_GoBack"/>
+      <w:bookmarkEnd w:id="22"/>
+      <w:r>
+        <w:rPr>
+          <w:rFonts w:ascii="Times New Roman" w:hAnsi="Times New Roman" w:cs="Times New Roman"/>
+          <w:sz w:val="24"/>
+        </w:rPr>
+        <w:t>5 years old;</w:t>
       </w:r>
     </w:p>
     <w:p>
@@ -19222,7 +19480,7 @@
           <w:sz w:val="24"/>
         </w:rPr>
       </w:pPr>
-      <w:commentRangeStart w:id="22"/>
+      <w:commentRangeStart w:id="23"/>
       <w:r>
         <w:rPr>
           <w:rFonts w:ascii="Times New Roman" w:hAnsi="Times New Roman" w:cs="Times New Roman"/>
@@ -19264,12 +19522,12 @@
         </w:rPr>
         <w:t>; their occupations do.</w:t>
       </w:r>
-      <w:commentRangeEnd w:id="22"/>
+      <w:commentRangeEnd w:id="23"/>
       <w:r>
         <w:rPr>
           <w:rStyle w:val="CommentReference"/>
         </w:rPr>
-        <w:commentReference w:id="22"/>
+        <w:commentReference w:id="23"/>
       </w:r>
     </w:p>
     <w:p>
@@ -19344,7 +19602,7 @@
           <w:sz w:val="24"/>
         </w:rPr>
       </w:pPr>
-      <w:commentRangeStart w:id="23"/>
+      <w:commentRangeStart w:id="24"/>
       <w:r>
         <w:rPr>
           <w:rFonts w:ascii="Times New Roman" w:hAnsi="Times New Roman" w:cs="Times New Roman"/>
@@ -19352,12 +19610,12 @@
         </w:rPr>
         <w:t>Therefore, we can conclude that: people’s awareness is only relevant for people who are privileged enough to change their working routine, not for the “essential workers”.</w:t>
       </w:r>
-      <w:commentRangeEnd w:id="23"/>
+      <w:commentRangeEnd w:id="24"/>
       <w:r>
         <w:rPr>
           <w:rStyle w:val="CommentReference"/>
         </w:rPr>
-        <w:commentReference w:id="23"/>
+        <w:commentReference w:id="24"/>
       </w:r>
     </w:p>
     <w:p>
@@ -19379,8 +19637,6 @@
         </w:rPr>
         <w:t>We found no significant linkages between transit demand decrease’s indicators and the speed of case increase.</w:t>
       </w:r>
-      <w:bookmarkStart w:id="24" w:name="_GoBack"/>
-      <w:bookmarkEnd w:id="24"/>
     </w:p>
     <w:p>
       <w:pPr>
@@ -20189,8 +20445,19 @@
           <w:rFonts w:ascii="Times New Roman" w:hAnsi="Times New Roman" w:cs="Times New Roman"/>
           <w:sz w:val="24"/>
         </w:rPr>
-        <w:t>, and graduate school’s</w:t>
-      </w:r>
+        <w:t xml:space="preserve">, and graduate </w:t>
+      </w:r>
+      <w:proofErr w:type="spellStart"/>
+      <w:proofErr w:type="gramStart"/>
+      <w:r>
+        <w:rPr>
+          <w:rFonts w:ascii="Times New Roman" w:hAnsi="Times New Roman" w:cs="Times New Roman"/>
+          <w:sz w:val="24"/>
+        </w:rPr>
+        <w:t>school’s</w:t>
+      </w:r>
+      <w:proofErr w:type="spellEnd"/>
+      <w:proofErr w:type="gramEnd"/>
       <w:r>
         <w:rPr>
           <w:rFonts w:ascii="Times New Roman" w:hAnsi="Times New Roman" w:cs="Times New Roman"/>
@@ -20566,7 +20833,15 @@
         <w:pStyle w:val="CommentText"/>
       </w:pPr>
       <w:r>
-        <w:t>And I am using week_ago for the 3/9/2020 week. Not right too.</w:t>
+        <w:t xml:space="preserve">And I am using </w:t>
+      </w:r>
+      <w:proofErr w:type="spellStart"/>
+      <w:r>
+        <w:t>week_ago</w:t>
+      </w:r>
+      <w:proofErr w:type="spellEnd"/>
+      <w:r>
+        <w:t xml:space="preserve"> for the 3/9/2020 week. Not right too.</w:t>
       </w:r>
     </w:p>
   </w:comment>
@@ -20618,7 +20893,7 @@
       </w:r>
     </w:p>
   </w:comment>
-  <w:comment w:id="22" w:author="Liu, Luyu" w:date="2020-04-30T23:29:00Z" w:initials="LL">
+  <w:comment w:id="23" w:author="Liu, Luyu" w:date="2020-04-30T23:29:00Z" w:initials="LL">
     <w:p>
       <w:pPr>
         <w:pStyle w:val="CommentText"/>
@@ -20634,7 +20909,7 @@
       </w:r>
     </w:p>
   </w:comment>
-  <w:comment w:id="23" w:author="Liu, Luyu" w:date="2020-05-02T20:44:00Z" w:initials="LL">
+  <w:comment w:id="24" w:author="Liu, Luyu" w:date="2020-05-02T20:44:00Z" w:initials="LL">
     <w:p>
       <w:pPr>
         <w:pStyle w:val="CommentText"/>
@@ -27383,7 +27658,7 @@
 </file>
 
 <file path=customXml/itemProps1.xml><?xml version="1.0" encoding="utf-8"?>
-<ds:datastoreItem xmlns:ds="http://schemas.openxmlformats.org/officeDocument/2006/customXml" ds:itemID="{FDB3492E-6B7D-4A5C-9E32-1E2FC87084EA}">
+<ds:datastoreItem xmlns:ds="http://schemas.openxmlformats.org/officeDocument/2006/customXml" ds:itemID="{D89D87CC-1ABF-4240-8D77-BE35711208B9}">
   <ds:schemaRefs>
     <ds:schemaRef ds:uri="http://schemas.openxmlformats.org/officeDocument/2006/bibliography"/>
   </ds:schemaRefs>

</xml_diff>

<commit_message>
Update PPT for Olivia
</commit_message>
<xml_diff>
--- a/COVID_Transit.docx
+++ b/COVID_Transit.docx
@@ -5751,14 +5751,7 @@
                 <w:rFonts w:ascii="Cambria Math" w:hAnsi="Cambria Math" w:cs="Times New Roman"/>
                 <w:sz w:val="24"/>
               </w:rPr>
-              <m:t>-</m:t>
-            </m:r>
-            <m:r>
-              <w:rPr>
-                <w:rFonts w:ascii="Cambria Math" w:hAnsi="Cambria Math" w:cs="Times New Roman"/>
-                <w:sz w:val="24"/>
-              </w:rPr>
-              <m:t>10</m:t>
+              <m:t>-10</m:t>
             </m:r>
           </m:sup>
         </m:sSup>
@@ -12482,7 +12475,7 @@
       <w:pPr>
         <w:ind w:firstLine="720"/>
         <w:rPr>
-          <w:rFonts w:ascii="Times New Roman" w:hAnsi="Times New Roman" w:cs="Times New Roman" w:hint="eastAsia"/>
+          <w:rFonts w:ascii="Times New Roman" w:hAnsi="Times New Roman" w:cs="Times New Roman"/>
           <w:sz w:val="24"/>
         </w:rPr>
       </w:pPr>
@@ -12567,7 +12560,7 @@
             <v:path o:extrusionok="f" gradientshapeok="t" o:connecttype="rect"/>
             <o:lock v:ext="edit" aspectratio="t"/>
           </v:shapetype>
-          <v:shape id="_x0000_i1034" type="#_x0000_t75" style="width:460.8pt;height:345.6pt">
+          <v:shape id="_x0000_i1025" type="#_x0000_t75" style="width:460.8pt;height:345.6pt">
             <v:imagedata r:id="rId12" o:title="k_and_divergent_scatter"/>
           </v:shape>
         </w:pict>
@@ -14350,7 +14343,7 @@
         </w:rPr>
         <w:lastRenderedPageBreak/>
         <w:pict w14:anchorId="3EEB0F65">
-          <v:shape id="_x0000_i1025" type="#_x0000_t75" style="width:467.05pt;height:406.35pt">
+          <v:shape id="_x0000_i1026" type="#_x0000_t75" style="width:467.05pt;height:406.35pt">
             <v:imagedata r:id="rId13" o:title="response_interval"/>
           </v:shape>
         </w:pict>
@@ -19458,8 +19451,6 @@
         </w:rPr>
         <w:t>4</w:t>
       </w:r>
-      <w:bookmarkStart w:id="22" w:name="_GoBack"/>
-      <w:bookmarkEnd w:id="22"/>
       <w:r>
         <w:rPr>
           <w:rFonts w:ascii="Times New Roman" w:hAnsi="Times New Roman" w:cs="Times New Roman"/>
@@ -19480,7 +19471,7 @@
           <w:sz w:val="24"/>
         </w:rPr>
       </w:pPr>
-      <w:commentRangeStart w:id="23"/>
+      <w:commentRangeStart w:id="22"/>
       <w:r>
         <w:rPr>
           <w:rFonts w:ascii="Times New Roman" w:hAnsi="Times New Roman" w:cs="Times New Roman"/>
@@ -19522,12 +19513,12 @@
         </w:rPr>
         <w:t>; their occupations do.</w:t>
       </w:r>
-      <w:commentRangeEnd w:id="23"/>
+      <w:commentRangeEnd w:id="22"/>
       <w:r>
         <w:rPr>
           <w:rStyle w:val="CommentReference"/>
         </w:rPr>
-        <w:commentReference w:id="23"/>
+        <w:commentReference w:id="22"/>
       </w:r>
     </w:p>
     <w:p>
@@ -19602,7 +19593,7 @@
           <w:sz w:val="24"/>
         </w:rPr>
       </w:pPr>
-      <w:commentRangeStart w:id="24"/>
+      <w:commentRangeStart w:id="23"/>
       <w:r>
         <w:rPr>
           <w:rFonts w:ascii="Times New Roman" w:hAnsi="Times New Roman" w:cs="Times New Roman"/>
@@ -19610,12 +19601,12 @@
         </w:rPr>
         <w:t>Therefore, we can conclude that: people’s awareness is only relevant for people who are privileged enough to change their working routine, not for the “essential workers”.</w:t>
       </w:r>
-      <w:commentRangeEnd w:id="24"/>
+      <w:commentRangeEnd w:id="23"/>
       <w:r>
         <w:rPr>
           <w:rStyle w:val="CommentReference"/>
         </w:rPr>
-        <w:commentReference w:id="24"/>
+        <w:commentReference w:id="23"/>
       </w:r>
     </w:p>
     <w:p>
@@ -20678,6 +20669,28 @@
           <w:sz w:val="24"/>
         </w:rPr>
       </w:pPr>
+    </w:p>
+    <w:p>
+      <w:pPr>
+        <w:pStyle w:val="ListParagraph"/>
+        <w:ind w:left="360"/>
+        <w:rPr>
+          <w:rFonts w:ascii="Times New Roman" w:hAnsi="Times New Roman" w:cs="Times New Roman"/>
+          <w:sz w:val="24"/>
+        </w:rPr>
+      </w:pPr>
+    </w:p>
+    <w:p>
+      <w:pPr>
+        <w:pStyle w:val="ListParagraph"/>
+        <w:ind w:left="360"/>
+        <w:rPr>
+          <w:rFonts w:ascii="Times New Roman" w:hAnsi="Times New Roman" w:cs="Times New Roman"/>
+          <w:sz w:val="24"/>
+        </w:rPr>
+      </w:pPr>
+      <w:bookmarkStart w:id="24" w:name="_GoBack"/>
+      <w:bookmarkEnd w:id="24"/>
     </w:p>
     <w:sectPr>
       <w:pgSz w:w="12240" w:h="15840"/>
@@ -20893,7 +20906,7 @@
       </w:r>
     </w:p>
   </w:comment>
-  <w:comment w:id="23" w:author="Liu, Luyu" w:date="2020-04-30T23:29:00Z" w:initials="LL">
+  <w:comment w:id="22" w:author="Liu, Luyu" w:date="2020-04-30T23:29:00Z" w:initials="LL">
     <w:p>
       <w:pPr>
         <w:pStyle w:val="CommentText"/>
@@ -20909,7 +20922,7 @@
       </w:r>
     </w:p>
   </w:comment>
-  <w:comment w:id="24" w:author="Liu, Luyu" w:date="2020-05-02T20:44:00Z" w:initials="LL">
+  <w:comment w:id="23" w:author="Liu, Luyu" w:date="2020-05-02T20:44:00Z" w:initials="LL">
     <w:p>
       <w:pPr>
         <w:pStyle w:val="CommentText"/>
@@ -27658,7 +27671,7 @@
 </file>
 
 <file path=customXml/itemProps1.xml><?xml version="1.0" encoding="utf-8"?>
-<ds:datastoreItem xmlns:ds="http://schemas.openxmlformats.org/officeDocument/2006/customXml" ds:itemID="{D89D87CC-1ABF-4240-8D77-BE35711208B9}">
+<ds:datastoreItem xmlns:ds="http://schemas.openxmlformats.org/officeDocument/2006/customXml" ds:itemID="{7951A466-CDF1-4F24-A5F4-7C7A0213B6A1}">
   <ds:schemaRefs>
     <ds:schemaRef ds:uri="http://schemas.openxmlformats.org/officeDocument/2006/bibliography"/>
   </ds:schemaRefs>

</xml_diff>

<commit_message>
Update some PNAS writing
</commit_message>
<xml_diff>
--- a/COVID_Transit.docx
+++ b/COVID_Transit.docx
@@ -4175,9 +4175,9 @@
           <w:noProof/>
         </w:rPr>
         <w:drawing>
-          <wp:inline distT="0" distB="0" distL="0" distR="0" wp14:anchorId="102A23D8" wp14:editId="5B290965">
-            <wp:extent cx="5943600" cy="3464560"/>
-            <wp:effectExtent l="0" t="0" r="0" b="2540"/>
+          <wp:inline distT="0" distB="0" distL="0" distR="0" wp14:anchorId="1C780511" wp14:editId="7B77D996">
+            <wp:extent cx="5943600" cy="3466465"/>
+            <wp:effectExtent l="0" t="0" r="0" b="635"/>
             <wp:docPr id="1" name="Picture 1"/>
             <wp:cNvGraphicFramePr>
               <a:graphicFrameLocks xmlns:a="http://schemas.openxmlformats.org/drawingml/2006/main" noChangeAspect="1"/>
@@ -4198,7 +4198,7 @@
                   <pic:spPr>
                     <a:xfrm>
                       <a:off x="0" y="0"/>
-                      <a:ext cx="5943600" cy="3464560"/>
+                      <a:ext cx="5943600" cy="3466465"/>
                     </a:xfrm>
                     <a:prstGeom prst="rect">
                       <a:avLst/>
@@ -4210,6 +4210,8 @@
           </wp:inline>
         </w:drawing>
       </w:r>
+      <w:bookmarkStart w:id="3" w:name="_GoBack"/>
+      <w:bookmarkEnd w:id="3"/>
     </w:p>
     <w:p>
       <w:pPr>
@@ -6921,7 +6923,7 @@
         </w:rPr>
         <w:t xml:space="preserve"> floor value. </w:t>
       </w:r>
-      <w:commentRangeStart w:id="3"/>
+      <w:commentRangeStart w:id="4"/>
       <w:r>
         <w:rPr>
           <w:rFonts w:ascii="Times New Roman" w:hAnsi="Times New Roman" w:cs="Times New Roman"/>
@@ -6930,12 +6932,12 @@
         </w:rPr>
         <w:t>This</w:t>
       </w:r>
-      <w:commentRangeEnd w:id="3"/>
+      <w:commentRangeEnd w:id="4"/>
       <w:r>
         <w:rPr>
           <w:rStyle w:val="CommentReference"/>
         </w:rPr>
-        <w:commentReference w:id="3"/>
+        <w:commentReference w:id="4"/>
       </w:r>
       <w:r>
         <w:rPr>
@@ -8455,7 +8457,7 @@
           <w:sz w:val="24"/>
         </w:rPr>
       </w:pPr>
-      <w:bookmarkStart w:id="4" w:name="_Ref38480053"/>
+      <w:bookmarkStart w:id="5" w:name="_Ref38480053"/>
       <w:r>
         <w:rPr>
           <w:rFonts w:ascii="Times New Roman" w:hAnsi="Times New Roman" w:cs="Times New Roman"/>
@@ -8499,7 +8501,7 @@
         </w:rPr>
         <w:fldChar w:fldCharType="end"/>
       </w:r>
-      <w:bookmarkEnd w:id="4"/>
+      <w:bookmarkEnd w:id="5"/>
       <w:r>
         <w:rPr>
           <w:rFonts w:ascii="Times New Roman" w:hAnsi="Times New Roman" w:cs="Times New Roman"/>
@@ -8538,7 +8540,7 @@
         </w:rPr>
         <w:t xml:space="preserve">  The Google search trend, the geotagged COVID-related Twitter count per capita, and the active Twitter accounts per capita are </w:t>
       </w:r>
-      <w:commentRangeStart w:id="5"/>
+      <w:commentRangeStart w:id="6"/>
       <w:r>
         <w:rPr>
           <w:rFonts w:ascii="Times New Roman" w:hAnsi="Times New Roman" w:cs="Times New Roman"/>
@@ -8631,12 +8633,12 @@
         </w:rPr>
         <w:t>Instead, people’s o</w:t>
       </w:r>
-      <w:commentRangeEnd w:id="5"/>
+      <w:commentRangeEnd w:id="6"/>
       <w:r>
         <w:rPr>
           <w:rStyle w:val="CommentReference"/>
         </w:rPr>
-        <w:commentReference w:id="5"/>
+        <w:commentReference w:id="6"/>
       </w:r>
       <w:r>
         <w:rPr>
@@ -8901,7 +8903,7 @@
           <w:sz w:val="24"/>
         </w:rPr>
       </w:pPr>
-      <w:commentRangeStart w:id="6"/>
+      <w:commentRangeStart w:id="7"/>
       <w:r>
         <w:rPr>
           <w:rFonts w:ascii="Times New Roman" w:hAnsi="Times New Roman" w:cs="Times New Roman"/>
@@ -8973,12 +8975,12 @@
         </w:rPr>
         <w:t>point</w:t>
       </w:r>
-      <w:commentRangeEnd w:id="6"/>
+      <w:commentRangeEnd w:id="7"/>
       <w:r>
         <w:rPr>
           <w:rStyle w:val="CommentReference"/>
         </w:rPr>
-        <w:commentReference w:id="6"/>
+        <w:commentReference w:id="7"/>
       </w:r>
       <w:r>
         <w:rPr>
@@ -9541,7 +9543,7 @@
                 <w:lang w:eastAsia="ja-JP"/>
               </w:rPr>
             </w:pPr>
-            <w:bookmarkStart w:id="7" w:name="_Ref36807866"/>
+            <w:bookmarkStart w:id="8" w:name="_Ref36807866"/>
             <w:r>
               <w:rPr>
                 <w:rFonts w:ascii="Times New Roman" w:eastAsia="Yu Mincho" w:hAnsi="Times New Roman" w:cs="Times New Roman"/>
@@ -9597,7 +9599,7 @@
               </w:rPr>
               <w:fldChar w:fldCharType="end"/>
             </w:r>
-            <w:bookmarkEnd w:id="7"/>
+            <w:bookmarkEnd w:id="8"/>
             <w:r>
               <w:rPr>
                 <w:rFonts w:ascii="Times New Roman" w:eastAsia="Yu Mincho" w:hAnsi="Times New Roman" w:cs="Times New Roman"/>
@@ -10118,7 +10120,7 @@
                 <w:lang w:eastAsia="ja-JP"/>
               </w:rPr>
             </w:pPr>
-            <w:bookmarkStart w:id="8" w:name="_Ref36813193"/>
+            <w:bookmarkStart w:id="9" w:name="_Ref36813193"/>
             <w:r>
               <w:rPr>
                 <w:rFonts w:ascii="Times New Roman" w:eastAsia="Yu Mincho" w:hAnsi="Times New Roman" w:cs="Times New Roman"/>
@@ -10174,7 +10176,7 @@
               </w:rPr>
               <w:fldChar w:fldCharType="end"/>
             </w:r>
-            <w:bookmarkEnd w:id="8"/>
+            <w:bookmarkEnd w:id="9"/>
             <w:r>
               <w:rPr>
                 <w:rFonts w:ascii="Times New Roman" w:eastAsia="Yu Mincho" w:hAnsi="Times New Roman" w:cs="Times New Roman"/>
@@ -11630,8 +11632,8 @@
           <w:sz w:val="24"/>
         </w:rPr>
       </w:pPr>
-      <w:commentRangeStart w:id="9"/>
       <w:commentRangeStart w:id="10"/>
+      <w:commentRangeStart w:id="11"/>
       <w:r>
         <w:rPr>
           <w:rFonts w:ascii="Times New Roman" w:hAnsi="Times New Roman" w:cs="Times New Roman"/>
@@ -11641,19 +11643,19 @@
         </w:rPr>
         <w:t>Decay rate</w:t>
       </w:r>
-      <w:commentRangeEnd w:id="9"/>
+      <w:commentRangeEnd w:id="10"/>
       <w:r>
         <w:rPr>
           <w:rStyle w:val="CommentReference"/>
         </w:rPr>
-        <w:commentReference w:id="9"/>
-      </w:r>
-      <w:commentRangeEnd w:id="10"/>
+        <w:commentReference w:id="10"/>
+      </w:r>
+      <w:commentRangeEnd w:id="11"/>
       <w:r>
         <w:rPr>
           <w:rStyle w:val="CommentReference"/>
         </w:rPr>
-        <w:commentReference w:id="10"/>
+        <w:commentReference w:id="11"/>
       </w:r>
       <w:r>
         <w:rPr>
@@ -12560,7 +12562,7 @@
             <v:path o:extrusionok="f" gradientshapeok="t" o:connecttype="rect"/>
             <o:lock v:ext="edit" aspectratio="t"/>
           </v:shapetype>
-          <v:shape id="_x0000_i1025" type="#_x0000_t75" style="width:460.8pt;height:345.6pt">
+          <v:shape id="_x0000_i1025" type="#_x0000_t75" style="width:461pt;height:345.5pt">
             <v:imagedata r:id="rId12" o:title="k_and_divergent_scatter"/>
           </v:shape>
         </w:pict>
@@ -12574,7 +12576,7 @@
           <w:sz w:val="24"/>
         </w:rPr>
       </w:pPr>
-      <w:bookmarkStart w:id="11" w:name="_Ref39335091"/>
+      <w:bookmarkStart w:id="12" w:name="_Ref39335091"/>
       <w:r>
         <w:rPr>
           <w:rFonts w:ascii="Times New Roman" w:hAnsi="Times New Roman" w:cs="Times New Roman"/>
@@ -12617,7 +12619,7 @@
         </w:rPr>
         <w:fldChar w:fldCharType="end"/>
       </w:r>
-      <w:bookmarkEnd w:id="11"/>
+      <w:bookmarkEnd w:id="12"/>
       <w:r>
         <w:rPr>
           <w:rFonts w:ascii="Times New Roman" w:hAnsi="Times New Roman" w:cs="Times New Roman"/>
@@ -13095,7 +13097,7 @@
         </w:rPr>
         <w:t xml:space="preserve"> of </w:t>
       </w:r>
-      <w:commentRangeStart w:id="12"/>
+      <w:commentRangeStart w:id="13"/>
       <w:r>
         <w:rPr>
           <w:rFonts w:ascii="Times New Roman" w:hAnsi="Times New Roman" w:cs="Times New Roman"/>
@@ -13127,12 +13129,12 @@
         </w:rPr>
         <w:t>:</w:t>
       </w:r>
-      <w:commentRangeEnd w:id="12"/>
+      <w:commentRangeEnd w:id="13"/>
       <w:r>
         <w:rPr>
           <w:rStyle w:val="CommentReference"/>
         </w:rPr>
-        <w:commentReference w:id="12"/>
+        <w:commentReference w:id="13"/>
       </w:r>
     </w:p>
     <w:tbl>
@@ -14343,7 +14345,7 @@
         </w:rPr>
         <w:lastRenderedPageBreak/>
         <w:pict w14:anchorId="3EEB0F65">
-          <v:shape id="_x0000_i1026" type="#_x0000_t75" style="width:467.05pt;height:406.35pt">
+          <v:shape id="_x0000_i1026" type="#_x0000_t75" style="width:466.95pt;height:406.2pt">
             <v:imagedata r:id="rId13" o:title="response_interval"/>
           </v:shape>
         </w:pict>
@@ -14357,7 +14359,7 @@
           <w:sz w:val="24"/>
         </w:rPr>
       </w:pPr>
-      <w:bookmarkStart w:id="13" w:name="_Ref36757496"/>
+      <w:bookmarkStart w:id="14" w:name="_Ref36757496"/>
       <w:r>
         <w:rPr>
           <w:rFonts w:ascii="Times New Roman" w:hAnsi="Times New Roman" w:cs="Times New Roman"/>
@@ -14401,7 +14403,7 @@
         </w:rPr>
         <w:fldChar w:fldCharType="end"/>
       </w:r>
-      <w:bookmarkEnd w:id="13"/>
+      <w:bookmarkEnd w:id="14"/>
       <w:r>
         <w:rPr>
           <w:rFonts w:ascii="Times New Roman" w:hAnsi="Times New Roman" w:cs="Times New Roman"/>
@@ -14754,7 +14756,7 @@
           <w:sz w:val="24"/>
         </w:rPr>
       </w:pPr>
-      <w:bookmarkStart w:id="14" w:name="_Ref36929078"/>
+      <w:bookmarkStart w:id="15" w:name="_Ref36929078"/>
       <w:r>
         <w:rPr>
           <w:rFonts w:ascii="Times New Roman" w:hAnsi="Times New Roman" w:cs="Times New Roman"/>
@@ -14798,7 +14800,7 @@
         </w:rPr>
         <w:fldChar w:fldCharType="end"/>
       </w:r>
-      <w:bookmarkEnd w:id="14"/>
+      <w:bookmarkEnd w:id="15"/>
       <w:r>
         <w:rPr>
           <w:rFonts w:ascii="Times New Roman" w:hAnsi="Times New Roman" w:cs="Times New Roman"/>
@@ -17161,7 +17163,7 @@
         </w:rPr>
         <w:tab/>
       </w:r>
-      <w:commentRangeStart w:id="15"/>
+      <w:commentRangeStart w:id="16"/>
       <w:r>
         <w:rPr>
           <w:rFonts w:ascii="Times New Roman" w:hAnsi="Times New Roman" w:cs="Times New Roman"/>
@@ -17211,12 +17213,12 @@
         </w:rPr>
         <w:fldChar w:fldCharType="end"/>
       </w:r>
-      <w:commentRangeEnd w:id="15"/>
+      <w:commentRangeEnd w:id="16"/>
       <w:r>
         <w:rPr>
           <w:rStyle w:val="CommentReference"/>
         </w:rPr>
-        <w:commentReference w:id="15"/>
+        <w:commentReference w:id="16"/>
       </w:r>
       <w:r>
         <w:rPr>
@@ -17283,7 +17285,7 @@
         </w:rPr>
         <w:t xml:space="preserve">, </w:t>
       </w:r>
-      <w:commentRangeStart w:id="16"/>
+      <w:commentRangeStart w:id="17"/>
       <w:r>
         <w:rPr>
           <w:rFonts w:ascii="Times New Roman" w:hAnsi="Times New Roman" w:cs="Times New Roman"/>
@@ -17291,12 +17293,12 @@
         </w:rPr>
         <w:t xml:space="preserve">the weekly average </w:t>
       </w:r>
-      <w:commentRangeEnd w:id="16"/>
+      <w:commentRangeEnd w:id="17"/>
       <w:r>
         <w:rPr>
           <w:rStyle w:val="CommentReference"/>
         </w:rPr>
-        <w:commentReference w:id="16"/>
+        <w:commentReference w:id="17"/>
       </w:r>
       <w:r>
         <w:rPr>
@@ -17404,7 +17406,7 @@
           <w:sz w:val="24"/>
         </w:rPr>
       </w:pPr>
-      <w:bookmarkStart w:id="17" w:name="_Ref38019846"/>
+      <w:bookmarkStart w:id="18" w:name="_Ref38019846"/>
       <w:r>
         <w:rPr>
           <w:rFonts w:ascii="Times New Roman" w:hAnsi="Times New Roman" w:cs="Times New Roman"/>
@@ -17448,7 +17450,7 @@
         </w:rPr>
         <w:fldChar w:fldCharType="end"/>
       </w:r>
-      <w:bookmarkEnd w:id="17"/>
+      <w:bookmarkEnd w:id="18"/>
       <w:r>
         <w:rPr>
           <w:rFonts w:ascii="Times New Roman" w:hAnsi="Times New Roman" w:cs="Times New Roman"/>
@@ -17517,7 +17519,7 @@
           <w:sz w:val="24"/>
         </w:rPr>
       </w:pPr>
-      <w:bookmarkStart w:id="18" w:name="_Ref38028360"/>
+      <w:bookmarkStart w:id="19" w:name="_Ref38028360"/>
       <w:r>
         <w:rPr>
           <w:rFonts w:ascii="Times New Roman" w:hAnsi="Times New Roman" w:cs="Times New Roman"/>
@@ -17561,7 +17563,7 @@
         </w:rPr>
         <w:fldChar w:fldCharType="end"/>
       </w:r>
-      <w:bookmarkEnd w:id="18"/>
+      <w:bookmarkEnd w:id="19"/>
       <w:r>
         <w:rPr>
           <w:rFonts w:ascii="Times New Roman" w:hAnsi="Times New Roman" w:cs="Times New Roman"/>
@@ -18257,7 +18259,7 @@
         </w:rPr>
         <w:t xml:space="preserve">shifts of </w:t>
       </w:r>
-      <w:commentRangeStart w:id="19"/>
+      <w:commentRangeStart w:id="20"/>
       <w:r>
         <w:rPr>
           <w:rFonts w:ascii="Times New Roman" w:hAnsi="Times New Roman" w:cs="Times New Roman"/>
@@ -18266,12 +18268,12 @@
         </w:rPr>
         <w:t>peaks</w:t>
       </w:r>
-      <w:commentRangeEnd w:id="19"/>
+      <w:commentRangeEnd w:id="20"/>
       <w:r>
         <w:rPr>
           <w:rStyle w:val="CommentReference"/>
         </w:rPr>
-        <w:commentReference w:id="19"/>
+        <w:commentReference w:id="20"/>
       </w:r>
       <w:r>
         <w:rPr>
@@ -18675,7 +18677,7 @@
           <w:sz w:val="24"/>
         </w:rPr>
       </w:pPr>
-      <w:bookmarkStart w:id="20" w:name="_Ref38312495"/>
+      <w:bookmarkStart w:id="21" w:name="_Ref38312495"/>
       <w:r>
         <w:rPr>
           <w:rFonts w:ascii="Times New Roman" w:hAnsi="Times New Roman" w:cs="Times New Roman"/>
@@ -18719,7 +18721,7 @@
         </w:rPr>
         <w:fldChar w:fldCharType="end"/>
       </w:r>
-      <w:bookmarkEnd w:id="20"/>
+      <w:bookmarkEnd w:id="21"/>
       <w:r>
         <w:rPr>
           <w:rFonts w:ascii="Times New Roman" w:hAnsi="Times New Roman" w:cs="Times New Roman"/>
@@ -19179,7 +19181,7 @@
           <w:sz w:val="24"/>
         </w:rPr>
       </w:pPr>
-      <w:commentRangeStart w:id="21"/>
+      <w:commentRangeStart w:id="22"/>
       <w:r>
         <w:rPr>
           <w:rFonts w:ascii="Times New Roman" w:hAnsi="Times New Roman" w:cs="Times New Roman"/>
@@ -19203,12 +19205,12 @@
         </w:rPr>
         <w:t>]</w:t>
       </w:r>
-      <w:commentRangeEnd w:id="21"/>
+      <w:commentRangeEnd w:id="22"/>
       <w:r>
         <w:rPr>
           <w:rStyle w:val="CommentReference"/>
         </w:rPr>
-        <w:commentReference w:id="21"/>
+        <w:commentReference w:id="22"/>
       </w:r>
     </w:p>
     <w:p>
@@ -19471,7 +19473,7 @@
           <w:sz w:val="24"/>
         </w:rPr>
       </w:pPr>
-      <w:commentRangeStart w:id="22"/>
+      <w:commentRangeStart w:id="23"/>
       <w:r>
         <w:rPr>
           <w:rFonts w:ascii="Times New Roman" w:hAnsi="Times New Roman" w:cs="Times New Roman"/>
@@ -19513,12 +19515,12 @@
         </w:rPr>
         <w:t>; their occupations do.</w:t>
       </w:r>
-      <w:commentRangeEnd w:id="22"/>
+      <w:commentRangeEnd w:id="23"/>
       <w:r>
         <w:rPr>
           <w:rStyle w:val="CommentReference"/>
         </w:rPr>
-        <w:commentReference w:id="22"/>
+        <w:commentReference w:id="23"/>
       </w:r>
     </w:p>
     <w:p>
@@ -19593,7 +19595,7 @@
           <w:sz w:val="24"/>
         </w:rPr>
       </w:pPr>
-      <w:commentRangeStart w:id="23"/>
+      <w:commentRangeStart w:id="24"/>
       <w:r>
         <w:rPr>
           <w:rFonts w:ascii="Times New Roman" w:hAnsi="Times New Roman" w:cs="Times New Roman"/>
@@ -19601,12 +19603,12 @@
         </w:rPr>
         <w:t>Therefore, we can conclude that: people’s awareness is only relevant for people who are privileged enough to change their working routine, not for the “essential workers”.</w:t>
       </w:r>
-      <w:commentRangeEnd w:id="23"/>
+      <w:commentRangeEnd w:id="24"/>
       <w:r>
         <w:rPr>
           <w:rStyle w:val="CommentReference"/>
         </w:rPr>
-        <w:commentReference w:id="23"/>
+        <w:commentReference w:id="24"/>
       </w:r>
     </w:p>
     <w:p>
@@ -20689,8 +20691,6 @@
           <w:sz w:val="24"/>
         </w:rPr>
       </w:pPr>
-      <w:bookmarkStart w:id="24" w:name="_GoBack"/>
-      <w:bookmarkEnd w:id="24"/>
     </w:p>
     <w:sectPr>
       <w:pgSz w:w="12240" w:h="15840"/>
@@ -20704,7 +20704,7 @@
 
 <file path=word/comments.xml><?xml version="1.0" encoding="utf-8"?>
 <w:comments xmlns:wpc="http://schemas.microsoft.com/office/word/2010/wordprocessingCanvas" xmlns:cx="http://schemas.microsoft.com/office/drawing/2014/chartex" xmlns:cx1="http://schemas.microsoft.com/office/drawing/2015/9/8/chartex" xmlns:mc="http://schemas.openxmlformats.org/markup-compatibility/2006" xmlns:o="urn:schemas-microsoft-com:office:office" xmlns:r="http://schemas.openxmlformats.org/officeDocument/2006/relationships" xmlns:m="http://schemas.openxmlformats.org/officeDocument/2006/math" xmlns:v="urn:schemas-microsoft-com:vml" xmlns:wp14="http://schemas.microsoft.com/office/word/2010/wordprocessingDrawing" xmlns:wp="http://schemas.openxmlformats.org/drawingml/2006/wordprocessingDrawing" xmlns:w10="urn:schemas-microsoft-com:office:word" xmlns:w="http://schemas.openxmlformats.org/wordprocessingml/2006/main" xmlns:w14="http://schemas.microsoft.com/office/word/2010/wordml" xmlns:w15="http://schemas.microsoft.com/office/word/2012/wordml" xmlns:w16se="http://schemas.microsoft.com/office/word/2015/wordml/symex" xmlns:wpg="http://schemas.microsoft.com/office/word/2010/wordprocessingGroup" xmlns:wpi="http://schemas.microsoft.com/office/word/2010/wordprocessingInk" xmlns:wne="http://schemas.microsoft.com/office/word/2006/wordml" xmlns:wps="http://schemas.microsoft.com/office/word/2010/wordprocessingShape" mc:Ignorable="w14 w15 w16se wp14">
-  <w:comment w:id="3" w:author="Liu, Luyu" w:date="2020-05-01T13:35:00Z" w:initials="LL">
+  <w:comment w:id="4" w:author="Liu, Luyu" w:date="2020-05-01T13:35:00Z" w:initials="LL">
     <w:p>
       <w:pPr>
         <w:pStyle w:val="CommentText"/>
@@ -20720,7 +20720,7 @@
       </w:r>
     </w:p>
   </w:comment>
-  <w:comment w:id="5" w:author="Liu, Luyu" w:date="2020-04-30T10:46:00Z" w:initials="LL">
+  <w:comment w:id="6" w:author="Liu, Luyu" w:date="2020-04-30T10:46:00Z" w:initials="LL">
     <w:p>
       <w:pPr>
         <w:pStyle w:val="CommentText"/>
@@ -20736,7 +20736,7 @@
       </w:r>
     </w:p>
   </w:comment>
-  <w:comment w:id="6" w:author="Liu, Luyu" w:date="2020-05-01T13:59:00Z" w:initials="LL">
+  <w:comment w:id="7" w:author="Liu, Luyu" w:date="2020-05-01T13:59:00Z" w:initials="LL">
     <w:p>
       <w:pPr>
         <w:pStyle w:val="CommentText"/>
@@ -20752,7 +20752,7 @@
       </w:r>
     </w:p>
   </w:comment>
-  <w:comment w:id="9" w:author="Liu, Luyu" w:date="2020-04-23T15:28:00Z" w:initials="LL">
+  <w:comment w:id="10" w:author="Liu, Luyu" w:date="2020-04-23T15:28:00Z" w:initials="LL">
     <w:p>
       <w:pPr>
         <w:pStyle w:val="CommentText"/>
@@ -20768,7 +20768,7 @@
       </w:r>
     </w:p>
   </w:comment>
-  <w:comment w:id="10" w:author="Liu, Luyu" w:date="2020-04-30T21:46:00Z" w:initials="LL">
+  <w:comment w:id="11" w:author="Liu, Luyu" w:date="2020-04-30T21:46:00Z" w:initials="LL">
     <w:p>
       <w:pPr>
         <w:pStyle w:val="CommentText"/>
@@ -20784,7 +20784,7 @@
       </w:r>
     </w:p>
   </w:comment>
-  <w:comment w:id="12" w:author="Liu, Luyu" w:date="2020-04-23T15:29:00Z" w:initials="LL">
+  <w:comment w:id="13" w:author="Liu, Luyu" w:date="2020-04-23T15:29:00Z" w:initials="LL">
     <w:p>
       <w:pPr>
         <w:pStyle w:val="CommentText"/>
@@ -20826,7 +20826,7 @@
       </w:r>
     </w:p>
   </w:comment>
-  <w:comment w:id="15" w:author="Liu, Luyu" w:date="2020-04-17T15:14:00Z" w:initials="LL">
+  <w:comment w:id="16" w:author="Liu, Luyu" w:date="2020-04-17T15:14:00Z" w:initials="LL">
     <w:p>
       <w:pPr>
         <w:pStyle w:val="CommentText"/>
@@ -20858,7 +20858,7 @@
       </w:r>
     </w:p>
   </w:comment>
-  <w:comment w:id="16" w:author="Liu, Luyu" w:date="2020-04-17T15:23:00Z" w:initials="LL">
+  <w:comment w:id="17" w:author="Liu, Luyu" w:date="2020-04-17T15:23:00Z" w:initials="LL">
     <w:p>
       <w:pPr>
         <w:pStyle w:val="CommentText"/>
@@ -20874,7 +20874,7 @@
       </w:r>
     </w:p>
   </w:comment>
-  <w:comment w:id="19" w:author="Liu, Luyu" w:date="2020-04-23T15:27:00Z" w:initials="LL">
+  <w:comment w:id="20" w:author="Liu, Luyu" w:date="2020-04-23T15:27:00Z" w:initials="LL">
     <w:p>
       <w:pPr>
         <w:pStyle w:val="CommentText"/>
@@ -20890,7 +20890,7 @@
       </w:r>
     </w:p>
   </w:comment>
-  <w:comment w:id="21" w:author="Liu, Luyu" w:date="2020-04-30T21:09:00Z" w:initials="LL">
+  <w:comment w:id="22" w:author="Liu, Luyu" w:date="2020-04-30T21:09:00Z" w:initials="LL">
     <w:p>
       <w:pPr>
         <w:pStyle w:val="CommentText"/>
@@ -20906,7 +20906,7 @@
       </w:r>
     </w:p>
   </w:comment>
-  <w:comment w:id="22" w:author="Liu, Luyu" w:date="2020-04-30T23:29:00Z" w:initials="LL">
+  <w:comment w:id="23" w:author="Liu, Luyu" w:date="2020-04-30T23:29:00Z" w:initials="LL">
     <w:p>
       <w:pPr>
         <w:pStyle w:val="CommentText"/>
@@ -20922,7 +20922,7 @@
       </w:r>
     </w:p>
   </w:comment>
-  <w:comment w:id="23" w:author="Liu, Luyu" w:date="2020-05-02T20:44:00Z" w:initials="LL">
+  <w:comment w:id="24" w:author="Liu, Luyu" w:date="2020-05-02T20:44:00Z" w:initials="LL">
     <w:p>
       <w:pPr>
         <w:pStyle w:val="CommentText"/>
@@ -27671,7 +27671,7 @@
 </file>
 
 <file path=customXml/itemProps1.xml><?xml version="1.0" encoding="utf-8"?>
-<ds:datastoreItem xmlns:ds="http://schemas.openxmlformats.org/officeDocument/2006/customXml" ds:itemID="{7951A466-CDF1-4F24-A5F4-7C7A0213B6A1}">
+<ds:datastoreItem xmlns:ds="http://schemas.openxmlformats.org/officeDocument/2006/customXml" ds:itemID="{50820CD1-60E9-4493-ACC0-26BE3AADFC96}">
   <ds:schemaRefs>
     <ds:schemaRef ds:uri="http://schemas.openxmlformats.org/officeDocument/2006/bibliography"/>
   </ds:schemaRefs>

</xml_diff>